<commit_message>
Actualización de Informe Tecnico
</commit_message>
<xml_diff>
--- a/Documentación/EVA03_SmartService_Veterinaria.docx
+++ b/Documentación/EVA03_SmartService_Veterinaria.docx
@@ -52,6 +52,7 @@
           <w:b/>
           <w:color w:val="404040" w:themeColor="text1" w:themeTint="BF"/>
           <w:sz w:val="28"/>
+          <w:szCs w:val="28"/>
         </w:rPr>
       </w:pPr>
       <w:r>
@@ -65,7 +66,7 @@
         <mc:AlternateContent>
           <mc:Choice Requires="wps">
             <w:drawing>
-              <wp:anchor distT="0" distB="0" distL="114300" distR="114300" simplePos="0" relativeHeight="251633152" behindDoc="0" locked="0" layoutInCell="1" allowOverlap="1" wp14:anchorId="2D03947C" wp14:editId="2AE91ACB">
+              <wp:anchor distT="0" distB="0" distL="114300" distR="114300" simplePos="0" relativeHeight="251658241" behindDoc="0" locked="0" layoutInCell="1" allowOverlap="1" wp14:anchorId="2D03947C" wp14:editId="2AE91ACB">
                 <wp:simplePos x="0" y="0"/>
                 <wp:positionH relativeFrom="margin">
                   <wp:posOffset>3155103</wp:posOffset>
@@ -210,15 +211,13 @@
                               </w:rPr>
                               <w:t xml:space="preserve">Miguel </w:t>
                             </w:r>
-                            <w:proofErr w:type="spellStart"/>
                             <w:r>
                               <w:rPr>
                                 <w:color w:val="404040" w:themeColor="text1" w:themeTint="BF"/>
                                 <w:lang w:val="es-CL" w:eastAsia="es-CL"/>
                               </w:rPr>
-                              <w:t>Angel</w:t>
+                              <w:t>Ángel</w:t>
                             </w:r>
-                            <w:proofErr w:type="spellEnd"/>
                             <w:r>
                               <w:rPr>
                                 <w:color w:val="404040" w:themeColor="text1" w:themeTint="BF"/>
@@ -266,7 +265,7 @@
                               <w:pStyle w:val="PARRAFO"/>
                               <w:numPr>
                                 <w:ilvl w:val="0"/>
-                                <w:numId w:val="4"/>
+                                <w:numId w:val="7"/>
                               </w:numPr>
                               <w:rPr>
                                 <w:bCs/>
@@ -274,16 +273,14 @@
                                 <w:lang w:eastAsia="es-CL"/>
                               </w:rPr>
                             </w:pPr>
-                            <w:proofErr w:type="spellStart"/>
                             <w:r>
                               <w:rPr>
                                 <w:bCs/>
                                 <w:color w:val="404040" w:themeColor="text1" w:themeTint="BF"/>
                                 <w:lang w:eastAsia="es-CL"/>
                               </w:rPr>
-                              <w:t>Jose</w:t>
+                              <w:t>José</w:t>
                             </w:r>
-                            <w:proofErr w:type="spellEnd"/>
                             <w:r>
                               <w:rPr>
                                 <w:bCs/>
@@ -292,13 +289,21 @@
                               </w:rPr>
                               <w:t xml:space="preserve"> Miguel Astudillo Aguirre</w:t>
                             </w:r>
+                            <w:r>
+                              <w:rPr>
+                                <w:bCs/>
+                                <w:color w:val="404040" w:themeColor="text1" w:themeTint="BF"/>
+                                <w:lang w:eastAsia="es-CL"/>
+                              </w:rPr>
+                              <w:t xml:space="preserve"> (Desarrollador)</w:t>
+                            </w:r>
                           </w:p>
                           <w:p>
                             <w:pPr>
                               <w:pStyle w:val="PARRAFO"/>
                               <w:numPr>
                                 <w:ilvl w:val="0"/>
-                                <w:numId w:val="4"/>
+                                <w:numId w:val="7"/>
                               </w:numPr>
                               <w:rPr>
                                 <w:bCs/>
@@ -314,13 +319,21 @@
                               </w:rPr>
                               <w:t>Michele Andrea Barriga Carrasco</w:t>
                             </w:r>
+                            <w:r>
+                              <w:rPr>
+                                <w:bCs/>
+                                <w:color w:val="404040" w:themeColor="text1" w:themeTint="BF"/>
+                                <w:lang w:val="es-CL" w:eastAsia="es-CL"/>
+                              </w:rPr>
+                              <w:t xml:space="preserve"> (Product Owner)</w:t>
+                            </w:r>
                           </w:p>
                           <w:p>
                             <w:pPr>
                               <w:pStyle w:val="PARRAFO"/>
                               <w:numPr>
                                 <w:ilvl w:val="0"/>
-                                <w:numId w:val="4"/>
+                                <w:numId w:val="7"/>
                               </w:numPr>
                               <w:rPr>
                                 <w:bCs/>
@@ -359,6 +372,14 @@
                                 <w:lang w:eastAsia="es-CL"/>
                               </w:rPr>
                               <w:t xml:space="preserve"> Estay</w:t>
+                            </w:r>
+                            <w:r>
+                              <w:rPr>
+                                <w:bCs/>
+                                <w:color w:val="404040" w:themeColor="text1" w:themeTint="BF"/>
+                                <w:lang w:eastAsia="es-CL"/>
+                              </w:rPr>
+                              <w:t xml:space="preserve"> (Scrum Master)</w:t>
                             </w:r>
                           </w:p>
                           <w:p>
@@ -417,7 +438,7 @@
                 <v:stroke joinstyle="miter"/>
                 <v:path gradientshapeok="t" o:connecttype="rect"/>
               </v:shapetype>
-              <v:shape id="Cuadro de texto 2" o:spid="_x0000_s1026" type="#_x0000_t202" style="position:absolute;margin-left:248.45pt;margin-top:330.65pt;width:465.65pt;height:264.75pt;z-index:251633152;visibility:visible;mso-wrap-style:square;mso-width-percent:0;mso-height-percent:0;mso-wrap-distance-left:9pt;mso-wrap-distance-top:0;mso-wrap-distance-right:9pt;mso-wrap-distance-bottom:0;mso-position-horizontal:absolute;mso-position-horizontal-relative:margin;mso-position-vertical:absolute;mso-position-vertical-relative:text;mso-width-percent:0;mso-height-percent:0;mso-width-relative:margin;mso-height-relative:margin;v-text-anchor:top" o:gfxdata="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" filled="f" stroked="f">
+              <v:shape id="Cuadro de texto 2" o:spid="_x0000_s1026" type="#_x0000_t202" style="position:absolute;margin-left:248.45pt;margin-top:330.65pt;width:465.65pt;height:264.75pt;z-index:251658241;visibility:visible;mso-wrap-style:square;mso-width-percent:0;mso-height-percent:0;mso-wrap-distance-left:9pt;mso-wrap-distance-top:0;mso-wrap-distance-right:9pt;mso-wrap-distance-bottom:0;mso-position-horizontal:absolute;mso-position-horizontal-relative:margin;mso-position-vertical:absolute;mso-position-vertical-relative:text;mso-width-percent:0;mso-height-percent:0;mso-width-relative:margin;mso-height-relative:margin;v-text-anchor:top" o:gfxdata="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" filled="f" stroked="f">
                 <v:textbox>
                   <w:txbxContent>
                     <w:p>
@@ -526,15 +547,13 @@
                         </w:rPr>
                         <w:t xml:space="preserve">Miguel </w:t>
                       </w:r>
-                      <w:proofErr w:type="spellStart"/>
                       <w:r>
                         <w:rPr>
                           <w:color w:val="404040" w:themeColor="text1" w:themeTint="BF"/>
                           <w:lang w:val="es-CL" w:eastAsia="es-CL"/>
                         </w:rPr>
-                        <w:t>Angel</w:t>
+                        <w:t>Ángel</w:t>
                       </w:r>
-                      <w:proofErr w:type="spellEnd"/>
                       <w:r>
                         <w:rPr>
                           <w:color w:val="404040" w:themeColor="text1" w:themeTint="BF"/>
@@ -582,7 +601,7 @@
                         <w:pStyle w:val="PARRAFO"/>
                         <w:numPr>
                           <w:ilvl w:val="0"/>
-                          <w:numId w:val="4"/>
+                          <w:numId w:val="7"/>
                         </w:numPr>
                         <w:rPr>
                           <w:bCs/>
@@ -590,16 +609,14 @@
                           <w:lang w:eastAsia="es-CL"/>
                         </w:rPr>
                       </w:pPr>
-                      <w:proofErr w:type="spellStart"/>
                       <w:r>
                         <w:rPr>
                           <w:bCs/>
                           <w:color w:val="404040" w:themeColor="text1" w:themeTint="BF"/>
                           <w:lang w:eastAsia="es-CL"/>
                         </w:rPr>
-                        <w:t>Jose</w:t>
+                        <w:t>José</w:t>
                       </w:r>
-                      <w:proofErr w:type="spellEnd"/>
                       <w:r>
                         <w:rPr>
                           <w:bCs/>
@@ -608,13 +625,21 @@
                         </w:rPr>
                         <w:t xml:space="preserve"> Miguel Astudillo Aguirre</w:t>
                       </w:r>
+                      <w:r>
+                        <w:rPr>
+                          <w:bCs/>
+                          <w:color w:val="404040" w:themeColor="text1" w:themeTint="BF"/>
+                          <w:lang w:eastAsia="es-CL"/>
+                        </w:rPr>
+                        <w:t xml:space="preserve"> (Desarrollador)</w:t>
+                      </w:r>
                     </w:p>
                     <w:p>
                       <w:pPr>
                         <w:pStyle w:val="PARRAFO"/>
                         <w:numPr>
                           <w:ilvl w:val="0"/>
-                          <w:numId w:val="4"/>
+                          <w:numId w:val="7"/>
                         </w:numPr>
                         <w:rPr>
                           <w:bCs/>
@@ -630,13 +655,21 @@
                         </w:rPr>
                         <w:t>Michele Andrea Barriga Carrasco</w:t>
                       </w:r>
+                      <w:r>
+                        <w:rPr>
+                          <w:bCs/>
+                          <w:color w:val="404040" w:themeColor="text1" w:themeTint="BF"/>
+                          <w:lang w:val="es-CL" w:eastAsia="es-CL"/>
+                        </w:rPr>
+                        <w:t xml:space="preserve"> (Product Owner)</w:t>
+                      </w:r>
                     </w:p>
                     <w:p>
                       <w:pPr>
                         <w:pStyle w:val="PARRAFO"/>
                         <w:numPr>
                           <w:ilvl w:val="0"/>
-                          <w:numId w:val="4"/>
+                          <w:numId w:val="7"/>
                         </w:numPr>
                         <w:rPr>
                           <w:bCs/>
@@ -675,6 +708,14 @@
                           <w:lang w:eastAsia="es-CL"/>
                         </w:rPr>
                         <w:t xml:space="preserve"> Estay</w:t>
+                      </w:r>
+                      <w:r>
+                        <w:rPr>
+                          <w:bCs/>
+                          <w:color w:val="404040" w:themeColor="text1" w:themeTint="BF"/>
+                          <w:lang w:eastAsia="es-CL"/>
+                        </w:rPr>
+                        <w:t xml:space="preserve"> (Scrum Master)</w:t>
                       </w:r>
                     </w:p>
                     <w:p>
@@ -729,7 +770,7 @@
         <mc:AlternateContent>
           <mc:Choice Requires="wps">
             <w:drawing>
-              <wp:anchor distT="0" distB="0" distL="114300" distR="114300" simplePos="0" relativeHeight="251631104" behindDoc="0" locked="0" layoutInCell="1" allowOverlap="1" wp14:anchorId="2D03947E" wp14:editId="16929E08">
+              <wp:anchor distT="0" distB="0" distL="114300" distR="114300" simplePos="0" relativeHeight="251658240" behindDoc="0" locked="0" layoutInCell="1" allowOverlap="1" wp14:anchorId="2D03947E" wp14:editId="16929E08">
                 <wp:simplePos x="0" y="0"/>
                 <wp:positionH relativeFrom="margin">
                   <wp:align>center</wp:align>
@@ -817,7 +858,7 @@
           </mc:Choice>
           <mc:Fallback>
             <w:pict>
-              <v:shape w14:anchorId="2D03947E" id="_x0000_s1027" type="#_x0000_t202" style="position:absolute;margin-left:0;margin-top:82.75pt;width:403.9pt;height:156pt;z-index:251631104;visibility:visible;mso-wrap-style:square;mso-width-percent:0;mso-height-percent:0;mso-wrap-distance-left:9pt;mso-wrap-distance-top:0;mso-wrap-distance-right:9pt;mso-wrap-distance-bottom:0;mso-position-horizontal:center;mso-position-horizontal-relative:margin;mso-position-vertical:absolute;mso-position-vertical-relative:text;mso-width-percent:0;mso-height-percent:0;mso-width-relative:margin;mso-height-relative:margin;v-text-anchor:top" o:gfxdata="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" filled="f" stroked="f">
+              <v:shape w14:anchorId="2D03947E" id="_x0000_s1027" type="#_x0000_t202" style="position:absolute;margin-left:0;margin-top:82.75pt;width:403.9pt;height:156pt;z-index:251658240;visibility:visible;mso-wrap-style:square;mso-width-percent:0;mso-height-percent:0;mso-wrap-distance-left:9pt;mso-wrap-distance-top:0;mso-wrap-distance-right:9pt;mso-wrap-distance-bottom:0;mso-position-horizontal:center;mso-position-horizontal-relative:margin;mso-position-vertical:absolute;mso-position-vertical-relative:text;mso-width-percent:0;mso-height-percent:0;mso-width-relative:margin;mso-height-relative:margin;v-text-anchor:top" o:gfxdata="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" filled="f" stroked="f">
                 <v:textbox>
                   <w:txbxContent>
                     <w:p>
@@ -861,8 +902,10 @@
       <w:r>
         <w:rPr>
           <w:b/>
+          <w:bCs/>
           <w:color w:val="404040" w:themeColor="text1" w:themeTint="BF"/>
           <w:sz w:val="28"/>
+          <w:szCs w:val="28"/>
         </w:rPr>
         <w:br w:type="page"/>
       </w:r>
@@ -870,7 +913,11 @@
     <w:sdt>
       <w:sdtPr>
         <w:rPr>
-          <w:lang w:val="es-ES"/>
+          <w:rFonts w:asciiTheme="minorHAnsi" w:eastAsiaTheme="minorEastAsia" w:hAnsiTheme="minorHAnsi" w:cstheme="minorBidi"/>
+          <w:color w:val="auto"/>
+          <w:sz w:val="22"/>
+          <w:szCs w:val="22"/>
+          <w:lang w:val="es-ES" w:eastAsia="en-US"/>
         </w:rPr>
         <w:id w:val="509258361"/>
         <w:docPartObj>
@@ -880,13 +927,8 @@
       </w:sdtPr>
       <w:sdtEndPr>
         <w:rPr>
-          <w:rFonts w:asciiTheme="minorHAnsi" w:eastAsiaTheme="minorHAnsi" w:hAnsiTheme="minorHAnsi" w:cstheme="minorBidi"/>
           <w:b/>
           <w:bCs/>
-          <w:color w:val="auto"/>
-          <w:sz w:val="22"/>
-          <w:szCs w:val="22"/>
-          <w:lang w:eastAsia="en-US"/>
         </w:rPr>
       </w:sdtEndPr>
       <w:sdtContent>
@@ -908,13 +950,19 @@
               <w:rFonts w:eastAsiaTheme="minorEastAsia"/>
               <w:noProof/>
               <w:color w:val="auto"/>
-              <w:kern w:val="2"/>
               <w:sz w:val="24"/>
               <w:szCs w:val="24"/>
               <w:lang w:eastAsia="ja-JP"/>
-              <w14:ligatures w14:val="standardContextual"/>
             </w:rPr>
           </w:pPr>
+          <w:r>
+            <w:rPr>
+              <w:rFonts w:eastAsiaTheme="minorEastAsia"/>
+              <w:color w:val="auto"/>
+              <w:lang w:val="es-ES"/>
+            </w:rPr>
+            <w:br/>
+          </w:r>
           <w:r>
             <w:fldChar w:fldCharType="begin"/>
           </w:r>
@@ -924,7 +972,7 @@
           <w:r>
             <w:fldChar w:fldCharType="separate"/>
           </w:r>
-          <w:hyperlink w:anchor="_Toc210937770" w:history="1">
+          <w:hyperlink w:anchor="_Toc210943319">
             <w:r>
               <w:rPr>
                 <w:rStyle w:val="Hipervnculo"/>
@@ -933,50 +981,40 @@
               <w:t>Introducción</w:t>
             </w:r>
             <w:r>
-              <w:rPr>
-                <w:noProof/>
-                <w:webHidden/>
-              </w:rPr>
               <w:tab/>
             </w:r>
             <w:r>
               <w:rPr>
                 <w:noProof/>
-                <w:webHidden/>
               </w:rPr>
               <w:fldChar w:fldCharType="begin"/>
             </w:r>
             <w:r>
               <w:rPr>
                 <w:noProof/>
-                <w:webHidden/>
               </w:rPr>
-              <w:instrText xml:space="preserve"> PAGEREF _Toc210937770 \h </w:instrText>
+              <w:instrText xml:space="preserve"> PAGEREF _Toc210943319 \h </w:instrText>
             </w:r>
             <w:r>
               <w:rPr>
                 <w:noProof/>
-                <w:webHidden/>
               </w:rPr>
             </w:r>
             <w:r>
               <w:rPr>
                 <w:noProof/>
-                <w:webHidden/>
               </w:rPr>
               <w:fldChar w:fldCharType="separate"/>
             </w:r>
             <w:r>
               <w:rPr>
                 <w:noProof/>
-                <w:webHidden/>
               </w:rPr>
               <w:t>3</w:t>
             </w:r>
             <w:r>
               <w:rPr>
                 <w:noProof/>
-                <w:webHidden/>
               </w:rPr>
               <w:fldChar w:fldCharType="end"/>
             </w:r>
@@ -989,14 +1027,12 @@
               <w:rFonts w:eastAsiaTheme="minorEastAsia"/>
               <w:noProof/>
               <w:color w:val="auto"/>
-              <w:kern w:val="2"/>
               <w:sz w:val="24"/>
               <w:szCs w:val="24"/>
               <w:lang w:eastAsia="ja-JP"/>
-              <w14:ligatures w14:val="standardContextual"/>
             </w:rPr>
           </w:pPr>
-          <w:hyperlink w:anchor="_Toc210937771" w:history="1">
+          <w:hyperlink w:anchor="_Toc210943320">
             <w:r>
               <w:rPr>
                 <w:rStyle w:val="Hipervnculo"/>
@@ -1005,50 +1041,40 @@
               <w:t>Descripción del problema</w:t>
             </w:r>
             <w:r>
-              <w:rPr>
-                <w:noProof/>
-                <w:webHidden/>
-              </w:rPr>
               <w:tab/>
             </w:r>
             <w:r>
               <w:rPr>
                 <w:noProof/>
-                <w:webHidden/>
               </w:rPr>
               <w:fldChar w:fldCharType="begin"/>
             </w:r>
             <w:r>
               <w:rPr>
                 <w:noProof/>
-                <w:webHidden/>
               </w:rPr>
-              <w:instrText xml:space="preserve"> PAGEREF _Toc210937771 \h </w:instrText>
+              <w:instrText xml:space="preserve"> PAGEREF _Toc210943320 \h </w:instrText>
             </w:r>
             <w:r>
               <w:rPr>
                 <w:noProof/>
-                <w:webHidden/>
               </w:rPr>
             </w:r>
             <w:r>
               <w:rPr>
                 <w:noProof/>
-                <w:webHidden/>
               </w:rPr>
               <w:fldChar w:fldCharType="separate"/>
             </w:r>
             <w:r>
               <w:rPr>
                 <w:noProof/>
-                <w:webHidden/>
               </w:rPr>
               <w:t>3</w:t>
             </w:r>
             <w:r>
               <w:rPr>
                 <w:noProof/>
-                <w:webHidden/>
               </w:rPr>
               <w:fldChar w:fldCharType="end"/>
             </w:r>
@@ -1061,14 +1087,12 @@
               <w:rFonts w:eastAsiaTheme="minorEastAsia"/>
               <w:noProof/>
               <w:color w:val="auto"/>
-              <w:kern w:val="2"/>
               <w:sz w:val="24"/>
               <w:szCs w:val="24"/>
               <w:lang w:eastAsia="ja-JP"/>
-              <w14:ligatures w14:val="standardContextual"/>
             </w:rPr>
           </w:pPr>
-          <w:hyperlink w:anchor="_Toc210937772" w:history="1">
+          <w:hyperlink w:anchor="_Toc210943321">
             <w:r>
               <w:rPr>
                 <w:rStyle w:val="Hipervnculo"/>
@@ -1077,50 +1101,40 @@
               <w:t>Objetivos</w:t>
             </w:r>
             <w:r>
-              <w:rPr>
-                <w:noProof/>
-                <w:webHidden/>
-              </w:rPr>
               <w:tab/>
             </w:r>
             <w:r>
               <w:rPr>
                 <w:noProof/>
-                <w:webHidden/>
               </w:rPr>
               <w:fldChar w:fldCharType="begin"/>
             </w:r>
             <w:r>
               <w:rPr>
                 <w:noProof/>
-                <w:webHidden/>
               </w:rPr>
-              <w:instrText xml:space="preserve"> PAGEREF _Toc210937772 \h </w:instrText>
+              <w:instrText xml:space="preserve"> PAGEREF _Toc210943321 \h </w:instrText>
             </w:r>
             <w:r>
               <w:rPr>
                 <w:noProof/>
-                <w:webHidden/>
               </w:rPr>
             </w:r>
             <w:r>
               <w:rPr>
                 <w:noProof/>
-                <w:webHidden/>
               </w:rPr>
               <w:fldChar w:fldCharType="separate"/>
             </w:r>
             <w:r>
               <w:rPr>
                 <w:noProof/>
-                <w:webHidden/>
               </w:rPr>
               <w:t>3</w:t>
             </w:r>
             <w:r>
               <w:rPr>
                 <w:noProof/>
-                <w:webHidden/>
               </w:rPr>
               <w:fldChar w:fldCharType="end"/>
             </w:r>
@@ -1133,14 +1147,12 @@
               <w:rFonts w:eastAsiaTheme="minorEastAsia"/>
               <w:noProof/>
               <w:color w:val="auto"/>
-              <w:kern w:val="2"/>
               <w:sz w:val="24"/>
               <w:szCs w:val="24"/>
               <w:lang w:eastAsia="ja-JP"/>
-              <w14:ligatures w14:val="standardContextual"/>
             </w:rPr>
           </w:pPr>
-          <w:hyperlink w:anchor="_Toc210937773" w:history="1">
+          <w:hyperlink w:anchor="_Toc210943322">
             <w:r>
               <w:rPr>
                 <w:rStyle w:val="Hipervnculo"/>
@@ -1149,50 +1161,220 @@
               <w:t>Metodología y Evidencias</w:t>
             </w:r>
             <w:r>
-              <w:rPr>
-                <w:noProof/>
-                <w:webHidden/>
-              </w:rPr>
               <w:tab/>
             </w:r>
             <w:r>
               <w:rPr>
                 <w:noProof/>
-                <w:webHidden/>
               </w:rPr>
               <w:fldChar w:fldCharType="begin"/>
             </w:r>
             <w:r>
               <w:rPr>
                 <w:noProof/>
-                <w:webHidden/>
               </w:rPr>
-              <w:instrText xml:space="preserve"> PAGEREF _Toc210937773 \h </w:instrText>
+              <w:instrText xml:space="preserve"> PAGEREF _Toc210943322 \h </w:instrText>
             </w:r>
             <w:r>
               <w:rPr>
                 <w:noProof/>
-                <w:webHidden/>
               </w:rPr>
             </w:r>
             <w:r>
               <w:rPr>
                 <w:noProof/>
-                <w:webHidden/>
               </w:rPr>
               <w:fldChar w:fldCharType="separate"/>
             </w:r>
             <w:r>
               <w:rPr>
                 <w:noProof/>
-                <w:webHidden/>
               </w:rPr>
               <w:t>3</w:t>
             </w:r>
             <w:r>
               <w:rPr>
                 <w:noProof/>
-                <w:webHidden/>
+              </w:rPr>
+              <w:fldChar w:fldCharType="end"/>
+            </w:r>
+          </w:hyperlink>
+        </w:p>
+        <w:p>
+          <w:pPr>
+            <w:pStyle w:val="TDC2"/>
+            <w:rPr>
+              <w:rFonts w:eastAsiaTheme="minorEastAsia"/>
+              <w:noProof/>
+              <w:sz w:val="24"/>
+              <w:szCs w:val="24"/>
+              <w:lang w:eastAsia="ja-JP"/>
+            </w:rPr>
+          </w:pPr>
+          <w:hyperlink w:anchor="_Toc210943323">
+            <w:r>
+              <w:rPr>
+                <w:rStyle w:val="Hipervnculo"/>
+                <w:rFonts w:asciiTheme="majorHAnsi" w:eastAsiaTheme="majorEastAsia" w:hAnsiTheme="majorHAnsi" w:cstheme="majorBidi"/>
+                <w:noProof/>
+              </w:rPr>
+              <w:t>Metodología</w:t>
+            </w:r>
+            <w:r>
+              <w:tab/>
+            </w:r>
+            <w:r>
+              <w:rPr>
+                <w:noProof/>
+              </w:rPr>
+              <w:fldChar w:fldCharType="begin"/>
+            </w:r>
+            <w:r>
+              <w:rPr>
+                <w:noProof/>
+              </w:rPr>
+              <w:instrText xml:space="preserve"> PAGEREF _Toc210943323 \h </w:instrText>
+            </w:r>
+            <w:r>
+              <w:rPr>
+                <w:noProof/>
+              </w:rPr>
+            </w:r>
+            <w:r>
+              <w:rPr>
+                <w:noProof/>
+              </w:rPr>
+              <w:fldChar w:fldCharType="separate"/>
+            </w:r>
+            <w:r>
+              <w:rPr>
+                <w:noProof/>
+              </w:rPr>
+              <w:t>3</w:t>
+            </w:r>
+            <w:r>
+              <w:rPr>
+                <w:noProof/>
+              </w:rPr>
+              <w:fldChar w:fldCharType="end"/>
+            </w:r>
+          </w:hyperlink>
+        </w:p>
+        <w:p>
+          <w:pPr>
+            <w:pStyle w:val="TDC2"/>
+            <w:rPr>
+              <w:rFonts w:eastAsiaTheme="minorEastAsia"/>
+              <w:noProof/>
+              <w:sz w:val="24"/>
+              <w:szCs w:val="24"/>
+              <w:lang w:eastAsia="ja-JP"/>
+            </w:rPr>
+          </w:pPr>
+          <w:hyperlink w:anchor="_Toc210943324">
+            <w:r>
+              <w:rPr>
+                <w:rStyle w:val="Hipervnculo"/>
+                <w:rFonts w:asciiTheme="majorHAnsi" w:eastAsiaTheme="majorEastAsia" w:hAnsiTheme="majorHAnsi" w:cstheme="majorBidi"/>
+                <w:noProof/>
+              </w:rPr>
+              <w:t>Sprints</w:t>
+            </w:r>
+            <w:r>
+              <w:tab/>
+            </w:r>
+            <w:r>
+              <w:rPr>
+                <w:noProof/>
+              </w:rPr>
+              <w:fldChar w:fldCharType="begin"/>
+            </w:r>
+            <w:r>
+              <w:rPr>
+                <w:noProof/>
+              </w:rPr>
+              <w:instrText xml:space="preserve"> PAGEREF _Toc210943324 \h </w:instrText>
+            </w:r>
+            <w:r>
+              <w:rPr>
+                <w:noProof/>
+              </w:rPr>
+            </w:r>
+            <w:r>
+              <w:rPr>
+                <w:noProof/>
+              </w:rPr>
+              <w:fldChar w:fldCharType="separate"/>
+            </w:r>
+            <w:r>
+              <w:rPr>
+                <w:noProof/>
+              </w:rPr>
+              <w:t>3</w:t>
+            </w:r>
+            <w:r>
+              <w:rPr>
+                <w:noProof/>
+              </w:rPr>
+              <w:fldChar w:fldCharType="end"/>
+            </w:r>
+          </w:hyperlink>
+        </w:p>
+        <w:p>
+          <w:pPr>
+            <w:pStyle w:val="TDC2"/>
+            <w:rPr>
+              <w:rFonts w:eastAsiaTheme="minorEastAsia"/>
+              <w:noProof/>
+              <w:sz w:val="24"/>
+              <w:szCs w:val="24"/>
+              <w:lang w:eastAsia="ja-JP"/>
+            </w:rPr>
+          </w:pPr>
+          <w:hyperlink w:anchor="_Toc210943325">
+            <w:r>
+              <w:rPr>
+                <w:rStyle w:val="Hipervnculo"/>
+                <w:rFonts w:asciiTheme="majorHAnsi" w:eastAsiaTheme="majorEastAsia" w:hAnsiTheme="majorHAnsi" w:cstheme="majorBidi"/>
+                <w:noProof/>
+              </w:rPr>
+              <w:t>Evidencias</w:t>
+            </w:r>
+            <w:r>
+              <w:tab/>
+            </w:r>
+            <w:r>
+              <w:rPr>
+                <w:noProof/>
+              </w:rPr>
+              <w:fldChar w:fldCharType="begin"/>
+            </w:r>
+            <w:r>
+              <w:rPr>
+                <w:noProof/>
+              </w:rPr>
+              <w:instrText xml:space="preserve"> PAGEREF _Toc210943325 \h </w:instrText>
+            </w:r>
+            <w:r>
+              <w:rPr>
+                <w:noProof/>
+              </w:rPr>
+            </w:r>
+            <w:r>
+              <w:rPr>
+                <w:noProof/>
+              </w:rPr>
+              <w:fldChar w:fldCharType="separate"/>
+            </w:r>
+            <w:r>
+              <w:rPr>
+                <w:noProof/>
+              </w:rPr>
+              <w:t>5</w:t>
+            </w:r>
+            <w:r>
+              <w:rPr>
+                <w:noProof/>
               </w:rPr>
               <w:fldChar w:fldCharType="end"/>
             </w:r>
@@ -1205,14 +1387,12 @@
               <w:rFonts w:eastAsiaTheme="minorEastAsia"/>
               <w:noProof/>
               <w:color w:val="auto"/>
-              <w:kern w:val="2"/>
               <w:sz w:val="24"/>
               <w:szCs w:val="24"/>
               <w:lang w:eastAsia="ja-JP"/>
-              <w14:ligatures w14:val="standardContextual"/>
             </w:rPr>
           </w:pPr>
-          <w:hyperlink w:anchor="_Toc210937774" w:history="1">
+          <w:hyperlink w:anchor="_Toc210943326">
             <w:r>
               <w:rPr>
                 <w:rStyle w:val="Hipervnculo"/>
@@ -1221,50 +1401,40 @@
               <w:t>Diagramas UML</w:t>
             </w:r>
             <w:r>
-              <w:rPr>
-                <w:noProof/>
-                <w:webHidden/>
-              </w:rPr>
               <w:tab/>
             </w:r>
             <w:r>
               <w:rPr>
                 <w:noProof/>
-                <w:webHidden/>
               </w:rPr>
               <w:fldChar w:fldCharType="begin"/>
             </w:r>
             <w:r>
               <w:rPr>
                 <w:noProof/>
-                <w:webHidden/>
               </w:rPr>
-              <w:instrText xml:space="preserve"> PAGEREF _Toc210937774 \h </w:instrText>
+              <w:instrText xml:space="preserve"> PAGEREF _Toc210943326 \h </w:instrText>
             </w:r>
             <w:r>
               <w:rPr>
                 <w:noProof/>
-                <w:webHidden/>
               </w:rPr>
             </w:r>
             <w:r>
               <w:rPr>
                 <w:noProof/>
-                <w:webHidden/>
               </w:rPr>
               <w:fldChar w:fldCharType="separate"/>
             </w:r>
             <w:r>
               <w:rPr>
                 <w:noProof/>
-                <w:webHidden/>
               </w:rPr>
-              <w:t>3</w:t>
+              <w:t>6</w:t>
             </w:r>
             <w:r>
               <w:rPr>
                 <w:noProof/>
-                <w:webHidden/>
               </w:rPr>
               <w:fldChar w:fldCharType="end"/>
             </w:r>
@@ -1277,14 +1447,12 @@
               <w:rFonts w:eastAsiaTheme="minorEastAsia"/>
               <w:noProof/>
               <w:color w:val="auto"/>
-              <w:kern w:val="2"/>
               <w:sz w:val="24"/>
               <w:szCs w:val="24"/>
               <w:lang w:eastAsia="ja-JP"/>
-              <w14:ligatures w14:val="standardContextual"/>
             </w:rPr>
           </w:pPr>
-          <w:hyperlink w:anchor="_Toc210937775" w:history="1">
+          <w:hyperlink w:anchor="_Toc210943327">
             <w:r>
               <w:rPr>
                 <w:rStyle w:val="Hipervnculo"/>
@@ -1293,50 +1461,40 @@
               <w:t>Diseño y estructura del sistema</w:t>
             </w:r>
             <w:r>
-              <w:rPr>
-                <w:noProof/>
-                <w:webHidden/>
-              </w:rPr>
               <w:tab/>
             </w:r>
             <w:r>
               <w:rPr>
                 <w:noProof/>
-                <w:webHidden/>
               </w:rPr>
               <w:fldChar w:fldCharType="begin"/>
             </w:r>
             <w:r>
               <w:rPr>
                 <w:noProof/>
-                <w:webHidden/>
               </w:rPr>
-              <w:instrText xml:space="preserve"> PAGEREF _Toc210937775 \h </w:instrText>
+              <w:instrText xml:space="preserve"> PAGEREF _Toc210943327 \h </w:instrText>
             </w:r>
             <w:r>
               <w:rPr>
                 <w:noProof/>
-                <w:webHidden/>
               </w:rPr>
             </w:r>
             <w:r>
               <w:rPr>
                 <w:noProof/>
-                <w:webHidden/>
               </w:rPr>
               <w:fldChar w:fldCharType="separate"/>
             </w:r>
             <w:r>
               <w:rPr>
                 <w:noProof/>
-                <w:webHidden/>
               </w:rPr>
-              <w:t>3</w:t>
+              <w:t>7</w:t>
             </w:r>
             <w:r>
               <w:rPr>
                 <w:noProof/>
-                <w:webHidden/>
               </w:rPr>
               <w:fldChar w:fldCharType="end"/>
             </w:r>
@@ -1349,14 +1507,12 @@
               <w:rFonts w:eastAsiaTheme="minorEastAsia"/>
               <w:noProof/>
               <w:color w:val="auto"/>
-              <w:kern w:val="2"/>
               <w:sz w:val="24"/>
               <w:szCs w:val="24"/>
               <w:lang w:eastAsia="ja-JP"/>
-              <w14:ligatures w14:val="standardContextual"/>
             </w:rPr>
           </w:pPr>
-          <w:hyperlink w:anchor="_Toc210937776" w:history="1">
+          <w:hyperlink w:anchor="_Toc210943328">
             <w:r>
               <w:rPr>
                 <w:rStyle w:val="Hipervnculo"/>
@@ -1365,50 +1521,40 @@
               <w:t>Capturas de pantalla del funcionamiento.</w:t>
             </w:r>
             <w:r>
-              <w:rPr>
-                <w:noProof/>
-                <w:webHidden/>
-              </w:rPr>
               <w:tab/>
             </w:r>
             <w:r>
               <w:rPr>
                 <w:noProof/>
-                <w:webHidden/>
               </w:rPr>
               <w:fldChar w:fldCharType="begin"/>
             </w:r>
             <w:r>
               <w:rPr>
                 <w:noProof/>
-                <w:webHidden/>
               </w:rPr>
-              <w:instrText xml:space="preserve"> PAGEREF _Toc210937776 \h </w:instrText>
+              <w:instrText xml:space="preserve"> PAGEREF _Toc210943328 \h </w:instrText>
             </w:r>
             <w:r>
               <w:rPr>
                 <w:noProof/>
-                <w:webHidden/>
               </w:rPr>
             </w:r>
             <w:r>
               <w:rPr>
                 <w:noProof/>
-                <w:webHidden/>
               </w:rPr>
               <w:fldChar w:fldCharType="separate"/>
             </w:r>
             <w:r>
               <w:rPr>
                 <w:noProof/>
-                <w:webHidden/>
               </w:rPr>
-              <w:t>3</w:t>
+              <w:t>7</w:t>
             </w:r>
             <w:r>
               <w:rPr>
                 <w:noProof/>
-                <w:webHidden/>
               </w:rPr>
               <w:fldChar w:fldCharType="end"/>
             </w:r>
@@ -1421,14 +1567,12 @@
               <w:rFonts w:eastAsiaTheme="minorEastAsia"/>
               <w:noProof/>
               <w:color w:val="auto"/>
-              <w:kern w:val="2"/>
               <w:sz w:val="24"/>
               <w:szCs w:val="24"/>
               <w:lang w:eastAsia="ja-JP"/>
-              <w14:ligatures w14:val="standardContextual"/>
             </w:rPr>
           </w:pPr>
-          <w:hyperlink w:anchor="_Toc210937777" w:history="1">
+          <w:hyperlink w:anchor="_Toc210943329">
             <w:r>
               <w:rPr>
                 <w:rStyle w:val="Hipervnculo"/>
@@ -1437,54 +1581,49 @@
               <w:t>Conclusiones y aprendizajes.</w:t>
             </w:r>
             <w:r>
-              <w:rPr>
-                <w:noProof/>
-                <w:webHidden/>
-              </w:rPr>
               <w:tab/>
             </w:r>
             <w:r>
               <w:rPr>
                 <w:noProof/>
-                <w:webHidden/>
               </w:rPr>
               <w:fldChar w:fldCharType="begin"/>
             </w:r>
             <w:r>
               <w:rPr>
                 <w:noProof/>
-                <w:webHidden/>
               </w:rPr>
-              <w:instrText xml:space="preserve"> PAGEREF _Toc210937777 \h </w:instrText>
+              <w:instrText xml:space="preserve"> PAGEREF _Toc210943329 \h </w:instrText>
             </w:r>
             <w:r>
               <w:rPr>
                 <w:noProof/>
-                <w:webHidden/>
               </w:rPr>
             </w:r>
             <w:r>
               <w:rPr>
                 <w:noProof/>
-                <w:webHidden/>
               </w:rPr>
               <w:fldChar w:fldCharType="separate"/>
             </w:r>
             <w:r>
               <w:rPr>
                 <w:noProof/>
-                <w:webHidden/>
               </w:rPr>
-              <w:t>3</w:t>
+              <w:t>7</w:t>
             </w:r>
             <w:r>
               <w:rPr>
                 <w:noProof/>
-                <w:webHidden/>
               </w:rPr>
               <w:fldChar w:fldCharType="end"/>
             </w:r>
           </w:hyperlink>
+        </w:p>
+        <w:p>
+          <w:pPr>
+            <w:pStyle w:val="TtuloTDC"/>
+          </w:pPr>
         </w:p>
         <w:p>
           <w:r>
@@ -1510,7 +1649,7 @@
       <w:pPr>
         <w:pStyle w:val="Ttulo10"/>
       </w:pPr>
-      <w:bookmarkStart w:id="0" w:name="_Toc210937770"/>
+      <w:bookmarkStart w:id="0" w:name="_Toc210943319"/>
       <w:r>
         <w:lastRenderedPageBreak/>
         <w:t>Introducción</w:t>
@@ -1524,7 +1663,7 @@
       <w:pPr>
         <w:pStyle w:val="Ttulo10"/>
       </w:pPr>
-      <w:bookmarkStart w:id="1" w:name="_Toc210937771"/>
+      <w:bookmarkStart w:id="1" w:name="_Toc210943320"/>
       <w:r>
         <w:t>Descripción del problema</w:t>
       </w:r>
@@ -1534,7 +1673,7 @@
       <w:pPr>
         <w:pStyle w:val="Ttulo10"/>
       </w:pPr>
-      <w:bookmarkStart w:id="2" w:name="_Toc210937772"/>
+      <w:bookmarkStart w:id="2" w:name="_Toc210943321"/>
       <w:r>
         <w:t>Objetivos</w:t>
       </w:r>
@@ -1544,7 +1683,7 @@
       <w:pPr>
         <w:pStyle w:val="Ttulo10"/>
       </w:pPr>
-      <w:bookmarkStart w:id="3" w:name="_Toc210937773"/>
+      <w:bookmarkStart w:id="3" w:name="_Toc210943322"/>
       <w:r>
         <w:t>Metodología</w:t>
       </w:r>
@@ -1555,43 +1694,2227 @@
     </w:p>
     <w:p>
       <w:pPr>
+        <w:pStyle w:val="Ttulo2"/>
+        <w:rPr>
+          <w:rFonts w:asciiTheme="majorHAnsi" w:eastAsiaTheme="majorEastAsia" w:hAnsiTheme="majorHAnsi" w:cstheme="majorBidi"/>
+          <w:b w:val="0"/>
+          <w:bCs w:val="0"/>
+          <w:color w:val="2E74B5" w:themeColor="accent1" w:themeShade="BF"/>
+          <w:sz w:val="28"/>
+          <w:szCs w:val="28"/>
+          <w:lang w:val="es-CL"/>
+        </w:rPr>
+      </w:pPr>
+      <w:bookmarkStart w:id="4" w:name="_Toc210943323"/>
+      <w:r>
+        <w:rPr>
+          <w:rFonts w:asciiTheme="majorHAnsi" w:eastAsiaTheme="majorEastAsia" w:hAnsiTheme="majorHAnsi" w:cstheme="majorBidi"/>
+          <w:b w:val="0"/>
+          <w:bCs w:val="0"/>
+          <w:color w:val="2E74B5" w:themeColor="accent1" w:themeShade="BF"/>
+          <w:sz w:val="28"/>
+          <w:szCs w:val="28"/>
+          <w:lang w:val="es-CL"/>
+        </w:rPr>
+        <w:t>Metodología</w:t>
+      </w:r>
+      <w:bookmarkEnd w:id="4"/>
+    </w:p>
+    <w:p>
+      <w:pPr>
+        <w:spacing w:before="240" w:after="240"/>
+        <w:rPr>
+          <w:rFonts w:ascii="Calibri" w:eastAsia="Calibri" w:hAnsi="Calibri" w:cs="Calibri"/>
+        </w:rPr>
+      </w:pPr>
+      <w:r>
+        <w:rPr>
+          <w:rFonts w:ascii="Calibri" w:eastAsia="Calibri" w:hAnsi="Calibri" w:cs="Calibri"/>
+        </w:rPr>
+        <w:t xml:space="preserve">Para el desarrollo del proyecto se aplicó la </w:t>
+      </w:r>
+      <w:r>
+        <w:rPr>
+          <w:rFonts w:ascii="Calibri" w:eastAsia="Calibri" w:hAnsi="Calibri" w:cs="Calibri"/>
+          <w:b/>
+          <w:bCs/>
+        </w:rPr>
+        <w:t>metodología ágil Scrum</w:t>
+      </w:r>
+      <w:r>
+        <w:rPr>
+          <w:rFonts w:ascii="Calibri" w:eastAsia="Calibri" w:hAnsi="Calibri" w:cs="Calibri"/>
+        </w:rPr>
+        <w:t xml:space="preserve">, adaptada a un formato de </w:t>
+      </w:r>
+      <w:r>
+        <w:rPr>
+          <w:rFonts w:ascii="Calibri" w:eastAsia="Calibri" w:hAnsi="Calibri" w:cs="Calibri"/>
+          <w:b/>
+          <w:bCs/>
+        </w:rPr>
+        <w:t>micro-sprints diarios</w:t>
+      </w:r>
+      <w:r>
+        <w:rPr>
+          <w:rFonts w:ascii="Calibri" w:eastAsia="Calibri" w:hAnsi="Calibri" w:cs="Calibri"/>
+        </w:rPr>
+        <w:t xml:space="preserve"> debido al tiempo disponible (del 9 al 15 de octubre). Esta metodología permitió una organización eficiente del equipo, entregas incrementales y una mejora continua a través de revisiones diarias.</w:t>
+      </w:r>
+    </w:p>
+    <w:p>
+      <w:pPr>
+        <w:spacing w:before="240" w:after="240"/>
+        <w:rPr>
+          <w:rFonts w:ascii="Calibri" w:eastAsia="Calibri" w:hAnsi="Calibri" w:cs="Calibri"/>
+        </w:rPr>
+      </w:pPr>
+      <w:r>
+        <w:rPr>
+          <w:rFonts w:ascii="Calibri" w:eastAsia="Calibri" w:hAnsi="Calibri" w:cs="Calibri"/>
+        </w:rPr>
+        <w:t>El equipo se estructuró con los siguientes roles:</w:t>
+      </w:r>
+    </w:p>
+    <w:p>
+      <w:pPr>
+        <w:pStyle w:val="Prrafodelista"/>
+        <w:numPr>
+          <w:ilvl w:val="0"/>
+          <w:numId w:val="11"/>
+        </w:numPr>
+        <w:spacing w:before="240" w:after="240"/>
+        <w:rPr>
+          <w:rFonts w:ascii="Calibri" w:eastAsia="Calibri" w:hAnsi="Calibri" w:cs="Calibri"/>
+          <w:color w:val="auto"/>
+        </w:rPr>
+      </w:pPr>
+      <w:r>
+        <w:rPr>
+          <w:rFonts w:ascii="Calibri" w:eastAsia="Calibri" w:hAnsi="Calibri" w:cs="Calibri"/>
+          <w:b/>
+          <w:color w:val="auto"/>
+        </w:rPr>
+        <w:t>Product Owner (PO):</w:t>
+      </w:r>
+      <w:r>
+        <w:rPr>
+          <w:rFonts w:ascii="Calibri" w:eastAsia="Calibri" w:hAnsi="Calibri" w:cs="Calibri"/>
+          <w:color w:val="auto"/>
+        </w:rPr>
+        <w:t xml:space="preserve"> encargado de definir los requerimientos y prioridades del cliente simulado.</w:t>
+      </w:r>
+    </w:p>
+    <w:p>
+      <w:pPr>
+        <w:pStyle w:val="Prrafodelista"/>
+        <w:numPr>
+          <w:ilvl w:val="0"/>
+          <w:numId w:val="11"/>
+        </w:numPr>
+        <w:spacing w:before="240" w:after="240"/>
+        <w:rPr>
+          <w:rFonts w:ascii="Calibri" w:eastAsia="Calibri" w:hAnsi="Calibri" w:cs="Calibri"/>
+          <w:color w:val="auto"/>
+        </w:rPr>
+      </w:pPr>
+      <w:r>
+        <w:rPr>
+          <w:rFonts w:ascii="Calibri" w:eastAsia="Calibri" w:hAnsi="Calibri" w:cs="Calibri"/>
+          <w:b/>
+          <w:color w:val="auto"/>
+        </w:rPr>
+        <w:t>Scrum Master (SM):</w:t>
+      </w:r>
+      <w:r>
+        <w:rPr>
+          <w:rFonts w:ascii="Calibri" w:eastAsia="Calibri" w:hAnsi="Calibri" w:cs="Calibri"/>
+          <w:color w:val="auto"/>
+        </w:rPr>
+        <w:t xml:space="preserve"> responsable de coordinar el trabajo diario, eliminar bloqueos y asegurar el cumplimiento de los objetivos.</w:t>
+      </w:r>
+    </w:p>
+    <w:p>
+      <w:pPr>
+        <w:pStyle w:val="Prrafodelista"/>
+        <w:numPr>
+          <w:ilvl w:val="0"/>
+          <w:numId w:val="11"/>
+        </w:numPr>
+        <w:spacing w:before="240" w:after="240"/>
+        <w:rPr>
+          <w:rFonts w:ascii="Calibri" w:eastAsia="Calibri" w:hAnsi="Calibri" w:cs="Calibri"/>
+          <w:color w:val="auto"/>
+        </w:rPr>
+      </w:pPr>
+      <w:r>
+        <w:rPr>
+          <w:rFonts w:ascii="Calibri" w:eastAsia="Calibri" w:hAnsi="Calibri" w:cs="Calibri"/>
+          <w:b/>
+          <w:color w:val="auto"/>
+        </w:rPr>
+        <w:t>Desarrollador(es):</w:t>
+      </w:r>
+      <w:r>
+        <w:rPr>
+          <w:rFonts w:ascii="Calibri" w:eastAsia="Calibri" w:hAnsi="Calibri" w:cs="Calibri"/>
+          <w:color w:val="auto"/>
+        </w:rPr>
+        <w:t xml:space="preserve"> encargado(s) de la implementación del sistema, base de datos y pruebas funcionales.</w:t>
+      </w:r>
+    </w:p>
+    <w:p>
+      <w:pPr>
+        <w:pStyle w:val="Ttulo2"/>
+        <w:rPr>
+          <w:rFonts w:asciiTheme="majorHAnsi" w:eastAsiaTheme="majorEastAsia" w:hAnsiTheme="majorHAnsi" w:cstheme="majorBidi"/>
+          <w:b w:val="0"/>
+          <w:bCs w:val="0"/>
+          <w:color w:val="2E74B5" w:themeColor="accent1" w:themeShade="BF"/>
+          <w:sz w:val="28"/>
+          <w:szCs w:val="28"/>
+          <w:lang w:val="es-CL"/>
+        </w:rPr>
+      </w:pPr>
+      <w:bookmarkStart w:id="5" w:name="_Toc210943324"/>
+      <w:r>
+        <w:rPr>
+          <w:rFonts w:asciiTheme="majorHAnsi" w:eastAsiaTheme="majorEastAsia" w:hAnsiTheme="majorHAnsi" w:cstheme="majorBidi"/>
+          <w:b w:val="0"/>
+          <w:bCs w:val="0"/>
+          <w:color w:val="2E74B5" w:themeColor="accent1" w:themeShade="BF"/>
+          <w:sz w:val="28"/>
+          <w:szCs w:val="28"/>
+          <w:lang w:val="es-CL"/>
+        </w:rPr>
+        <w:t>Sprints</w:t>
+      </w:r>
+      <w:bookmarkEnd w:id="5"/>
+    </w:p>
+    <w:p>
+      <w:pPr>
+        <w:rPr>
+          <w:rFonts w:ascii="Calibri" w:eastAsia="Calibri" w:hAnsi="Calibri" w:cs="Calibri"/>
+        </w:rPr>
+      </w:pPr>
+      <w:r>
+        <w:rPr>
+          <w:rFonts w:ascii="Calibri" w:eastAsia="Calibri" w:hAnsi="Calibri" w:cs="Calibri"/>
+        </w:rPr>
+        <w:t xml:space="preserve">Se establecieron </w:t>
+      </w:r>
+      <w:r>
+        <w:rPr>
+          <w:rFonts w:ascii="Calibri" w:eastAsia="Calibri" w:hAnsi="Calibri" w:cs="Calibri"/>
+          <w:b/>
+          <w:bCs/>
+        </w:rPr>
+        <w:t>siete sprints diarios</w:t>
+      </w:r>
+      <w:r>
+        <w:rPr>
+          <w:rFonts w:ascii="Calibri" w:eastAsia="Calibri" w:hAnsi="Calibri" w:cs="Calibri"/>
+        </w:rPr>
+        <w:t>, cada uno con un objetivo claro y entregables concretos, abarcando desde la planificación y diseño inicial hasta la entrega final del sistema funcional.</w:t>
+      </w:r>
+      <w:r>
+        <w:br/>
+      </w:r>
+      <w:r>
+        <w:rPr>
+          <w:rFonts w:ascii="Calibri" w:eastAsia="Calibri" w:hAnsi="Calibri" w:cs="Calibri"/>
+        </w:rPr>
+        <w:t xml:space="preserve">Las tareas fueron organizadas y monitoreadas en un </w:t>
+      </w:r>
+      <w:r>
+        <w:rPr>
+          <w:rFonts w:ascii="Calibri" w:eastAsia="Calibri" w:hAnsi="Calibri" w:cs="Calibri"/>
+          <w:b/>
+          <w:bCs/>
+        </w:rPr>
+        <w:t>tablero Kanban</w:t>
+      </w:r>
+      <w:r>
+        <w:rPr>
+          <w:rFonts w:ascii="Calibri" w:eastAsia="Calibri" w:hAnsi="Calibri" w:cs="Calibri"/>
+        </w:rPr>
+        <w:t xml:space="preserve"> con las columnas:</w:t>
+      </w:r>
+      <w:r>
+        <w:br/>
+      </w:r>
+      <w:r>
+        <w:rPr>
+          <w:rFonts w:ascii="Calibri" w:eastAsia="Calibri" w:hAnsi="Calibri" w:cs="Calibri"/>
+          <w:b/>
+          <w:bCs/>
+        </w:rPr>
+        <w:t>Pendiente → En curso → Validación → Terminado</w:t>
+      </w:r>
+      <w:r>
+        <w:rPr>
+          <w:rFonts w:ascii="Calibri" w:eastAsia="Calibri" w:hAnsi="Calibri" w:cs="Calibri"/>
+        </w:rPr>
+        <w:t>, permitiendo visualizar el progreso y mantener una comunicación efectiva dentro del equipo.</w:t>
+      </w:r>
+    </w:p>
+    <w:p>
+      <w:pPr>
+        <w:rPr>
+          <w:rFonts w:ascii="Calibri" w:eastAsia="Calibri" w:hAnsi="Calibri" w:cs="Calibri"/>
+          <w:b/>
+          <w:bCs/>
+        </w:rPr>
+      </w:pPr>
+      <w:r>
+        <w:rPr>
+          <w:rFonts w:ascii="Calibri" w:eastAsia="Calibri" w:hAnsi="Calibri" w:cs="Calibri"/>
+          <w:b/>
+          <w:bCs/>
+        </w:rPr>
+        <w:t>Sprint 1 – Planificación y Diseño (9 oct)</w:t>
+      </w:r>
+    </w:p>
+    <w:p>
+      <w:pPr>
+        <w:rPr>
+          <w:rFonts w:ascii="Calibri" w:eastAsia="Calibri" w:hAnsi="Calibri" w:cs="Calibri"/>
+        </w:rPr>
+      </w:pPr>
+      <w:r>
+        <w:rPr>
+          <w:rFonts w:ascii="Calibri" w:eastAsia="Calibri" w:hAnsi="Calibri" w:cs="Calibri"/>
+        </w:rPr>
+        <w:t>Objetivo: Alinear alcance, roles y entorno</w:t>
+      </w:r>
+      <w:r>
+        <w:rPr>
+          <w:rFonts w:ascii="Calibri" w:eastAsia="Calibri" w:hAnsi="Calibri" w:cs="Calibri"/>
+        </w:rPr>
+        <w:t>s</w:t>
+      </w:r>
+      <w:r>
+        <w:rPr>
+          <w:rFonts w:ascii="Calibri" w:eastAsia="Calibri" w:hAnsi="Calibri" w:cs="Calibri"/>
+        </w:rPr>
+        <w:t>.</w:t>
+      </w:r>
+      <w:r>
+        <w:br/>
+      </w:r>
+      <w:r>
+        <w:rPr>
+          <w:rFonts w:ascii="Calibri" w:eastAsia="Calibri" w:hAnsi="Calibri" w:cs="Calibri"/>
+        </w:rPr>
+        <w:t>Entregables: tipo de sistema, roles, repo</w:t>
+      </w:r>
+      <w:r>
+        <w:rPr>
+          <w:rFonts w:ascii="Calibri" w:eastAsia="Calibri" w:hAnsi="Calibri" w:cs="Calibri"/>
+        </w:rPr>
+        <w:t>sitorio</w:t>
+      </w:r>
+      <w:r>
+        <w:rPr>
+          <w:rFonts w:ascii="Calibri" w:eastAsia="Calibri" w:hAnsi="Calibri" w:cs="Calibri"/>
+        </w:rPr>
+        <w:t xml:space="preserve"> y tablero.</w:t>
+      </w:r>
+    </w:p>
+    <w:p>
+      <w:pPr>
+        <w:rPr>
+          <w:rFonts w:ascii="Calibri" w:eastAsia="Calibri" w:hAnsi="Calibri" w:cs="Calibri"/>
+        </w:rPr>
+      </w:pPr>
+      <w:r>
+        <w:rPr>
+          <w:rFonts w:ascii="Calibri" w:eastAsia="Calibri" w:hAnsi="Calibri" w:cs="Calibri"/>
+        </w:rPr>
+        <w:t>Tareas:</w:t>
+      </w:r>
+    </w:p>
+    <w:p>
+      <w:pPr>
+        <w:pStyle w:val="Prrafodelista"/>
+        <w:numPr>
+          <w:ilvl w:val="0"/>
+          <w:numId w:val="2"/>
+        </w:numPr>
+        <w:rPr>
+          <w:rFonts w:ascii="Calibri" w:eastAsia="Calibri" w:hAnsi="Calibri" w:cs="Calibri"/>
+          <w:color w:val="auto"/>
+          <w:szCs w:val="22"/>
+        </w:rPr>
+      </w:pPr>
+      <w:r>
+        <w:rPr>
+          <w:rFonts w:ascii="Calibri" w:eastAsia="Calibri" w:hAnsi="Calibri" w:cs="Calibri"/>
+          <w:color w:val="auto"/>
+        </w:rPr>
+        <w:t>Elegir sistema</w:t>
+      </w:r>
+    </w:p>
+    <w:p>
+      <w:pPr>
+        <w:pStyle w:val="Prrafodelista"/>
+        <w:numPr>
+          <w:ilvl w:val="0"/>
+          <w:numId w:val="2"/>
+        </w:numPr>
+        <w:rPr>
+          <w:rFonts w:ascii="Calibri" w:eastAsia="Calibri" w:hAnsi="Calibri" w:cs="Calibri"/>
+          <w:color w:val="auto"/>
+        </w:rPr>
+      </w:pPr>
+      <w:r>
+        <w:rPr>
+          <w:rFonts w:ascii="Calibri" w:eastAsia="Calibri" w:hAnsi="Calibri" w:cs="Calibri"/>
+          <w:color w:val="auto"/>
+        </w:rPr>
+        <w:t>Asignar roles</w:t>
+      </w:r>
+    </w:p>
+    <w:p>
+      <w:pPr>
+        <w:pStyle w:val="Prrafodelista"/>
+        <w:numPr>
+          <w:ilvl w:val="0"/>
+          <w:numId w:val="2"/>
+        </w:numPr>
+        <w:rPr>
+          <w:rFonts w:ascii="Calibri" w:eastAsia="Calibri" w:hAnsi="Calibri" w:cs="Calibri"/>
+          <w:color w:val="auto"/>
+        </w:rPr>
+      </w:pPr>
+      <w:r>
+        <w:rPr>
+          <w:rFonts w:ascii="Calibri" w:eastAsia="Calibri" w:hAnsi="Calibri" w:cs="Calibri"/>
+          <w:color w:val="auto"/>
+        </w:rPr>
+        <w:t>Crear repo</w:t>
+      </w:r>
+      <w:r>
+        <w:rPr>
+          <w:rFonts w:ascii="Calibri" w:eastAsia="Calibri" w:hAnsi="Calibri" w:cs="Calibri"/>
+          <w:color w:val="auto"/>
+        </w:rPr>
+        <w:t>sitorio</w:t>
+      </w:r>
+    </w:p>
+    <w:p>
+      <w:pPr>
+        <w:pStyle w:val="Prrafodelista"/>
+        <w:numPr>
+          <w:ilvl w:val="0"/>
+          <w:numId w:val="2"/>
+        </w:numPr>
+        <w:rPr>
+          <w:rFonts w:ascii="Calibri" w:eastAsia="Calibri" w:hAnsi="Calibri" w:cs="Calibri"/>
+          <w:color w:val="auto"/>
+        </w:rPr>
+      </w:pPr>
+      <w:r>
+        <w:rPr>
+          <w:rFonts w:ascii="Calibri" w:eastAsia="Calibri" w:hAnsi="Calibri" w:cs="Calibri"/>
+          <w:color w:val="auto"/>
+        </w:rPr>
+        <w:t>Crear tablero Kanban</w:t>
+      </w:r>
+    </w:p>
+    <w:p>
+      <w:pPr>
+        <w:pStyle w:val="Prrafodelista"/>
+        <w:rPr>
+          <w:rFonts w:ascii="Calibri" w:eastAsia="Calibri" w:hAnsi="Calibri" w:cs="Calibri"/>
+          <w:color w:val="auto"/>
+        </w:rPr>
+      </w:pPr>
+    </w:p>
+    <w:p>
+      <w:pPr>
+        <w:rPr>
+          <w:rFonts w:ascii="Calibri" w:eastAsia="Calibri" w:hAnsi="Calibri" w:cs="Calibri"/>
+        </w:rPr>
+      </w:pPr>
+      <w:r>
+        <w:rPr>
+          <w:rFonts w:ascii="Calibri" w:eastAsia="Calibri" w:hAnsi="Calibri" w:cs="Calibri"/>
+          <w:b/>
+          <w:bCs/>
+        </w:rPr>
+        <w:lastRenderedPageBreak/>
+        <w:t>Sprint 2 – Modelado y Base de Datos (10 oct)</w:t>
+      </w:r>
+    </w:p>
+    <w:p>
+      <w:pPr>
+        <w:rPr>
+          <w:rFonts w:ascii="Calibri" w:eastAsia="Calibri" w:hAnsi="Calibri" w:cs="Calibri"/>
+        </w:rPr>
+      </w:pPr>
+      <w:r>
+        <w:rPr>
+          <w:rFonts w:ascii="Calibri" w:eastAsia="Calibri" w:hAnsi="Calibri" w:cs="Calibri"/>
+        </w:rPr>
+        <w:t>Objetivo: Diseñar UML y estructura de base de datos.</w:t>
+      </w:r>
+      <w:r>
+        <w:br/>
+      </w:r>
+      <w:r>
+        <w:rPr>
+          <w:rFonts w:ascii="Calibri" w:eastAsia="Calibri" w:hAnsi="Calibri" w:cs="Calibri"/>
+        </w:rPr>
+        <w:t xml:space="preserve">Entregables: casos de uso, clases, </w:t>
+      </w:r>
+      <w:proofErr w:type="spellStart"/>
+      <w:r>
+        <w:rPr>
+          <w:rFonts w:ascii="Calibri" w:eastAsia="Calibri" w:hAnsi="Calibri" w:cs="Calibri"/>
+        </w:rPr>
+        <w:t>bd</w:t>
+      </w:r>
+      <w:proofErr w:type="spellEnd"/>
+      <w:r>
+        <w:rPr>
+          <w:rFonts w:ascii="Calibri" w:eastAsia="Calibri" w:hAnsi="Calibri" w:cs="Calibri"/>
+        </w:rPr>
+        <w:t xml:space="preserve"> modelo físico</w:t>
+      </w:r>
+      <w:r>
+        <w:rPr>
+          <w:rFonts w:ascii="Calibri" w:eastAsia="Calibri" w:hAnsi="Calibri" w:cs="Calibri"/>
+        </w:rPr>
+        <w:t>.</w:t>
+      </w:r>
+    </w:p>
+    <w:p>
+      <w:pPr>
+        <w:rPr>
+          <w:rFonts w:ascii="Calibri" w:eastAsia="Calibri" w:hAnsi="Calibri" w:cs="Calibri"/>
+        </w:rPr>
+      </w:pPr>
+      <w:r>
+        <w:rPr>
+          <w:rFonts w:ascii="Calibri" w:eastAsia="Calibri" w:hAnsi="Calibri" w:cs="Calibri"/>
+        </w:rPr>
+        <w:t>Tareas:</w:t>
+      </w:r>
+    </w:p>
+    <w:p>
+      <w:pPr>
+        <w:pStyle w:val="Prrafodelista"/>
+        <w:numPr>
+          <w:ilvl w:val="0"/>
+          <w:numId w:val="1"/>
+        </w:numPr>
+        <w:rPr>
+          <w:rFonts w:ascii="Calibri" w:eastAsia="Calibri" w:hAnsi="Calibri" w:cs="Calibri"/>
+          <w:color w:val="auto"/>
+          <w:szCs w:val="22"/>
+        </w:rPr>
+      </w:pPr>
+      <w:r>
+        <w:rPr>
+          <w:rFonts w:ascii="Calibri" w:eastAsia="Calibri" w:hAnsi="Calibri" w:cs="Calibri"/>
+          <w:color w:val="auto"/>
+          <w:szCs w:val="22"/>
+        </w:rPr>
+        <w:t>Crear diagrama de casos de uso</w:t>
+      </w:r>
+    </w:p>
+    <w:p>
+      <w:pPr>
+        <w:pStyle w:val="Prrafodelista"/>
+        <w:numPr>
+          <w:ilvl w:val="0"/>
+          <w:numId w:val="1"/>
+        </w:numPr>
+        <w:rPr>
+          <w:rFonts w:ascii="Calibri" w:eastAsia="Calibri" w:hAnsi="Calibri" w:cs="Calibri"/>
+          <w:color w:val="auto"/>
+          <w:szCs w:val="22"/>
+        </w:rPr>
+      </w:pPr>
+      <w:r>
+        <w:rPr>
+          <w:rFonts w:ascii="Calibri" w:eastAsia="Calibri" w:hAnsi="Calibri" w:cs="Calibri"/>
+          <w:color w:val="auto"/>
+          <w:szCs w:val="22"/>
+        </w:rPr>
+        <w:t>Crear diagrama de clases</w:t>
+      </w:r>
+    </w:p>
+    <w:p>
+      <w:pPr>
+        <w:pStyle w:val="Prrafodelista"/>
+        <w:numPr>
+          <w:ilvl w:val="0"/>
+          <w:numId w:val="1"/>
+        </w:numPr>
+        <w:rPr>
+          <w:rFonts w:ascii="Calibri" w:eastAsia="Calibri" w:hAnsi="Calibri" w:cs="Calibri"/>
+          <w:color w:val="auto"/>
+          <w:szCs w:val="22"/>
+        </w:rPr>
+      </w:pPr>
+      <w:r>
+        <w:rPr>
+          <w:rFonts w:ascii="Calibri" w:eastAsia="Calibri" w:hAnsi="Calibri" w:cs="Calibri"/>
+          <w:color w:val="auto"/>
+          <w:szCs w:val="22"/>
+        </w:rPr>
+        <w:t>Diseñar modelo físico de BD</w:t>
+      </w:r>
+    </w:p>
+    <w:p>
+      <w:pPr>
+        <w:pStyle w:val="Prrafodelista"/>
+        <w:numPr>
+          <w:ilvl w:val="0"/>
+          <w:numId w:val="1"/>
+        </w:numPr>
+        <w:rPr>
+          <w:rFonts w:ascii="Calibri" w:eastAsia="Calibri" w:hAnsi="Calibri" w:cs="Calibri"/>
+          <w:color w:val="auto"/>
+        </w:rPr>
+      </w:pPr>
+      <w:r>
+        <w:rPr>
+          <w:rFonts w:ascii="Calibri" w:eastAsia="Calibri" w:hAnsi="Calibri" w:cs="Calibri"/>
+          <w:color w:val="auto"/>
+        </w:rPr>
+        <w:t>Revisar coherencia entre diagramas</w:t>
+      </w:r>
+    </w:p>
+    <w:p>
+      <w:pPr>
+        <w:pStyle w:val="Prrafodelista"/>
+        <w:numPr>
+          <w:ilvl w:val="0"/>
+          <w:numId w:val="1"/>
+        </w:numPr>
+        <w:rPr>
+          <w:rFonts w:ascii="Calibri" w:eastAsia="Calibri" w:hAnsi="Calibri" w:cs="Calibri"/>
+          <w:color w:val="auto"/>
+        </w:rPr>
+      </w:pPr>
+      <w:r>
+        <w:rPr>
+          <w:rFonts w:ascii="Calibri" w:eastAsia="Calibri" w:hAnsi="Calibri" w:cs="Calibri"/>
+          <w:color w:val="auto"/>
+        </w:rPr>
+        <w:t>Subir diseños al repositorio</w:t>
+      </w:r>
+    </w:p>
+    <w:p>
+      <w:pPr>
+        <w:pStyle w:val="Prrafodelista"/>
+        <w:rPr>
+          <w:rFonts w:ascii="Calibri" w:eastAsia="Calibri" w:hAnsi="Calibri" w:cs="Calibri"/>
+          <w:color w:val="auto"/>
+        </w:rPr>
+      </w:pPr>
+    </w:p>
+    <w:p>
+      <w:pPr>
+        <w:rPr>
+          <w:rFonts w:ascii="Calibri" w:eastAsia="Calibri" w:hAnsi="Calibri" w:cs="Calibri"/>
+          <w:b/>
+          <w:bCs/>
+        </w:rPr>
+      </w:pPr>
+      <w:r>
+        <w:rPr>
+          <w:rFonts w:ascii="Calibri" w:eastAsia="Calibri" w:hAnsi="Calibri" w:cs="Calibri"/>
+          <w:b/>
+          <w:bCs/>
+        </w:rPr>
+        <w:t>Sprint 3 – Autenticación (11 oct)</w:t>
+      </w:r>
+    </w:p>
+    <w:p>
+      <w:pPr>
+        <w:rPr>
+          <w:rFonts w:ascii="Calibri" w:eastAsia="Calibri" w:hAnsi="Calibri" w:cs="Calibri"/>
+        </w:rPr>
+      </w:pPr>
+      <w:r>
+        <w:rPr>
+          <w:rFonts w:ascii="Calibri" w:eastAsia="Calibri" w:hAnsi="Calibri" w:cs="Calibri"/>
+        </w:rPr>
+        <w:t>Objetivo: Implementar autenticación segura.</w:t>
+      </w:r>
+      <w:r>
+        <w:br/>
+      </w:r>
+      <w:r>
+        <w:rPr>
+          <w:rFonts w:ascii="Calibri" w:eastAsia="Calibri" w:hAnsi="Calibri" w:cs="Calibri"/>
+        </w:rPr>
+        <w:t>Entregables: módulo de usuarios, registro y login con hash.</w:t>
+      </w:r>
+    </w:p>
+    <w:p>
+      <w:pPr>
+        <w:rPr>
+          <w:rFonts w:ascii="Calibri" w:eastAsia="Calibri" w:hAnsi="Calibri" w:cs="Calibri"/>
+        </w:rPr>
+      </w:pPr>
+      <w:r>
+        <w:rPr>
+          <w:rFonts w:ascii="Calibri" w:eastAsia="Calibri" w:hAnsi="Calibri" w:cs="Calibri"/>
+        </w:rPr>
+        <w:t>Tareas:</w:t>
+      </w:r>
+    </w:p>
+    <w:p>
+      <w:pPr>
+        <w:pStyle w:val="Prrafodelista"/>
+        <w:numPr>
+          <w:ilvl w:val="0"/>
+          <w:numId w:val="16"/>
+        </w:numPr>
+        <w:rPr>
+          <w:rFonts w:ascii="Calibri" w:eastAsia="Calibri" w:hAnsi="Calibri" w:cs="Calibri"/>
+          <w:color w:val="auto"/>
+          <w:szCs w:val="22"/>
+        </w:rPr>
+      </w:pPr>
+      <w:r>
+        <w:rPr>
+          <w:rFonts w:ascii="Calibri" w:eastAsia="Calibri" w:hAnsi="Calibri" w:cs="Calibri"/>
+          <w:color w:val="auto"/>
+        </w:rPr>
+        <w:t>Crear tabla usuarios en BD</w:t>
+      </w:r>
+    </w:p>
+    <w:p>
+      <w:pPr>
+        <w:pStyle w:val="Prrafodelista"/>
+        <w:numPr>
+          <w:ilvl w:val="0"/>
+          <w:numId w:val="16"/>
+        </w:numPr>
+        <w:rPr>
+          <w:rFonts w:ascii="Calibri" w:eastAsia="Calibri" w:hAnsi="Calibri" w:cs="Calibri"/>
+          <w:color w:val="auto"/>
+          <w:szCs w:val="22"/>
+        </w:rPr>
+      </w:pPr>
+      <w:r>
+        <w:rPr>
+          <w:rFonts w:ascii="Calibri" w:eastAsia="Calibri" w:hAnsi="Calibri" w:cs="Calibri"/>
+          <w:color w:val="auto"/>
+        </w:rPr>
+        <w:t>Implementar registro con hash (bcrypt o hashlib.scrypt)</w:t>
+      </w:r>
+    </w:p>
+    <w:p>
+      <w:pPr>
+        <w:pStyle w:val="Prrafodelista"/>
+        <w:numPr>
+          <w:ilvl w:val="0"/>
+          <w:numId w:val="16"/>
+        </w:numPr>
+        <w:rPr>
+          <w:rFonts w:ascii="Calibri" w:eastAsia="Calibri" w:hAnsi="Calibri" w:cs="Calibri"/>
+          <w:color w:val="auto"/>
+          <w:szCs w:val="22"/>
+        </w:rPr>
+      </w:pPr>
+      <w:r>
+        <w:rPr>
+          <w:rFonts w:ascii="Calibri" w:eastAsia="Calibri" w:hAnsi="Calibri" w:cs="Calibri"/>
+          <w:color w:val="auto"/>
+        </w:rPr>
+        <w:t>Implementar login con validación</w:t>
+      </w:r>
+    </w:p>
+    <w:p>
+      <w:pPr>
+        <w:pStyle w:val="Prrafodelista"/>
+        <w:numPr>
+          <w:ilvl w:val="0"/>
+          <w:numId w:val="16"/>
+        </w:numPr>
+        <w:rPr>
+          <w:rFonts w:ascii="Calibri" w:eastAsia="Calibri" w:hAnsi="Calibri" w:cs="Calibri"/>
+          <w:color w:val="auto"/>
+          <w:szCs w:val="22"/>
+        </w:rPr>
+      </w:pPr>
+      <w:r>
+        <w:rPr>
+          <w:rFonts w:ascii="Calibri" w:eastAsia="Calibri" w:hAnsi="Calibri" w:cs="Calibri"/>
+          <w:color w:val="auto"/>
+        </w:rPr>
+        <w:t>Pruebas de inicio y cierre de sesión</w:t>
+      </w:r>
+    </w:p>
+    <w:p>
+      <w:pPr>
+        <w:pStyle w:val="Prrafodelista"/>
+        <w:numPr>
+          <w:ilvl w:val="0"/>
+          <w:numId w:val="16"/>
+        </w:numPr>
+        <w:rPr>
+          <w:rFonts w:ascii="Calibri" w:eastAsia="Calibri" w:hAnsi="Calibri" w:cs="Calibri"/>
+          <w:color w:val="auto"/>
+          <w:szCs w:val="22"/>
+        </w:rPr>
+      </w:pPr>
+      <w:r>
+        <w:rPr>
+          <w:rFonts w:ascii="Calibri" w:eastAsia="Calibri" w:hAnsi="Calibri" w:cs="Calibri"/>
+          <w:color w:val="auto"/>
+        </w:rPr>
+        <w:t>Documentar flujo de autenticación</w:t>
+      </w:r>
+    </w:p>
+    <w:p>
+      <w:pPr>
+        <w:pStyle w:val="Prrafodelista"/>
+        <w:rPr>
+          <w:rFonts w:ascii="Calibri" w:eastAsia="Calibri" w:hAnsi="Calibri" w:cs="Calibri"/>
+          <w:color w:val="auto"/>
+          <w:szCs w:val="22"/>
+        </w:rPr>
+      </w:pPr>
+    </w:p>
+    <w:p>
+      <w:pPr>
+        <w:rPr>
+          <w:rFonts w:ascii="Calibri" w:eastAsia="Calibri" w:hAnsi="Calibri" w:cs="Calibri"/>
+          <w:b/>
+          <w:bCs/>
+        </w:rPr>
+      </w:pPr>
+      <w:r>
+        <w:rPr>
+          <w:rFonts w:ascii="Calibri" w:eastAsia="Calibri" w:hAnsi="Calibri" w:cs="Calibri"/>
+          <w:b/>
+          <w:bCs/>
+        </w:rPr>
+        <w:t>Sprint 4 – CRUD Principal (12 oct)</w:t>
+      </w:r>
+    </w:p>
+    <w:p>
+      <w:pPr>
+        <w:rPr>
+          <w:rFonts w:ascii="Calibri" w:eastAsia="Calibri" w:hAnsi="Calibri" w:cs="Calibri"/>
+        </w:rPr>
+      </w:pPr>
+      <w:r>
+        <w:rPr>
+          <w:rFonts w:ascii="Calibri" w:eastAsia="Calibri" w:hAnsi="Calibri" w:cs="Calibri"/>
+        </w:rPr>
+        <w:t>Objetivo: Crear operaciones CRUD principales.</w:t>
+      </w:r>
+      <w:r>
+        <w:br/>
+      </w:r>
+      <w:r>
+        <w:rPr>
+          <w:rFonts w:ascii="Calibri" w:eastAsia="Calibri" w:hAnsi="Calibri" w:cs="Calibri"/>
+        </w:rPr>
+        <w:t>Entregables: agregar, editar, eliminar y listar registros.</w:t>
+      </w:r>
+    </w:p>
+    <w:p>
+      <w:pPr>
+        <w:rPr>
+          <w:rFonts w:ascii="Calibri" w:eastAsia="Calibri" w:hAnsi="Calibri" w:cs="Calibri"/>
+        </w:rPr>
+      </w:pPr>
+      <w:r>
+        <w:rPr>
+          <w:rFonts w:ascii="Calibri" w:eastAsia="Calibri" w:hAnsi="Calibri" w:cs="Calibri"/>
+        </w:rPr>
+        <w:t>Tareas:</w:t>
+      </w:r>
+    </w:p>
+    <w:p>
+      <w:pPr>
+        <w:pStyle w:val="Prrafodelista"/>
+        <w:numPr>
+          <w:ilvl w:val="0"/>
+          <w:numId w:val="15"/>
+        </w:numPr>
+        <w:rPr>
+          <w:rFonts w:ascii="Calibri" w:eastAsia="Calibri" w:hAnsi="Calibri" w:cs="Calibri"/>
+          <w:color w:val="auto"/>
+          <w:szCs w:val="22"/>
+        </w:rPr>
+      </w:pPr>
+      <w:r>
+        <w:rPr>
+          <w:rFonts w:ascii="Calibri" w:eastAsia="Calibri" w:hAnsi="Calibri" w:cs="Calibri"/>
+          <w:color w:val="auto"/>
+          <w:szCs w:val="22"/>
+        </w:rPr>
+        <w:t>Diseñ</w:t>
+      </w:r>
+      <w:r>
+        <w:rPr>
+          <w:rFonts w:ascii="Calibri" w:eastAsia="Calibri" w:hAnsi="Calibri" w:cs="Calibri"/>
+          <w:color w:val="auto"/>
+          <w:szCs w:val="22"/>
+        </w:rPr>
+        <w:t xml:space="preserve">o de la </w:t>
+      </w:r>
+      <w:r>
+        <w:rPr>
+          <w:rFonts w:ascii="Calibri" w:eastAsia="Calibri" w:hAnsi="Calibri" w:cs="Calibri"/>
+          <w:color w:val="auto"/>
+          <w:szCs w:val="22"/>
+        </w:rPr>
+        <w:t>entidad principal</w:t>
+      </w:r>
+    </w:p>
+    <w:p>
+      <w:pPr>
+        <w:pStyle w:val="Prrafodelista"/>
+        <w:numPr>
+          <w:ilvl w:val="0"/>
+          <w:numId w:val="15"/>
+        </w:numPr>
+        <w:rPr>
+          <w:rFonts w:ascii="Calibri" w:eastAsia="Calibri" w:hAnsi="Calibri" w:cs="Calibri"/>
+          <w:color w:val="auto"/>
+          <w:szCs w:val="22"/>
+        </w:rPr>
+      </w:pPr>
+      <w:r>
+        <w:rPr>
+          <w:rFonts w:ascii="Calibri" w:eastAsia="Calibri" w:hAnsi="Calibri" w:cs="Calibri"/>
+          <w:color w:val="auto"/>
+          <w:szCs w:val="22"/>
+        </w:rPr>
+        <w:t>Implementar funciones CRUD</w:t>
+      </w:r>
+    </w:p>
+    <w:p>
+      <w:pPr>
+        <w:pStyle w:val="Prrafodelista"/>
+        <w:numPr>
+          <w:ilvl w:val="0"/>
+          <w:numId w:val="15"/>
+        </w:numPr>
+        <w:rPr>
+          <w:rFonts w:ascii="Calibri" w:eastAsia="Calibri" w:hAnsi="Calibri" w:cs="Calibri"/>
+          <w:color w:val="auto"/>
+          <w:szCs w:val="22"/>
+        </w:rPr>
+      </w:pPr>
+      <w:r>
+        <w:rPr>
+          <w:rFonts w:ascii="Calibri" w:eastAsia="Calibri" w:hAnsi="Calibri" w:cs="Calibri"/>
+          <w:color w:val="auto"/>
+          <w:szCs w:val="22"/>
+        </w:rPr>
+        <w:t>Conectar CRUD a BD</w:t>
+      </w:r>
+    </w:p>
+    <w:p>
+      <w:pPr>
+        <w:pStyle w:val="Prrafodelista"/>
+        <w:numPr>
+          <w:ilvl w:val="0"/>
+          <w:numId w:val="15"/>
+        </w:numPr>
+        <w:rPr>
+          <w:rFonts w:ascii="Calibri" w:eastAsia="Calibri" w:hAnsi="Calibri" w:cs="Calibri"/>
+          <w:color w:val="auto"/>
+          <w:szCs w:val="22"/>
+        </w:rPr>
+      </w:pPr>
+      <w:r>
+        <w:rPr>
+          <w:rFonts w:ascii="Calibri" w:eastAsia="Calibri" w:hAnsi="Calibri" w:cs="Calibri"/>
+          <w:color w:val="auto"/>
+          <w:szCs w:val="22"/>
+        </w:rPr>
+        <w:t>Validar manejo de errores</w:t>
+      </w:r>
+    </w:p>
+    <w:p>
+      <w:pPr>
+        <w:pStyle w:val="Prrafodelista"/>
+        <w:numPr>
+          <w:ilvl w:val="0"/>
+          <w:numId w:val="15"/>
+        </w:numPr>
+        <w:rPr>
+          <w:rFonts w:ascii="Calibri" w:eastAsia="Calibri" w:hAnsi="Calibri" w:cs="Calibri"/>
+          <w:color w:val="auto"/>
+          <w:szCs w:val="22"/>
+        </w:rPr>
+      </w:pPr>
+      <w:r>
+        <w:rPr>
+          <w:rFonts w:ascii="Calibri" w:eastAsia="Calibri" w:hAnsi="Calibri" w:cs="Calibri"/>
+          <w:color w:val="auto"/>
+          <w:szCs w:val="22"/>
+        </w:rPr>
+        <w:t>Pruebas funcionales del CRUD</w:t>
+      </w:r>
+    </w:p>
+    <w:p>
+      <w:pPr>
+        <w:pStyle w:val="Prrafodelista"/>
+        <w:rPr>
+          <w:rFonts w:ascii="Calibri" w:eastAsia="Calibri" w:hAnsi="Calibri" w:cs="Calibri"/>
+          <w:color w:val="auto"/>
+          <w:szCs w:val="22"/>
+        </w:rPr>
+      </w:pPr>
+    </w:p>
+    <w:p>
+      <w:pPr>
+        <w:rPr>
+          <w:rFonts w:ascii="Calibri" w:eastAsia="Calibri" w:hAnsi="Calibri" w:cs="Calibri"/>
+          <w:b/>
+          <w:bCs/>
+        </w:rPr>
+      </w:pPr>
+      <w:r>
+        <w:rPr>
+          <w:rFonts w:ascii="Calibri" w:eastAsia="Calibri" w:hAnsi="Calibri" w:cs="Calibri"/>
+          <w:b/>
+          <w:bCs/>
+        </w:rPr>
+        <w:t>Sprint 5 – CRUD Secundarios y Reportes (13 oct)</w:t>
+      </w:r>
+    </w:p>
+    <w:p>
+      <w:pPr>
+        <w:rPr>
+          <w:rFonts w:ascii="Calibri" w:eastAsia="Calibri" w:hAnsi="Calibri" w:cs="Calibri"/>
+        </w:rPr>
+      </w:pPr>
+      <w:r>
+        <w:rPr>
+          <w:rFonts w:ascii="Calibri" w:eastAsia="Calibri" w:hAnsi="Calibri" w:cs="Calibri"/>
+        </w:rPr>
+        <w:t>Objetivo: Ampliar el sistema con módulos complementarios y reportes.</w:t>
+      </w:r>
+      <w:r>
+        <w:br/>
+      </w:r>
+      <w:r>
+        <w:rPr>
+          <w:rFonts w:ascii="Calibri" w:eastAsia="Calibri" w:hAnsi="Calibri" w:cs="Calibri"/>
+        </w:rPr>
+        <w:t>Entregables: CRUD secundarios y un reporte resumen.</w:t>
+      </w:r>
+    </w:p>
+    <w:p>
+      <w:pPr>
+        <w:rPr>
+          <w:rFonts w:ascii="Calibri" w:eastAsia="Calibri" w:hAnsi="Calibri" w:cs="Calibri"/>
+        </w:rPr>
+      </w:pPr>
+      <w:r>
+        <w:rPr>
+          <w:rFonts w:ascii="Calibri" w:eastAsia="Calibri" w:hAnsi="Calibri" w:cs="Calibri"/>
+        </w:rPr>
+        <w:t>Tareas:</w:t>
+      </w:r>
+    </w:p>
+    <w:p>
+      <w:pPr>
+        <w:pStyle w:val="Prrafodelista"/>
+        <w:numPr>
+          <w:ilvl w:val="0"/>
+          <w:numId w:val="14"/>
+        </w:numPr>
+        <w:rPr>
+          <w:rFonts w:ascii="Calibri" w:eastAsia="Calibri" w:hAnsi="Calibri" w:cs="Calibri"/>
+          <w:color w:val="auto"/>
+          <w:szCs w:val="22"/>
+        </w:rPr>
+      </w:pPr>
+      <w:r>
+        <w:rPr>
+          <w:rFonts w:ascii="Calibri" w:eastAsia="Calibri" w:hAnsi="Calibri" w:cs="Calibri"/>
+          <w:color w:val="auto"/>
+          <w:szCs w:val="22"/>
+        </w:rPr>
+        <w:t>Crear entidades relacionadas</w:t>
+      </w:r>
+    </w:p>
+    <w:p>
+      <w:pPr>
+        <w:pStyle w:val="Prrafodelista"/>
+        <w:numPr>
+          <w:ilvl w:val="0"/>
+          <w:numId w:val="14"/>
+        </w:numPr>
+        <w:rPr>
+          <w:rFonts w:ascii="Calibri" w:eastAsia="Calibri" w:hAnsi="Calibri" w:cs="Calibri"/>
+          <w:color w:val="auto"/>
+          <w:szCs w:val="22"/>
+        </w:rPr>
+      </w:pPr>
+      <w:r>
+        <w:rPr>
+          <w:rFonts w:ascii="Calibri" w:eastAsia="Calibri" w:hAnsi="Calibri" w:cs="Calibri"/>
+          <w:color w:val="auto"/>
+          <w:szCs w:val="22"/>
+        </w:rPr>
+        <w:lastRenderedPageBreak/>
+        <w:t>Implementar CRUD secundarios</w:t>
+      </w:r>
+    </w:p>
+    <w:p>
+      <w:pPr>
+        <w:pStyle w:val="Prrafodelista"/>
+        <w:numPr>
+          <w:ilvl w:val="0"/>
+          <w:numId w:val="14"/>
+        </w:numPr>
+        <w:rPr>
+          <w:rFonts w:ascii="Calibri" w:eastAsia="Calibri" w:hAnsi="Calibri" w:cs="Calibri"/>
+          <w:color w:val="auto"/>
+          <w:szCs w:val="22"/>
+        </w:rPr>
+      </w:pPr>
+      <w:r>
+        <w:rPr>
+          <w:rFonts w:ascii="Calibri" w:eastAsia="Calibri" w:hAnsi="Calibri" w:cs="Calibri"/>
+          <w:color w:val="auto"/>
+          <w:szCs w:val="22"/>
+        </w:rPr>
+        <w:t>Generar reporte/resumen filtrado</w:t>
+      </w:r>
+    </w:p>
+    <w:p>
+      <w:pPr>
+        <w:pStyle w:val="Prrafodelista"/>
+        <w:numPr>
+          <w:ilvl w:val="0"/>
+          <w:numId w:val="14"/>
+        </w:numPr>
+        <w:rPr>
+          <w:rFonts w:ascii="Calibri" w:eastAsia="Calibri" w:hAnsi="Calibri" w:cs="Calibri"/>
+          <w:color w:val="auto"/>
+          <w:szCs w:val="22"/>
+        </w:rPr>
+      </w:pPr>
+      <w:r>
+        <w:rPr>
+          <w:rFonts w:ascii="Calibri" w:eastAsia="Calibri" w:hAnsi="Calibri" w:cs="Calibri"/>
+          <w:color w:val="auto"/>
+          <w:szCs w:val="22"/>
+        </w:rPr>
+        <w:t>Validar relaciones y claves foráneas</w:t>
+      </w:r>
+    </w:p>
+    <w:p>
+      <w:pPr>
+        <w:pStyle w:val="Prrafodelista"/>
+        <w:numPr>
+          <w:ilvl w:val="0"/>
+          <w:numId w:val="14"/>
+        </w:numPr>
+        <w:rPr>
+          <w:rFonts w:ascii="Calibri" w:eastAsia="Calibri" w:hAnsi="Calibri" w:cs="Calibri"/>
+          <w:color w:val="auto"/>
+          <w:szCs w:val="22"/>
+        </w:rPr>
+      </w:pPr>
+      <w:r>
+        <w:rPr>
+          <w:rFonts w:ascii="Calibri" w:eastAsia="Calibri" w:hAnsi="Calibri" w:cs="Calibri"/>
+          <w:color w:val="auto"/>
+          <w:szCs w:val="22"/>
+        </w:rPr>
+        <w:t>Revisar consistencia de datos</w:t>
+      </w:r>
+    </w:p>
+    <w:p>
+      <w:pPr>
+        <w:pStyle w:val="Prrafodelista"/>
+        <w:rPr>
+          <w:rFonts w:ascii="Calibri" w:eastAsia="Calibri" w:hAnsi="Calibri" w:cs="Calibri"/>
+          <w:color w:val="auto"/>
+          <w:szCs w:val="22"/>
+        </w:rPr>
+      </w:pPr>
+    </w:p>
+    <w:p>
+      <w:pPr>
+        <w:rPr>
+          <w:rFonts w:ascii="Calibri" w:eastAsia="Calibri" w:hAnsi="Calibri" w:cs="Calibri"/>
+          <w:b/>
+          <w:bCs/>
+        </w:rPr>
+      </w:pPr>
+      <w:r>
+        <w:rPr>
+          <w:rFonts w:ascii="Calibri" w:eastAsia="Calibri" w:hAnsi="Calibri" w:cs="Calibri"/>
+          <w:b/>
+          <w:bCs/>
+        </w:rPr>
+        <w:t>Sprint 6 – Integración y Pruebas Generales (14 oct)</w:t>
+      </w:r>
+    </w:p>
+    <w:p>
+      <w:pPr>
+        <w:rPr>
+          <w:rFonts w:ascii="Calibri" w:eastAsia="Calibri" w:hAnsi="Calibri" w:cs="Calibri"/>
+        </w:rPr>
+      </w:pPr>
+      <w:r>
+        <w:rPr>
+          <w:rFonts w:ascii="Calibri" w:eastAsia="Calibri" w:hAnsi="Calibri" w:cs="Calibri"/>
+        </w:rPr>
+        <w:t>Objetivo: Integrar todos los módulos y probar el sistema completo.</w:t>
+      </w:r>
+      <w:r>
+        <w:br/>
+      </w:r>
+      <w:r>
+        <w:rPr>
+          <w:rFonts w:ascii="Calibri" w:eastAsia="Calibri" w:hAnsi="Calibri" w:cs="Calibri"/>
+        </w:rPr>
+        <w:t>Entregables: sistema integrado y estable.</w:t>
+      </w:r>
+    </w:p>
+    <w:p>
+      <w:pPr>
+        <w:rPr>
+          <w:rFonts w:ascii="Calibri" w:eastAsia="Calibri" w:hAnsi="Calibri" w:cs="Calibri"/>
+        </w:rPr>
+      </w:pPr>
+      <w:r>
+        <w:rPr>
+          <w:rFonts w:ascii="Calibri" w:eastAsia="Calibri" w:hAnsi="Calibri" w:cs="Calibri"/>
+        </w:rPr>
+        <w:t>Tareas:</w:t>
+      </w:r>
+    </w:p>
+    <w:p>
+      <w:pPr>
+        <w:pStyle w:val="Prrafodelista"/>
+        <w:numPr>
+          <w:ilvl w:val="0"/>
+          <w:numId w:val="13"/>
+        </w:numPr>
+        <w:rPr>
+          <w:rFonts w:ascii="Calibri" w:eastAsia="Calibri" w:hAnsi="Calibri" w:cs="Calibri"/>
+          <w:color w:val="auto"/>
+          <w:szCs w:val="22"/>
+        </w:rPr>
+      </w:pPr>
+      <w:r>
+        <w:rPr>
+          <w:rFonts w:ascii="Calibri" w:eastAsia="Calibri" w:hAnsi="Calibri" w:cs="Calibri"/>
+          <w:color w:val="auto"/>
+          <w:szCs w:val="22"/>
+        </w:rPr>
+        <w:t>Integrar autenticación + CRUDs</w:t>
+      </w:r>
+    </w:p>
+    <w:p>
+      <w:pPr>
+        <w:pStyle w:val="Prrafodelista"/>
+        <w:numPr>
+          <w:ilvl w:val="0"/>
+          <w:numId w:val="13"/>
+        </w:numPr>
+        <w:rPr>
+          <w:rFonts w:ascii="Calibri" w:eastAsia="Calibri" w:hAnsi="Calibri" w:cs="Calibri"/>
+          <w:color w:val="auto"/>
+          <w:szCs w:val="22"/>
+        </w:rPr>
+      </w:pPr>
+      <w:r>
+        <w:rPr>
+          <w:rFonts w:ascii="Calibri" w:eastAsia="Calibri" w:hAnsi="Calibri" w:cs="Calibri"/>
+          <w:color w:val="auto"/>
+          <w:szCs w:val="22"/>
+        </w:rPr>
+        <w:t>Probar flujo completo del sistema</w:t>
+      </w:r>
+    </w:p>
+    <w:p>
+      <w:pPr>
+        <w:pStyle w:val="Prrafodelista"/>
+        <w:numPr>
+          <w:ilvl w:val="0"/>
+          <w:numId w:val="13"/>
+        </w:numPr>
+        <w:rPr>
+          <w:rFonts w:ascii="Calibri" w:eastAsia="Calibri" w:hAnsi="Calibri" w:cs="Calibri"/>
+          <w:color w:val="auto"/>
+          <w:szCs w:val="22"/>
+        </w:rPr>
+      </w:pPr>
+      <w:r>
+        <w:rPr>
+          <w:rFonts w:ascii="Calibri" w:eastAsia="Calibri" w:hAnsi="Calibri" w:cs="Calibri"/>
+          <w:color w:val="auto"/>
+          <w:szCs w:val="22"/>
+        </w:rPr>
+        <w:t>Depurar errores encontrados</w:t>
+      </w:r>
+    </w:p>
+    <w:p>
+      <w:pPr>
+        <w:pStyle w:val="Prrafodelista"/>
+        <w:numPr>
+          <w:ilvl w:val="0"/>
+          <w:numId w:val="13"/>
+        </w:numPr>
+        <w:rPr>
+          <w:rFonts w:ascii="Calibri" w:eastAsia="Calibri" w:hAnsi="Calibri" w:cs="Calibri"/>
+          <w:color w:val="auto"/>
+          <w:szCs w:val="22"/>
+        </w:rPr>
+      </w:pPr>
+      <w:r>
+        <w:rPr>
+          <w:rFonts w:ascii="Calibri" w:eastAsia="Calibri" w:hAnsi="Calibri" w:cs="Calibri"/>
+          <w:color w:val="auto"/>
+          <w:szCs w:val="22"/>
+        </w:rPr>
+        <w:t>Verificar persistencia y lógica</w:t>
+      </w:r>
+    </w:p>
+    <w:p>
+      <w:pPr>
+        <w:pStyle w:val="Prrafodelista"/>
+        <w:numPr>
+          <w:ilvl w:val="0"/>
+          <w:numId w:val="13"/>
+        </w:numPr>
+        <w:rPr>
+          <w:rFonts w:ascii="Calibri" w:eastAsia="Calibri" w:hAnsi="Calibri" w:cs="Calibri"/>
+          <w:color w:val="auto"/>
+          <w:szCs w:val="22"/>
+        </w:rPr>
+      </w:pPr>
+      <w:r>
+        <w:rPr>
+          <w:rFonts w:ascii="Calibri" w:eastAsia="Calibri" w:hAnsi="Calibri" w:cs="Calibri"/>
+          <w:color w:val="auto"/>
+          <w:szCs w:val="22"/>
+        </w:rPr>
+        <w:t>Preparar versión candidata final</w:t>
+      </w:r>
+    </w:p>
+    <w:p>
+      <w:pPr>
+        <w:pStyle w:val="Prrafodelista"/>
+        <w:rPr>
+          <w:rFonts w:ascii="Calibri" w:eastAsia="Calibri" w:hAnsi="Calibri" w:cs="Calibri"/>
+          <w:color w:val="auto"/>
+          <w:szCs w:val="22"/>
+        </w:rPr>
+      </w:pPr>
+    </w:p>
+    <w:p>
+      <w:pPr>
+        <w:rPr>
+          <w:rFonts w:ascii="Calibri" w:eastAsia="Calibri" w:hAnsi="Calibri" w:cs="Calibri"/>
+          <w:b/>
+          <w:bCs/>
+        </w:rPr>
+      </w:pPr>
+      <w:r>
+        <w:rPr>
+          <w:rFonts w:ascii="Calibri" w:eastAsia="Calibri" w:hAnsi="Calibri" w:cs="Calibri"/>
+          <w:b/>
+          <w:bCs/>
+        </w:rPr>
+        <w:t>Sprint 7 – Documentación y Entrega (15 oct)</w:t>
+      </w:r>
+    </w:p>
+    <w:p>
+      <w:pPr>
+        <w:rPr>
+          <w:rFonts w:ascii="Calibri" w:eastAsia="Calibri" w:hAnsi="Calibri" w:cs="Calibri"/>
+        </w:rPr>
+      </w:pPr>
+      <w:r>
+        <w:rPr>
+          <w:rFonts w:ascii="Calibri" w:eastAsia="Calibri" w:hAnsi="Calibri" w:cs="Calibri"/>
+        </w:rPr>
+        <w:t>Objetivo: Documentar y entregar el proyecto final.</w:t>
+      </w:r>
+      <w:r>
+        <w:br/>
+      </w:r>
+      <w:r>
+        <w:rPr>
+          <w:rFonts w:ascii="Calibri" w:eastAsia="Calibri" w:hAnsi="Calibri" w:cs="Calibri"/>
+        </w:rPr>
+        <w:t>Entregables: informe técnico, capturas, entrega final en PDF/Word.</w:t>
+      </w:r>
+    </w:p>
+    <w:p>
+      <w:pPr>
+        <w:rPr>
+          <w:rFonts w:ascii="Calibri" w:eastAsia="Calibri" w:hAnsi="Calibri" w:cs="Calibri"/>
+        </w:rPr>
+      </w:pPr>
+      <w:r>
+        <w:rPr>
+          <w:rFonts w:ascii="Calibri" w:eastAsia="Calibri" w:hAnsi="Calibri" w:cs="Calibri"/>
+        </w:rPr>
+        <w:t>Tareas:</w:t>
+      </w:r>
+    </w:p>
+    <w:p>
+      <w:pPr>
+        <w:pStyle w:val="Prrafodelista"/>
+        <w:numPr>
+          <w:ilvl w:val="0"/>
+          <w:numId w:val="12"/>
+        </w:numPr>
+        <w:rPr>
+          <w:rFonts w:ascii="Calibri" w:eastAsia="Calibri" w:hAnsi="Calibri" w:cs="Calibri"/>
+          <w:color w:val="auto"/>
+          <w:szCs w:val="22"/>
+        </w:rPr>
+      </w:pPr>
+      <w:r>
+        <w:rPr>
+          <w:rFonts w:ascii="Calibri" w:eastAsia="Calibri" w:hAnsi="Calibri" w:cs="Calibri"/>
+          <w:color w:val="auto"/>
+          <w:szCs w:val="22"/>
+        </w:rPr>
+        <w:t>Redactar informe técnico final</w:t>
+      </w:r>
+    </w:p>
+    <w:p>
+      <w:pPr>
+        <w:pStyle w:val="Prrafodelista"/>
+        <w:numPr>
+          <w:ilvl w:val="0"/>
+          <w:numId w:val="12"/>
+        </w:numPr>
+        <w:rPr>
+          <w:rFonts w:ascii="Calibri" w:eastAsia="Calibri" w:hAnsi="Calibri" w:cs="Calibri"/>
+          <w:color w:val="auto"/>
+          <w:szCs w:val="22"/>
+        </w:rPr>
+      </w:pPr>
+      <w:r>
+        <w:rPr>
+          <w:rFonts w:ascii="Calibri" w:eastAsia="Calibri" w:hAnsi="Calibri" w:cs="Calibri"/>
+          <w:color w:val="auto"/>
+          <w:szCs w:val="22"/>
+        </w:rPr>
+        <w:t>Agregar capturas del sistema funcionando</w:t>
+      </w:r>
+    </w:p>
+    <w:p>
+      <w:pPr>
+        <w:pStyle w:val="Prrafodelista"/>
+        <w:numPr>
+          <w:ilvl w:val="0"/>
+          <w:numId w:val="12"/>
+        </w:numPr>
+        <w:rPr>
+          <w:rFonts w:ascii="Calibri" w:eastAsia="Calibri" w:hAnsi="Calibri" w:cs="Calibri"/>
+          <w:color w:val="auto"/>
+          <w:szCs w:val="22"/>
+        </w:rPr>
+      </w:pPr>
+      <w:r>
+        <w:rPr>
+          <w:rFonts w:ascii="Calibri" w:eastAsia="Calibri" w:hAnsi="Calibri" w:cs="Calibri"/>
+          <w:color w:val="auto"/>
+          <w:szCs w:val="22"/>
+        </w:rPr>
+        <w:t>Actualizar UML finales</w:t>
+      </w:r>
+    </w:p>
+    <w:p>
+      <w:pPr>
+        <w:pStyle w:val="Prrafodelista"/>
+        <w:numPr>
+          <w:ilvl w:val="0"/>
+          <w:numId w:val="12"/>
+        </w:numPr>
+        <w:rPr>
+          <w:rFonts w:ascii="Calibri" w:eastAsia="Calibri" w:hAnsi="Calibri" w:cs="Calibri"/>
+          <w:color w:val="auto"/>
+        </w:rPr>
+      </w:pPr>
+      <w:r>
+        <w:rPr>
+          <w:rFonts w:ascii="Calibri" w:eastAsia="Calibri" w:hAnsi="Calibri" w:cs="Calibri"/>
+          <w:color w:val="auto"/>
+        </w:rPr>
+        <w:t>Revisar checklist de entrega</w:t>
+      </w:r>
+    </w:p>
+    <w:p>
+      <w:pPr>
+        <w:pStyle w:val="Prrafodelista"/>
+        <w:numPr>
+          <w:ilvl w:val="0"/>
+          <w:numId w:val="12"/>
+        </w:numPr>
+        <w:rPr>
+          <w:rFonts w:ascii="Calibri" w:eastAsia="Calibri" w:hAnsi="Calibri" w:cs="Calibri"/>
+          <w:color w:val="auto"/>
+        </w:rPr>
+      </w:pPr>
+      <w:r>
+        <w:rPr>
+          <w:rFonts w:ascii="Calibri" w:eastAsia="Calibri" w:hAnsi="Calibri" w:cs="Calibri"/>
+          <w:color w:val="auto"/>
+        </w:rPr>
+        <w:t>Subir versión final al repositorio</w:t>
+      </w:r>
+      <w:bookmarkStart w:id="6" w:name="_Toc210943325"/>
+    </w:p>
+    <w:bookmarkEnd w:id="6"/>
+    <w:p>
+      <w:pPr>
+        <w:pStyle w:val="Ttulo2"/>
+        <w:rPr>
+          <w:rFonts w:asciiTheme="majorHAnsi" w:eastAsiaTheme="majorEastAsia" w:hAnsiTheme="majorHAnsi" w:cstheme="majorBidi"/>
+          <w:b w:val="0"/>
+          <w:bCs w:val="0"/>
+          <w:color w:val="2E74B5" w:themeColor="accent1" w:themeShade="BF"/>
+          <w:sz w:val="28"/>
+          <w:szCs w:val="28"/>
+          <w:lang w:val="es-CL"/>
+        </w:rPr>
+      </w:pPr>
+      <w:r>
+        <w:rPr>
+          <w:rFonts w:asciiTheme="majorHAnsi" w:eastAsiaTheme="majorEastAsia" w:hAnsiTheme="majorHAnsi" w:cstheme="majorBidi"/>
+          <w:b w:val="0"/>
+          <w:bCs w:val="0"/>
+          <w:color w:val="2E74B5" w:themeColor="accent1" w:themeShade="BF"/>
+          <w:sz w:val="28"/>
+          <w:szCs w:val="28"/>
+          <w:lang w:val="es-CL"/>
+        </w:rPr>
+        <w:t>Ev</w:t>
+      </w:r>
+      <w:r>
+        <w:rPr>
+          <w:rFonts w:asciiTheme="majorHAnsi" w:eastAsiaTheme="majorEastAsia" w:hAnsiTheme="majorHAnsi" w:cstheme="majorBidi"/>
+          <w:b w:val="0"/>
+          <w:bCs w:val="0"/>
+          <w:color w:val="2E74B5" w:themeColor="accent1" w:themeShade="BF"/>
+          <w:sz w:val="28"/>
+          <w:szCs w:val="28"/>
+          <w:lang w:val="es-CL"/>
+        </w:rPr>
+        <w:t>idencias</w:t>
+      </w:r>
+    </w:p>
+    <w:p>
+      <w:pPr>
+        <w:rPr>
+          <w:rFonts w:ascii="Calibri" w:eastAsia="Calibri" w:hAnsi="Calibri" w:cs="Calibri"/>
+          <w:b/>
+          <w:bCs/>
+        </w:rPr>
+      </w:pPr>
+      <w:r>
+        <w:rPr>
+          <w:rFonts w:ascii="Calibri" w:eastAsia="Calibri" w:hAnsi="Calibri" w:cs="Calibri"/>
+          <w:b/>
+          <w:bCs/>
+        </w:rPr>
+        <w:t xml:space="preserve">Entregables </w:t>
+      </w:r>
+      <w:r>
+        <w:rPr>
+          <w:rFonts w:ascii="Calibri" w:eastAsia="Calibri" w:hAnsi="Calibri" w:cs="Calibri"/>
+          <w:b/>
+          <w:bCs/>
+        </w:rPr>
+        <w:t>Sprint 1 – Planificación y Diseño</w:t>
+      </w:r>
+      <w:r>
+        <w:rPr>
+          <w:rFonts w:ascii="Calibri" w:eastAsia="Calibri" w:hAnsi="Calibri" w:cs="Calibri"/>
+          <w:b/>
+          <w:bCs/>
+        </w:rPr>
+        <w:t>:</w:t>
+      </w:r>
+      <w:r>
+        <w:rPr>
+          <w:rFonts w:ascii="Calibri" w:eastAsia="Calibri" w:hAnsi="Calibri" w:cs="Calibri"/>
+          <w:b/>
+          <w:bCs/>
+        </w:rPr>
+        <w:t xml:space="preserve"> </w:t>
+      </w:r>
+    </w:p>
+    <w:p>
+      <w:pPr>
+        <w:rPr>
+          <w:rFonts w:ascii="Calibri" w:eastAsia="Calibri" w:hAnsi="Calibri" w:cs="Calibri"/>
+          <w:b/>
+          <w:bCs/>
+        </w:rPr>
+      </w:pPr>
+      <w:r>
+        <w:rPr>
+          <w:rFonts w:ascii="Calibri" w:eastAsia="Calibri" w:hAnsi="Calibri" w:cs="Calibri"/>
+          <w:b/>
+          <w:bCs/>
+        </w:rPr>
+        <w:t xml:space="preserve">Tipo de </w:t>
+      </w:r>
+      <w:r>
+        <w:rPr>
+          <w:rFonts w:ascii="Calibri" w:eastAsia="Calibri" w:hAnsi="Calibri" w:cs="Calibri"/>
+          <w:b/>
+          <w:bCs/>
+        </w:rPr>
+        <w:t xml:space="preserve">Sistema: </w:t>
+      </w:r>
+      <w:r>
+        <w:rPr>
+          <w:rFonts w:ascii="Calibri" w:eastAsia="Calibri" w:hAnsi="Calibri" w:cs="Calibri"/>
+          <w:b/>
+          <w:bCs/>
+        </w:rPr>
+        <w:t>Gestor de Reserva</w:t>
+      </w:r>
+      <w:r>
+        <w:rPr>
+          <w:rFonts w:ascii="Calibri" w:eastAsia="Calibri" w:hAnsi="Calibri" w:cs="Calibri"/>
+          <w:b/>
+          <w:bCs/>
+        </w:rPr>
+        <w:t xml:space="preserve"> Veterinaria</w:t>
+      </w:r>
+    </w:p>
+    <w:p>
+      <w:pPr>
+        <w:rPr>
+          <w:rFonts w:ascii="Calibri" w:eastAsia="Calibri" w:hAnsi="Calibri" w:cs="Calibri"/>
+          <w:b/>
+          <w:bCs/>
+        </w:rPr>
+      </w:pPr>
+      <w:r>
+        <w:rPr>
+          <w:rFonts w:ascii="Calibri" w:eastAsia="Calibri" w:hAnsi="Calibri" w:cs="Calibri"/>
+          <w:b/>
+          <w:bCs/>
+        </w:rPr>
+        <w:t xml:space="preserve">Roles: </w:t>
+      </w:r>
+    </w:p>
+    <w:p>
+      <w:pPr>
+        <w:pStyle w:val="Prrafodelista"/>
+        <w:numPr>
+          <w:ilvl w:val="0"/>
+          <w:numId w:val="12"/>
+        </w:numPr>
+        <w:rPr>
+          <w:rFonts w:ascii="Calibri" w:eastAsia="Calibri" w:hAnsi="Calibri" w:cs="Calibri"/>
+          <w:color w:val="auto"/>
+        </w:rPr>
+      </w:pPr>
+      <w:r>
+        <w:rPr>
+          <w:rFonts w:ascii="Calibri" w:eastAsia="Calibri" w:hAnsi="Calibri" w:cs="Calibri"/>
+          <w:color w:val="auto"/>
+        </w:rPr>
+        <w:t>José Astudillo - Desarrollador</w:t>
+      </w:r>
+    </w:p>
+    <w:p>
+      <w:pPr>
+        <w:pStyle w:val="Prrafodelista"/>
+        <w:numPr>
+          <w:ilvl w:val="0"/>
+          <w:numId w:val="12"/>
+        </w:numPr>
+        <w:rPr>
+          <w:rFonts w:ascii="Calibri" w:eastAsia="Calibri" w:hAnsi="Calibri" w:cs="Calibri"/>
+          <w:color w:val="auto"/>
+        </w:rPr>
+      </w:pPr>
+      <w:r>
+        <w:rPr>
+          <w:rFonts w:ascii="Calibri" w:eastAsia="Calibri" w:hAnsi="Calibri" w:cs="Calibri"/>
+          <w:color w:val="auto"/>
+        </w:rPr>
+        <w:t>Michele Barriga - Product Owner</w:t>
+      </w:r>
+    </w:p>
+    <w:p>
+      <w:pPr>
+        <w:pStyle w:val="Prrafodelista"/>
+        <w:numPr>
+          <w:ilvl w:val="0"/>
+          <w:numId w:val="12"/>
+        </w:numPr>
+        <w:rPr>
+          <w:rFonts w:ascii="Calibri" w:eastAsia="Calibri" w:hAnsi="Calibri" w:cs="Calibri"/>
+          <w:color w:val="auto"/>
+        </w:rPr>
+      </w:pPr>
+      <w:r>
+        <w:rPr>
+          <w:rFonts w:ascii="Calibri" w:eastAsia="Calibri" w:hAnsi="Calibri" w:cs="Calibri"/>
+          <w:color w:val="auto"/>
+        </w:rPr>
+        <w:t>Patricia Riveros - Scrum Master</w:t>
+      </w:r>
+    </w:p>
+    <w:p>
+      <w:pPr>
+        <w:pStyle w:val="Prrafodelista"/>
+        <w:rPr>
+          <w:rFonts w:ascii="Calibri" w:eastAsia="Calibri" w:hAnsi="Calibri" w:cs="Calibri"/>
+          <w:color w:val="auto"/>
+        </w:rPr>
+      </w:pPr>
+    </w:p>
+    <w:p>
+      <w:pPr>
+        <w:rPr>
+          <w:rFonts w:ascii="Calibri" w:eastAsia="Calibri" w:hAnsi="Calibri" w:cs="Calibri"/>
+          <w:b/>
+          <w:bCs/>
+        </w:rPr>
+      </w:pPr>
+      <w:r>
+        <w:rPr>
+          <w:rFonts w:ascii="Calibri" w:eastAsia="Calibri" w:hAnsi="Calibri" w:cs="Calibri"/>
+          <w:b/>
+          <w:bCs/>
+        </w:rPr>
+        <w:t>Repositorio:</w:t>
+      </w:r>
+    </w:p>
+    <w:p>
+      <w:pPr>
+        <w:rPr>
+          <w:rFonts w:ascii="Calibri" w:eastAsia="Calibri" w:hAnsi="Calibri" w:cs="Calibri"/>
+          <w:b/>
+          <w:bCs/>
+        </w:rPr>
+      </w:pPr>
+      <w:r>
+        <w:rPr>
+          <w:noProof/>
+        </w:rPr>
+        <w:lastRenderedPageBreak/>
+        <w:drawing>
+          <wp:inline distT="0" distB="0" distL="0" distR="0" wp14:anchorId="50BC04A2" wp14:editId="2B0C59C4">
+            <wp:extent cx="5971540" cy="2101850"/>
+            <wp:effectExtent l="0" t="0" r="0" b="0"/>
+            <wp:docPr id="508868587" name="Imagen 1" descr="Repositorio_1"/>
+            <wp:cNvGraphicFramePr>
+              <a:graphicFrameLocks xmlns:a="http://schemas.openxmlformats.org/drawingml/2006/main" noChangeAspect="1"/>
+            </wp:cNvGraphicFramePr>
+            <a:graphic xmlns:a="http://schemas.openxmlformats.org/drawingml/2006/main">
+              <a:graphicData uri="http://schemas.openxmlformats.org/drawingml/2006/picture">
+                <pic:pic xmlns:pic="http://schemas.openxmlformats.org/drawingml/2006/picture">
+                  <pic:nvPicPr>
+                    <pic:cNvPr id="508868587" name="Imagen 1" descr="Repositorio_1"/>
+                    <pic:cNvPicPr/>
+                  </pic:nvPicPr>
+                  <pic:blipFill>
+                    <a:blip r:embed="rId11"/>
+                    <a:stretch>
+                      <a:fillRect/>
+                    </a:stretch>
+                  </pic:blipFill>
+                  <pic:spPr>
+                    <a:xfrm>
+                      <a:off x="0" y="0"/>
+                      <a:ext cx="5971540" cy="2101850"/>
+                    </a:xfrm>
+                    <a:prstGeom prst="rect">
+                      <a:avLst/>
+                    </a:prstGeom>
+                  </pic:spPr>
+                </pic:pic>
+              </a:graphicData>
+            </a:graphic>
+          </wp:inline>
+        </w:drawing>
+      </w:r>
+    </w:p>
+    <w:p>
+      <w:pPr>
+        <w:rPr>
+          <w:rFonts w:ascii="Calibri" w:eastAsia="Calibri" w:hAnsi="Calibri" w:cs="Calibri"/>
+          <w:b/>
+          <w:bCs/>
+        </w:rPr>
+      </w:pPr>
+      <w:r>
+        <w:rPr>
+          <w:rFonts w:ascii="Calibri" w:eastAsia="Calibri" w:hAnsi="Calibri" w:cs="Calibri"/>
+          <w:b/>
+          <w:bCs/>
+        </w:rPr>
+        <w:t>Tablero Kanban:</w:t>
+      </w:r>
+    </w:p>
+    <w:p>
+      <w:pPr>
+        <w:rPr>
+          <w:rFonts w:ascii="Calibri" w:eastAsia="Calibri" w:hAnsi="Calibri" w:cs="Calibri"/>
+          <w:b/>
+          <w:bCs/>
+        </w:rPr>
+      </w:pPr>
+      <w:r>
+        <w:rPr>
+          <w:noProof/>
+        </w:rPr>
+        <w:drawing>
+          <wp:inline distT="0" distB="0" distL="0" distR="0" wp14:anchorId="576E5FCD" wp14:editId="208D8892">
+            <wp:extent cx="5971540" cy="2845435"/>
+            <wp:effectExtent l="0" t="0" r="0" b="0"/>
+            <wp:docPr id="438701568" name="Imagen 1" descr="Kanban_1"/>
+            <wp:cNvGraphicFramePr>
+              <a:graphicFrameLocks xmlns:a="http://schemas.openxmlformats.org/drawingml/2006/main" noChangeAspect="1"/>
+            </wp:cNvGraphicFramePr>
+            <a:graphic xmlns:a="http://schemas.openxmlformats.org/drawingml/2006/main">
+              <a:graphicData uri="http://schemas.openxmlformats.org/drawingml/2006/picture">
+                <pic:pic xmlns:pic="http://schemas.openxmlformats.org/drawingml/2006/picture">
+                  <pic:nvPicPr>
+                    <pic:cNvPr id="438701568" name="Imagen 1" descr="Kanban_1"/>
+                    <pic:cNvPicPr/>
+                  </pic:nvPicPr>
+                  <pic:blipFill>
+                    <a:blip r:embed="rId12"/>
+                    <a:stretch>
+                      <a:fillRect/>
+                    </a:stretch>
+                  </pic:blipFill>
+                  <pic:spPr>
+                    <a:xfrm>
+                      <a:off x="0" y="0"/>
+                      <a:ext cx="5971540" cy="2845435"/>
+                    </a:xfrm>
+                    <a:prstGeom prst="rect">
+                      <a:avLst/>
+                    </a:prstGeom>
+                  </pic:spPr>
+                </pic:pic>
+              </a:graphicData>
+            </a:graphic>
+          </wp:inline>
+        </w:drawing>
+      </w:r>
+    </w:p>
+    <w:p>
+      <w:pPr>
+        <w:rPr>
+          <w:rFonts w:ascii="Calibri" w:eastAsia="Calibri" w:hAnsi="Calibri" w:cs="Calibri"/>
+          <w:b/>
+          <w:bCs/>
+        </w:rPr>
+      </w:pPr>
+      <w:r>
+        <w:rPr>
+          <w:rFonts w:ascii="Calibri" w:eastAsia="Calibri" w:hAnsi="Calibri" w:cs="Calibri"/>
+          <w:b/>
+          <w:bCs/>
+        </w:rPr>
+        <w:t xml:space="preserve">Entregables </w:t>
+      </w:r>
+      <w:r>
+        <w:rPr>
+          <w:rFonts w:ascii="Calibri" w:eastAsia="Calibri" w:hAnsi="Calibri" w:cs="Calibri"/>
+          <w:b/>
+          <w:bCs/>
+        </w:rPr>
+        <w:t>Sprint 2 – Modelado y Base de Datos</w:t>
+      </w:r>
+      <w:r>
+        <w:rPr>
+          <w:rFonts w:ascii="Calibri" w:eastAsia="Calibri" w:hAnsi="Calibri" w:cs="Calibri"/>
+          <w:b/>
+          <w:bCs/>
+        </w:rPr>
+        <w:t>:</w:t>
+      </w:r>
+    </w:p>
+    <w:p>
+      <w:pPr>
+        <w:rPr>
+          <w:rFonts w:ascii="Calibri" w:eastAsia="Calibri" w:hAnsi="Calibri" w:cs="Calibri"/>
+          <w:b/>
+          <w:bCs/>
+        </w:rPr>
+      </w:pPr>
+      <w:r>
+        <w:rPr>
+          <w:rFonts w:ascii="Calibri" w:eastAsia="Calibri" w:hAnsi="Calibri" w:cs="Calibri"/>
+          <w:b/>
+          <w:bCs/>
+        </w:rPr>
+        <w:t xml:space="preserve">Casos de Uso y Clases: </w:t>
+      </w:r>
+      <w:r>
+        <w:rPr>
+          <w:rFonts w:ascii="Calibri" w:eastAsia="Calibri" w:hAnsi="Calibri" w:cs="Calibri"/>
+          <w:b/>
+          <w:bCs/>
+        </w:rPr>
+        <w:t xml:space="preserve">Véase </w:t>
+      </w:r>
+      <w:r>
+        <w:rPr>
+          <w:rFonts w:ascii="Calibri" w:eastAsia="Calibri" w:hAnsi="Calibri" w:cs="Calibri"/>
+          <w:b/>
+          <w:bCs/>
+        </w:rPr>
+        <w:t>página “Diagramas UML”</w:t>
+      </w:r>
+    </w:p>
+    <w:p>
+      <w:pPr>
+        <w:rPr>
+          <w:rFonts w:ascii="Calibri" w:eastAsia="Calibri" w:hAnsi="Calibri" w:cs="Calibri"/>
+          <w:b/>
+          <w:bCs/>
+        </w:rPr>
+      </w:pPr>
+      <w:r>
+        <w:rPr>
+          <w:rFonts w:ascii="Calibri" w:eastAsia="Calibri" w:hAnsi="Calibri" w:cs="Calibri"/>
+          <w:b/>
+          <w:bCs/>
+        </w:rPr>
+        <w:t>BD Modelo Físico:</w:t>
+      </w:r>
+    </w:p>
+    <w:p>
+      <w:pPr>
+        <w:rPr>
+          <w:rFonts w:ascii="Calibri" w:eastAsia="Calibri" w:hAnsi="Calibri" w:cs="Calibri"/>
+          <w:b/>
+          <w:bCs/>
+        </w:rPr>
+      </w:pPr>
+      <w:r>
+        <w:rPr>
+          <w:rFonts w:ascii="Calibri" w:eastAsia="Calibri" w:hAnsi="Calibri" w:cs="Calibri"/>
+          <w:b/>
+          <w:bCs/>
+        </w:rPr>
+        <w:lastRenderedPageBreak/>
+        <w:drawing>
+          <wp:inline distT="0" distB="0" distL="0" distR="0" wp14:anchorId="6ABAA96C" wp14:editId="382CFC12">
+            <wp:extent cx="3303690" cy="3752850"/>
+            <wp:effectExtent l="0" t="0" r="0" b="0"/>
+            <wp:docPr id="1000912162" name="Imagen 1" descr="Interfaz de usuario gráfica, Texto, Aplicación&#10;&#10;El contenido generado por IA puede ser incorrecto."/>
+            <wp:cNvGraphicFramePr>
+              <a:graphicFrameLocks xmlns:a="http://schemas.openxmlformats.org/drawingml/2006/main" noChangeAspect="1"/>
+            </wp:cNvGraphicFramePr>
+            <a:graphic xmlns:a="http://schemas.openxmlformats.org/drawingml/2006/main">
+              <a:graphicData uri="http://schemas.openxmlformats.org/drawingml/2006/picture">
+                <pic:pic xmlns:pic="http://schemas.openxmlformats.org/drawingml/2006/picture">
+                  <pic:nvPicPr>
+                    <pic:cNvPr id="1000912162" name="Imagen 1" descr="Interfaz de usuario gráfica, Texto, Aplicación&#10;&#10;El contenido generado por IA puede ser incorrecto."/>
+                    <pic:cNvPicPr/>
+                  </pic:nvPicPr>
+                  <pic:blipFill>
+                    <a:blip r:embed="rId13"/>
+                    <a:stretch>
+                      <a:fillRect/>
+                    </a:stretch>
+                  </pic:blipFill>
+                  <pic:spPr>
+                    <a:xfrm>
+                      <a:off x="0" y="0"/>
+                      <a:ext cx="3309451" cy="3759394"/>
+                    </a:xfrm>
+                    <a:prstGeom prst="rect">
+                      <a:avLst/>
+                    </a:prstGeom>
+                  </pic:spPr>
+                </pic:pic>
+              </a:graphicData>
+            </a:graphic>
+          </wp:inline>
+        </w:drawing>
+      </w:r>
+    </w:p>
+    <w:p>
+      <w:pPr>
+        <w:rPr>
+          <w:rFonts w:ascii="Calibri" w:eastAsia="Calibri" w:hAnsi="Calibri" w:cs="Calibri"/>
+          <w:b/>
+          <w:bCs/>
+        </w:rPr>
+      </w:pPr>
+    </w:p>
+    <w:p>
+      <w:pPr>
         <w:pStyle w:val="Ttulo10"/>
       </w:pPr>
-      <w:bookmarkStart w:id="4" w:name="_Toc210937774"/>
+      <w:bookmarkStart w:id="7" w:name="_Toc210943326"/>
       <w:r>
         <w:t>Diagramas UML</w:t>
       </w:r>
-      <w:bookmarkEnd w:id="4"/>
-    </w:p>
+      <w:bookmarkEnd w:id="7"/>
+    </w:p>
+    <w:p>
+      <w:pPr>
+        <w:spacing w:before="240" w:after="240"/>
+      </w:pPr>
+      <w:r>
+        <w:rPr>
+          <w:rFonts w:ascii="Calibri" w:eastAsia="Calibri" w:hAnsi="Calibri" w:cs="Calibri"/>
+        </w:rPr>
+        <w:t>El diagrama UML de clases que se presenta a continuación modela la estructura principal del sistema de gestión de reservas desarrollado para la veterinaria “SmartService”. Este diagrama constituye una herramienta fundamental para representar las entidades del sistema, sus atributos, métodos y las relaciones que existen entre ellas, permitiendo una comprensión clara y detallada de cómo está organizado el software a nivel lógico y orientado a objetos.</w:t>
+      </w:r>
+    </w:p>
+    <w:p>
+      <w:pPr>
+        <w:spacing w:before="240" w:after="240"/>
+      </w:pPr>
+      <w:r>
+        <w:rPr>
+          <w:rFonts w:ascii="Calibri" w:eastAsia="Calibri" w:hAnsi="Calibri" w:cs="Calibri"/>
+        </w:rPr>
+        <w:t>El sistema fue diseñado considerando que el veterinario es el principal usuario que interactúa con la aplicación desde la consola. Este usuario, al autenticarse, puede registrar citas para pacientes (mascotas), asignarse a sí mismo como responsable de la atención, o bien asignar a otro veterinario disponible, centralizando así la gestión operativa de la clínica.</w:t>
+      </w:r>
+    </w:p>
+    <w:p>
+      <w:pPr>
+        <w:spacing w:before="240" w:after="240"/>
+      </w:pPr>
+      <w:r>
+        <w:rPr>
+          <w:rFonts w:ascii="Calibri" w:eastAsia="Calibri" w:hAnsi="Calibri" w:cs="Calibri"/>
+        </w:rPr>
+        <w:t xml:space="preserve">Entre las clases principales que conforman el sistema, se encuentra la clase </w:t>
+      </w:r>
+      <w:r>
+        <w:rPr>
+          <w:rFonts w:ascii="Consolas" w:eastAsia="Consolas" w:hAnsi="Consolas" w:cs="Consolas"/>
+        </w:rPr>
+        <w:t>Usuario</w:t>
+      </w:r>
+      <w:r>
+        <w:rPr>
+          <w:rFonts w:ascii="Calibri" w:eastAsia="Calibri" w:hAnsi="Calibri" w:cs="Calibri"/>
+        </w:rPr>
+        <w:t xml:space="preserve">, que representa a todas las personas que pueden acceder al sistema, identificados por su nombre, correo electrónico, rol y contraseña encriptada. Le sigue la clase </w:t>
+      </w:r>
+      <w:r>
+        <w:rPr>
+          <w:rFonts w:ascii="Consolas" w:eastAsia="Consolas" w:hAnsi="Consolas" w:cs="Consolas"/>
+        </w:rPr>
+        <w:t>Veterinario</w:t>
+      </w:r>
+      <w:r>
+        <w:rPr>
+          <w:rFonts w:ascii="Calibri" w:eastAsia="Calibri" w:hAnsi="Calibri" w:cs="Calibri"/>
+        </w:rPr>
+        <w:t xml:space="preserve">, una especialización del usuario que posee atributos propios como su especialidad, y funcionalidades específicas como autoasignarse reservas o asignarlas a otros colegas. La clase </w:t>
+      </w:r>
+      <w:r>
+        <w:rPr>
+          <w:rFonts w:ascii="Consolas" w:eastAsia="Consolas" w:hAnsi="Consolas" w:cs="Consolas"/>
+        </w:rPr>
+        <w:t>Mascota</w:t>
+      </w:r>
+      <w:r>
+        <w:rPr>
+          <w:rFonts w:ascii="Calibri" w:eastAsia="Calibri" w:hAnsi="Calibri" w:cs="Calibri"/>
+        </w:rPr>
+        <w:t xml:space="preserve"> representa a los animales registrados en el sistema, asociados a un dueño (usuario) y con información como especie, raza, edad y nombre.</w:t>
+      </w:r>
+    </w:p>
+    <w:p>
+      <w:pPr>
+        <w:spacing w:before="240" w:after="240"/>
+      </w:pPr>
+      <w:r>
+        <w:rPr>
+          <w:rFonts w:ascii="Calibri" w:eastAsia="Calibri" w:hAnsi="Calibri" w:cs="Calibri"/>
+        </w:rPr>
+        <w:lastRenderedPageBreak/>
+        <w:t xml:space="preserve">La clase </w:t>
+      </w:r>
+      <w:r>
+        <w:rPr>
+          <w:rFonts w:ascii="Consolas" w:eastAsia="Consolas" w:hAnsi="Consolas" w:cs="Consolas"/>
+        </w:rPr>
+        <w:t>Reserva</w:t>
+      </w:r>
+      <w:r>
+        <w:rPr>
+          <w:rFonts w:ascii="Calibri" w:eastAsia="Calibri" w:hAnsi="Calibri" w:cs="Calibri"/>
+        </w:rPr>
+        <w:t xml:space="preserve"> modela las citas médicas, vinculando una mascota con un veterinario, junto con detalles como fecha, hora, motivo de la consulta y estado de la reserva (pendiente, confirmada o cancelada). Todas estas clases están conectadas con la clase </w:t>
+      </w:r>
+      <w:r>
+        <w:rPr>
+          <w:rFonts w:ascii="Consolas" w:eastAsia="Consolas" w:hAnsi="Consolas" w:cs="Consolas"/>
+        </w:rPr>
+        <w:t>BaseDatos</w:t>
+      </w:r>
+      <w:r>
+        <w:rPr>
+          <w:rFonts w:ascii="Calibri" w:eastAsia="Calibri" w:hAnsi="Calibri" w:cs="Calibri"/>
+        </w:rPr>
+        <w:t xml:space="preserve">, la cual abstrae las operaciones de almacenamiento y recuperación de información desde una base de datos SQLite. Para garantizar la seguridad del sistema, se incluye la clase </w:t>
+      </w:r>
+      <w:r>
+        <w:rPr>
+          <w:rFonts w:ascii="Consolas" w:eastAsia="Consolas" w:hAnsi="Consolas" w:cs="Consolas"/>
+        </w:rPr>
+        <w:t>Autenticador</w:t>
+      </w:r>
+      <w:r>
+        <w:rPr>
+          <w:rFonts w:ascii="Calibri" w:eastAsia="Calibri" w:hAnsi="Calibri" w:cs="Calibri"/>
+        </w:rPr>
+        <w:t>, encargada de gestionar el registro de nuevos usuarios, la autenticación durante el inicio de sesión, y el uso de funciones de hash para proteger las credenciales.</w:t>
+      </w:r>
+    </w:p>
+    <w:p>
+      <w:r>
+        <w:t>Diagrama de Clases:</w:t>
+      </w:r>
+    </w:p>
+    <w:p>
+      <w:r>
+        <w:rPr>
+          <w:noProof/>
+        </w:rPr>
+        <w:drawing>
+          <wp:inline distT="0" distB="0" distL="0" distR="0" wp14:anchorId="6785A7A7" wp14:editId="1205A56C">
+            <wp:extent cx="5162550" cy="3584190"/>
+            <wp:effectExtent l="0" t="0" r="0" b="0"/>
+            <wp:docPr id="751735314" name="drawing"/>
+            <wp:cNvGraphicFramePr>
+              <a:graphicFrameLocks xmlns:a="http://schemas.openxmlformats.org/drawingml/2006/main" noChangeAspect="1"/>
+            </wp:cNvGraphicFramePr>
+            <a:graphic xmlns:a="http://schemas.openxmlformats.org/drawingml/2006/main">
+              <a:graphicData uri="http://schemas.openxmlformats.org/drawingml/2006/picture">
+                <pic:pic xmlns:pic="http://schemas.openxmlformats.org/drawingml/2006/picture">
+                  <pic:nvPicPr>
+                    <pic:cNvPr id="751735314" name=""/>
+                    <pic:cNvPicPr/>
+                  </pic:nvPicPr>
+                  <pic:blipFill>
+                    <a:blip r:embed="rId14">
+                      <a:extLst>
+                        <a:ext uri="{28A0092B-C50C-407E-A947-70E740481C1C}">
+                          <a14:useLocalDpi xmlns:a14="http://schemas.microsoft.com/office/drawing/2010/main" val="0"/>
+                        </a:ext>
+                      </a:extLst>
+                    </a:blip>
+                    <a:stretch>
+                      <a:fillRect/>
+                    </a:stretch>
+                  </pic:blipFill>
+                  <pic:spPr>
+                    <a:xfrm>
+                      <a:off x="0" y="0"/>
+                      <a:ext cx="5171890" cy="3590674"/>
+                    </a:xfrm>
+                    <a:prstGeom prst="rect">
+                      <a:avLst/>
+                    </a:prstGeom>
+                  </pic:spPr>
+                </pic:pic>
+              </a:graphicData>
+            </a:graphic>
+          </wp:inline>
+        </w:drawing>
+      </w:r>
+    </w:p>
+    <w:p>
+      <w:r>
+        <w:t>Diagrama de Casos de Uso:</w:t>
+      </w:r>
+    </w:p>
+    <w:p>
+      <w:r>
+        <w:lastRenderedPageBreak/>
+        <w:drawing>
+          <wp:inline distT="0" distB="0" distL="0" distR="0" wp14:anchorId="496B529B" wp14:editId="0F91C173">
+            <wp:extent cx="3381300" cy="3590925"/>
+            <wp:effectExtent l="0" t="0" r="0" b="0"/>
+            <wp:docPr id="1948557905" name="Imagen 1" descr="Diagrama&#10;&#10;El contenido generado por IA puede ser incorrecto."/>
+            <wp:cNvGraphicFramePr>
+              <a:graphicFrameLocks xmlns:a="http://schemas.openxmlformats.org/drawingml/2006/main" noChangeAspect="1"/>
+            </wp:cNvGraphicFramePr>
+            <a:graphic xmlns:a="http://schemas.openxmlformats.org/drawingml/2006/main">
+              <a:graphicData uri="http://schemas.openxmlformats.org/drawingml/2006/picture">
+                <pic:pic xmlns:pic="http://schemas.openxmlformats.org/drawingml/2006/picture">
+                  <pic:nvPicPr>
+                    <pic:cNvPr id="1948557905" name="Imagen 1" descr="Diagrama&#10;&#10;El contenido generado por IA puede ser incorrecto."/>
+                    <pic:cNvPicPr/>
+                  </pic:nvPicPr>
+                  <pic:blipFill>
+                    <a:blip r:embed="rId15"/>
+                    <a:stretch>
+                      <a:fillRect/>
+                    </a:stretch>
+                  </pic:blipFill>
+                  <pic:spPr>
+                    <a:xfrm>
+                      <a:off x="0" y="0"/>
+                      <a:ext cx="3393218" cy="3603582"/>
+                    </a:xfrm>
+                    <a:prstGeom prst="rect">
+                      <a:avLst/>
+                    </a:prstGeom>
+                  </pic:spPr>
+                </pic:pic>
+              </a:graphicData>
+            </a:graphic>
+          </wp:inline>
+        </w:drawing>
+      </w:r>
+    </w:p>
+    <w:p/>
     <w:p>
       <w:pPr>
         <w:pStyle w:val="Ttulo10"/>
       </w:pPr>
-      <w:bookmarkStart w:id="5" w:name="_Toc210937775"/>
+      <w:bookmarkStart w:id="8" w:name="_Toc210943327"/>
       <w:r>
         <w:t>Diseño y estructura del sistema</w:t>
       </w:r>
-      <w:bookmarkEnd w:id="5"/>
+      <w:bookmarkEnd w:id="8"/>
     </w:p>
     <w:p>
       <w:pPr>
         <w:pStyle w:val="Ttulo10"/>
       </w:pPr>
-      <w:bookmarkStart w:id="6" w:name="_Toc210937776"/>
+      <w:bookmarkStart w:id="9" w:name="_Toc210943328"/>
       <w:r>
         <w:t>Capturas de pantalla del funcionamiento.</w:t>
       </w:r>
-      <w:bookmarkEnd w:id="6"/>
+      <w:bookmarkEnd w:id="9"/>
     </w:p>
     <w:p>
       <w:pPr>
         <w:pStyle w:val="Ttulo10"/>
       </w:pPr>
-      <w:bookmarkStart w:id="7" w:name="_Toc210937777"/>
+      <w:bookmarkStart w:id="10" w:name="_Toc210943329"/>
       <w:r>
         <w:t>Conclusiones y aprendizajes.</w:t>
       </w:r>
-      <w:bookmarkEnd w:id="7"/>
+      <w:bookmarkEnd w:id="10"/>
     </w:p>
     <w:p>
       <w:pPr>
@@ -1599,10 +3922,10 @@
       </w:pPr>
     </w:p>
     <w:sectPr>
-      <w:headerReference w:type="default" r:id="rId11"/>
-      <w:footerReference w:type="default" r:id="rId12"/>
-      <w:headerReference w:type="first" r:id="rId13"/>
-      <w:footerReference w:type="first" r:id="rId14"/>
+      <w:headerReference w:type="default" r:id="rId16"/>
+      <w:footerReference w:type="default" r:id="rId17"/>
+      <w:headerReference w:type="first" r:id="rId18"/>
+      <w:footerReference w:type="first" r:id="rId19"/>
       <w:pgSz w:w="12240" w:h="15840" w:code="1"/>
       <w:pgMar w:top="1418" w:right="1418" w:bottom="1418" w:left="1418" w:header="448" w:footer="544" w:gutter="0"/>
       <w:cols w:space="708"/>
@@ -1648,7 +3971,6 @@
         <w:docPartUnique/>
       </w:docPartObj>
     </w:sdtPr>
-    <w:sdtEndPr/>
     <w:sdtContent>
       <w:p>
         <w:pPr>
@@ -1698,7 +4020,7 @@
         <w:lang w:val="en-US"/>
       </w:rPr>
       <w:drawing>
-        <wp:anchor distT="0" distB="0" distL="114300" distR="114300" simplePos="0" relativeHeight="251665408" behindDoc="0" locked="0" layoutInCell="1" allowOverlap="1" wp14:anchorId="2D039495" wp14:editId="2D039496">
+        <wp:anchor distT="0" distB="0" distL="114300" distR="114300" simplePos="0" relativeHeight="251658242" behindDoc="0" locked="0" layoutInCell="1" allowOverlap="1" wp14:anchorId="2D039495" wp14:editId="1CD46E74">
           <wp:simplePos x="0" y="0"/>
           <wp:positionH relativeFrom="margin">
             <wp:align>center</wp:align>
@@ -1709,7 +4031,7 @@
           <wp:extent cx="7219950" cy="2836545"/>
           <wp:effectExtent l="0" t="0" r="0" b="1905"/>
           <wp:wrapNone/>
-          <wp:docPr id="8" name="Imagen 8" descr="C:\Users\dupre_000\Documents\INACAP\INACAP 2015\Proyectos\89 Informe A&amp;T\29.05\Portada y contraportada I&amp;T-05.jpg"/>
+          <wp:docPr id="8" name="Imagen 8" descr="Portada"/>
           <wp:cNvGraphicFramePr>
             <a:graphicFrameLocks xmlns:a="http://schemas.openxmlformats.org/drawingml/2006/main" noChangeAspect="1"/>
           </wp:cNvGraphicFramePr>
@@ -1717,7 +4039,7 @@
             <a:graphicData uri="http://schemas.openxmlformats.org/drawingml/2006/picture">
               <pic:pic xmlns:pic="http://schemas.openxmlformats.org/drawingml/2006/picture">
                 <pic:nvPicPr>
-                  <pic:cNvPr id="0" name="Picture 4" descr="C:\Users\dupre_000\Documents\INACAP\INACAP 2015\Proyectos\89 Informe A&amp;T\29.05\Portada y contraportada I&amp;T-05.jpg"/>
+                  <pic:cNvPr id="8" name="Imagen 8" descr="Portada"/>
                   <pic:cNvPicPr>
                     <a:picLocks noChangeAspect="1" noChangeArrowheads="1"/>
                   </pic:cNvPicPr>
@@ -1911,42 +4233,24 @@
   <w:p>
     <w:pPr>
       <w:spacing w:after="0"/>
-      <w:rPr>
-        <w:color w:val="FFFFFF" w:themeColor="background1"/>
-      </w:rPr>
     </w:pPr>
     <w:r>
-      <w:rPr>
-        <w:color w:val="FFFFFF" w:themeColor="background1"/>
-      </w:rPr>
       <w:t>TECNOLOGÍAS DE</w:t>
     </w:r>
   </w:p>
   <w:p>
     <w:pPr>
       <w:spacing w:after="0"/>
-      <w:rPr>
-        <w:color w:val="FFFFFF" w:themeColor="background1"/>
-      </w:rPr>
     </w:pPr>
     <w:r>
-      <w:rPr>
-        <w:color w:val="FFFFFF" w:themeColor="background1"/>
-      </w:rPr>
       <w:t>INFORMACIÓN Y</w:t>
     </w:r>
   </w:p>
   <w:p>
     <w:pPr>
       <w:spacing w:after="0"/>
-      <w:rPr>
-        <w:color w:val="FFFFFF" w:themeColor="background1"/>
-      </w:rPr>
     </w:pPr>
     <w:r>
-      <w:rPr>
-        <w:color w:val="FFFFFF" w:themeColor="background1"/>
-      </w:rPr>
       <w:t>CIBERSEGURIDAD</w:t>
     </w:r>
   </w:p>
@@ -1962,7 +4266,7 @@
       <mc:AlternateContent>
         <mc:Choice Requires="wpg">
           <w:drawing>
-            <wp:anchor distT="0" distB="0" distL="114300" distR="114300" simplePos="0" relativeHeight="251662336" behindDoc="1" locked="0" layoutInCell="1" allowOverlap="1" wp14:anchorId="2D039491" wp14:editId="2D039492">
+            <wp:anchor distT="0" distB="0" distL="114300" distR="114300" simplePos="0" relativeHeight="251658240" behindDoc="1" locked="0" layoutInCell="1" allowOverlap="1" wp14:anchorId="2D039491" wp14:editId="4DC82F12">
               <wp:simplePos x="0" y="0"/>
               <wp:positionH relativeFrom="page">
                 <wp:posOffset>5080</wp:posOffset>
@@ -1973,7 +4277,7 @@
               <wp:extent cx="7211060" cy="1518285"/>
               <wp:effectExtent l="0" t="0" r="0" b="0"/>
               <wp:wrapNone/>
-              <wp:docPr id="145" name="Grupo 145"/>
+              <wp:docPr id="145" name="Grupo 145" descr="Header"/>
               <wp:cNvGraphicFramePr>
                 <a:graphicFrameLocks xmlns:a="http://schemas.openxmlformats.org/drawingml/2006/main"/>
               </wp:cNvGraphicFramePr>
@@ -4923,85 +7227,85 @@
             </wp:anchor>
           </w:drawing>
         </mc:Choice>
-        <mc:Fallback>
+        <mc:Fallback xmlns:pic="http://schemas.openxmlformats.org/drawingml/2006/picture" xmlns:a14="http://schemas.microsoft.com/office/drawing/2010/main" xmlns:a="http://schemas.openxmlformats.org/drawingml/2006/main">
           <w:pict>
-            <v:group w14:anchorId="531B03D6" id="Grupo 145" o:spid="_x0000_s1026" style="position:absolute;margin-left:.4pt;margin-top:5.85pt;width:567.8pt;height:119.55pt;z-index:-251654144;mso-position-horizontal-relative:page;mso-position-vertical-relative:page" coordorigin="441,444" coordsize="11356,2391" o:gfxdata="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">
-              <v:group id="Group 13" o:spid="_x0000_s1027" style="position:absolute;left:9765;top:454;width:2021;height:266" coordorigin="9765,454" coordsize="2021,266" o:gfxdata="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">
-                <v:shape id="Freeform 14" o:spid="_x0000_s1028" style="position:absolute;left:9765;top:454;width:2021;height:266;visibility:visible;mso-wrap-style:square;v-text-anchor:top" coordsize="2021,266" o:gfxdata="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" path="m,266r2021,l2021,,,,,266e" fillcolor="#ed1c24" stroked="f">
+            <v:group id="Grupo 145" style="position:absolute;margin-left:.4pt;margin-top:5.85pt;width:567.8pt;height:119.55pt;z-index:-251658240;mso-position-horizontal-relative:page;mso-position-vertical-relative:page" alt="Header" coordsize="11356,2391" coordorigin="441,444" o:spid="_x0000_s1026" w14:anchorId="34E62EB5" o:gfxdata="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">
+              <v:group id="Group 13" style="position:absolute;left:9765;top:454;width:2021;height:266" coordsize="2021,266" coordorigin="9765,454" o:spid="_x0000_s1027" o:gfxdata="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">
+                <v:shape id="Freeform 14" style="position:absolute;left:9765;top:454;width:2021;height:266;visibility:visible;mso-wrap-style:square;v-text-anchor:top" coordsize="2021,266" o:spid="_x0000_s1028" fillcolor="#ed1c24" stroked="f" path="m,266r2021,l2021,,,,,266e" o:gfxdata="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">
                   <v:path arrowok="t" o:connecttype="custom" o:connectlocs="0,720;2021,720;2021,454;0,454;0,720" o:connectangles="0,0,0,0,0"/>
                 </v:shape>
               </v:group>
-              <v:group id="Group 15" o:spid="_x0000_s1029" style="position:absolute;left:3658;top:454;width:6107;height:266" coordorigin="3658,454" coordsize="6107,266" o:gfxdata="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">
-                <v:shape id="Freeform 16" o:spid="_x0000_s1030" style="position:absolute;left:3658;top:454;width:6107;height:266;visibility:visible;mso-wrap-style:square;v-text-anchor:top" coordsize="6107,266" o:gfxdata="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" path="m,266r6107,l6107,,,,,266xe" fillcolor="#939598" stroked="f">
+              <v:group id="Group 15" style="position:absolute;left:3658;top:454;width:6107;height:266" coordsize="6107,266" coordorigin="3658,454" o:spid="_x0000_s1029" o:gfxdata="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">
+                <v:shape id="Freeform 16" style="position:absolute;left:3658;top:454;width:6107;height:266;visibility:visible;mso-wrap-style:square;v-text-anchor:top" coordsize="6107,266" o:spid="_x0000_s1030" fillcolor="#939598" stroked="f" path="m,266r6107,l6107,,,,,266xe" o:gfxdata="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">
                   <v:path arrowok="t" o:connecttype="custom" o:connectlocs="0,720;6107,720;6107,454;0,454;0,720" o:connectangles="0,0,0,0,0"/>
                 </v:shape>
               </v:group>
-              <v:group id="Group 17" o:spid="_x0000_s1031" style="position:absolute;left:451;top:454;width:841;height:266" coordorigin="451,454" coordsize="841,266" o:gfxdata="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">
-                <v:shape id="Freeform 18" o:spid="_x0000_s1032" style="position:absolute;left:451;top:454;width:841;height:266;visibility:visible;mso-wrap-style:square;v-text-anchor:top" coordsize="841,266" o:gfxdata="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" path="m,266r840,l840,,,,,266xe" fillcolor="#939598" stroked="f">
+              <v:group id="Group 17" style="position:absolute;left:451;top:454;width:841;height:266" coordsize="841,266" coordorigin="451,454" o:spid="_x0000_s1031" o:gfxdata="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">
+                <v:shape id="Freeform 18" style="position:absolute;left:451;top:454;width:841;height:266;visibility:visible;mso-wrap-style:square;v-text-anchor:top" coordsize="841,266" o:spid="_x0000_s1032" fillcolor="#939598" stroked="f" path="m,266r840,l840,,,,,266xe" o:gfxdata="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">
                   <v:path arrowok="t" o:connecttype="custom" o:connectlocs="0,720;840,720;840,454;0,454;0,720" o:connectangles="0,0,0,0,0"/>
                 </v:shape>
               </v:group>
-              <v:group id="Group 19" o:spid="_x0000_s1033" style="position:absolute;left:1291;top:454;width:2366;height:2371" coordorigin="1291,454" coordsize="2366,2371" o:gfxdata="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">
-                <v:shape id="Freeform 20" o:spid="_x0000_s1034" style="position:absolute;left:1291;top:454;width:2366;height:2371;visibility:visible;mso-wrap-style:square;v-text-anchor:top" coordsize="2366,2371" o:gfxdata="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" path="m,2370r2367,l2367,,,,,2370e" fillcolor="#ed1c24" stroked="f">
+              <v:group id="Group 19" style="position:absolute;left:1291;top:454;width:2366;height:2371" coordsize="2366,2371" coordorigin="1291,454" o:spid="_x0000_s1033" o:gfxdata="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">
+                <v:shape id="Freeform 20" style="position:absolute;left:1291;top:454;width:2366;height:2371;visibility:visible;mso-wrap-style:square;v-text-anchor:top" coordsize="2366,2371" o:spid="_x0000_s1034" fillcolor="#ed1c24" stroked="f" path="m,2370r2367,l2367,,,,,2370e" o:gfxdata="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">
                   <v:path arrowok="t" o:connecttype="custom" o:connectlocs="0,2824;2367,2824;2367,454;0,454;0,2824" o:connectangles="0,0,0,0,0"/>
                 </v:shape>
               </v:group>
-              <v:group id="Group 21" o:spid="_x0000_s1035" style="position:absolute;left:1625;top:2043;width:357;height:358" coordorigin="1625,2043" coordsize="357,358" o:gfxdata="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">
-                <v:shape id="Freeform 22" o:spid="_x0000_s1036" style="position:absolute;left:1625;top:2043;width:357;height:358;visibility:visible;mso-wrap-style:square;v-text-anchor:top" coordsize="357,358" o:gfxdata="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" path="m358,l,,,358r241,l241,129r117,l358,e" stroked="f">
+              <v:group id="Group 21" style="position:absolute;left:1625;top:2043;width:357;height:358" coordsize="357,358" coordorigin="1625,2043" o:spid="_x0000_s1035" o:gfxdata="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">
+                <v:shape id="Freeform 22" style="position:absolute;left:1625;top:2043;width:357;height:358;visibility:visible;mso-wrap-style:square;v-text-anchor:top" coordsize="357,358" o:spid="_x0000_s1036" stroked="f" path="m358,l,,,358r241,l241,129r117,l358,e" o:gfxdata="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">
                   <v:path arrowok="t" o:connecttype="custom" o:connectlocs="358,2043;0,2043;0,2401;241,2401;241,2172;358,2172;358,2043" o:connectangles="0,0,0,0,0,0,0"/>
                 </v:shape>
-                <v:shape id="Freeform 23" o:spid="_x0000_s1037" style="position:absolute;left:1625;top:2043;width:357;height:358;visibility:visible;mso-wrap-style:square;v-text-anchor:top" coordsize="357,358" o:gfxdata="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" path="m358,129r-60,l298,358r60,l358,129e" stroked="f">
+                <v:shape id="Freeform 23" style="position:absolute;left:1625;top:2043;width:357;height:358;visibility:visible;mso-wrap-style:square;v-text-anchor:top" coordsize="357,358" o:spid="_x0000_s1037" stroked="f" path="m358,129r-60,l298,358r60,l358,129e" o:gfxdata="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">
                   <v:path arrowok="t" o:connecttype="custom" o:connectlocs="358,2172;298,2172;298,2401;358,2401;358,2172" o:connectangles="0,0,0,0,0"/>
                 </v:shape>
               </v:group>
-              <v:group id="Group 24" o:spid="_x0000_s1038" style="position:absolute;left:2043;top:2171;width:211;height:231" coordorigin="2043,2171" coordsize="211,231" o:gfxdata="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">
-                <v:shape id="Freeform 25" o:spid="_x0000_s1039" style="position:absolute;left:2043;top:2171;width:211;height:231;visibility:visible;mso-wrap-style:square;v-text-anchor:top" coordsize="211,231" o:gfxdata="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" path="m125,l,,,230r60,1l60,51r151,l161,1,125,e" stroked="f">
+              <v:group id="Group 24" style="position:absolute;left:2043;top:2171;width:211;height:231" coordsize="211,231" coordorigin="2043,2171" o:spid="_x0000_s1038" o:gfxdata="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">
+                <v:shape id="Freeform 25" style="position:absolute;left:2043;top:2171;width:211;height:231;visibility:visible;mso-wrap-style:square;v-text-anchor:top" coordsize="211,231" o:spid="_x0000_s1039" stroked="f" path="m125,l,,,230r60,1l60,51r151,l161,1,125,e" o:gfxdata="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">
                   <v:path arrowok="t" o:connecttype="custom" o:connectlocs="125,2171;0,2171;0,2401;60,2402;60,2222;211,2222;161,2172;125,2171" o:connectangles="0,0,0,0,0,0,0,0"/>
                 </v:shape>
-                <v:shape id="Freeform 26" o:spid="_x0000_s1040" style="position:absolute;left:2043;top:2171;width:211;height:231;visibility:visible;mso-wrap-style:square;v-text-anchor:top" coordsize="211,231" o:gfxdata="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" path="m211,51r-64,l147,73r2,157l211,230r,-149l211,51e" stroked="f">
+                <v:shape id="Freeform 26" style="position:absolute;left:2043;top:2171;width:211;height:231;visibility:visible;mso-wrap-style:square;v-text-anchor:top" coordsize="211,231" o:spid="_x0000_s1040" stroked="f" path="m211,51r-64,l147,73r2,157l211,230r,-149l211,51e" o:gfxdata="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">
                   <v:path arrowok="t" o:connecttype="custom" o:connectlocs="211,2222;147,2222;147,2244;149,2401;211,2401;211,2252;211,2222" o:connectangles="0,0,0,0,0,0,0"/>
                 </v:shape>
               </v:group>
-              <v:group id="Group 27" o:spid="_x0000_s1041" style="position:absolute;left:2295;top:2173;width:230;height:228" coordorigin="2295,2173" coordsize="230,228" o:gfxdata="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">
-                <v:shape id="Freeform 28" o:spid="_x0000_s1042" style="position:absolute;left:2295;top:2173;width:230;height:228;visibility:visible;mso-wrap-style:square;v-text-anchor:top" coordsize="230,228" o:gfxdata="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" path="m15,r,45l130,45r28,l168,57r2,32l65,89,32,91,14,96,5,110,1,136,,183r4,22l13,217r24,7l230,228r,-42l60,186r2,-17l61,154r,-18l80,134r150,l230,72,216,8,153,,15,e" stroked="f">
+              <v:group id="Group 27" style="position:absolute;left:2295;top:2173;width:230;height:228" coordsize="230,228" coordorigin="2295,2173" o:spid="_x0000_s1041" o:gfxdata="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">
+                <v:shape id="Freeform 28" style="position:absolute;left:2295;top:2173;width:230;height:228;visibility:visible;mso-wrap-style:square;v-text-anchor:top" coordsize="230,228" o:spid="_x0000_s1042" stroked="f" path="m15,r,45l130,45r28,l168,57r2,32l65,89,32,91,14,96,5,110,1,136,,183r4,22l13,217r24,7l230,228r,-42l60,186r2,-17l61,154r,-18l80,134r150,l230,72,216,8,153,,15,e" o:gfxdata="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">
                   <v:path arrowok="t" o:connecttype="custom" o:connectlocs="15,2173;15,2218;130,2218;158,2218;168,2230;170,2262;65,2262;32,2264;14,2269;5,2283;1,2309;0,2356;4,2378;13,2390;37,2397;230,2401;230,2359;60,2359;62,2342;61,2327;61,2309;80,2307;230,2307;230,2245;216,2181;153,2173;15,2173" o:connectangles="0,0,0,0,0,0,0,0,0,0,0,0,0,0,0,0,0,0,0,0,0,0,0,0,0,0,0"/>
                 </v:shape>
-                <v:shape id="Freeform 29" o:spid="_x0000_s1043" style="position:absolute;left:2295;top:2173;width:230;height:228;visibility:visible;mso-wrap-style:square;v-text-anchor:top" coordsize="230,228" o:gfxdata="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" path="m84,185r-24,1l230,186r,-1l169,185r-85,e" stroked="f">
+                <v:shape id="Freeform 29" style="position:absolute;left:2295;top:2173;width:230;height:228;visibility:visible;mso-wrap-style:square;v-text-anchor:top" coordsize="230,228" o:spid="_x0000_s1043" stroked="f" path="m84,185r-24,1l230,186r,-1l169,185r-85,e" o:gfxdata="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">
                   <v:path arrowok="t" o:connecttype="custom" o:connectlocs="84,2358;60,2359;230,2359;230,2358;169,2358;84,2358" o:connectangles="0,0,0,0,0,0"/>
                 </v:shape>
-                <v:shape id="Freeform 30" o:spid="_x0000_s1044" style="position:absolute;left:2295;top:2173;width:230;height:228;visibility:visible;mso-wrap-style:square;v-text-anchor:top" coordsize="230,228" o:gfxdata="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" path="m230,134r-150,l169,135r,50l230,185r,-51e" stroked="f">
+                <v:shape id="Freeform 30" style="position:absolute;left:2295;top:2173;width:230;height:228;visibility:visible;mso-wrap-style:square;v-text-anchor:top" coordsize="230,228" o:spid="_x0000_s1044" stroked="f" path="m230,134r-150,l169,135r,50l230,185r,-51e" o:gfxdata="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">
                   <v:path arrowok="t" o:connecttype="custom" o:connectlocs="230,2307;80,2307;169,2308;169,2358;230,2358;230,2307" o:connectangles="0,0,0,0,0,0"/>
                 </v:shape>
               </v:group>
-              <v:group id="Group 31" o:spid="_x0000_s1045" style="position:absolute;left:2565;top:2173;width:203;height:230" coordorigin="2565,2173" coordsize="203,230" o:gfxdata="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">
-                <v:shape id="Freeform 32" o:spid="_x0000_s1046" style="position:absolute;left:2565;top:2173;width:203;height:230;visibility:visible;mso-wrap-style:square;v-text-anchor:top" coordsize="203,230" o:gfxdata="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" path="m203,l104,,69,1,10,36,2,101,,124r,12l2,144r7,30l52,227r58,3l203,229r,-49l117,180,85,177,69,170,65,153r1,-53l67,71,75,58,97,52,203,49,203,e" stroked="f">
+              <v:group id="Group 31" style="position:absolute;left:2565;top:2173;width:203;height:230" coordsize="203,230" coordorigin="2565,2173" o:spid="_x0000_s1045" o:gfxdata="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">
+                <v:shape id="Freeform 32" style="position:absolute;left:2565;top:2173;width:203;height:230;visibility:visible;mso-wrap-style:square;v-text-anchor:top" coordsize="203,230" o:spid="_x0000_s1046" stroked="f" path="m203,l104,,69,1,10,36,2,101,,124r,12l2,144r7,30l52,227r58,3l203,229r,-49l117,180,85,177,69,170,65,153r1,-53l67,71,75,58,97,52,203,49,203,e" o:gfxdata="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">
                   <v:path arrowok="t" o:connecttype="custom" o:connectlocs="203,2173;104,2173;69,2174;10,2209;2,2274;0,2297;0,2309;2,2317;9,2347;52,2400;110,2403;203,2402;203,2353;117,2353;85,2350;69,2343;65,2326;66,2273;67,2244;75,2231;97,2225;203,2222;203,2173" o:connectangles="0,0,0,0,0,0,0,0,0,0,0,0,0,0,0,0,0,0,0,0,0,0,0"/>
                 </v:shape>
-                <v:shape id="Freeform 33" o:spid="_x0000_s1047" style="position:absolute;left:2565;top:2173;width:203;height:230;visibility:visible;mso-wrap-style:square;v-text-anchor:top" coordsize="203,230" o:gfxdata="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" path="m203,180r-86,l203,180e" stroked="f">
+                <v:shape id="Freeform 33" style="position:absolute;left:2565;top:2173;width:203;height:230;visibility:visible;mso-wrap-style:square;v-text-anchor:top" coordsize="203,230" o:spid="_x0000_s1047" stroked="f" path="m203,180r-86,l203,180e" o:gfxdata="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">
                   <v:path arrowok="t" o:connecttype="custom" o:connectlocs="203,2353;117,2353;203,2353;203,2353" o:connectangles="0,0,0,0"/>
                 </v:shape>
               </v:group>
-              <v:group id="Group 34" o:spid="_x0000_s1048" style="position:absolute;left:2801;top:2172;width:230;height:228" coordorigin="2801,2172" coordsize="230,228" o:gfxdata="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">
-                <v:shape id="Freeform 35" o:spid="_x0000_s1049" style="position:absolute;left:2801;top:2172;width:230;height:228;visibility:visible;mso-wrap-style:square;v-text-anchor:top" coordsize="230,228" o:gfxdata="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" path="m14,r,45l129,45r28,1l167,58r2,32l64,90,31,91,13,96,5,110,1,136,,183r3,23l13,217r23,8l230,228r,-42l60,186r1,-17l61,154r,-18l80,135r150,l230,72,215,8,152,1,14,e" stroked="f">
+              <v:group id="Group 34" style="position:absolute;left:2801;top:2172;width:230;height:228" coordsize="230,228" coordorigin="2801,2172" o:spid="_x0000_s1048" o:gfxdata="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">
+                <v:shape id="Freeform 35" style="position:absolute;left:2801;top:2172;width:230;height:228;visibility:visible;mso-wrap-style:square;v-text-anchor:top" coordsize="230,228" o:spid="_x0000_s1049" stroked="f" path="m14,r,45l129,45r28,1l167,58r2,32l64,90,31,91,13,96,5,110,1,136,,183r3,23l13,217r23,8l230,228r,-42l60,186r1,-17l61,154r,-18l80,135r150,l230,72,215,8,152,1,14,e" o:gfxdata="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">
                   <v:path arrowok="t" o:connecttype="custom" o:connectlocs="14,2172;14,2217;129,2217;157,2218;167,2230;169,2262;64,2262;31,2263;13,2268;5,2282;1,2308;0,2355;3,2378;13,2389;36,2397;230,2400;230,2358;60,2358;61,2341;61,2326;61,2308;80,2307;230,2307;230,2244;215,2180;152,2173;14,2172" o:connectangles="0,0,0,0,0,0,0,0,0,0,0,0,0,0,0,0,0,0,0,0,0,0,0,0,0,0,0"/>
                 </v:shape>
-                <v:shape id="Freeform 36" o:spid="_x0000_s1050" style="position:absolute;left:2801;top:2172;width:230;height:228;visibility:visible;mso-wrap-style:square;v-text-anchor:top" coordsize="230,228" o:gfxdata="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" path="m83,185r-23,1l230,186r-62,l83,185e" stroked="f">
+                <v:shape id="Freeform 36" style="position:absolute;left:2801;top:2172;width:230;height:228;visibility:visible;mso-wrap-style:square;v-text-anchor:top" coordsize="230,228" o:spid="_x0000_s1050" stroked="f" path="m83,185r-23,1l230,186r-62,l83,185e" o:gfxdata="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">
                   <v:path arrowok="t" o:connecttype="custom" o:connectlocs="83,2357;60,2358;230,2358;230,2358;168,2358;83,2357" o:connectangles="0,0,0,0,0,0"/>
                 </v:shape>
-                <v:shape id="Freeform 37" o:spid="_x0000_s1051" style="position:absolute;left:2801;top:2172;width:230;height:228;visibility:visible;mso-wrap-style:square;v-text-anchor:top" coordsize="230,228" o:gfxdata="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" path="m230,135r-150,l168,135r,51l230,186r,-51e" stroked="f">
+                <v:shape id="Freeform 37" style="position:absolute;left:2801;top:2172;width:230;height:228;visibility:visible;mso-wrap-style:square;v-text-anchor:top" coordsize="230,228" o:spid="_x0000_s1051" stroked="f" path="m230,135r-150,l168,135r,51l230,186r,-51e" o:gfxdata="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">
                   <v:path arrowok="t" o:connecttype="custom" o:connectlocs="230,2307;80,2307;168,2307;168,2358;230,2358;230,2307" o:connectangles="0,0,0,0,0,0"/>
                 </v:shape>
               </v:group>
-              <v:group id="Group 38" o:spid="_x0000_s1052" style="position:absolute;left:3085;top:2173;width:229;height:327" coordorigin="3085,2173" coordsize="229,327" o:gfxdata="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">
-                <v:shape id="Freeform 39" o:spid="_x0000_s1053" style="position:absolute;left:3085;top:2173;width:229;height:327;visibility:visible;mso-wrap-style:square;v-text-anchor:top" coordsize="229,327" o:gfxdata="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" path="m,l,327r60,l60,227r71,l166,221r26,-13l209,190r6,-11l60,179,61,50,215,49,199,29,181,15,162,6,146,2,135,,,e" stroked="f">
+              <v:group id="Group 38" style="position:absolute;left:3085;top:2173;width:229;height:327" coordsize="229,327" coordorigin="3085,2173" o:spid="_x0000_s1052" o:gfxdata="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">
+                <v:shape id="Freeform 39" style="position:absolute;left:3085;top:2173;width:229;height:327;visibility:visible;mso-wrap-style:square;v-text-anchor:top" coordsize="229,327" o:spid="_x0000_s1053" stroked="f" path="m,l,327r60,l60,227r71,l166,221r26,-13l209,190r6,-11l60,179,61,50,215,49,199,29,181,15,162,6,146,2,135,,,e" o:gfxdata="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">
                   <v:path arrowok="t" o:connecttype="custom" o:connectlocs="0,2173;0,2500;60,2500;60,2400;131,2400;166,2394;192,2381;209,2363;215,2352;60,2352;61,2223;215,2222;199,2202;181,2188;162,2179;146,2175;135,2173;0,2173" o:connectangles="0,0,0,0,0,0,0,0,0,0,0,0,0,0,0,0,0,0"/>
                 </v:shape>
-                <v:shape id="Freeform 40" o:spid="_x0000_s1054" style="position:absolute;left:3085;top:2173;width:229;height:327;visibility:visible;mso-wrap-style:square;v-text-anchor:top" coordsize="229,327" o:gfxdata="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" path="m215,49r-92,l149,52r10,12l164,141r-2,22l147,173r-18,6l60,179r155,l220,169r6,-20l229,133r,-12l229,118,226,79,215,50r,-1e" stroked="f">
+                <v:shape id="Freeform 40" style="position:absolute;left:3085;top:2173;width:229;height:327;visibility:visible;mso-wrap-style:square;v-text-anchor:top" coordsize="229,327" o:spid="_x0000_s1054" stroked="f" path="m215,49r-92,l149,52r10,12l164,141r-2,22l147,173r-18,6l60,179r155,l220,169r6,-20l229,133r,-12l229,118,226,79,215,50r,-1e" o:gfxdata="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">
                   <v:path arrowok="t" o:connecttype="custom" o:connectlocs="215,2222;123,2222;149,2225;159,2237;164,2314;162,2336;147,2346;129,2352;60,2352;215,2352;220,2342;226,2322;229,2306;229,2294;229,2291;226,2252;215,2223;215,2222" o:connectangles="0,0,0,0,0,0,0,0,0,0,0,0,0,0,0,0,0,0"/>
                 </v:shape>
               </v:group>
-              <v:group id="Group 41" o:spid="_x0000_s1055" style="position:absolute;left:1470;top:1760;width:2037;height:2" coordorigin="1470,1760" coordsize="2037,2" o:gfxdata="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">
-                <v:shape id="Freeform 42" o:spid="_x0000_s1056" style="position:absolute;left:1470;top:1760;width:2037;height:2;visibility:visible;mso-wrap-style:square;v-text-anchor:top" coordsize="2037,2" o:gfxdata="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" path="m,l2037,e" filled="f" strokecolor="white" strokeweight=".30233mm">
+              <v:group id="Group 41" style="position:absolute;left:1470;top:1760;width:2037;height:2" coordsize="2037,2" coordorigin="1470,1760" o:spid="_x0000_s1055" o:gfxdata="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">
+                <v:shape id="Freeform 42" style="position:absolute;left:1470;top:1760;width:2037;height:2;visibility:visible;mso-wrap-style:square;v-text-anchor:top" coordsize="2037,2" o:spid="_x0000_s1056" filled="f" strokecolor="white" strokeweight=".30233mm" path="m,l2037,e" o:gfxdata="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">
                   <v:path arrowok="t" o:connecttype="custom" o:connectlocs="0,0;2037,0" o:connectangles="0,0"/>
                 </v:shape>
               </v:group>
@@ -5017,7 +7321,7 @@
         <w:lang w:val="en-US"/>
       </w:rPr>
       <w:drawing>
-        <wp:anchor distT="0" distB="0" distL="114300" distR="114300" simplePos="0" relativeHeight="251663360" behindDoc="1" locked="0" layoutInCell="1" allowOverlap="1" wp14:anchorId="2D039493" wp14:editId="2D039494">
+        <wp:anchor distT="0" distB="0" distL="114300" distR="114300" simplePos="0" relativeHeight="251658241" behindDoc="1" locked="0" layoutInCell="1" allowOverlap="1" wp14:anchorId="2D039493" wp14:editId="20250278">
           <wp:simplePos x="0" y="0"/>
           <wp:positionH relativeFrom="page">
             <wp:posOffset>5925820</wp:posOffset>
@@ -5028,7 +7332,7 @@
           <wp:extent cx="1283335" cy="3790950"/>
           <wp:effectExtent l="0" t="0" r="0" b="0"/>
           <wp:wrapNone/>
-          <wp:docPr id="144" name="Imagen 144"/>
+          <wp:docPr id="144" name="Imagen 144" descr="Header_2"/>
           <wp:cNvGraphicFramePr>
             <a:graphicFrameLocks xmlns:a="http://schemas.openxmlformats.org/drawingml/2006/main" noChangeAspect="1"/>
           </wp:cNvGraphicFramePr>
@@ -5036,7 +7340,7 @@
             <a:graphicData uri="http://schemas.openxmlformats.org/drawingml/2006/picture">
               <pic:pic xmlns:pic="http://schemas.openxmlformats.org/drawingml/2006/picture">
                 <pic:nvPicPr>
-                  <pic:cNvPr id="0" name="Picture 49"/>
+                  <pic:cNvPr id="144" name="Imagen 144" descr="Header_2"/>
                   <pic:cNvPicPr>
                     <a:picLocks noChangeAspect="1" noChangeArrowheads="1"/>
                   </pic:cNvPicPr>
@@ -5083,6 +7387,119 @@
 <file path=word/numbering.xml><?xml version="1.0" encoding="utf-8"?>
 <w:numbering xmlns:wpc="http://schemas.microsoft.com/office/word/2010/wordprocessingCanvas" xmlns:cx="http://schemas.microsoft.com/office/drawing/2014/chartex" xmlns:cx1="http://schemas.microsoft.com/office/drawing/2015/9/8/chartex" xmlns:cx2="http://schemas.microsoft.com/office/drawing/2015/10/21/chartex" xmlns:cx3="http://schemas.microsoft.com/office/drawing/2016/5/9/chartex" xmlns:cx4="http://schemas.microsoft.com/office/drawing/2016/5/10/chartex" xmlns:cx5="http://schemas.microsoft.com/office/drawing/2016/5/11/chartex" xmlns:cx6="http://schemas.microsoft.com/office/drawing/2016/5/12/chartex" xmlns:cx7="http://schemas.microsoft.com/office/drawing/2016/5/13/chartex" xmlns:cx8="http://schemas.microsoft.com/office/drawing/2016/5/14/chartex" xmlns:mc="http://schemas.openxmlformats.org/markup-compatibility/2006" xmlns:aink="http://schemas.microsoft.com/office/drawing/2016/ink" xmlns:am3d="http://schemas.microsoft.com/office/drawing/2017/model3d" xmlns:o="urn:schemas-microsoft-com:office:office" xmlns:oel="http://schemas.microsoft.com/office/2019/extlst" xmlns:r="http://schemas.openxmlformats.org/officeDocument/2006/relationships" xmlns:m="http://schemas.openxmlformats.org/officeDocument/2006/math" xmlns:v="urn:schemas-microsoft-com:vml" xmlns:wp14="http://schemas.microsoft.com/office/word/2010/wordprocessingDrawing" xmlns:wp="http://schemas.openxmlformats.org/drawingml/2006/wordprocessingDrawing" xmlns:w10="urn:schemas-microsoft-com:office:word" xmlns:w="http://schemas.openxmlformats.org/wordprocessingml/2006/main" xmlns:w14="http://schemas.microsoft.com/office/word/2010/wordml" xmlns:w15="http://schemas.microsoft.com/office/word/2012/wordml" xmlns:w16cex="http://schemas.microsoft.com/office/word/2018/wordml/cex" xmlns:w16cid="http://schemas.microsoft.com/office/word/2016/wordml/cid" xmlns:w16="http://schemas.microsoft.com/office/word/2018/wordml" xmlns:w16du="http://schemas.microsoft.com/office/word/2023/wordml/word16du" xmlns:w16sdtdh="http://schemas.microsoft.com/office/word/2020/wordml/sdtdatahash" xmlns:w16sdtfl="http://schemas.microsoft.com/office/word/2024/wordml/sdtformatlock" xmlns:w16se="http://schemas.microsoft.com/office/word/2015/wordml/symex" xmlns:wpg="http://schemas.microsoft.com/office/word/2010/wordprocessingGroup" xmlns:wpi="http://schemas.microsoft.com/office/word/2010/wordprocessingInk" xmlns:wne="http://schemas.microsoft.com/office/word/2006/wordml" xmlns:wps="http://schemas.microsoft.com/office/word/2010/wordprocessingShape" mc:Ignorable="w14 w15 w16se w16cid w16 w16cex w16sdtdh w16sdtfl w16du wp14">
   <w:abstractNum w:abstractNumId="0" w15:restartNumberingAfterBreak="0">
+    <w:nsid w:val="10A55890"/>
+    <w:multiLevelType w:val="hybridMultilevel"/>
+    <w:tmpl w:val="0492B2CE"/>
+    <w:lvl w:ilvl="0" w:tplc="132A826E">
+      <w:start w:val="1"/>
+      <w:numFmt w:val="bullet"/>
+      <w:lvlText w:val=""/>
+      <w:lvlJc w:val="left"/>
+      <w:pPr>
+        <w:ind w:left="720" w:hanging="360"/>
+      </w:pPr>
+      <w:rPr>
+        <w:rFonts w:ascii="Symbol" w:hAnsi="Symbol" w:hint="default"/>
+      </w:rPr>
+    </w:lvl>
+    <w:lvl w:ilvl="1" w:tplc="4EB26888">
+      <w:start w:val="1"/>
+      <w:numFmt w:val="bullet"/>
+      <w:lvlText w:val="o"/>
+      <w:lvlJc w:val="left"/>
+      <w:pPr>
+        <w:ind w:left="1440" w:hanging="360"/>
+      </w:pPr>
+      <w:rPr>
+        <w:rFonts w:ascii="Courier New" w:hAnsi="Courier New" w:hint="default"/>
+      </w:rPr>
+    </w:lvl>
+    <w:lvl w:ilvl="2" w:tplc="A0846DD8">
+      <w:start w:val="1"/>
+      <w:numFmt w:val="bullet"/>
+      <w:lvlText w:val=""/>
+      <w:lvlJc w:val="left"/>
+      <w:pPr>
+        <w:ind w:left="2160" w:hanging="360"/>
+      </w:pPr>
+      <w:rPr>
+        <w:rFonts w:ascii="Wingdings" w:hAnsi="Wingdings" w:hint="default"/>
+      </w:rPr>
+    </w:lvl>
+    <w:lvl w:ilvl="3" w:tplc="589A6302">
+      <w:start w:val="1"/>
+      <w:numFmt w:val="bullet"/>
+      <w:lvlText w:val=""/>
+      <w:lvlJc w:val="left"/>
+      <w:pPr>
+        <w:ind w:left="2880" w:hanging="360"/>
+      </w:pPr>
+      <w:rPr>
+        <w:rFonts w:ascii="Symbol" w:hAnsi="Symbol" w:hint="default"/>
+      </w:rPr>
+    </w:lvl>
+    <w:lvl w:ilvl="4" w:tplc="A7060094">
+      <w:start w:val="1"/>
+      <w:numFmt w:val="bullet"/>
+      <w:lvlText w:val="o"/>
+      <w:lvlJc w:val="left"/>
+      <w:pPr>
+        <w:ind w:left="3600" w:hanging="360"/>
+      </w:pPr>
+      <w:rPr>
+        <w:rFonts w:ascii="Courier New" w:hAnsi="Courier New" w:hint="default"/>
+      </w:rPr>
+    </w:lvl>
+    <w:lvl w:ilvl="5" w:tplc="98E0405C">
+      <w:start w:val="1"/>
+      <w:numFmt w:val="bullet"/>
+      <w:lvlText w:val=""/>
+      <w:lvlJc w:val="left"/>
+      <w:pPr>
+        <w:ind w:left="4320" w:hanging="360"/>
+      </w:pPr>
+      <w:rPr>
+        <w:rFonts w:ascii="Wingdings" w:hAnsi="Wingdings" w:hint="default"/>
+      </w:rPr>
+    </w:lvl>
+    <w:lvl w:ilvl="6" w:tplc="54A0D512">
+      <w:start w:val="1"/>
+      <w:numFmt w:val="bullet"/>
+      <w:lvlText w:val=""/>
+      <w:lvlJc w:val="left"/>
+      <w:pPr>
+        <w:ind w:left="5040" w:hanging="360"/>
+      </w:pPr>
+      <w:rPr>
+        <w:rFonts w:ascii="Symbol" w:hAnsi="Symbol" w:hint="default"/>
+      </w:rPr>
+    </w:lvl>
+    <w:lvl w:ilvl="7" w:tplc="CCDEDFBE">
+      <w:start w:val="1"/>
+      <w:numFmt w:val="bullet"/>
+      <w:lvlText w:val="o"/>
+      <w:lvlJc w:val="left"/>
+      <w:pPr>
+        <w:ind w:left="5760" w:hanging="360"/>
+      </w:pPr>
+      <w:rPr>
+        <w:rFonts w:ascii="Courier New" w:hAnsi="Courier New" w:hint="default"/>
+      </w:rPr>
+    </w:lvl>
+    <w:lvl w:ilvl="8" w:tplc="F94681C0">
+      <w:start w:val="1"/>
+      <w:numFmt w:val="bullet"/>
+      <w:lvlText w:val=""/>
+      <w:lvlJc w:val="left"/>
+      <w:pPr>
+        <w:ind w:left="6480" w:hanging="360"/>
+      </w:pPr>
+      <w:rPr>
+        <w:rFonts w:ascii="Wingdings" w:hAnsi="Wingdings" w:hint="default"/>
+      </w:rPr>
+    </w:lvl>
+  </w:abstractNum>
+  <w:abstractNum w:abstractNumId="1" w15:restartNumberingAfterBreak="0">
     <w:nsid w:val="253E7D70"/>
     <w:multiLevelType w:val="hybridMultilevel"/>
     <w:tmpl w:val="BB426EBE"/>
@@ -5195,7 +7612,7 @@
       </w:rPr>
     </w:lvl>
   </w:abstractNum>
-  <w:abstractNum w:abstractNumId="1" w15:restartNumberingAfterBreak="0">
+  <w:abstractNum w:abstractNumId="2" w15:restartNumberingAfterBreak="0">
     <w:nsid w:val="28BD0875"/>
     <w:multiLevelType w:val="hybridMultilevel"/>
     <w:tmpl w:val="A75C0EB2"/>
@@ -5290,7 +7707,346 @@
       </w:pPr>
     </w:lvl>
   </w:abstractNum>
-  <w:abstractNum w:abstractNumId="2" w15:restartNumberingAfterBreak="0">
+  <w:abstractNum w:abstractNumId="3" w15:restartNumberingAfterBreak="0">
+    <w:nsid w:val="329809E4"/>
+    <w:multiLevelType w:val="hybridMultilevel"/>
+    <w:tmpl w:val="2B2451D4"/>
+    <w:lvl w:ilvl="0" w:tplc="C966F446">
+      <w:start w:val="1"/>
+      <w:numFmt w:val="bullet"/>
+      <w:lvlText w:val=""/>
+      <w:lvlJc w:val="left"/>
+      <w:pPr>
+        <w:ind w:left="720" w:hanging="360"/>
+      </w:pPr>
+      <w:rPr>
+        <w:rFonts w:ascii="Symbol" w:hAnsi="Symbol" w:hint="default"/>
+      </w:rPr>
+    </w:lvl>
+    <w:lvl w:ilvl="1" w:tplc="DD8CD71C">
+      <w:start w:val="1"/>
+      <w:numFmt w:val="bullet"/>
+      <w:lvlText w:val="o"/>
+      <w:lvlJc w:val="left"/>
+      <w:pPr>
+        <w:ind w:left="1440" w:hanging="360"/>
+      </w:pPr>
+      <w:rPr>
+        <w:rFonts w:ascii="Courier New" w:hAnsi="Courier New" w:hint="default"/>
+      </w:rPr>
+    </w:lvl>
+    <w:lvl w:ilvl="2" w:tplc="E68AD8DE">
+      <w:start w:val="1"/>
+      <w:numFmt w:val="bullet"/>
+      <w:lvlText w:val=""/>
+      <w:lvlJc w:val="left"/>
+      <w:pPr>
+        <w:ind w:left="2160" w:hanging="360"/>
+      </w:pPr>
+      <w:rPr>
+        <w:rFonts w:ascii="Wingdings" w:hAnsi="Wingdings" w:hint="default"/>
+      </w:rPr>
+    </w:lvl>
+    <w:lvl w:ilvl="3" w:tplc="571419B0">
+      <w:start w:val="1"/>
+      <w:numFmt w:val="bullet"/>
+      <w:lvlText w:val=""/>
+      <w:lvlJc w:val="left"/>
+      <w:pPr>
+        <w:ind w:left="2880" w:hanging="360"/>
+      </w:pPr>
+      <w:rPr>
+        <w:rFonts w:ascii="Symbol" w:hAnsi="Symbol" w:hint="default"/>
+      </w:rPr>
+    </w:lvl>
+    <w:lvl w:ilvl="4" w:tplc="BCD48064">
+      <w:start w:val="1"/>
+      <w:numFmt w:val="bullet"/>
+      <w:lvlText w:val="o"/>
+      <w:lvlJc w:val="left"/>
+      <w:pPr>
+        <w:ind w:left="3600" w:hanging="360"/>
+      </w:pPr>
+      <w:rPr>
+        <w:rFonts w:ascii="Courier New" w:hAnsi="Courier New" w:hint="default"/>
+      </w:rPr>
+    </w:lvl>
+    <w:lvl w:ilvl="5" w:tplc="F440ECE4">
+      <w:start w:val="1"/>
+      <w:numFmt w:val="bullet"/>
+      <w:lvlText w:val=""/>
+      <w:lvlJc w:val="left"/>
+      <w:pPr>
+        <w:ind w:left="4320" w:hanging="360"/>
+      </w:pPr>
+      <w:rPr>
+        <w:rFonts w:ascii="Wingdings" w:hAnsi="Wingdings" w:hint="default"/>
+      </w:rPr>
+    </w:lvl>
+    <w:lvl w:ilvl="6" w:tplc="9F341222">
+      <w:start w:val="1"/>
+      <w:numFmt w:val="bullet"/>
+      <w:lvlText w:val=""/>
+      <w:lvlJc w:val="left"/>
+      <w:pPr>
+        <w:ind w:left="5040" w:hanging="360"/>
+      </w:pPr>
+      <w:rPr>
+        <w:rFonts w:ascii="Symbol" w:hAnsi="Symbol" w:hint="default"/>
+      </w:rPr>
+    </w:lvl>
+    <w:lvl w:ilvl="7" w:tplc="1C3A2138">
+      <w:start w:val="1"/>
+      <w:numFmt w:val="bullet"/>
+      <w:lvlText w:val="o"/>
+      <w:lvlJc w:val="left"/>
+      <w:pPr>
+        <w:ind w:left="5760" w:hanging="360"/>
+      </w:pPr>
+      <w:rPr>
+        <w:rFonts w:ascii="Courier New" w:hAnsi="Courier New" w:hint="default"/>
+      </w:rPr>
+    </w:lvl>
+    <w:lvl w:ilvl="8" w:tplc="B7163B58">
+      <w:start w:val="1"/>
+      <w:numFmt w:val="bullet"/>
+      <w:lvlText w:val=""/>
+      <w:lvlJc w:val="left"/>
+      <w:pPr>
+        <w:ind w:left="6480" w:hanging="360"/>
+      </w:pPr>
+      <w:rPr>
+        <w:rFonts w:ascii="Wingdings" w:hAnsi="Wingdings" w:hint="default"/>
+      </w:rPr>
+    </w:lvl>
+  </w:abstractNum>
+  <w:abstractNum w:abstractNumId="4" w15:restartNumberingAfterBreak="0">
+    <w:nsid w:val="342E4FA6"/>
+    <w:multiLevelType w:val="hybridMultilevel"/>
+    <w:tmpl w:val="FFFFFFFF"/>
+    <w:lvl w:ilvl="0" w:tplc="436E5648">
+      <w:start w:val="1"/>
+      <w:numFmt w:val="bullet"/>
+      <w:lvlText w:val=""/>
+      <w:lvlJc w:val="left"/>
+      <w:pPr>
+        <w:ind w:left="720" w:hanging="360"/>
+      </w:pPr>
+      <w:rPr>
+        <w:rFonts w:ascii="Symbol" w:hAnsi="Symbol" w:hint="default"/>
+      </w:rPr>
+    </w:lvl>
+    <w:lvl w:ilvl="1" w:tplc="990A9DCE">
+      <w:start w:val="1"/>
+      <w:numFmt w:val="bullet"/>
+      <w:lvlText w:val="o"/>
+      <w:lvlJc w:val="left"/>
+      <w:pPr>
+        <w:ind w:left="1440" w:hanging="360"/>
+      </w:pPr>
+      <w:rPr>
+        <w:rFonts w:ascii="Courier New" w:hAnsi="Courier New" w:hint="default"/>
+      </w:rPr>
+    </w:lvl>
+    <w:lvl w:ilvl="2" w:tplc="951CF67E">
+      <w:start w:val="1"/>
+      <w:numFmt w:val="bullet"/>
+      <w:lvlText w:val=""/>
+      <w:lvlJc w:val="left"/>
+      <w:pPr>
+        <w:ind w:left="2160" w:hanging="360"/>
+      </w:pPr>
+      <w:rPr>
+        <w:rFonts w:ascii="Wingdings" w:hAnsi="Wingdings" w:hint="default"/>
+      </w:rPr>
+    </w:lvl>
+    <w:lvl w:ilvl="3" w:tplc="E4FAF014">
+      <w:start w:val="1"/>
+      <w:numFmt w:val="bullet"/>
+      <w:lvlText w:val=""/>
+      <w:lvlJc w:val="left"/>
+      <w:pPr>
+        <w:ind w:left="2880" w:hanging="360"/>
+      </w:pPr>
+      <w:rPr>
+        <w:rFonts w:ascii="Symbol" w:hAnsi="Symbol" w:hint="default"/>
+      </w:rPr>
+    </w:lvl>
+    <w:lvl w:ilvl="4" w:tplc="BA5CCA46">
+      <w:start w:val="1"/>
+      <w:numFmt w:val="bullet"/>
+      <w:lvlText w:val="o"/>
+      <w:lvlJc w:val="left"/>
+      <w:pPr>
+        <w:ind w:left="3600" w:hanging="360"/>
+      </w:pPr>
+      <w:rPr>
+        <w:rFonts w:ascii="Courier New" w:hAnsi="Courier New" w:hint="default"/>
+      </w:rPr>
+    </w:lvl>
+    <w:lvl w:ilvl="5" w:tplc="742673CE">
+      <w:start w:val="1"/>
+      <w:numFmt w:val="bullet"/>
+      <w:lvlText w:val=""/>
+      <w:lvlJc w:val="left"/>
+      <w:pPr>
+        <w:ind w:left="4320" w:hanging="360"/>
+      </w:pPr>
+      <w:rPr>
+        <w:rFonts w:ascii="Wingdings" w:hAnsi="Wingdings" w:hint="default"/>
+      </w:rPr>
+    </w:lvl>
+    <w:lvl w:ilvl="6" w:tplc="1EC82F6A">
+      <w:start w:val="1"/>
+      <w:numFmt w:val="bullet"/>
+      <w:lvlText w:val=""/>
+      <w:lvlJc w:val="left"/>
+      <w:pPr>
+        <w:ind w:left="5040" w:hanging="360"/>
+      </w:pPr>
+      <w:rPr>
+        <w:rFonts w:ascii="Symbol" w:hAnsi="Symbol" w:hint="default"/>
+      </w:rPr>
+    </w:lvl>
+    <w:lvl w:ilvl="7" w:tplc="407EA832">
+      <w:start w:val="1"/>
+      <w:numFmt w:val="bullet"/>
+      <w:lvlText w:val="o"/>
+      <w:lvlJc w:val="left"/>
+      <w:pPr>
+        <w:ind w:left="5760" w:hanging="360"/>
+      </w:pPr>
+      <w:rPr>
+        <w:rFonts w:ascii="Courier New" w:hAnsi="Courier New" w:hint="default"/>
+      </w:rPr>
+    </w:lvl>
+    <w:lvl w:ilvl="8" w:tplc="FD1E334A">
+      <w:start w:val="1"/>
+      <w:numFmt w:val="bullet"/>
+      <w:lvlText w:val=""/>
+      <w:lvlJc w:val="left"/>
+      <w:pPr>
+        <w:ind w:left="6480" w:hanging="360"/>
+      </w:pPr>
+      <w:rPr>
+        <w:rFonts w:ascii="Wingdings" w:hAnsi="Wingdings" w:hint="default"/>
+      </w:rPr>
+    </w:lvl>
+  </w:abstractNum>
+  <w:abstractNum w:abstractNumId="5" w15:restartNumberingAfterBreak="0">
+    <w:nsid w:val="34C782B7"/>
+    <w:multiLevelType w:val="hybridMultilevel"/>
+    <w:tmpl w:val="FFFFFFFF"/>
+    <w:lvl w:ilvl="0" w:tplc="CAEA2266">
+      <w:start w:val="1"/>
+      <w:numFmt w:val="bullet"/>
+      <w:lvlText w:val=""/>
+      <w:lvlJc w:val="left"/>
+      <w:pPr>
+        <w:ind w:left="720" w:hanging="360"/>
+      </w:pPr>
+      <w:rPr>
+        <w:rFonts w:ascii="Symbol" w:hAnsi="Symbol" w:hint="default"/>
+      </w:rPr>
+    </w:lvl>
+    <w:lvl w:ilvl="1" w:tplc="2904DA12">
+      <w:start w:val="1"/>
+      <w:numFmt w:val="bullet"/>
+      <w:lvlText w:val="o"/>
+      <w:lvlJc w:val="left"/>
+      <w:pPr>
+        <w:ind w:left="1440" w:hanging="360"/>
+      </w:pPr>
+      <w:rPr>
+        <w:rFonts w:ascii="Courier New" w:hAnsi="Courier New" w:hint="default"/>
+      </w:rPr>
+    </w:lvl>
+    <w:lvl w:ilvl="2" w:tplc="68DE98F0">
+      <w:start w:val="1"/>
+      <w:numFmt w:val="bullet"/>
+      <w:lvlText w:val=""/>
+      <w:lvlJc w:val="left"/>
+      <w:pPr>
+        <w:ind w:left="2160" w:hanging="360"/>
+      </w:pPr>
+      <w:rPr>
+        <w:rFonts w:ascii="Wingdings" w:hAnsi="Wingdings" w:hint="default"/>
+      </w:rPr>
+    </w:lvl>
+    <w:lvl w:ilvl="3" w:tplc="D1565334">
+      <w:start w:val="1"/>
+      <w:numFmt w:val="bullet"/>
+      <w:lvlText w:val=""/>
+      <w:lvlJc w:val="left"/>
+      <w:pPr>
+        <w:ind w:left="2880" w:hanging="360"/>
+      </w:pPr>
+      <w:rPr>
+        <w:rFonts w:ascii="Symbol" w:hAnsi="Symbol" w:hint="default"/>
+      </w:rPr>
+    </w:lvl>
+    <w:lvl w:ilvl="4" w:tplc="7436D5EE">
+      <w:start w:val="1"/>
+      <w:numFmt w:val="bullet"/>
+      <w:lvlText w:val="o"/>
+      <w:lvlJc w:val="left"/>
+      <w:pPr>
+        <w:ind w:left="3600" w:hanging="360"/>
+      </w:pPr>
+      <w:rPr>
+        <w:rFonts w:ascii="Courier New" w:hAnsi="Courier New" w:hint="default"/>
+      </w:rPr>
+    </w:lvl>
+    <w:lvl w:ilvl="5" w:tplc="8862A80C">
+      <w:start w:val="1"/>
+      <w:numFmt w:val="bullet"/>
+      <w:lvlText w:val=""/>
+      <w:lvlJc w:val="left"/>
+      <w:pPr>
+        <w:ind w:left="4320" w:hanging="360"/>
+      </w:pPr>
+      <w:rPr>
+        <w:rFonts w:ascii="Wingdings" w:hAnsi="Wingdings" w:hint="default"/>
+      </w:rPr>
+    </w:lvl>
+    <w:lvl w:ilvl="6" w:tplc="82067DAA">
+      <w:start w:val="1"/>
+      <w:numFmt w:val="bullet"/>
+      <w:lvlText w:val=""/>
+      <w:lvlJc w:val="left"/>
+      <w:pPr>
+        <w:ind w:left="5040" w:hanging="360"/>
+      </w:pPr>
+      <w:rPr>
+        <w:rFonts w:ascii="Symbol" w:hAnsi="Symbol" w:hint="default"/>
+      </w:rPr>
+    </w:lvl>
+    <w:lvl w:ilvl="7" w:tplc="5010C8F4">
+      <w:start w:val="1"/>
+      <w:numFmt w:val="bullet"/>
+      <w:lvlText w:val="o"/>
+      <w:lvlJc w:val="left"/>
+      <w:pPr>
+        <w:ind w:left="5760" w:hanging="360"/>
+      </w:pPr>
+      <w:rPr>
+        <w:rFonts w:ascii="Courier New" w:hAnsi="Courier New" w:hint="default"/>
+      </w:rPr>
+    </w:lvl>
+    <w:lvl w:ilvl="8" w:tplc="DE1A14A4">
+      <w:start w:val="1"/>
+      <w:numFmt w:val="bullet"/>
+      <w:lvlText w:val=""/>
+      <w:lvlJc w:val="left"/>
+      <w:pPr>
+        <w:ind w:left="6480" w:hanging="360"/>
+      </w:pPr>
+      <w:rPr>
+        <w:rFonts w:ascii="Wingdings" w:hAnsi="Wingdings" w:hint="default"/>
+      </w:rPr>
+    </w:lvl>
+  </w:abstractNum>
+  <w:abstractNum w:abstractNumId="6" w15:restartNumberingAfterBreak="0">
     <w:nsid w:val="36546790"/>
     <w:multiLevelType w:val="multilevel"/>
     <w:tmpl w:val="A4AE4B06"/>
@@ -5439,7 +8195,233 @@
       </w:rPr>
     </w:lvl>
   </w:abstractNum>
-  <w:abstractNum w:abstractNumId="3" w15:restartNumberingAfterBreak="0">
+  <w:abstractNum w:abstractNumId="7" w15:restartNumberingAfterBreak="0">
+    <w:nsid w:val="455CAA72"/>
+    <w:multiLevelType w:val="hybridMultilevel"/>
+    <w:tmpl w:val="451A57DC"/>
+    <w:lvl w:ilvl="0" w:tplc="194A7FD6">
+      <w:start w:val="1"/>
+      <w:numFmt w:val="bullet"/>
+      <w:lvlText w:val=""/>
+      <w:lvlJc w:val="left"/>
+      <w:pPr>
+        <w:ind w:left="720" w:hanging="360"/>
+      </w:pPr>
+      <w:rPr>
+        <w:rFonts w:ascii="Symbol" w:hAnsi="Symbol" w:hint="default"/>
+      </w:rPr>
+    </w:lvl>
+    <w:lvl w:ilvl="1" w:tplc="C62AAB3A">
+      <w:start w:val="1"/>
+      <w:numFmt w:val="bullet"/>
+      <w:lvlText w:val="o"/>
+      <w:lvlJc w:val="left"/>
+      <w:pPr>
+        <w:ind w:left="1440" w:hanging="360"/>
+      </w:pPr>
+      <w:rPr>
+        <w:rFonts w:ascii="Courier New" w:hAnsi="Courier New" w:hint="default"/>
+      </w:rPr>
+    </w:lvl>
+    <w:lvl w:ilvl="2" w:tplc="517EB428">
+      <w:start w:val="1"/>
+      <w:numFmt w:val="bullet"/>
+      <w:lvlText w:val=""/>
+      <w:lvlJc w:val="left"/>
+      <w:pPr>
+        <w:ind w:left="2160" w:hanging="360"/>
+      </w:pPr>
+      <w:rPr>
+        <w:rFonts w:ascii="Wingdings" w:hAnsi="Wingdings" w:hint="default"/>
+      </w:rPr>
+    </w:lvl>
+    <w:lvl w:ilvl="3" w:tplc="DA185A50">
+      <w:start w:val="1"/>
+      <w:numFmt w:val="bullet"/>
+      <w:lvlText w:val=""/>
+      <w:lvlJc w:val="left"/>
+      <w:pPr>
+        <w:ind w:left="2880" w:hanging="360"/>
+      </w:pPr>
+      <w:rPr>
+        <w:rFonts w:ascii="Symbol" w:hAnsi="Symbol" w:hint="default"/>
+      </w:rPr>
+    </w:lvl>
+    <w:lvl w:ilvl="4" w:tplc="27229484">
+      <w:start w:val="1"/>
+      <w:numFmt w:val="bullet"/>
+      <w:lvlText w:val="o"/>
+      <w:lvlJc w:val="left"/>
+      <w:pPr>
+        <w:ind w:left="3600" w:hanging="360"/>
+      </w:pPr>
+      <w:rPr>
+        <w:rFonts w:ascii="Courier New" w:hAnsi="Courier New" w:hint="default"/>
+      </w:rPr>
+    </w:lvl>
+    <w:lvl w:ilvl="5" w:tplc="F7B8DEAE">
+      <w:start w:val="1"/>
+      <w:numFmt w:val="bullet"/>
+      <w:lvlText w:val=""/>
+      <w:lvlJc w:val="left"/>
+      <w:pPr>
+        <w:ind w:left="4320" w:hanging="360"/>
+      </w:pPr>
+      <w:rPr>
+        <w:rFonts w:ascii="Wingdings" w:hAnsi="Wingdings" w:hint="default"/>
+      </w:rPr>
+    </w:lvl>
+    <w:lvl w:ilvl="6" w:tplc="5F4EA3A8">
+      <w:start w:val="1"/>
+      <w:numFmt w:val="bullet"/>
+      <w:lvlText w:val=""/>
+      <w:lvlJc w:val="left"/>
+      <w:pPr>
+        <w:ind w:left="5040" w:hanging="360"/>
+      </w:pPr>
+      <w:rPr>
+        <w:rFonts w:ascii="Symbol" w:hAnsi="Symbol" w:hint="default"/>
+      </w:rPr>
+    </w:lvl>
+    <w:lvl w:ilvl="7" w:tplc="CCCE98F2">
+      <w:start w:val="1"/>
+      <w:numFmt w:val="bullet"/>
+      <w:lvlText w:val="o"/>
+      <w:lvlJc w:val="left"/>
+      <w:pPr>
+        <w:ind w:left="5760" w:hanging="360"/>
+      </w:pPr>
+      <w:rPr>
+        <w:rFonts w:ascii="Courier New" w:hAnsi="Courier New" w:hint="default"/>
+      </w:rPr>
+    </w:lvl>
+    <w:lvl w:ilvl="8" w:tplc="05D4E344">
+      <w:start w:val="1"/>
+      <w:numFmt w:val="bullet"/>
+      <w:lvlText w:val=""/>
+      <w:lvlJc w:val="left"/>
+      <w:pPr>
+        <w:ind w:left="6480" w:hanging="360"/>
+      </w:pPr>
+      <w:rPr>
+        <w:rFonts w:ascii="Wingdings" w:hAnsi="Wingdings" w:hint="default"/>
+      </w:rPr>
+    </w:lvl>
+  </w:abstractNum>
+  <w:abstractNum w:abstractNumId="8" w15:restartNumberingAfterBreak="0">
+    <w:nsid w:val="50698124"/>
+    <w:multiLevelType w:val="hybridMultilevel"/>
+    <w:tmpl w:val="FFFFFFFF"/>
+    <w:lvl w:ilvl="0" w:tplc="78EEC8D6">
+      <w:start w:val="1"/>
+      <w:numFmt w:val="bullet"/>
+      <w:lvlText w:val=""/>
+      <w:lvlJc w:val="left"/>
+      <w:pPr>
+        <w:ind w:left="720" w:hanging="360"/>
+      </w:pPr>
+      <w:rPr>
+        <w:rFonts w:ascii="Symbol" w:hAnsi="Symbol" w:hint="default"/>
+      </w:rPr>
+    </w:lvl>
+    <w:lvl w:ilvl="1" w:tplc="53242428">
+      <w:start w:val="1"/>
+      <w:numFmt w:val="bullet"/>
+      <w:lvlText w:val="o"/>
+      <w:lvlJc w:val="left"/>
+      <w:pPr>
+        <w:ind w:left="1440" w:hanging="360"/>
+      </w:pPr>
+      <w:rPr>
+        <w:rFonts w:ascii="Courier New" w:hAnsi="Courier New" w:hint="default"/>
+      </w:rPr>
+    </w:lvl>
+    <w:lvl w:ilvl="2" w:tplc="9F923630">
+      <w:start w:val="1"/>
+      <w:numFmt w:val="bullet"/>
+      <w:lvlText w:val=""/>
+      <w:lvlJc w:val="left"/>
+      <w:pPr>
+        <w:ind w:left="2160" w:hanging="360"/>
+      </w:pPr>
+      <w:rPr>
+        <w:rFonts w:ascii="Wingdings" w:hAnsi="Wingdings" w:hint="default"/>
+      </w:rPr>
+    </w:lvl>
+    <w:lvl w:ilvl="3" w:tplc="2F10FBC4">
+      <w:start w:val="1"/>
+      <w:numFmt w:val="bullet"/>
+      <w:lvlText w:val=""/>
+      <w:lvlJc w:val="left"/>
+      <w:pPr>
+        <w:ind w:left="2880" w:hanging="360"/>
+      </w:pPr>
+      <w:rPr>
+        <w:rFonts w:ascii="Symbol" w:hAnsi="Symbol" w:hint="default"/>
+      </w:rPr>
+    </w:lvl>
+    <w:lvl w:ilvl="4" w:tplc="51C2E0E8">
+      <w:start w:val="1"/>
+      <w:numFmt w:val="bullet"/>
+      <w:lvlText w:val="o"/>
+      <w:lvlJc w:val="left"/>
+      <w:pPr>
+        <w:ind w:left="3600" w:hanging="360"/>
+      </w:pPr>
+      <w:rPr>
+        <w:rFonts w:ascii="Courier New" w:hAnsi="Courier New" w:hint="default"/>
+      </w:rPr>
+    </w:lvl>
+    <w:lvl w:ilvl="5" w:tplc="B1FC81E2">
+      <w:start w:val="1"/>
+      <w:numFmt w:val="bullet"/>
+      <w:lvlText w:val=""/>
+      <w:lvlJc w:val="left"/>
+      <w:pPr>
+        <w:ind w:left="4320" w:hanging="360"/>
+      </w:pPr>
+      <w:rPr>
+        <w:rFonts w:ascii="Wingdings" w:hAnsi="Wingdings" w:hint="default"/>
+      </w:rPr>
+    </w:lvl>
+    <w:lvl w:ilvl="6" w:tplc="302440EC">
+      <w:start w:val="1"/>
+      <w:numFmt w:val="bullet"/>
+      <w:lvlText w:val=""/>
+      <w:lvlJc w:val="left"/>
+      <w:pPr>
+        <w:ind w:left="5040" w:hanging="360"/>
+      </w:pPr>
+      <w:rPr>
+        <w:rFonts w:ascii="Symbol" w:hAnsi="Symbol" w:hint="default"/>
+      </w:rPr>
+    </w:lvl>
+    <w:lvl w:ilvl="7" w:tplc="F3548930">
+      <w:start w:val="1"/>
+      <w:numFmt w:val="bullet"/>
+      <w:lvlText w:val="o"/>
+      <w:lvlJc w:val="left"/>
+      <w:pPr>
+        <w:ind w:left="5760" w:hanging="360"/>
+      </w:pPr>
+      <w:rPr>
+        <w:rFonts w:ascii="Courier New" w:hAnsi="Courier New" w:hint="default"/>
+      </w:rPr>
+    </w:lvl>
+    <w:lvl w:ilvl="8" w:tplc="6E320128">
+      <w:start w:val="1"/>
+      <w:numFmt w:val="bullet"/>
+      <w:lvlText w:val=""/>
+      <w:lvlJc w:val="left"/>
+      <w:pPr>
+        <w:ind w:left="6480" w:hanging="360"/>
+      </w:pPr>
+      <w:rPr>
+        <w:rFonts w:ascii="Wingdings" w:hAnsi="Wingdings" w:hint="default"/>
+      </w:rPr>
+    </w:lvl>
+  </w:abstractNum>
+  <w:abstractNum w:abstractNumId="9" w15:restartNumberingAfterBreak="0">
     <w:nsid w:val="59084191"/>
     <w:multiLevelType w:val="multilevel"/>
     <w:tmpl w:val="31226904"/>
@@ -5588,7 +8570,7 @@
       </w:rPr>
     </w:lvl>
   </w:abstractNum>
-  <w:abstractNum w:abstractNumId="4" w15:restartNumberingAfterBreak="0">
+  <w:abstractNum w:abstractNumId="10" w15:restartNumberingAfterBreak="0">
     <w:nsid w:val="5956032F"/>
     <w:multiLevelType w:val="multilevel"/>
     <w:tmpl w:val="6AEAF3FE"/>
@@ -5717,7 +8699,233 @@
       </w:rPr>
     </w:lvl>
   </w:abstractNum>
-  <w:abstractNum w:abstractNumId="5" w15:restartNumberingAfterBreak="0">
+  <w:abstractNum w:abstractNumId="11" w15:restartNumberingAfterBreak="0">
+    <w:nsid w:val="5D975C64"/>
+    <w:multiLevelType w:val="hybridMultilevel"/>
+    <w:tmpl w:val="FFFFFFFF"/>
+    <w:lvl w:ilvl="0" w:tplc="C4E29ACA">
+      <w:start w:val="1"/>
+      <w:numFmt w:val="bullet"/>
+      <w:lvlText w:val=""/>
+      <w:lvlJc w:val="left"/>
+      <w:pPr>
+        <w:ind w:left="720" w:hanging="360"/>
+      </w:pPr>
+      <w:rPr>
+        <w:rFonts w:ascii="Symbol" w:hAnsi="Symbol" w:hint="default"/>
+      </w:rPr>
+    </w:lvl>
+    <w:lvl w:ilvl="1" w:tplc="BFDCCB92">
+      <w:start w:val="1"/>
+      <w:numFmt w:val="bullet"/>
+      <w:lvlText w:val="o"/>
+      <w:lvlJc w:val="left"/>
+      <w:pPr>
+        <w:ind w:left="1440" w:hanging="360"/>
+      </w:pPr>
+      <w:rPr>
+        <w:rFonts w:ascii="Courier New" w:hAnsi="Courier New" w:hint="default"/>
+      </w:rPr>
+    </w:lvl>
+    <w:lvl w:ilvl="2" w:tplc="4B380906">
+      <w:start w:val="1"/>
+      <w:numFmt w:val="bullet"/>
+      <w:lvlText w:val=""/>
+      <w:lvlJc w:val="left"/>
+      <w:pPr>
+        <w:ind w:left="2160" w:hanging="360"/>
+      </w:pPr>
+      <w:rPr>
+        <w:rFonts w:ascii="Wingdings" w:hAnsi="Wingdings" w:hint="default"/>
+      </w:rPr>
+    </w:lvl>
+    <w:lvl w:ilvl="3" w:tplc="934674CE">
+      <w:start w:val="1"/>
+      <w:numFmt w:val="bullet"/>
+      <w:lvlText w:val=""/>
+      <w:lvlJc w:val="left"/>
+      <w:pPr>
+        <w:ind w:left="2880" w:hanging="360"/>
+      </w:pPr>
+      <w:rPr>
+        <w:rFonts w:ascii="Symbol" w:hAnsi="Symbol" w:hint="default"/>
+      </w:rPr>
+    </w:lvl>
+    <w:lvl w:ilvl="4" w:tplc="6422C9FA">
+      <w:start w:val="1"/>
+      <w:numFmt w:val="bullet"/>
+      <w:lvlText w:val="o"/>
+      <w:lvlJc w:val="left"/>
+      <w:pPr>
+        <w:ind w:left="3600" w:hanging="360"/>
+      </w:pPr>
+      <w:rPr>
+        <w:rFonts w:ascii="Courier New" w:hAnsi="Courier New" w:hint="default"/>
+      </w:rPr>
+    </w:lvl>
+    <w:lvl w:ilvl="5" w:tplc="040EE614">
+      <w:start w:val="1"/>
+      <w:numFmt w:val="bullet"/>
+      <w:lvlText w:val=""/>
+      <w:lvlJc w:val="left"/>
+      <w:pPr>
+        <w:ind w:left="4320" w:hanging="360"/>
+      </w:pPr>
+      <w:rPr>
+        <w:rFonts w:ascii="Wingdings" w:hAnsi="Wingdings" w:hint="default"/>
+      </w:rPr>
+    </w:lvl>
+    <w:lvl w:ilvl="6" w:tplc="3B5CB124">
+      <w:start w:val="1"/>
+      <w:numFmt w:val="bullet"/>
+      <w:lvlText w:val=""/>
+      <w:lvlJc w:val="left"/>
+      <w:pPr>
+        <w:ind w:left="5040" w:hanging="360"/>
+      </w:pPr>
+      <w:rPr>
+        <w:rFonts w:ascii="Symbol" w:hAnsi="Symbol" w:hint="default"/>
+      </w:rPr>
+    </w:lvl>
+    <w:lvl w:ilvl="7" w:tplc="5C941764">
+      <w:start w:val="1"/>
+      <w:numFmt w:val="bullet"/>
+      <w:lvlText w:val="o"/>
+      <w:lvlJc w:val="left"/>
+      <w:pPr>
+        <w:ind w:left="5760" w:hanging="360"/>
+      </w:pPr>
+      <w:rPr>
+        <w:rFonts w:ascii="Courier New" w:hAnsi="Courier New" w:hint="default"/>
+      </w:rPr>
+    </w:lvl>
+    <w:lvl w:ilvl="8" w:tplc="B5AC2E64">
+      <w:start w:val="1"/>
+      <w:numFmt w:val="bullet"/>
+      <w:lvlText w:val=""/>
+      <w:lvlJc w:val="left"/>
+      <w:pPr>
+        <w:ind w:left="6480" w:hanging="360"/>
+      </w:pPr>
+      <w:rPr>
+        <w:rFonts w:ascii="Wingdings" w:hAnsi="Wingdings" w:hint="default"/>
+      </w:rPr>
+    </w:lvl>
+  </w:abstractNum>
+  <w:abstractNum w:abstractNumId="12" w15:restartNumberingAfterBreak="0">
+    <w:nsid w:val="649A1594"/>
+    <w:multiLevelType w:val="hybridMultilevel"/>
+    <w:tmpl w:val="FFFFFFFF"/>
+    <w:lvl w:ilvl="0" w:tplc="18F0F7D6">
+      <w:start w:val="1"/>
+      <w:numFmt w:val="bullet"/>
+      <w:lvlText w:val=""/>
+      <w:lvlJc w:val="left"/>
+      <w:pPr>
+        <w:ind w:left="720" w:hanging="360"/>
+      </w:pPr>
+      <w:rPr>
+        <w:rFonts w:ascii="Symbol" w:hAnsi="Symbol" w:hint="default"/>
+      </w:rPr>
+    </w:lvl>
+    <w:lvl w:ilvl="1" w:tplc="57442464">
+      <w:start w:val="1"/>
+      <w:numFmt w:val="bullet"/>
+      <w:lvlText w:val="o"/>
+      <w:lvlJc w:val="left"/>
+      <w:pPr>
+        <w:ind w:left="1440" w:hanging="360"/>
+      </w:pPr>
+      <w:rPr>
+        <w:rFonts w:ascii="Courier New" w:hAnsi="Courier New" w:hint="default"/>
+      </w:rPr>
+    </w:lvl>
+    <w:lvl w:ilvl="2" w:tplc="74CC195C">
+      <w:start w:val="1"/>
+      <w:numFmt w:val="bullet"/>
+      <w:lvlText w:val=""/>
+      <w:lvlJc w:val="left"/>
+      <w:pPr>
+        <w:ind w:left="2160" w:hanging="360"/>
+      </w:pPr>
+      <w:rPr>
+        <w:rFonts w:ascii="Wingdings" w:hAnsi="Wingdings" w:hint="default"/>
+      </w:rPr>
+    </w:lvl>
+    <w:lvl w:ilvl="3" w:tplc="3646A420">
+      <w:start w:val="1"/>
+      <w:numFmt w:val="bullet"/>
+      <w:lvlText w:val=""/>
+      <w:lvlJc w:val="left"/>
+      <w:pPr>
+        <w:ind w:left="2880" w:hanging="360"/>
+      </w:pPr>
+      <w:rPr>
+        <w:rFonts w:ascii="Symbol" w:hAnsi="Symbol" w:hint="default"/>
+      </w:rPr>
+    </w:lvl>
+    <w:lvl w:ilvl="4" w:tplc="D5665002">
+      <w:start w:val="1"/>
+      <w:numFmt w:val="bullet"/>
+      <w:lvlText w:val="o"/>
+      <w:lvlJc w:val="left"/>
+      <w:pPr>
+        <w:ind w:left="3600" w:hanging="360"/>
+      </w:pPr>
+      <w:rPr>
+        <w:rFonts w:ascii="Courier New" w:hAnsi="Courier New" w:hint="default"/>
+      </w:rPr>
+    </w:lvl>
+    <w:lvl w:ilvl="5" w:tplc="AE6E4196">
+      <w:start w:val="1"/>
+      <w:numFmt w:val="bullet"/>
+      <w:lvlText w:val=""/>
+      <w:lvlJc w:val="left"/>
+      <w:pPr>
+        <w:ind w:left="4320" w:hanging="360"/>
+      </w:pPr>
+      <w:rPr>
+        <w:rFonts w:ascii="Wingdings" w:hAnsi="Wingdings" w:hint="default"/>
+      </w:rPr>
+    </w:lvl>
+    <w:lvl w:ilvl="6" w:tplc="767250E8">
+      <w:start w:val="1"/>
+      <w:numFmt w:val="bullet"/>
+      <w:lvlText w:val=""/>
+      <w:lvlJc w:val="left"/>
+      <w:pPr>
+        <w:ind w:left="5040" w:hanging="360"/>
+      </w:pPr>
+      <w:rPr>
+        <w:rFonts w:ascii="Symbol" w:hAnsi="Symbol" w:hint="default"/>
+      </w:rPr>
+    </w:lvl>
+    <w:lvl w:ilvl="7" w:tplc="60785B2E">
+      <w:start w:val="1"/>
+      <w:numFmt w:val="bullet"/>
+      <w:lvlText w:val="o"/>
+      <w:lvlJc w:val="left"/>
+      <w:pPr>
+        <w:ind w:left="5760" w:hanging="360"/>
+      </w:pPr>
+      <w:rPr>
+        <w:rFonts w:ascii="Courier New" w:hAnsi="Courier New" w:hint="default"/>
+      </w:rPr>
+    </w:lvl>
+    <w:lvl w:ilvl="8" w:tplc="5742D21E">
+      <w:start w:val="1"/>
+      <w:numFmt w:val="bullet"/>
+      <w:lvlText w:val=""/>
+      <w:lvlJc w:val="left"/>
+      <w:pPr>
+        <w:ind w:left="6480" w:hanging="360"/>
+      </w:pPr>
+      <w:rPr>
+        <w:rFonts w:ascii="Wingdings" w:hAnsi="Wingdings" w:hint="default"/>
+      </w:rPr>
+    </w:lvl>
+  </w:abstractNum>
+  <w:abstractNum w:abstractNumId="13" w15:restartNumberingAfterBreak="0">
     <w:nsid w:val="695414E6"/>
     <w:multiLevelType w:val="hybridMultilevel"/>
     <w:tmpl w:val="05644A28"/>
@@ -5830,14 +9038,136 @@
       </w:rPr>
     </w:lvl>
   </w:abstractNum>
-  <w:num w:numId="1" w16cid:durableId="1499466396">
-    <w:abstractNumId w:val="1"/>
+  <w:abstractNum w:abstractNumId="14" w15:restartNumberingAfterBreak="0">
+    <w:nsid w:val="77BBA55E"/>
+    <w:multiLevelType w:val="hybridMultilevel"/>
+    <w:tmpl w:val="FFFFFFFF"/>
+    <w:lvl w:ilvl="0" w:tplc="47F60C1E">
+      <w:start w:val="1"/>
+      <w:numFmt w:val="bullet"/>
+      <w:lvlText w:val=""/>
+      <w:lvlJc w:val="left"/>
+      <w:pPr>
+        <w:ind w:left="720" w:hanging="360"/>
+      </w:pPr>
+      <w:rPr>
+        <w:rFonts w:ascii="Symbol" w:hAnsi="Symbol" w:hint="default"/>
+      </w:rPr>
+    </w:lvl>
+    <w:lvl w:ilvl="1" w:tplc="1A0A6E38">
+      <w:start w:val="1"/>
+      <w:numFmt w:val="bullet"/>
+      <w:lvlText w:val="o"/>
+      <w:lvlJc w:val="left"/>
+      <w:pPr>
+        <w:ind w:left="1440" w:hanging="360"/>
+      </w:pPr>
+      <w:rPr>
+        <w:rFonts w:ascii="Courier New" w:hAnsi="Courier New" w:hint="default"/>
+      </w:rPr>
+    </w:lvl>
+    <w:lvl w:ilvl="2" w:tplc="EAA0C452">
+      <w:start w:val="1"/>
+      <w:numFmt w:val="bullet"/>
+      <w:lvlText w:val=""/>
+      <w:lvlJc w:val="left"/>
+      <w:pPr>
+        <w:ind w:left="2160" w:hanging="360"/>
+      </w:pPr>
+      <w:rPr>
+        <w:rFonts w:ascii="Wingdings" w:hAnsi="Wingdings" w:hint="default"/>
+      </w:rPr>
+    </w:lvl>
+    <w:lvl w:ilvl="3" w:tplc="037ACBEA">
+      <w:start w:val="1"/>
+      <w:numFmt w:val="bullet"/>
+      <w:lvlText w:val=""/>
+      <w:lvlJc w:val="left"/>
+      <w:pPr>
+        <w:ind w:left="2880" w:hanging="360"/>
+      </w:pPr>
+      <w:rPr>
+        <w:rFonts w:ascii="Symbol" w:hAnsi="Symbol" w:hint="default"/>
+      </w:rPr>
+    </w:lvl>
+    <w:lvl w:ilvl="4" w:tplc="60120D70">
+      <w:start w:val="1"/>
+      <w:numFmt w:val="bullet"/>
+      <w:lvlText w:val="o"/>
+      <w:lvlJc w:val="left"/>
+      <w:pPr>
+        <w:ind w:left="3600" w:hanging="360"/>
+      </w:pPr>
+      <w:rPr>
+        <w:rFonts w:ascii="Courier New" w:hAnsi="Courier New" w:hint="default"/>
+      </w:rPr>
+    </w:lvl>
+    <w:lvl w:ilvl="5" w:tplc="E370C3BE">
+      <w:start w:val="1"/>
+      <w:numFmt w:val="bullet"/>
+      <w:lvlText w:val=""/>
+      <w:lvlJc w:val="left"/>
+      <w:pPr>
+        <w:ind w:left="4320" w:hanging="360"/>
+      </w:pPr>
+      <w:rPr>
+        <w:rFonts w:ascii="Wingdings" w:hAnsi="Wingdings" w:hint="default"/>
+      </w:rPr>
+    </w:lvl>
+    <w:lvl w:ilvl="6" w:tplc="C734B8C2">
+      <w:start w:val="1"/>
+      <w:numFmt w:val="bullet"/>
+      <w:lvlText w:val=""/>
+      <w:lvlJc w:val="left"/>
+      <w:pPr>
+        <w:ind w:left="5040" w:hanging="360"/>
+      </w:pPr>
+      <w:rPr>
+        <w:rFonts w:ascii="Symbol" w:hAnsi="Symbol" w:hint="default"/>
+      </w:rPr>
+    </w:lvl>
+    <w:lvl w:ilvl="7" w:tplc="8A102244">
+      <w:start w:val="1"/>
+      <w:numFmt w:val="bullet"/>
+      <w:lvlText w:val="o"/>
+      <w:lvlJc w:val="left"/>
+      <w:pPr>
+        <w:ind w:left="5760" w:hanging="360"/>
+      </w:pPr>
+      <w:rPr>
+        <w:rFonts w:ascii="Courier New" w:hAnsi="Courier New" w:hint="default"/>
+      </w:rPr>
+    </w:lvl>
+    <w:lvl w:ilvl="8" w:tplc="E4984626">
+      <w:start w:val="1"/>
+      <w:numFmt w:val="bullet"/>
+      <w:lvlText w:val=""/>
+      <w:lvlJc w:val="left"/>
+      <w:pPr>
+        <w:ind w:left="6480" w:hanging="360"/>
+      </w:pPr>
+      <w:rPr>
+        <w:rFonts w:ascii="Wingdings" w:hAnsi="Wingdings" w:hint="default"/>
+      </w:rPr>
+    </w:lvl>
+  </w:abstractNum>
+  <w:num w:numId="1" w16cid:durableId="1638488048">
+    <w:abstractNumId w:val="0"/>
   </w:num>
-  <w:num w:numId="2" w16cid:durableId="768159146">
-    <w:abstractNumId w:val="4"/>
+  <w:num w:numId="2" w16cid:durableId="1395006897">
+    <w:abstractNumId w:val="3"/>
   </w:num>
-  <w:num w:numId="3" w16cid:durableId="2061779683">
-    <w:abstractNumId w:val="4"/>
+  <w:num w:numId="3" w16cid:durableId="967932080">
+    <w:abstractNumId w:val="7"/>
+  </w:num>
+  <w:num w:numId="4" w16cid:durableId="1499466396">
+    <w:abstractNumId w:val="2"/>
+  </w:num>
+  <w:num w:numId="5" w16cid:durableId="768159146">
+    <w:abstractNumId w:val="10"/>
+  </w:num>
+  <w:num w:numId="6" w16cid:durableId="2061779683">
+    <w:abstractNumId w:val="10"/>
     <w:lvlOverride w:ilvl="0">
       <w:startOverride w:val="3"/>
     </w:lvlOverride>
@@ -5845,17 +9175,35 @@
       <w:startOverride w:val="3"/>
     </w:lvlOverride>
   </w:num>
-  <w:num w:numId="4" w16cid:durableId="100613407">
+  <w:num w:numId="7" w16cid:durableId="100613407">
+    <w:abstractNumId w:val="13"/>
+  </w:num>
+  <w:num w:numId="8" w16cid:durableId="1813207962">
+    <w:abstractNumId w:val="1"/>
+  </w:num>
+  <w:num w:numId="9" w16cid:durableId="1333291226">
+    <w:abstractNumId w:val="6"/>
+  </w:num>
+  <w:num w:numId="10" w16cid:durableId="403644313">
+    <w:abstractNumId w:val="9"/>
+  </w:num>
+  <w:num w:numId="11" w16cid:durableId="1006520362">
+    <w:abstractNumId w:val="11"/>
+  </w:num>
+  <w:num w:numId="12" w16cid:durableId="242838749">
+    <w:abstractNumId w:val="8"/>
+  </w:num>
+  <w:num w:numId="13" w16cid:durableId="1245337414">
+    <w:abstractNumId w:val="14"/>
+  </w:num>
+  <w:num w:numId="14" w16cid:durableId="1730180320">
+    <w:abstractNumId w:val="4"/>
+  </w:num>
+  <w:num w:numId="15" w16cid:durableId="603464015">
+    <w:abstractNumId w:val="12"/>
+  </w:num>
+  <w:num w:numId="16" w16cid:durableId="1655450111">
     <w:abstractNumId w:val="5"/>
-  </w:num>
-  <w:num w:numId="5" w16cid:durableId="1813207962">
-    <w:abstractNumId w:val="0"/>
-  </w:num>
-  <w:num w:numId="6" w16cid:durableId="1333291226">
-    <w:abstractNumId w:val="2"/>
-  </w:num>
-  <w:num w:numId="7" w16cid:durableId="403644313">
-    <w:abstractNumId w:val="3"/>
   </w:num>
   <w:numIdMacAtCleanup w:val="4"/>
 </w:numbering>
@@ -6308,6 +9656,7 @@
   <w:style w:type="character" w:default="1" w:styleId="Fuentedeprrafopredeter">
     <w:name w:val="Default Paragraph Font"/>
     <w:uiPriority w:val="1"/>
+    <w:semiHidden/>
     <w:unhideWhenUsed/>
   </w:style>
   <w:style w:type="table" w:default="1" w:styleId="Tablanormal">
@@ -6862,7 +10211,7 @@
     <w:rsid w:val="003B5DCD"/>
     <w:pPr>
       <w:numPr>
-        <w:numId w:val="2"/>
+        <w:numId w:val="5"/>
       </w:numPr>
       <w:spacing w:before="120" w:after="120" w:line="240" w:lineRule="auto"/>
       <w:jc w:val="both"/>
@@ -6926,7 +10275,7 @@
     <w:rsid w:val="00E12E22"/>
     <w:pPr>
       <w:numPr>
-        <w:numId w:val="1"/>
+        <w:numId w:val="4"/>
       </w:numPr>
       <w:spacing w:before="120"/>
     </w:pPr>
@@ -7493,30 +10842,6 @@
 </file>
 
 <file path=customXml/item1.xml><?xml version="1.0" encoding="utf-8"?>
-<b:Sources xmlns:b="http://schemas.openxmlformats.org/officeDocument/2006/bibliography" xmlns="http://schemas.openxmlformats.org/officeDocument/2006/bibliography" SelectedStyle="\APASixthEditionOfficeOnline.xsl" StyleName="APA" Version="6"/>
-</file>
-
-<file path=customXml/item2.xml><?xml version="1.0" encoding="utf-8"?>
-<?mso-contentType ?>
-<FormTemplates xmlns="http://schemas.microsoft.com/sharepoint/v3/contenttype/forms">
-  <Display>DocumentLibraryForm</Display>
-  <Edit>DocumentLibraryForm</Edit>
-  <New>DocumentLibraryForm</New>
-</FormTemplates>
-</file>
-
-<file path=customXml/item3.xml><?xml version="1.0" encoding="utf-8"?>
-<p:properties xmlns:p="http://schemas.microsoft.com/office/2006/metadata/properties" xmlns:xsi="http://www.w3.org/2001/XMLSchema-instance" xmlns:pc="http://schemas.microsoft.com/office/infopath/2007/PartnerControls">
-  <documentManagement>
-    <TaxCatchAll xmlns="23344052-d9a3-4b36-9edb-0ae78bbc2704" xsi:nil="true"/>
-    <lcf76f155ced4ddcb4097134ff3c332f xmlns="1374cf84-b68a-4fc7-8de0-cfaceb33d913">
-      <Terms xmlns="http://schemas.microsoft.com/office/infopath/2007/PartnerControls"/>
-    </lcf76f155ced4ddcb4097134ff3c332f>
-  </documentManagement>
-</p:properties>
-</file>
-
-<file path=customXml/item4.xml><?xml version="1.0" encoding="utf-8"?>
 <ct:contentTypeSchema xmlns:ct="http://schemas.microsoft.com/office/2006/metadata/contentType" xmlns:ma="http://schemas.microsoft.com/office/2006/metadata/properties/metaAttributes" ct:_="" ma:_="" ma:contentTypeName="Documento" ma:contentTypeID="0x0101005C769AF688804C4DB5ADCC9FCA47D5E1" ma:contentTypeVersion="15" ma:contentTypeDescription="Crear nuevo documento." ma:contentTypeScope="" ma:versionID="afc2f58a040dce7a5d664b2bb6187e41">
   <xsd:schema xmlns:xsd="http://www.w3.org/2001/XMLSchema" xmlns:xs="http://www.w3.org/2001/XMLSchema" xmlns:p="http://schemas.microsoft.com/office/2006/metadata/properties" xmlns:ns2="1374cf84-b68a-4fc7-8de0-cfaceb33d913" xmlns:ns3="23344052-d9a3-4b36-9edb-0ae78bbc2704" targetNamespace="http://schemas.microsoft.com/office/2006/metadata/properties" ma:root="true" ma:fieldsID="fd5b3966c31fb8ccf8bc9ce2f56ed533" ns2:_="" ns3:_="">
     <xsd:import namespace="1374cf84-b68a-4fc7-8de0-cfaceb33d913"/>
@@ -7751,34 +11076,31 @@
 </ct:contentTypeSchema>
 </file>
 
-<file path=customXml/itemProps1.xml><?xml version="1.0" encoding="utf-8"?>
-<ds:datastoreItem xmlns:ds="http://schemas.openxmlformats.org/officeDocument/2006/customXml" ds:itemID="{28984335-6B25-4DEA-B6AC-1B5280A0759E}">
-  <ds:schemaRefs>
-    <ds:schemaRef ds:uri="http://schemas.openxmlformats.org/officeDocument/2006/bibliography"/>
-  </ds:schemaRefs>
-</ds:datastoreItem>
+<file path=customXml/item2.xml><?xml version="1.0" encoding="utf-8"?>
+<?mso-contentType ?>
+<FormTemplates xmlns="http://schemas.microsoft.com/sharepoint/v3/contenttype/forms">
+  <Display>DocumentLibraryForm</Display>
+  <Edit>DocumentLibraryForm</Edit>
+  <New>DocumentLibraryForm</New>
+</FormTemplates>
 </file>
 
-<file path=customXml/itemProps2.xml><?xml version="1.0" encoding="utf-8"?>
-<ds:datastoreItem xmlns:ds="http://schemas.openxmlformats.org/officeDocument/2006/customXml" ds:itemID="{49709B3A-932F-4849-B873-2A1178BABAC3}">
-  <ds:schemaRefs>
-    <ds:schemaRef ds:uri="http://schemas.microsoft.com/sharepoint/v3/contenttype/forms"/>
-  </ds:schemaRefs>
-</ds:datastoreItem>
+<file path=customXml/item3.xml><?xml version="1.0" encoding="utf-8"?>
+<b:Sources xmlns:b="http://schemas.openxmlformats.org/officeDocument/2006/bibliography" xmlns="http://schemas.openxmlformats.org/officeDocument/2006/bibliography" SelectedStyle="\APASixthEditionOfficeOnline.xsl" StyleName="APA" Version="6"/>
 </file>
 
-<file path=customXml/itemProps3.xml><?xml version="1.0" encoding="utf-8"?>
-<ds:datastoreItem xmlns:ds="http://schemas.openxmlformats.org/officeDocument/2006/customXml" ds:itemID="{1BEFC227-36E9-4590-8FCB-F7124DB486A6}">
-  <ds:schemaRefs>
-    <ds:schemaRef ds:uri="http://schemas.microsoft.com/office/2006/metadata/properties"/>
-    <ds:schemaRef ds:uri="http://schemas.microsoft.com/office/infopath/2007/PartnerControls"/>
-    <ds:schemaRef ds:uri="23344052-d9a3-4b36-9edb-0ae78bbc2704"/>
-    <ds:schemaRef ds:uri="1374cf84-b68a-4fc7-8de0-cfaceb33d913"/>
-  </ds:schemaRefs>
-</ds:datastoreItem>
+<file path=customXml/item4.xml><?xml version="1.0" encoding="utf-8"?>
+<p:properties xmlns:p="http://schemas.microsoft.com/office/2006/metadata/properties" xmlns:xsi="http://www.w3.org/2001/XMLSchema-instance" xmlns:pc="http://schemas.microsoft.com/office/infopath/2007/PartnerControls">
+  <documentManagement>
+    <TaxCatchAll xmlns="23344052-d9a3-4b36-9edb-0ae78bbc2704" xsi:nil="true"/>
+    <lcf76f155ced4ddcb4097134ff3c332f xmlns="1374cf84-b68a-4fc7-8de0-cfaceb33d913">
+      <Terms xmlns="http://schemas.microsoft.com/office/infopath/2007/PartnerControls"/>
+    </lcf76f155ced4ddcb4097134ff3c332f>
+  </documentManagement>
+</p:properties>
 </file>
 
-<file path=customXml/itemProps4.xml><?xml version="1.0" encoding="utf-8"?>
+<file path=customXml/itemProps1.xml><?xml version="1.0" encoding="utf-8"?>
 <ds:datastoreItem xmlns:ds="http://schemas.openxmlformats.org/officeDocument/2006/customXml" ds:itemID="{0B8D671F-22CD-4DEC-B021-696F5E2B1E66}">
   <ds:schemaRefs>
     <ds:schemaRef ds:uri="http://schemas.microsoft.com/office/2006/metadata/contentType"/>
@@ -7795,4 +11117,31 @@
     <ds:schemaRef ds:uri="http://schemas.microsoft.com/internal/obd"/>
   </ds:schemaRefs>
 </ds:datastoreItem>
+</file>
+
+<file path=customXml/itemProps2.xml><?xml version="1.0" encoding="utf-8"?>
+<ds:datastoreItem xmlns:ds="http://schemas.openxmlformats.org/officeDocument/2006/customXml" ds:itemID="{49709B3A-932F-4849-B873-2A1178BABAC3}">
+  <ds:schemaRefs>
+    <ds:schemaRef ds:uri="http://schemas.microsoft.com/sharepoint/v3/contenttype/forms"/>
+  </ds:schemaRefs>
+</ds:datastoreItem>
+</file>
+
+<file path=customXml/itemProps3.xml><?xml version="1.0" encoding="utf-8"?>
+<ds:datastoreItem xmlns:ds="http://schemas.openxmlformats.org/officeDocument/2006/customXml" ds:itemID="{28984335-6B25-4DEA-B6AC-1B5280A0759E}">
+  <ds:schemaRefs>
+    <ds:schemaRef ds:uri="http://schemas.openxmlformats.org/officeDocument/2006/bibliography"/>
+  </ds:schemaRefs>
+</ds:datastoreItem>
+</file>
+
+<file path=customXml/itemProps4.xml><?xml version="1.0" encoding="utf-8"?>
+<ds:datastoreItem xmlns:ds="http://schemas.openxmlformats.org/officeDocument/2006/customXml" ds:itemID="{1BEFC227-36E9-4590-8FCB-F7124DB486A6}">
+  <ds:schemaRefs>
+    <ds:schemaRef ds:uri="http://schemas.microsoft.com/office/2006/metadata/properties"/>
+    <ds:schemaRef ds:uri="http://schemas.microsoft.com/office/infopath/2007/PartnerControls"/>
+    <ds:schemaRef ds:uri="23344052-d9a3-4b36-9edb-0ae78bbc2704"/>
+    <ds:schemaRef ds:uri="1374cf84-b68a-4fc7-8de0-cfaceb33d913"/>
+  </ds:schemaRefs>
+</ds:datastoreItem>
 </file>
</xml_diff>

<commit_message>
Actualización de informe tecnico, se incluye autenticación segura.
</commit_message>
<xml_diff>
--- a/Documentación/EVA03_SmartService_Veterinaria.docx
+++ b/Documentación/EVA03_SmartService_Veterinaria.docx
@@ -2168,19 +2168,11 @@
         </w:rPr>
         <w:t xml:space="preserve">Entregables: casos de uso, clases, </w:t>
       </w:r>
-      <w:proofErr w:type="spellStart"/>
-      <w:r>
-        <w:rPr>
-          <w:rFonts w:ascii="Calibri" w:eastAsia="Calibri" w:hAnsi="Calibri" w:cs="Calibri"/>
-        </w:rPr>
-        <w:t>bd</w:t>
-      </w:r>
-      <w:proofErr w:type="spellEnd"/>
-      <w:r>
-        <w:rPr>
-          <w:rFonts w:ascii="Calibri" w:eastAsia="Calibri" w:hAnsi="Calibri" w:cs="Calibri"/>
-        </w:rPr>
-        <w:t xml:space="preserve"> modelo físico</w:t>
+      <w:r>
+        <w:rPr>
+          <w:rFonts w:ascii="Calibri" w:eastAsia="Calibri" w:hAnsi="Calibri" w:cs="Calibri"/>
+        </w:rPr>
+        <w:t>bd modelo físico</w:t>
       </w:r>
       <w:r>
         <w:rPr>
@@ -2353,7 +2345,7 @@
         <w:rPr>
           <w:rFonts w:ascii="Calibri" w:eastAsia="Calibri" w:hAnsi="Calibri" w:cs="Calibri"/>
         </w:rPr>
-        <w:t>Entregables: módulo de usuarios, registro y login con hash.</w:t>
+        <w:t>Entregables: registro y login con hash.</w:t>
       </w:r>
     </w:p>
     <w:p>
@@ -2387,7 +2379,7 @@
           <w:rFonts w:ascii="Calibri" w:eastAsia="Calibri" w:hAnsi="Calibri" w:cs="Calibri"/>
           <w:color w:val="auto"/>
         </w:rPr>
-        <w:t>Crear tabla usuarios en BD</w:t>
+        <w:t>Implementar registro con hash</w:t>
       </w:r>
     </w:p>
     <w:p>
@@ -2408,7 +2400,7 @@
           <w:rFonts w:ascii="Calibri" w:eastAsia="Calibri" w:hAnsi="Calibri" w:cs="Calibri"/>
           <w:color w:val="auto"/>
         </w:rPr>
-        <w:t>Implementar registro con hash (bcrypt o hashlib.scrypt)</w:t>
+        <w:t>Implementar login con validación</w:t>
       </w:r>
     </w:p>
     <w:p>
@@ -2429,7 +2421,7 @@
           <w:rFonts w:ascii="Calibri" w:eastAsia="Calibri" w:hAnsi="Calibri" w:cs="Calibri"/>
           <w:color w:val="auto"/>
         </w:rPr>
-        <w:t>Implementar login con validación</w:t>
+        <w:t>Pruebas de inicio y cierre de sesión</w:t>
       </w:r>
     </w:p>
     <w:p>
@@ -2450,27 +2442,6 @@
           <w:rFonts w:ascii="Calibri" w:eastAsia="Calibri" w:hAnsi="Calibri" w:cs="Calibri"/>
           <w:color w:val="auto"/>
         </w:rPr>
-        <w:t>Pruebas de inicio y cierre de sesión</w:t>
-      </w:r>
-    </w:p>
-    <w:p>
-      <w:pPr>
-        <w:pStyle w:val="Prrafodelista"/>
-        <w:numPr>
-          <w:ilvl w:val="0"/>
-          <w:numId w:val="16"/>
-        </w:numPr>
-        <w:rPr>
-          <w:rFonts w:ascii="Calibri" w:eastAsia="Calibri" w:hAnsi="Calibri" w:cs="Calibri"/>
-          <w:color w:val="auto"/>
-          <w:szCs w:val="22"/>
-        </w:rPr>
-      </w:pPr>
-      <w:r>
-        <w:rPr>
-          <w:rFonts w:ascii="Calibri" w:eastAsia="Calibri" w:hAnsi="Calibri" w:cs="Calibri"/>
-          <w:color w:val="auto"/>
-        </w:rPr>
         <w:t>Documentar flujo de autenticación</w:t>
       </w:r>
     </w:p>
@@ -2765,7 +2736,6 @@
           <w:color w:val="auto"/>
           <w:szCs w:val="22"/>
         </w:rPr>
-        <w:lastRenderedPageBreak/>
         <w:t>Implementar CRUD secundarios</w:t>
       </w:r>
     </w:p>
@@ -2788,6 +2758,7 @@
           <w:color w:val="auto"/>
           <w:szCs w:val="22"/>
         </w:rPr>
+        <w:lastRenderedPageBreak/>
         <w:t>Generar reporte/resumen filtrado</w:t>
       </w:r>
     </w:p>
@@ -3229,7 +3200,15 @@
           <w:b/>
           <w:bCs/>
         </w:rPr>
-        <w:t xml:space="preserve">Entregables </w:t>
+        <w:t>Evidencias</w:t>
+      </w:r>
+      <w:r>
+        <w:rPr>
+          <w:rFonts w:ascii="Calibri" w:eastAsia="Calibri" w:hAnsi="Calibri" w:cs="Calibri"/>
+          <w:b/>
+          <w:bCs/>
+        </w:rPr>
+        <w:t xml:space="preserve"> </w:t>
       </w:r>
       <w:r>
         <w:rPr>
@@ -3530,7 +3509,7 @@
           <w:b/>
           <w:bCs/>
         </w:rPr>
-        <w:t xml:space="preserve">Entregables </w:t>
+        <w:t xml:space="preserve">Evidencias </w:t>
       </w:r>
       <w:r>
         <w:rPr>
@@ -3612,13 +3591,14 @@
           <w:rFonts w:ascii="Calibri" w:eastAsia="Calibri" w:hAnsi="Calibri" w:cs="Calibri"/>
           <w:b/>
           <w:bCs/>
+          <w:noProof/>
         </w:rPr>
         <w:lastRenderedPageBreak/>
         <w:drawing>
-          <wp:inline distT="0" distB="0" distL="0" distR="0" wp14:anchorId="6ABAA96C" wp14:editId="382CFC12">
+          <wp:inline distT="0" distB="0" distL="0" distR="0" wp14:anchorId="6ABAA96C" wp14:editId="13EAAE09">
             <wp:extent cx="3303690" cy="3752850"/>
             <wp:effectExtent l="0" t="0" r="0" b="0"/>
-            <wp:docPr id="1000912162" name="Imagen 1" descr="Interfaz de usuario gráfica, Texto, Aplicación&#10;&#10;El contenido generado por IA puede ser incorrecto."/>
+            <wp:docPr id="1000912162" name="Imagen 1" descr="BD Modelo Fisico"/>
             <wp:cNvGraphicFramePr>
               <a:graphicFrameLocks xmlns:a="http://schemas.openxmlformats.org/drawingml/2006/main" noChangeAspect="1"/>
             </wp:cNvGraphicFramePr>
@@ -3626,7 +3606,7 @@
               <a:graphicData uri="http://schemas.openxmlformats.org/drawingml/2006/picture">
                 <pic:pic xmlns:pic="http://schemas.openxmlformats.org/drawingml/2006/picture">
                   <pic:nvPicPr>
-                    <pic:cNvPr id="1000912162" name="Imagen 1" descr="Interfaz de usuario gráfica, Texto, Aplicación&#10;&#10;El contenido generado por IA puede ser incorrecto."/>
+                    <pic:cNvPr id="1000912162" name="Imagen 1" descr="BD Modelo Fisico"/>
                     <pic:cNvPicPr/>
                   </pic:nvPicPr>
                   <pic:blipFill>
@@ -3662,146 +3642,80 @@
     </w:p>
     <w:p>
       <w:pPr>
-        <w:pStyle w:val="Ttulo10"/>
-      </w:pPr>
-      <w:bookmarkStart w:id="7" w:name="_Toc210943326"/>
-      <w:r>
-        <w:t>Diagramas UML</w:t>
-      </w:r>
-      <w:bookmarkEnd w:id="7"/>
-    </w:p>
-    <w:p>
-      <w:pPr>
-        <w:spacing w:before="240" w:after="240"/>
-      </w:pPr>
-      <w:r>
-        <w:rPr>
-          <w:rFonts w:ascii="Calibri" w:eastAsia="Calibri" w:hAnsi="Calibri" w:cs="Calibri"/>
-        </w:rPr>
-        <w:t>El diagrama UML de clases que se presenta a continuación modela la estructura principal del sistema de gestión de reservas desarrollado para la veterinaria “SmartService”. Este diagrama constituye una herramienta fundamental para representar las entidades del sistema, sus atributos, métodos y las relaciones que existen entre ellas, permitiendo una comprensión clara y detallada de cómo está organizado el software a nivel lógico y orientado a objetos.</w:t>
-      </w:r>
-    </w:p>
-    <w:p>
-      <w:pPr>
-        <w:spacing w:before="240" w:after="240"/>
-      </w:pPr>
-      <w:r>
-        <w:rPr>
-          <w:rFonts w:ascii="Calibri" w:eastAsia="Calibri" w:hAnsi="Calibri" w:cs="Calibri"/>
-        </w:rPr>
-        <w:t>El sistema fue diseñado considerando que el veterinario es el principal usuario que interactúa con la aplicación desde la consola. Este usuario, al autenticarse, puede registrar citas para pacientes (mascotas), asignarse a sí mismo como responsable de la atención, o bien asignar a otro veterinario disponible, centralizando así la gestión operativa de la clínica.</w:t>
-      </w:r>
-    </w:p>
-    <w:p>
-      <w:pPr>
-        <w:spacing w:before="240" w:after="240"/>
-      </w:pPr>
-      <w:r>
-        <w:rPr>
-          <w:rFonts w:ascii="Calibri" w:eastAsia="Calibri" w:hAnsi="Calibri" w:cs="Calibri"/>
-        </w:rPr>
-        <w:t xml:space="preserve">Entre las clases principales que conforman el sistema, se encuentra la clase </w:t>
-      </w:r>
-      <w:r>
-        <w:rPr>
-          <w:rFonts w:ascii="Consolas" w:eastAsia="Consolas" w:hAnsi="Consolas" w:cs="Consolas"/>
-        </w:rPr>
-        <w:t>Usuario</w:t>
-      </w:r>
-      <w:r>
-        <w:rPr>
-          <w:rFonts w:ascii="Calibri" w:eastAsia="Calibri" w:hAnsi="Calibri" w:cs="Calibri"/>
-        </w:rPr>
-        <w:t xml:space="preserve">, que representa a todas las personas que pueden acceder al sistema, identificados por su nombre, correo electrónico, rol y contraseña encriptada. Le sigue la clase </w:t>
-      </w:r>
-      <w:r>
-        <w:rPr>
-          <w:rFonts w:ascii="Consolas" w:eastAsia="Consolas" w:hAnsi="Consolas" w:cs="Consolas"/>
-        </w:rPr>
-        <w:t>Veterinario</w:t>
-      </w:r>
-      <w:r>
-        <w:rPr>
-          <w:rFonts w:ascii="Calibri" w:eastAsia="Calibri" w:hAnsi="Calibri" w:cs="Calibri"/>
-        </w:rPr>
-        <w:t xml:space="preserve">, una especialización del usuario que posee atributos propios como su especialidad, y funcionalidades específicas como autoasignarse reservas o asignarlas a otros colegas. La clase </w:t>
-      </w:r>
-      <w:r>
-        <w:rPr>
-          <w:rFonts w:ascii="Consolas" w:eastAsia="Consolas" w:hAnsi="Consolas" w:cs="Consolas"/>
-        </w:rPr>
-        <w:t>Mascota</w:t>
-      </w:r>
-      <w:r>
-        <w:rPr>
-          <w:rFonts w:ascii="Calibri" w:eastAsia="Calibri" w:hAnsi="Calibri" w:cs="Calibri"/>
-        </w:rPr>
-        <w:t xml:space="preserve"> representa a los animales registrados en el sistema, asociados a un dueño (usuario) y con información como especie, raza, edad y nombre.</w:t>
-      </w:r>
-    </w:p>
-    <w:p>
-      <w:pPr>
-        <w:spacing w:before="240" w:after="240"/>
-      </w:pPr>
-      <w:r>
-        <w:rPr>
-          <w:rFonts w:ascii="Calibri" w:eastAsia="Calibri" w:hAnsi="Calibri" w:cs="Calibri"/>
-        </w:rPr>
-        <w:lastRenderedPageBreak/>
-        <w:t xml:space="preserve">La clase </w:t>
-      </w:r>
-      <w:r>
-        <w:rPr>
-          <w:rFonts w:ascii="Consolas" w:eastAsia="Consolas" w:hAnsi="Consolas" w:cs="Consolas"/>
-        </w:rPr>
-        <w:t>Reserva</w:t>
-      </w:r>
-      <w:r>
-        <w:rPr>
-          <w:rFonts w:ascii="Calibri" w:eastAsia="Calibri" w:hAnsi="Calibri" w:cs="Calibri"/>
-        </w:rPr>
-        <w:t xml:space="preserve"> modela las citas médicas, vinculando una mascota con un veterinario, junto con detalles como fecha, hora, motivo de la consulta y estado de la reserva (pendiente, confirmada o cancelada). Todas estas clases están conectadas con la clase </w:t>
-      </w:r>
-      <w:r>
-        <w:rPr>
-          <w:rFonts w:ascii="Consolas" w:eastAsia="Consolas" w:hAnsi="Consolas" w:cs="Consolas"/>
-        </w:rPr>
-        <w:t>BaseDatos</w:t>
-      </w:r>
-      <w:r>
-        <w:rPr>
-          <w:rFonts w:ascii="Calibri" w:eastAsia="Calibri" w:hAnsi="Calibri" w:cs="Calibri"/>
-        </w:rPr>
-        <w:t xml:space="preserve">, la cual abstrae las operaciones de almacenamiento y recuperación de información desde una base de datos SQLite. Para garantizar la seguridad del sistema, se incluye la clase </w:t>
-      </w:r>
-      <w:r>
-        <w:rPr>
-          <w:rFonts w:ascii="Consolas" w:eastAsia="Consolas" w:hAnsi="Consolas" w:cs="Consolas"/>
-        </w:rPr>
-        <w:t>Autenticador</w:t>
-      </w:r>
-      <w:r>
-        <w:rPr>
-          <w:rFonts w:ascii="Calibri" w:eastAsia="Calibri" w:hAnsi="Calibri" w:cs="Calibri"/>
-        </w:rPr>
-        <w:t>, encargada de gestionar el registro de nuevos usuarios, la autenticación durante el inicio de sesión, y el uso de funciones de hash para proteger las credenciales.</w:t>
-      </w:r>
-    </w:p>
-    <w:p>
-      <w:r>
-        <w:t>Diagrama de Clases:</w:t>
-      </w:r>
-    </w:p>
-    <w:p>
-      <w:r>
-        <w:rPr>
-          <w:noProof/>
+        <w:rPr>
+          <w:rFonts w:ascii="Calibri" w:eastAsia="Calibri" w:hAnsi="Calibri" w:cs="Calibri"/>
+          <w:b/>
+          <w:bCs/>
+        </w:rPr>
+      </w:pPr>
+      <w:r>
+        <w:rPr>
+          <w:rFonts w:ascii="Calibri" w:eastAsia="Calibri" w:hAnsi="Calibri" w:cs="Calibri"/>
+          <w:b/>
+          <w:bCs/>
+        </w:rPr>
+        <w:t xml:space="preserve">Evidencias </w:t>
+      </w:r>
+      <w:r>
+        <w:rPr>
+          <w:rFonts w:ascii="Calibri" w:eastAsia="Calibri" w:hAnsi="Calibri" w:cs="Calibri"/>
+          <w:b/>
+          <w:bCs/>
+        </w:rPr>
+        <w:t>Sprint 3 – Autenticación</w:t>
+      </w:r>
+      <w:r>
+        <w:rPr>
+          <w:rFonts w:ascii="Calibri" w:eastAsia="Calibri" w:hAnsi="Calibri" w:cs="Calibri"/>
+          <w:b/>
+          <w:bCs/>
+        </w:rPr>
+        <w:t>:</w:t>
+      </w:r>
+    </w:p>
+    <w:p>
+      <w:pPr>
+        <w:rPr>
+          <w:rFonts w:ascii="Calibri" w:eastAsia="Calibri" w:hAnsi="Calibri" w:cs="Calibri"/>
+          <w:b/>
+          <w:bCs/>
+        </w:rPr>
+      </w:pPr>
+      <w:r>
+        <w:rPr>
+          <w:rFonts w:ascii="Calibri" w:eastAsia="Calibri" w:hAnsi="Calibri" w:cs="Calibri"/>
+          <w:b/>
+          <w:bCs/>
+        </w:rPr>
+        <w:t xml:space="preserve">Ingreso correcto del registro con </w:t>
+      </w:r>
+      <w:r>
+        <w:rPr>
+          <w:rFonts w:ascii="Calibri" w:eastAsia="Calibri" w:hAnsi="Calibri" w:cs="Calibri"/>
+          <w:b/>
+          <w:bCs/>
+        </w:rPr>
+        <w:t>hash:</w:t>
+      </w:r>
+      <w:r>
+        <w:rPr>
+          <w:rFonts w:ascii="Calibri" w:eastAsia="Calibri" w:hAnsi="Calibri" w:cs="Calibri"/>
+          <w:b/>
+          <w:bCs/>
+        </w:rPr>
+        <w:br/>
+      </w:r>
+      <w:r>
+        <w:rPr>
+          <w:rFonts w:ascii="Calibri" w:eastAsia="Calibri" w:hAnsi="Calibri" w:cs="Calibri"/>
+          <w:b/>
+          <w:bCs/>
         </w:rPr>
         <w:drawing>
-          <wp:inline distT="0" distB="0" distL="0" distR="0" wp14:anchorId="6785A7A7" wp14:editId="1205A56C">
-            <wp:extent cx="5162550" cy="3584190"/>
+          <wp:inline distT="0" distB="0" distL="0" distR="0" wp14:anchorId="209E1BC0" wp14:editId="2507A883">
+            <wp:extent cx="4077269" cy="1905266"/>
             <wp:effectExtent l="0" t="0" r="0" b="0"/>
-            <wp:docPr id="751735314" name="drawing"/>
+            <wp:docPr id="798192258" name="Imagen 1" descr="Prueba registracion"/>
             <wp:cNvGraphicFramePr>
               <a:graphicFrameLocks xmlns:a="http://schemas.openxmlformats.org/drawingml/2006/main" noChangeAspect="1"/>
             </wp:cNvGraphicFramePr>
@@ -3809,11 +3723,614 @@
               <a:graphicData uri="http://schemas.openxmlformats.org/drawingml/2006/picture">
                 <pic:pic xmlns:pic="http://schemas.openxmlformats.org/drawingml/2006/picture">
                   <pic:nvPicPr>
-                    <pic:cNvPr id="751735314" name=""/>
+                    <pic:cNvPr id="798192258" name="Imagen 1" descr="Prueba registracion"/>
                     <pic:cNvPicPr/>
                   </pic:nvPicPr>
                   <pic:blipFill>
-                    <a:blip r:embed="rId14">
+                    <a:blip r:embed="rId14"/>
+                    <a:stretch>
+                      <a:fillRect/>
+                    </a:stretch>
+                  </pic:blipFill>
+                  <pic:spPr>
+                    <a:xfrm>
+                      <a:off x="0" y="0"/>
+                      <a:ext cx="4077269" cy="1905266"/>
+                    </a:xfrm>
+                    <a:prstGeom prst="rect">
+                      <a:avLst/>
+                    </a:prstGeom>
+                  </pic:spPr>
+                </pic:pic>
+              </a:graphicData>
+            </a:graphic>
+          </wp:inline>
+        </w:drawing>
+      </w:r>
+      <w:r>
+        <w:rPr>
+          <w:rFonts w:ascii="Calibri" w:eastAsia="Calibri" w:hAnsi="Calibri" w:cs="Calibri"/>
+          <w:b/>
+          <w:bCs/>
+        </w:rPr>
+        <w:br/>
+      </w:r>
+      <w:r>
+        <w:rPr>
+          <w:rFonts w:ascii="Calibri" w:eastAsia="Calibri" w:hAnsi="Calibri" w:cs="Calibri"/>
+          <w:b/>
+          <w:bCs/>
+        </w:rPr>
+        <w:drawing>
+          <wp:inline distT="0" distB="0" distL="0" distR="0" wp14:anchorId="2A7D8C6A" wp14:editId="0FEAC814">
+            <wp:extent cx="5971540" cy="626110"/>
+            <wp:effectExtent l="0" t="0" r="0" b="2540"/>
+            <wp:docPr id="272326341" name="Imagen 1" descr="Evidencia encriptacion"/>
+            <wp:cNvGraphicFramePr>
+              <a:graphicFrameLocks xmlns:a="http://schemas.openxmlformats.org/drawingml/2006/main" noChangeAspect="1"/>
+            </wp:cNvGraphicFramePr>
+            <a:graphic xmlns:a="http://schemas.openxmlformats.org/drawingml/2006/main">
+              <a:graphicData uri="http://schemas.openxmlformats.org/drawingml/2006/picture">
+                <pic:pic xmlns:pic="http://schemas.openxmlformats.org/drawingml/2006/picture">
+                  <pic:nvPicPr>
+                    <pic:cNvPr id="272326341" name="Imagen 1" descr="Evidencia encriptacion"/>
+                    <pic:cNvPicPr/>
+                  </pic:nvPicPr>
+                  <pic:blipFill>
+                    <a:blip r:embed="rId15"/>
+                    <a:stretch>
+                      <a:fillRect/>
+                    </a:stretch>
+                  </pic:blipFill>
+                  <pic:spPr>
+                    <a:xfrm>
+                      <a:off x="0" y="0"/>
+                      <a:ext cx="5971540" cy="626110"/>
+                    </a:xfrm>
+                    <a:prstGeom prst="rect">
+                      <a:avLst/>
+                    </a:prstGeom>
+                  </pic:spPr>
+                </pic:pic>
+              </a:graphicData>
+            </a:graphic>
+          </wp:inline>
+        </w:drawing>
+      </w:r>
+    </w:p>
+    <w:p>
+      <w:pPr>
+        <w:rPr>
+          <w:rFonts w:ascii="Calibri" w:eastAsia="Calibri" w:hAnsi="Calibri" w:cs="Calibri"/>
+          <w:b/>
+          <w:bCs/>
+        </w:rPr>
+      </w:pPr>
+      <w:r>
+        <w:rPr>
+          <w:rFonts w:ascii="Calibri" w:eastAsia="Calibri" w:hAnsi="Calibri" w:cs="Calibri"/>
+          <w:b/>
+          <w:bCs/>
+        </w:rPr>
+        <w:lastRenderedPageBreak/>
+        <w:t>Validación</w:t>
+      </w:r>
+      <w:r>
+        <w:rPr>
+          <w:rFonts w:ascii="Calibri" w:eastAsia="Calibri" w:hAnsi="Calibri" w:cs="Calibri"/>
+          <w:b/>
+          <w:bCs/>
+        </w:rPr>
+        <w:t xml:space="preserve"> correct</w:t>
+      </w:r>
+      <w:r>
+        <w:rPr>
+          <w:rFonts w:ascii="Calibri" w:eastAsia="Calibri" w:hAnsi="Calibri" w:cs="Calibri"/>
+          <w:b/>
+          <w:bCs/>
+        </w:rPr>
+        <w:t>a</w:t>
+      </w:r>
+      <w:r>
+        <w:rPr>
+          <w:rFonts w:ascii="Calibri" w:eastAsia="Calibri" w:hAnsi="Calibri" w:cs="Calibri"/>
+          <w:b/>
+          <w:bCs/>
+        </w:rPr>
+        <w:t xml:space="preserve"> del registro con hash:</w:t>
+      </w:r>
+      <w:r>
+        <w:rPr>
+          <w:rFonts w:ascii="Calibri" w:eastAsia="Calibri" w:hAnsi="Calibri" w:cs="Calibri"/>
+          <w:b/>
+          <w:bCs/>
+        </w:rPr>
+        <w:br/>
+      </w:r>
+      <w:r>
+        <w:rPr>
+          <w:rFonts w:ascii="Calibri" w:eastAsia="Calibri" w:hAnsi="Calibri" w:cs="Calibri"/>
+          <w:b/>
+          <w:bCs/>
+        </w:rPr>
+        <w:drawing>
+          <wp:inline distT="0" distB="0" distL="0" distR="0" wp14:anchorId="07B2E89C" wp14:editId="251EC6D9">
+            <wp:extent cx="4086795" cy="1886213"/>
+            <wp:effectExtent l="0" t="0" r="9525" b="0"/>
+            <wp:docPr id="1440779412" name="Imagen 1" descr="Prueba ingreso"/>
+            <wp:cNvGraphicFramePr>
+              <a:graphicFrameLocks xmlns:a="http://schemas.openxmlformats.org/drawingml/2006/main" noChangeAspect="1"/>
+            </wp:cNvGraphicFramePr>
+            <a:graphic xmlns:a="http://schemas.openxmlformats.org/drawingml/2006/main">
+              <a:graphicData uri="http://schemas.openxmlformats.org/drawingml/2006/picture">
+                <pic:pic xmlns:pic="http://schemas.openxmlformats.org/drawingml/2006/picture">
+                  <pic:nvPicPr>
+                    <pic:cNvPr id="1440779412" name="Imagen 1" descr="Prueba ingreso"/>
+                    <pic:cNvPicPr/>
+                  </pic:nvPicPr>
+                  <pic:blipFill>
+                    <a:blip r:embed="rId16"/>
+                    <a:stretch>
+                      <a:fillRect/>
+                    </a:stretch>
+                  </pic:blipFill>
+                  <pic:spPr>
+                    <a:xfrm>
+                      <a:off x="0" y="0"/>
+                      <a:ext cx="4086795" cy="1886213"/>
+                    </a:xfrm>
+                    <a:prstGeom prst="rect">
+                      <a:avLst/>
+                    </a:prstGeom>
+                  </pic:spPr>
+                </pic:pic>
+              </a:graphicData>
+            </a:graphic>
+          </wp:inline>
+        </w:drawing>
+      </w:r>
+    </w:p>
+    <w:p>
+      <w:pPr>
+        <w:rPr>
+          <w:rFonts w:ascii="Calibri" w:eastAsia="Calibri" w:hAnsi="Calibri" w:cs="Calibri"/>
+          <w:b/>
+          <w:bCs/>
+        </w:rPr>
+      </w:pPr>
+      <w:r>
+        <w:rPr>
+          <w:rFonts w:ascii="Calibri" w:eastAsia="Calibri" w:hAnsi="Calibri" w:cs="Calibri"/>
+          <w:b/>
+          <w:bCs/>
+        </w:rPr>
+        <w:t xml:space="preserve">Flujo de autenticación: </w:t>
+      </w:r>
+    </w:p>
+    <w:p>
+      <w:pPr>
+        <w:pStyle w:val="Prrafodelista"/>
+        <w:numPr>
+          <w:ilvl w:val="0"/>
+          <w:numId w:val="17"/>
+        </w:numPr>
+        <w:rPr>
+          <w:rFonts w:ascii="Calibri" w:eastAsia="Calibri" w:hAnsi="Calibri" w:cs="Calibri"/>
+        </w:rPr>
+      </w:pPr>
+      <w:r>
+        <w:rPr>
+          <w:rFonts w:ascii="Calibri" w:eastAsia="Calibri" w:hAnsi="Calibri" w:cs="Calibri"/>
+        </w:rPr>
+        <w:t>Usuario selecciona opción de “Registrar”.</w:t>
+      </w:r>
+    </w:p>
+    <w:p>
+      <w:pPr>
+        <w:pStyle w:val="Prrafodelista"/>
+        <w:numPr>
+          <w:ilvl w:val="0"/>
+          <w:numId w:val="17"/>
+        </w:numPr>
+        <w:rPr>
+          <w:rFonts w:ascii="Calibri" w:eastAsia="Calibri" w:hAnsi="Calibri" w:cs="Calibri"/>
+        </w:rPr>
+      </w:pPr>
+      <w:r>
+        <w:rPr>
+          <w:rFonts w:ascii="Calibri" w:eastAsia="Calibri" w:hAnsi="Calibri" w:cs="Calibri"/>
+        </w:rPr>
+        <w:t>Usuario ingresa los datos solicitados.</w:t>
+      </w:r>
+    </w:p>
+    <w:p>
+      <w:pPr>
+        <w:pStyle w:val="Prrafodelista"/>
+        <w:numPr>
+          <w:ilvl w:val="0"/>
+          <w:numId w:val="17"/>
+        </w:numPr>
+        <w:rPr>
+          <w:rFonts w:ascii="Calibri" w:eastAsia="Calibri" w:hAnsi="Calibri" w:cs="Calibri"/>
+        </w:rPr>
+      </w:pPr>
+      <w:r>
+        <w:rPr>
+          <w:rFonts w:ascii="Calibri" w:eastAsia="Calibri" w:hAnsi="Calibri" w:cs="Calibri"/>
+        </w:rPr>
+        <w:t>Se invoca la función “</w:t>
+      </w:r>
+      <w:r>
+        <w:rPr>
+          <w:rFonts w:ascii="Calibri" w:eastAsia="Calibri" w:hAnsi="Calibri" w:cs="Calibri"/>
+        </w:rPr>
+        <w:t>registrar_login</w:t>
+      </w:r>
+      <w:r>
+        <w:rPr>
+          <w:rFonts w:ascii="Calibri" w:eastAsia="Calibri" w:hAnsi="Calibri" w:cs="Calibri"/>
+        </w:rPr>
+        <w:t>”</w:t>
+      </w:r>
+      <w:r>
+        <w:rPr>
+          <w:rFonts w:ascii="Calibri" w:eastAsia="Calibri" w:hAnsi="Calibri" w:cs="Calibri"/>
+        </w:rPr>
+        <w:t xml:space="preserve"> y “</w:t>
+      </w:r>
+      <w:r>
+        <w:rPr>
+          <w:rFonts w:ascii="Calibri" w:eastAsia="Calibri" w:hAnsi="Calibri" w:cs="Calibri"/>
+        </w:rPr>
+        <w:t>hash_password</w:t>
+      </w:r>
+      <w:r>
+        <w:rPr>
+          <w:rFonts w:ascii="Calibri" w:eastAsia="Calibri" w:hAnsi="Calibri" w:cs="Calibri"/>
+        </w:rPr>
+        <w:t>”</w:t>
+      </w:r>
+      <w:r>
+        <w:rPr>
+          <w:rFonts w:ascii="Calibri" w:eastAsia="Calibri" w:hAnsi="Calibri" w:cs="Calibri"/>
+        </w:rPr>
+        <w:t xml:space="preserve"> para encriptar la contraseña utilizando </w:t>
+      </w:r>
+      <w:r>
+        <w:rPr>
+          <w:rFonts w:ascii="Calibri" w:eastAsia="Calibri" w:hAnsi="Calibri" w:cs="Calibri"/>
+        </w:rPr>
+        <w:t xml:space="preserve">librería </w:t>
+      </w:r>
+      <w:r>
+        <w:rPr>
+          <w:rFonts w:ascii="Calibri" w:eastAsia="Calibri" w:hAnsi="Calibri" w:cs="Calibri"/>
+        </w:rPr>
+        <w:t>hashlib</w:t>
+      </w:r>
+      <w:r>
+        <w:rPr>
+          <w:rFonts w:ascii="Calibri" w:eastAsia="Calibri" w:hAnsi="Calibri" w:cs="Calibri"/>
+        </w:rPr>
+        <w:t xml:space="preserve"> y posteriormente se codifica en </w:t>
+      </w:r>
+      <w:r>
+        <w:rPr>
+          <w:rFonts w:ascii="Calibri" w:eastAsia="Calibri" w:hAnsi="Calibri" w:cs="Calibri"/>
+        </w:rPr>
+        <w:t>base64</w:t>
+      </w:r>
+      <w:r>
+        <w:rPr>
+          <w:rFonts w:ascii="Calibri" w:eastAsia="Calibri" w:hAnsi="Calibri" w:cs="Calibri"/>
+        </w:rPr>
+        <w:t xml:space="preserve">, para finalmente ser almacenada en la base de datos </w:t>
+      </w:r>
+      <w:r>
+        <w:rPr>
+          <w:rFonts w:ascii="Calibri" w:eastAsia="Calibri" w:hAnsi="Calibri" w:cs="Calibri"/>
+        </w:rPr>
+        <w:t>sg_veterinaria.db</w:t>
+      </w:r>
+      <w:r>
+        <w:rPr>
+          <w:rFonts w:ascii="Calibri" w:eastAsia="Calibri" w:hAnsi="Calibri" w:cs="Calibri"/>
+        </w:rPr>
+        <w:t xml:space="preserve"> junto al “salt” único generado en el momento</w:t>
+      </w:r>
+      <w:r>
+        <w:rPr>
+          <w:rFonts w:ascii="Calibri" w:eastAsia="Calibri" w:hAnsi="Calibri" w:cs="Calibri"/>
+        </w:rPr>
+        <w:t>, tabla usuarios</w:t>
+      </w:r>
+      <w:r>
+        <w:rPr>
+          <w:rFonts w:ascii="Calibri" w:eastAsia="Calibri" w:hAnsi="Calibri" w:cs="Calibri"/>
+        </w:rPr>
+        <w:t>.</w:t>
+      </w:r>
+    </w:p>
+    <w:p>
+      <w:pPr>
+        <w:pStyle w:val="Prrafodelista"/>
+        <w:numPr>
+          <w:ilvl w:val="0"/>
+          <w:numId w:val="17"/>
+        </w:numPr>
+        <w:rPr>
+          <w:rFonts w:ascii="Calibri" w:eastAsia="Calibri" w:hAnsi="Calibri" w:cs="Calibri"/>
+        </w:rPr>
+      </w:pPr>
+      <w:r>
+        <w:rPr>
+          <w:rFonts w:ascii="Calibri" w:eastAsia="Calibri" w:hAnsi="Calibri" w:cs="Calibri"/>
+        </w:rPr>
+        <w:t xml:space="preserve">Usuario selecciona opción </w:t>
+      </w:r>
+      <w:r>
+        <w:rPr>
+          <w:rFonts w:ascii="Calibri" w:eastAsia="Calibri" w:hAnsi="Calibri" w:cs="Calibri"/>
+        </w:rPr>
+        <w:t>“Ingresar”.</w:t>
+      </w:r>
+    </w:p>
+    <w:p>
+      <w:pPr>
+        <w:pStyle w:val="Prrafodelista"/>
+        <w:numPr>
+          <w:ilvl w:val="0"/>
+          <w:numId w:val="17"/>
+        </w:numPr>
+        <w:rPr>
+          <w:rFonts w:ascii="Calibri" w:eastAsia="Calibri" w:hAnsi="Calibri" w:cs="Calibri"/>
+        </w:rPr>
+      </w:pPr>
+      <w:r>
+        <w:rPr>
+          <w:rFonts w:ascii="Calibri" w:eastAsia="Calibri" w:hAnsi="Calibri" w:cs="Calibri"/>
+        </w:rPr>
+        <w:t>Usuario ingresa los datos solicitados.</w:t>
+      </w:r>
+    </w:p>
+    <w:p>
+      <w:pPr>
+        <w:pStyle w:val="Prrafodelista"/>
+        <w:numPr>
+          <w:ilvl w:val="0"/>
+          <w:numId w:val="17"/>
+        </w:numPr>
+        <w:rPr>
+          <w:rFonts w:ascii="Calibri" w:eastAsia="Calibri" w:hAnsi="Calibri" w:cs="Calibri"/>
+        </w:rPr>
+      </w:pPr>
+      <w:r>
+        <w:rPr>
+          <w:rFonts w:ascii="Calibri" w:eastAsia="Calibri" w:hAnsi="Calibri" w:cs="Calibri"/>
+        </w:rPr>
+        <w:t xml:space="preserve">Se invoca la función </w:t>
+      </w:r>
+      <w:r>
+        <w:rPr>
+          <w:rFonts w:ascii="Calibri" w:eastAsia="Calibri" w:hAnsi="Calibri" w:cs="Calibri"/>
+        </w:rPr>
+        <w:t>“</w:t>
+      </w:r>
+      <w:r>
+        <w:rPr>
+          <w:rFonts w:ascii="Calibri" w:eastAsia="Calibri" w:hAnsi="Calibri" w:cs="Calibri"/>
+        </w:rPr>
+        <w:t>verificar_login</w:t>
+      </w:r>
+      <w:r>
+        <w:rPr>
+          <w:rFonts w:ascii="Calibri" w:eastAsia="Calibri" w:hAnsi="Calibri" w:cs="Calibri"/>
+        </w:rPr>
+        <w:t xml:space="preserve">” y “hash_password”, </w:t>
+      </w:r>
+      <w:r>
+        <w:rPr>
+          <w:rFonts w:ascii="Calibri" w:eastAsia="Calibri" w:hAnsi="Calibri" w:cs="Calibri"/>
+        </w:rPr>
+        <w:t xml:space="preserve">primero se decodifica en base 64 </w:t>
+      </w:r>
+      <w:r>
+        <w:rPr>
+          <w:rFonts w:ascii="Calibri" w:eastAsia="Calibri" w:hAnsi="Calibri" w:cs="Calibri"/>
+        </w:rPr>
+        <w:t>para volver a encriptar la contraseña utilizando librería hashlib</w:t>
+      </w:r>
+      <w:r>
+        <w:rPr>
+          <w:rFonts w:ascii="Calibri" w:eastAsia="Calibri" w:hAnsi="Calibri" w:cs="Calibri"/>
+        </w:rPr>
+        <w:t>, esta vez utilizando el “salt” almacenado en la base de datos y se realiza comparación, validando que la autenticación se encuentre ok.</w:t>
+      </w:r>
+    </w:p>
+    <w:p>
+      <w:pPr>
+        <w:pStyle w:val="Prrafodelista"/>
+        <w:numPr>
+          <w:ilvl w:val="0"/>
+          <w:numId w:val="17"/>
+        </w:numPr>
+        <w:rPr>
+          <w:rFonts w:ascii="Calibri" w:eastAsia="Calibri" w:hAnsi="Calibri" w:cs="Calibri"/>
+        </w:rPr>
+      </w:pPr>
+      <w:r>
+        <w:rPr>
+          <w:rFonts w:ascii="Calibri" w:eastAsia="Calibri" w:hAnsi="Calibri" w:cs="Calibri"/>
+        </w:rPr>
+        <w:t>Usuario ingresa al sistema principal.</w:t>
+      </w:r>
+      <w:r>
+        <w:rPr>
+          <w:rFonts w:ascii="Calibri" w:eastAsia="Calibri" w:hAnsi="Calibri" w:cs="Calibri"/>
+        </w:rPr>
+        <w:t xml:space="preserve"> </w:t>
+      </w:r>
+    </w:p>
+    <w:p>
+      <w:pPr>
+        <w:pStyle w:val="Ttulo10"/>
+      </w:pPr>
+      <w:bookmarkStart w:id="7" w:name="_Toc210943326"/>
+      <w:r>
+        <w:t>Diagramas UML</w:t>
+      </w:r>
+      <w:bookmarkEnd w:id="7"/>
+    </w:p>
+    <w:p>
+      <w:pPr>
+        <w:spacing w:before="240" w:after="240"/>
+      </w:pPr>
+      <w:r>
+        <w:rPr>
+          <w:rFonts w:ascii="Calibri" w:eastAsia="Calibri" w:hAnsi="Calibri" w:cs="Calibri"/>
+        </w:rPr>
+        <w:t>El diagrama UML de clases que se presenta a continuación modela la estructura principal del sistema de gestión de reservas desarrollado para la veterinaria “SmartService”. Este diagrama constituye una herramienta fundamental para representar las entidades del sistema, sus atributos, métodos y las relaciones que existen entre ellas, permitiendo una comprensión clara y detallada de cómo está organizado el software a nivel lógico y orientado a objetos.</w:t>
+      </w:r>
+    </w:p>
+    <w:p>
+      <w:pPr>
+        <w:spacing w:before="240" w:after="240"/>
+      </w:pPr>
+      <w:r>
+        <w:rPr>
+          <w:rFonts w:ascii="Calibri" w:eastAsia="Calibri" w:hAnsi="Calibri" w:cs="Calibri"/>
+        </w:rPr>
+        <w:t>El sistema fue diseñado considerando que el veterinario es el principal usuario que interactúa con la aplicación desde la consola. Este usuario, al autenticarse, puede registrar citas para pacientes (mascotas), asignarse a sí mismo como responsable de la atención, o bien asignar a otro veterinario disponible, centralizando así la gestión operativa de la clínica.</w:t>
+      </w:r>
+    </w:p>
+    <w:p>
+      <w:pPr>
+        <w:spacing w:before="240" w:after="240"/>
+      </w:pPr>
+      <w:r>
+        <w:rPr>
+          <w:rFonts w:ascii="Calibri" w:eastAsia="Calibri" w:hAnsi="Calibri" w:cs="Calibri"/>
+        </w:rPr>
+        <w:t xml:space="preserve">Entre las clases principales que conforman el sistema, se encuentra la clase </w:t>
+      </w:r>
+      <w:r>
+        <w:rPr>
+          <w:rFonts w:ascii="Consolas" w:eastAsia="Consolas" w:hAnsi="Consolas" w:cs="Consolas"/>
+        </w:rPr>
+        <w:t>Usuario</w:t>
+      </w:r>
+      <w:r>
+        <w:rPr>
+          <w:rFonts w:ascii="Calibri" w:eastAsia="Calibri" w:hAnsi="Calibri" w:cs="Calibri"/>
+        </w:rPr>
+        <w:t xml:space="preserve">, que representa a todas las personas que pueden acceder al sistema, identificados por su nombre, correo electrónico, rol y contraseña encriptada. Le sigue la clase </w:t>
+      </w:r>
+      <w:r>
+        <w:rPr>
+          <w:rFonts w:ascii="Consolas" w:eastAsia="Consolas" w:hAnsi="Consolas" w:cs="Consolas"/>
+        </w:rPr>
+        <w:t>Veterinario</w:t>
+      </w:r>
+      <w:r>
+        <w:rPr>
+          <w:rFonts w:ascii="Calibri" w:eastAsia="Calibri" w:hAnsi="Calibri" w:cs="Calibri"/>
+        </w:rPr>
+        <w:t xml:space="preserve">, una especialización del usuario que posee atributos propios como su especialidad, y funcionalidades específicas como autoasignarse reservas o </w:t>
+      </w:r>
+      <w:r>
+        <w:rPr>
+          <w:rFonts w:ascii="Calibri" w:eastAsia="Calibri" w:hAnsi="Calibri" w:cs="Calibri"/>
+        </w:rPr>
+        <w:lastRenderedPageBreak/>
+        <w:t xml:space="preserve">asignarlas a otros colegas. La clase </w:t>
+      </w:r>
+      <w:r>
+        <w:rPr>
+          <w:rFonts w:ascii="Consolas" w:eastAsia="Consolas" w:hAnsi="Consolas" w:cs="Consolas"/>
+        </w:rPr>
+        <w:t>Mascota</w:t>
+      </w:r>
+      <w:r>
+        <w:rPr>
+          <w:rFonts w:ascii="Calibri" w:eastAsia="Calibri" w:hAnsi="Calibri" w:cs="Calibri"/>
+        </w:rPr>
+        <w:t xml:space="preserve"> representa a los animales registrados en el sistema, asociados a un dueño (usuario) y con información como especie, raza, edad y nombre.</w:t>
+      </w:r>
+    </w:p>
+    <w:p>
+      <w:pPr>
+        <w:spacing w:before="240" w:after="240"/>
+      </w:pPr>
+      <w:r>
+        <w:rPr>
+          <w:rFonts w:ascii="Calibri" w:eastAsia="Calibri" w:hAnsi="Calibri" w:cs="Calibri"/>
+        </w:rPr>
+        <w:t xml:space="preserve">La clase </w:t>
+      </w:r>
+      <w:r>
+        <w:rPr>
+          <w:rFonts w:ascii="Consolas" w:eastAsia="Consolas" w:hAnsi="Consolas" w:cs="Consolas"/>
+        </w:rPr>
+        <w:t>Reserva</w:t>
+      </w:r>
+      <w:r>
+        <w:rPr>
+          <w:rFonts w:ascii="Calibri" w:eastAsia="Calibri" w:hAnsi="Calibri" w:cs="Calibri"/>
+        </w:rPr>
+        <w:t xml:space="preserve"> modela las citas médicas, vinculando una mascota con un veterinario, junto con detalles como fecha, hora, motivo de la consulta y estado de la reserva (pendiente, confirmada o cancelada). Todas estas clases están conectadas con la clase </w:t>
+      </w:r>
+      <w:r>
+        <w:rPr>
+          <w:rFonts w:ascii="Consolas" w:eastAsia="Consolas" w:hAnsi="Consolas" w:cs="Consolas"/>
+        </w:rPr>
+        <w:t>BaseDatos</w:t>
+      </w:r>
+      <w:r>
+        <w:rPr>
+          <w:rFonts w:ascii="Calibri" w:eastAsia="Calibri" w:hAnsi="Calibri" w:cs="Calibri"/>
+        </w:rPr>
+        <w:t xml:space="preserve">, la cual abstrae las operaciones de almacenamiento y recuperación de información desde una base de datos SQLite. Para garantizar la seguridad del sistema, se incluye la clase </w:t>
+      </w:r>
+      <w:r>
+        <w:rPr>
+          <w:rFonts w:ascii="Consolas" w:eastAsia="Consolas" w:hAnsi="Consolas" w:cs="Consolas"/>
+        </w:rPr>
+        <w:t>Autenticador</w:t>
+      </w:r>
+      <w:r>
+        <w:rPr>
+          <w:rFonts w:ascii="Calibri" w:eastAsia="Calibri" w:hAnsi="Calibri" w:cs="Calibri"/>
+        </w:rPr>
+        <w:t>, encargada de gestionar el registro de nuevos usuarios, la autenticación durante el inicio de sesión, y el uso de funciones de hash para proteger las credenciales.</w:t>
+      </w:r>
+    </w:p>
+    <w:p>
+      <w:r>
+        <w:t>Diagrama de Clases:</w:t>
+      </w:r>
+    </w:p>
+    <w:p>
+      <w:r>
+        <w:rPr>
+          <w:noProof/>
+        </w:rPr>
+        <w:drawing>
+          <wp:inline distT="0" distB="0" distL="0" distR="0" wp14:anchorId="6785A7A7" wp14:editId="56556F62">
+            <wp:extent cx="5162550" cy="3584190"/>
+            <wp:effectExtent l="0" t="0" r="0" b="0"/>
+            <wp:docPr id="751735314" name="drawing" descr="Diagrama de Clases"/>
+            <wp:cNvGraphicFramePr>
+              <a:graphicFrameLocks xmlns:a="http://schemas.openxmlformats.org/drawingml/2006/main" noChangeAspect="1"/>
+            </wp:cNvGraphicFramePr>
+            <a:graphic xmlns:a="http://schemas.openxmlformats.org/drawingml/2006/main">
+              <a:graphicData uri="http://schemas.openxmlformats.org/drawingml/2006/picture">
+                <pic:pic xmlns:pic="http://schemas.openxmlformats.org/drawingml/2006/picture">
+                  <pic:nvPicPr>
+                    <pic:cNvPr id="751735314" name="drawing" descr="Diagrama de Clases"/>
+                    <pic:cNvPicPr/>
+                  </pic:nvPicPr>
+                  <pic:blipFill>
+                    <a:blip r:embed="rId17">
                       <a:extLst>
                         <a:ext uri="{28A0092B-C50C-407E-A947-70E740481C1C}">
                           <a14:useLocalDpi xmlns:a14="http://schemas.microsoft.com/office/drawing/2010/main" val="0"/>
@@ -3847,12 +4364,15 @@
     </w:p>
     <w:p>
       <w:r>
+        <w:rPr>
+          <w:noProof/>
+        </w:rPr>
         <w:lastRenderedPageBreak/>
         <w:drawing>
-          <wp:inline distT="0" distB="0" distL="0" distR="0" wp14:anchorId="496B529B" wp14:editId="0F91C173">
+          <wp:inline distT="0" distB="0" distL="0" distR="0" wp14:anchorId="496B529B" wp14:editId="040BD6E1">
             <wp:extent cx="3381300" cy="3590925"/>
             <wp:effectExtent l="0" t="0" r="0" b="0"/>
-            <wp:docPr id="1948557905" name="Imagen 1" descr="Diagrama&#10;&#10;El contenido generado por IA puede ser incorrecto."/>
+            <wp:docPr id="1948557905" name="Imagen 1" descr="Diagrama Casos de Uso"/>
             <wp:cNvGraphicFramePr>
               <a:graphicFrameLocks xmlns:a="http://schemas.openxmlformats.org/drawingml/2006/main" noChangeAspect="1"/>
             </wp:cNvGraphicFramePr>
@@ -3860,11 +4380,11 @@
               <a:graphicData uri="http://schemas.openxmlformats.org/drawingml/2006/picture">
                 <pic:pic xmlns:pic="http://schemas.openxmlformats.org/drawingml/2006/picture">
                   <pic:nvPicPr>
-                    <pic:cNvPr id="1948557905" name="Imagen 1" descr="Diagrama&#10;&#10;El contenido generado por IA puede ser incorrecto."/>
+                    <pic:cNvPr id="1948557905" name="Imagen 1" descr="Diagrama Casos de Uso"/>
                     <pic:cNvPicPr/>
                   </pic:nvPicPr>
                   <pic:blipFill>
-                    <a:blip r:embed="rId15"/>
+                    <a:blip r:embed="rId18"/>
                     <a:stretch>
                       <a:fillRect/>
                     </a:stretch>
@@ -3922,10 +4442,10 @@
       </w:pPr>
     </w:p>
     <w:sectPr>
-      <w:headerReference w:type="default" r:id="rId16"/>
-      <w:footerReference w:type="default" r:id="rId17"/>
-      <w:headerReference w:type="first" r:id="rId18"/>
-      <w:footerReference w:type="first" r:id="rId19"/>
+      <w:headerReference w:type="default" r:id="rId19"/>
+      <w:footerReference w:type="default" r:id="rId20"/>
+      <w:headerReference w:type="first" r:id="rId21"/>
+      <w:footerReference w:type="first" r:id="rId22"/>
       <w:pgSz w:w="12240" w:h="15840" w:code="1"/>
       <w:pgMar w:top="1418" w:right="1418" w:bottom="1418" w:left="1418" w:header="448" w:footer="544" w:gutter="0"/>
       <w:cols w:space="708"/>
@@ -7227,7 +7747,7 @@
             </wp:anchor>
           </w:drawing>
         </mc:Choice>
-        <mc:Fallback xmlns:pic="http://schemas.openxmlformats.org/drawingml/2006/picture" xmlns:a14="http://schemas.microsoft.com/office/drawing/2010/main" xmlns:a="http://schemas.openxmlformats.org/drawingml/2006/main">
+        <mc:Fallback xmlns:a="http://schemas.openxmlformats.org/drawingml/2006/main" xmlns:a14="http://schemas.microsoft.com/office/drawing/2010/main" xmlns:pic="http://schemas.openxmlformats.org/drawingml/2006/picture">
           <w:pict>
             <v:group id="Grupo 145" style="position:absolute;margin-left:.4pt;margin-top:5.85pt;width:567.8pt;height:119.55pt;z-index:-251658240;mso-position-horizontal-relative:page;mso-position-vertical-relative:page" alt="Header" coordsize="11356,2391" coordorigin="441,444" o:spid="_x0000_s1026" w14:anchorId="34E62EB5" o:gfxdata="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">
               <v:group id="Group 13" style="position:absolute;left:9765;top:454;width:2021;height:266" coordsize="2021,266" coordorigin="9765,454" o:spid="_x0000_s1027" o:gfxdata="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">
@@ -7708,6 +8228,92 @@
     </w:lvl>
   </w:abstractNum>
   <w:abstractNum w:abstractNumId="3" w15:restartNumberingAfterBreak="0">
+    <w:nsid w:val="30724C9D"/>
+    <w:multiLevelType w:val="hybridMultilevel"/>
+    <w:tmpl w:val="C1C42CE8"/>
+    <w:lvl w:ilvl="0" w:tplc="340A000F">
+      <w:start w:val="1"/>
+      <w:numFmt w:val="decimal"/>
+      <w:lvlText w:val="%1."/>
+      <w:lvlJc w:val="left"/>
+      <w:pPr>
+        <w:ind w:left="720" w:hanging="360"/>
+      </w:pPr>
+    </w:lvl>
+    <w:lvl w:ilvl="1" w:tplc="340A0019" w:tentative="1">
+      <w:start w:val="1"/>
+      <w:numFmt w:val="lowerLetter"/>
+      <w:lvlText w:val="%2."/>
+      <w:lvlJc w:val="left"/>
+      <w:pPr>
+        <w:ind w:left="1440" w:hanging="360"/>
+      </w:pPr>
+    </w:lvl>
+    <w:lvl w:ilvl="2" w:tplc="340A001B" w:tentative="1">
+      <w:start w:val="1"/>
+      <w:numFmt w:val="lowerRoman"/>
+      <w:lvlText w:val="%3."/>
+      <w:lvlJc w:val="right"/>
+      <w:pPr>
+        <w:ind w:left="2160" w:hanging="180"/>
+      </w:pPr>
+    </w:lvl>
+    <w:lvl w:ilvl="3" w:tplc="340A000F" w:tentative="1">
+      <w:start w:val="1"/>
+      <w:numFmt w:val="decimal"/>
+      <w:lvlText w:val="%4."/>
+      <w:lvlJc w:val="left"/>
+      <w:pPr>
+        <w:ind w:left="2880" w:hanging="360"/>
+      </w:pPr>
+    </w:lvl>
+    <w:lvl w:ilvl="4" w:tplc="340A0019" w:tentative="1">
+      <w:start w:val="1"/>
+      <w:numFmt w:val="lowerLetter"/>
+      <w:lvlText w:val="%5."/>
+      <w:lvlJc w:val="left"/>
+      <w:pPr>
+        <w:ind w:left="3600" w:hanging="360"/>
+      </w:pPr>
+    </w:lvl>
+    <w:lvl w:ilvl="5" w:tplc="340A001B" w:tentative="1">
+      <w:start w:val="1"/>
+      <w:numFmt w:val="lowerRoman"/>
+      <w:lvlText w:val="%6."/>
+      <w:lvlJc w:val="right"/>
+      <w:pPr>
+        <w:ind w:left="4320" w:hanging="180"/>
+      </w:pPr>
+    </w:lvl>
+    <w:lvl w:ilvl="6" w:tplc="340A000F" w:tentative="1">
+      <w:start w:val="1"/>
+      <w:numFmt w:val="decimal"/>
+      <w:lvlText w:val="%7."/>
+      <w:lvlJc w:val="left"/>
+      <w:pPr>
+        <w:ind w:left="5040" w:hanging="360"/>
+      </w:pPr>
+    </w:lvl>
+    <w:lvl w:ilvl="7" w:tplc="340A0019" w:tentative="1">
+      <w:start w:val="1"/>
+      <w:numFmt w:val="lowerLetter"/>
+      <w:lvlText w:val="%8."/>
+      <w:lvlJc w:val="left"/>
+      <w:pPr>
+        <w:ind w:left="5760" w:hanging="360"/>
+      </w:pPr>
+    </w:lvl>
+    <w:lvl w:ilvl="8" w:tplc="340A001B" w:tentative="1">
+      <w:start w:val="1"/>
+      <w:numFmt w:val="lowerRoman"/>
+      <w:lvlText w:val="%9."/>
+      <w:lvlJc w:val="right"/>
+      <w:pPr>
+        <w:ind w:left="6480" w:hanging="180"/>
+      </w:pPr>
+    </w:lvl>
+  </w:abstractNum>
+  <w:abstractNum w:abstractNumId="4" w15:restartNumberingAfterBreak="0">
     <w:nsid w:val="329809E4"/>
     <w:multiLevelType w:val="hybridMultilevel"/>
     <w:tmpl w:val="2B2451D4"/>
@@ -7820,7 +8426,7 @@
       </w:rPr>
     </w:lvl>
   </w:abstractNum>
-  <w:abstractNum w:abstractNumId="4" w15:restartNumberingAfterBreak="0">
+  <w:abstractNum w:abstractNumId="5" w15:restartNumberingAfterBreak="0">
     <w:nsid w:val="342E4FA6"/>
     <w:multiLevelType w:val="hybridMultilevel"/>
     <w:tmpl w:val="FFFFFFFF"/>
@@ -7933,7 +8539,7 @@
       </w:rPr>
     </w:lvl>
   </w:abstractNum>
-  <w:abstractNum w:abstractNumId="5" w15:restartNumberingAfterBreak="0">
+  <w:abstractNum w:abstractNumId="6" w15:restartNumberingAfterBreak="0">
     <w:nsid w:val="34C782B7"/>
     <w:multiLevelType w:val="hybridMultilevel"/>
     <w:tmpl w:val="FFFFFFFF"/>
@@ -8046,7 +8652,7 @@
       </w:rPr>
     </w:lvl>
   </w:abstractNum>
-  <w:abstractNum w:abstractNumId="6" w15:restartNumberingAfterBreak="0">
+  <w:abstractNum w:abstractNumId="7" w15:restartNumberingAfterBreak="0">
     <w:nsid w:val="36546790"/>
     <w:multiLevelType w:val="multilevel"/>
     <w:tmpl w:val="A4AE4B06"/>
@@ -8195,7 +8801,7 @@
       </w:rPr>
     </w:lvl>
   </w:abstractNum>
-  <w:abstractNum w:abstractNumId="7" w15:restartNumberingAfterBreak="0">
+  <w:abstractNum w:abstractNumId="8" w15:restartNumberingAfterBreak="0">
     <w:nsid w:val="455CAA72"/>
     <w:multiLevelType w:val="hybridMultilevel"/>
     <w:tmpl w:val="451A57DC"/>
@@ -8308,7 +8914,7 @@
       </w:rPr>
     </w:lvl>
   </w:abstractNum>
-  <w:abstractNum w:abstractNumId="8" w15:restartNumberingAfterBreak="0">
+  <w:abstractNum w:abstractNumId="9" w15:restartNumberingAfterBreak="0">
     <w:nsid w:val="50698124"/>
     <w:multiLevelType w:val="hybridMultilevel"/>
     <w:tmpl w:val="FFFFFFFF"/>
@@ -8421,7 +9027,7 @@
       </w:rPr>
     </w:lvl>
   </w:abstractNum>
-  <w:abstractNum w:abstractNumId="9" w15:restartNumberingAfterBreak="0">
+  <w:abstractNum w:abstractNumId="10" w15:restartNumberingAfterBreak="0">
     <w:nsid w:val="59084191"/>
     <w:multiLevelType w:val="multilevel"/>
     <w:tmpl w:val="31226904"/>
@@ -8570,7 +9176,7 @@
       </w:rPr>
     </w:lvl>
   </w:abstractNum>
-  <w:abstractNum w:abstractNumId="10" w15:restartNumberingAfterBreak="0">
+  <w:abstractNum w:abstractNumId="11" w15:restartNumberingAfterBreak="0">
     <w:nsid w:val="5956032F"/>
     <w:multiLevelType w:val="multilevel"/>
     <w:tmpl w:val="6AEAF3FE"/>
@@ -8699,7 +9305,7 @@
       </w:rPr>
     </w:lvl>
   </w:abstractNum>
-  <w:abstractNum w:abstractNumId="11" w15:restartNumberingAfterBreak="0">
+  <w:abstractNum w:abstractNumId="12" w15:restartNumberingAfterBreak="0">
     <w:nsid w:val="5D975C64"/>
     <w:multiLevelType w:val="hybridMultilevel"/>
     <w:tmpl w:val="FFFFFFFF"/>
@@ -8812,7 +9418,7 @@
       </w:rPr>
     </w:lvl>
   </w:abstractNum>
-  <w:abstractNum w:abstractNumId="12" w15:restartNumberingAfterBreak="0">
+  <w:abstractNum w:abstractNumId="13" w15:restartNumberingAfterBreak="0">
     <w:nsid w:val="649A1594"/>
     <w:multiLevelType w:val="hybridMultilevel"/>
     <w:tmpl w:val="FFFFFFFF"/>
@@ -8925,7 +9531,7 @@
       </w:rPr>
     </w:lvl>
   </w:abstractNum>
-  <w:abstractNum w:abstractNumId="13" w15:restartNumberingAfterBreak="0">
+  <w:abstractNum w:abstractNumId="14" w15:restartNumberingAfterBreak="0">
     <w:nsid w:val="695414E6"/>
     <w:multiLevelType w:val="hybridMultilevel"/>
     <w:tmpl w:val="05644A28"/>
@@ -9038,7 +9644,7 @@
       </w:rPr>
     </w:lvl>
   </w:abstractNum>
-  <w:abstractNum w:abstractNumId="14" w15:restartNumberingAfterBreak="0">
+  <w:abstractNum w:abstractNumId="15" w15:restartNumberingAfterBreak="0">
     <w:nsid w:val="77BBA55E"/>
     <w:multiLevelType w:val="hybridMultilevel"/>
     <w:tmpl w:val="FFFFFFFF"/>
@@ -9155,19 +9761,19 @@
     <w:abstractNumId w:val="0"/>
   </w:num>
   <w:num w:numId="2" w16cid:durableId="1395006897">
-    <w:abstractNumId w:val="3"/>
+    <w:abstractNumId w:val="4"/>
   </w:num>
   <w:num w:numId="3" w16cid:durableId="967932080">
-    <w:abstractNumId w:val="7"/>
+    <w:abstractNumId w:val="8"/>
   </w:num>
   <w:num w:numId="4" w16cid:durableId="1499466396">
     <w:abstractNumId w:val="2"/>
   </w:num>
   <w:num w:numId="5" w16cid:durableId="768159146">
-    <w:abstractNumId w:val="10"/>
+    <w:abstractNumId w:val="11"/>
   </w:num>
   <w:num w:numId="6" w16cid:durableId="2061779683">
-    <w:abstractNumId w:val="10"/>
+    <w:abstractNumId w:val="11"/>
     <w:lvlOverride w:ilvl="0">
       <w:startOverride w:val="3"/>
     </w:lvlOverride>
@@ -9176,34 +9782,37 @@
     </w:lvlOverride>
   </w:num>
   <w:num w:numId="7" w16cid:durableId="100613407">
-    <w:abstractNumId w:val="13"/>
+    <w:abstractNumId w:val="14"/>
   </w:num>
   <w:num w:numId="8" w16cid:durableId="1813207962">
     <w:abstractNumId w:val="1"/>
   </w:num>
   <w:num w:numId="9" w16cid:durableId="1333291226">
+    <w:abstractNumId w:val="7"/>
+  </w:num>
+  <w:num w:numId="10" w16cid:durableId="403644313">
+    <w:abstractNumId w:val="10"/>
+  </w:num>
+  <w:num w:numId="11" w16cid:durableId="1006520362">
+    <w:abstractNumId w:val="12"/>
+  </w:num>
+  <w:num w:numId="12" w16cid:durableId="242838749">
+    <w:abstractNumId w:val="9"/>
+  </w:num>
+  <w:num w:numId="13" w16cid:durableId="1245337414">
+    <w:abstractNumId w:val="15"/>
+  </w:num>
+  <w:num w:numId="14" w16cid:durableId="1730180320">
+    <w:abstractNumId w:val="5"/>
+  </w:num>
+  <w:num w:numId="15" w16cid:durableId="603464015">
+    <w:abstractNumId w:val="13"/>
+  </w:num>
+  <w:num w:numId="16" w16cid:durableId="1655450111">
     <w:abstractNumId w:val="6"/>
   </w:num>
-  <w:num w:numId="10" w16cid:durableId="403644313">
-    <w:abstractNumId w:val="9"/>
-  </w:num>
-  <w:num w:numId="11" w16cid:durableId="1006520362">
-    <w:abstractNumId w:val="11"/>
-  </w:num>
-  <w:num w:numId="12" w16cid:durableId="242838749">
-    <w:abstractNumId w:val="8"/>
-  </w:num>
-  <w:num w:numId="13" w16cid:durableId="1245337414">
-    <w:abstractNumId w:val="14"/>
-  </w:num>
-  <w:num w:numId="14" w16cid:durableId="1730180320">
-    <w:abstractNumId w:val="4"/>
-  </w:num>
-  <w:num w:numId="15" w16cid:durableId="603464015">
-    <w:abstractNumId w:val="12"/>
-  </w:num>
-  <w:num w:numId="16" w16cid:durableId="1655450111">
-    <w:abstractNumId w:val="5"/>
+  <w:num w:numId="17" w16cid:durableId="155075425">
+    <w:abstractNumId w:val="3"/>
   </w:num>
   <w:numIdMacAtCleanup w:val="4"/>
 </w:numbering>
@@ -9656,7 +10265,6 @@
   <w:style w:type="character" w:default="1" w:styleId="Fuentedeprrafopredeter">
     <w:name w:val="Default Paragraph Font"/>
     <w:uiPriority w:val="1"/>
-    <w:semiHidden/>
     <w:unhideWhenUsed/>
   </w:style>
   <w:style w:type="table" w:default="1" w:styleId="Tablanormal">
@@ -11077,19 +11685,6 @@
 </file>
 
 <file path=customXml/item2.xml><?xml version="1.0" encoding="utf-8"?>
-<?mso-contentType ?>
-<FormTemplates xmlns="http://schemas.microsoft.com/sharepoint/v3/contenttype/forms">
-  <Display>DocumentLibraryForm</Display>
-  <Edit>DocumentLibraryForm</Edit>
-  <New>DocumentLibraryForm</New>
-</FormTemplates>
-</file>
-
-<file path=customXml/item3.xml><?xml version="1.0" encoding="utf-8"?>
-<b:Sources xmlns:b="http://schemas.openxmlformats.org/officeDocument/2006/bibliography" xmlns="http://schemas.openxmlformats.org/officeDocument/2006/bibliography" SelectedStyle="\APASixthEditionOfficeOnline.xsl" StyleName="APA" Version="6"/>
-</file>
-
-<file path=customXml/item4.xml><?xml version="1.0" encoding="utf-8"?>
 <p:properties xmlns:p="http://schemas.microsoft.com/office/2006/metadata/properties" xmlns:xsi="http://www.w3.org/2001/XMLSchema-instance" xmlns:pc="http://schemas.microsoft.com/office/infopath/2007/PartnerControls">
   <documentManagement>
     <TaxCatchAll xmlns="23344052-d9a3-4b36-9edb-0ae78bbc2704" xsi:nil="true"/>
@@ -11098,6 +11693,19 @@
     </lcf76f155ced4ddcb4097134ff3c332f>
   </documentManagement>
 </p:properties>
+</file>
+
+<file path=customXml/item3.xml><?xml version="1.0" encoding="utf-8"?>
+<b:Sources xmlns:b="http://schemas.openxmlformats.org/officeDocument/2006/bibliography" xmlns="http://schemas.openxmlformats.org/officeDocument/2006/bibliography" SelectedStyle="\APASixthEditionOfficeOnline.xsl" StyleName="APA" Version="6"/>
+</file>
+
+<file path=customXml/item4.xml><?xml version="1.0" encoding="utf-8"?>
+<?mso-contentType ?>
+<FormTemplates xmlns="http://schemas.microsoft.com/sharepoint/v3/contenttype/forms">
+  <Display>DocumentLibraryForm</Display>
+  <Edit>DocumentLibraryForm</Edit>
+  <New>DocumentLibraryForm</New>
+</FormTemplates>
 </file>
 
 <file path=customXml/itemProps1.xml><?xml version="1.0" encoding="utf-8"?>
@@ -11120,9 +11728,12 @@
 </file>
 
 <file path=customXml/itemProps2.xml><?xml version="1.0" encoding="utf-8"?>
-<ds:datastoreItem xmlns:ds="http://schemas.openxmlformats.org/officeDocument/2006/customXml" ds:itemID="{49709B3A-932F-4849-B873-2A1178BABAC3}">
+<ds:datastoreItem xmlns:ds="http://schemas.openxmlformats.org/officeDocument/2006/customXml" ds:itemID="{1BEFC227-36E9-4590-8FCB-F7124DB486A6}">
   <ds:schemaRefs>
-    <ds:schemaRef ds:uri="http://schemas.microsoft.com/sharepoint/v3/contenttype/forms"/>
+    <ds:schemaRef ds:uri="http://schemas.microsoft.com/office/2006/metadata/properties"/>
+    <ds:schemaRef ds:uri="http://schemas.microsoft.com/office/infopath/2007/PartnerControls"/>
+    <ds:schemaRef ds:uri="23344052-d9a3-4b36-9edb-0ae78bbc2704"/>
+    <ds:schemaRef ds:uri="1374cf84-b68a-4fc7-8de0-cfaceb33d913"/>
   </ds:schemaRefs>
 </ds:datastoreItem>
 </file>
@@ -11136,12 +11747,9 @@
 </file>
 
 <file path=customXml/itemProps4.xml><?xml version="1.0" encoding="utf-8"?>
-<ds:datastoreItem xmlns:ds="http://schemas.openxmlformats.org/officeDocument/2006/customXml" ds:itemID="{1BEFC227-36E9-4590-8FCB-F7124DB486A6}">
+<ds:datastoreItem xmlns:ds="http://schemas.openxmlformats.org/officeDocument/2006/customXml" ds:itemID="{49709B3A-932F-4849-B873-2A1178BABAC3}">
   <ds:schemaRefs>
-    <ds:schemaRef ds:uri="http://schemas.microsoft.com/office/2006/metadata/properties"/>
-    <ds:schemaRef ds:uri="http://schemas.microsoft.com/office/infopath/2007/PartnerControls"/>
-    <ds:schemaRef ds:uri="23344052-d9a3-4b36-9edb-0ae78bbc2704"/>
-    <ds:schemaRef ds:uri="1374cf84-b68a-4fc7-8de0-cfaceb33d913"/>
+    <ds:schemaRef ds:uri="http://schemas.microsoft.com/sharepoint/v3/contenttype/forms"/>
   </ds:schemaRefs>
 </ds:datastoreItem>
 </file>
</xml_diff>

<commit_message>
Actualizacion de sprint - implementación de POO
</commit_message>
<xml_diff>
--- a/Documentación/EVA03_SmartService_Veterinaria.docx
+++ b/Documentación/EVA03_SmartService_Veterinaria.docx
@@ -2505,7 +2505,23 @@
           <w:b/>
           <w:bCs/>
         </w:rPr>
-        <w:t>Sprint 4 – CRUD Principal (12 oct)</w:t>
+        <w:t>Sprint 4 – CRUD Principal</w:t>
+      </w:r>
+      <w:r>
+        <w:rPr>
+          <w:rFonts w:ascii="Calibri" w:eastAsia="Calibri" w:hAnsi="Calibri" w:cs="Calibri"/>
+          <w:b/>
+          <w:bCs/>
+        </w:rPr>
+        <w:t xml:space="preserve"> y POO</w:t>
+      </w:r>
+      <w:r>
+        <w:rPr>
+          <w:rFonts w:ascii="Calibri" w:eastAsia="Calibri" w:hAnsi="Calibri" w:cs="Calibri"/>
+          <w:b/>
+          <w:bCs/>
+        </w:rPr>
+        <w:t xml:space="preserve"> (12 oct)</w:t>
       </w:r>
     </w:p>
     <w:p>
@@ -2533,7 +2549,25 @@
         <w:rPr>
           <w:rFonts w:ascii="Calibri" w:eastAsia="Calibri" w:hAnsi="Calibri" w:cs="Calibri"/>
         </w:rPr>
-        <w:t>Listar funciones CRUD agregadas.</w:t>
+        <w:t>Listar funciones CRUD agregadas</w:t>
+      </w:r>
+      <w:r>
+        <w:rPr>
+          <w:rFonts w:ascii="Calibri" w:eastAsia="Calibri" w:hAnsi="Calibri" w:cs="Calibri"/>
+        </w:rPr>
+        <w:t xml:space="preserve">, </w:t>
+      </w:r>
+      <w:r>
+        <w:rPr>
+          <w:rFonts w:ascii="Calibri" w:eastAsia="Calibri" w:hAnsi="Calibri" w:cs="Calibri"/>
+        </w:rPr>
+        <w:t>clases, atributos y herencias</w:t>
+      </w:r>
+      <w:r>
+        <w:rPr>
+          <w:rFonts w:ascii="Calibri" w:eastAsia="Calibri" w:hAnsi="Calibri" w:cs="Calibri"/>
+        </w:rPr>
+        <w:t>.</w:t>
       </w:r>
     </w:p>
     <w:p>
@@ -2606,23 +2640,7 @@
           <w:color w:val="auto"/>
           <w:szCs w:val="22"/>
         </w:rPr>
-        <w:t xml:space="preserve">Conectar CRUD </w:t>
-      </w:r>
-      <w:r>
-        <w:rPr>
-          <w:rFonts w:ascii="Calibri" w:eastAsia="Calibri" w:hAnsi="Calibri" w:cs="Calibri"/>
-          <w:color w:val="auto"/>
-          <w:szCs w:val="22"/>
-        </w:rPr>
-        <w:t>correctamente </w:t>
-      </w:r>
-      <w:r>
-        <w:rPr>
-          <w:rFonts w:ascii="Calibri" w:eastAsia="Calibri" w:hAnsi="Calibri" w:cs="Calibri"/>
-          <w:color w:val="auto"/>
-          <w:szCs w:val="22"/>
-        </w:rPr>
-        <w:t>a BD</w:t>
+        <w:t>Aplicar clases, atributos y herencias</w:t>
       </w:r>
     </w:p>
     <w:p>
@@ -2644,7 +2662,23 @@
           <w:color w:val="auto"/>
           <w:szCs w:val="22"/>
         </w:rPr>
-        <w:t>Validar manejo de errores</w:t>
+        <w:t xml:space="preserve">Conectar CRUD </w:t>
+      </w:r>
+      <w:r>
+        <w:rPr>
+          <w:rFonts w:ascii="Calibri" w:eastAsia="Calibri" w:hAnsi="Calibri" w:cs="Calibri"/>
+          <w:color w:val="auto"/>
+          <w:szCs w:val="22"/>
+        </w:rPr>
+        <w:t>correctamente </w:t>
+      </w:r>
+      <w:r>
+        <w:rPr>
+          <w:rFonts w:ascii="Calibri" w:eastAsia="Calibri" w:hAnsi="Calibri" w:cs="Calibri"/>
+          <w:color w:val="auto"/>
+          <w:szCs w:val="22"/>
+        </w:rPr>
+        <w:t>a BD</w:t>
       </w:r>
     </w:p>
     <w:p>
@@ -2666,18 +2700,40 @@
           <w:color w:val="auto"/>
           <w:szCs w:val="22"/>
         </w:rPr>
-        <w:t>Pruebas funcionales del CRUD</w:t>
+        <w:t>Validar manejo de errores</w:t>
       </w:r>
     </w:p>
     <w:p>
       <w:pPr>
         <w:pStyle w:val="Prrafodelista"/>
+        <w:numPr>
+          <w:ilvl w:val="0"/>
+          <w:numId w:val="15"/>
+        </w:numPr>
         <w:rPr>
           <w:rFonts w:ascii="Calibri" w:eastAsia="Calibri" w:hAnsi="Calibri" w:cs="Calibri"/>
           <w:color w:val="auto"/>
           <w:szCs w:val="22"/>
         </w:rPr>
       </w:pPr>
+      <w:r>
+        <w:rPr>
+          <w:rFonts w:ascii="Calibri" w:eastAsia="Calibri" w:hAnsi="Calibri" w:cs="Calibri"/>
+          <w:color w:val="auto"/>
+          <w:szCs w:val="22"/>
+        </w:rPr>
+        <w:t>Pruebas funcionales del CRUD</w:t>
+      </w:r>
+    </w:p>
+    <w:p>
+      <w:pPr>
+        <w:pStyle w:val="Prrafodelista"/>
+        <w:rPr>
+          <w:rFonts w:ascii="Calibri" w:eastAsia="Calibri" w:hAnsi="Calibri" w:cs="Calibri"/>
+          <w:color w:val="auto"/>
+          <w:szCs w:val="22"/>
+        </w:rPr>
+      </w:pPr>
     </w:p>
     <w:p>
       <w:pPr>
@@ -2693,7 +2749,23 @@
           <w:b/>
           <w:bCs/>
         </w:rPr>
-        <w:t>Sprint 5 – CRUD Secundarios y Reportes (13 oct)</w:t>
+        <w:t>Sprint 5 – CRUD Secundarios</w:t>
+      </w:r>
+      <w:r>
+        <w:rPr>
+          <w:rFonts w:ascii="Calibri" w:eastAsia="Calibri" w:hAnsi="Calibri" w:cs="Calibri"/>
+          <w:b/>
+          <w:bCs/>
+        </w:rPr>
+        <w:t>, POO</w:t>
+      </w:r>
+      <w:r>
+        <w:rPr>
+          <w:rFonts w:ascii="Calibri" w:eastAsia="Calibri" w:hAnsi="Calibri" w:cs="Calibri"/>
+          <w:b/>
+          <w:bCs/>
+        </w:rPr>
+        <w:t xml:space="preserve"> y Reportes (13 oct)</w:t>
       </w:r>
     </w:p>
     <w:p>
@@ -2721,7 +2793,43 @@
         <w:rPr>
           <w:rFonts w:ascii="Calibri" w:eastAsia="Calibri" w:hAnsi="Calibri" w:cs="Calibri"/>
         </w:rPr>
-        <w:t>Listar funciones CRUD agregadas y reporte.</w:t>
+        <w:t>Listar funciones CRUD agregadas</w:t>
+      </w:r>
+      <w:r>
+        <w:rPr>
+          <w:rFonts w:ascii="Calibri" w:eastAsia="Calibri" w:hAnsi="Calibri" w:cs="Calibri"/>
+        </w:rPr>
+        <w:t>,</w:t>
+      </w:r>
+      <w:r>
+        <w:rPr>
+          <w:rFonts w:ascii="Calibri" w:eastAsia="Calibri" w:hAnsi="Calibri" w:cs="Calibri"/>
+        </w:rPr>
+        <w:t xml:space="preserve"> clases, atributos</w:t>
+      </w:r>
+      <w:r>
+        <w:rPr>
+          <w:rFonts w:ascii="Calibri" w:eastAsia="Calibri" w:hAnsi="Calibri" w:cs="Calibri"/>
+        </w:rPr>
+        <w:t>,</w:t>
+      </w:r>
+      <w:r>
+        <w:rPr>
+          <w:rFonts w:ascii="Calibri" w:eastAsia="Calibri" w:hAnsi="Calibri" w:cs="Calibri"/>
+        </w:rPr>
+        <w:t xml:space="preserve"> herencias</w:t>
+      </w:r>
+      <w:r>
+        <w:rPr>
+          <w:rFonts w:ascii="Calibri" w:eastAsia="Calibri" w:hAnsi="Calibri" w:cs="Calibri"/>
+        </w:rPr>
+        <w:t xml:space="preserve"> </w:t>
+      </w:r>
+      <w:r>
+        <w:rPr>
+          <w:rFonts w:ascii="Calibri" w:eastAsia="Calibri" w:hAnsi="Calibri" w:cs="Calibri"/>
+        </w:rPr>
+        <w:t>y reporte.</w:t>
       </w:r>
     </w:p>
     <w:p>
@@ -2756,7 +2864,23 @@
           <w:color w:val="auto"/>
           <w:szCs w:val="22"/>
         </w:rPr>
-        <w:t>Implementar CRUD secundarios</w:t>
+        <w:t xml:space="preserve">Implementar </w:t>
+      </w:r>
+      <w:r>
+        <w:rPr>
+          <w:rFonts w:ascii="Calibri" w:eastAsia="Calibri" w:hAnsi="Calibri" w:cs="Calibri"/>
+          <w:color w:val="auto"/>
+          <w:szCs w:val="22"/>
+        </w:rPr>
+        <w:t xml:space="preserve">funciones </w:t>
+      </w:r>
+      <w:r>
+        <w:rPr>
+          <w:rFonts w:ascii="Calibri" w:eastAsia="Calibri" w:hAnsi="Calibri" w:cs="Calibri"/>
+          <w:color w:val="auto"/>
+          <w:szCs w:val="22"/>
+        </w:rPr>
+        <w:t>CRUD secundarios</w:t>
       </w:r>
     </w:p>
     <w:p>
@@ -2778,15 +2902,7 @@
           <w:color w:val="auto"/>
           <w:szCs w:val="22"/>
         </w:rPr>
-        <w:t>Generar función de reporte/resumen filtrado</w:t>
-      </w:r>
-      <w:r>
-        <w:rPr>
-          <w:rFonts w:ascii="Calibri" w:eastAsia="Calibri" w:hAnsi="Calibri" w:cs="Calibri"/>
-          <w:color w:val="auto"/>
-          <w:szCs w:val="22"/>
-        </w:rPr>
-        <w:t xml:space="preserve"> y funcional</w:t>
+        <w:t>Aplicar clases, atributos y herencias</w:t>
       </w:r>
     </w:p>
     <w:p>
@@ -2808,7 +2924,16 @@
           <w:color w:val="auto"/>
           <w:szCs w:val="22"/>
         </w:rPr>
-        <w:t>Validar manejo de errores</w:t>
+        <w:lastRenderedPageBreak/>
+        <w:t>Generar función de reporte/resumen filtrado</w:t>
+      </w:r>
+      <w:r>
+        <w:rPr>
+          <w:rFonts w:ascii="Calibri" w:eastAsia="Calibri" w:hAnsi="Calibri" w:cs="Calibri"/>
+          <w:color w:val="auto"/>
+          <w:szCs w:val="22"/>
+        </w:rPr>
+        <w:t xml:space="preserve"> y funcional</w:t>
       </w:r>
     </w:p>
     <w:p>
@@ -2830,7 +2955,28 @@
           <w:color w:val="auto"/>
           <w:szCs w:val="22"/>
         </w:rPr>
-        <w:lastRenderedPageBreak/>
+        <w:t>Validar manejo de errores</w:t>
+      </w:r>
+    </w:p>
+    <w:p>
+      <w:pPr>
+        <w:pStyle w:val="Prrafodelista"/>
+        <w:numPr>
+          <w:ilvl w:val="0"/>
+          <w:numId w:val="14"/>
+        </w:numPr>
+        <w:rPr>
+          <w:rFonts w:ascii="Calibri" w:eastAsia="Calibri" w:hAnsi="Calibri" w:cs="Calibri"/>
+          <w:color w:val="auto"/>
+          <w:szCs w:val="22"/>
+        </w:rPr>
+      </w:pPr>
+      <w:r>
+        <w:rPr>
+          <w:rFonts w:ascii="Calibri" w:eastAsia="Calibri" w:hAnsi="Calibri" w:cs="Calibri"/>
+          <w:color w:val="auto"/>
+          <w:szCs w:val="22"/>
+        </w:rPr>
         <w:t>Pruebas funcionales del CRUD</w:t>
       </w:r>
     </w:p>
@@ -4461,7 +4607,6 @@
         <w:docPartUnique/>
       </w:docPartObj>
     </w:sdtPr>
-    <w:sdtEndPr/>
     <w:sdtContent>
       <w:p>
         <w:pPr>
@@ -7718,7 +7863,7 @@
             </wp:anchor>
           </w:drawing>
         </mc:Choice>
-        <mc:Fallback xmlns:pic="http://schemas.openxmlformats.org/drawingml/2006/picture" xmlns:a14="http://schemas.microsoft.com/office/drawing/2010/main" xmlns:a="http://schemas.openxmlformats.org/drawingml/2006/main">
+        <mc:Fallback xmlns:a="http://schemas.openxmlformats.org/drawingml/2006/main" xmlns:a14="http://schemas.microsoft.com/office/drawing/2010/main" xmlns:pic="http://schemas.openxmlformats.org/drawingml/2006/picture">
           <w:pict>
             <v:group id="Grupo 145" style="position:absolute;margin-left:.4pt;margin-top:5.85pt;width:567.8pt;height:119.55pt;z-index:-251658240;mso-position-horizontal-relative:page;mso-position-vertical-relative:page" alt="Header" coordsize="11356,2391" coordorigin="441,444" o:spid="_x0000_s1026" w14:anchorId="34E62EB5" o:gfxdata="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">
               <v:group id="Group 13" style="position:absolute;left:9765;top:454;width:2021;height:266" coordsize="2021,266" coordorigin="9765,454" o:spid="_x0000_s1027" o:gfxdata="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">
@@ -10236,6 +10381,7 @@
   <w:style w:type="character" w:default="1" w:styleId="Fuentedeprrafopredeter">
     <w:name w:val="Default Paragraph Font"/>
     <w:uiPriority w:val="1"/>
+    <w:semiHidden/>
     <w:unhideWhenUsed/>
   </w:style>
   <w:style w:type="table" w:default="1" w:styleId="Tablanormal">
@@ -11656,19 +11802,6 @@
 </file>
 
 <file path=customXml/item2.xml><?xml version="1.0" encoding="utf-8"?>
-<?mso-contentType ?>
-<FormTemplates xmlns="http://schemas.microsoft.com/sharepoint/v3/contenttype/forms">
-  <Display>DocumentLibraryForm</Display>
-  <Edit>DocumentLibraryForm</Edit>
-  <New>DocumentLibraryForm</New>
-</FormTemplates>
-</file>
-
-<file path=customXml/item3.xml><?xml version="1.0" encoding="utf-8"?>
-<b:Sources xmlns:b="http://schemas.openxmlformats.org/officeDocument/2006/bibliography" xmlns="http://schemas.openxmlformats.org/officeDocument/2006/bibliography" SelectedStyle="\APASixthEditionOfficeOnline.xsl" StyleName="APA" Version="6"/>
-</file>
-
-<file path=customXml/item4.xml><?xml version="1.0" encoding="utf-8"?>
 <p:properties xmlns:p="http://schemas.microsoft.com/office/2006/metadata/properties" xmlns:xsi="http://www.w3.org/2001/XMLSchema-instance" xmlns:pc="http://schemas.microsoft.com/office/infopath/2007/PartnerControls">
   <documentManagement>
     <TaxCatchAll xmlns="23344052-d9a3-4b36-9edb-0ae78bbc2704" xsi:nil="true"/>
@@ -11677,6 +11810,19 @@
     </lcf76f155ced4ddcb4097134ff3c332f>
   </documentManagement>
 </p:properties>
+</file>
+
+<file path=customXml/item3.xml><?xml version="1.0" encoding="utf-8"?>
+<b:Sources xmlns:b="http://schemas.openxmlformats.org/officeDocument/2006/bibliography" xmlns="http://schemas.openxmlformats.org/officeDocument/2006/bibliography" SelectedStyle="\APASixthEditionOfficeOnline.xsl" StyleName="APA" Version="6"/>
+</file>
+
+<file path=customXml/item4.xml><?xml version="1.0" encoding="utf-8"?>
+<?mso-contentType ?>
+<FormTemplates xmlns="http://schemas.microsoft.com/sharepoint/v3/contenttype/forms">
+  <Display>DocumentLibraryForm</Display>
+  <Edit>DocumentLibraryForm</Edit>
+  <New>DocumentLibraryForm</New>
+</FormTemplates>
 </file>
 
 <file path=customXml/itemProps1.xml><?xml version="1.0" encoding="utf-8"?>
@@ -11699,9 +11845,12 @@
 </file>
 
 <file path=customXml/itemProps2.xml><?xml version="1.0" encoding="utf-8"?>
-<ds:datastoreItem xmlns:ds="http://schemas.openxmlformats.org/officeDocument/2006/customXml" ds:itemID="{49709B3A-932F-4849-B873-2A1178BABAC3}">
+<ds:datastoreItem xmlns:ds="http://schemas.openxmlformats.org/officeDocument/2006/customXml" ds:itemID="{1BEFC227-36E9-4590-8FCB-F7124DB486A6}">
   <ds:schemaRefs>
-    <ds:schemaRef ds:uri="http://schemas.microsoft.com/sharepoint/v3/contenttype/forms"/>
+    <ds:schemaRef ds:uri="http://schemas.microsoft.com/office/2006/metadata/properties"/>
+    <ds:schemaRef ds:uri="http://schemas.microsoft.com/office/infopath/2007/PartnerControls"/>
+    <ds:schemaRef ds:uri="23344052-d9a3-4b36-9edb-0ae78bbc2704"/>
+    <ds:schemaRef ds:uri="1374cf84-b68a-4fc7-8de0-cfaceb33d913"/>
   </ds:schemaRefs>
 </ds:datastoreItem>
 </file>
@@ -11715,12 +11864,9 @@
 </file>
 
 <file path=customXml/itemProps4.xml><?xml version="1.0" encoding="utf-8"?>
-<ds:datastoreItem xmlns:ds="http://schemas.openxmlformats.org/officeDocument/2006/customXml" ds:itemID="{1BEFC227-36E9-4590-8FCB-F7124DB486A6}">
+<ds:datastoreItem xmlns:ds="http://schemas.openxmlformats.org/officeDocument/2006/customXml" ds:itemID="{49709B3A-932F-4849-B873-2A1178BABAC3}">
   <ds:schemaRefs>
-    <ds:schemaRef ds:uri="http://schemas.microsoft.com/office/2006/metadata/properties"/>
-    <ds:schemaRef ds:uri="http://schemas.microsoft.com/office/infopath/2007/PartnerControls"/>
-    <ds:schemaRef ds:uri="23344052-d9a3-4b36-9edb-0ae78bbc2704"/>
-    <ds:schemaRef ds:uri="1374cf84-b68a-4fc7-8de0-cfaceb33d913"/>
+    <ds:schemaRef ds:uri="http://schemas.microsoft.com/sharepoint/v3/contenttype/forms"/>
   </ds:schemaRefs>
 </ds:datastoreItem>
 </file>
</xml_diff>

<commit_message>
Actualizacion de sprints - orden entre CRUD y POO
</commit_message>
<xml_diff>
--- a/Documentación/EVA03_SmartService_Veterinaria.docx
+++ b/Documentación/EVA03_SmartService_Veterinaria.docx
@@ -2505,69 +2505,27 @@
           <w:b/>
           <w:bCs/>
         </w:rPr>
-        <w:t>Sprint 4 – CRUD Principal</w:t>
-      </w:r>
-      <w:r>
-        <w:rPr>
-          <w:rFonts w:ascii="Calibri" w:eastAsia="Calibri" w:hAnsi="Calibri" w:cs="Calibri"/>
-          <w:b/>
-          <w:bCs/>
-        </w:rPr>
-        <w:t xml:space="preserve"> y POO</w:t>
-      </w:r>
-      <w:r>
-        <w:rPr>
-          <w:rFonts w:ascii="Calibri" w:eastAsia="Calibri" w:hAnsi="Calibri" w:cs="Calibri"/>
-          <w:b/>
-          <w:bCs/>
-        </w:rPr>
-        <w:t xml:space="preserve"> (12 oct)</w:t>
-      </w:r>
-    </w:p>
-    <w:p>
-      <w:pPr>
-        <w:rPr>
-          <w:rFonts w:ascii="Calibri" w:eastAsia="Calibri" w:hAnsi="Calibri" w:cs="Calibri"/>
-        </w:rPr>
-      </w:pPr>
-      <w:r>
-        <w:rPr>
-          <w:rFonts w:ascii="Calibri" w:eastAsia="Calibri" w:hAnsi="Calibri" w:cs="Calibri"/>
-        </w:rPr>
-        <w:t>Objetivo: Crear operaciones CRUD principales.</w:t>
-      </w:r>
-      <w:r>
+        <w:t>Sprint 4 – CRUD y Reportes (12 oct)</w:t>
+      </w:r>
+    </w:p>
+    <w:p>
+      <w:pPr>
+        <w:rPr>
+          <w:rFonts w:ascii="Calibri" w:eastAsia="Calibri" w:hAnsi="Calibri" w:cs="Calibri"/>
+        </w:rPr>
+      </w:pPr>
+      <w:r>
+        <w:rPr>
+          <w:rFonts w:ascii="Calibri" w:eastAsia="Calibri" w:hAnsi="Calibri" w:cs="Calibri"/>
+        </w:rPr>
+        <w:t>Objetivo: Crear operaciones CRUD y función de reportes.</w:t>
+      </w:r>
+      <w:r>
+        <w:rPr>
+          <w:rFonts w:ascii="Calibri" w:eastAsia="Calibri" w:hAnsi="Calibri" w:cs="Calibri"/>
+        </w:rPr>
         <w:br/>
-      </w:r>
-      <w:r>
-        <w:rPr>
-          <w:rFonts w:ascii="Calibri" w:eastAsia="Calibri" w:hAnsi="Calibri" w:cs="Calibri"/>
-        </w:rPr>
-        <w:t xml:space="preserve">Entregables: </w:t>
-      </w:r>
-      <w:r>
-        <w:rPr>
-          <w:rFonts w:ascii="Calibri" w:eastAsia="Calibri" w:hAnsi="Calibri" w:cs="Calibri"/>
-        </w:rPr>
-        <w:t>Listar funciones CRUD agregadas</w:t>
-      </w:r>
-      <w:r>
-        <w:rPr>
-          <w:rFonts w:ascii="Calibri" w:eastAsia="Calibri" w:hAnsi="Calibri" w:cs="Calibri"/>
-        </w:rPr>
-        <w:t xml:space="preserve">, </w:t>
-      </w:r>
-      <w:r>
-        <w:rPr>
-          <w:rFonts w:ascii="Calibri" w:eastAsia="Calibri" w:hAnsi="Calibri" w:cs="Calibri"/>
-        </w:rPr>
-        <w:t>clases, atributos y herencias</w:t>
-      </w:r>
-      <w:r>
-        <w:rPr>
-          <w:rFonts w:ascii="Calibri" w:eastAsia="Calibri" w:hAnsi="Calibri" w:cs="Calibri"/>
-        </w:rPr>
-        <w:t>.</w:t>
+        <w:t>Entregables: Listar funciones CRUD agregadas y reportes.</w:t>
       </w:r>
     </w:p>
     <w:p>
@@ -2640,7 +2598,23 @@
           <w:color w:val="auto"/>
           <w:szCs w:val="22"/>
         </w:rPr>
-        <w:t>Aplicar clases, atributos y herencias</w:t>
+        <w:t xml:space="preserve">Conectar CRUD </w:t>
+      </w:r>
+      <w:r>
+        <w:rPr>
+          <w:rFonts w:ascii="Calibri" w:eastAsia="Calibri" w:hAnsi="Calibri" w:cs="Calibri"/>
+          <w:color w:val="auto"/>
+          <w:szCs w:val="22"/>
+        </w:rPr>
+        <w:t>correctamente </w:t>
+      </w:r>
+      <w:r>
+        <w:rPr>
+          <w:rFonts w:ascii="Calibri" w:eastAsia="Calibri" w:hAnsi="Calibri" w:cs="Calibri"/>
+          <w:color w:val="auto"/>
+          <w:szCs w:val="22"/>
+        </w:rPr>
+        <w:t>a BD</w:t>
       </w:r>
     </w:p>
     <w:p>
@@ -2662,23 +2636,7 @@
           <w:color w:val="auto"/>
           <w:szCs w:val="22"/>
         </w:rPr>
-        <w:t xml:space="preserve">Conectar CRUD </w:t>
-      </w:r>
-      <w:r>
-        <w:rPr>
-          <w:rFonts w:ascii="Calibri" w:eastAsia="Calibri" w:hAnsi="Calibri" w:cs="Calibri"/>
-          <w:color w:val="auto"/>
-          <w:szCs w:val="22"/>
-        </w:rPr>
-        <w:t>correctamente </w:t>
-      </w:r>
-      <w:r>
-        <w:rPr>
-          <w:rFonts w:ascii="Calibri" w:eastAsia="Calibri" w:hAnsi="Calibri" w:cs="Calibri"/>
-          <w:color w:val="auto"/>
-          <w:szCs w:val="22"/>
-        </w:rPr>
-        <w:t>a BD</w:t>
+        <w:t>Generar función de reporte/resumen filtrado y funcional</w:t>
       </w:r>
     </w:p>
     <w:p>
@@ -2749,87 +2707,27 @@
           <w:b/>
           <w:bCs/>
         </w:rPr>
-        <w:t>Sprint 5 – CRUD Secundarios</w:t>
-      </w:r>
-      <w:r>
-        <w:rPr>
-          <w:rFonts w:ascii="Calibri" w:eastAsia="Calibri" w:hAnsi="Calibri" w:cs="Calibri"/>
-          <w:b/>
-          <w:bCs/>
-        </w:rPr>
-        <w:t>, POO</w:t>
-      </w:r>
-      <w:r>
-        <w:rPr>
-          <w:rFonts w:ascii="Calibri" w:eastAsia="Calibri" w:hAnsi="Calibri" w:cs="Calibri"/>
-          <w:b/>
-          <w:bCs/>
-        </w:rPr>
-        <w:t xml:space="preserve"> y Reportes (13 oct)</w:t>
-      </w:r>
-    </w:p>
-    <w:p>
-      <w:pPr>
-        <w:rPr>
-          <w:rFonts w:ascii="Calibri" w:eastAsia="Calibri" w:hAnsi="Calibri" w:cs="Calibri"/>
-        </w:rPr>
-      </w:pPr>
-      <w:r>
-        <w:rPr>
-          <w:rFonts w:ascii="Calibri" w:eastAsia="Calibri" w:hAnsi="Calibri" w:cs="Calibri"/>
-        </w:rPr>
-        <w:t>Objetivo: Ampliar el sistema con módulos complementarios y reportes.</w:t>
-      </w:r>
-      <w:r>
+        <w:t>Sprint 5 – POO (13 oct)</w:t>
+      </w:r>
+    </w:p>
+    <w:p>
+      <w:pPr>
+        <w:rPr>
+          <w:rFonts w:ascii="Calibri" w:eastAsia="Calibri" w:hAnsi="Calibri" w:cs="Calibri"/>
+        </w:rPr>
+      </w:pPr>
+      <w:r>
+        <w:rPr>
+          <w:rFonts w:ascii="Calibri" w:eastAsia="Calibri" w:hAnsi="Calibri" w:cs="Calibri"/>
+        </w:rPr>
+        <w:t>Objetivo: Agregar funcionalidad orientada a objetos con clases, atributos y herencias.</w:t>
+      </w:r>
+      <w:r>
+        <w:rPr>
+          <w:rFonts w:ascii="Calibri" w:eastAsia="Calibri" w:hAnsi="Calibri" w:cs="Calibri"/>
+        </w:rPr>
         <w:br/>
-      </w:r>
-      <w:r>
-        <w:rPr>
-          <w:rFonts w:ascii="Calibri" w:eastAsia="Calibri" w:hAnsi="Calibri" w:cs="Calibri"/>
-        </w:rPr>
-        <w:t xml:space="preserve">Entregables: </w:t>
-      </w:r>
-      <w:r>
-        <w:rPr>
-          <w:rFonts w:ascii="Calibri" w:eastAsia="Calibri" w:hAnsi="Calibri" w:cs="Calibri"/>
-        </w:rPr>
-        <w:t>Listar funciones CRUD agregadas</w:t>
-      </w:r>
-      <w:r>
-        <w:rPr>
-          <w:rFonts w:ascii="Calibri" w:eastAsia="Calibri" w:hAnsi="Calibri" w:cs="Calibri"/>
-        </w:rPr>
-        <w:t>,</w:t>
-      </w:r>
-      <w:r>
-        <w:rPr>
-          <w:rFonts w:ascii="Calibri" w:eastAsia="Calibri" w:hAnsi="Calibri" w:cs="Calibri"/>
-        </w:rPr>
-        <w:t xml:space="preserve"> clases, atributos</w:t>
-      </w:r>
-      <w:r>
-        <w:rPr>
-          <w:rFonts w:ascii="Calibri" w:eastAsia="Calibri" w:hAnsi="Calibri" w:cs="Calibri"/>
-        </w:rPr>
-        <w:t>,</w:t>
-      </w:r>
-      <w:r>
-        <w:rPr>
-          <w:rFonts w:ascii="Calibri" w:eastAsia="Calibri" w:hAnsi="Calibri" w:cs="Calibri"/>
-        </w:rPr>
-        <w:t xml:space="preserve"> herencias</w:t>
-      </w:r>
-      <w:r>
-        <w:rPr>
-          <w:rFonts w:ascii="Calibri" w:eastAsia="Calibri" w:hAnsi="Calibri" w:cs="Calibri"/>
-        </w:rPr>
-        <w:t xml:space="preserve"> </w:t>
-      </w:r>
-      <w:r>
-        <w:rPr>
-          <w:rFonts w:ascii="Calibri" w:eastAsia="Calibri" w:hAnsi="Calibri" w:cs="Calibri"/>
-        </w:rPr>
-        <w:t>y reporte.</w:t>
+        <w:t>Entregables: Clases, atributos y herencias.</w:t>
       </w:r>
     </w:p>
     <w:p>
@@ -2864,23 +2762,7 @@
           <w:color w:val="auto"/>
           <w:szCs w:val="22"/>
         </w:rPr>
-        <w:t xml:space="preserve">Implementar </w:t>
-      </w:r>
-      <w:r>
-        <w:rPr>
-          <w:rFonts w:ascii="Calibri" w:eastAsia="Calibri" w:hAnsi="Calibri" w:cs="Calibri"/>
-          <w:color w:val="auto"/>
-          <w:szCs w:val="22"/>
-        </w:rPr>
-        <w:t xml:space="preserve">funciones </w:t>
-      </w:r>
-      <w:r>
-        <w:rPr>
-          <w:rFonts w:ascii="Calibri" w:eastAsia="Calibri" w:hAnsi="Calibri" w:cs="Calibri"/>
-          <w:color w:val="auto"/>
-          <w:szCs w:val="22"/>
-        </w:rPr>
-        <w:t>CRUD secundarios</w:t>
+        <w:t>Aplicar clases, atributos y herencias</w:t>
       </w:r>
     </w:p>
     <w:p>
@@ -2902,7 +2784,7 @@
           <w:color w:val="auto"/>
           <w:szCs w:val="22"/>
         </w:rPr>
-        <w:t>Aplicar clases, atributos y herencias</w:t>
+        <w:t>Validar manejo de errores</w:t>
       </w:r>
     </w:p>
     <w:p>
@@ -2925,7 +2807,7 @@
           <w:szCs w:val="22"/>
         </w:rPr>
         <w:lastRenderedPageBreak/>
-        <w:t>Generar función de reporte/resumen filtrado</w:t>
+        <w:t>Pruebas</w:t>
       </w:r>
       <w:r>
         <w:rPr>
@@ -2933,51 +2815,7 @@
           <w:color w:val="auto"/>
           <w:szCs w:val="22"/>
         </w:rPr>
-        <w:t xml:space="preserve"> y funcional</w:t>
-      </w:r>
-    </w:p>
-    <w:p>
-      <w:pPr>
-        <w:pStyle w:val="Prrafodelista"/>
-        <w:numPr>
-          <w:ilvl w:val="0"/>
-          <w:numId w:val="14"/>
-        </w:numPr>
-        <w:rPr>
-          <w:rFonts w:ascii="Calibri" w:eastAsia="Calibri" w:hAnsi="Calibri" w:cs="Calibri"/>
-          <w:color w:val="auto"/>
-          <w:szCs w:val="22"/>
-        </w:rPr>
-      </w:pPr>
-      <w:r>
-        <w:rPr>
-          <w:rFonts w:ascii="Calibri" w:eastAsia="Calibri" w:hAnsi="Calibri" w:cs="Calibri"/>
-          <w:color w:val="auto"/>
-          <w:szCs w:val="22"/>
-        </w:rPr>
-        <w:t>Validar manejo de errores</w:t>
-      </w:r>
-    </w:p>
-    <w:p>
-      <w:pPr>
-        <w:pStyle w:val="Prrafodelista"/>
-        <w:numPr>
-          <w:ilvl w:val="0"/>
-          <w:numId w:val="14"/>
-        </w:numPr>
-        <w:rPr>
-          <w:rFonts w:ascii="Calibri" w:eastAsia="Calibri" w:hAnsi="Calibri" w:cs="Calibri"/>
-          <w:color w:val="auto"/>
-          <w:szCs w:val="22"/>
-        </w:rPr>
-      </w:pPr>
-      <w:r>
-        <w:rPr>
-          <w:rFonts w:ascii="Calibri" w:eastAsia="Calibri" w:hAnsi="Calibri" w:cs="Calibri"/>
-          <w:color w:val="auto"/>
-          <w:szCs w:val="22"/>
-        </w:rPr>
-        <w:t>Pruebas funcionales del CRUD</w:t>
+        <w:t xml:space="preserve"> funcionales con clases implementadas</w:t>
       </w:r>
     </w:p>
     <w:p>
@@ -7863,7 +7701,7 @@
             </wp:anchor>
           </w:drawing>
         </mc:Choice>
-        <mc:Fallback xmlns:a="http://schemas.openxmlformats.org/drawingml/2006/main" xmlns:a14="http://schemas.microsoft.com/office/drawing/2010/main" xmlns:pic="http://schemas.openxmlformats.org/drawingml/2006/picture">
+        <mc:Fallback xmlns:pic="http://schemas.openxmlformats.org/drawingml/2006/picture" xmlns:a14="http://schemas.microsoft.com/office/drawing/2010/main" xmlns:a="http://schemas.openxmlformats.org/drawingml/2006/main">
           <w:pict>
             <v:group id="Grupo 145" style="position:absolute;margin-left:.4pt;margin-top:5.85pt;width:567.8pt;height:119.55pt;z-index:-251658240;mso-position-horizontal-relative:page;mso-position-vertical-relative:page" alt="Header" coordsize="11356,2391" coordorigin="441,444" o:spid="_x0000_s1026" w14:anchorId="34E62EB5" o:gfxdata="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">
               <v:group id="Group 13" style="position:absolute;left:9765;top:454;width:2021;height:266" coordsize="2021,266" coordorigin="9765,454" o:spid="_x0000_s1027" o:gfxdata="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">
@@ -10381,7 +10219,6 @@
   <w:style w:type="character" w:default="1" w:styleId="Fuentedeprrafopredeter">
     <w:name w:val="Default Paragraph Font"/>
     <w:uiPriority w:val="1"/>
-    <w:semiHidden/>
     <w:unhideWhenUsed/>
   </w:style>
   <w:style w:type="table" w:default="1" w:styleId="Tablanormal">
@@ -11802,6 +11639,19 @@
 </file>
 
 <file path=customXml/item2.xml><?xml version="1.0" encoding="utf-8"?>
+<?mso-contentType ?>
+<FormTemplates xmlns="http://schemas.microsoft.com/sharepoint/v3/contenttype/forms">
+  <Display>DocumentLibraryForm</Display>
+  <Edit>DocumentLibraryForm</Edit>
+  <New>DocumentLibraryForm</New>
+</FormTemplates>
+</file>
+
+<file path=customXml/item3.xml><?xml version="1.0" encoding="utf-8"?>
+<b:Sources xmlns:b="http://schemas.openxmlformats.org/officeDocument/2006/bibliography" xmlns="http://schemas.openxmlformats.org/officeDocument/2006/bibliography" SelectedStyle="\APASixthEditionOfficeOnline.xsl" StyleName="APA" Version="6"/>
+</file>
+
+<file path=customXml/item4.xml><?xml version="1.0" encoding="utf-8"?>
 <p:properties xmlns:p="http://schemas.microsoft.com/office/2006/metadata/properties" xmlns:xsi="http://www.w3.org/2001/XMLSchema-instance" xmlns:pc="http://schemas.microsoft.com/office/infopath/2007/PartnerControls">
   <documentManagement>
     <TaxCatchAll xmlns="23344052-d9a3-4b36-9edb-0ae78bbc2704" xsi:nil="true"/>
@@ -11810,19 +11660,6 @@
     </lcf76f155ced4ddcb4097134ff3c332f>
   </documentManagement>
 </p:properties>
-</file>
-
-<file path=customXml/item3.xml><?xml version="1.0" encoding="utf-8"?>
-<b:Sources xmlns:b="http://schemas.openxmlformats.org/officeDocument/2006/bibliography" xmlns="http://schemas.openxmlformats.org/officeDocument/2006/bibliography" SelectedStyle="\APASixthEditionOfficeOnline.xsl" StyleName="APA" Version="6"/>
-</file>
-
-<file path=customXml/item4.xml><?xml version="1.0" encoding="utf-8"?>
-<?mso-contentType ?>
-<FormTemplates xmlns="http://schemas.microsoft.com/sharepoint/v3/contenttype/forms">
-  <Display>DocumentLibraryForm</Display>
-  <Edit>DocumentLibraryForm</Edit>
-  <New>DocumentLibraryForm</New>
-</FormTemplates>
 </file>
 
 <file path=customXml/itemProps1.xml><?xml version="1.0" encoding="utf-8"?>
@@ -11845,12 +11682,9 @@
 </file>
 
 <file path=customXml/itemProps2.xml><?xml version="1.0" encoding="utf-8"?>
-<ds:datastoreItem xmlns:ds="http://schemas.openxmlformats.org/officeDocument/2006/customXml" ds:itemID="{1BEFC227-36E9-4590-8FCB-F7124DB486A6}">
+<ds:datastoreItem xmlns:ds="http://schemas.openxmlformats.org/officeDocument/2006/customXml" ds:itemID="{49709B3A-932F-4849-B873-2A1178BABAC3}">
   <ds:schemaRefs>
-    <ds:schemaRef ds:uri="http://schemas.microsoft.com/office/2006/metadata/properties"/>
-    <ds:schemaRef ds:uri="http://schemas.microsoft.com/office/infopath/2007/PartnerControls"/>
-    <ds:schemaRef ds:uri="23344052-d9a3-4b36-9edb-0ae78bbc2704"/>
-    <ds:schemaRef ds:uri="1374cf84-b68a-4fc7-8de0-cfaceb33d913"/>
+    <ds:schemaRef ds:uri="http://schemas.microsoft.com/sharepoint/v3/contenttype/forms"/>
   </ds:schemaRefs>
 </ds:datastoreItem>
 </file>
@@ -11864,9 +11698,12 @@
 </file>
 
 <file path=customXml/itemProps4.xml><?xml version="1.0" encoding="utf-8"?>
-<ds:datastoreItem xmlns:ds="http://schemas.openxmlformats.org/officeDocument/2006/customXml" ds:itemID="{49709B3A-932F-4849-B873-2A1178BABAC3}">
+<ds:datastoreItem xmlns:ds="http://schemas.openxmlformats.org/officeDocument/2006/customXml" ds:itemID="{1BEFC227-36E9-4590-8FCB-F7124DB486A6}">
   <ds:schemaRefs>
-    <ds:schemaRef ds:uri="http://schemas.microsoft.com/sharepoint/v3/contenttype/forms"/>
+    <ds:schemaRef ds:uri="http://schemas.microsoft.com/office/2006/metadata/properties"/>
+    <ds:schemaRef ds:uri="http://schemas.microsoft.com/office/infopath/2007/PartnerControls"/>
+    <ds:schemaRef ds:uri="23344052-d9a3-4b36-9edb-0ae78bbc2704"/>
+    <ds:schemaRef ds:uri="1374cf84-b68a-4fc7-8de0-cfaceb33d913"/>
   </ds:schemaRefs>
 </ds:datastoreItem>
 </file>
</xml_diff>

<commit_message>
Se corrige proceso de reportes
</commit_message>
<xml_diff>
--- a/Documentación/EVA03_SmartService_Veterinaria.docx
+++ b/Documentación/EVA03_SmartService_Veterinaria.docx
@@ -5556,7 +5556,6 @@
         <w:docPartUnique/>
       </w:docPartObj>
     </w:sdtPr>
-    <w:sdtEndPr/>
     <w:sdtContent>
       <w:p>
         <w:pPr>
@@ -8813,7 +8812,7 @@
             </wp:anchor>
           </w:drawing>
         </mc:Choice>
-        <mc:Fallback xmlns:a="http://schemas.openxmlformats.org/drawingml/2006/main" xmlns:a14="http://schemas.microsoft.com/office/drawing/2010/main" xmlns:pic="http://schemas.openxmlformats.org/drawingml/2006/picture">
+        <mc:Fallback xmlns:pic="http://schemas.openxmlformats.org/drawingml/2006/picture" xmlns:a14="http://schemas.microsoft.com/office/drawing/2010/main" xmlns:a="http://schemas.openxmlformats.org/drawingml/2006/main">
           <w:pict w14:anchorId="2C8376CE">
             <v:group id="Grupo 145" style="position:absolute;margin-left:.4pt;margin-top:5.85pt;width:567.8pt;height:119.55pt;z-index:-251658240;mso-position-horizontal-relative:page;mso-position-vertical-relative:page" alt="Header" coordsize="11356,2391" coordorigin="441,444" o:spid="_x0000_s1026" w14:anchorId="34E62EB5" o:gfxdata="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">
               <v:group id="Group 13" style="position:absolute;left:9765;top:454;width:2021;height:266" coordsize="2021,266" coordorigin="9765,454" o:spid="_x0000_s1027" o:gfxdata="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">
@@ -11795,6 +11794,7 @@
   <w:style w:type="character" w:default="1" w:styleId="Fuentedeprrafopredeter">
     <w:name w:val="Default Paragraph Font"/>
     <w:uiPriority w:val="1"/>
+    <w:semiHidden/>
     <w:unhideWhenUsed/>
   </w:style>
   <w:style w:type="table" w:default="1" w:styleId="Tablanormal">
@@ -13215,6 +13215,19 @@
 </file>
 
 <file path=customXml/item2.xml><?xml version="1.0" encoding="utf-8"?>
+<?mso-contentType ?>
+<FormTemplates xmlns="http://schemas.microsoft.com/sharepoint/v3/contenttype/forms">
+  <Display>DocumentLibraryForm</Display>
+  <Edit>DocumentLibraryForm</Edit>
+  <New>DocumentLibraryForm</New>
+</FormTemplates>
+</file>
+
+<file path=customXml/item3.xml><?xml version="1.0" encoding="utf-8"?>
+<b:Sources xmlns:b="http://schemas.openxmlformats.org/officeDocument/2006/bibliography" xmlns="http://schemas.openxmlformats.org/officeDocument/2006/bibliography" SelectedStyle="\APASixthEditionOfficeOnline.xsl" StyleName="APA" Version="6"/>
+</file>
+
+<file path=customXml/item4.xml><?xml version="1.0" encoding="utf-8"?>
 <p:properties xmlns:p="http://schemas.microsoft.com/office/2006/metadata/properties" xmlns:xsi="http://www.w3.org/2001/XMLSchema-instance" xmlns:pc="http://schemas.microsoft.com/office/infopath/2007/PartnerControls">
   <documentManagement>
     <TaxCatchAll xmlns="23344052-d9a3-4b36-9edb-0ae78bbc2704" xsi:nil="true"/>
@@ -13223,19 +13236,6 @@
     </lcf76f155ced4ddcb4097134ff3c332f>
   </documentManagement>
 </p:properties>
-</file>
-
-<file path=customXml/item3.xml><?xml version="1.0" encoding="utf-8"?>
-<b:Sources xmlns:b="http://schemas.openxmlformats.org/officeDocument/2006/bibliography" xmlns="http://schemas.openxmlformats.org/officeDocument/2006/bibliography" SelectedStyle="\APASixthEditionOfficeOnline.xsl" StyleName="APA" Version="6"/>
-</file>
-
-<file path=customXml/item4.xml><?xml version="1.0" encoding="utf-8"?>
-<?mso-contentType ?>
-<FormTemplates xmlns="http://schemas.microsoft.com/sharepoint/v3/contenttype/forms">
-  <Display>DocumentLibraryForm</Display>
-  <Edit>DocumentLibraryForm</Edit>
-  <New>DocumentLibraryForm</New>
-</FormTemplates>
 </file>
 
 <file path=customXml/itemProps1.xml><?xml version="1.0" encoding="utf-8"?>
@@ -13258,12 +13258,9 @@
 </file>
 
 <file path=customXml/itemProps2.xml><?xml version="1.0" encoding="utf-8"?>
-<ds:datastoreItem xmlns:ds="http://schemas.openxmlformats.org/officeDocument/2006/customXml" ds:itemID="{1BEFC227-36E9-4590-8FCB-F7124DB486A6}">
+<ds:datastoreItem xmlns:ds="http://schemas.openxmlformats.org/officeDocument/2006/customXml" ds:itemID="{49709B3A-932F-4849-B873-2A1178BABAC3}">
   <ds:schemaRefs>
-    <ds:schemaRef ds:uri="http://schemas.microsoft.com/office/2006/metadata/properties"/>
-    <ds:schemaRef ds:uri="http://schemas.microsoft.com/office/infopath/2007/PartnerControls"/>
-    <ds:schemaRef ds:uri="23344052-d9a3-4b36-9edb-0ae78bbc2704"/>
-    <ds:schemaRef ds:uri="1374cf84-b68a-4fc7-8de0-cfaceb33d913"/>
+    <ds:schemaRef ds:uri="http://schemas.microsoft.com/sharepoint/v3/contenttype/forms"/>
   </ds:schemaRefs>
 </ds:datastoreItem>
 </file>
@@ -13277,9 +13274,12 @@
 </file>
 
 <file path=customXml/itemProps4.xml><?xml version="1.0" encoding="utf-8"?>
-<ds:datastoreItem xmlns:ds="http://schemas.openxmlformats.org/officeDocument/2006/customXml" ds:itemID="{49709B3A-932F-4849-B873-2A1178BABAC3}">
+<ds:datastoreItem xmlns:ds="http://schemas.openxmlformats.org/officeDocument/2006/customXml" ds:itemID="{1BEFC227-36E9-4590-8FCB-F7124DB486A6}">
   <ds:schemaRefs>
-    <ds:schemaRef ds:uri="http://schemas.microsoft.com/sharepoint/v3/contenttype/forms"/>
+    <ds:schemaRef ds:uri="http://schemas.microsoft.com/office/2006/metadata/properties"/>
+    <ds:schemaRef ds:uri="http://schemas.microsoft.com/office/infopath/2007/PartnerControls"/>
+    <ds:schemaRef ds:uri="23344052-d9a3-4b36-9edb-0ae78bbc2704"/>
+    <ds:schemaRef ds:uri="1374cf84-b68a-4fc7-8de0-cfaceb33d913"/>
   </ds:schemaRefs>
 </ds:datastoreItem>
 </file>
</xml_diff>

<commit_message>
Se incorporan comentarios, se solucionan pequeños errores y se actualiza informe tecnico
</commit_message>
<xml_diff>
--- a/Documentación/EVA03_SmartService_Veterinaria.docx
+++ b/Documentación/EVA03_SmartService_Veterinaria.docx
@@ -265,7 +265,7 @@
                               <w:pStyle w:val="PARRAFO"/>
                               <w:numPr>
                                 <w:ilvl w:val="0"/>
-                                <w:numId w:val="8"/>
+                                <w:numId w:val="15"/>
                               </w:numPr>
                               <w:rPr>
                                 <w:bCs/>
@@ -303,7 +303,7 @@
                               <w:pStyle w:val="PARRAFO"/>
                               <w:numPr>
                                 <w:ilvl w:val="0"/>
-                                <w:numId w:val="8"/>
+                                <w:numId w:val="15"/>
                               </w:numPr>
                               <w:rPr>
                                 <w:bCs/>
@@ -333,7 +333,7 @@
                               <w:pStyle w:val="PARRAFO"/>
                               <w:numPr>
                                 <w:ilvl w:val="0"/>
-                                <w:numId w:val="8"/>
+                                <w:numId w:val="15"/>
                               </w:numPr>
                               <w:rPr>
                                 <w:bCs/>
@@ -409,7 +409,7 @@
                           </w:p>
                           <w:p>
                             <w:pPr>
-                              <w:pStyle w:val="Piedepgina"/>
+                              <w:pStyle w:val="Footer"/>
                               <w:rPr>
                                 <w:color w:val="404040" w:themeColor="text1" w:themeTint="BF"/>
                               </w:rPr>
@@ -601,7 +601,7 @@
                         <w:pStyle w:val="PARRAFO"/>
                         <w:numPr>
                           <w:ilvl w:val="0"/>
-                          <w:numId w:val="8"/>
+                          <w:numId w:val="15"/>
                         </w:numPr>
                         <w:rPr>
                           <w:bCs/>
@@ -639,7 +639,7 @@
                         <w:pStyle w:val="PARRAFO"/>
                         <w:numPr>
                           <w:ilvl w:val="0"/>
-                          <w:numId w:val="8"/>
+                          <w:numId w:val="15"/>
                         </w:numPr>
                         <w:rPr>
                           <w:bCs/>
@@ -669,7 +669,7 @@
                         <w:pStyle w:val="PARRAFO"/>
                         <w:numPr>
                           <w:ilvl w:val="0"/>
-                          <w:numId w:val="8"/>
+                          <w:numId w:val="15"/>
                         </w:numPr>
                         <w:rPr>
                           <w:bCs/>
@@ -745,7 +745,7 @@
                     </w:p>
                     <w:p>
                       <w:pPr>
-                        <w:pStyle w:val="Piedepgina"/>
+                        <w:pStyle w:val="Footer"/>
                         <w:rPr>
                           <w:color w:val="404040" w:themeColor="text1" w:themeTint="BF"/>
                         </w:rPr>
@@ -934,7 +934,7 @@
       <w:sdtContent>
         <w:p>
           <w:pPr>
-            <w:pStyle w:val="TtuloTDC"/>
+            <w:pStyle w:val="TOCHeading"/>
           </w:pPr>
           <w:r>
             <w:rPr>
@@ -945,7 +945,7 @@
         </w:p>
         <w:p>
           <w:pPr>
-            <w:pStyle w:val="TDC1"/>
+            <w:pStyle w:val="TOC1"/>
             <w:rPr>
               <w:rFonts w:eastAsiaTheme="minorEastAsia"/>
               <w:noProof/>
@@ -975,7 +975,7 @@
           <w:hyperlink w:anchor="_Toc210943319">
             <w:r>
               <w:rPr>
-                <w:rStyle w:val="Hipervnculo"/>
+                <w:rStyle w:val="Hyperlink"/>
                 <w:noProof/>
               </w:rPr>
               <w:t>Introducción</w:t>
@@ -1022,7 +1022,7 @@
         </w:p>
         <w:p>
           <w:pPr>
-            <w:pStyle w:val="TDC1"/>
+            <w:pStyle w:val="TOC1"/>
             <w:rPr>
               <w:rFonts w:eastAsiaTheme="minorEastAsia"/>
               <w:noProof/>
@@ -1035,7 +1035,7 @@
           <w:hyperlink w:anchor="_Toc210943320">
             <w:r>
               <w:rPr>
-                <w:rStyle w:val="Hipervnculo"/>
+                <w:rStyle w:val="Hyperlink"/>
                 <w:noProof/>
               </w:rPr>
               <w:t>Descripción del problema</w:t>
@@ -1082,7 +1082,7 @@
         </w:p>
         <w:p>
           <w:pPr>
-            <w:pStyle w:val="TDC1"/>
+            <w:pStyle w:val="TOC1"/>
             <w:rPr>
               <w:rFonts w:eastAsiaTheme="minorEastAsia"/>
               <w:noProof/>
@@ -1095,7 +1095,7 @@
           <w:hyperlink w:anchor="_Toc210943321">
             <w:r>
               <w:rPr>
-                <w:rStyle w:val="Hipervnculo"/>
+                <w:rStyle w:val="Hyperlink"/>
                 <w:noProof/>
               </w:rPr>
               <w:t>Objetivos</w:t>
@@ -1142,7 +1142,7 @@
         </w:p>
         <w:p>
           <w:pPr>
-            <w:pStyle w:val="TDC1"/>
+            <w:pStyle w:val="TOC1"/>
             <w:rPr>
               <w:rFonts w:eastAsiaTheme="minorEastAsia"/>
               <w:noProof/>
@@ -1155,7 +1155,7 @@
           <w:hyperlink w:anchor="_Toc210943322">
             <w:r>
               <w:rPr>
-                <w:rStyle w:val="Hipervnculo"/>
+                <w:rStyle w:val="Hyperlink"/>
                 <w:noProof/>
               </w:rPr>
               <w:t>Metodología y Evidencias</w:t>
@@ -1202,7 +1202,7 @@
         </w:p>
         <w:p>
           <w:pPr>
-            <w:pStyle w:val="TDC2"/>
+            <w:pStyle w:val="TOC2"/>
             <w:rPr>
               <w:rFonts w:eastAsiaTheme="minorEastAsia"/>
               <w:noProof/>
@@ -1214,7 +1214,7 @@
           <w:hyperlink w:anchor="_Toc210943323">
             <w:r>
               <w:rPr>
-                <w:rStyle w:val="Hipervnculo"/>
+                <w:rStyle w:val="Hyperlink"/>
                 <w:rFonts w:asciiTheme="majorHAnsi" w:eastAsiaTheme="majorEastAsia" w:hAnsiTheme="majorHAnsi" w:cstheme="majorBidi"/>
                 <w:noProof/>
               </w:rPr>
@@ -1262,7 +1262,7 @@
         </w:p>
         <w:p>
           <w:pPr>
-            <w:pStyle w:val="TDC2"/>
+            <w:pStyle w:val="TOC2"/>
             <w:rPr>
               <w:rFonts w:eastAsiaTheme="minorEastAsia"/>
               <w:noProof/>
@@ -1274,7 +1274,7 @@
           <w:hyperlink w:anchor="_Toc210943324">
             <w:r>
               <w:rPr>
-                <w:rStyle w:val="Hipervnculo"/>
+                <w:rStyle w:val="Hyperlink"/>
                 <w:rFonts w:asciiTheme="majorHAnsi" w:eastAsiaTheme="majorEastAsia" w:hAnsiTheme="majorHAnsi" w:cstheme="majorBidi"/>
                 <w:noProof/>
               </w:rPr>
@@ -1322,7 +1322,7 @@
         </w:p>
         <w:p>
           <w:pPr>
-            <w:pStyle w:val="TDC2"/>
+            <w:pStyle w:val="TOC2"/>
             <w:rPr>
               <w:rFonts w:eastAsiaTheme="minorEastAsia"/>
               <w:noProof/>
@@ -1334,7 +1334,7 @@
           <w:hyperlink w:anchor="_Toc210943325">
             <w:r>
               <w:rPr>
-                <w:rStyle w:val="Hipervnculo"/>
+                <w:rStyle w:val="Hyperlink"/>
                 <w:rFonts w:asciiTheme="majorHAnsi" w:eastAsiaTheme="majorEastAsia" w:hAnsiTheme="majorHAnsi" w:cstheme="majorBidi"/>
                 <w:noProof/>
               </w:rPr>
@@ -1382,7 +1382,7 @@
         </w:p>
         <w:p>
           <w:pPr>
-            <w:pStyle w:val="TDC1"/>
+            <w:pStyle w:val="TOC1"/>
             <w:rPr>
               <w:rFonts w:eastAsiaTheme="minorEastAsia"/>
               <w:noProof/>
@@ -1395,7 +1395,7 @@
           <w:hyperlink w:anchor="_Toc210943326">
             <w:r>
               <w:rPr>
-                <w:rStyle w:val="Hipervnculo"/>
+                <w:rStyle w:val="Hyperlink"/>
                 <w:noProof/>
               </w:rPr>
               <w:t>Diagramas UML</w:t>
@@ -1442,7 +1442,7 @@
         </w:p>
         <w:p>
           <w:pPr>
-            <w:pStyle w:val="TDC1"/>
+            <w:pStyle w:val="TOC1"/>
             <w:rPr>
               <w:rFonts w:eastAsiaTheme="minorEastAsia"/>
               <w:noProof/>
@@ -1455,7 +1455,7 @@
           <w:hyperlink w:anchor="_Toc210943327">
             <w:r>
               <w:rPr>
-                <w:rStyle w:val="Hipervnculo"/>
+                <w:rStyle w:val="Hyperlink"/>
                 <w:noProof/>
               </w:rPr>
               <w:t>Diseño y estructura del sistema</w:t>
@@ -1502,7 +1502,7 @@
         </w:p>
         <w:p>
           <w:pPr>
-            <w:pStyle w:val="TDC1"/>
+            <w:pStyle w:val="TOC1"/>
             <w:rPr>
               <w:rFonts w:eastAsiaTheme="minorEastAsia"/>
               <w:noProof/>
@@ -1515,7 +1515,7 @@
           <w:hyperlink w:anchor="_Toc210943328">
             <w:r>
               <w:rPr>
-                <w:rStyle w:val="Hipervnculo"/>
+                <w:rStyle w:val="Hyperlink"/>
                 <w:noProof/>
               </w:rPr>
               <w:t>Capturas de pantalla del funcionamiento.</w:t>
@@ -1562,7 +1562,7 @@
         </w:p>
         <w:p>
           <w:pPr>
-            <w:pStyle w:val="TDC1"/>
+            <w:pStyle w:val="TOC1"/>
             <w:rPr>
               <w:rFonts w:eastAsiaTheme="minorEastAsia"/>
               <w:noProof/>
@@ -1575,7 +1575,7 @@
           <w:hyperlink w:anchor="_Toc210943329">
             <w:r>
               <w:rPr>
-                <w:rStyle w:val="Hipervnculo"/>
+                <w:rStyle w:val="Hyperlink"/>
                 <w:noProof/>
               </w:rPr>
               <w:t>Conclusiones y aprendizajes.</w:t>
@@ -1622,7 +1622,7 @@
         </w:p>
         <w:p>
           <w:pPr>
-            <w:pStyle w:val="TtuloTDC"/>
+            <w:pStyle w:val="TOCHeading"/>
           </w:pPr>
         </w:p>
         <w:p>
@@ -1647,11 +1647,10 @@
     </w:p>
     <w:p>
       <w:pPr>
-        <w:pStyle w:val="Ttulo10"/>
+        <w:pStyle w:val="Heading1"/>
       </w:pPr>
       <w:bookmarkStart w:id="0" w:name="_Toc210943319"/>
       <w:r>
-        <w:lastRenderedPageBreak/>
         <w:t>Introducción</w:t>
       </w:r>
       <w:bookmarkEnd w:id="0"/>
@@ -1675,7 +1674,7 @@
     </w:p>
     <w:p>
       <w:pPr>
-        <w:pStyle w:val="Ttulo10"/>
+        <w:pStyle w:val="Heading1"/>
       </w:pPr>
       <w:bookmarkStart w:id="1" w:name="_Toc210943320"/>
       <w:r>
@@ -1734,7 +1733,7 @@
     </w:p>
     <w:p>
       <w:pPr>
-        <w:pStyle w:val="Ttulo10"/>
+        <w:pStyle w:val="Heading1"/>
       </w:pPr>
       <w:bookmarkStart w:id="2" w:name="_Toc210943321"/>
       <w:r>
@@ -1759,10 +1758,10 @@
     </w:p>
     <w:p>
       <w:pPr>
-        <w:pStyle w:val="Prrafodelista"/>
+        <w:pStyle w:val="ListParagraph"/>
         <w:numPr>
           <w:ilvl w:val="0"/>
-          <w:numId w:val="21"/>
+          <w:numId w:val="28"/>
         </w:numPr>
         <w:rPr>
           <w:rFonts w:ascii="Calibri" w:eastAsia="Calibri" w:hAnsi="Calibri" w:cs="Calibri"/>
@@ -1795,10 +1794,10 @@
     </w:p>
     <w:p>
       <w:pPr>
-        <w:pStyle w:val="Prrafodelista"/>
+        <w:pStyle w:val="ListParagraph"/>
         <w:numPr>
           <w:ilvl w:val="0"/>
-          <w:numId w:val="21"/>
+          <w:numId w:val="28"/>
         </w:numPr>
         <w:rPr>
           <w:rFonts w:ascii="Calibri" w:eastAsia="Calibri" w:hAnsi="Calibri" w:cs="Calibri"/>
@@ -1815,10 +1814,10 @@
     </w:p>
     <w:p>
       <w:pPr>
-        <w:pStyle w:val="Prrafodelista"/>
+        <w:pStyle w:val="ListParagraph"/>
         <w:numPr>
           <w:ilvl w:val="0"/>
-          <w:numId w:val="21"/>
+          <w:numId w:val="28"/>
         </w:numPr>
         <w:rPr>
           <w:rFonts w:ascii="Calibri" w:eastAsia="Calibri" w:hAnsi="Calibri" w:cs="Calibri"/>
@@ -1835,10 +1834,10 @@
     </w:p>
     <w:p>
       <w:pPr>
-        <w:pStyle w:val="Prrafodelista"/>
+        <w:pStyle w:val="ListParagraph"/>
         <w:numPr>
           <w:ilvl w:val="0"/>
-          <w:numId w:val="21"/>
+          <w:numId w:val="28"/>
         </w:numPr>
         <w:rPr>
           <w:rFonts w:ascii="Calibri" w:eastAsia="Calibri" w:hAnsi="Calibri" w:cs="Calibri"/>
@@ -1855,10 +1854,10 @@
     </w:p>
     <w:p>
       <w:pPr>
-        <w:pStyle w:val="Prrafodelista"/>
+        <w:pStyle w:val="ListParagraph"/>
         <w:numPr>
           <w:ilvl w:val="0"/>
-          <w:numId w:val="21"/>
+          <w:numId w:val="28"/>
         </w:numPr>
         <w:rPr>
           <w:rFonts w:ascii="Calibri" w:eastAsia="Calibri" w:hAnsi="Calibri" w:cs="Calibri"/>
@@ -1875,10 +1874,10 @@
     </w:p>
     <w:p>
       <w:pPr>
-        <w:pStyle w:val="Prrafodelista"/>
+        <w:pStyle w:val="ListParagraph"/>
         <w:numPr>
           <w:ilvl w:val="0"/>
-          <w:numId w:val="21"/>
+          <w:numId w:val="28"/>
         </w:numPr>
         <w:rPr>
           <w:rFonts w:ascii="Calibri" w:eastAsia="Calibri" w:hAnsi="Calibri" w:cs="Calibri"/>
@@ -1927,10 +1926,10 @@
     </w:p>
     <w:p>
       <w:pPr>
-        <w:pStyle w:val="Prrafodelista"/>
+        <w:pStyle w:val="ListParagraph"/>
         <w:numPr>
           <w:ilvl w:val="0"/>
-          <w:numId w:val="21"/>
+          <w:numId w:val="28"/>
         </w:numPr>
         <w:rPr>
           <w:rFonts w:ascii="Calibri" w:eastAsia="Calibri" w:hAnsi="Calibri" w:cs="Calibri"/>
@@ -1947,7 +1946,7 @@
     </w:p>
     <w:p>
       <w:pPr>
-        <w:pStyle w:val="Ttulo10"/>
+        <w:pStyle w:val="Heading1"/>
       </w:pPr>
       <w:bookmarkStart w:id="3" w:name="_Toc210943322"/>
       <w:r>
@@ -1960,7 +1959,7 @@
     </w:p>
     <w:p>
       <w:pPr>
-        <w:pStyle w:val="Ttulo2"/>
+        <w:pStyle w:val="Heading2"/>
         <w:rPr>
           <w:rFonts w:asciiTheme="majorHAnsi" w:eastAsiaTheme="majorEastAsia" w:hAnsiTheme="majorHAnsi" w:cstheme="majorBidi"/>
           <w:b w:val="0"/>
@@ -2044,10 +2043,10 @@
     </w:p>
     <w:p>
       <w:pPr>
-        <w:pStyle w:val="Prrafodelista"/>
+        <w:pStyle w:val="ListParagraph"/>
         <w:numPr>
           <w:ilvl w:val="0"/>
-          <w:numId w:val="12"/>
+          <w:numId w:val="19"/>
         </w:numPr>
         <w:spacing w:before="240" w:after="240"/>
         <w:rPr>
@@ -2073,10 +2072,10 @@
     </w:p>
     <w:p>
       <w:pPr>
-        <w:pStyle w:val="Prrafodelista"/>
+        <w:pStyle w:val="ListParagraph"/>
         <w:numPr>
           <w:ilvl w:val="0"/>
-          <w:numId w:val="12"/>
+          <w:numId w:val="19"/>
         </w:numPr>
         <w:spacing w:before="240" w:after="240"/>
         <w:rPr>
@@ -2102,10 +2101,10 @@
     </w:p>
     <w:p>
       <w:pPr>
-        <w:pStyle w:val="Prrafodelista"/>
+        <w:pStyle w:val="ListParagraph"/>
         <w:numPr>
           <w:ilvl w:val="0"/>
-          <w:numId w:val="12"/>
+          <w:numId w:val="19"/>
         </w:numPr>
         <w:spacing w:before="240" w:after="240"/>
         <w:rPr>
@@ -2119,7 +2118,6 @@
           <w:b/>
           <w:color w:val="auto"/>
         </w:rPr>
-        <w:lastRenderedPageBreak/>
         <w:t>Desarrollador(es):</w:t>
       </w:r>
       <w:r>
@@ -2132,7 +2130,7 @@
     </w:p>
     <w:p>
       <w:pPr>
-        <w:pStyle w:val="Ttulo2"/>
+        <w:pStyle w:val="Heading2"/>
         <w:rPr>
           <w:rFonts w:asciiTheme="majorHAnsi" w:eastAsiaTheme="majorEastAsia" w:hAnsiTheme="majorHAnsi" w:cstheme="majorBidi"/>
           <w:b w:val="0"/>
@@ -2315,10 +2313,10 @@
     </w:p>
     <w:p>
       <w:pPr>
-        <w:pStyle w:val="Prrafodelista"/>
+        <w:pStyle w:val="ListParagraph"/>
         <w:numPr>
           <w:ilvl w:val="0"/>
-          <w:numId w:val="3"/>
+          <w:numId w:val="10"/>
         </w:numPr>
         <w:rPr>
           <w:rFonts w:ascii="Calibri" w:eastAsia="Calibri" w:hAnsi="Calibri" w:cs="Calibri"/>
@@ -2336,10 +2334,10 @@
     </w:p>
     <w:p>
       <w:pPr>
-        <w:pStyle w:val="Prrafodelista"/>
+        <w:pStyle w:val="ListParagraph"/>
         <w:numPr>
           <w:ilvl w:val="0"/>
-          <w:numId w:val="3"/>
+          <w:numId w:val="10"/>
         </w:numPr>
         <w:rPr>
           <w:rFonts w:ascii="Calibri" w:eastAsia="Calibri" w:hAnsi="Calibri" w:cs="Calibri"/>
@@ -2356,10 +2354,10 @@
     </w:p>
     <w:p>
       <w:pPr>
-        <w:pStyle w:val="Prrafodelista"/>
+        <w:pStyle w:val="ListParagraph"/>
         <w:numPr>
           <w:ilvl w:val="0"/>
-          <w:numId w:val="3"/>
+          <w:numId w:val="10"/>
         </w:numPr>
         <w:rPr>
           <w:rFonts w:ascii="Calibri" w:eastAsia="Calibri" w:hAnsi="Calibri" w:cs="Calibri"/>
@@ -2383,10 +2381,10 @@
     </w:p>
     <w:p>
       <w:pPr>
-        <w:pStyle w:val="Prrafodelista"/>
+        <w:pStyle w:val="ListParagraph"/>
         <w:numPr>
           <w:ilvl w:val="0"/>
-          <w:numId w:val="3"/>
+          <w:numId w:val="10"/>
         </w:numPr>
         <w:rPr>
           <w:rFonts w:ascii="Calibri" w:eastAsia="Calibri" w:hAnsi="Calibri" w:cs="Calibri"/>
@@ -2403,7 +2401,7 @@
     </w:p>
     <w:p>
       <w:pPr>
-        <w:pStyle w:val="Prrafodelista"/>
+        <w:pStyle w:val="ListParagraph"/>
         <w:rPr>
           <w:rFonts w:ascii="Calibri" w:eastAsia="Calibri" w:hAnsi="Calibri" w:cs="Calibri"/>
           <w:color w:val="auto"/>
@@ -2486,10 +2484,10 @@
     </w:p>
     <w:p>
       <w:pPr>
-        <w:pStyle w:val="Prrafodelista"/>
+        <w:pStyle w:val="ListParagraph"/>
         <w:numPr>
           <w:ilvl w:val="0"/>
-          <w:numId w:val="2"/>
+          <w:numId w:val="9"/>
         </w:numPr>
         <w:rPr>
           <w:rFonts w:ascii="Calibri" w:eastAsia="Calibri" w:hAnsi="Calibri" w:cs="Calibri"/>
@@ -2508,10 +2506,10 @@
     </w:p>
     <w:p>
       <w:pPr>
-        <w:pStyle w:val="Prrafodelista"/>
+        <w:pStyle w:val="ListParagraph"/>
         <w:numPr>
           <w:ilvl w:val="0"/>
-          <w:numId w:val="2"/>
+          <w:numId w:val="9"/>
         </w:numPr>
         <w:rPr>
           <w:rFonts w:ascii="Calibri" w:eastAsia="Calibri" w:hAnsi="Calibri" w:cs="Calibri"/>
@@ -2530,10 +2528,10 @@
     </w:p>
     <w:p>
       <w:pPr>
-        <w:pStyle w:val="Prrafodelista"/>
+        <w:pStyle w:val="ListParagraph"/>
         <w:numPr>
           <w:ilvl w:val="0"/>
-          <w:numId w:val="2"/>
+          <w:numId w:val="9"/>
         </w:numPr>
         <w:rPr>
           <w:rFonts w:ascii="Calibri" w:eastAsia="Calibri" w:hAnsi="Calibri" w:cs="Calibri"/>
@@ -2552,10 +2550,10 @@
     </w:p>
     <w:p>
       <w:pPr>
-        <w:pStyle w:val="Prrafodelista"/>
+        <w:pStyle w:val="ListParagraph"/>
         <w:numPr>
           <w:ilvl w:val="0"/>
-          <w:numId w:val="2"/>
+          <w:numId w:val="9"/>
         </w:numPr>
         <w:rPr>
           <w:rFonts w:ascii="Calibri" w:eastAsia="Calibri" w:hAnsi="Calibri" w:cs="Calibri"/>
@@ -2572,10 +2570,10 @@
     </w:p>
     <w:p>
       <w:pPr>
-        <w:pStyle w:val="Prrafodelista"/>
+        <w:pStyle w:val="ListParagraph"/>
         <w:numPr>
           <w:ilvl w:val="0"/>
-          <w:numId w:val="2"/>
+          <w:numId w:val="9"/>
         </w:numPr>
         <w:rPr>
           <w:rFonts w:ascii="Calibri" w:eastAsia="Calibri" w:hAnsi="Calibri" w:cs="Calibri"/>
@@ -2592,7 +2590,7 @@
     </w:p>
     <w:p>
       <w:pPr>
-        <w:pStyle w:val="Prrafodelista"/>
+        <w:pStyle w:val="ListParagraph"/>
         <w:rPr>
           <w:rFonts w:ascii="Calibri" w:eastAsia="Calibri" w:hAnsi="Calibri" w:cs="Calibri"/>
           <w:color w:val="auto"/>
@@ -2665,10 +2663,10 @@
     </w:p>
     <w:p>
       <w:pPr>
-        <w:pStyle w:val="Prrafodelista"/>
+        <w:pStyle w:val="ListParagraph"/>
         <w:numPr>
           <w:ilvl w:val="0"/>
-          <w:numId w:val="17"/>
+          <w:numId w:val="24"/>
         </w:numPr>
         <w:rPr>
           <w:rFonts w:ascii="Calibri" w:eastAsia="Calibri" w:hAnsi="Calibri" w:cs="Calibri"/>
@@ -2686,10 +2684,10 @@
     </w:p>
     <w:p>
       <w:pPr>
-        <w:pStyle w:val="Prrafodelista"/>
+        <w:pStyle w:val="ListParagraph"/>
         <w:numPr>
           <w:ilvl w:val="0"/>
-          <w:numId w:val="17"/>
+          <w:numId w:val="24"/>
         </w:numPr>
         <w:rPr>
           <w:rFonts w:ascii="Calibri" w:eastAsia="Calibri" w:hAnsi="Calibri" w:cs="Calibri"/>
@@ -2707,10 +2705,10 @@
     </w:p>
     <w:p>
       <w:pPr>
-        <w:pStyle w:val="Prrafodelista"/>
+        <w:pStyle w:val="ListParagraph"/>
         <w:numPr>
           <w:ilvl w:val="0"/>
-          <w:numId w:val="17"/>
+          <w:numId w:val="24"/>
         </w:numPr>
         <w:rPr>
           <w:rFonts w:ascii="Calibri" w:eastAsia="Calibri" w:hAnsi="Calibri" w:cs="Calibri"/>
@@ -2728,10 +2726,10 @@
     </w:p>
     <w:p>
       <w:pPr>
-        <w:pStyle w:val="Prrafodelista"/>
+        <w:pStyle w:val="ListParagraph"/>
         <w:numPr>
           <w:ilvl w:val="0"/>
-          <w:numId w:val="17"/>
+          <w:numId w:val="24"/>
         </w:numPr>
         <w:rPr>
           <w:rFonts w:ascii="Calibri" w:eastAsia="Calibri" w:hAnsi="Calibri" w:cs="Calibri"/>
@@ -2744,13 +2742,12 @@
           <w:rFonts w:ascii="Calibri" w:eastAsia="Calibri" w:hAnsi="Calibri" w:cs="Calibri"/>
           <w:color w:val="auto"/>
         </w:rPr>
-        <w:lastRenderedPageBreak/>
         <w:t>Documentar flujo de autenticación</w:t>
       </w:r>
     </w:p>
     <w:p>
       <w:pPr>
-        <w:pStyle w:val="Prrafodelista"/>
+        <w:pStyle w:val="ListParagraph"/>
         <w:rPr>
           <w:rFonts w:ascii="Calibri" w:eastAsia="Calibri" w:hAnsi="Calibri" w:cs="Calibri"/>
           <w:color w:val="auto"/>
@@ -2810,10 +2807,10 @@
     </w:p>
     <w:p>
       <w:pPr>
-        <w:pStyle w:val="Prrafodelista"/>
+        <w:pStyle w:val="ListParagraph"/>
         <w:numPr>
           <w:ilvl w:val="0"/>
-          <w:numId w:val="16"/>
+          <w:numId w:val="23"/>
         </w:numPr>
         <w:rPr>
           <w:rFonts w:ascii="Calibri" w:eastAsia="Calibri" w:hAnsi="Calibri" w:cs="Calibri"/>
@@ -2848,10 +2845,10 @@
     </w:p>
     <w:p>
       <w:pPr>
-        <w:pStyle w:val="Prrafodelista"/>
+        <w:pStyle w:val="ListParagraph"/>
         <w:numPr>
           <w:ilvl w:val="0"/>
-          <w:numId w:val="16"/>
+          <w:numId w:val="23"/>
         </w:numPr>
         <w:rPr>
           <w:rFonts w:ascii="Calibri" w:eastAsia="Calibri" w:hAnsi="Calibri" w:cs="Calibri"/>
@@ -2886,10 +2883,10 @@
     </w:p>
     <w:p>
       <w:pPr>
-        <w:pStyle w:val="Prrafodelista"/>
+        <w:pStyle w:val="ListParagraph"/>
         <w:numPr>
           <w:ilvl w:val="0"/>
-          <w:numId w:val="16"/>
+          <w:numId w:val="23"/>
         </w:numPr>
         <w:rPr>
           <w:rFonts w:ascii="Calibri" w:eastAsia="Calibri" w:hAnsi="Calibri" w:cs="Calibri"/>
@@ -2908,10 +2905,10 @@
     </w:p>
     <w:p>
       <w:pPr>
-        <w:pStyle w:val="Prrafodelista"/>
+        <w:pStyle w:val="ListParagraph"/>
         <w:numPr>
           <w:ilvl w:val="0"/>
-          <w:numId w:val="16"/>
+          <w:numId w:val="23"/>
         </w:numPr>
         <w:rPr>
           <w:rFonts w:ascii="Calibri" w:eastAsia="Calibri" w:hAnsi="Calibri" w:cs="Calibri"/>
@@ -2930,10 +2927,10 @@
     </w:p>
     <w:p>
       <w:pPr>
-        <w:pStyle w:val="Prrafodelista"/>
+        <w:pStyle w:val="ListParagraph"/>
         <w:numPr>
           <w:ilvl w:val="0"/>
-          <w:numId w:val="16"/>
+          <w:numId w:val="23"/>
         </w:numPr>
         <w:rPr>
           <w:rFonts w:ascii="Calibri" w:eastAsia="Calibri" w:hAnsi="Calibri" w:cs="Calibri"/>
@@ -2952,7 +2949,7 @@
     </w:p>
     <w:p>
       <w:pPr>
-        <w:pStyle w:val="Prrafodelista"/>
+        <w:pStyle w:val="ListParagraph"/>
         <w:rPr>
           <w:rFonts w:ascii="Calibri" w:eastAsia="Calibri" w:hAnsi="Calibri" w:cs="Calibri"/>
           <w:color w:val="auto"/>
@@ -3012,10 +3009,10 @@
     </w:p>
     <w:p>
       <w:pPr>
-        <w:pStyle w:val="Prrafodelista"/>
+        <w:pStyle w:val="ListParagraph"/>
         <w:numPr>
           <w:ilvl w:val="0"/>
-          <w:numId w:val="15"/>
+          <w:numId w:val="22"/>
         </w:numPr>
         <w:rPr>
           <w:rFonts w:ascii="Calibri" w:eastAsia="Calibri" w:hAnsi="Calibri" w:cs="Calibri"/>
@@ -3034,10 +3031,10 @@
     </w:p>
     <w:p>
       <w:pPr>
-        <w:pStyle w:val="Prrafodelista"/>
+        <w:pStyle w:val="ListParagraph"/>
         <w:numPr>
           <w:ilvl w:val="0"/>
-          <w:numId w:val="15"/>
+          <w:numId w:val="22"/>
         </w:numPr>
         <w:rPr>
           <w:rFonts w:ascii="Calibri" w:eastAsia="Calibri" w:hAnsi="Calibri" w:cs="Calibri"/>
@@ -3056,10 +3053,10 @@
     </w:p>
     <w:p>
       <w:pPr>
-        <w:pStyle w:val="Prrafodelista"/>
+        <w:pStyle w:val="ListParagraph"/>
         <w:numPr>
           <w:ilvl w:val="0"/>
-          <w:numId w:val="15"/>
+          <w:numId w:val="22"/>
         </w:numPr>
         <w:rPr>
           <w:rFonts w:ascii="Calibri" w:eastAsia="Calibri" w:hAnsi="Calibri" w:cs="Calibri"/>
@@ -3086,7 +3083,7 @@
     </w:p>
     <w:p>
       <w:pPr>
-        <w:pStyle w:val="Prrafodelista"/>
+        <w:pStyle w:val="ListParagraph"/>
         <w:rPr>
           <w:rFonts w:ascii="Calibri" w:eastAsia="Calibri" w:hAnsi="Calibri" w:cs="Calibri"/>
           <w:color w:val="auto"/>
@@ -3160,10 +3157,10 @@
     </w:p>
     <w:p>
       <w:pPr>
-        <w:pStyle w:val="Prrafodelista"/>
+        <w:pStyle w:val="ListParagraph"/>
         <w:numPr>
           <w:ilvl w:val="0"/>
-          <w:numId w:val="14"/>
+          <w:numId w:val="21"/>
         </w:numPr>
         <w:rPr>
           <w:rFonts w:ascii="Calibri" w:eastAsia="Calibri" w:hAnsi="Calibri" w:cs="Calibri"/>
@@ -3182,10 +3179,10 @@
     </w:p>
     <w:p>
       <w:pPr>
-        <w:pStyle w:val="Prrafodelista"/>
+        <w:pStyle w:val="ListParagraph"/>
         <w:numPr>
           <w:ilvl w:val="0"/>
-          <w:numId w:val="14"/>
+          <w:numId w:val="21"/>
         </w:numPr>
         <w:rPr>
           <w:rFonts w:ascii="Calibri" w:eastAsia="Calibri" w:hAnsi="Calibri" w:cs="Calibri"/>
@@ -3204,10 +3201,10 @@
     </w:p>
     <w:p>
       <w:pPr>
-        <w:pStyle w:val="Prrafodelista"/>
+        <w:pStyle w:val="ListParagraph"/>
         <w:numPr>
           <w:ilvl w:val="0"/>
-          <w:numId w:val="14"/>
+          <w:numId w:val="21"/>
         </w:numPr>
         <w:rPr>
           <w:rFonts w:ascii="Calibri" w:eastAsia="Calibri" w:hAnsi="Calibri" w:cs="Calibri"/>
@@ -3226,10 +3223,10 @@
     </w:p>
     <w:p>
       <w:pPr>
-        <w:pStyle w:val="Prrafodelista"/>
+        <w:pStyle w:val="ListParagraph"/>
         <w:numPr>
           <w:ilvl w:val="0"/>
-          <w:numId w:val="14"/>
+          <w:numId w:val="21"/>
         </w:numPr>
         <w:rPr>
           <w:rFonts w:ascii="Calibri" w:eastAsia="Calibri" w:hAnsi="Calibri" w:cs="Calibri"/>
@@ -3248,10 +3245,10 @@
     </w:p>
     <w:p>
       <w:pPr>
-        <w:pStyle w:val="Prrafodelista"/>
+        <w:pStyle w:val="ListParagraph"/>
         <w:numPr>
           <w:ilvl w:val="0"/>
-          <w:numId w:val="14"/>
+          <w:numId w:val="21"/>
         </w:numPr>
         <w:rPr>
           <w:rFonts w:ascii="Calibri" w:eastAsia="Calibri" w:hAnsi="Calibri" w:cs="Calibri"/>
@@ -3270,7 +3267,7 @@
     </w:p>
     <w:p>
       <w:pPr>
-        <w:pStyle w:val="Prrafodelista"/>
+        <w:pStyle w:val="ListParagraph"/>
         <w:rPr>
           <w:rFonts w:ascii="Calibri" w:eastAsia="Calibri" w:hAnsi="Calibri" w:cs="Calibri"/>
           <w:color w:val="auto"/>
@@ -3338,10 +3335,10 @@
     </w:p>
     <w:p>
       <w:pPr>
-        <w:pStyle w:val="Prrafodelista"/>
+        <w:pStyle w:val="ListParagraph"/>
         <w:numPr>
           <w:ilvl w:val="0"/>
-          <w:numId w:val="13"/>
+          <w:numId w:val="20"/>
         </w:numPr>
         <w:rPr>
           <w:rFonts w:ascii="Calibri" w:eastAsia="Calibri" w:hAnsi="Calibri" w:cs="Calibri"/>
@@ -3355,16 +3352,15 @@
           <w:color w:val="auto"/>
           <w:szCs w:val="22"/>
         </w:rPr>
-        <w:lastRenderedPageBreak/>
         <w:t>Finalizar informe técnico completando ítems faltantes</w:t>
       </w:r>
     </w:p>
     <w:p>
       <w:pPr>
-        <w:pStyle w:val="Prrafodelista"/>
+        <w:pStyle w:val="ListParagraph"/>
         <w:numPr>
           <w:ilvl w:val="0"/>
-          <w:numId w:val="13"/>
+          <w:numId w:val="20"/>
         </w:numPr>
         <w:rPr>
           <w:rFonts w:ascii="Calibri" w:eastAsia="Calibri" w:hAnsi="Calibri" w:cs="Calibri"/>
@@ -3383,10 +3379,10 @@
     </w:p>
     <w:p>
       <w:pPr>
-        <w:pStyle w:val="Prrafodelista"/>
+        <w:pStyle w:val="ListParagraph"/>
         <w:numPr>
           <w:ilvl w:val="0"/>
-          <w:numId w:val="13"/>
+          <w:numId w:val="20"/>
         </w:numPr>
         <w:rPr>
           <w:rFonts w:ascii="Calibri" w:eastAsia="Calibri" w:hAnsi="Calibri" w:cs="Calibri"/>
@@ -3404,7 +3400,7 @@
     </w:p>
     <w:p>
       <w:pPr>
-        <w:pStyle w:val="Ttulo2"/>
+        <w:pStyle w:val="Heading2"/>
         <w:rPr>
           <w:rFonts w:asciiTheme="majorHAnsi" w:eastAsiaTheme="majorEastAsia" w:hAnsiTheme="majorHAnsi" w:cstheme="majorBidi"/>
           <w:b w:val="0"/>
@@ -3549,10 +3545,10 @@
     </w:p>
     <w:p>
       <w:pPr>
-        <w:pStyle w:val="Prrafodelista"/>
+        <w:pStyle w:val="ListParagraph"/>
         <w:numPr>
           <w:ilvl w:val="0"/>
-          <w:numId w:val="13"/>
+          <w:numId w:val="20"/>
         </w:numPr>
         <w:rPr>
           <w:rFonts w:ascii="Calibri" w:eastAsia="Calibri" w:hAnsi="Calibri" w:cs="Calibri"/>
@@ -3569,10 +3565,10 @@
     </w:p>
     <w:p>
       <w:pPr>
-        <w:pStyle w:val="Prrafodelista"/>
+        <w:pStyle w:val="ListParagraph"/>
         <w:numPr>
           <w:ilvl w:val="0"/>
-          <w:numId w:val="13"/>
+          <w:numId w:val="20"/>
         </w:numPr>
         <w:rPr>
           <w:rFonts w:ascii="Calibri" w:eastAsia="Calibri" w:hAnsi="Calibri" w:cs="Calibri"/>
@@ -3589,10 +3585,10 @@
     </w:p>
     <w:p>
       <w:pPr>
-        <w:pStyle w:val="Prrafodelista"/>
+        <w:pStyle w:val="ListParagraph"/>
         <w:numPr>
           <w:ilvl w:val="0"/>
-          <w:numId w:val="13"/>
+          <w:numId w:val="20"/>
         </w:numPr>
         <w:rPr>
           <w:rFonts w:ascii="Calibri" w:eastAsia="Calibri" w:hAnsi="Calibri" w:cs="Calibri"/>
@@ -3609,7 +3605,7 @@
     </w:p>
     <w:p>
       <w:pPr>
-        <w:pStyle w:val="Prrafodelista"/>
+        <w:pStyle w:val="ListParagraph"/>
         <w:rPr>
           <w:rFonts w:ascii="Calibri" w:eastAsia="Calibri" w:hAnsi="Calibri" w:cs="Calibri"/>
           <w:color w:val="auto"/>
@@ -3762,7 +3758,6 @@
           <w:b/>
           <w:bCs/>
         </w:rPr>
-        <w:lastRenderedPageBreak/>
         <w:t xml:space="preserve">Evidencias </w:t>
       </w:r>
       <w:r>
@@ -4067,7 +4062,6 @@
           <w:b/>
           <w:bCs/>
         </w:rPr>
-        <w:lastRenderedPageBreak/>
         <w:t>Validación correcta del registro con hash:</w:t>
       </w:r>
       <w:r>
@@ -4141,10 +4135,10 @@
     </w:p>
     <w:p>
       <w:pPr>
-        <w:pStyle w:val="Prrafodelista"/>
+        <w:pStyle w:val="ListParagraph"/>
         <w:numPr>
           <w:ilvl w:val="0"/>
-          <w:numId w:val="18"/>
+          <w:numId w:val="25"/>
         </w:numPr>
         <w:rPr>
           <w:rFonts w:ascii="Calibri" w:eastAsia="Calibri" w:hAnsi="Calibri" w:cs="Calibri"/>
@@ -4159,10 +4153,10 @@
     </w:p>
     <w:p>
       <w:pPr>
-        <w:pStyle w:val="Prrafodelista"/>
+        <w:pStyle w:val="ListParagraph"/>
         <w:numPr>
           <w:ilvl w:val="0"/>
-          <w:numId w:val="18"/>
+          <w:numId w:val="25"/>
         </w:numPr>
         <w:rPr>
           <w:rFonts w:ascii="Calibri" w:eastAsia="Calibri" w:hAnsi="Calibri" w:cs="Calibri"/>
@@ -4177,10 +4171,10 @@
     </w:p>
     <w:p>
       <w:pPr>
-        <w:pStyle w:val="Prrafodelista"/>
+        <w:pStyle w:val="ListParagraph"/>
         <w:numPr>
           <w:ilvl w:val="0"/>
-          <w:numId w:val="18"/>
+          <w:numId w:val="25"/>
         </w:numPr>
         <w:rPr>
           <w:rFonts w:ascii="Calibri" w:eastAsia="Calibri" w:hAnsi="Calibri" w:cs="Calibri"/>
@@ -4273,10 +4267,10 @@
     </w:p>
     <w:p>
       <w:pPr>
-        <w:pStyle w:val="Prrafodelista"/>
+        <w:pStyle w:val="ListParagraph"/>
         <w:numPr>
           <w:ilvl w:val="0"/>
-          <w:numId w:val="18"/>
+          <w:numId w:val="25"/>
         </w:numPr>
         <w:rPr>
           <w:rFonts w:ascii="Calibri" w:eastAsia="Calibri" w:hAnsi="Calibri" w:cs="Calibri"/>
@@ -4297,10 +4291,10 @@
     </w:p>
     <w:p>
       <w:pPr>
-        <w:pStyle w:val="Prrafodelista"/>
+        <w:pStyle w:val="ListParagraph"/>
         <w:numPr>
           <w:ilvl w:val="0"/>
-          <w:numId w:val="18"/>
+          <w:numId w:val="25"/>
         </w:numPr>
         <w:rPr>
           <w:rFonts w:ascii="Calibri" w:eastAsia="Calibri" w:hAnsi="Calibri" w:cs="Calibri"/>
@@ -4315,10 +4309,10 @@
     </w:p>
     <w:p>
       <w:pPr>
-        <w:pStyle w:val="Prrafodelista"/>
+        <w:pStyle w:val="ListParagraph"/>
         <w:numPr>
           <w:ilvl w:val="0"/>
-          <w:numId w:val="18"/>
+          <w:numId w:val="25"/>
         </w:numPr>
         <w:rPr>
           <w:rFonts w:ascii="Calibri" w:eastAsia="Calibri" w:hAnsi="Calibri" w:cs="Calibri"/>
@@ -4369,10 +4363,10 @@
     </w:p>
     <w:p>
       <w:pPr>
-        <w:pStyle w:val="Prrafodelista"/>
+        <w:pStyle w:val="ListParagraph"/>
         <w:numPr>
           <w:ilvl w:val="0"/>
-          <w:numId w:val="18"/>
+          <w:numId w:val="25"/>
         </w:numPr>
         <w:rPr>
           <w:rFonts w:ascii="Calibri" w:eastAsia="Calibri" w:hAnsi="Calibri" w:cs="Calibri"/>
@@ -4434,10 +4428,10 @@
     </w:p>
     <w:p>
       <w:pPr>
-        <w:pStyle w:val="Prrafodelista"/>
+        <w:pStyle w:val="ListParagraph"/>
         <w:numPr>
           <w:ilvl w:val="0"/>
-          <w:numId w:val="19"/>
+          <w:numId w:val="26"/>
         </w:numPr>
         <w:rPr>
           <w:rFonts w:ascii="Calibri" w:eastAsia="Calibri" w:hAnsi="Calibri" w:cs="Calibri"/>
@@ -4480,10 +4474,10 @@
     </w:p>
     <w:p>
       <w:pPr>
-        <w:pStyle w:val="Prrafodelista"/>
+        <w:pStyle w:val="ListParagraph"/>
         <w:numPr>
           <w:ilvl w:val="1"/>
-          <w:numId w:val="19"/>
+          <w:numId w:val="26"/>
         </w:numPr>
         <w:rPr>
           <w:rFonts w:ascii="Calibri" w:eastAsia="Calibri" w:hAnsi="Calibri" w:cs="Calibri"/>
@@ -4506,10 +4500,10 @@
     </w:p>
     <w:p>
       <w:pPr>
-        <w:pStyle w:val="Prrafodelista"/>
+        <w:pStyle w:val="ListParagraph"/>
         <w:numPr>
           <w:ilvl w:val="1"/>
-          <w:numId w:val="19"/>
+          <w:numId w:val="26"/>
         </w:numPr>
         <w:rPr>
           <w:rFonts w:ascii="Calibri" w:eastAsia="Calibri" w:hAnsi="Calibri" w:cs="Calibri"/>
@@ -4532,10 +4526,10 @@
     </w:p>
     <w:p>
       <w:pPr>
-        <w:pStyle w:val="Prrafodelista"/>
+        <w:pStyle w:val="ListParagraph"/>
         <w:numPr>
           <w:ilvl w:val="1"/>
-          <w:numId w:val="19"/>
+          <w:numId w:val="26"/>
         </w:numPr>
         <w:rPr>
           <w:rFonts w:ascii="Calibri" w:eastAsia="Calibri" w:hAnsi="Calibri" w:cs="Calibri"/>
@@ -4558,10 +4552,10 @@
     </w:p>
     <w:p>
       <w:pPr>
-        <w:pStyle w:val="Prrafodelista"/>
+        <w:pStyle w:val="ListParagraph"/>
         <w:numPr>
           <w:ilvl w:val="1"/>
-          <w:numId w:val="19"/>
+          <w:numId w:val="26"/>
         </w:numPr>
         <w:rPr>
           <w:rFonts w:ascii="Calibri" w:eastAsia="Calibri" w:hAnsi="Calibri" w:cs="Calibri"/>
@@ -4584,10 +4578,10 @@
     </w:p>
     <w:p>
       <w:pPr>
-        <w:pStyle w:val="Prrafodelista"/>
+        <w:pStyle w:val="ListParagraph"/>
         <w:numPr>
           <w:ilvl w:val="1"/>
-          <w:numId w:val="19"/>
+          <w:numId w:val="26"/>
         </w:numPr>
         <w:rPr>
           <w:rFonts w:ascii="Calibri" w:eastAsia="Calibri" w:hAnsi="Calibri" w:cs="Calibri"/>
@@ -4610,10 +4604,10 @@
     </w:p>
     <w:p>
       <w:pPr>
-        <w:pStyle w:val="Prrafodelista"/>
+        <w:pStyle w:val="ListParagraph"/>
         <w:numPr>
           <w:ilvl w:val="1"/>
-          <w:numId w:val="19"/>
+          <w:numId w:val="26"/>
         </w:numPr>
         <w:rPr>
           <w:rFonts w:ascii="Calibri" w:eastAsia="Calibri" w:hAnsi="Calibri" w:cs="Calibri"/>
@@ -4636,10 +4630,10 @@
     </w:p>
     <w:p>
       <w:pPr>
-        <w:pStyle w:val="Prrafodelista"/>
+        <w:pStyle w:val="ListParagraph"/>
         <w:numPr>
           <w:ilvl w:val="1"/>
-          <w:numId w:val="19"/>
+          <w:numId w:val="26"/>
         </w:numPr>
         <w:rPr>
           <w:rFonts w:ascii="Calibri" w:eastAsia="Calibri" w:hAnsi="Calibri" w:cs="Calibri"/>
@@ -4662,7 +4656,7 @@
     </w:p>
     <w:p>
       <w:pPr>
-        <w:pStyle w:val="Prrafodelista"/>
+        <w:pStyle w:val="ListParagraph"/>
         <w:ind w:left="1440"/>
         <w:rPr>
           <w:rFonts w:ascii="Calibri" w:eastAsia="Calibri" w:hAnsi="Calibri" w:cs="Calibri"/>
@@ -4673,10 +4667,10 @@
     </w:p>
     <w:p>
       <w:pPr>
-        <w:pStyle w:val="Prrafodelista"/>
+        <w:pStyle w:val="ListParagraph"/>
         <w:numPr>
           <w:ilvl w:val="0"/>
-          <w:numId w:val="19"/>
+          <w:numId w:val="26"/>
         </w:numPr>
         <w:rPr>
           <w:rFonts w:ascii="Calibri" w:eastAsia="Calibri" w:hAnsi="Calibri" w:cs="Calibri"/>
@@ -4711,10 +4705,10 @@
     </w:p>
     <w:p>
       <w:pPr>
-        <w:pStyle w:val="Prrafodelista"/>
+        <w:pStyle w:val="ListParagraph"/>
         <w:numPr>
           <w:ilvl w:val="1"/>
-          <w:numId w:val="19"/>
+          <w:numId w:val="26"/>
         </w:numPr>
         <w:rPr>
           <w:rFonts w:ascii="Calibri" w:eastAsia="Calibri" w:hAnsi="Calibri" w:cs="Calibri"/>
@@ -4737,10 +4731,10 @@
     </w:p>
     <w:p>
       <w:pPr>
-        <w:pStyle w:val="Prrafodelista"/>
+        <w:pStyle w:val="ListParagraph"/>
         <w:numPr>
           <w:ilvl w:val="1"/>
-          <w:numId w:val="19"/>
+          <w:numId w:val="26"/>
         </w:numPr>
         <w:rPr>
           <w:rFonts w:ascii="Calibri" w:eastAsia="Calibri" w:hAnsi="Calibri" w:cs="Calibri"/>
@@ -4763,10 +4757,10 @@
     </w:p>
     <w:p>
       <w:pPr>
-        <w:pStyle w:val="Prrafodelista"/>
+        <w:pStyle w:val="ListParagraph"/>
         <w:numPr>
           <w:ilvl w:val="1"/>
-          <w:numId w:val="19"/>
+          <w:numId w:val="26"/>
         </w:numPr>
         <w:rPr>
           <w:rFonts w:ascii="Calibri" w:eastAsia="Calibri" w:hAnsi="Calibri" w:cs="Calibri"/>
@@ -4789,10 +4783,10 @@
     </w:p>
     <w:p>
       <w:pPr>
-        <w:pStyle w:val="Prrafodelista"/>
+        <w:pStyle w:val="ListParagraph"/>
         <w:numPr>
           <w:ilvl w:val="1"/>
-          <w:numId w:val="19"/>
+          <w:numId w:val="26"/>
         </w:numPr>
         <w:rPr>
           <w:rFonts w:ascii="Calibri" w:eastAsia="Calibri" w:hAnsi="Calibri" w:cs="Calibri"/>
@@ -4815,7 +4809,7 @@
     </w:p>
     <w:p>
       <w:pPr>
-        <w:pStyle w:val="Prrafodelista"/>
+        <w:pStyle w:val="ListParagraph"/>
         <w:ind w:left="1440"/>
         <w:rPr>
           <w:rFonts w:ascii="Calibri" w:eastAsia="Calibri" w:hAnsi="Calibri" w:cs="Calibri"/>
@@ -4824,10 +4818,10 @@
     </w:p>
     <w:p>
       <w:pPr>
-        <w:pStyle w:val="Prrafodelista"/>
+        <w:pStyle w:val="ListParagraph"/>
         <w:numPr>
           <w:ilvl w:val="0"/>
-          <w:numId w:val="19"/>
+          <w:numId w:val="26"/>
         </w:numPr>
         <w:rPr>
           <w:rFonts w:ascii="Calibri" w:eastAsia="Calibri" w:hAnsi="Calibri" w:cs="Calibri"/>
@@ -4841,16 +4835,15 @@
           <w:b/>
           <w:bCs/>
         </w:rPr>
-        <w:lastRenderedPageBreak/>
         <w:t>Tabla “veterinarios”:</w:t>
       </w:r>
     </w:p>
     <w:p>
       <w:pPr>
-        <w:pStyle w:val="Prrafodelista"/>
+        <w:pStyle w:val="ListParagraph"/>
         <w:numPr>
           <w:ilvl w:val="1"/>
-          <w:numId w:val="19"/>
+          <w:numId w:val="26"/>
         </w:numPr>
         <w:rPr>
           <w:rFonts w:ascii="Calibri" w:eastAsia="Calibri" w:hAnsi="Calibri" w:cs="Calibri"/>
@@ -4873,10 +4866,10 @@
     </w:p>
     <w:p>
       <w:pPr>
-        <w:pStyle w:val="Prrafodelista"/>
+        <w:pStyle w:val="ListParagraph"/>
         <w:numPr>
           <w:ilvl w:val="1"/>
-          <w:numId w:val="19"/>
+          <w:numId w:val="26"/>
         </w:numPr>
         <w:rPr>
           <w:rFonts w:ascii="Calibri" w:eastAsia="Calibri" w:hAnsi="Calibri" w:cs="Calibri"/>
@@ -4899,10 +4892,10 @@
     </w:p>
     <w:p>
       <w:pPr>
-        <w:pStyle w:val="Prrafodelista"/>
+        <w:pStyle w:val="ListParagraph"/>
         <w:numPr>
           <w:ilvl w:val="1"/>
-          <w:numId w:val="19"/>
+          <w:numId w:val="26"/>
         </w:numPr>
         <w:rPr>
           <w:rFonts w:ascii="Calibri" w:eastAsia="Calibri" w:hAnsi="Calibri" w:cs="Calibri"/>
@@ -4925,10 +4918,10 @@
     </w:p>
     <w:p>
       <w:pPr>
-        <w:pStyle w:val="Prrafodelista"/>
+        <w:pStyle w:val="ListParagraph"/>
         <w:numPr>
           <w:ilvl w:val="1"/>
-          <w:numId w:val="19"/>
+          <w:numId w:val="26"/>
         </w:numPr>
         <w:rPr>
           <w:rFonts w:ascii="Calibri" w:eastAsia="Calibri" w:hAnsi="Calibri" w:cs="Calibri"/>
@@ -4951,10 +4944,10 @@
     </w:p>
     <w:p>
       <w:pPr>
-        <w:pStyle w:val="Prrafodelista"/>
+        <w:pStyle w:val="ListParagraph"/>
         <w:numPr>
           <w:ilvl w:val="1"/>
-          <w:numId w:val="19"/>
+          <w:numId w:val="26"/>
         </w:numPr>
         <w:rPr>
           <w:rFonts w:ascii="Calibri" w:eastAsia="Calibri" w:hAnsi="Calibri" w:cs="Calibri"/>
@@ -4977,10 +4970,10 @@
     </w:p>
     <w:p>
       <w:pPr>
-        <w:pStyle w:val="Prrafodelista"/>
+        <w:pStyle w:val="ListParagraph"/>
         <w:numPr>
           <w:ilvl w:val="1"/>
-          <w:numId w:val="19"/>
+          <w:numId w:val="26"/>
         </w:numPr>
         <w:rPr>
           <w:rFonts w:ascii="Calibri" w:eastAsia="Calibri" w:hAnsi="Calibri" w:cs="Calibri"/>
@@ -5003,10 +4996,10 @@
     </w:p>
     <w:p>
       <w:pPr>
-        <w:pStyle w:val="Prrafodelista"/>
+        <w:pStyle w:val="ListParagraph"/>
         <w:numPr>
           <w:ilvl w:val="1"/>
-          <w:numId w:val="19"/>
+          <w:numId w:val="26"/>
         </w:numPr>
         <w:rPr>
           <w:rFonts w:ascii="Calibri" w:eastAsia="Calibri" w:hAnsi="Calibri" w:cs="Calibri"/>
@@ -5029,7 +5022,7 @@
     </w:p>
     <w:p>
       <w:pPr>
-        <w:pStyle w:val="Prrafodelista"/>
+        <w:pStyle w:val="ListParagraph"/>
         <w:ind w:left="1440"/>
         <w:rPr>
           <w:rFonts w:ascii="Calibri" w:eastAsia="Calibri" w:hAnsi="Calibri" w:cs="Calibri"/>
@@ -5040,10 +5033,10 @@
     </w:p>
     <w:p>
       <w:pPr>
-        <w:pStyle w:val="Prrafodelista"/>
+        <w:pStyle w:val="ListParagraph"/>
         <w:numPr>
           <w:ilvl w:val="0"/>
-          <w:numId w:val="19"/>
+          <w:numId w:val="26"/>
         </w:numPr>
         <w:rPr>
           <w:rFonts w:ascii="Calibri" w:eastAsia="Calibri" w:hAnsi="Calibri" w:cs="Calibri"/>
@@ -5078,10 +5071,10 @@
     </w:p>
     <w:p>
       <w:pPr>
-        <w:pStyle w:val="Prrafodelista"/>
+        <w:pStyle w:val="ListParagraph"/>
         <w:numPr>
           <w:ilvl w:val="1"/>
-          <w:numId w:val="19"/>
+          <w:numId w:val="26"/>
         </w:numPr>
         <w:rPr>
           <w:rFonts w:ascii="Calibri" w:eastAsia="Calibri" w:hAnsi="Calibri" w:cs="Calibri"/>
@@ -5102,10 +5095,10 @@
     </w:p>
     <w:p>
       <w:pPr>
-        <w:pStyle w:val="Prrafodelista"/>
+        <w:pStyle w:val="ListParagraph"/>
         <w:numPr>
           <w:ilvl w:val="1"/>
-          <w:numId w:val="19"/>
+          <w:numId w:val="26"/>
         </w:numPr>
         <w:rPr>
           <w:rFonts w:ascii="Calibri" w:eastAsia="Calibri" w:hAnsi="Calibri" w:cs="Calibri"/>
@@ -5126,10 +5119,10 @@
     </w:p>
     <w:p>
       <w:pPr>
-        <w:pStyle w:val="Prrafodelista"/>
+        <w:pStyle w:val="ListParagraph"/>
         <w:numPr>
           <w:ilvl w:val="1"/>
-          <w:numId w:val="19"/>
+          <w:numId w:val="26"/>
         </w:numPr>
         <w:rPr>
           <w:rFonts w:ascii="Calibri" w:eastAsia="Calibri" w:hAnsi="Calibri" w:cs="Calibri"/>
@@ -5150,7 +5143,7 @@
     </w:p>
     <w:p>
       <w:pPr>
-        <w:pStyle w:val="Prrafodelista"/>
+        <w:pStyle w:val="ListParagraph"/>
         <w:ind w:left="1440"/>
         <w:rPr>
           <w:rFonts w:ascii="Calibri" w:eastAsia="Calibri" w:hAnsi="Calibri" w:cs="Calibri"/>
@@ -5176,10 +5169,10 @@
     </w:p>
     <w:p>
       <w:pPr>
-        <w:pStyle w:val="Prrafodelista"/>
+        <w:pStyle w:val="ListParagraph"/>
         <w:numPr>
           <w:ilvl w:val="0"/>
-          <w:numId w:val="20"/>
+          <w:numId w:val="27"/>
         </w:numPr>
         <w:rPr>
           <w:rFonts w:ascii="Calibri" w:eastAsia="Calibri" w:hAnsi="Calibri" w:cs="Calibri"/>
@@ -5202,10 +5195,10 @@
     </w:p>
     <w:p>
       <w:pPr>
-        <w:pStyle w:val="Prrafodelista"/>
+        <w:pStyle w:val="ListParagraph"/>
         <w:numPr>
           <w:ilvl w:val="0"/>
-          <w:numId w:val="20"/>
+          <w:numId w:val="27"/>
         </w:numPr>
         <w:rPr>
           <w:rFonts w:ascii="Calibri" w:eastAsia="Calibri" w:hAnsi="Calibri" w:cs="Calibri"/>
@@ -5228,15 +5221,15 @@
     </w:p>
     <w:p>
       <w:pPr>
-        <w:pStyle w:val="Prrafodelista"/>
-        <w:rPr>
-          <w:rFonts w:ascii="Calibri" w:eastAsia="Calibri" w:hAnsi="Calibri" w:cs="Calibri"/>
-        </w:rPr>
-      </w:pPr>
-    </w:p>
-    <w:p>
-      <w:pPr>
-        <w:pStyle w:val="Ttulo10"/>
+        <w:pStyle w:val="ListParagraph"/>
+        <w:rPr>
+          <w:rFonts w:ascii="Calibri" w:eastAsia="Calibri" w:hAnsi="Calibri" w:cs="Calibri"/>
+        </w:rPr>
+      </w:pPr>
+    </w:p>
+    <w:p>
+      <w:pPr>
+        <w:pStyle w:val="Heading1"/>
       </w:pPr>
       <w:bookmarkStart w:id="6" w:name="_Toc210943326"/>
       <w:r>
@@ -5345,14 +5338,7 @@
         <w:rPr>
           <w:rFonts w:ascii="Calibri" w:eastAsia="Calibri" w:hAnsi="Calibri" w:cs="Calibri"/>
         </w:rPr>
-        <w:t xml:space="preserve">, la cual abstrae las operaciones de almacenamiento y recuperación de información desde una base de datos SQLite. Para garantizar la </w:t>
-      </w:r>
-      <w:r>
-        <w:rPr>
-          <w:rFonts w:ascii="Calibri" w:eastAsia="Calibri" w:hAnsi="Calibri" w:cs="Calibri"/>
-        </w:rPr>
-        <w:lastRenderedPageBreak/>
-        <w:t xml:space="preserve">seguridad del sistema, se incluye la clase </w:t>
+        <w:t xml:space="preserve">, la cual abstrae las operaciones de almacenamiento y recuperación de información desde una base de datos SQLite. Para garantizar la seguridad del sistema, se incluye la clase </w:t>
       </w:r>
       <w:r>
         <w:rPr>
@@ -5469,43 +5455,748 @@
     </w:p>
     <w:p>
       <w:pPr>
-        <w:pStyle w:val="Ttulo10"/>
+        <w:pStyle w:val="Heading1"/>
       </w:pPr>
       <w:bookmarkStart w:id="7" w:name="_Toc210943327"/>
       <w:r>
-        <w:lastRenderedPageBreak/>
         <w:t>Diseño y estructura del sistema</w:t>
       </w:r>
       <w:bookmarkEnd w:id="7"/>
     </w:p>
+    <w:p>
+      <w:pPr>
+        <w:rPr>
+          <w:rFonts w:eastAsiaTheme="minorEastAsia"/>
+        </w:rPr>
+      </w:pPr>
+      <w:r>
+        <w:rPr>
+          <w:rFonts w:eastAsiaTheme="minorEastAsia"/>
+        </w:rPr>
+        <w:t>El sistema de gestión de reservas para la veterinaria fue diseñado bajo un enfoque modular y orientado a objetos, lo que permite una organización clara del código, facilidad de mantenimiento y escalabilidad futura. La estructura del sistema se apoya en tres pilares principales: diseño UML, arquitectura en capas, y uso de base de datos relacional (SQLite).</w:t>
+      </w:r>
+    </w:p>
+    <w:p>
+      <w:pPr>
+        <w:spacing w:before="240" w:after="240"/>
+        <w:rPr>
+          <w:rFonts w:eastAsiaTheme="minorEastAsia"/>
+          <w:b/>
+          <w:bCs/>
+        </w:rPr>
+      </w:pPr>
+      <w:r>
+        <w:rPr>
+          <w:rFonts w:eastAsiaTheme="minorEastAsia"/>
+          <w:b/>
+          <w:bCs/>
+        </w:rPr>
+        <w:t>Arquitectura Modular</w:t>
+      </w:r>
+    </w:p>
+    <w:p>
+      <w:pPr>
+        <w:spacing w:before="240" w:after="240"/>
+        <w:rPr>
+          <w:rFonts w:eastAsiaTheme="minorEastAsia"/>
+        </w:rPr>
+      </w:pPr>
+      <w:r>
+        <w:rPr>
+          <w:rFonts w:eastAsiaTheme="minorEastAsia"/>
+        </w:rPr>
+        <w:t>El sistema fue dividido en módulos especializados, separados por responsabilidades específicas:</w:t>
+      </w:r>
+    </w:p>
+    <w:p>
+      <w:pPr>
+        <w:pStyle w:val="ListParagraph"/>
+        <w:numPr>
+          <w:ilvl w:val="0"/>
+          <w:numId w:val="7"/>
+        </w:numPr>
+        <w:spacing w:before="240" w:after="240"/>
+        <w:rPr>
+          <w:szCs w:val="22"/>
+        </w:rPr>
+      </w:pPr>
+      <w:r>
+        <w:rPr>
+          <w:b/>
+          <w:bCs/>
+          <w:szCs w:val="22"/>
+        </w:rPr>
+        <w:t>main.py</w:t>
+      </w:r>
+      <w:r>
+        <w:rPr>
+          <w:szCs w:val="22"/>
+        </w:rPr>
+        <w:t>: es el punto de entrada de la aplicación. Contiene los menús de navegación por consola, desde el login hasta las funciones CRUD y reportes. Este archivo se comunica con los controladores y módulos funcionales.</w:t>
+      </w:r>
+    </w:p>
+    <w:p>
+      <w:pPr>
+        <w:pStyle w:val="ListParagraph"/>
+        <w:numPr>
+          <w:ilvl w:val="0"/>
+          <w:numId w:val="7"/>
+        </w:numPr>
+        <w:spacing w:before="240" w:after="240"/>
+        <w:rPr>
+          <w:szCs w:val="22"/>
+        </w:rPr>
+      </w:pPr>
+      <w:r>
+        <w:rPr>
+          <w:b/>
+          <w:bCs/>
+          <w:szCs w:val="22"/>
+        </w:rPr>
+        <w:t>controladores.py</w:t>
+      </w:r>
+      <w:r>
+        <w:rPr>
+          <w:szCs w:val="22"/>
+        </w:rPr>
+        <w:t>: contiene toda la lógica de negocio relacionada con la manipulación de datos (crear, leer, actualizar y eliminar) sobre las entidades principales: usuarios, mascotas, veterinarios y reservas. También incluye reportes y validaciones de errores.</w:t>
+      </w:r>
+    </w:p>
+    <w:p>
+      <w:pPr>
+        <w:pStyle w:val="ListParagraph"/>
+        <w:numPr>
+          <w:ilvl w:val="0"/>
+          <w:numId w:val="7"/>
+        </w:numPr>
+        <w:spacing w:before="240" w:after="240"/>
+        <w:rPr>
+          <w:szCs w:val="22"/>
+        </w:rPr>
+      </w:pPr>
+      <w:r>
+        <w:rPr>
+          <w:b/>
+          <w:bCs/>
+          <w:szCs w:val="22"/>
+        </w:rPr>
+        <w:t>sg_veterinaria.py</w:t>
+      </w:r>
+      <w:r>
+        <w:rPr>
+          <w:szCs w:val="22"/>
+        </w:rPr>
+        <w:t>: define la conexión a la base de datos SQLite y funciones para la creación de las tablas necesarias en el sistema. Se considera la capa de acceso a datos (DAO).</w:t>
+      </w:r>
+    </w:p>
+    <w:p>
+      <w:pPr>
+        <w:pStyle w:val="ListParagraph"/>
+        <w:numPr>
+          <w:ilvl w:val="0"/>
+          <w:numId w:val="7"/>
+        </w:numPr>
+        <w:spacing w:before="240" w:after="240"/>
+        <w:rPr>
+          <w:szCs w:val="22"/>
+        </w:rPr>
+      </w:pPr>
+      <w:r>
+        <w:rPr>
+          <w:b/>
+          <w:bCs/>
+          <w:szCs w:val="22"/>
+        </w:rPr>
+        <w:t>sg_hash.py</w:t>
+      </w:r>
+      <w:r>
+        <w:rPr>
+          <w:szCs w:val="22"/>
+        </w:rPr>
+        <w:t>: maneja el cifrado seguro de contraseñas mediante la función scrypt, garantizando que los datos sensibles estén protegidos.</w:t>
+      </w:r>
+    </w:p>
+    <w:p>
+      <w:pPr>
+        <w:pStyle w:val="ListParagraph"/>
+        <w:numPr>
+          <w:ilvl w:val="0"/>
+          <w:numId w:val="7"/>
+        </w:numPr>
+        <w:spacing w:before="240" w:after="240"/>
+        <w:rPr>
+          <w:szCs w:val="22"/>
+        </w:rPr>
+      </w:pPr>
+      <w:r>
+        <w:rPr>
+          <w:b/>
+          <w:bCs/>
+          <w:szCs w:val="22"/>
+        </w:rPr>
+        <w:t>sg_funciones.py</w:t>
+      </w:r>
+      <w:r>
+        <w:rPr>
+          <w:szCs w:val="22"/>
+        </w:rPr>
+        <w:t>: se reserva para funciones auxiliares y lógicas complementarias reutilizables dentro del sistema.</w:t>
+      </w:r>
+    </w:p>
+    <w:p>
+      <w:pPr>
+        <w:rPr>
+          <w:rFonts w:eastAsiaTheme="minorEastAsia"/>
+          <w:b/>
+          <w:bCs/>
+        </w:rPr>
+      </w:pPr>
+      <w:r>
+        <w:rPr>
+          <w:rFonts w:eastAsiaTheme="minorEastAsia"/>
+          <w:b/>
+          <w:bCs/>
+        </w:rPr>
+        <w:t>Modelo orientado a objeto</w:t>
+      </w:r>
+    </w:p>
+    <w:p>
+      <w:pPr>
+        <w:spacing w:before="240" w:after="240"/>
+        <w:rPr>
+          <w:rFonts w:eastAsiaTheme="minorEastAsia"/>
+        </w:rPr>
+      </w:pPr>
+      <w:r>
+        <w:rPr>
+          <w:rFonts w:eastAsiaTheme="minorEastAsia"/>
+        </w:rPr>
+        <w:t>Para aplicar los principios de la Programación Orientada a Objetos (POO), se definieron clases para representar las entidades principales del dominio:</w:t>
+      </w:r>
+    </w:p>
+    <w:p>
+      <w:pPr>
+        <w:pStyle w:val="ListParagraph"/>
+        <w:numPr>
+          <w:ilvl w:val="0"/>
+          <w:numId w:val="6"/>
+        </w:numPr>
+        <w:spacing w:before="240" w:after="240"/>
+        <w:rPr>
+          <w:szCs w:val="22"/>
+        </w:rPr>
+      </w:pPr>
+      <w:r>
+        <w:rPr>
+          <w:b/>
+          <w:bCs/>
+          <w:szCs w:val="22"/>
+        </w:rPr>
+        <w:t>Clase Usuario</w:t>
+      </w:r>
+      <w:r>
+        <w:rPr>
+          <w:szCs w:val="22"/>
+        </w:rPr>
+        <w:t>: representa a los usuarios del sistema, incluyendo atributos como ID, nombre, email, contraseña cifrada y rol.</w:t>
+      </w:r>
+    </w:p>
+    <w:p>
+      <w:pPr>
+        <w:pStyle w:val="ListParagraph"/>
+        <w:numPr>
+          <w:ilvl w:val="0"/>
+          <w:numId w:val="6"/>
+        </w:numPr>
+        <w:spacing w:before="240" w:after="240"/>
+        <w:rPr>
+          <w:szCs w:val="22"/>
+        </w:rPr>
+      </w:pPr>
+      <w:r>
+        <w:rPr>
+          <w:b/>
+          <w:bCs/>
+          <w:szCs w:val="22"/>
+        </w:rPr>
+        <w:t>Clase Mascota</w:t>
+      </w:r>
+      <w:r>
+        <w:rPr>
+          <w:szCs w:val="22"/>
+        </w:rPr>
+        <w:t>: modela las mascotas con atributos como ID, nombre, especie, raza, edad y propietario.</w:t>
+      </w:r>
+    </w:p>
+    <w:p>
+      <w:pPr>
+        <w:pStyle w:val="ListParagraph"/>
+        <w:numPr>
+          <w:ilvl w:val="0"/>
+          <w:numId w:val="6"/>
+        </w:numPr>
+        <w:spacing w:before="240" w:after="240"/>
+        <w:rPr>
+          <w:szCs w:val="22"/>
+        </w:rPr>
+      </w:pPr>
+      <w:r>
+        <w:rPr>
+          <w:b/>
+          <w:bCs/>
+          <w:szCs w:val="22"/>
+        </w:rPr>
+        <w:t>Clase Veterinario</w:t>
+      </w:r>
+      <w:r>
+        <w:rPr>
+          <w:szCs w:val="22"/>
+        </w:rPr>
+        <w:t>: representa al personal clínico con nombre y especialidad médica.</w:t>
+      </w:r>
+    </w:p>
+    <w:p>
+      <w:pPr>
+        <w:pStyle w:val="ListParagraph"/>
+        <w:numPr>
+          <w:ilvl w:val="0"/>
+          <w:numId w:val="6"/>
+        </w:numPr>
+        <w:spacing w:before="240" w:after="240"/>
+        <w:rPr>
+          <w:szCs w:val="22"/>
+        </w:rPr>
+      </w:pPr>
+      <w:r>
+        <w:rPr>
+          <w:b/>
+          <w:bCs/>
+          <w:szCs w:val="22"/>
+        </w:rPr>
+        <w:t>Clase Reserva</w:t>
+      </w:r>
+      <w:r>
+        <w:rPr>
+          <w:szCs w:val="22"/>
+        </w:rPr>
+        <w:t>: encapsula los datos necesarios para agendar una cita veterinaria (usuario, mascota, veterinario, fecha, hora, motivo y estado de la mascota).</w:t>
+      </w:r>
+    </w:p>
+    <w:p>
+      <w:pPr>
+        <w:spacing w:before="240" w:after="240"/>
+        <w:rPr>
+          <w:rFonts w:eastAsiaTheme="minorEastAsia"/>
+        </w:rPr>
+      </w:pPr>
+      <w:r>
+        <w:rPr>
+          <w:rFonts w:eastAsiaTheme="minorEastAsia"/>
+        </w:rPr>
+        <w:t>Cada clase incluye un constructor (__init__) y un método __str__ para su representación textual, útil al momento de imprimir información.</w:t>
+      </w:r>
+    </w:p>
+    <w:p>
+      <w:pPr>
+        <w:spacing w:before="240" w:after="240"/>
+        <w:rPr>
+          <w:rFonts w:eastAsiaTheme="minorEastAsia"/>
+          <w:b/>
+          <w:bCs/>
+        </w:rPr>
+      </w:pPr>
+      <w:r>
+        <w:rPr>
+          <w:rFonts w:eastAsiaTheme="minorEastAsia"/>
+          <w:b/>
+          <w:bCs/>
+        </w:rPr>
+        <w:t>Diagrama de Clases UML</w:t>
+      </w:r>
+    </w:p>
+    <w:p>
+      <w:pPr>
+        <w:spacing w:before="240" w:after="240"/>
+        <w:rPr>
+          <w:rFonts w:eastAsiaTheme="minorEastAsia"/>
+        </w:rPr>
+      </w:pPr>
+      <w:r>
+        <w:rPr>
+          <w:rFonts w:eastAsiaTheme="minorEastAsia"/>
+        </w:rPr>
+        <w:t>El diseño incluye un diagrama de clases UML que representa las relaciones entre las entidades:</w:t>
+      </w:r>
+    </w:p>
+    <w:p>
+      <w:pPr>
+        <w:pStyle w:val="ListParagraph"/>
+        <w:numPr>
+          <w:ilvl w:val="0"/>
+          <w:numId w:val="5"/>
+        </w:numPr>
+        <w:spacing w:before="240" w:after="240"/>
+        <w:rPr>
+          <w:szCs w:val="22"/>
+        </w:rPr>
+      </w:pPr>
+      <w:r>
+        <w:rPr>
+          <w:szCs w:val="22"/>
+        </w:rPr>
+        <w:t xml:space="preserve">Usuario </w:t>
+      </w:r>
+      <w:r>
+        <w:rPr>
+          <w:szCs w:val="22"/>
+        </w:rPr>
+        <w:t>para el inicio de sesión y registro.</w:t>
+      </w:r>
+    </w:p>
+    <w:p>
+      <w:pPr>
+        <w:pStyle w:val="ListParagraph"/>
+        <w:numPr>
+          <w:ilvl w:val="0"/>
+          <w:numId w:val="5"/>
+        </w:numPr>
+        <w:spacing w:before="240" w:after="240"/>
+        <w:rPr>
+          <w:szCs w:val="22"/>
+        </w:rPr>
+      </w:pPr>
+      <w:r>
+        <w:rPr>
+          <w:b/>
+          <w:bCs/>
+          <w:szCs w:val="22"/>
+        </w:rPr>
+        <w:t>Asociación</w:t>
+      </w:r>
+      <w:r>
+        <w:rPr>
+          <w:szCs w:val="22"/>
+        </w:rPr>
+        <w:t xml:space="preserve"> entre Mascota</w:t>
+      </w:r>
+      <w:r>
+        <w:rPr>
+          <w:szCs w:val="22"/>
+        </w:rPr>
+        <w:t>,</w:t>
+      </w:r>
+      <w:r>
+        <w:rPr>
+          <w:szCs w:val="22"/>
+        </w:rPr>
+        <w:t xml:space="preserve"> Veterinario </w:t>
+      </w:r>
+      <w:r>
+        <w:rPr>
+          <w:szCs w:val="22"/>
+        </w:rPr>
+        <w:t>y</w:t>
+      </w:r>
+      <w:r>
+        <w:rPr>
+          <w:szCs w:val="22"/>
+        </w:rPr>
+        <w:t xml:space="preserve"> Reserva, ya que una reserva relaciona estos </w:t>
+      </w:r>
+      <w:r>
+        <w:rPr>
+          <w:szCs w:val="22"/>
+        </w:rPr>
+        <w:t>dos</w:t>
+      </w:r>
+      <w:r>
+        <w:rPr>
+          <w:szCs w:val="22"/>
+        </w:rPr>
+        <w:t xml:space="preserve"> actores.</w:t>
+      </w:r>
+    </w:p>
+    <w:p>
+      <w:pPr>
+        <w:spacing w:before="240" w:after="240"/>
+        <w:rPr>
+          <w:rFonts w:eastAsiaTheme="minorEastAsia"/>
+          <w:b/>
+          <w:bCs/>
+        </w:rPr>
+      </w:pPr>
+      <w:r>
+        <w:rPr>
+          <w:rFonts w:eastAsiaTheme="minorEastAsia"/>
+          <w:b/>
+          <w:bCs/>
+        </w:rPr>
+        <w:t>Base de datos</w:t>
+      </w:r>
+    </w:p>
+    <w:p>
+      <w:pPr>
+        <w:spacing w:before="240" w:after="240"/>
+        <w:rPr>
+          <w:rFonts w:eastAsiaTheme="minorEastAsia"/>
+        </w:rPr>
+      </w:pPr>
+      <w:r>
+        <w:rPr>
+          <w:rFonts w:eastAsiaTheme="minorEastAsia"/>
+        </w:rPr>
+        <w:t>La persistencia de datos se maneja a través de SQLite, una base de datos ligera y embebida. Se crearon las siguientes tablas:</w:t>
+      </w:r>
+    </w:p>
+    <w:p>
+      <w:pPr>
+        <w:pStyle w:val="ListParagraph"/>
+        <w:numPr>
+          <w:ilvl w:val="0"/>
+          <w:numId w:val="4"/>
+        </w:numPr>
+        <w:spacing w:before="240" w:after="240"/>
+        <w:rPr>
+          <w:szCs w:val="22"/>
+        </w:rPr>
+      </w:pPr>
+      <w:r>
+        <w:rPr>
+          <w:szCs w:val="22"/>
+        </w:rPr>
+        <w:t>usuarios</w:t>
+      </w:r>
+    </w:p>
+    <w:p>
+      <w:pPr>
+        <w:pStyle w:val="ListParagraph"/>
+        <w:numPr>
+          <w:ilvl w:val="0"/>
+          <w:numId w:val="4"/>
+        </w:numPr>
+        <w:spacing w:before="240" w:after="240"/>
+        <w:rPr>
+          <w:szCs w:val="22"/>
+        </w:rPr>
+      </w:pPr>
+      <w:r>
+        <w:rPr>
+          <w:szCs w:val="22"/>
+        </w:rPr>
+        <w:t>mascotas</w:t>
+      </w:r>
+    </w:p>
+    <w:p>
+      <w:pPr>
+        <w:pStyle w:val="ListParagraph"/>
+        <w:numPr>
+          <w:ilvl w:val="0"/>
+          <w:numId w:val="4"/>
+        </w:numPr>
+        <w:spacing w:before="240" w:after="240"/>
+        <w:rPr>
+          <w:szCs w:val="22"/>
+        </w:rPr>
+      </w:pPr>
+      <w:r>
+        <w:rPr>
+          <w:szCs w:val="22"/>
+        </w:rPr>
+        <w:t>veterinarios</w:t>
+      </w:r>
+    </w:p>
+    <w:p>
+      <w:pPr>
+        <w:pStyle w:val="ListParagraph"/>
+        <w:numPr>
+          <w:ilvl w:val="0"/>
+          <w:numId w:val="4"/>
+        </w:numPr>
+        <w:rPr>
+          <w:szCs w:val="22"/>
+        </w:rPr>
+      </w:pPr>
+      <w:r>
+        <w:t>r</w:t>
+      </w:r>
+      <w:r>
+        <w:t>eservas</w:t>
+      </w:r>
+      <w:r>
+        <w:t xml:space="preserve"> </w:t>
+      </w:r>
+    </w:p>
+    <w:p>
+      <w:pPr>
+        <w:spacing w:before="240" w:after="240"/>
+        <w:rPr>
+          <w:rFonts w:eastAsiaTheme="minorEastAsia"/>
+        </w:rPr>
+      </w:pPr>
+      <w:r>
+        <w:t>Cada tabla incluy</w:t>
+      </w:r>
+      <w:r>
+        <w:rPr>
+          <w:rFonts w:eastAsiaTheme="minorEastAsia"/>
+        </w:rPr>
+        <w:t>e claves primarias y foráneas donde corresponde para mantener la integridad referencial</w:t>
+      </w:r>
+      <w:r>
+        <w:rPr>
+          <w:rFonts w:eastAsiaTheme="minorEastAsia"/>
+        </w:rPr>
+        <w:t xml:space="preserve">. </w:t>
+      </w:r>
+      <w:r>
+        <w:rPr>
+          <w:rFonts w:eastAsiaTheme="minorEastAsia"/>
+        </w:rPr>
+        <w:t>Cada componente del sistema se comunica mediante funciones y llamadas estructuradas. El menú principal permite al veterinario acceder a las funcionalidades CRUD por entidad, visualizar reportes o cerrar sesión. Las operaciones se validan adecuadamente, incluyendo manejo de errores, entradas vacías y tipos de datos inválidos.</w:t>
+      </w:r>
+      <w:r>
+        <w:rPr>
+          <w:rFonts w:eastAsiaTheme="minorEastAsia"/>
+        </w:rPr>
+        <w:t xml:space="preserve"> </w:t>
+      </w:r>
+    </w:p>
+    <w:p>
+      <w:pPr>
+        <w:pStyle w:val="Heading1"/>
+      </w:pPr>
+      <w:bookmarkStart w:id="8" w:name="_Toc210943328"/>
+      <w:r>
+        <w:t>Capturas de pantalla del funcionamiento.</w:t>
+      </w:r>
+      <w:bookmarkEnd w:id="8"/>
+    </w:p>
     <w:p/>
     <w:p>
       <w:pPr>
-        <w:pStyle w:val="Ttulo10"/>
-      </w:pPr>
-      <w:bookmarkStart w:id="8" w:name="_Toc210943328"/>
-      <w:r>
-        <w:t>Capturas de pantalla del funcionamiento.</w:t>
-      </w:r>
-      <w:bookmarkEnd w:id="8"/>
+        <w:pStyle w:val="Heading1"/>
+      </w:pPr>
+      <w:bookmarkStart w:id="9" w:name="_Toc210943329"/>
+      <w:r>
+        <w:t>Conclusiones y aprendizajes.</w:t>
+      </w:r>
+      <w:bookmarkEnd w:id="9"/>
+    </w:p>
+    <w:p>
+      <w:pPr>
+        <w:spacing w:before="240" w:after="240"/>
+      </w:pPr>
+      <w:r>
+        <w:rPr>
+          <w:rFonts w:ascii="Calibri" w:eastAsia="Calibri" w:hAnsi="Calibri" w:cs="Calibri"/>
+        </w:rPr>
+        <w:t>El desarrollo del sistema de gestión de reservas para la veterinaria permitió aplicar de forma práctica los conocimientos adquiridos en programación con Python, diseño de bases de datos, programación orientada a objetos (POO) y metodologías ágiles. El proyecto cumplió con todos los requerimientos establecidos por el cliente simulado, entregando un sistema funcional, modular, seguro y fácil de mantener.</w:t>
+      </w:r>
+    </w:p>
+    <w:p>
+      <w:r>
+        <w:t>Desde el punto de vista técnico, se logró implementar un sistema completo que incluye autenticación de usuarios con contraseñas cifradas, operaciones CRUD sobre entidades clave (usuarios, mascotas, veterinarios y reservas), generación de reportes y persistencia de datos mediante SQLite. Además, la estructuración del sistema en módulos y el uso de clases permitieron mantener el código limpio, organizado y reutilizable.</w:t>
+      </w:r>
+    </w:p>
+    <w:p>
+      <w:r>
+        <w:t>Como aprendizajes destacados, se profundizó en:</w:t>
+      </w:r>
+    </w:p>
+    <w:p>
+      <w:pPr>
+        <w:pStyle w:val="ListParagraph"/>
+        <w:numPr>
+          <w:ilvl w:val="0"/>
+          <w:numId w:val="1"/>
+        </w:numPr>
+        <w:rPr>
+          <w:rFonts w:ascii="Calibri" w:eastAsia="Calibri" w:hAnsi="Calibri" w:cs="Calibri"/>
+          <w:szCs w:val="22"/>
+        </w:rPr>
+      </w:pPr>
+      <w:r>
+        <w:t>El uso de la programación orientada a objetos como herramienta para modelar sistemas del mundo real.</w:t>
+      </w:r>
+    </w:p>
+    <w:p>
+      <w:pPr>
+        <w:pStyle w:val="ListParagraph"/>
+        <w:numPr>
+          <w:ilvl w:val="0"/>
+          <w:numId w:val="1"/>
+        </w:numPr>
+        <w:rPr>
+          <w:rFonts w:ascii="Calibri" w:eastAsia="Calibri" w:hAnsi="Calibri" w:cs="Calibri"/>
+          <w:szCs w:val="22"/>
+        </w:rPr>
+      </w:pPr>
+      <w:r>
+        <w:t>La importancia de diseñar previamente los diagramas UML antes de codificar.</w:t>
+      </w:r>
+    </w:p>
+    <w:p>
+      <w:pPr>
+        <w:pStyle w:val="ListParagraph"/>
+        <w:numPr>
+          <w:ilvl w:val="0"/>
+          <w:numId w:val="1"/>
+        </w:numPr>
+        <w:rPr>
+          <w:rFonts w:ascii="Calibri" w:eastAsia="Calibri" w:hAnsi="Calibri" w:cs="Calibri"/>
+          <w:szCs w:val="22"/>
+        </w:rPr>
+      </w:pPr>
+      <w:r>
+        <w:t>El valor de una base de datos bien estructurada y normalizada para garantizar la integridad de los datos.</w:t>
+      </w:r>
+    </w:p>
+    <w:p>
+      <w:pPr>
+        <w:pStyle w:val="ListParagraph"/>
+        <w:numPr>
+          <w:ilvl w:val="0"/>
+          <w:numId w:val="1"/>
+        </w:numPr>
+        <w:rPr>
+          <w:rFonts w:ascii="Calibri" w:eastAsia="Calibri" w:hAnsi="Calibri" w:cs="Calibri"/>
+          <w:szCs w:val="22"/>
+        </w:rPr>
+      </w:pPr>
+      <w:r>
+        <w:t>La necesidad de validar entradas y manejar errores para mejorar la experiencia del usuario y la estabilidad del sistema.</w:t>
+      </w:r>
+    </w:p>
+    <w:p>
+      <w:pPr>
+        <w:pStyle w:val="ListParagraph"/>
+        <w:numPr>
+          <w:ilvl w:val="0"/>
+          <w:numId w:val="1"/>
+        </w:numPr>
+        <w:rPr>
+          <w:rFonts w:ascii="Calibri" w:eastAsia="Calibri" w:hAnsi="Calibri" w:cs="Calibri"/>
+          <w:szCs w:val="22"/>
+        </w:rPr>
+      </w:pPr>
+      <w:r>
+        <w:t>El uso de herramientas de control de versiones y documentación para mantener un proyecto ordenado y profesional.</w:t>
+      </w:r>
+    </w:p>
+    <w:p>
+      <w:r>
+        <w:t>Este proyecto no solo permitió desarrollar una solución concreta a una necesidad empresarial simulada, sino que también ofreció una experiencia completa de trabajo profesional en equipo, preparando al grupo para enfrentar desafíos reales en el desarrollo de software.</w:t>
+      </w:r>
+    </w:p>
+    <w:p>
+      <w:r>
+        <w:rPr>
+          <w:rFonts w:ascii="Calibri" w:eastAsia="Calibri" w:hAnsi="Calibri" w:cs="Calibri"/>
+        </w:rPr>
+        <w:t>El trabajo en equipo fue un pilar fundamental durante todo el desarrollo del proyecto. Guiados por la metodología Scrum adaptada a micro-sprints diarios, logramos mantener una organización efectiva, con una comunicación fluida y una retroalimentación constante entre todos los integrantes. Como grupo, conformamos un equipo comprometido: Patricia en el rol de Scrum Master, Michele como Product Owner y José como desarrollador. Destacamos la colaboración, la responsabilidad y la disposición que cada uno mostró para adaptarse, aportar ideas, superar desafíos y cumplir con los objetivos definidos. Esta dinámica de trabajo nos permitió avanzar de forma ordenada, eficiente y con un enfoque claro en la calidad del sistema entregado.</w:t>
+      </w:r>
     </w:p>
     <w:p/>
-    <w:p>
-      <w:pPr>
-        <w:pStyle w:val="Ttulo10"/>
-      </w:pPr>
-      <w:bookmarkStart w:id="9" w:name="_Toc210943329"/>
-      <w:r>
-        <w:t>Conclusiones y aprendizajes.</w:t>
-      </w:r>
-      <w:bookmarkEnd w:id="9"/>
-    </w:p>
-    <w:p/>
-    <w:p>
-      <w:pPr>
-        <w:pStyle w:val="Estilo4"/>
-      </w:pPr>
-    </w:p>
     <w:sectPr>
       <w:headerReference w:type="default" r:id="rId19"/>
       <w:footerReference w:type="default" r:id="rId20"/>
@@ -5556,10 +6247,11 @@
         <w:docPartUnique/>
       </w:docPartObj>
     </w:sdtPr>
+    <w:sdtEndPr/>
     <w:sdtContent>
       <w:p>
         <w:pPr>
-          <w:pStyle w:val="Piedepgina"/>
+          <w:pStyle w:val="Footer"/>
           <w:jc w:val="right"/>
         </w:pPr>
         <w:r>
@@ -5586,7 +6278,7 @@
   </w:sdt>
   <w:p>
     <w:pPr>
-      <w:pStyle w:val="Piedepgina"/>
+      <w:pStyle w:val="Footer"/>
       <w:jc w:val="center"/>
     </w:pPr>
   </w:p>
@@ -5597,7 +6289,7 @@
 <w:ftr xmlns:wpc="http://schemas.microsoft.com/office/word/2010/wordprocessingCanvas" xmlns:cx="http://schemas.microsoft.com/office/drawing/2014/chartex" xmlns:cx1="http://schemas.microsoft.com/office/drawing/2015/9/8/chartex" xmlns:cx2="http://schemas.microsoft.com/office/drawing/2015/10/21/chartex" xmlns:cx3="http://schemas.microsoft.com/office/drawing/2016/5/9/chartex" xmlns:cx4="http://schemas.microsoft.com/office/drawing/2016/5/10/chartex" xmlns:cx5="http://schemas.microsoft.com/office/drawing/2016/5/11/chartex" xmlns:cx6="http://schemas.microsoft.com/office/drawing/2016/5/12/chartex" xmlns:cx7="http://schemas.microsoft.com/office/drawing/2016/5/13/chartex" xmlns:cx8="http://schemas.microsoft.com/office/drawing/2016/5/14/chartex" xmlns:mc="http://schemas.openxmlformats.org/markup-compatibility/2006" xmlns:aink="http://schemas.microsoft.com/office/drawing/2016/ink" xmlns:am3d="http://schemas.microsoft.com/office/drawing/2017/model3d" xmlns:o="urn:schemas-microsoft-com:office:office" xmlns:oel="http://schemas.microsoft.com/office/2019/extlst" xmlns:r="http://schemas.openxmlformats.org/officeDocument/2006/relationships" xmlns:m="http://schemas.openxmlformats.org/officeDocument/2006/math" xmlns:v="urn:schemas-microsoft-com:vml" xmlns:wp14="http://schemas.microsoft.com/office/word/2010/wordprocessingDrawing" xmlns:wp="http://schemas.openxmlformats.org/drawingml/2006/wordprocessingDrawing" xmlns:w10="urn:schemas-microsoft-com:office:word" xmlns:w="http://schemas.openxmlformats.org/wordprocessingml/2006/main" xmlns:w14="http://schemas.microsoft.com/office/word/2010/wordml" xmlns:w15="http://schemas.microsoft.com/office/word/2012/wordml" xmlns:w16cex="http://schemas.microsoft.com/office/word/2018/wordml/cex" xmlns:w16cid="http://schemas.microsoft.com/office/word/2016/wordml/cid" xmlns:w16="http://schemas.microsoft.com/office/word/2018/wordml" xmlns:w16du="http://schemas.microsoft.com/office/word/2023/wordml/word16du" xmlns:w16sdtdh="http://schemas.microsoft.com/office/word/2020/wordml/sdtdatahash" xmlns:w16sdtfl="http://schemas.microsoft.com/office/word/2024/wordml/sdtformatlock" xmlns:w16se="http://schemas.microsoft.com/office/word/2015/wordml/symex" xmlns:wpg="http://schemas.microsoft.com/office/word/2010/wordprocessingGroup" xmlns:wpi="http://schemas.microsoft.com/office/word/2010/wordprocessingInk" xmlns:wne="http://schemas.microsoft.com/office/word/2006/wordml" xmlns:wps="http://schemas.microsoft.com/office/word/2010/wordprocessingShape" mc:Ignorable="w14 w15 w16se w16cid w16 w16cex w16sdtdh w16sdtfl w16du wp14">
   <w:p>
     <w:pPr>
-      <w:pStyle w:val="Piedepgina"/>
+      <w:pStyle w:val="Footer"/>
     </w:pPr>
     <w:r>
       <w:rPr>
@@ -5697,7 +6389,7 @@
 <w:hdr xmlns:wpc="http://schemas.microsoft.com/office/word/2010/wordprocessingCanvas" xmlns:cx="http://schemas.microsoft.com/office/drawing/2014/chartex" xmlns:cx1="http://schemas.microsoft.com/office/drawing/2015/9/8/chartex" xmlns:cx2="http://schemas.microsoft.com/office/drawing/2015/10/21/chartex" xmlns:cx3="http://schemas.microsoft.com/office/drawing/2016/5/9/chartex" xmlns:cx4="http://schemas.microsoft.com/office/drawing/2016/5/10/chartex" xmlns:cx5="http://schemas.microsoft.com/office/drawing/2016/5/11/chartex" xmlns:cx6="http://schemas.microsoft.com/office/drawing/2016/5/12/chartex" xmlns:cx7="http://schemas.microsoft.com/office/drawing/2016/5/13/chartex" xmlns:cx8="http://schemas.microsoft.com/office/drawing/2016/5/14/chartex" xmlns:mc="http://schemas.openxmlformats.org/markup-compatibility/2006" xmlns:aink="http://schemas.microsoft.com/office/drawing/2016/ink" xmlns:am3d="http://schemas.microsoft.com/office/drawing/2017/model3d" xmlns:o="urn:schemas-microsoft-com:office:office" xmlns:oel="http://schemas.microsoft.com/office/2019/extlst" xmlns:r="http://schemas.openxmlformats.org/officeDocument/2006/relationships" xmlns:m="http://schemas.openxmlformats.org/officeDocument/2006/math" xmlns:v="urn:schemas-microsoft-com:vml" xmlns:wp14="http://schemas.microsoft.com/office/word/2010/wordprocessingDrawing" xmlns:wp="http://schemas.openxmlformats.org/drawingml/2006/wordprocessingDrawing" xmlns:w10="urn:schemas-microsoft-com:office:word" xmlns:w="http://schemas.openxmlformats.org/wordprocessingml/2006/main" xmlns:w14="http://schemas.microsoft.com/office/word/2010/wordml" xmlns:w15="http://schemas.microsoft.com/office/word/2012/wordml" xmlns:w16cex="http://schemas.microsoft.com/office/word/2018/wordml/cex" xmlns:w16cid="http://schemas.microsoft.com/office/word/2016/wordml/cid" xmlns:w16="http://schemas.microsoft.com/office/word/2018/wordml" xmlns:w16du="http://schemas.microsoft.com/office/word/2023/wordml/word16du" xmlns:w16sdtdh="http://schemas.microsoft.com/office/word/2020/wordml/sdtdatahash" xmlns:w16sdtfl="http://schemas.microsoft.com/office/word/2024/wordml/sdtformatlock" xmlns:w16se="http://schemas.microsoft.com/office/word/2015/wordml/symex" xmlns:wpg="http://schemas.microsoft.com/office/word/2010/wordprocessingGroup" xmlns:wpi="http://schemas.microsoft.com/office/word/2010/wordprocessingInk" xmlns:wne="http://schemas.microsoft.com/office/word/2006/wordml" xmlns:wps="http://schemas.microsoft.com/office/word/2010/wordprocessingShape" mc:Ignorable="w14 w15 w16se w16cid w16 w16cex w16sdtdh w16sdtfl w16du wp14">
   <w:p>
     <w:pPr>
-      <w:pStyle w:val="Encabezado"/>
+      <w:pStyle w:val="Header"/>
       <w:tabs>
         <w:tab w:val="clear" w:pos="4419"/>
         <w:tab w:val="clear" w:pos="8838"/>
@@ -5740,7 +6432,7 @@
   </w:p>
   <w:p>
     <w:pPr>
-      <w:pStyle w:val="Encabezado"/>
+      <w:pStyle w:val="Header"/>
       <w:tabs>
         <w:tab w:val="clear" w:pos="4419"/>
         <w:tab w:val="clear" w:pos="8838"/>
@@ -5841,7 +6533,7 @@
   </w:p>
   <w:p>
     <w:pPr>
-      <w:pStyle w:val="Encabezado"/>
+      <w:pStyle w:val="Header"/>
     </w:pPr>
     <w:r>
       <w:rPr>
@@ -8812,7 +9504,7 @@
             </wp:anchor>
           </w:drawing>
         </mc:Choice>
-        <mc:Fallback xmlns:pic="http://schemas.openxmlformats.org/drawingml/2006/picture" xmlns:a14="http://schemas.microsoft.com/office/drawing/2010/main" xmlns:a="http://schemas.openxmlformats.org/drawingml/2006/main">
+        <mc:Fallback xmlns:arto="http://schemas.microsoft.com/office/word/2006/arto" xmlns:a="http://schemas.openxmlformats.org/drawingml/2006/main" xmlns:a14="http://schemas.microsoft.com/office/drawing/2010/main" xmlns:pic="http://schemas.openxmlformats.org/drawingml/2006/picture">
           <w:pict w14:anchorId="2C8376CE">
             <v:group id="Grupo 145" style="position:absolute;margin-left:.4pt;margin-top:5.85pt;width:567.8pt;height:119.55pt;z-index:-251658240;mso-position-horizontal-relative:page;mso-position-vertical-relative:page" alt="Header" coordsize="11356,2391" coordorigin="441,444" o:spid="_x0000_s1026" w14:anchorId="34E62EB5" o:gfxdata="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">
               <v:group id="Group 13" style="position:absolute;left:9765;top:454;width:2021;height:266" coordsize="2021,266" coordorigin="9765,454" o:spid="_x0000_s1027" o:gfxdata="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">
@@ -8972,6 +9664,232 @@
 <file path=word/numbering.xml><?xml version="1.0" encoding="utf-8"?>
 <w:numbering xmlns:wpc="http://schemas.microsoft.com/office/word/2010/wordprocessingCanvas" xmlns:cx="http://schemas.microsoft.com/office/drawing/2014/chartex" xmlns:cx1="http://schemas.microsoft.com/office/drawing/2015/9/8/chartex" xmlns:cx2="http://schemas.microsoft.com/office/drawing/2015/10/21/chartex" xmlns:cx3="http://schemas.microsoft.com/office/drawing/2016/5/9/chartex" xmlns:cx4="http://schemas.microsoft.com/office/drawing/2016/5/10/chartex" xmlns:cx5="http://schemas.microsoft.com/office/drawing/2016/5/11/chartex" xmlns:cx6="http://schemas.microsoft.com/office/drawing/2016/5/12/chartex" xmlns:cx7="http://schemas.microsoft.com/office/drawing/2016/5/13/chartex" xmlns:cx8="http://schemas.microsoft.com/office/drawing/2016/5/14/chartex" xmlns:mc="http://schemas.openxmlformats.org/markup-compatibility/2006" xmlns:aink="http://schemas.microsoft.com/office/drawing/2016/ink" xmlns:am3d="http://schemas.microsoft.com/office/drawing/2017/model3d" xmlns:o="urn:schemas-microsoft-com:office:office" xmlns:oel="http://schemas.microsoft.com/office/2019/extlst" xmlns:r="http://schemas.openxmlformats.org/officeDocument/2006/relationships" xmlns:m="http://schemas.openxmlformats.org/officeDocument/2006/math" xmlns:v="urn:schemas-microsoft-com:vml" xmlns:wp14="http://schemas.microsoft.com/office/word/2010/wordprocessingDrawing" xmlns:wp="http://schemas.openxmlformats.org/drawingml/2006/wordprocessingDrawing" xmlns:w10="urn:schemas-microsoft-com:office:word" xmlns:w="http://schemas.openxmlformats.org/wordprocessingml/2006/main" xmlns:w14="http://schemas.microsoft.com/office/word/2010/wordml" xmlns:w15="http://schemas.microsoft.com/office/word/2012/wordml" xmlns:w16cex="http://schemas.microsoft.com/office/word/2018/wordml/cex" xmlns:w16cid="http://schemas.microsoft.com/office/word/2016/wordml/cid" xmlns:w16="http://schemas.microsoft.com/office/word/2018/wordml" xmlns:w16du="http://schemas.microsoft.com/office/word/2023/wordml/word16du" xmlns:w16sdtdh="http://schemas.microsoft.com/office/word/2020/wordml/sdtdatahash" xmlns:w16sdtfl="http://schemas.microsoft.com/office/word/2024/wordml/sdtformatlock" xmlns:w16se="http://schemas.microsoft.com/office/word/2015/wordml/symex" xmlns:wpg="http://schemas.microsoft.com/office/word/2010/wordprocessingGroup" xmlns:wpi="http://schemas.microsoft.com/office/word/2010/wordprocessingInk" xmlns:wne="http://schemas.microsoft.com/office/word/2006/wordml" xmlns:wps="http://schemas.microsoft.com/office/word/2010/wordprocessingShape" mc:Ignorable="w14 w15 w16se w16cid w16 w16cex w16sdtdh w16sdtfl w16du wp14">
   <w:abstractNum w:abstractNumId="0" w15:restartNumberingAfterBreak="0">
+    <w:nsid w:val="044EFCE8"/>
+    <w:multiLevelType w:val="hybridMultilevel"/>
+    <w:tmpl w:val="07A45B38"/>
+    <w:lvl w:ilvl="0" w:tplc="03BE0362">
+      <w:start w:val="1"/>
+      <w:numFmt w:val="bullet"/>
+      <w:lvlText w:val=""/>
+      <w:lvlJc w:val="left"/>
+      <w:pPr>
+        <w:ind w:left="720" w:hanging="360"/>
+      </w:pPr>
+      <w:rPr>
+        <w:rFonts w:ascii="Symbol" w:hAnsi="Symbol" w:hint="default"/>
+      </w:rPr>
+    </w:lvl>
+    <w:lvl w:ilvl="1" w:tplc="0A9670FE">
+      <w:start w:val="1"/>
+      <w:numFmt w:val="bullet"/>
+      <w:lvlText w:val="o"/>
+      <w:lvlJc w:val="left"/>
+      <w:pPr>
+        <w:ind w:left="1440" w:hanging="360"/>
+      </w:pPr>
+      <w:rPr>
+        <w:rFonts w:ascii="Courier New" w:hAnsi="Courier New" w:hint="default"/>
+      </w:rPr>
+    </w:lvl>
+    <w:lvl w:ilvl="2" w:tplc="2A2C3052">
+      <w:start w:val="1"/>
+      <w:numFmt w:val="bullet"/>
+      <w:lvlText w:val=""/>
+      <w:lvlJc w:val="left"/>
+      <w:pPr>
+        <w:ind w:left="2160" w:hanging="360"/>
+      </w:pPr>
+      <w:rPr>
+        <w:rFonts w:ascii="Wingdings" w:hAnsi="Wingdings" w:hint="default"/>
+      </w:rPr>
+    </w:lvl>
+    <w:lvl w:ilvl="3" w:tplc="129EA708">
+      <w:start w:val="1"/>
+      <w:numFmt w:val="bullet"/>
+      <w:lvlText w:val=""/>
+      <w:lvlJc w:val="left"/>
+      <w:pPr>
+        <w:ind w:left="2880" w:hanging="360"/>
+      </w:pPr>
+      <w:rPr>
+        <w:rFonts w:ascii="Symbol" w:hAnsi="Symbol" w:hint="default"/>
+      </w:rPr>
+    </w:lvl>
+    <w:lvl w:ilvl="4" w:tplc="4F087692">
+      <w:start w:val="1"/>
+      <w:numFmt w:val="bullet"/>
+      <w:lvlText w:val="o"/>
+      <w:lvlJc w:val="left"/>
+      <w:pPr>
+        <w:ind w:left="3600" w:hanging="360"/>
+      </w:pPr>
+      <w:rPr>
+        <w:rFonts w:ascii="Courier New" w:hAnsi="Courier New" w:hint="default"/>
+      </w:rPr>
+    </w:lvl>
+    <w:lvl w:ilvl="5" w:tplc="3C8EA16A">
+      <w:start w:val="1"/>
+      <w:numFmt w:val="bullet"/>
+      <w:lvlText w:val=""/>
+      <w:lvlJc w:val="left"/>
+      <w:pPr>
+        <w:ind w:left="4320" w:hanging="360"/>
+      </w:pPr>
+      <w:rPr>
+        <w:rFonts w:ascii="Wingdings" w:hAnsi="Wingdings" w:hint="default"/>
+      </w:rPr>
+    </w:lvl>
+    <w:lvl w:ilvl="6" w:tplc="FA92708E">
+      <w:start w:val="1"/>
+      <w:numFmt w:val="bullet"/>
+      <w:lvlText w:val=""/>
+      <w:lvlJc w:val="left"/>
+      <w:pPr>
+        <w:ind w:left="5040" w:hanging="360"/>
+      </w:pPr>
+      <w:rPr>
+        <w:rFonts w:ascii="Symbol" w:hAnsi="Symbol" w:hint="default"/>
+      </w:rPr>
+    </w:lvl>
+    <w:lvl w:ilvl="7" w:tplc="8FD0A954">
+      <w:start w:val="1"/>
+      <w:numFmt w:val="bullet"/>
+      <w:lvlText w:val="o"/>
+      <w:lvlJc w:val="left"/>
+      <w:pPr>
+        <w:ind w:left="5760" w:hanging="360"/>
+      </w:pPr>
+      <w:rPr>
+        <w:rFonts w:ascii="Courier New" w:hAnsi="Courier New" w:hint="default"/>
+      </w:rPr>
+    </w:lvl>
+    <w:lvl w:ilvl="8" w:tplc="67DCDE8C">
+      <w:start w:val="1"/>
+      <w:numFmt w:val="bullet"/>
+      <w:lvlText w:val=""/>
+      <w:lvlJc w:val="left"/>
+      <w:pPr>
+        <w:ind w:left="6480" w:hanging="360"/>
+      </w:pPr>
+      <w:rPr>
+        <w:rFonts w:ascii="Wingdings" w:hAnsi="Wingdings" w:hint="default"/>
+      </w:rPr>
+    </w:lvl>
+  </w:abstractNum>
+  <w:abstractNum w:abstractNumId="1" w15:restartNumberingAfterBreak="0">
+    <w:nsid w:val="1015318D"/>
+    <w:multiLevelType w:val="hybridMultilevel"/>
+    <w:tmpl w:val="C5C4735A"/>
+    <w:lvl w:ilvl="0" w:tplc="9E98CE46">
+      <w:start w:val="1"/>
+      <w:numFmt w:val="bullet"/>
+      <w:lvlText w:val=""/>
+      <w:lvlJc w:val="left"/>
+      <w:pPr>
+        <w:ind w:left="720" w:hanging="360"/>
+      </w:pPr>
+      <w:rPr>
+        <w:rFonts w:ascii="Symbol" w:hAnsi="Symbol" w:hint="default"/>
+      </w:rPr>
+    </w:lvl>
+    <w:lvl w:ilvl="1" w:tplc="EADEFD08">
+      <w:start w:val="1"/>
+      <w:numFmt w:val="bullet"/>
+      <w:lvlText w:val="o"/>
+      <w:lvlJc w:val="left"/>
+      <w:pPr>
+        <w:ind w:left="1440" w:hanging="360"/>
+      </w:pPr>
+      <w:rPr>
+        <w:rFonts w:ascii="Courier New" w:hAnsi="Courier New" w:hint="default"/>
+      </w:rPr>
+    </w:lvl>
+    <w:lvl w:ilvl="2" w:tplc="DC32161C">
+      <w:start w:val="1"/>
+      <w:numFmt w:val="bullet"/>
+      <w:lvlText w:val=""/>
+      <w:lvlJc w:val="left"/>
+      <w:pPr>
+        <w:ind w:left="2160" w:hanging="360"/>
+      </w:pPr>
+      <w:rPr>
+        <w:rFonts w:ascii="Wingdings" w:hAnsi="Wingdings" w:hint="default"/>
+      </w:rPr>
+    </w:lvl>
+    <w:lvl w:ilvl="3" w:tplc="9100421E">
+      <w:start w:val="1"/>
+      <w:numFmt w:val="bullet"/>
+      <w:lvlText w:val=""/>
+      <w:lvlJc w:val="left"/>
+      <w:pPr>
+        <w:ind w:left="2880" w:hanging="360"/>
+      </w:pPr>
+      <w:rPr>
+        <w:rFonts w:ascii="Symbol" w:hAnsi="Symbol" w:hint="default"/>
+      </w:rPr>
+    </w:lvl>
+    <w:lvl w:ilvl="4" w:tplc="FC3EA1D8">
+      <w:start w:val="1"/>
+      <w:numFmt w:val="bullet"/>
+      <w:lvlText w:val="o"/>
+      <w:lvlJc w:val="left"/>
+      <w:pPr>
+        <w:ind w:left="3600" w:hanging="360"/>
+      </w:pPr>
+      <w:rPr>
+        <w:rFonts w:ascii="Courier New" w:hAnsi="Courier New" w:hint="default"/>
+      </w:rPr>
+    </w:lvl>
+    <w:lvl w:ilvl="5" w:tplc="65387922">
+      <w:start w:val="1"/>
+      <w:numFmt w:val="bullet"/>
+      <w:lvlText w:val=""/>
+      <w:lvlJc w:val="left"/>
+      <w:pPr>
+        <w:ind w:left="4320" w:hanging="360"/>
+      </w:pPr>
+      <w:rPr>
+        <w:rFonts w:ascii="Wingdings" w:hAnsi="Wingdings" w:hint="default"/>
+      </w:rPr>
+    </w:lvl>
+    <w:lvl w:ilvl="6" w:tplc="84E81FDA">
+      <w:start w:val="1"/>
+      <w:numFmt w:val="bullet"/>
+      <w:lvlText w:val=""/>
+      <w:lvlJc w:val="left"/>
+      <w:pPr>
+        <w:ind w:left="5040" w:hanging="360"/>
+      </w:pPr>
+      <w:rPr>
+        <w:rFonts w:ascii="Symbol" w:hAnsi="Symbol" w:hint="default"/>
+      </w:rPr>
+    </w:lvl>
+    <w:lvl w:ilvl="7" w:tplc="400204F8">
+      <w:start w:val="1"/>
+      <w:numFmt w:val="bullet"/>
+      <w:lvlText w:val="o"/>
+      <w:lvlJc w:val="left"/>
+      <w:pPr>
+        <w:ind w:left="5760" w:hanging="360"/>
+      </w:pPr>
+      <w:rPr>
+        <w:rFonts w:ascii="Courier New" w:hAnsi="Courier New" w:hint="default"/>
+      </w:rPr>
+    </w:lvl>
+    <w:lvl w:ilvl="8" w:tplc="D5B28AEE">
+      <w:start w:val="1"/>
+      <w:numFmt w:val="bullet"/>
+      <w:lvlText w:val=""/>
+      <w:lvlJc w:val="left"/>
+      <w:pPr>
+        <w:ind w:left="6480" w:hanging="360"/>
+      </w:pPr>
+      <w:rPr>
+        <w:rFonts w:ascii="Wingdings" w:hAnsi="Wingdings" w:hint="default"/>
+      </w:rPr>
+    </w:lvl>
+  </w:abstractNum>
+  <w:abstractNum w:abstractNumId="2" w15:restartNumberingAfterBreak="0">
     <w:nsid w:val="10A55890"/>
     <w:multiLevelType w:val="hybridMultilevel"/>
     <w:tmpl w:val="0492B2CE"/>
@@ -9084,7 +10002,7 @@
       </w:rPr>
     </w:lvl>
   </w:abstractNum>
-  <w:abstractNum w:abstractNumId="1" w15:restartNumberingAfterBreak="0">
+  <w:abstractNum w:abstractNumId="3" w15:restartNumberingAfterBreak="0">
     <w:nsid w:val="124B0906"/>
     <w:multiLevelType w:val="hybridMultilevel"/>
     <w:tmpl w:val="DB12CA40"/>
@@ -9197,7 +10115,233 @@
       </w:rPr>
     </w:lvl>
   </w:abstractNum>
-  <w:abstractNum w:abstractNumId="2" w15:restartNumberingAfterBreak="0">
+  <w:abstractNum w:abstractNumId="4" w15:restartNumberingAfterBreak="0">
+    <w:nsid w:val="1AD45CEC"/>
+    <w:multiLevelType w:val="hybridMultilevel"/>
+    <w:tmpl w:val="95AEE148"/>
+    <w:lvl w:ilvl="0" w:tplc="05DAB412">
+      <w:start w:val="1"/>
+      <w:numFmt w:val="bullet"/>
+      <w:lvlText w:val=""/>
+      <w:lvlJc w:val="left"/>
+      <w:pPr>
+        <w:ind w:left="720" w:hanging="360"/>
+      </w:pPr>
+      <w:rPr>
+        <w:rFonts w:ascii="Symbol" w:hAnsi="Symbol" w:hint="default"/>
+      </w:rPr>
+    </w:lvl>
+    <w:lvl w:ilvl="1" w:tplc="862CF082">
+      <w:start w:val="1"/>
+      <w:numFmt w:val="bullet"/>
+      <w:lvlText w:val="o"/>
+      <w:lvlJc w:val="left"/>
+      <w:pPr>
+        <w:ind w:left="1440" w:hanging="360"/>
+      </w:pPr>
+      <w:rPr>
+        <w:rFonts w:ascii="Courier New" w:hAnsi="Courier New" w:hint="default"/>
+      </w:rPr>
+    </w:lvl>
+    <w:lvl w:ilvl="2" w:tplc="52CE1106">
+      <w:start w:val="1"/>
+      <w:numFmt w:val="bullet"/>
+      <w:lvlText w:val=""/>
+      <w:lvlJc w:val="left"/>
+      <w:pPr>
+        <w:ind w:left="2160" w:hanging="360"/>
+      </w:pPr>
+      <w:rPr>
+        <w:rFonts w:ascii="Wingdings" w:hAnsi="Wingdings" w:hint="default"/>
+      </w:rPr>
+    </w:lvl>
+    <w:lvl w:ilvl="3" w:tplc="8EAA7B40">
+      <w:start w:val="1"/>
+      <w:numFmt w:val="bullet"/>
+      <w:lvlText w:val=""/>
+      <w:lvlJc w:val="left"/>
+      <w:pPr>
+        <w:ind w:left="2880" w:hanging="360"/>
+      </w:pPr>
+      <w:rPr>
+        <w:rFonts w:ascii="Symbol" w:hAnsi="Symbol" w:hint="default"/>
+      </w:rPr>
+    </w:lvl>
+    <w:lvl w:ilvl="4" w:tplc="ED4C1BD0">
+      <w:start w:val="1"/>
+      <w:numFmt w:val="bullet"/>
+      <w:lvlText w:val="o"/>
+      <w:lvlJc w:val="left"/>
+      <w:pPr>
+        <w:ind w:left="3600" w:hanging="360"/>
+      </w:pPr>
+      <w:rPr>
+        <w:rFonts w:ascii="Courier New" w:hAnsi="Courier New" w:hint="default"/>
+      </w:rPr>
+    </w:lvl>
+    <w:lvl w:ilvl="5" w:tplc="766A2E8A">
+      <w:start w:val="1"/>
+      <w:numFmt w:val="bullet"/>
+      <w:lvlText w:val=""/>
+      <w:lvlJc w:val="left"/>
+      <w:pPr>
+        <w:ind w:left="4320" w:hanging="360"/>
+      </w:pPr>
+      <w:rPr>
+        <w:rFonts w:ascii="Wingdings" w:hAnsi="Wingdings" w:hint="default"/>
+      </w:rPr>
+    </w:lvl>
+    <w:lvl w:ilvl="6" w:tplc="CD82AB82">
+      <w:start w:val="1"/>
+      <w:numFmt w:val="bullet"/>
+      <w:lvlText w:val=""/>
+      <w:lvlJc w:val="left"/>
+      <w:pPr>
+        <w:ind w:left="5040" w:hanging="360"/>
+      </w:pPr>
+      <w:rPr>
+        <w:rFonts w:ascii="Symbol" w:hAnsi="Symbol" w:hint="default"/>
+      </w:rPr>
+    </w:lvl>
+    <w:lvl w:ilvl="7" w:tplc="09D6A894">
+      <w:start w:val="1"/>
+      <w:numFmt w:val="bullet"/>
+      <w:lvlText w:val="o"/>
+      <w:lvlJc w:val="left"/>
+      <w:pPr>
+        <w:ind w:left="5760" w:hanging="360"/>
+      </w:pPr>
+      <w:rPr>
+        <w:rFonts w:ascii="Courier New" w:hAnsi="Courier New" w:hint="default"/>
+      </w:rPr>
+    </w:lvl>
+    <w:lvl w:ilvl="8" w:tplc="DA22CB2A">
+      <w:start w:val="1"/>
+      <w:numFmt w:val="bullet"/>
+      <w:lvlText w:val=""/>
+      <w:lvlJc w:val="left"/>
+      <w:pPr>
+        <w:ind w:left="6480" w:hanging="360"/>
+      </w:pPr>
+      <w:rPr>
+        <w:rFonts w:ascii="Wingdings" w:hAnsi="Wingdings" w:hint="default"/>
+      </w:rPr>
+    </w:lvl>
+  </w:abstractNum>
+  <w:abstractNum w:abstractNumId="5" w15:restartNumberingAfterBreak="0">
+    <w:nsid w:val="23388717"/>
+    <w:multiLevelType w:val="hybridMultilevel"/>
+    <w:tmpl w:val="B9102A88"/>
+    <w:lvl w:ilvl="0" w:tplc="07EC5C50">
+      <w:start w:val="1"/>
+      <w:numFmt w:val="bullet"/>
+      <w:lvlText w:val=""/>
+      <w:lvlJc w:val="left"/>
+      <w:pPr>
+        <w:ind w:left="720" w:hanging="360"/>
+      </w:pPr>
+      <w:rPr>
+        <w:rFonts w:ascii="Symbol" w:hAnsi="Symbol" w:hint="default"/>
+      </w:rPr>
+    </w:lvl>
+    <w:lvl w:ilvl="1" w:tplc="06181500">
+      <w:start w:val="1"/>
+      <w:numFmt w:val="bullet"/>
+      <w:lvlText w:val="o"/>
+      <w:lvlJc w:val="left"/>
+      <w:pPr>
+        <w:ind w:left="1440" w:hanging="360"/>
+      </w:pPr>
+      <w:rPr>
+        <w:rFonts w:ascii="Courier New" w:hAnsi="Courier New" w:hint="default"/>
+      </w:rPr>
+    </w:lvl>
+    <w:lvl w:ilvl="2" w:tplc="2A009820">
+      <w:start w:val="1"/>
+      <w:numFmt w:val="bullet"/>
+      <w:lvlText w:val=""/>
+      <w:lvlJc w:val="left"/>
+      <w:pPr>
+        <w:ind w:left="2160" w:hanging="360"/>
+      </w:pPr>
+      <w:rPr>
+        <w:rFonts w:ascii="Wingdings" w:hAnsi="Wingdings" w:hint="default"/>
+      </w:rPr>
+    </w:lvl>
+    <w:lvl w:ilvl="3" w:tplc="9578B918">
+      <w:start w:val="1"/>
+      <w:numFmt w:val="bullet"/>
+      <w:lvlText w:val=""/>
+      <w:lvlJc w:val="left"/>
+      <w:pPr>
+        <w:ind w:left="2880" w:hanging="360"/>
+      </w:pPr>
+      <w:rPr>
+        <w:rFonts w:ascii="Symbol" w:hAnsi="Symbol" w:hint="default"/>
+      </w:rPr>
+    </w:lvl>
+    <w:lvl w:ilvl="4" w:tplc="7794D968">
+      <w:start w:val="1"/>
+      <w:numFmt w:val="bullet"/>
+      <w:lvlText w:val="o"/>
+      <w:lvlJc w:val="left"/>
+      <w:pPr>
+        <w:ind w:left="3600" w:hanging="360"/>
+      </w:pPr>
+      <w:rPr>
+        <w:rFonts w:ascii="Courier New" w:hAnsi="Courier New" w:hint="default"/>
+      </w:rPr>
+    </w:lvl>
+    <w:lvl w:ilvl="5" w:tplc="251636AC">
+      <w:start w:val="1"/>
+      <w:numFmt w:val="bullet"/>
+      <w:lvlText w:val=""/>
+      <w:lvlJc w:val="left"/>
+      <w:pPr>
+        <w:ind w:left="4320" w:hanging="360"/>
+      </w:pPr>
+      <w:rPr>
+        <w:rFonts w:ascii="Wingdings" w:hAnsi="Wingdings" w:hint="default"/>
+      </w:rPr>
+    </w:lvl>
+    <w:lvl w:ilvl="6" w:tplc="EB247BEA">
+      <w:start w:val="1"/>
+      <w:numFmt w:val="bullet"/>
+      <w:lvlText w:val=""/>
+      <w:lvlJc w:val="left"/>
+      <w:pPr>
+        <w:ind w:left="5040" w:hanging="360"/>
+      </w:pPr>
+      <w:rPr>
+        <w:rFonts w:ascii="Symbol" w:hAnsi="Symbol" w:hint="default"/>
+      </w:rPr>
+    </w:lvl>
+    <w:lvl w:ilvl="7" w:tplc="5C441AAC">
+      <w:start w:val="1"/>
+      <w:numFmt w:val="bullet"/>
+      <w:lvlText w:val="o"/>
+      <w:lvlJc w:val="left"/>
+      <w:pPr>
+        <w:ind w:left="5760" w:hanging="360"/>
+      </w:pPr>
+      <w:rPr>
+        <w:rFonts w:ascii="Courier New" w:hAnsi="Courier New" w:hint="default"/>
+      </w:rPr>
+    </w:lvl>
+    <w:lvl w:ilvl="8" w:tplc="B232C0EA">
+      <w:start w:val="1"/>
+      <w:numFmt w:val="bullet"/>
+      <w:lvlText w:val=""/>
+      <w:lvlJc w:val="left"/>
+      <w:pPr>
+        <w:ind w:left="6480" w:hanging="360"/>
+      </w:pPr>
+      <w:rPr>
+        <w:rFonts w:ascii="Wingdings" w:hAnsi="Wingdings" w:hint="default"/>
+      </w:rPr>
+    </w:lvl>
+  </w:abstractNum>
+  <w:abstractNum w:abstractNumId="6" w15:restartNumberingAfterBreak="0">
     <w:nsid w:val="253E7D70"/>
     <w:multiLevelType w:val="hybridMultilevel"/>
     <w:tmpl w:val="BB426EBE"/>
@@ -9310,7 +10454,7 @@
       </w:rPr>
     </w:lvl>
   </w:abstractNum>
-  <w:abstractNum w:abstractNumId="3" w15:restartNumberingAfterBreak="0">
+  <w:abstractNum w:abstractNumId="7" w15:restartNumberingAfterBreak="0">
     <w:nsid w:val="28BD0875"/>
     <w:multiLevelType w:val="hybridMultilevel"/>
     <w:tmpl w:val="A75C0EB2"/>
@@ -9405,7 +10549,7 @@
       </w:pPr>
     </w:lvl>
   </w:abstractNum>
-  <w:abstractNum w:abstractNumId="4" w15:restartNumberingAfterBreak="0">
+  <w:abstractNum w:abstractNumId="8" w15:restartNumberingAfterBreak="0">
     <w:nsid w:val="30724C9D"/>
     <w:multiLevelType w:val="hybridMultilevel"/>
     <w:tmpl w:val="C1C42CE8"/>
@@ -9491,7 +10635,7 @@
       </w:pPr>
     </w:lvl>
   </w:abstractNum>
-  <w:abstractNum w:abstractNumId="5" w15:restartNumberingAfterBreak="0">
+  <w:abstractNum w:abstractNumId="9" w15:restartNumberingAfterBreak="0">
     <w:nsid w:val="329809E4"/>
     <w:multiLevelType w:val="hybridMultilevel"/>
     <w:tmpl w:val="2B2451D4"/>
@@ -9604,7 +10748,7 @@
       </w:rPr>
     </w:lvl>
   </w:abstractNum>
-  <w:abstractNum w:abstractNumId="6" w15:restartNumberingAfterBreak="0">
+  <w:abstractNum w:abstractNumId="10" w15:restartNumberingAfterBreak="0">
     <w:nsid w:val="342E4FA6"/>
     <w:multiLevelType w:val="hybridMultilevel"/>
     <w:tmpl w:val="FFFFFFFF"/>
@@ -9717,7 +10861,7 @@
       </w:rPr>
     </w:lvl>
   </w:abstractNum>
-  <w:abstractNum w:abstractNumId="7" w15:restartNumberingAfterBreak="0">
+  <w:abstractNum w:abstractNumId="11" w15:restartNumberingAfterBreak="0">
     <w:nsid w:val="34C782B7"/>
     <w:multiLevelType w:val="hybridMultilevel"/>
     <w:tmpl w:val="FFFFFFFF"/>
@@ -9830,7 +10974,7 @@
       </w:rPr>
     </w:lvl>
   </w:abstractNum>
-  <w:abstractNum w:abstractNumId="8" w15:restartNumberingAfterBreak="0">
+  <w:abstractNum w:abstractNumId="12" w15:restartNumberingAfterBreak="0">
     <w:nsid w:val="36546790"/>
     <w:multiLevelType w:val="multilevel"/>
     <w:tmpl w:val="A4AE4B06"/>
@@ -9979,7 +11123,120 @@
       </w:rPr>
     </w:lvl>
   </w:abstractNum>
-  <w:abstractNum w:abstractNumId="9" w15:restartNumberingAfterBreak="0">
+  <w:abstractNum w:abstractNumId="13" w15:restartNumberingAfterBreak="0">
+    <w:nsid w:val="42A790B6"/>
+    <w:multiLevelType w:val="hybridMultilevel"/>
+    <w:tmpl w:val="53A0ADE6"/>
+    <w:lvl w:ilvl="0" w:tplc="F990D5D6">
+      <w:start w:val="1"/>
+      <w:numFmt w:val="bullet"/>
+      <w:lvlText w:val=""/>
+      <w:lvlJc w:val="left"/>
+      <w:pPr>
+        <w:ind w:left="720" w:hanging="360"/>
+      </w:pPr>
+      <w:rPr>
+        <w:rFonts w:ascii="Symbol" w:hAnsi="Symbol" w:hint="default"/>
+      </w:rPr>
+    </w:lvl>
+    <w:lvl w:ilvl="1" w:tplc="1EFABA8C">
+      <w:start w:val="1"/>
+      <w:numFmt w:val="bullet"/>
+      <w:lvlText w:val="o"/>
+      <w:lvlJc w:val="left"/>
+      <w:pPr>
+        <w:ind w:left="1440" w:hanging="360"/>
+      </w:pPr>
+      <w:rPr>
+        <w:rFonts w:ascii="Courier New" w:hAnsi="Courier New" w:hint="default"/>
+      </w:rPr>
+    </w:lvl>
+    <w:lvl w:ilvl="2" w:tplc="0B947496">
+      <w:start w:val="1"/>
+      <w:numFmt w:val="bullet"/>
+      <w:lvlText w:val=""/>
+      <w:lvlJc w:val="left"/>
+      <w:pPr>
+        <w:ind w:left="2160" w:hanging="360"/>
+      </w:pPr>
+      <w:rPr>
+        <w:rFonts w:ascii="Wingdings" w:hAnsi="Wingdings" w:hint="default"/>
+      </w:rPr>
+    </w:lvl>
+    <w:lvl w:ilvl="3" w:tplc="31A25A40">
+      <w:start w:val="1"/>
+      <w:numFmt w:val="bullet"/>
+      <w:lvlText w:val=""/>
+      <w:lvlJc w:val="left"/>
+      <w:pPr>
+        <w:ind w:left="2880" w:hanging="360"/>
+      </w:pPr>
+      <w:rPr>
+        <w:rFonts w:ascii="Symbol" w:hAnsi="Symbol" w:hint="default"/>
+      </w:rPr>
+    </w:lvl>
+    <w:lvl w:ilvl="4" w:tplc="DEB42566">
+      <w:start w:val="1"/>
+      <w:numFmt w:val="bullet"/>
+      <w:lvlText w:val="o"/>
+      <w:lvlJc w:val="left"/>
+      <w:pPr>
+        <w:ind w:left="3600" w:hanging="360"/>
+      </w:pPr>
+      <w:rPr>
+        <w:rFonts w:ascii="Courier New" w:hAnsi="Courier New" w:hint="default"/>
+      </w:rPr>
+    </w:lvl>
+    <w:lvl w:ilvl="5" w:tplc="235CEE9C">
+      <w:start w:val="1"/>
+      <w:numFmt w:val="bullet"/>
+      <w:lvlText w:val=""/>
+      <w:lvlJc w:val="left"/>
+      <w:pPr>
+        <w:ind w:left="4320" w:hanging="360"/>
+      </w:pPr>
+      <w:rPr>
+        <w:rFonts w:ascii="Wingdings" w:hAnsi="Wingdings" w:hint="default"/>
+      </w:rPr>
+    </w:lvl>
+    <w:lvl w:ilvl="6" w:tplc="7A4E8D16">
+      <w:start w:val="1"/>
+      <w:numFmt w:val="bullet"/>
+      <w:lvlText w:val=""/>
+      <w:lvlJc w:val="left"/>
+      <w:pPr>
+        <w:ind w:left="5040" w:hanging="360"/>
+      </w:pPr>
+      <w:rPr>
+        <w:rFonts w:ascii="Symbol" w:hAnsi="Symbol" w:hint="default"/>
+      </w:rPr>
+    </w:lvl>
+    <w:lvl w:ilvl="7" w:tplc="1B5624D6">
+      <w:start w:val="1"/>
+      <w:numFmt w:val="bullet"/>
+      <w:lvlText w:val="o"/>
+      <w:lvlJc w:val="left"/>
+      <w:pPr>
+        <w:ind w:left="5760" w:hanging="360"/>
+      </w:pPr>
+      <w:rPr>
+        <w:rFonts w:ascii="Courier New" w:hAnsi="Courier New" w:hint="default"/>
+      </w:rPr>
+    </w:lvl>
+    <w:lvl w:ilvl="8" w:tplc="9C561462">
+      <w:start w:val="1"/>
+      <w:numFmt w:val="bullet"/>
+      <w:lvlText w:val=""/>
+      <w:lvlJc w:val="left"/>
+      <w:pPr>
+        <w:ind w:left="6480" w:hanging="360"/>
+      </w:pPr>
+      <w:rPr>
+        <w:rFonts w:ascii="Wingdings" w:hAnsi="Wingdings" w:hint="default"/>
+      </w:rPr>
+    </w:lvl>
+  </w:abstractNum>
+  <w:abstractNum w:abstractNumId="14" w15:restartNumberingAfterBreak="0">
     <w:nsid w:val="455CAA72"/>
     <w:multiLevelType w:val="hybridMultilevel"/>
     <w:tmpl w:val="451A57DC"/>
@@ -10092,7 +11349,7 @@
       </w:rPr>
     </w:lvl>
   </w:abstractNum>
-  <w:abstractNum w:abstractNumId="10" w15:restartNumberingAfterBreak="0">
+  <w:abstractNum w:abstractNumId="15" w15:restartNumberingAfterBreak="0">
     <w:nsid w:val="50698124"/>
     <w:multiLevelType w:val="hybridMultilevel"/>
     <w:tmpl w:val="FFFFFFFF"/>
@@ -10205,7 +11462,7 @@
       </w:rPr>
     </w:lvl>
   </w:abstractNum>
-  <w:abstractNum w:abstractNumId="11" w15:restartNumberingAfterBreak="0">
+  <w:abstractNum w:abstractNumId="16" w15:restartNumberingAfterBreak="0">
     <w:nsid w:val="59084191"/>
     <w:multiLevelType w:val="multilevel"/>
     <w:tmpl w:val="31226904"/>
@@ -10354,7 +11611,7 @@
       </w:rPr>
     </w:lvl>
   </w:abstractNum>
-  <w:abstractNum w:abstractNumId="12" w15:restartNumberingAfterBreak="0">
+  <w:abstractNum w:abstractNumId="17" w15:restartNumberingAfterBreak="0">
     <w:nsid w:val="5956032F"/>
     <w:multiLevelType w:val="multilevel"/>
     <w:tmpl w:val="6AEAF3FE"/>
@@ -10483,7 +11740,7 @@
       </w:rPr>
     </w:lvl>
   </w:abstractNum>
-  <w:abstractNum w:abstractNumId="13" w15:restartNumberingAfterBreak="0">
+  <w:abstractNum w:abstractNumId="18" w15:restartNumberingAfterBreak="0">
     <w:nsid w:val="5D975C64"/>
     <w:multiLevelType w:val="hybridMultilevel"/>
     <w:tmpl w:val="FFFFFFFF"/>
@@ -10596,7 +11853,7 @@
       </w:rPr>
     </w:lvl>
   </w:abstractNum>
-  <w:abstractNum w:abstractNumId="14" w15:restartNumberingAfterBreak="0">
+  <w:abstractNum w:abstractNumId="19" w15:restartNumberingAfterBreak="0">
     <w:nsid w:val="5E194355"/>
     <w:multiLevelType w:val="hybridMultilevel"/>
     <w:tmpl w:val="28F6DA88"/>
@@ -10709,7 +11966,120 @@
       </w:rPr>
     </w:lvl>
   </w:abstractNum>
-  <w:abstractNum w:abstractNumId="15" w15:restartNumberingAfterBreak="0">
+  <w:abstractNum w:abstractNumId="20" w15:restartNumberingAfterBreak="0">
+    <w:nsid w:val="5F0D3418"/>
+    <w:multiLevelType w:val="hybridMultilevel"/>
+    <w:tmpl w:val="69289580"/>
+    <w:lvl w:ilvl="0" w:tplc="C9263CC8">
+      <w:start w:val="1"/>
+      <w:numFmt w:val="bullet"/>
+      <w:lvlText w:val=""/>
+      <w:lvlJc w:val="left"/>
+      <w:pPr>
+        <w:ind w:left="720" w:hanging="360"/>
+      </w:pPr>
+      <w:rPr>
+        <w:rFonts w:ascii="Symbol" w:hAnsi="Symbol" w:hint="default"/>
+      </w:rPr>
+    </w:lvl>
+    <w:lvl w:ilvl="1" w:tplc="332EDCAE">
+      <w:start w:val="1"/>
+      <w:numFmt w:val="bullet"/>
+      <w:lvlText w:val="o"/>
+      <w:lvlJc w:val="left"/>
+      <w:pPr>
+        <w:ind w:left="1440" w:hanging="360"/>
+      </w:pPr>
+      <w:rPr>
+        <w:rFonts w:ascii="Courier New" w:hAnsi="Courier New" w:hint="default"/>
+      </w:rPr>
+    </w:lvl>
+    <w:lvl w:ilvl="2" w:tplc="BD82A13C">
+      <w:start w:val="1"/>
+      <w:numFmt w:val="bullet"/>
+      <w:lvlText w:val=""/>
+      <w:lvlJc w:val="left"/>
+      <w:pPr>
+        <w:ind w:left="2160" w:hanging="360"/>
+      </w:pPr>
+      <w:rPr>
+        <w:rFonts w:ascii="Wingdings" w:hAnsi="Wingdings" w:hint="default"/>
+      </w:rPr>
+    </w:lvl>
+    <w:lvl w:ilvl="3" w:tplc="068C6300">
+      <w:start w:val="1"/>
+      <w:numFmt w:val="bullet"/>
+      <w:lvlText w:val=""/>
+      <w:lvlJc w:val="left"/>
+      <w:pPr>
+        <w:ind w:left="2880" w:hanging="360"/>
+      </w:pPr>
+      <w:rPr>
+        <w:rFonts w:ascii="Symbol" w:hAnsi="Symbol" w:hint="default"/>
+      </w:rPr>
+    </w:lvl>
+    <w:lvl w:ilvl="4" w:tplc="5816A4C4">
+      <w:start w:val="1"/>
+      <w:numFmt w:val="bullet"/>
+      <w:lvlText w:val="o"/>
+      <w:lvlJc w:val="left"/>
+      <w:pPr>
+        <w:ind w:left="3600" w:hanging="360"/>
+      </w:pPr>
+      <w:rPr>
+        <w:rFonts w:ascii="Courier New" w:hAnsi="Courier New" w:hint="default"/>
+      </w:rPr>
+    </w:lvl>
+    <w:lvl w:ilvl="5" w:tplc="84B6AD38">
+      <w:start w:val="1"/>
+      <w:numFmt w:val="bullet"/>
+      <w:lvlText w:val=""/>
+      <w:lvlJc w:val="left"/>
+      <w:pPr>
+        <w:ind w:left="4320" w:hanging="360"/>
+      </w:pPr>
+      <w:rPr>
+        <w:rFonts w:ascii="Wingdings" w:hAnsi="Wingdings" w:hint="default"/>
+      </w:rPr>
+    </w:lvl>
+    <w:lvl w:ilvl="6" w:tplc="B44C472A">
+      <w:start w:val="1"/>
+      <w:numFmt w:val="bullet"/>
+      <w:lvlText w:val=""/>
+      <w:lvlJc w:val="left"/>
+      <w:pPr>
+        <w:ind w:left="5040" w:hanging="360"/>
+      </w:pPr>
+      <w:rPr>
+        <w:rFonts w:ascii="Symbol" w:hAnsi="Symbol" w:hint="default"/>
+      </w:rPr>
+    </w:lvl>
+    <w:lvl w:ilvl="7" w:tplc="97065732">
+      <w:start w:val="1"/>
+      <w:numFmt w:val="bullet"/>
+      <w:lvlText w:val="o"/>
+      <w:lvlJc w:val="left"/>
+      <w:pPr>
+        <w:ind w:left="5760" w:hanging="360"/>
+      </w:pPr>
+      <w:rPr>
+        <w:rFonts w:ascii="Courier New" w:hAnsi="Courier New" w:hint="default"/>
+      </w:rPr>
+    </w:lvl>
+    <w:lvl w:ilvl="8" w:tplc="6B7E34E2">
+      <w:start w:val="1"/>
+      <w:numFmt w:val="bullet"/>
+      <w:lvlText w:val=""/>
+      <w:lvlJc w:val="left"/>
+      <w:pPr>
+        <w:ind w:left="6480" w:hanging="360"/>
+      </w:pPr>
+      <w:rPr>
+        <w:rFonts w:ascii="Wingdings" w:hAnsi="Wingdings" w:hint="default"/>
+      </w:rPr>
+    </w:lvl>
+  </w:abstractNum>
+  <w:abstractNum w:abstractNumId="21" w15:restartNumberingAfterBreak="0">
     <w:nsid w:val="5F36529B"/>
     <w:multiLevelType w:val="hybridMultilevel"/>
     <w:tmpl w:val="A54CFE50"/>
@@ -10822,7 +12192,7 @@
       </w:rPr>
     </w:lvl>
   </w:abstractNum>
-  <w:abstractNum w:abstractNumId="16" w15:restartNumberingAfterBreak="0">
+  <w:abstractNum w:abstractNumId="22" w15:restartNumberingAfterBreak="0">
     <w:nsid w:val="639D4085"/>
     <w:multiLevelType w:val="hybridMultilevel"/>
     <w:tmpl w:val="DB6095C0"/>
@@ -10935,7 +12305,7 @@
       </w:rPr>
     </w:lvl>
   </w:abstractNum>
-  <w:abstractNum w:abstractNumId="17" w15:restartNumberingAfterBreak="0">
+  <w:abstractNum w:abstractNumId="23" w15:restartNumberingAfterBreak="0">
     <w:nsid w:val="649A1594"/>
     <w:multiLevelType w:val="hybridMultilevel"/>
     <w:tmpl w:val="FFFFFFFF"/>
@@ -11048,7 +12418,7 @@
       </w:rPr>
     </w:lvl>
   </w:abstractNum>
-  <w:abstractNum w:abstractNumId="18" w15:restartNumberingAfterBreak="0">
+  <w:abstractNum w:abstractNumId="24" w15:restartNumberingAfterBreak="0">
     <w:nsid w:val="695414E6"/>
     <w:multiLevelType w:val="hybridMultilevel"/>
     <w:tmpl w:val="05644A28"/>
@@ -11161,7 +12531,120 @@
       </w:rPr>
     </w:lvl>
   </w:abstractNum>
-  <w:abstractNum w:abstractNumId="19" w15:restartNumberingAfterBreak="0">
+  <w:abstractNum w:abstractNumId="25" w15:restartNumberingAfterBreak="0">
+    <w:nsid w:val="720930D6"/>
+    <w:multiLevelType w:val="hybridMultilevel"/>
+    <w:tmpl w:val="3FE473A0"/>
+    <w:lvl w:ilvl="0" w:tplc="34D640FA">
+      <w:start w:val="1"/>
+      <w:numFmt w:val="bullet"/>
+      <w:lvlText w:val=""/>
+      <w:lvlJc w:val="left"/>
+      <w:pPr>
+        <w:ind w:left="720" w:hanging="360"/>
+      </w:pPr>
+      <w:rPr>
+        <w:rFonts w:ascii="Symbol" w:hAnsi="Symbol" w:hint="default"/>
+      </w:rPr>
+    </w:lvl>
+    <w:lvl w:ilvl="1" w:tplc="2B523CF2">
+      <w:start w:val="1"/>
+      <w:numFmt w:val="bullet"/>
+      <w:lvlText w:val="o"/>
+      <w:lvlJc w:val="left"/>
+      <w:pPr>
+        <w:ind w:left="1440" w:hanging="360"/>
+      </w:pPr>
+      <w:rPr>
+        <w:rFonts w:ascii="Courier New" w:hAnsi="Courier New" w:hint="default"/>
+      </w:rPr>
+    </w:lvl>
+    <w:lvl w:ilvl="2" w:tplc="9594B830">
+      <w:start w:val="1"/>
+      <w:numFmt w:val="bullet"/>
+      <w:lvlText w:val=""/>
+      <w:lvlJc w:val="left"/>
+      <w:pPr>
+        <w:ind w:left="2160" w:hanging="360"/>
+      </w:pPr>
+      <w:rPr>
+        <w:rFonts w:ascii="Wingdings" w:hAnsi="Wingdings" w:hint="default"/>
+      </w:rPr>
+    </w:lvl>
+    <w:lvl w:ilvl="3" w:tplc="A30A2AF8">
+      <w:start w:val="1"/>
+      <w:numFmt w:val="bullet"/>
+      <w:lvlText w:val=""/>
+      <w:lvlJc w:val="left"/>
+      <w:pPr>
+        <w:ind w:left="2880" w:hanging="360"/>
+      </w:pPr>
+      <w:rPr>
+        <w:rFonts w:ascii="Symbol" w:hAnsi="Symbol" w:hint="default"/>
+      </w:rPr>
+    </w:lvl>
+    <w:lvl w:ilvl="4" w:tplc="F39EB0F0">
+      <w:start w:val="1"/>
+      <w:numFmt w:val="bullet"/>
+      <w:lvlText w:val="o"/>
+      <w:lvlJc w:val="left"/>
+      <w:pPr>
+        <w:ind w:left="3600" w:hanging="360"/>
+      </w:pPr>
+      <w:rPr>
+        <w:rFonts w:ascii="Courier New" w:hAnsi="Courier New" w:hint="default"/>
+      </w:rPr>
+    </w:lvl>
+    <w:lvl w:ilvl="5" w:tplc="74C63D16">
+      <w:start w:val="1"/>
+      <w:numFmt w:val="bullet"/>
+      <w:lvlText w:val=""/>
+      <w:lvlJc w:val="left"/>
+      <w:pPr>
+        <w:ind w:left="4320" w:hanging="360"/>
+      </w:pPr>
+      <w:rPr>
+        <w:rFonts w:ascii="Wingdings" w:hAnsi="Wingdings" w:hint="default"/>
+      </w:rPr>
+    </w:lvl>
+    <w:lvl w:ilvl="6" w:tplc="05864AEE">
+      <w:start w:val="1"/>
+      <w:numFmt w:val="bullet"/>
+      <w:lvlText w:val=""/>
+      <w:lvlJc w:val="left"/>
+      <w:pPr>
+        <w:ind w:left="5040" w:hanging="360"/>
+      </w:pPr>
+      <w:rPr>
+        <w:rFonts w:ascii="Symbol" w:hAnsi="Symbol" w:hint="default"/>
+      </w:rPr>
+    </w:lvl>
+    <w:lvl w:ilvl="7" w:tplc="E1BC8B2C">
+      <w:start w:val="1"/>
+      <w:numFmt w:val="bullet"/>
+      <w:lvlText w:val="o"/>
+      <w:lvlJc w:val="left"/>
+      <w:pPr>
+        <w:ind w:left="5760" w:hanging="360"/>
+      </w:pPr>
+      <w:rPr>
+        <w:rFonts w:ascii="Courier New" w:hAnsi="Courier New" w:hint="default"/>
+      </w:rPr>
+    </w:lvl>
+    <w:lvl w:ilvl="8" w:tplc="77D0D9C4">
+      <w:start w:val="1"/>
+      <w:numFmt w:val="bullet"/>
+      <w:lvlText w:val=""/>
+      <w:lvlJc w:val="left"/>
+      <w:pPr>
+        <w:ind w:left="6480" w:hanging="360"/>
+      </w:pPr>
+      <w:rPr>
+        <w:rFonts w:ascii="Wingdings" w:hAnsi="Wingdings" w:hint="default"/>
+      </w:rPr>
+    </w:lvl>
+  </w:abstractNum>
+  <w:abstractNum w:abstractNumId="26" w15:restartNumberingAfterBreak="0">
     <w:nsid w:val="77BBA55E"/>
     <w:multiLevelType w:val="hybridMultilevel"/>
     <w:tmpl w:val="FFFFFFFF"/>
@@ -11274,26 +12757,47 @@
       </w:rPr>
     </w:lvl>
   </w:abstractNum>
-  <w:num w:numId="1" w16cid:durableId="1632248932">
+  <w:num w:numId="1" w16cid:durableId="856697969">
+    <w:abstractNumId w:val="20"/>
+  </w:num>
+  <w:num w:numId="2" w16cid:durableId="1806581368">
+    <w:abstractNumId w:val="5"/>
+  </w:num>
+  <w:num w:numId="3" w16cid:durableId="1379666617">
+    <w:abstractNumId w:val="0"/>
+  </w:num>
+  <w:num w:numId="4" w16cid:durableId="1700666465">
+    <w:abstractNumId w:val="25"/>
+  </w:num>
+  <w:num w:numId="5" w16cid:durableId="1091581075">
+    <w:abstractNumId w:val="13"/>
+  </w:num>
+  <w:num w:numId="6" w16cid:durableId="1288925748">
+    <w:abstractNumId w:val="4"/>
+  </w:num>
+  <w:num w:numId="7" w16cid:durableId="312222139">
+    <w:abstractNumId w:val="1"/>
+  </w:num>
+  <w:num w:numId="8" w16cid:durableId="1632248932">
+    <w:abstractNumId w:val="19"/>
+  </w:num>
+  <w:num w:numId="9" w16cid:durableId="1638488048">
+    <w:abstractNumId w:val="2"/>
+  </w:num>
+  <w:num w:numId="10" w16cid:durableId="1395006897">
+    <w:abstractNumId w:val="9"/>
+  </w:num>
+  <w:num w:numId="11" w16cid:durableId="967932080">
     <w:abstractNumId w:val="14"/>
   </w:num>
-  <w:num w:numId="2" w16cid:durableId="1638488048">
-    <w:abstractNumId w:val="0"/>
+  <w:num w:numId="12" w16cid:durableId="1499466396">
+    <w:abstractNumId w:val="7"/>
   </w:num>
-  <w:num w:numId="3" w16cid:durableId="1395006897">
-    <w:abstractNumId w:val="5"/>
+  <w:num w:numId="13" w16cid:durableId="768159146">
+    <w:abstractNumId w:val="17"/>
   </w:num>
-  <w:num w:numId="4" w16cid:durableId="967932080">
-    <w:abstractNumId w:val="9"/>
-  </w:num>
-  <w:num w:numId="5" w16cid:durableId="1499466396">
-    <w:abstractNumId w:val="3"/>
-  </w:num>
-  <w:num w:numId="6" w16cid:durableId="768159146">
-    <w:abstractNumId w:val="12"/>
-  </w:num>
-  <w:num w:numId="7" w16cid:durableId="2061779683">
-    <w:abstractNumId w:val="12"/>
+  <w:num w:numId="14" w16cid:durableId="2061779683">
+    <w:abstractNumId w:val="17"/>
     <w:lvlOverride w:ilvl="0">
       <w:startOverride w:val="3"/>
     </w:lvlOverride>
@@ -11301,47 +12805,47 @@
       <w:startOverride w:val="3"/>
     </w:lvlOverride>
   </w:num>
-  <w:num w:numId="8" w16cid:durableId="100613407">
+  <w:num w:numId="15" w16cid:durableId="100613407">
+    <w:abstractNumId w:val="24"/>
+  </w:num>
+  <w:num w:numId="16" w16cid:durableId="1813207962">
+    <w:abstractNumId w:val="6"/>
+  </w:num>
+  <w:num w:numId="17" w16cid:durableId="1333291226">
+    <w:abstractNumId w:val="12"/>
+  </w:num>
+  <w:num w:numId="18" w16cid:durableId="403644313">
+    <w:abstractNumId w:val="16"/>
+  </w:num>
+  <w:num w:numId="19" w16cid:durableId="1006520362">
     <w:abstractNumId w:val="18"/>
   </w:num>
-  <w:num w:numId="9" w16cid:durableId="1813207962">
-    <w:abstractNumId w:val="2"/>
+  <w:num w:numId="20" w16cid:durableId="242838749">
+    <w:abstractNumId w:val="15"/>
   </w:num>
-  <w:num w:numId="10" w16cid:durableId="1333291226">
+  <w:num w:numId="21" w16cid:durableId="1245337414">
+    <w:abstractNumId w:val="26"/>
+  </w:num>
+  <w:num w:numId="22" w16cid:durableId="1730180320">
+    <w:abstractNumId w:val="10"/>
+  </w:num>
+  <w:num w:numId="23" w16cid:durableId="603464015">
+    <w:abstractNumId w:val="23"/>
+  </w:num>
+  <w:num w:numId="24" w16cid:durableId="1655450111">
+    <w:abstractNumId w:val="11"/>
+  </w:num>
+  <w:num w:numId="25" w16cid:durableId="155075425">
     <w:abstractNumId w:val="8"/>
   </w:num>
-  <w:num w:numId="11" w16cid:durableId="403644313">
-    <w:abstractNumId w:val="11"/>
+  <w:num w:numId="26" w16cid:durableId="37366458">
+    <w:abstractNumId w:val="21"/>
   </w:num>
-  <w:num w:numId="12" w16cid:durableId="1006520362">
-    <w:abstractNumId w:val="13"/>
+  <w:num w:numId="27" w16cid:durableId="988752144">
+    <w:abstractNumId w:val="3"/>
   </w:num>
-  <w:num w:numId="13" w16cid:durableId="242838749">
-    <w:abstractNumId w:val="10"/>
-  </w:num>
-  <w:num w:numId="14" w16cid:durableId="1245337414">
-    <w:abstractNumId w:val="19"/>
-  </w:num>
-  <w:num w:numId="15" w16cid:durableId="1730180320">
-    <w:abstractNumId w:val="6"/>
-  </w:num>
-  <w:num w:numId="16" w16cid:durableId="603464015">
-    <w:abstractNumId w:val="17"/>
-  </w:num>
-  <w:num w:numId="17" w16cid:durableId="1655450111">
-    <w:abstractNumId w:val="7"/>
-  </w:num>
-  <w:num w:numId="18" w16cid:durableId="155075425">
-    <w:abstractNumId w:val="4"/>
-  </w:num>
-  <w:num w:numId="19" w16cid:durableId="37366458">
-    <w:abstractNumId w:val="15"/>
-  </w:num>
-  <w:num w:numId="20" w16cid:durableId="988752144">
-    <w:abstractNumId w:val="1"/>
-  </w:num>
-  <w:num w:numId="21" w16cid:durableId="1189678813">
-    <w:abstractNumId w:val="16"/>
+  <w:num w:numId="28" w16cid:durableId="1189678813">
+    <w:abstractNumId w:val="22"/>
   </w:num>
   <w:numIdMacAtCleanup w:val="4"/>
 </w:numbering>
@@ -11750,11 +13254,11 @@
       <w:spacing w:after="200" w:line="276" w:lineRule="auto"/>
     </w:pPr>
   </w:style>
-  <w:style w:type="paragraph" w:styleId="Ttulo10">
+  <w:style w:type="paragraph" w:styleId="Heading1">
     <w:name w:val="heading 1"/>
     <w:basedOn w:val="Normal"/>
     <w:next w:val="Normal"/>
-    <w:link w:val="Ttulo1Car"/>
+    <w:link w:val="Heading1Char"/>
     <w:uiPriority w:val="9"/>
     <w:qFormat/>
     <w:rsid w:val="005059CB"/>
@@ -11771,10 +13275,10 @@
       <w:szCs w:val="32"/>
     </w:rPr>
   </w:style>
-  <w:style w:type="paragraph" w:styleId="Ttulo2">
+  <w:style w:type="paragraph" w:styleId="Heading2">
     <w:name w:val="heading 2"/>
     <w:basedOn w:val="Normal"/>
-    <w:link w:val="Ttulo2Car"/>
+    <w:link w:val="Heading2Char"/>
     <w:uiPriority w:val="9"/>
     <w:qFormat/>
     <w:rsid w:val="005059CB"/>
@@ -11791,13 +13295,34 @@
       <w:lang w:val="en-US"/>
     </w:rPr>
   </w:style>
-  <w:style w:type="character" w:default="1" w:styleId="Fuentedeprrafopredeter">
+  <w:style w:type="paragraph" w:styleId="Heading3">
+    <w:name w:val="heading 3"/>
+    <w:basedOn w:val="Normal"/>
+    <w:next w:val="Normal"/>
+    <w:uiPriority w:val="9"/>
+    <w:unhideWhenUsed/>
+    <w:qFormat/>
+    <w:rsid w:val="786F9786"/>
+    <w:pPr>
+      <w:keepNext/>
+      <w:keepLines/>
+      <w:spacing w:before="160" w:after="80"/>
+      <w:outlineLvl w:val="2"/>
+    </w:pPr>
+    <w:rPr>
+      <w:rFonts w:eastAsiaTheme="majorEastAsia" w:cstheme="majorBidi"/>
+      <w:color w:val="2E74B5" w:themeColor="accent1" w:themeShade="BF"/>
+      <w:sz w:val="28"/>
+      <w:szCs w:val="28"/>
+    </w:rPr>
+  </w:style>
+  <w:style w:type="character" w:default="1" w:styleId="DefaultParagraphFont">
     <w:name w:val="Default Paragraph Font"/>
     <w:uiPriority w:val="1"/>
     <w:semiHidden/>
     <w:unhideWhenUsed/>
   </w:style>
-  <w:style w:type="table" w:default="1" w:styleId="Tablanormal">
+  <w:style w:type="table" w:default="1" w:styleId="TableNormal">
     <w:name w:val="Normal Table"/>
     <w:uiPriority w:val="99"/>
     <w:semiHidden/>
@@ -11812,7 +13337,7 @@
       </w:tblCellMar>
     </w:tblPr>
   </w:style>
-  <w:style w:type="numbering" w:default="1" w:styleId="Sinlista">
+  <w:style w:type="numbering" w:default="1" w:styleId="NoList">
     <w:name w:val="No List"/>
     <w:uiPriority w:val="99"/>
     <w:semiHidden/>
@@ -11849,7 +13374,7 @@
   </w:style>
   <w:style w:type="character" w:customStyle="1" w:styleId="TITULO1Car">
     <w:name w:val="TITULO 1 Car"/>
-    <w:basedOn w:val="Fuentedeprrafopredeter"/>
+    <w:basedOn w:val="DefaultParagraphFont"/>
     <w:link w:val="TITULO1"/>
     <w:rsid w:val="006D2E34"/>
     <w:rPr>
@@ -11883,7 +13408,7 @@
   </w:style>
   <w:style w:type="character" w:customStyle="1" w:styleId="TITULO2Car">
     <w:name w:val="TITULO 2 Car"/>
-    <w:basedOn w:val="Fuentedeprrafopredeter"/>
+    <w:basedOn w:val="DefaultParagraphFont"/>
     <w:link w:val="TITULO2"/>
     <w:uiPriority w:val="1"/>
     <w:rsid w:val="006D2E34"/>
@@ -11945,7 +13470,7 @@
   </w:style>
   <w:style w:type="character" w:customStyle="1" w:styleId="PARRAFOCar">
     <w:name w:val="PARRAFO Car"/>
-    <w:basedOn w:val="Fuentedeprrafopredeter"/>
+    <w:basedOn w:val="DefaultParagraphFont"/>
     <w:link w:val="PARRAFO"/>
     <w:uiPriority w:val="3"/>
     <w:rsid w:val="006D2E34"/>
@@ -11970,7 +13495,7 @@
   </w:style>
   <w:style w:type="character" w:customStyle="1" w:styleId="NOTAALPIECar">
     <w:name w:val="NOTA AL PIE Car"/>
-    <w:basedOn w:val="Fuentedeprrafopredeter"/>
+    <w:basedOn w:val="DefaultParagraphFont"/>
     <w:link w:val="NOTAALPIE"/>
     <w:uiPriority w:val="5"/>
     <w:rsid w:val="006D2E34"/>
@@ -12000,7 +13525,7 @@
   </w:style>
   <w:style w:type="character" w:customStyle="1" w:styleId="PIEDEFOTOCar">
     <w:name w:val="PIE DE FOTO Car"/>
-    <w:basedOn w:val="Fuentedeprrafopredeter"/>
+    <w:basedOn w:val="DefaultParagraphFont"/>
     <w:link w:val="PIEDEFOTO"/>
     <w:uiPriority w:val="6"/>
     <w:rsid w:val="006D2E34"/>
@@ -12153,7 +13678,7 @@
   </w:style>
   <w:style w:type="character" w:customStyle="1" w:styleId="PORTADA-TITULOCar">
     <w:name w:val="PORTADA-TITULO Car"/>
-    <w:basedOn w:val="Fuentedeprrafopredeter"/>
+    <w:basedOn w:val="DefaultParagraphFont"/>
     <w:link w:val="PORTADA-TITULO"/>
     <w:uiPriority w:val="11"/>
     <w:rsid w:val="006D2E34"/>
@@ -12164,10 +13689,10 @@
       <w:szCs w:val="60"/>
     </w:rPr>
   </w:style>
-  <w:style w:type="paragraph" w:styleId="Encabezado">
+  <w:style w:type="paragraph" w:styleId="Header">
     <w:name w:val="header"/>
     <w:basedOn w:val="Normal"/>
-    <w:link w:val="EncabezadoCar"/>
+    <w:link w:val="HeaderChar"/>
     <w:uiPriority w:val="99"/>
     <w:unhideWhenUsed/>
     <w:rsid w:val="0079300B"/>
@@ -12179,17 +13704,17 @@
       <w:spacing w:after="0" w:line="240" w:lineRule="auto"/>
     </w:pPr>
   </w:style>
-  <w:style w:type="character" w:customStyle="1" w:styleId="EncabezadoCar">
-    <w:name w:val="Encabezado Car"/>
-    <w:basedOn w:val="Fuentedeprrafopredeter"/>
-    <w:link w:val="Encabezado"/>
+  <w:style w:type="character" w:customStyle="1" w:styleId="HeaderChar">
+    <w:name w:val="Header Char"/>
+    <w:basedOn w:val="DefaultParagraphFont"/>
+    <w:link w:val="Header"/>
     <w:uiPriority w:val="99"/>
     <w:rsid w:val="0079300B"/>
   </w:style>
-  <w:style w:type="paragraph" w:styleId="Piedepgina">
+  <w:style w:type="paragraph" w:styleId="Footer">
     <w:name w:val="footer"/>
     <w:basedOn w:val="Normal"/>
-    <w:link w:val="PiedepginaCar"/>
+    <w:link w:val="FooterChar"/>
     <w:uiPriority w:val="99"/>
     <w:unhideWhenUsed/>
     <w:rsid w:val="0079300B"/>
@@ -12201,14 +13726,14 @@
       <w:spacing w:after="0" w:line="240" w:lineRule="auto"/>
     </w:pPr>
   </w:style>
-  <w:style w:type="character" w:customStyle="1" w:styleId="PiedepginaCar">
-    <w:name w:val="Pie de página Car"/>
-    <w:basedOn w:val="Fuentedeprrafopredeter"/>
-    <w:link w:val="Piedepgina"/>
+  <w:style w:type="character" w:customStyle="1" w:styleId="FooterChar">
+    <w:name w:val="Footer Char"/>
+    <w:basedOn w:val="DefaultParagraphFont"/>
+    <w:link w:val="Footer"/>
     <w:uiPriority w:val="99"/>
     <w:rsid w:val="0079300B"/>
   </w:style>
-  <w:style w:type="paragraph" w:styleId="TDC1">
+  <w:style w:type="paragraph" w:styleId="TOC1">
     <w:name w:val="toc 1"/>
     <w:basedOn w:val="Normal"/>
     <w:next w:val="Normal"/>
@@ -12227,7 +13752,7 @@
       <w:color w:val="404040" w:themeColor="text1" w:themeTint="BF"/>
     </w:rPr>
   </w:style>
-  <w:style w:type="paragraph" w:styleId="TDC2">
+  <w:style w:type="paragraph" w:styleId="TOC2">
     <w:name w:val="toc 2"/>
     <w:basedOn w:val="Normal"/>
     <w:next w:val="Normal"/>
@@ -12243,9 +13768,9 @@
       <w:ind w:left="220"/>
     </w:pPr>
   </w:style>
-  <w:style w:type="character" w:styleId="Hipervnculo">
+  <w:style w:type="character" w:styleId="Hyperlink">
     <w:name w:val="Hyperlink"/>
-    <w:basedOn w:val="Fuentedeprrafopredeter"/>
+    <w:basedOn w:val="DefaultParagraphFont"/>
     <w:uiPriority w:val="99"/>
     <w:unhideWhenUsed/>
     <w:rsid w:val="0079300B"/>
@@ -12254,7 +13779,7 @@
       <w:u w:val="single"/>
     </w:rPr>
   </w:style>
-  <w:style w:type="paragraph" w:styleId="Prrafodelista">
+  <w:style w:type="paragraph" w:styleId="ListParagraph">
     <w:name w:val="List Paragraph"/>
     <w:basedOn w:val="Normal"/>
     <w:uiPriority w:val="34"/>
@@ -12343,13 +13868,13 @@
   <w:style w:type="paragraph" w:customStyle="1" w:styleId="Ttulo1">
     <w:name w:val="Título1"/>
     <w:next w:val="Estilo4"/>
-    <w:link w:val="Ttulo1Car0"/>
+    <w:link w:val="Ttulo1Car"/>
     <w:autoRedefine/>
     <w:qFormat/>
     <w:rsid w:val="003B5DCD"/>
     <w:pPr>
       <w:numPr>
-        <w:numId w:val="6"/>
+        <w:numId w:val="13"/>
       </w:numPr>
       <w:spacing w:before="120" w:after="120" w:line="240" w:lineRule="auto"/>
       <w:jc w:val="both"/>
@@ -12379,9 +13904,9 @@
       <w:lang w:eastAsia="es-CL"/>
     </w:rPr>
   </w:style>
-  <w:style w:type="character" w:customStyle="1" w:styleId="Ttulo1Car0">
+  <w:style w:type="character" w:customStyle="1" w:styleId="Ttulo1Car">
     <w:name w:val="Título1 Car"/>
-    <w:basedOn w:val="Fuentedeprrafopredeter"/>
+    <w:basedOn w:val="DefaultParagraphFont"/>
     <w:link w:val="Ttulo1"/>
     <w:rsid w:val="003B5DCD"/>
     <w:rPr>
@@ -12396,7 +13921,7 @@
   </w:style>
   <w:style w:type="character" w:customStyle="1" w:styleId="Estilo4Car">
     <w:name w:val="Estilo4 Car"/>
-    <w:basedOn w:val="Fuentedeprrafopredeter"/>
+    <w:basedOn w:val="DefaultParagraphFont"/>
     <w:link w:val="Estilo4"/>
     <w:rsid w:val="0079300B"/>
     <w:rPr>
@@ -12413,7 +13938,7 @@
     <w:rsid w:val="00E12E22"/>
     <w:pPr>
       <w:numPr>
-        <w:numId w:val="5"/>
+        <w:numId w:val="12"/>
       </w:numPr>
       <w:spacing w:before="120"/>
     </w:pPr>
@@ -12458,9 +13983,9 @@
       </w14:textFill>
     </w:rPr>
   </w:style>
-  <w:style w:type="character" w:styleId="Refdecomentario">
+  <w:style w:type="character" w:styleId="CommentReference">
     <w:name w:val="annotation reference"/>
-    <w:basedOn w:val="Fuentedeprrafopredeter"/>
+    <w:basedOn w:val="DefaultParagraphFont"/>
     <w:uiPriority w:val="99"/>
     <w:semiHidden/>
     <w:unhideWhenUsed/>
@@ -12470,10 +13995,10 @@
       <w:szCs w:val="16"/>
     </w:rPr>
   </w:style>
-  <w:style w:type="paragraph" w:styleId="Textocomentario">
+  <w:style w:type="paragraph" w:styleId="CommentText">
     <w:name w:val="annotation text"/>
     <w:basedOn w:val="Normal"/>
-    <w:link w:val="TextocomentarioCar"/>
+    <w:link w:val="CommentTextChar"/>
     <w:uiPriority w:val="99"/>
     <w:semiHidden/>
     <w:unhideWhenUsed/>
@@ -12486,10 +14011,10 @@
       <w:szCs w:val="20"/>
     </w:rPr>
   </w:style>
-  <w:style w:type="character" w:customStyle="1" w:styleId="TextocomentarioCar">
-    <w:name w:val="Texto comentario Car"/>
-    <w:basedOn w:val="Fuentedeprrafopredeter"/>
-    <w:link w:val="Textocomentario"/>
+  <w:style w:type="character" w:customStyle="1" w:styleId="CommentTextChar">
+    <w:name w:val="Comment Text Char"/>
+    <w:basedOn w:val="DefaultParagraphFont"/>
+    <w:link w:val="CommentText"/>
     <w:uiPriority w:val="99"/>
     <w:semiHidden/>
     <w:rsid w:val="0079300B"/>
@@ -12498,10 +14023,10 @@
       <w:szCs w:val="20"/>
     </w:rPr>
   </w:style>
-  <w:style w:type="paragraph" w:styleId="Textodeglobo">
+  <w:style w:type="paragraph" w:styleId="BalloonText">
     <w:name w:val="Balloon Text"/>
     <w:basedOn w:val="Normal"/>
-    <w:link w:val="TextodegloboCar"/>
+    <w:link w:val="BalloonTextChar"/>
     <w:uiPriority w:val="99"/>
     <w:semiHidden/>
     <w:unhideWhenUsed/>
@@ -12515,10 +14040,10 @@
       <w:szCs w:val="18"/>
     </w:rPr>
   </w:style>
-  <w:style w:type="character" w:customStyle="1" w:styleId="TextodegloboCar">
-    <w:name w:val="Texto de globo Car"/>
-    <w:basedOn w:val="Fuentedeprrafopredeter"/>
-    <w:link w:val="Textodeglobo"/>
+  <w:style w:type="character" w:customStyle="1" w:styleId="BalloonTextChar">
+    <w:name w:val="Balloon Text Char"/>
+    <w:basedOn w:val="DefaultParagraphFont"/>
+    <w:link w:val="BalloonText"/>
     <w:uiPriority w:val="99"/>
     <w:semiHidden/>
     <w:rsid w:val="0079300B"/>
@@ -12528,11 +14053,11 @@
       <w:szCs w:val="18"/>
     </w:rPr>
   </w:style>
-  <w:style w:type="paragraph" w:styleId="Asuntodelcomentario">
+  <w:style w:type="paragraph" w:styleId="CommentSubject">
     <w:name w:val="annotation subject"/>
-    <w:basedOn w:val="Textocomentario"/>
-    <w:next w:val="Textocomentario"/>
-    <w:link w:val="AsuntodelcomentarioCar"/>
+    <w:basedOn w:val="CommentText"/>
+    <w:next w:val="CommentText"/>
+    <w:link w:val="CommentSubjectChar"/>
     <w:uiPriority w:val="99"/>
     <w:semiHidden/>
     <w:unhideWhenUsed/>
@@ -12542,10 +14067,10 @@
       <w:bCs/>
     </w:rPr>
   </w:style>
-  <w:style w:type="character" w:customStyle="1" w:styleId="AsuntodelcomentarioCar">
-    <w:name w:val="Asunto del comentario Car"/>
-    <w:basedOn w:val="TextocomentarioCar"/>
-    <w:link w:val="Asuntodelcomentario"/>
+  <w:style w:type="character" w:customStyle="1" w:styleId="CommentSubjectChar">
+    <w:name w:val="Comment Subject Char"/>
+    <w:basedOn w:val="CommentTextChar"/>
+    <w:link w:val="CommentSubject"/>
     <w:uiPriority w:val="99"/>
     <w:semiHidden/>
     <w:rsid w:val="004C10E6"/>
@@ -12556,7 +14081,7 @@
       <w:szCs w:val="20"/>
     </w:rPr>
   </w:style>
-  <w:style w:type="paragraph" w:styleId="Revisin">
+  <w:style w:type="paragraph" w:styleId="Revision">
     <w:name w:val="Revision"/>
     <w:hidden/>
     <w:uiPriority w:val="99"/>
@@ -12566,9 +14091,9 @@
       <w:spacing w:after="0" w:line="240" w:lineRule="auto"/>
     </w:pPr>
   </w:style>
-  <w:style w:type="character" w:styleId="Hipervnculovisitado">
+  <w:style w:type="character" w:styleId="FollowedHyperlink">
     <w:name w:val="FollowedHyperlink"/>
-    <w:basedOn w:val="Fuentedeprrafopredeter"/>
+    <w:basedOn w:val="DefaultParagraphFont"/>
     <w:uiPriority w:val="99"/>
     <w:semiHidden/>
     <w:unhideWhenUsed/>
@@ -12580,7 +14105,7 @@
   </w:style>
   <w:style w:type="table" w:customStyle="1" w:styleId="Cuadrculadetablaclara1">
     <w:name w:val="Cuadrícula de tabla clara1"/>
-    <w:basedOn w:val="Tablanormal"/>
+    <w:basedOn w:val="TableNormal"/>
     <w:uiPriority w:val="40"/>
     <w:rsid w:val="003E2AE1"/>
     <w:pPr>
@@ -12605,7 +14130,7 @@
   </w:style>
   <w:style w:type="character" w:customStyle="1" w:styleId="Mencinsinresolver1">
     <w:name w:val="Mención sin resolver1"/>
-    <w:basedOn w:val="Fuentedeprrafopredeter"/>
+    <w:basedOn w:val="DefaultParagraphFont"/>
     <w:uiPriority w:val="99"/>
     <w:semiHidden/>
     <w:unhideWhenUsed/>
@@ -12615,10 +14140,10 @@
       <w:shd w:val="clear" w:color="auto" w:fill="E1DFDD"/>
     </w:rPr>
   </w:style>
-  <w:style w:type="character" w:customStyle="1" w:styleId="Ttulo2Car">
-    <w:name w:val="Título 2 Car"/>
-    <w:basedOn w:val="Fuentedeprrafopredeter"/>
-    <w:link w:val="Ttulo2"/>
+  <w:style w:type="character" w:customStyle="1" w:styleId="Heading2Char">
+    <w:name w:val="Heading 2 Char"/>
+    <w:basedOn w:val="DefaultParagraphFont"/>
+    <w:link w:val="Heading2"/>
     <w:uiPriority w:val="9"/>
     <w:rsid w:val="005059CB"/>
     <w:rPr>
@@ -12630,10 +14155,10 @@
       <w:lang w:val="en-US"/>
     </w:rPr>
   </w:style>
-  <w:style w:type="character" w:customStyle="1" w:styleId="Ttulo1Car">
-    <w:name w:val="Título 1 Car"/>
-    <w:basedOn w:val="Fuentedeprrafopredeter"/>
-    <w:link w:val="Ttulo10"/>
+  <w:style w:type="character" w:customStyle="1" w:styleId="Heading1Char">
+    <w:name w:val="Heading 1 Char"/>
+    <w:basedOn w:val="DefaultParagraphFont"/>
+    <w:link w:val="Heading1"/>
     <w:uiPriority w:val="9"/>
     <w:rsid w:val="005059CB"/>
     <w:rPr>
@@ -12657,9 +14182,9 @@
       <w:lang w:val="en-US"/>
     </w:rPr>
   </w:style>
-  <w:style w:type="character" w:styleId="Textoennegrita">
+  <w:style w:type="character" w:styleId="Strong">
     <w:name w:val="Strong"/>
-    <w:basedOn w:val="Fuentedeprrafopredeter"/>
+    <w:basedOn w:val="DefaultParagraphFont"/>
     <w:uiPriority w:val="22"/>
     <w:qFormat/>
     <w:rsid w:val="00C501C4"/>
@@ -12668,9 +14193,9 @@
       <w:bCs/>
     </w:rPr>
   </w:style>
-  <w:style w:type="table" w:styleId="Tablaconcuadrcula">
+  <w:style w:type="table" w:styleId="TableGrid">
     <w:name w:val="Table Grid"/>
-    <w:basedOn w:val="Tablanormal"/>
+    <w:basedOn w:val="TableNormal"/>
     <w:uiPriority w:val="39"/>
     <w:rsid w:val="004B4A95"/>
     <w:pPr>
@@ -12687,9 +14212,9 @@
       </w:tblBorders>
     </w:tblPr>
   </w:style>
-  <w:style w:type="character" w:styleId="Mencinsinresolver">
+  <w:style w:type="character" w:styleId="UnresolvedMention">
     <w:name w:val="Unresolved Mention"/>
-    <w:basedOn w:val="Fuentedeprrafopredeter"/>
+    <w:basedOn w:val="DefaultParagraphFont"/>
     <w:uiPriority w:val="99"/>
     <w:semiHidden/>
     <w:unhideWhenUsed/>
@@ -12699,9 +14224,9 @@
       <w:shd w:val="clear" w:color="auto" w:fill="E1DFDD"/>
     </w:rPr>
   </w:style>
-  <w:style w:type="paragraph" w:styleId="TtuloTDC">
+  <w:style w:type="paragraph" w:styleId="TOCHeading">
     <w:name w:val="TOC Heading"/>
-    <w:basedOn w:val="Ttulo10"/>
+    <w:basedOn w:val="Heading1"/>
     <w:next w:val="Normal"/>
     <w:uiPriority w:val="39"/>
     <w:unhideWhenUsed/>
@@ -12713,6 +14238,68 @@
     </w:pPr>
     <w:rPr>
       <w:lang w:eastAsia="ja-JP"/>
+    </w:rPr>
+  </w:style>
+  <w:style w:type="character" w:customStyle="1" w:styleId="EncabezadoCar">
+    <w:name w:val="Encabezado Car"/>
+    <w:basedOn w:val="DefaultParagraphFont"/>
+    <w:uiPriority w:val="99"/>
+    <w:rsid w:val="786F9786"/>
+  </w:style>
+  <w:style w:type="character" w:customStyle="1" w:styleId="PiedepginaCar">
+    <w:name w:val="Pie de página Car"/>
+    <w:basedOn w:val="DefaultParagraphFont"/>
+    <w:uiPriority w:val="99"/>
+    <w:rsid w:val="786F9786"/>
+  </w:style>
+  <w:style w:type="character" w:customStyle="1" w:styleId="TextocomentarioCar">
+    <w:name w:val="Texto comentario Car"/>
+    <w:basedOn w:val="DefaultParagraphFont"/>
+    <w:uiPriority w:val="99"/>
+    <w:semiHidden/>
+    <w:rsid w:val="786F9786"/>
+    <w:rPr>
+      <w:sz w:val="20"/>
+      <w:szCs w:val="20"/>
+    </w:rPr>
+  </w:style>
+  <w:style w:type="character" w:customStyle="1" w:styleId="TextodegloboCar">
+    <w:name w:val="Texto de globo Car"/>
+    <w:basedOn w:val="DefaultParagraphFont"/>
+    <w:uiPriority w:val="99"/>
+    <w:semiHidden/>
+    <w:rsid w:val="786F9786"/>
+    <w:rPr>
+      <w:rFonts w:ascii="Segoe UI" w:hAnsi="Segoe UI" w:cs="Segoe UI"/>
+      <w:sz w:val="18"/>
+      <w:szCs w:val="18"/>
+    </w:rPr>
+  </w:style>
+  <w:style w:type="character" w:customStyle="1" w:styleId="AsuntodelcomentarioCar">
+    <w:name w:val="Asunto del comentario Car"/>
+    <w:basedOn w:val="TextocomentarioCar"/>
+    <w:uiPriority w:val="99"/>
+    <w:semiHidden/>
+    <w:rsid w:val="786F9786"/>
+    <w:rPr>
+      <w:b/>
+      <w:bCs/>
+      <w:sz w:val="20"/>
+      <w:szCs w:val="20"/>
+    </w:rPr>
+  </w:style>
+  <w:style w:type="character" w:customStyle="1" w:styleId="Ttulo2Car">
+    <w:name w:val="Título 2 Car"/>
+    <w:basedOn w:val="DefaultParagraphFont"/>
+    <w:uiPriority w:val="9"/>
+    <w:rsid w:val="786F9786"/>
+    <w:rPr>
+      <w:rFonts w:ascii="Times New Roman" w:eastAsia="Times New Roman" w:hAnsi="Times New Roman" w:cs="Times New Roman"/>
+      <w:b/>
+      <w:bCs/>
+      <w:sz w:val="36"/>
+      <w:szCs w:val="36"/>
+      <w:lang w:val="en-US"/>
     </w:rPr>
   </w:style>
 </w:styles>
@@ -13215,19 +14802,6 @@
 </file>
 
 <file path=customXml/item2.xml><?xml version="1.0" encoding="utf-8"?>
-<?mso-contentType ?>
-<FormTemplates xmlns="http://schemas.microsoft.com/sharepoint/v3/contenttype/forms">
-  <Display>DocumentLibraryForm</Display>
-  <Edit>DocumentLibraryForm</Edit>
-  <New>DocumentLibraryForm</New>
-</FormTemplates>
-</file>
-
-<file path=customXml/item3.xml><?xml version="1.0" encoding="utf-8"?>
-<b:Sources xmlns:b="http://schemas.openxmlformats.org/officeDocument/2006/bibliography" xmlns="http://schemas.openxmlformats.org/officeDocument/2006/bibliography" SelectedStyle="\APASixthEditionOfficeOnline.xsl" StyleName="APA" Version="6"/>
-</file>
-
-<file path=customXml/item4.xml><?xml version="1.0" encoding="utf-8"?>
 <p:properties xmlns:p="http://schemas.microsoft.com/office/2006/metadata/properties" xmlns:xsi="http://www.w3.org/2001/XMLSchema-instance" xmlns:pc="http://schemas.microsoft.com/office/infopath/2007/PartnerControls">
   <documentManagement>
     <TaxCatchAll xmlns="23344052-d9a3-4b36-9edb-0ae78bbc2704" xsi:nil="true"/>
@@ -13236,6 +14810,19 @@
     </lcf76f155ced4ddcb4097134ff3c332f>
   </documentManagement>
 </p:properties>
+</file>
+
+<file path=customXml/item3.xml><?xml version="1.0" encoding="utf-8"?>
+<b:Sources xmlns:b="http://schemas.openxmlformats.org/officeDocument/2006/bibliography" xmlns="http://schemas.openxmlformats.org/officeDocument/2006/bibliography" SelectedStyle="\APASixthEditionOfficeOnline.xsl" StyleName="APA" Version="6"/>
+</file>
+
+<file path=customXml/item4.xml><?xml version="1.0" encoding="utf-8"?>
+<?mso-contentType ?>
+<FormTemplates xmlns="http://schemas.microsoft.com/sharepoint/v3/contenttype/forms">
+  <Display>DocumentLibraryForm</Display>
+  <Edit>DocumentLibraryForm</Edit>
+  <New>DocumentLibraryForm</New>
+</FormTemplates>
 </file>
 
 <file path=customXml/itemProps1.xml><?xml version="1.0" encoding="utf-8"?>
@@ -13258,9 +14845,12 @@
 </file>
 
 <file path=customXml/itemProps2.xml><?xml version="1.0" encoding="utf-8"?>
-<ds:datastoreItem xmlns:ds="http://schemas.openxmlformats.org/officeDocument/2006/customXml" ds:itemID="{49709B3A-932F-4849-B873-2A1178BABAC3}">
+<ds:datastoreItem xmlns:ds="http://schemas.openxmlformats.org/officeDocument/2006/customXml" ds:itemID="{1BEFC227-36E9-4590-8FCB-F7124DB486A6}">
   <ds:schemaRefs>
-    <ds:schemaRef ds:uri="http://schemas.microsoft.com/sharepoint/v3/contenttype/forms"/>
+    <ds:schemaRef ds:uri="http://schemas.microsoft.com/office/2006/metadata/properties"/>
+    <ds:schemaRef ds:uri="http://schemas.microsoft.com/office/infopath/2007/PartnerControls"/>
+    <ds:schemaRef ds:uri="23344052-d9a3-4b36-9edb-0ae78bbc2704"/>
+    <ds:schemaRef ds:uri="1374cf84-b68a-4fc7-8de0-cfaceb33d913"/>
   </ds:schemaRefs>
 </ds:datastoreItem>
 </file>
@@ -13274,12 +14864,9 @@
 </file>
 
 <file path=customXml/itemProps4.xml><?xml version="1.0" encoding="utf-8"?>
-<ds:datastoreItem xmlns:ds="http://schemas.openxmlformats.org/officeDocument/2006/customXml" ds:itemID="{1BEFC227-36E9-4590-8FCB-F7124DB486A6}">
+<ds:datastoreItem xmlns:ds="http://schemas.openxmlformats.org/officeDocument/2006/customXml" ds:itemID="{49709B3A-932F-4849-B873-2A1178BABAC3}">
   <ds:schemaRefs>
-    <ds:schemaRef ds:uri="http://schemas.microsoft.com/office/2006/metadata/properties"/>
-    <ds:schemaRef ds:uri="http://schemas.microsoft.com/office/infopath/2007/PartnerControls"/>
-    <ds:schemaRef ds:uri="23344052-d9a3-4b36-9edb-0ae78bbc2704"/>
-    <ds:schemaRef ds:uri="1374cf84-b68a-4fc7-8de0-cfaceb33d913"/>
+    <ds:schemaRef ds:uri="http://schemas.microsoft.com/sharepoint/v3/contenttype/forms"/>
   </ds:schemaRefs>
 </ds:datastoreItem>
 </file>
</xml_diff>

<commit_message>
Cambios menores en espaciado, comentarios e informe tecnico.
</commit_message>
<xml_diff>
--- a/Documentación/EVA03_SmartService_Veterinaria.docx
+++ b/Documentación/EVA03_SmartService_Veterinaria.docx
@@ -409,7 +409,7 @@
                           </w:p>
                           <w:p>
                             <w:pPr>
-                              <w:pStyle w:val="Footer"/>
+                              <w:pStyle w:val="Piedepgina"/>
                               <w:rPr>
                                 <w:color w:val="404040" w:themeColor="text1" w:themeTint="BF"/>
                               </w:rPr>
@@ -745,7 +745,7 @@
                     </w:p>
                     <w:p>
                       <w:pPr>
-                        <w:pStyle w:val="Footer"/>
+                        <w:pStyle w:val="Piedepgina"/>
                         <w:rPr>
                           <w:color w:val="404040" w:themeColor="text1" w:themeTint="BF"/>
                         </w:rPr>
@@ -934,7 +934,7 @@
       <w:sdtContent>
         <w:p>
           <w:pPr>
-            <w:pStyle w:val="TOCHeading"/>
+            <w:pStyle w:val="TtuloTDC"/>
           </w:pPr>
           <w:r>
             <w:rPr>
@@ -945,7 +945,7 @@
         </w:p>
         <w:p>
           <w:pPr>
-            <w:pStyle w:val="TOC1"/>
+            <w:pStyle w:val="TDC1"/>
             <w:rPr>
               <w:rFonts w:eastAsiaTheme="minorEastAsia"/>
               <w:noProof/>
@@ -975,7 +975,7 @@
           <w:hyperlink w:anchor="_Toc210943319">
             <w:r>
               <w:rPr>
-                <w:rStyle w:val="Hyperlink"/>
+                <w:rStyle w:val="Hipervnculo"/>
                 <w:noProof/>
               </w:rPr>
               <w:t>Introducción</w:t>
@@ -1022,7 +1022,7 @@
         </w:p>
         <w:p>
           <w:pPr>
-            <w:pStyle w:val="TOC1"/>
+            <w:pStyle w:val="TDC1"/>
             <w:rPr>
               <w:rFonts w:eastAsiaTheme="minorEastAsia"/>
               <w:noProof/>
@@ -1035,7 +1035,7 @@
           <w:hyperlink w:anchor="_Toc210943320">
             <w:r>
               <w:rPr>
-                <w:rStyle w:val="Hyperlink"/>
+                <w:rStyle w:val="Hipervnculo"/>
                 <w:noProof/>
               </w:rPr>
               <w:t>Descripción del problema</w:t>
@@ -1082,7 +1082,7 @@
         </w:p>
         <w:p>
           <w:pPr>
-            <w:pStyle w:val="TOC1"/>
+            <w:pStyle w:val="TDC1"/>
             <w:rPr>
               <w:rFonts w:eastAsiaTheme="minorEastAsia"/>
               <w:noProof/>
@@ -1095,7 +1095,7 @@
           <w:hyperlink w:anchor="_Toc210943321">
             <w:r>
               <w:rPr>
-                <w:rStyle w:val="Hyperlink"/>
+                <w:rStyle w:val="Hipervnculo"/>
                 <w:noProof/>
               </w:rPr>
               <w:t>Objetivos</w:t>
@@ -1142,7 +1142,7 @@
         </w:p>
         <w:p>
           <w:pPr>
-            <w:pStyle w:val="TOC1"/>
+            <w:pStyle w:val="TDC1"/>
             <w:rPr>
               <w:rFonts w:eastAsiaTheme="minorEastAsia"/>
               <w:noProof/>
@@ -1155,7 +1155,7 @@
           <w:hyperlink w:anchor="_Toc210943322">
             <w:r>
               <w:rPr>
-                <w:rStyle w:val="Hyperlink"/>
+                <w:rStyle w:val="Hipervnculo"/>
                 <w:noProof/>
               </w:rPr>
               <w:t>Metodología y Evidencias</w:t>
@@ -1202,7 +1202,7 @@
         </w:p>
         <w:p>
           <w:pPr>
-            <w:pStyle w:val="TOC2"/>
+            <w:pStyle w:val="TDC2"/>
             <w:rPr>
               <w:rFonts w:eastAsiaTheme="minorEastAsia"/>
               <w:noProof/>
@@ -1214,7 +1214,7 @@
           <w:hyperlink w:anchor="_Toc210943323">
             <w:r>
               <w:rPr>
-                <w:rStyle w:val="Hyperlink"/>
+                <w:rStyle w:val="Hipervnculo"/>
                 <w:rFonts w:asciiTheme="majorHAnsi" w:eastAsiaTheme="majorEastAsia" w:hAnsiTheme="majorHAnsi" w:cstheme="majorBidi"/>
                 <w:noProof/>
               </w:rPr>
@@ -1262,7 +1262,7 @@
         </w:p>
         <w:p>
           <w:pPr>
-            <w:pStyle w:val="TOC2"/>
+            <w:pStyle w:val="TDC2"/>
             <w:rPr>
               <w:rFonts w:eastAsiaTheme="minorEastAsia"/>
               <w:noProof/>
@@ -1274,7 +1274,7 @@
           <w:hyperlink w:anchor="_Toc210943324">
             <w:r>
               <w:rPr>
-                <w:rStyle w:val="Hyperlink"/>
+                <w:rStyle w:val="Hipervnculo"/>
                 <w:rFonts w:asciiTheme="majorHAnsi" w:eastAsiaTheme="majorEastAsia" w:hAnsiTheme="majorHAnsi" w:cstheme="majorBidi"/>
                 <w:noProof/>
               </w:rPr>
@@ -1322,7 +1322,7 @@
         </w:p>
         <w:p>
           <w:pPr>
-            <w:pStyle w:val="TOC2"/>
+            <w:pStyle w:val="TDC2"/>
             <w:rPr>
               <w:rFonts w:eastAsiaTheme="minorEastAsia"/>
               <w:noProof/>
@@ -1334,7 +1334,7 @@
           <w:hyperlink w:anchor="_Toc210943325">
             <w:r>
               <w:rPr>
-                <w:rStyle w:val="Hyperlink"/>
+                <w:rStyle w:val="Hipervnculo"/>
                 <w:rFonts w:asciiTheme="majorHAnsi" w:eastAsiaTheme="majorEastAsia" w:hAnsiTheme="majorHAnsi" w:cstheme="majorBidi"/>
                 <w:noProof/>
               </w:rPr>
@@ -1382,7 +1382,7 @@
         </w:p>
         <w:p>
           <w:pPr>
-            <w:pStyle w:val="TOC1"/>
+            <w:pStyle w:val="TDC1"/>
             <w:rPr>
               <w:rFonts w:eastAsiaTheme="minorEastAsia"/>
               <w:noProof/>
@@ -1395,7 +1395,7 @@
           <w:hyperlink w:anchor="_Toc210943326">
             <w:r>
               <w:rPr>
-                <w:rStyle w:val="Hyperlink"/>
+                <w:rStyle w:val="Hipervnculo"/>
                 <w:noProof/>
               </w:rPr>
               <w:t>Diagramas UML</w:t>
@@ -1442,7 +1442,7 @@
         </w:p>
         <w:p>
           <w:pPr>
-            <w:pStyle w:val="TOC1"/>
+            <w:pStyle w:val="TDC1"/>
             <w:rPr>
               <w:rFonts w:eastAsiaTheme="minorEastAsia"/>
               <w:noProof/>
@@ -1455,7 +1455,7 @@
           <w:hyperlink w:anchor="_Toc210943327">
             <w:r>
               <w:rPr>
-                <w:rStyle w:val="Hyperlink"/>
+                <w:rStyle w:val="Hipervnculo"/>
                 <w:noProof/>
               </w:rPr>
               <w:t>Diseño y estructura del sistema</w:t>
@@ -1502,7 +1502,7 @@
         </w:p>
         <w:p>
           <w:pPr>
-            <w:pStyle w:val="TOC1"/>
+            <w:pStyle w:val="TDC1"/>
             <w:rPr>
               <w:rFonts w:eastAsiaTheme="minorEastAsia"/>
               <w:noProof/>
@@ -1515,7 +1515,7 @@
           <w:hyperlink w:anchor="_Toc210943328">
             <w:r>
               <w:rPr>
-                <w:rStyle w:val="Hyperlink"/>
+                <w:rStyle w:val="Hipervnculo"/>
                 <w:noProof/>
               </w:rPr>
               <w:t>Capturas de pantalla del funcionamiento.</w:t>
@@ -1562,7 +1562,7 @@
         </w:p>
         <w:p>
           <w:pPr>
-            <w:pStyle w:val="TOC1"/>
+            <w:pStyle w:val="TDC1"/>
             <w:rPr>
               <w:rFonts w:eastAsiaTheme="minorEastAsia"/>
               <w:noProof/>
@@ -1575,7 +1575,7 @@
           <w:hyperlink w:anchor="_Toc210943329">
             <w:r>
               <w:rPr>
-                <w:rStyle w:val="Hyperlink"/>
+                <w:rStyle w:val="Hipervnculo"/>
                 <w:noProof/>
               </w:rPr>
               <w:t>Conclusiones y aprendizajes.</w:t>
@@ -1622,7 +1622,7 @@
         </w:p>
         <w:p>
           <w:pPr>
-            <w:pStyle w:val="TOCHeading"/>
+            <w:pStyle w:val="TtuloTDC"/>
           </w:pPr>
         </w:p>
         <w:p>
@@ -1647,10 +1647,11 @@
     </w:p>
     <w:p>
       <w:pPr>
-        <w:pStyle w:val="Heading1"/>
+        <w:pStyle w:val="Ttulo10"/>
       </w:pPr>
       <w:bookmarkStart w:id="0" w:name="_Toc210943319"/>
       <w:r>
+        <w:lastRenderedPageBreak/>
         <w:t>Introducción</w:t>
       </w:r>
       <w:bookmarkEnd w:id="0"/>
@@ -1674,7 +1675,7 @@
     </w:p>
     <w:p>
       <w:pPr>
-        <w:pStyle w:val="Heading1"/>
+        <w:pStyle w:val="Ttulo10"/>
       </w:pPr>
       <w:bookmarkStart w:id="1" w:name="_Toc210943320"/>
       <w:r>
@@ -1733,7 +1734,7 @@
     </w:p>
     <w:p>
       <w:pPr>
-        <w:pStyle w:val="Heading1"/>
+        <w:pStyle w:val="Ttulo10"/>
       </w:pPr>
       <w:bookmarkStart w:id="2" w:name="_Toc210943321"/>
       <w:r>
@@ -1758,7 +1759,7 @@
     </w:p>
     <w:p>
       <w:pPr>
-        <w:pStyle w:val="ListParagraph"/>
+        <w:pStyle w:val="Prrafodelista"/>
         <w:numPr>
           <w:ilvl w:val="0"/>
           <w:numId w:val="28"/>
@@ -1794,7 +1795,7 @@
     </w:p>
     <w:p>
       <w:pPr>
-        <w:pStyle w:val="ListParagraph"/>
+        <w:pStyle w:val="Prrafodelista"/>
         <w:numPr>
           <w:ilvl w:val="0"/>
           <w:numId w:val="28"/>
@@ -1814,7 +1815,7 @@
     </w:p>
     <w:p>
       <w:pPr>
-        <w:pStyle w:val="ListParagraph"/>
+        <w:pStyle w:val="Prrafodelista"/>
         <w:numPr>
           <w:ilvl w:val="0"/>
           <w:numId w:val="28"/>
@@ -1834,7 +1835,7 @@
     </w:p>
     <w:p>
       <w:pPr>
-        <w:pStyle w:val="ListParagraph"/>
+        <w:pStyle w:val="Prrafodelista"/>
         <w:numPr>
           <w:ilvl w:val="0"/>
           <w:numId w:val="28"/>
@@ -1854,7 +1855,7 @@
     </w:p>
     <w:p>
       <w:pPr>
-        <w:pStyle w:val="ListParagraph"/>
+        <w:pStyle w:val="Prrafodelista"/>
         <w:numPr>
           <w:ilvl w:val="0"/>
           <w:numId w:val="28"/>
@@ -1874,7 +1875,7 @@
     </w:p>
     <w:p>
       <w:pPr>
-        <w:pStyle w:val="ListParagraph"/>
+        <w:pStyle w:val="Prrafodelista"/>
         <w:numPr>
           <w:ilvl w:val="0"/>
           <w:numId w:val="28"/>
@@ -1926,7 +1927,7 @@
     </w:p>
     <w:p>
       <w:pPr>
-        <w:pStyle w:val="ListParagraph"/>
+        <w:pStyle w:val="Prrafodelista"/>
         <w:numPr>
           <w:ilvl w:val="0"/>
           <w:numId w:val="28"/>
@@ -1946,7 +1947,7 @@
     </w:p>
     <w:p>
       <w:pPr>
-        <w:pStyle w:val="Heading1"/>
+        <w:pStyle w:val="Ttulo10"/>
       </w:pPr>
       <w:bookmarkStart w:id="3" w:name="_Toc210943322"/>
       <w:r>
@@ -1959,7 +1960,7 @@
     </w:p>
     <w:p>
       <w:pPr>
-        <w:pStyle w:val="Heading2"/>
+        <w:pStyle w:val="Ttulo2"/>
         <w:rPr>
           <w:rFonts w:asciiTheme="majorHAnsi" w:eastAsiaTheme="majorEastAsia" w:hAnsiTheme="majorHAnsi" w:cstheme="majorBidi"/>
           <w:b w:val="0"/>
@@ -2043,7 +2044,7 @@
     </w:p>
     <w:p>
       <w:pPr>
-        <w:pStyle w:val="ListParagraph"/>
+        <w:pStyle w:val="Prrafodelista"/>
         <w:numPr>
           <w:ilvl w:val="0"/>
           <w:numId w:val="19"/>
@@ -2072,7 +2073,7 @@
     </w:p>
     <w:p>
       <w:pPr>
-        <w:pStyle w:val="ListParagraph"/>
+        <w:pStyle w:val="Prrafodelista"/>
         <w:numPr>
           <w:ilvl w:val="0"/>
           <w:numId w:val="19"/>
@@ -2101,7 +2102,7 @@
     </w:p>
     <w:p>
       <w:pPr>
-        <w:pStyle w:val="ListParagraph"/>
+        <w:pStyle w:val="Prrafodelista"/>
         <w:numPr>
           <w:ilvl w:val="0"/>
           <w:numId w:val="19"/>
@@ -2118,6 +2119,7 @@
           <w:b/>
           <w:color w:val="auto"/>
         </w:rPr>
+        <w:lastRenderedPageBreak/>
         <w:t>Desarrollador(es):</w:t>
       </w:r>
       <w:r>
@@ -2130,7 +2132,7 @@
     </w:p>
     <w:p>
       <w:pPr>
-        <w:pStyle w:val="Heading2"/>
+        <w:pStyle w:val="Ttulo2"/>
         <w:rPr>
           <w:rFonts w:asciiTheme="majorHAnsi" w:eastAsiaTheme="majorEastAsia" w:hAnsiTheme="majorHAnsi" w:cstheme="majorBidi"/>
           <w:b w:val="0"/>
@@ -2313,7 +2315,7 @@
     </w:p>
     <w:p>
       <w:pPr>
-        <w:pStyle w:val="ListParagraph"/>
+        <w:pStyle w:val="Prrafodelista"/>
         <w:numPr>
           <w:ilvl w:val="0"/>
           <w:numId w:val="10"/>
@@ -2334,7 +2336,7 @@
     </w:p>
     <w:p>
       <w:pPr>
-        <w:pStyle w:val="ListParagraph"/>
+        <w:pStyle w:val="Prrafodelista"/>
         <w:numPr>
           <w:ilvl w:val="0"/>
           <w:numId w:val="10"/>
@@ -2354,7 +2356,7 @@
     </w:p>
     <w:p>
       <w:pPr>
-        <w:pStyle w:val="ListParagraph"/>
+        <w:pStyle w:val="Prrafodelista"/>
         <w:numPr>
           <w:ilvl w:val="0"/>
           <w:numId w:val="10"/>
@@ -2381,7 +2383,7 @@
     </w:p>
     <w:p>
       <w:pPr>
-        <w:pStyle w:val="ListParagraph"/>
+        <w:pStyle w:val="Prrafodelista"/>
         <w:numPr>
           <w:ilvl w:val="0"/>
           <w:numId w:val="10"/>
@@ -2401,7 +2403,7 @@
     </w:p>
     <w:p>
       <w:pPr>
-        <w:pStyle w:val="ListParagraph"/>
+        <w:pStyle w:val="Prrafodelista"/>
         <w:rPr>
           <w:rFonts w:ascii="Calibri" w:eastAsia="Calibri" w:hAnsi="Calibri" w:cs="Calibri"/>
           <w:color w:val="auto"/>
@@ -2484,7 +2486,7 @@
     </w:p>
     <w:p>
       <w:pPr>
-        <w:pStyle w:val="ListParagraph"/>
+        <w:pStyle w:val="Prrafodelista"/>
         <w:numPr>
           <w:ilvl w:val="0"/>
           <w:numId w:val="9"/>
@@ -2506,7 +2508,7 @@
     </w:p>
     <w:p>
       <w:pPr>
-        <w:pStyle w:val="ListParagraph"/>
+        <w:pStyle w:val="Prrafodelista"/>
         <w:numPr>
           <w:ilvl w:val="0"/>
           <w:numId w:val="9"/>
@@ -2528,7 +2530,7 @@
     </w:p>
     <w:p>
       <w:pPr>
-        <w:pStyle w:val="ListParagraph"/>
+        <w:pStyle w:val="Prrafodelista"/>
         <w:numPr>
           <w:ilvl w:val="0"/>
           <w:numId w:val="9"/>
@@ -2550,7 +2552,7 @@
     </w:p>
     <w:p>
       <w:pPr>
-        <w:pStyle w:val="ListParagraph"/>
+        <w:pStyle w:val="Prrafodelista"/>
         <w:numPr>
           <w:ilvl w:val="0"/>
           <w:numId w:val="9"/>
@@ -2570,7 +2572,7 @@
     </w:p>
     <w:p>
       <w:pPr>
-        <w:pStyle w:val="ListParagraph"/>
+        <w:pStyle w:val="Prrafodelista"/>
         <w:numPr>
           <w:ilvl w:val="0"/>
           <w:numId w:val="9"/>
@@ -2590,7 +2592,7 @@
     </w:p>
     <w:p>
       <w:pPr>
-        <w:pStyle w:val="ListParagraph"/>
+        <w:pStyle w:val="Prrafodelista"/>
         <w:rPr>
           <w:rFonts w:ascii="Calibri" w:eastAsia="Calibri" w:hAnsi="Calibri" w:cs="Calibri"/>
           <w:color w:val="auto"/>
@@ -2663,7 +2665,7 @@
     </w:p>
     <w:p>
       <w:pPr>
-        <w:pStyle w:val="ListParagraph"/>
+        <w:pStyle w:val="Prrafodelista"/>
         <w:numPr>
           <w:ilvl w:val="0"/>
           <w:numId w:val="24"/>
@@ -2684,7 +2686,7 @@
     </w:p>
     <w:p>
       <w:pPr>
-        <w:pStyle w:val="ListParagraph"/>
+        <w:pStyle w:val="Prrafodelista"/>
         <w:numPr>
           <w:ilvl w:val="0"/>
           <w:numId w:val="24"/>
@@ -2705,7 +2707,7 @@
     </w:p>
     <w:p>
       <w:pPr>
-        <w:pStyle w:val="ListParagraph"/>
+        <w:pStyle w:val="Prrafodelista"/>
         <w:numPr>
           <w:ilvl w:val="0"/>
           <w:numId w:val="24"/>
@@ -2726,7 +2728,7 @@
     </w:p>
     <w:p>
       <w:pPr>
-        <w:pStyle w:val="ListParagraph"/>
+        <w:pStyle w:val="Prrafodelista"/>
         <w:numPr>
           <w:ilvl w:val="0"/>
           <w:numId w:val="24"/>
@@ -2742,12 +2744,13 @@
           <w:rFonts w:ascii="Calibri" w:eastAsia="Calibri" w:hAnsi="Calibri" w:cs="Calibri"/>
           <w:color w:val="auto"/>
         </w:rPr>
+        <w:lastRenderedPageBreak/>
         <w:t>Documentar flujo de autenticación</w:t>
       </w:r>
     </w:p>
     <w:p>
       <w:pPr>
-        <w:pStyle w:val="ListParagraph"/>
+        <w:pStyle w:val="Prrafodelista"/>
         <w:rPr>
           <w:rFonts w:ascii="Calibri" w:eastAsia="Calibri" w:hAnsi="Calibri" w:cs="Calibri"/>
           <w:color w:val="auto"/>
@@ -2807,7 +2810,7 @@
     </w:p>
     <w:p>
       <w:pPr>
-        <w:pStyle w:val="ListParagraph"/>
+        <w:pStyle w:val="Prrafodelista"/>
         <w:numPr>
           <w:ilvl w:val="0"/>
           <w:numId w:val="23"/>
@@ -2845,7 +2848,7 @@
     </w:p>
     <w:p>
       <w:pPr>
-        <w:pStyle w:val="ListParagraph"/>
+        <w:pStyle w:val="Prrafodelista"/>
         <w:numPr>
           <w:ilvl w:val="0"/>
           <w:numId w:val="23"/>
@@ -2883,7 +2886,7 @@
     </w:p>
     <w:p>
       <w:pPr>
-        <w:pStyle w:val="ListParagraph"/>
+        <w:pStyle w:val="Prrafodelista"/>
         <w:numPr>
           <w:ilvl w:val="0"/>
           <w:numId w:val="23"/>
@@ -2905,7 +2908,7 @@
     </w:p>
     <w:p>
       <w:pPr>
-        <w:pStyle w:val="ListParagraph"/>
+        <w:pStyle w:val="Prrafodelista"/>
         <w:numPr>
           <w:ilvl w:val="0"/>
           <w:numId w:val="23"/>
@@ -2927,7 +2930,7 @@
     </w:p>
     <w:p>
       <w:pPr>
-        <w:pStyle w:val="ListParagraph"/>
+        <w:pStyle w:val="Prrafodelista"/>
         <w:numPr>
           <w:ilvl w:val="0"/>
           <w:numId w:val="23"/>
@@ -2949,7 +2952,7 @@
     </w:p>
     <w:p>
       <w:pPr>
-        <w:pStyle w:val="ListParagraph"/>
+        <w:pStyle w:val="Prrafodelista"/>
         <w:rPr>
           <w:rFonts w:ascii="Calibri" w:eastAsia="Calibri" w:hAnsi="Calibri" w:cs="Calibri"/>
           <w:color w:val="auto"/>
@@ -2991,7 +2994,25 @@
           <w:rFonts w:ascii="Calibri" w:eastAsia="Calibri" w:hAnsi="Calibri" w:cs="Calibri"/>
         </w:rPr>
         <w:br/>
-        <w:t>Entregables: Clases, atributos y herencias.</w:t>
+        <w:t xml:space="preserve">Entregables: </w:t>
+      </w:r>
+      <w:r>
+        <w:rPr>
+          <w:rFonts w:ascii="Calibri" w:eastAsia="Calibri" w:hAnsi="Calibri" w:cs="Calibri"/>
+        </w:rPr>
+        <w:t xml:space="preserve">Lista de </w:t>
+      </w:r>
+      <w:r>
+        <w:rPr>
+          <w:rFonts w:ascii="Calibri" w:eastAsia="Calibri" w:hAnsi="Calibri" w:cs="Calibri"/>
+        </w:rPr>
+        <w:t>Clases</w:t>
+      </w:r>
+      <w:r>
+        <w:rPr>
+          <w:rFonts w:ascii="Calibri" w:eastAsia="Calibri" w:hAnsi="Calibri" w:cs="Calibri"/>
+        </w:rPr>
+        <w:t xml:space="preserve"> creadas.</w:t>
       </w:r>
     </w:p>
     <w:p>
@@ -3009,7 +3030,7 @@
     </w:p>
     <w:p>
       <w:pPr>
-        <w:pStyle w:val="ListParagraph"/>
+        <w:pStyle w:val="Prrafodelista"/>
         <w:numPr>
           <w:ilvl w:val="0"/>
           <w:numId w:val="22"/>
@@ -3031,7 +3052,7 @@
     </w:p>
     <w:p>
       <w:pPr>
-        <w:pStyle w:val="ListParagraph"/>
+        <w:pStyle w:val="Prrafodelista"/>
         <w:numPr>
           <w:ilvl w:val="0"/>
           <w:numId w:val="22"/>
@@ -3053,7 +3074,7 @@
     </w:p>
     <w:p>
       <w:pPr>
-        <w:pStyle w:val="ListParagraph"/>
+        <w:pStyle w:val="Prrafodelista"/>
         <w:numPr>
           <w:ilvl w:val="0"/>
           <w:numId w:val="22"/>
@@ -3083,7 +3104,7 @@
     </w:p>
     <w:p>
       <w:pPr>
-        <w:pStyle w:val="ListParagraph"/>
+        <w:pStyle w:val="Prrafodelista"/>
         <w:rPr>
           <w:rFonts w:ascii="Calibri" w:eastAsia="Calibri" w:hAnsi="Calibri" w:cs="Calibri"/>
           <w:color w:val="auto"/>
@@ -3133,7 +3154,7 @@
         <w:rPr>
           <w:rFonts w:ascii="Calibri" w:eastAsia="Calibri" w:hAnsi="Calibri" w:cs="Calibri"/>
         </w:rPr>
-        <w:t>S</w:t>
+        <w:t>Evidenciar s</w:t>
       </w:r>
       <w:r>
         <w:rPr>
@@ -3157,7 +3178,7 @@
     </w:p>
     <w:p>
       <w:pPr>
-        <w:pStyle w:val="ListParagraph"/>
+        <w:pStyle w:val="Prrafodelista"/>
         <w:numPr>
           <w:ilvl w:val="0"/>
           <w:numId w:val="21"/>
@@ -3176,10 +3197,18 @@
         </w:rPr>
         <w:t>Integrar autenticación + CRUDs</w:t>
       </w:r>
-    </w:p>
-    <w:p>
-      <w:pPr>
-        <w:pStyle w:val="ListParagraph"/>
+      <w:r>
+        <w:rPr>
+          <w:rFonts w:ascii="Calibri" w:eastAsia="Calibri" w:hAnsi="Calibri" w:cs="Calibri"/>
+          <w:color w:val="auto"/>
+          <w:szCs w:val="22"/>
+        </w:rPr>
+        <w:t xml:space="preserve"> + POO</w:t>
+      </w:r>
+    </w:p>
+    <w:p>
+      <w:pPr>
+        <w:pStyle w:val="Prrafodelista"/>
         <w:numPr>
           <w:ilvl w:val="0"/>
           <w:numId w:val="21"/>
@@ -3201,7 +3230,7 @@
     </w:p>
     <w:p>
       <w:pPr>
-        <w:pStyle w:val="ListParagraph"/>
+        <w:pStyle w:val="Prrafodelista"/>
         <w:numPr>
           <w:ilvl w:val="0"/>
           <w:numId w:val="21"/>
@@ -3223,7 +3252,7 @@
     </w:p>
     <w:p>
       <w:pPr>
-        <w:pStyle w:val="ListParagraph"/>
+        <w:pStyle w:val="Prrafodelista"/>
         <w:numPr>
           <w:ilvl w:val="0"/>
           <w:numId w:val="21"/>
@@ -3245,7 +3274,7 @@
     </w:p>
     <w:p>
       <w:pPr>
-        <w:pStyle w:val="ListParagraph"/>
+        <w:pStyle w:val="Prrafodelista"/>
         <w:numPr>
           <w:ilvl w:val="0"/>
           <w:numId w:val="21"/>
@@ -3267,7 +3296,7 @@
     </w:p>
     <w:p>
       <w:pPr>
-        <w:pStyle w:val="ListParagraph"/>
+        <w:pStyle w:val="Prrafodelista"/>
         <w:rPr>
           <w:rFonts w:ascii="Calibri" w:eastAsia="Calibri" w:hAnsi="Calibri" w:cs="Calibri"/>
           <w:color w:val="auto"/>
@@ -3296,6 +3325,7 @@
       <w:pPr>
         <w:rPr>
           <w:rFonts w:ascii="Calibri" w:eastAsia="Calibri" w:hAnsi="Calibri" w:cs="Calibri"/>
+          <w:u w:val="single"/>
         </w:rPr>
       </w:pPr>
       <w:r>
@@ -3335,7 +3365,7 @@
     </w:p>
     <w:p>
       <w:pPr>
-        <w:pStyle w:val="ListParagraph"/>
+        <w:pStyle w:val="Prrafodelista"/>
         <w:numPr>
           <w:ilvl w:val="0"/>
           <w:numId w:val="20"/>
@@ -3352,12 +3382,13 @@
           <w:color w:val="auto"/>
           <w:szCs w:val="22"/>
         </w:rPr>
+        <w:lastRenderedPageBreak/>
         <w:t>Finalizar informe técnico completando ítems faltantes</w:t>
       </w:r>
     </w:p>
     <w:p>
       <w:pPr>
-        <w:pStyle w:val="ListParagraph"/>
+        <w:pStyle w:val="Prrafodelista"/>
         <w:numPr>
           <w:ilvl w:val="0"/>
           <w:numId w:val="20"/>
@@ -3379,7 +3410,7 @@
     </w:p>
     <w:p>
       <w:pPr>
-        <w:pStyle w:val="ListParagraph"/>
+        <w:pStyle w:val="Prrafodelista"/>
         <w:numPr>
           <w:ilvl w:val="0"/>
           <w:numId w:val="20"/>
@@ -3400,7 +3431,7 @@
     </w:p>
     <w:p>
       <w:pPr>
-        <w:pStyle w:val="Heading2"/>
+        <w:pStyle w:val="Ttulo2"/>
         <w:rPr>
           <w:rFonts w:asciiTheme="majorHAnsi" w:eastAsiaTheme="majorEastAsia" w:hAnsiTheme="majorHAnsi" w:cstheme="majorBidi"/>
           <w:b w:val="0"/>
@@ -3545,7 +3576,7 @@
     </w:p>
     <w:p>
       <w:pPr>
-        <w:pStyle w:val="ListParagraph"/>
+        <w:pStyle w:val="Prrafodelista"/>
         <w:numPr>
           <w:ilvl w:val="0"/>
           <w:numId w:val="20"/>
@@ -3565,7 +3596,7 @@
     </w:p>
     <w:p>
       <w:pPr>
-        <w:pStyle w:val="ListParagraph"/>
+        <w:pStyle w:val="Prrafodelista"/>
         <w:numPr>
           <w:ilvl w:val="0"/>
           <w:numId w:val="20"/>
@@ -3585,7 +3616,7 @@
     </w:p>
     <w:p>
       <w:pPr>
-        <w:pStyle w:val="ListParagraph"/>
+        <w:pStyle w:val="Prrafodelista"/>
         <w:numPr>
           <w:ilvl w:val="0"/>
           <w:numId w:val="20"/>
@@ -3605,7 +3636,7 @@
     </w:p>
     <w:p>
       <w:pPr>
-        <w:pStyle w:val="ListParagraph"/>
+        <w:pStyle w:val="Prrafodelista"/>
         <w:rPr>
           <w:rFonts w:ascii="Calibri" w:eastAsia="Calibri" w:hAnsi="Calibri" w:cs="Calibri"/>
           <w:color w:val="auto"/>
@@ -3758,6 +3789,7 @@
           <w:b/>
           <w:bCs/>
         </w:rPr>
+        <w:lastRenderedPageBreak/>
         <w:t xml:space="preserve">Evidencias </w:t>
       </w:r>
       <w:r>
@@ -4062,6 +4094,7 @@
           <w:b/>
           <w:bCs/>
         </w:rPr>
+        <w:lastRenderedPageBreak/>
         <w:t>Validación correcta del registro con hash:</w:t>
       </w:r>
       <w:r>
@@ -4135,7 +4168,7 @@
     </w:p>
     <w:p>
       <w:pPr>
-        <w:pStyle w:val="ListParagraph"/>
+        <w:pStyle w:val="Prrafodelista"/>
         <w:numPr>
           <w:ilvl w:val="0"/>
           <w:numId w:val="25"/>
@@ -4153,7 +4186,7 @@
     </w:p>
     <w:p>
       <w:pPr>
-        <w:pStyle w:val="ListParagraph"/>
+        <w:pStyle w:val="Prrafodelista"/>
         <w:numPr>
           <w:ilvl w:val="0"/>
           <w:numId w:val="25"/>
@@ -4171,7 +4204,7 @@
     </w:p>
     <w:p>
       <w:pPr>
-        <w:pStyle w:val="ListParagraph"/>
+        <w:pStyle w:val="Prrafodelista"/>
         <w:numPr>
           <w:ilvl w:val="0"/>
           <w:numId w:val="25"/>
@@ -4267,7 +4300,7 @@
     </w:p>
     <w:p>
       <w:pPr>
-        <w:pStyle w:val="ListParagraph"/>
+        <w:pStyle w:val="Prrafodelista"/>
         <w:numPr>
           <w:ilvl w:val="0"/>
           <w:numId w:val="25"/>
@@ -4291,7 +4324,7 @@
     </w:p>
     <w:p>
       <w:pPr>
-        <w:pStyle w:val="ListParagraph"/>
+        <w:pStyle w:val="Prrafodelista"/>
         <w:numPr>
           <w:ilvl w:val="0"/>
           <w:numId w:val="25"/>
@@ -4309,7 +4342,7 @@
     </w:p>
     <w:p>
       <w:pPr>
-        <w:pStyle w:val="ListParagraph"/>
+        <w:pStyle w:val="Prrafodelista"/>
         <w:numPr>
           <w:ilvl w:val="0"/>
           <w:numId w:val="25"/>
@@ -4363,7 +4396,7 @@
     </w:p>
     <w:p>
       <w:pPr>
-        <w:pStyle w:val="ListParagraph"/>
+        <w:pStyle w:val="Prrafodelista"/>
         <w:numPr>
           <w:ilvl w:val="0"/>
           <w:numId w:val="25"/>
@@ -4428,7 +4461,7 @@
     </w:p>
     <w:p>
       <w:pPr>
-        <w:pStyle w:val="ListParagraph"/>
+        <w:pStyle w:val="Prrafodelista"/>
         <w:numPr>
           <w:ilvl w:val="0"/>
           <w:numId w:val="26"/>
@@ -4474,7 +4507,7 @@
     </w:p>
     <w:p>
       <w:pPr>
-        <w:pStyle w:val="ListParagraph"/>
+        <w:pStyle w:val="Prrafodelista"/>
         <w:numPr>
           <w:ilvl w:val="1"/>
           <w:numId w:val="26"/>
@@ -4500,7 +4533,7 @@
     </w:p>
     <w:p>
       <w:pPr>
-        <w:pStyle w:val="ListParagraph"/>
+        <w:pStyle w:val="Prrafodelista"/>
         <w:numPr>
           <w:ilvl w:val="1"/>
           <w:numId w:val="26"/>
@@ -4526,7 +4559,7 @@
     </w:p>
     <w:p>
       <w:pPr>
-        <w:pStyle w:val="ListParagraph"/>
+        <w:pStyle w:val="Prrafodelista"/>
         <w:numPr>
           <w:ilvl w:val="1"/>
           <w:numId w:val="26"/>
@@ -4552,7 +4585,7 @@
     </w:p>
     <w:p>
       <w:pPr>
-        <w:pStyle w:val="ListParagraph"/>
+        <w:pStyle w:val="Prrafodelista"/>
         <w:numPr>
           <w:ilvl w:val="1"/>
           <w:numId w:val="26"/>
@@ -4578,7 +4611,7 @@
     </w:p>
     <w:p>
       <w:pPr>
-        <w:pStyle w:val="ListParagraph"/>
+        <w:pStyle w:val="Prrafodelista"/>
         <w:numPr>
           <w:ilvl w:val="1"/>
           <w:numId w:val="26"/>
@@ -4604,7 +4637,7 @@
     </w:p>
     <w:p>
       <w:pPr>
-        <w:pStyle w:val="ListParagraph"/>
+        <w:pStyle w:val="Prrafodelista"/>
         <w:numPr>
           <w:ilvl w:val="1"/>
           <w:numId w:val="26"/>
@@ -4630,7 +4663,7 @@
     </w:p>
     <w:p>
       <w:pPr>
-        <w:pStyle w:val="ListParagraph"/>
+        <w:pStyle w:val="Prrafodelista"/>
         <w:numPr>
           <w:ilvl w:val="1"/>
           <w:numId w:val="26"/>
@@ -4656,7 +4689,7 @@
     </w:p>
     <w:p>
       <w:pPr>
-        <w:pStyle w:val="ListParagraph"/>
+        <w:pStyle w:val="Prrafodelista"/>
         <w:ind w:left="1440"/>
         <w:rPr>
           <w:rFonts w:ascii="Calibri" w:eastAsia="Calibri" w:hAnsi="Calibri" w:cs="Calibri"/>
@@ -4667,7 +4700,7 @@
     </w:p>
     <w:p>
       <w:pPr>
-        <w:pStyle w:val="ListParagraph"/>
+        <w:pStyle w:val="Prrafodelista"/>
         <w:numPr>
           <w:ilvl w:val="0"/>
           <w:numId w:val="26"/>
@@ -4705,7 +4738,7 @@
     </w:p>
     <w:p>
       <w:pPr>
-        <w:pStyle w:val="ListParagraph"/>
+        <w:pStyle w:val="Prrafodelista"/>
         <w:numPr>
           <w:ilvl w:val="1"/>
           <w:numId w:val="26"/>
@@ -4731,7 +4764,7 @@
     </w:p>
     <w:p>
       <w:pPr>
-        <w:pStyle w:val="ListParagraph"/>
+        <w:pStyle w:val="Prrafodelista"/>
         <w:numPr>
           <w:ilvl w:val="1"/>
           <w:numId w:val="26"/>
@@ -4757,7 +4790,7 @@
     </w:p>
     <w:p>
       <w:pPr>
-        <w:pStyle w:val="ListParagraph"/>
+        <w:pStyle w:val="Prrafodelista"/>
         <w:numPr>
           <w:ilvl w:val="1"/>
           <w:numId w:val="26"/>
@@ -4783,7 +4816,7 @@
     </w:p>
     <w:p>
       <w:pPr>
-        <w:pStyle w:val="ListParagraph"/>
+        <w:pStyle w:val="Prrafodelista"/>
         <w:numPr>
           <w:ilvl w:val="1"/>
           <w:numId w:val="26"/>
@@ -4809,7 +4842,7 @@
     </w:p>
     <w:p>
       <w:pPr>
-        <w:pStyle w:val="ListParagraph"/>
+        <w:pStyle w:val="Prrafodelista"/>
         <w:ind w:left="1440"/>
         <w:rPr>
           <w:rFonts w:ascii="Calibri" w:eastAsia="Calibri" w:hAnsi="Calibri" w:cs="Calibri"/>
@@ -4818,7 +4851,7 @@
     </w:p>
     <w:p>
       <w:pPr>
-        <w:pStyle w:val="ListParagraph"/>
+        <w:pStyle w:val="Prrafodelista"/>
         <w:numPr>
           <w:ilvl w:val="0"/>
           <w:numId w:val="26"/>
@@ -4835,12 +4868,13 @@
           <w:b/>
           <w:bCs/>
         </w:rPr>
+        <w:lastRenderedPageBreak/>
         <w:t>Tabla “veterinarios”:</w:t>
       </w:r>
     </w:p>
     <w:p>
       <w:pPr>
-        <w:pStyle w:val="ListParagraph"/>
+        <w:pStyle w:val="Prrafodelista"/>
         <w:numPr>
           <w:ilvl w:val="1"/>
           <w:numId w:val="26"/>
@@ -4866,7 +4900,7 @@
     </w:p>
     <w:p>
       <w:pPr>
-        <w:pStyle w:val="ListParagraph"/>
+        <w:pStyle w:val="Prrafodelista"/>
         <w:numPr>
           <w:ilvl w:val="1"/>
           <w:numId w:val="26"/>
@@ -4892,7 +4926,7 @@
     </w:p>
     <w:p>
       <w:pPr>
-        <w:pStyle w:val="ListParagraph"/>
+        <w:pStyle w:val="Prrafodelista"/>
         <w:numPr>
           <w:ilvl w:val="1"/>
           <w:numId w:val="26"/>
@@ -4918,7 +4952,7 @@
     </w:p>
     <w:p>
       <w:pPr>
-        <w:pStyle w:val="ListParagraph"/>
+        <w:pStyle w:val="Prrafodelista"/>
         <w:numPr>
           <w:ilvl w:val="1"/>
           <w:numId w:val="26"/>
@@ -4944,7 +4978,7 @@
     </w:p>
     <w:p>
       <w:pPr>
-        <w:pStyle w:val="ListParagraph"/>
+        <w:pStyle w:val="Prrafodelista"/>
         <w:numPr>
           <w:ilvl w:val="1"/>
           <w:numId w:val="26"/>
@@ -4970,7 +5004,7 @@
     </w:p>
     <w:p>
       <w:pPr>
-        <w:pStyle w:val="ListParagraph"/>
+        <w:pStyle w:val="Prrafodelista"/>
         <w:numPr>
           <w:ilvl w:val="1"/>
           <w:numId w:val="26"/>
@@ -4996,7 +5030,7 @@
     </w:p>
     <w:p>
       <w:pPr>
-        <w:pStyle w:val="ListParagraph"/>
+        <w:pStyle w:val="Prrafodelista"/>
         <w:numPr>
           <w:ilvl w:val="1"/>
           <w:numId w:val="26"/>
@@ -5022,7 +5056,7 @@
     </w:p>
     <w:p>
       <w:pPr>
-        <w:pStyle w:val="ListParagraph"/>
+        <w:pStyle w:val="Prrafodelista"/>
         <w:ind w:left="1440"/>
         <w:rPr>
           <w:rFonts w:ascii="Calibri" w:eastAsia="Calibri" w:hAnsi="Calibri" w:cs="Calibri"/>
@@ -5033,7 +5067,7 @@
     </w:p>
     <w:p>
       <w:pPr>
-        <w:pStyle w:val="ListParagraph"/>
+        <w:pStyle w:val="Prrafodelista"/>
         <w:numPr>
           <w:ilvl w:val="0"/>
           <w:numId w:val="26"/>
@@ -5071,7 +5105,7 @@
     </w:p>
     <w:p>
       <w:pPr>
-        <w:pStyle w:val="ListParagraph"/>
+        <w:pStyle w:val="Prrafodelista"/>
         <w:numPr>
           <w:ilvl w:val="1"/>
           <w:numId w:val="26"/>
@@ -5095,7 +5129,7 @@
     </w:p>
     <w:p>
       <w:pPr>
-        <w:pStyle w:val="ListParagraph"/>
+        <w:pStyle w:val="Prrafodelista"/>
         <w:numPr>
           <w:ilvl w:val="1"/>
           <w:numId w:val="26"/>
@@ -5119,7 +5153,7 @@
     </w:p>
     <w:p>
       <w:pPr>
-        <w:pStyle w:val="ListParagraph"/>
+        <w:pStyle w:val="Prrafodelista"/>
         <w:numPr>
           <w:ilvl w:val="1"/>
           <w:numId w:val="26"/>
@@ -5143,7 +5177,7 @@
     </w:p>
     <w:p>
       <w:pPr>
-        <w:pStyle w:val="ListParagraph"/>
+        <w:pStyle w:val="Prrafodelista"/>
         <w:ind w:left="1440"/>
         <w:rPr>
           <w:rFonts w:ascii="Calibri" w:eastAsia="Calibri" w:hAnsi="Calibri" w:cs="Calibri"/>
@@ -5169,7 +5203,7 @@
     </w:p>
     <w:p>
       <w:pPr>
-        <w:pStyle w:val="ListParagraph"/>
+        <w:pStyle w:val="Prrafodelista"/>
         <w:numPr>
           <w:ilvl w:val="0"/>
           <w:numId w:val="27"/>
@@ -5195,7 +5229,7 @@
     </w:p>
     <w:p>
       <w:pPr>
-        <w:pStyle w:val="ListParagraph"/>
+        <w:pStyle w:val="Prrafodelista"/>
         <w:numPr>
           <w:ilvl w:val="0"/>
           <w:numId w:val="27"/>
@@ -5221,15 +5255,15 @@
     </w:p>
     <w:p>
       <w:pPr>
-        <w:pStyle w:val="ListParagraph"/>
-        <w:rPr>
-          <w:rFonts w:ascii="Calibri" w:eastAsia="Calibri" w:hAnsi="Calibri" w:cs="Calibri"/>
-        </w:rPr>
-      </w:pPr>
-    </w:p>
-    <w:p>
-      <w:pPr>
-        <w:pStyle w:val="Heading1"/>
+        <w:pStyle w:val="Prrafodelista"/>
+        <w:rPr>
+          <w:rFonts w:ascii="Calibri" w:eastAsia="Calibri" w:hAnsi="Calibri" w:cs="Calibri"/>
+        </w:rPr>
+      </w:pPr>
+    </w:p>
+    <w:p>
+      <w:pPr>
+        <w:pStyle w:val="Ttulo10"/>
       </w:pPr>
       <w:bookmarkStart w:id="6" w:name="_Toc210943326"/>
       <w:r>
@@ -5338,7 +5372,14 @@
         <w:rPr>
           <w:rFonts w:ascii="Calibri" w:eastAsia="Calibri" w:hAnsi="Calibri" w:cs="Calibri"/>
         </w:rPr>
-        <w:t xml:space="preserve">, la cual abstrae las operaciones de almacenamiento y recuperación de información desde una base de datos SQLite. Para garantizar la seguridad del sistema, se incluye la clase </w:t>
+        <w:t xml:space="preserve">, la cual abstrae las operaciones de almacenamiento y recuperación de información desde una base de datos SQLite. Para garantizar la </w:t>
+      </w:r>
+      <w:r>
+        <w:rPr>
+          <w:rFonts w:ascii="Calibri" w:eastAsia="Calibri" w:hAnsi="Calibri" w:cs="Calibri"/>
+        </w:rPr>
+        <w:lastRenderedPageBreak/>
+        <w:t xml:space="preserve">seguridad del sistema, se incluye la clase </w:t>
       </w:r>
       <w:r>
         <w:rPr>
@@ -5455,10 +5496,11 @@
     </w:p>
     <w:p>
       <w:pPr>
-        <w:pStyle w:val="Heading1"/>
+        <w:pStyle w:val="Ttulo10"/>
       </w:pPr>
       <w:bookmarkStart w:id="7" w:name="_Toc210943327"/>
       <w:r>
+        <w:lastRenderedPageBreak/>
         <w:t>Diseño y estructura del sistema</w:t>
       </w:r>
       <w:bookmarkEnd w:id="7"/>
@@ -5510,7 +5552,7 @@
     </w:p>
     <w:p>
       <w:pPr>
-        <w:pStyle w:val="ListParagraph"/>
+        <w:pStyle w:val="Prrafodelista"/>
         <w:numPr>
           <w:ilvl w:val="0"/>
           <w:numId w:val="7"/>
@@ -5537,7 +5579,7 @@
     </w:p>
     <w:p>
       <w:pPr>
-        <w:pStyle w:val="ListParagraph"/>
+        <w:pStyle w:val="Prrafodelista"/>
         <w:numPr>
           <w:ilvl w:val="0"/>
           <w:numId w:val="7"/>
@@ -5564,7 +5606,7 @@
     </w:p>
     <w:p>
       <w:pPr>
-        <w:pStyle w:val="ListParagraph"/>
+        <w:pStyle w:val="Prrafodelista"/>
         <w:numPr>
           <w:ilvl w:val="0"/>
           <w:numId w:val="7"/>
@@ -5591,7 +5633,7 @@
     </w:p>
     <w:p>
       <w:pPr>
-        <w:pStyle w:val="ListParagraph"/>
+        <w:pStyle w:val="Prrafodelista"/>
         <w:numPr>
           <w:ilvl w:val="0"/>
           <w:numId w:val="7"/>
@@ -5618,7 +5660,7 @@
     </w:p>
     <w:p>
       <w:pPr>
-        <w:pStyle w:val="ListParagraph"/>
+        <w:pStyle w:val="Prrafodelista"/>
         <w:numPr>
           <w:ilvl w:val="0"/>
           <w:numId w:val="7"/>
@@ -5676,7 +5718,7 @@
     </w:p>
     <w:p>
       <w:pPr>
-        <w:pStyle w:val="ListParagraph"/>
+        <w:pStyle w:val="Prrafodelista"/>
         <w:numPr>
           <w:ilvl w:val="0"/>
           <w:numId w:val="6"/>
@@ -5703,7 +5745,7 @@
     </w:p>
     <w:p>
       <w:pPr>
-        <w:pStyle w:val="ListParagraph"/>
+        <w:pStyle w:val="Prrafodelista"/>
         <w:numPr>
           <w:ilvl w:val="0"/>
           <w:numId w:val="6"/>
@@ -5730,7 +5772,7 @@
     </w:p>
     <w:p>
       <w:pPr>
-        <w:pStyle w:val="ListParagraph"/>
+        <w:pStyle w:val="Prrafodelista"/>
         <w:numPr>
           <w:ilvl w:val="0"/>
           <w:numId w:val="6"/>
@@ -5757,7 +5799,7 @@
     </w:p>
     <w:p>
       <w:pPr>
-        <w:pStyle w:val="ListParagraph"/>
+        <w:pStyle w:val="Prrafodelista"/>
         <w:numPr>
           <w:ilvl w:val="0"/>
           <w:numId w:val="6"/>
@@ -5830,7 +5872,7 @@
     </w:p>
     <w:p>
       <w:pPr>
-        <w:pStyle w:val="ListParagraph"/>
+        <w:pStyle w:val="Prrafodelista"/>
         <w:numPr>
           <w:ilvl w:val="0"/>
           <w:numId w:val="5"/>
@@ -5855,7 +5897,7 @@
     </w:p>
     <w:p>
       <w:pPr>
-        <w:pStyle w:val="ListParagraph"/>
+        <w:pStyle w:val="Prrafodelista"/>
         <w:numPr>
           <w:ilvl w:val="0"/>
           <w:numId w:val="5"/>
@@ -5931,6 +5973,7 @@
           <w:b/>
           <w:bCs/>
         </w:rPr>
+        <w:lastRenderedPageBreak/>
         <w:t>Base de datos</w:t>
       </w:r>
     </w:p>
@@ -5950,7 +5993,7 @@
     </w:p>
     <w:p>
       <w:pPr>
-        <w:pStyle w:val="ListParagraph"/>
+        <w:pStyle w:val="Prrafodelista"/>
         <w:numPr>
           <w:ilvl w:val="0"/>
           <w:numId w:val="4"/>
@@ -5969,7 +6012,7 @@
     </w:p>
     <w:p>
       <w:pPr>
-        <w:pStyle w:val="ListParagraph"/>
+        <w:pStyle w:val="Prrafodelista"/>
         <w:numPr>
           <w:ilvl w:val="0"/>
           <w:numId w:val="4"/>
@@ -5988,7 +6031,7 @@
     </w:p>
     <w:p>
       <w:pPr>
-        <w:pStyle w:val="ListParagraph"/>
+        <w:pStyle w:val="Prrafodelista"/>
         <w:numPr>
           <w:ilvl w:val="0"/>
           <w:numId w:val="4"/>
@@ -6007,7 +6050,7 @@
     </w:p>
     <w:p>
       <w:pPr>
-        <w:pStyle w:val="ListParagraph"/>
+        <w:pStyle w:val="Prrafodelista"/>
         <w:numPr>
           <w:ilvl w:val="0"/>
           <w:numId w:val="4"/>
@@ -6063,7 +6106,7 @@
     </w:p>
     <w:p>
       <w:pPr>
-        <w:pStyle w:val="Heading1"/>
+        <w:pStyle w:val="Ttulo10"/>
       </w:pPr>
       <w:bookmarkStart w:id="8" w:name="_Toc210943328"/>
       <w:r>
@@ -6074,7 +6117,7 @@
     <w:p/>
     <w:p>
       <w:pPr>
-        <w:pStyle w:val="Heading1"/>
+        <w:pStyle w:val="Ttulo10"/>
       </w:pPr>
       <w:bookmarkStart w:id="9" w:name="_Toc210943329"/>
       <w:r>
@@ -6105,7 +6148,7 @@
     </w:p>
     <w:p>
       <w:pPr>
-        <w:pStyle w:val="ListParagraph"/>
+        <w:pStyle w:val="Prrafodelista"/>
         <w:numPr>
           <w:ilvl w:val="0"/>
           <w:numId w:val="1"/>
@@ -6121,7 +6164,7 @@
     </w:p>
     <w:p>
       <w:pPr>
-        <w:pStyle w:val="ListParagraph"/>
+        <w:pStyle w:val="Prrafodelista"/>
         <w:numPr>
           <w:ilvl w:val="0"/>
           <w:numId w:val="1"/>
@@ -6137,7 +6180,7 @@
     </w:p>
     <w:p>
       <w:pPr>
-        <w:pStyle w:val="ListParagraph"/>
+        <w:pStyle w:val="Prrafodelista"/>
         <w:numPr>
           <w:ilvl w:val="0"/>
           <w:numId w:val="1"/>
@@ -6153,7 +6196,7 @@
     </w:p>
     <w:p>
       <w:pPr>
-        <w:pStyle w:val="ListParagraph"/>
+        <w:pStyle w:val="Prrafodelista"/>
         <w:numPr>
           <w:ilvl w:val="0"/>
           <w:numId w:val="1"/>
@@ -6169,7 +6212,7 @@
     </w:p>
     <w:p>
       <w:pPr>
-        <w:pStyle w:val="ListParagraph"/>
+        <w:pStyle w:val="Prrafodelista"/>
         <w:numPr>
           <w:ilvl w:val="0"/>
           <w:numId w:val="1"/>
@@ -6185,6 +6228,7 @@
     </w:p>
     <w:p>
       <w:r>
+        <w:lastRenderedPageBreak/>
         <w:t>Este proyecto no solo permitió desarrollar una solución concreta a una necesidad empresarial simulada, sino que también ofreció una experiencia completa de trabajo profesional en equipo, preparando al grupo para enfrentar desafíos reales en el desarrollo de software.</w:t>
       </w:r>
     </w:p>
@@ -6247,11 +6291,10 @@
         <w:docPartUnique/>
       </w:docPartObj>
     </w:sdtPr>
-    <w:sdtEndPr/>
     <w:sdtContent>
       <w:p>
         <w:pPr>
-          <w:pStyle w:val="Footer"/>
+          <w:pStyle w:val="Piedepgina"/>
           <w:jc w:val="right"/>
         </w:pPr>
         <w:r>
@@ -6278,7 +6321,7 @@
   </w:sdt>
   <w:p>
     <w:pPr>
-      <w:pStyle w:val="Footer"/>
+      <w:pStyle w:val="Piedepgina"/>
       <w:jc w:val="center"/>
     </w:pPr>
   </w:p>
@@ -6289,7 +6332,7 @@
 <w:ftr xmlns:wpc="http://schemas.microsoft.com/office/word/2010/wordprocessingCanvas" xmlns:cx="http://schemas.microsoft.com/office/drawing/2014/chartex" xmlns:cx1="http://schemas.microsoft.com/office/drawing/2015/9/8/chartex" xmlns:cx2="http://schemas.microsoft.com/office/drawing/2015/10/21/chartex" xmlns:cx3="http://schemas.microsoft.com/office/drawing/2016/5/9/chartex" xmlns:cx4="http://schemas.microsoft.com/office/drawing/2016/5/10/chartex" xmlns:cx5="http://schemas.microsoft.com/office/drawing/2016/5/11/chartex" xmlns:cx6="http://schemas.microsoft.com/office/drawing/2016/5/12/chartex" xmlns:cx7="http://schemas.microsoft.com/office/drawing/2016/5/13/chartex" xmlns:cx8="http://schemas.microsoft.com/office/drawing/2016/5/14/chartex" xmlns:mc="http://schemas.openxmlformats.org/markup-compatibility/2006" xmlns:aink="http://schemas.microsoft.com/office/drawing/2016/ink" xmlns:am3d="http://schemas.microsoft.com/office/drawing/2017/model3d" xmlns:o="urn:schemas-microsoft-com:office:office" xmlns:oel="http://schemas.microsoft.com/office/2019/extlst" xmlns:r="http://schemas.openxmlformats.org/officeDocument/2006/relationships" xmlns:m="http://schemas.openxmlformats.org/officeDocument/2006/math" xmlns:v="urn:schemas-microsoft-com:vml" xmlns:wp14="http://schemas.microsoft.com/office/word/2010/wordprocessingDrawing" xmlns:wp="http://schemas.openxmlformats.org/drawingml/2006/wordprocessingDrawing" xmlns:w10="urn:schemas-microsoft-com:office:word" xmlns:w="http://schemas.openxmlformats.org/wordprocessingml/2006/main" xmlns:w14="http://schemas.microsoft.com/office/word/2010/wordml" xmlns:w15="http://schemas.microsoft.com/office/word/2012/wordml" xmlns:w16cex="http://schemas.microsoft.com/office/word/2018/wordml/cex" xmlns:w16cid="http://schemas.microsoft.com/office/word/2016/wordml/cid" xmlns:w16="http://schemas.microsoft.com/office/word/2018/wordml" xmlns:w16du="http://schemas.microsoft.com/office/word/2023/wordml/word16du" xmlns:w16sdtdh="http://schemas.microsoft.com/office/word/2020/wordml/sdtdatahash" xmlns:w16sdtfl="http://schemas.microsoft.com/office/word/2024/wordml/sdtformatlock" xmlns:w16se="http://schemas.microsoft.com/office/word/2015/wordml/symex" xmlns:wpg="http://schemas.microsoft.com/office/word/2010/wordprocessingGroup" xmlns:wpi="http://schemas.microsoft.com/office/word/2010/wordprocessingInk" xmlns:wne="http://schemas.microsoft.com/office/word/2006/wordml" xmlns:wps="http://schemas.microsoft.com/office/word/2010/wordprocessingShape" mc:Ignorable="w14 w15 w16se w16cid w16 w16cex w16sdtdh w16sdtfl w16du wp14">
   <w:p>
     <w:pPr>
-      <w:pStyle w:val="Footer"/>
+      <w:pStyle w:val="Piedepgina"/>
     </w:pPr>
     <w:r>
       <w:rPr>
@@ -6389,7 +6432,7 @@
 <w:hdr xmlns:wpc="http://schemas.microsoft.com/office/word/2010/wordprocessingCanvas" xmlns:cx="http://schemas.microsoft.com/office/drawing/2014/chartex" xmlns:cx1="http://schemas.microsoft.com/office/drawing/2015/9/8/chartex" xmlns:cx2="http://schemas.microsoft.com/office/drawing/2015/10/21/chartex" xmlns:cx3="http://schemas.microsoft.com/office/drawing/2016/5/9/chartex" xmlns:cx4="http://schemas.microsoft.com/office/drawing/2016/5/10/chartex" xmlns:cx5="http://schemas.microsoft.com/office/drawing/2016/5/11/chartex" xmlns:cx6="http://schemas.microsoft.com/office/drawing/2016/5/12/chartex" xmlns:cx7="http://schemas.microsoft.com/office/drawing/2016/5/13/chartex" xmlns:cx8="http://schemas.microsoft.com/office/drawing/2016/5/14/chartex" xmlns:mc="http://schemas.openxmlformats.org/markup-compatibility/2006" xmlns:aink="http://schemas.microsoft.com/office/drawing/2016/ink" xmlns:am3d="http://schemas.microsoft.com/office/drawing/2017/model3d" xmlns:o="urn:schemas-microsoft-com:office:office" xmlns:oel="http://schemas.microsoft.com/office/2019/extlst" xmlns:r="http://schemas.openxmlformats.org/officeDocument/2006/relationships" xmlns:m="http://schemas.openxmlformats.org/officeDocument/2006/math" xmlns:v="urn:schemas-microsoft-com:vml" xmlns:wp14="http://schemas.microsoft.com/office/word/2010/wordprocessingDrawing" xmlns:wp="http://schemas.openxmlformats.org/drawingml/2006/wordprocessingDrawing" xmlns:w10="urn:schemas-microsoft-com:office:word" xmlns:w="http://schemas.openxmlformats.org/wordprocessingml/2006/main" xmlns:w14="http://schemas.microsoft.com/office/word/2010/wordml" xmlns:w15="http://schemas.microsoft.com/office/word/2012/wordml" xmlns:w16cex="http://schemas.microsoft.com/office/word/2018/wordml/cex" xmlns:w16cid="http://schemas.microsoft.com/office/word/2016/wordml/cid" xmlns:w16="http://schemas.microsoft.com/office/word/2018/wordml" xmlns:w16du="http://schemas.microsoft.com/office/word/2023/wordml/word16du" xmlns:w16sdtdh="http://schemas.microsoft.com/office/word/2020/wordml/sdtdatahash" xmlns:w16sdtfl="http://schemas.microsoft.com/office/word/2024/wordml/sdtformatlock" xmlns:w16se="http://schemas.microsoft.com/office/word/2015/wordml/symex" xmlns:wpg="http://schemas.microsoft.com/office/word/2010/wordprocessingGroup" xmlns:wpi="http://schemas.microsoft.com/office/word/2010/wordprocessingInk" xmlns:wne="http://schemas.microsoft.com/office/word/2006/wordml" xmlns:wps="http://schemas.microsoft.com/office/word/2010/wordprocessingShape" mc:Ignorable="w14 w15 w16se w16cid w16 w16cex w16sdtdh w16sdtfl w16du wp14">
   <w:p>
     <w:pPr>
-      <w:pStyle w:val="Header"/>
+      <w:pStyle w:val="Encabezado"/>
       <w:tabs>
         <w:tab w:val="clear" w:pos="4419"/>
         <w:tab w:val="clear" w:pos="8838"/>
@@ -6432,7 +6475,7 @@
   </w:p>
   <w:p>
     <w:pPr>
-      <w:pStyle w:val="Header"/>
+      <w:pStyle w:val="Encabezado"/>
       <w:tabs>
         <w:tab w:val="clear" w:pos="4419"/>
         <w:tab w:val="clear" w:pos="8838"/>
@@ -6533,7 +6576,7 @@
   </w:p>
   <w:p>
     <w:pPr>
-      <w:pStyle w:val="Header"/>
+      <w:pStyle w:val="Encabezado"/>
     </w:pPr>
     <w:r>
       <w:rPr>
@@ -9504,7 +9547,7 @@
             </wp:anchor>
           </w:drawing>
         </mc:Choice>
-        <mc:Fallback xmlns:arto="http://schemas.microsoft.com/office/word/2006/arto" xmlns:a="http://schemas.openxmlformats.org/drawingml/2006/main" xmlns:a14="http://schemas.microsoft.com/office/drawing/2010/main" xmlns:pic="http://schemas.openxmlformats.org/drawingml/2006/picture">
+        <mc:Fallback xmlns:pic="http://schemas.openxmlformats.org/drawingml/2006/picture" xmlns:a14="http://schemas.microsoft.com/office/drawing/2010/main" xmlns:a="http://schemas.openxmlformats.org/drawingml/2006/main" xmlns:arto="http://schemas.microsoft.com/office/word/2006/arto">
           <w:pict w14:anchorId="2C8376CE">
             <v:group id="Grupo 145" style="position:absolute;margin-left:.4pt;margin-top:5.85pt;width:567.8pt;height:119.55pt;z-index:-251658240;mso-position-horizontal-relative:page;mso-position-vertical-relative:page" alt="Header" coordsize="11356,2391" coordorigin="441,444" o:spid="_x0000_s1026" w14:anchorId="34E62EB5" o:gfxdata="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">
               <v:group id="Group 13" style="position:absolute;left:9765;top:454;width:2021;height:266" coordsize="2021,266" coordorigin="9765,454" o:spid="_x0000_s1027" o:gfxdata="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">
@@ -13254,11 +13297,11 @@
       <w:spacing w:after="200" w:line="276" w:lineRule="auto"/>
     </w:pPr>
   </w:style>
-  <w:style w:type="paragraph" w:styleId="Heading1">
+  <w:style w:type="paragraph" w:styleId="Ttulo10">
     <w:name w:val="heading 1"/>
     <w:basedOn w:val="Normal"/>
     <w:next w:val="Normal"/>
-    <w:link w:val="Heading1Char"/>
+    <w:link w:val="Ttulo1Car"/>
     <w:uiPriority w:val="9"/>
     <w:qFormat/>
     <w:rsid w:val="005059CB"/>
@@ -13275,10 +13318,10 @@
       <w:szCs w:val="32"/>
     </w:rPr>
   </w:style>
-  <w:style w:type="paragraph" w:styleId="Heading2">
+  <w:style w:type="paragraph" w:styleId="Ttulo2">
     <w:name w:val="heading 2"/>
     <w:basedOn w:val="Normal"/>
-    <w:link w:val="Heading2Char"/>
+    <w:link w:val="Ttulo2Car1"/>
     <w:uiPriority w:val="9"/>
     <w:qFormat/>
     <w:rsid w:val="005059CB"/>
@@ -13295,7 +13338,7 @@
       <w:lang w:val="en-US"/>
     </w:rPr>
   </w:style>
-  <w:style w:type="paragraph" w:styleId="Heading3">
+  <w:style w:type="paragraph" w:styleId="Ttulo3">
     <w:name w:val="heading 3"/>
     <w:basedOn w:val="Normal"/>
     <w:next w:val="Normal"/>
@@ -13316,13 +13359,13 @@
       <w:szCs w:val="28"/>
     </w:rPr>
   </w:style>
-  <w:style w:type="character" w:default="1" w:styleId="DefaultParagraphFont">
+  <w:style w:type="character" w:default="1" w:styleId="Fuentedeprrafopredeter">
     <w:name w:val="Default Paragraph Font"/>
     <w:uiPriority w:val="1"/>
     <w:semiHidden/>
     <w:unhideWhenUsed/>
   </w:style>
-  <w:style w:type="table" w:default="1" w:styleId="TableNormal">
+  <w:style w:type="table" w:default="1" w:styleId="Tablanormal">
     <w:name w:val="Normal Table"/>
     <w:uiPriority w:val="99"/>
     <w:semiHidden/>
@@ -13337,7 +13380,7 @@
       </w:tblCellMar>
     </w:tblPr>
   </w:style>
-  <w:style w:type="numbering" w:default="1" w:styleId="NoList">
+  <w:style w:type="numbering" w:default="1" w:styleId="Sinlista">
     <w:name w:val="No List"/>
     <w:uiPriority w:val="99"/>
     <w:semiHidden/>
@@ -13374,7 +13417,7 @@
   </w:style>
   <w:style w:type="character" w:customStyle="1" w:styleId="TITULO1Car">
     <w:name w:val="TITULO 1 Car"/>
-    <w:basedOn w:val="DefaultParagraphFont"/>
+    <w:basedOn w:val="Fuentedeprrafopredeter"/>
     <w:link w:val="TITULO1"/>
     <w:rsid w:val="006D2E34"/>
     <w:rPr>
@@ -13408,7 +13451,7 @@
   </w:style>
   <w:style w:type="character" w:customStyle="1" w:styleId="TITULO2Car">
     <w:name w:val="TITULO 2 Car"/>
-    <w:basedOn w:val="DefaultParagraphFont"/>
+    <w:basedOn w:val="Fuentedeprrafopredeter"/>
     <w:link w:val="TITULO2"/>
     <w:uiPriority w:val="1"/>
     <w:rsid w:val="006D2E34"/>
@@ -13470,7 +13513,7 @@
   </w:style>
   <w:style w:type="character" w:customStyle="1" w:styleId="PARRAFOCar">
     <w:name w:val="PARRAFO Car"/>
-    <w:basedOn w:val="DefaultParagraphFont"/>
+    <w:basedOn w:val="Fuentedeprrafopredeter"/>
     <w:link w:val="PARRAFO"/>
     <w:uiPriority w:val="3"/>
     <w:rsid w:val="006D2E34"/>
@@ -13495,7 +13538,7 @@
   </w:style>
   <w:style w:type="character" w:customStyle="1" w:styleId="NOTAALPIECar">
     <w:name w:val="NOTA AL PIE Car"/>
-    <w:basedOn w:val="DefaultParagraphFont"/>
+    <w:basedOn w:val="Fuentedeprrafopredeter"/>
     <w:link w:val="NOTAALPIE"/>
     <w:uiPriority w:val="5"/>
     <w:rsid w:val="006D2E34"/>
@@ -13525,7 +13568,7 @@
   </w:style>
   <w:style w:type="character" w:customStyle="1" w:styleId="PIEDEFOTOCar">
     <w:name w:val="PIE DE FOTO Car"/>
-    <w:basedOn w:val="DefaultParagraphFont"/>
+    <w:basedOn w:val="Fuentedeprrafopredeter"/>
     <w:link w:val="PIEDEFOTO"/>
     <w:uiPriority w:val="6"/>
     <w:rsid w:val="006D2E34"/>
@@ -13678,7 +13721,7 @@
   </w:style>
   <w:style w:type="character" w:customStyle="1" w:styleId="PORTADA-TITULOCar">
     <w:name w:val="PORTADA-TITULO Car"/>
-    <w:basedOn w:val="DefaultParagraphFont"/>
+    <w:basedOn w:val="Fuentedeprrafopredeter"/>
     <w:link w:val="PORTADA-TITULO"/>
     <w:uiPriority w:val="11"/>
     <w:rsid w:val="006D2E34"/>
@@ -13689,10 +13732,10 @@
       <w:szCs w:val="60"/>
     </w:rPr>
   </w:style>
-  <w:style w:type="paragraph" w:styleId="Header">
+  <w:style w:type="paragraph" w:styleId="Encabezado">
     <w:name w:val="header"/>
     <w:basedOn w:val="Normal"/>
-    <w:link w:val="HeaderChar"/>
+    <w:link w:val="EncabezadoCar1"/>
     <w:uiPriority w:val="99"/>
     <w:unhideWhenUsed/>
     <w:rsid w:val="0079300B"/>
@@ -13704,17 +13747,17 @@
       <w:spacing w:after="0" w:line="240" w:lineRule="auto"/>
     </w:pPr>
   </w:style>
-  <w:style w:type="character" w:customStyle="1" w:styleId="HeaderChar">
-    <w:name w:val="Header Char"/>
-    <w:basedOn w:val="DefaultParagraphFont"/>
-    <w:link w:val="Header"/>
+  <w:style w:type="character" w:customStyle="1" w:styleId="EncabezadoCar1">
+    <w:name w:val="Encabezado Car1"/>
+    <w:basedOn w:val="Fuentedeprrafopredeter"/>
+    <w:link w:val="Encabezado"/>
     <w:uiPriority w:val="99"/>
     <w:rsid w:val="0079300B"/>
   </w:style>
-  <w:style w:type="paragraph" w:styleId="Footer">
+  <w:style w:type="paragraph" w:styleId="Piedepgina">
     <w:name w:val="footer"/>
     <w:basedOn w:val="Normal"/>
-    <w:link w:val="FooterChar"/>
+    <w:link w:val="PiedepginaCar1"/>
     <w:uiPriority w:val="99"/>
     <w:unhideWhenUsed/>
     <w:rsid w:val="0079300B"/>
@@ -13726,14 +13769,14 @@
       <w:spacing w:after="0" w:line="240" w:lineRule="auto"/>
     </w:pPr>
   </w:style>
-  <w:style w:type="character" w:customStyle="1" w:styleId="FooterChar">
-    <w:name w:val="Footer Char"/>
-    <w:basedOn w:val="DefaultParagraphFont"/>
-    <w:link w:val="Footer"/>
+  <w:style w:type="character" w:customStyle="1" w:styleId="PiedepginaCar1">
+    <w:name w:val="Pie de página Car1"/>
+    <w:basedOn w:val="Fuentedeprrafopredeter"/>
+    <w:link w:val="Piedepgina"/>
     <w:uiPriority w:val="99"/>
     <w:rsid w:val="0079300B"/>
   </w:style>
-  <w:style w:type="paragraph" w:styleId="TOC1">
+  <w:style w:type="paragraph" w:styleId="TDC1">
     <w:name w:val="toc 1"/>
     <w:basedOn w:val="Normal"/>
     <w:next w:val="Normal"/>
@@ -13752,7 +13795,7 @@
       <w:color w:val="404040" w:themeColor="text1" w:themeTint="BF"/>
     </w:rPr>
   </w:style>
-  <w:style w:type="paragraph" w:styleId="TOC2">
+  <w:style w:type="paragraph" w:styleId="TDC2">
     <w:name w:val="toc 2"/>
     <w:basedOn w:val="Normal"/>
     <w:next w:val="Normal"/>
@@ -13768,9 +13811,9 @@
       <w:ind w:left="220"/>
     </w:pPr>
   </w:style>
-  <w:style w:type="character" w:styleId="Hyperlink">
+  <w:style w:type="character" w:styleId="Hipervnculo">
     <w:name w:val="Hyperlink"/>
-    <w:basedOn w:val="DefaultParagraphFont"/>
+    <w:basedOn w:val="Fuentedeprrafopredeter"/>
     <w:uiPriority w:val="99"/>
     <w:unhideWhenUsed/>
     <w:rsid w:val="0079300B"/>
@@ -13779,7 +13822,7 @@
       <w:u w:val="single"/>
     </w:rPr>
   </w:style>
-  <w:style w:type="paragraph" w:styleId="ListParagraph">
+  <w:style w:type="paragraph" w:styleId="Prrafodelista">
     <w:name w:val="List Paragraph"/>
     <w:basedOn w:val="Normal"/>
     <w:uiPriority w:val="34"/>
@@ -13868,7 +13911,7 @@
   <w:style w:type="paragraph" w:customStyle="1" w:styleId="Ttulo1">
     <w:name w:val="Título1"/>
     <w:next w:val="Estilo4"/>
-    <w:link w:val="Ttulo1Car"/>
+    <w:link w:val="Ttulo1Car0"/>
     <w:autoRedefine/>
     <w:qFormat/>
     <w:rsid w:val="003B5DCD"/>
@@ -13904,9 +13947,9 @@
       <w:lang w:eastAsia="es-CL"/>
     </w:rPr>
   </w:style>
-  <w:style w:type="character" w:customStyle="1" w:styleId="Ttulo1Car">
+  <w:style w:type="character" w:customStyle="1" w:styleId="Ttulo1Car0">
     <w:name w:val="Título1 Car"/>
-    <w:basedOn w:val="DefaultParagraphFont"/>
+    <w:basedOn w:val="Fuentedeprrafopredeter"/>
     <w:link w:val="Ttulo1"/>
     <w:rsid w:val="003B5DCD"/>
     <w:rPr>
@@ -13921,7 +13964,7 @@
   </w:style>
   <w:style w:type="character" w:customStyle="1" w:styleId="Estilo4Car">
     <w:name w:val="Estilo4 Car"/>
-    <w:basedOn w:val="DefaultParagraphFont"/>
+    <w:basedOn w:val="Fuentedeprrafopredeter"/>
     <w:link w:val="Estilo4"/>
     <w:rsid w:val="0079300B"/>
     <w:rPr>
@@ -13983,9 +14026,9 @@
       </w14:textFill>
     </w:rPr>
   </w:style>
-  <w:style w:type="character" w:styleId="CommentReference">
+  <w:style w:type="character" w:styleId="Refdecomentario">
     <w:name w:val="annotation reference"/>
-    <w:basedOn w:val="DefaultParagraphFont"/>
+    <w:basedOn w:val="Fuentedeprrafopredeter"/>
     <w:uiPriority w:val="99"/>
     <w:semiHidden/>
     <w:unhideWhenUsed/>
@@ -13995,10 +14038,10 @@
       <w:szCs w:val="16"/>
     </w:rPr>
   </w:style>
-  <w:style w:type="paragraph" w:styleId="CommentText">
+  <w:style w:type="paragraph" w:styleId="Textocomentario">
     <w:name w:val="annotation text"/>
     <w:basedOn w:val="Normal"/>
-    <w:link w:val="CommentTextChar"/>
+    <w:link w:val="TextocomentarioCar1"/>
     <w:uiPriority w:val="99"/>
     <w:semiHidden/>
     <w:unhideWhenUsed/>
@@ -14011,10 +14054,10 @@
       <w:szCs w:val="20"/>
     </w:rPr>
   </w:style>
-  <w:style w:type="character" w:customStyle="1" w:styleId="CommentTextChar">
-    <w:name w:val="Comment Text Char"/>
-    <w:basedOn w:val="DefaultParagraphFont"/>
-    <w:link w:val="CommentText"/>
+  <w:style w:type="character" w:customStyle="1" w:styleId="TextocomentarioCar1">
+    <w:name w:val="Texto comentario Car1"/>
+    <w:basedOn w:val="Fuentedeprrafopredeter"/>
+    <w:link w:val="Textocomentario"/>
     <w:uiPriority w:val="99"/>
     <w:semiHidden/>
     <w:rsid w:val="0079300B"/>
@@ -14023,10 +14066,10 @@
       <w:szCs w:val="20"/>
     </w:rPr>
   </w:style>
-  <w:style w:type="paragraph" w:styleId="BalloonText">
+  <w:style w:type="paragraph" w:styleId="Textodeglobo">
     <w:name w:val="Balloon Text"/>
     <w:basedOn w:val="Normal"/>
-    <w:link w:val="BalloonTextChar"/>
+    <w:link w:val="TextodegloboCar1"/>
     <w:uiPriority w:val="99"/>
     <w:semiHidden/>
     <w:unhideWhenUsed/>
@@ -14040,10 +14083,10 @@
       <w:szCs w:val="18"/>
     </w:rPr>
   </w:style>
-  <w:style w:type="character" w:customStyle="1" w:styleId="BalloonTextChar">
-    <w:name w:val="Balloon Text Char"/>
-    <w:basedOn w:val="DefaultParagraphFont"/>
-    <w:link w:val="BalloonText"/>
+  <w:style w:type="character" w:customStyle="1" w:styleId="TextodegloboCar1">
+    <w:name w:val="Texto de globo Car1"/>
+    <w:basedOn w:val="Fuentedeprrafopredeter"/>
+    <w:link w:val="Textodeglobo"/>
     <w:uiPriority w:val="99"/>
     <w:semiHidden/>
     <w:rsid w:val="0079300B"/>
@@ -14053,11 +14096,11 @@
       <w:szCs w:val="18"/>
     </w:rPr>
   </w:style>
-  <w:style w:type="paragraph" w:styleId="CommentSubject">
+  <w:style w:type="paragraph" w:styleId="Asuntodelcomentario">
     <w:name w:val="annotation subject"/>
-    <w:basedOn w:val="CommentText"/>
-    <w:next w:val="CommentText"/>
-    <w:link w:val="CommentSubjectChar"/>
+    <w:basedOn w:val="Textocomentario"/>
+    <w:next w:val="Textocomentario"/>
+    <w:link w:val="AsuntodelcomentarioCar1"/>
     <w:uiPriority w:val="99"/>
     <w:semiHidden/>
     <w:unhideWhenUsed/>
@@ -14067,10 +14110,10 @@
       <w:bCs/>
     </w:rPr>
   </w:style>
-  <w:style w:type="character" w:customStyle="1" w:styleId="CommentSubjectChar">
-    <w:name w:val="Comment Subject Char"/>
-    <w:basedOn w:val="CommentTextChar"/>
-    <w:link w:val="CommentSubject"/>
+  <w:style w:type="character" w:customStyle="1" w:styleId="AsuntodelcomentarioCar1">
+    <w:name w:val="Asunto del comentario Car1"/>
+    <w:basedOn w:val="TextocomentarioCar1"/>
+    <w:link w:val="Asuntodelcomentario"/>
     <w:uiPriority w:val="99"/>
     <w:semiHidden/>
     <w:rsid w:val="004C10E6"/>
@@ -14081,7 +14124,7 @@
       <w:szCs w:val="20"/>
     </w:rPr>
   </w:style>
-  <w:style w:type="paragraph" w:styleId="Revision">
+  <w:style w:type="paragraph" w:styleId="Revisin">
     <w:name w:val="Revision"/>
     <w:hidden/>
     <w:uiPriority w:val="99"/>
@@ -14091,9 +14134,9 @@
       <w:spacing w:after="0" w:line="240" w:lineRule="auto"/>
     </w:pPr>
   </w:style>
-  <w:style w:type="character" w:styleId="FollowedHyperlink">
+  <w:style w:type="character" w:styleId="Hipervnculovisitado">
     <w:name w:val="FollowedHyperlink"/>
-    <w:basedOn w:val="DefaultParagraphFont"/>
+    <w:basedOn w:val="Fuentedeprrafopredeter"/>
     <w:uiPriority w:val="99"/>
     <w:semiHidden/>
     <w:unhideWhenUsed/>
@@ -14105,7 +14148,7 @@
   </w:style>
   <w:style w:type="table" w:customStyle="1" w:styleId="Cuadrculadetablaclara1">
     <w:name w:val="Cuadrícula de tabla clara1"/>
-    <w:basedOn w:val="TableNormal"/>
+    <w:basedOn w:val="Tablanormal"/>
     <w:uiPriority w:val="40"/>
     <w:rsid w:val="003E2AE1"/>
     <w:pPr>
@@ -14130,7 +14173,7 @@
   </w:style>
   <w:style w:type="character" w:customStyle="1" w:styleId="Mencinsinresolver1">
     <w:name w:val="Mención sin resolver1"/>
-    <w:basedOn w:val="DefaultParagraphFont"/>
+    <w:basedOn w:val="Fuentedeprrafopredeter"/>
     <w:uiPriority w:val="99"/>
     <w:semiHidden/>
     <w:unhideWhenUsed/>
@@ -14140,10 +14183,10 @@
       <w:shd w:val="clear" w:color="auto" w:fill="E1DFDD"/>
     </w:rPr>
   </w:style>
-  <w:style w:type="character" w:customStyle="1" w:styleId="Heading2Char">
-    <w:name w:val="Heading 2 Char"/>
-    <w:basedOn w:val="DefaultParagraphFont"/>
-    <w:link w:val="Heading2"/>
+  <w:style w:type="character" w:customStyle="1" w:styleId="Ttulo2Car1">
+    <w:name w:val="Título 2 Car1"/>
+    <w:basedOn w:val="Fuentedeprrafopredeter"/>
+    <w:link w:val="Ttulo2"/>
     <w:uiPriority w:val="9"/>
     <w:rsid w:val="005059CB"/>
     <w:rPr>
@@ -14155,10 +14198,10 @@
       <w:lang w:val="en-US"/>
     </w:rPr>
   </w:style>
-  <w:style w:type="character" w:customStyle="1" w:styleId="Heading1Char">
-    <w:name w:val="Heading 1 Char"/>
-    <w:basedOn w:val="DefaultParagraphFont"/>
-    <w:link w:val="Heading1"/>
+  <w:style w:type="character" w:customStyle="1" w:styleId="Ttulo1Car">
+    <w:name w:val="Título 1 Car"/>
+    <w:basedOn w:val="Fuentedeprrafopredeter"/>
+    <w:link w:val="Ttulo10"/>
     <w:uiPriority w:val="9"/>
     <w:rsid w:val="005059CB"/>
     <w:rPr>
@@ -14182,9 +14225,9 @@
       <w:lang w:val="en-US"/>
     </w:rPr>
   </w:style>
-  <w:style w:type="character" w:styleId="Strong">
+  <w:style w:type="character" w:styleId="Textoennegrita">
     <w:name w:val="Strong"/>
-    <w:basedOn w:val="DefaultParagraphFont"/>
+    <w:basedOn w:val="Fuentedeprrafopredeter"/>
     <w:uiPriority w:val="22"/>
     <w:qFormat/>
     <w:rsid w:val="00C501C4"/>
@@ -14193,9 +14236,9 @@
       <w:bCs/>
     </w:rPr>
   </w:style>
-  <w:style w:type="table" w:styleId="TableGrid">
+  <w:style w:type="table" w:styleId="Tablaconcuadrcula">
     <w:name w:val="Table Grid"/>
-    <w:basedOn w:val="TableNormal"/>
+    <w:basedOn w:val="Tablanormal"/>
     <w:uiPriority w:val="39"/>
     <w:rsid w:val="004B4A95"/>
     <w:pPr>
@@ -14212,9 +14255,9 @@
       </w:tblBorders>
     </w:tblPr>
   </w:style>
-  <w:style w:type="character" w:styleId="UnresolvedMention">
+  <w:style w:type="character" w:styleId="Mencinsinresolver">
     <w:name w:val="Unresolved Mention"/>
-    <w:basedOn w:val="DefaultParagraphFont"/>
+    <w:basedOn w:val="Fuentedeprrafopredeter"/>
     <w:uiPriority w:val="99"/>
     <w:semiHidden/>
     <w:unhideWhenUsed/>
@@ -14224,9 +14267,9 @@
       <w:shd w:val="clear" w:color="auto" w:fill="E1DFDD"/>
     </w:rPr>
   </w:style>
-  <w:style w:type="paragraph" w:styleId="TOCHeading">
+  <w:style w:type="paragraph" w:styleId="TtuloTDC">
     <w:name w:val="TOC Heading"/>
-    <w:basedOn w:val="Heading1"/>
+    <w:basedOn w:val="Ttulo10"/>
     <w:next w:val="Normal"/>
     <w:uiPriority w:val="39"/>
     <w:unhideWhenUsed/>
@@ -14242,19 +14285,19 @@
   </w:style>
   <w:style w:type="character" w:customStyle="1" w:styleId="EncabezadoCar">
     <w:name w:val="Encabezado Car"/>
-    <w:basedOn w:val="DefaultParagraphFont"/>
+    <w:basedOn w:val="Fuentedeprrafopredeter"/>
     <w:uiPriority w:val="99"/>
     <w:rsid w:val="786F9786"/>
   </w:style>
   <w:style w:type="character" w:customStyle="1" w:styleId="PiedepginaCar">
     <w:name w:val="Pie de página Car"/>
-    <w:basedOn w:val="DefaultParagraphFont"/>
+    <w:basedOn w:val="Fuentedeprrafopredeter"/>
     <w:uiPriority w:val="99"/>
     <w:rsid w:val="786F9786"/>
   </w:style>
   <w:style w:type="character" w:customStyle="1" w:styleId="TextocomentarioCar">
     <w:name w:val="Texto comentario Car"/>
-    <w:basedOn w:val="DefaultParagraphFont"/>
+    <w:basedOn w:val="Fuentedeprrafopredeter"/>
     <w:uiPriority w:val="99"/>
     <w:semiHidden/>
     <w:rsid w:val="786F9786"/>
@@ -14265,7 +14308,7 @@
   </w:style>
   <w:style w:type="character" w:customStyle="1" w:styleId="TextodegloboCar">
     <w:name w:val="Texto de globo Car"/>
-    <w:basedOn w:val="DefaultParagraphFont"/>
+    <w:basedOn w:val="Fuentedeprrafopredeter"/>
     <w:uiPriority w:val="99"/>
     <w:semiHidden/>
     <w:rsid w:val="786F9786"/>
@@ -14290,7 +14333,7 @@
   </w:style>
   <w:style w:type="character" w:customStyle="1" w:styleId="Ttulo2Car">
     <w:name w:val="Título 2 Car"/>
-    <w:basedOn w:val="DefaultParagraphFont"/>
+    <w:basedOn w:val="Fuentedeprrafopredeter"/>
     <w:uiPriority w:val="9"/>
     <w:rsid w:val="786F9786"/>
     <w:rPr>
@@ -14802,6 +14845,19 @@
 </file>
 
 <file path=customXml/item2.xml><?xml version="1.0" encoding="utf-8"?>
+<?mso-contentType ?>
+<FormTemplates xmlns="http://schemas.microsoft.com/sharepoint/v3/contenttype/forms">
+  <Display>DocumentLibraryForm</Display>
+  <Edit>DocumentLibraryForm</Edit>
+  <New>DocumentLibraryForm</New>
+</FormTemplates>
+</file>
+
+<file path=customXml/item3.xml><?xml version="1.0" encoding="utf-8"?>
+<b:Sources xmlns:b="http://schemas.openxmlformats.org/officeDocument/2006/bibliography" xmlns="http://schemas.openxmlformats.org/officeDocument/2006/bibliography" SelectedStyle="\APASixthEditionOfficeOnline.xsl" StyleName="APA" Version="6"/>
+</file>
+
+<file path=customXml/item4.xml><?xml version="1.0" encoding="utf-8"?>
 <p:properties xmlns:p="http://schemas.microsoft.com/office/2006/metadata/properties" xmlns:xsi="http://www.w3.org/2001/XMLSchema-instance" xmlns:pc="http://schemas.microsoft.com/office/infopath/2007/PartnerControls">
   <documentManagement>
     <TaxCatchAll xmlns="23344052-d9a3-4b36-9edb-0ae78bbc2704" xsi:nil="true"/>
@@ -14810,19 +14866,6 @@
     </lcf76f155ced4ddcb4097134ff3c332f>
   </documentManagement>
 </p:properties>
-</file>
-
-<file path=customXml/item3.xml><?xml version="1.0" encoding="utf-8"?>
-<b:Sources xmlns:b="http://schemas.openxmlformats.org/officeDocument/2006/bibliography" xmlns="http://schemas.openxmlformats.org/officeDocument/2006/bibliography" SelectedStyle="\APASixthEditionOfficeOnline.xsl" StyleName="APA" Version="6"/>
-</file>
-
-<file path=customXml/item4.xml><?xml version="1.0" encoding="utf-8"?>
-<?mso-contentType ?>
-<FormTemplates xmlns="http://schemas.microsoft.com/sharepoint/v3/contenttype/forms">
-  <Display>DocumentLibraryForm</Display>
-  <Edit>DocumentLibraryForm</Edit>
-  <New>DocumentLibraryForm</New>
-</FormTemplates>
 </file>
 
 <file path=customXml/itemProps1.xml><?xml version="1.0" encoding="utf-8"?>
@@ -14845,12 +14888,9 @@
 </file>
 
 <file path=customXml/itemProps2.xml><?xml version="1.0" encoding="utf-8"?>
-<ds:datastoreItem xmlns:ds="http://schemas.openxmlformats.org/officeDocument/2006/customXml" ds:itemID="{1BEFC227-36E9-4590-8FCB-F7124DB486A6}">
+<ds:datastoreItem xmlns:ds="http://schemas.openxmlformats.org/officeDocument/2006/customXml" ds:itemID="{49709B3A-932F-4849-B873-2A1178BABAC3}">
   <ds:schemaRefs>
-    <ds:schemaRef ds:uri="http://schemas.microsoft.com/office/2006/metadata/properties"/>
-    <ds:schemaRef ds:uri="http://schemas.microsoft.com/office/infopath/2007/PartnerControls"/>
-    <ds:schemaRef ds:uri="23344052-d9a3-4b36-9edb-0ae78bbc2704"/>
-    <ds:schemaRef ds:uri="1374cf84-b68a-4fc7-8de0-cfaceb33d913"/>
+    <ds:schemaRef ds:uri="http://schemas.microsoft.com/sharepoint/v3/contenttype/forms"/>
   </ds:schemaRefs>
 </ds:datastoreItem>
 </file>
@@ -14864,9 +14904,12 @@
 </file>
 
 <file path=customXml/itemProps4.xml><?xml version="1.0" encoding="utf-8"?>
-<ds:datastoreItem xmlns:ds="http://schemas.openxmlformats.org/officeDocument/2006/customXml" ds:itemID="{49709B3A-932F-4849-B873-2A1178BABAC3}">
+<ds:datastoreItem xmlns:ds="http://schemas.openxmlformats.org/officeDocument/2006/customXml" ds:itemID="{1BEFC227-36E9-4590-8FCB-F7124DB486A6}">
   <ds:schemaRefs>
-    <ds:schemaRef ds:uri="http://schemas.microsoft.com/sharepoint/v3/contenttype/forms"/>
+    <ds:schemaRef ds:uri="http://schemas.microsoft.com/office/2006/metadata/properties"/>
+    <ds:schemaRef ds:uri="http://schemas.microsoft.com/office/infopath/2007/PartnerControls"/>
+    <ds:schemaRef ds:uri="23344052-d9a3-4b36-9edb-0ae78bbc2704"/>
+    <ds:schemaRef ds:uri="1374cf84-b68a-4fc7-8de0-cfaceb33d913"/>
   </ds:schemaRefs>
 </ds:datastoreItem>
 </file>
</xml_diff>

<commit_message>
Actualización de componentes debido a pruebas funcionales del CRUD
</commit_message>
<xml_diff>
--- a/Documentación/EVA03_SmartService_Veterinaria.docx
+++ b/Documentación/EVA03_SmartService_Veterinaria.docx
@@ -1774,23 +1774,7 @@
           <w:rFonts w:ascii="Calibri" w:eastAsia="Calibri" w:hAnsi="Calibri" w:cs="Calibri"/>
           <w:color w:val="000000" w:themeColor="text1"/>
         </w:rPr>
-        <w:t xml:space="preserve">Gestión de usuarios: registro, autenticación y verificación de credenciales con contraseñas cifradas mediante </w:t>
-      </w:r>
-      <w:proofErr w:type="spellStart"/>
-      <w:r>
-        <w:rPr>
-          <w:rFonts w:ascii="Calibri" w:eastAsia="Calibri" w:hAnsi="Calibri" w:cs="Calibri"/>
-          <w:color w:val="000000" w:themeColor="text1"/>
-        </w:rPr>
-        <w:t>hashing</w:t>
-      </w:r>
-      <w:proofErr w:type="spellEnd"/>
-      <w:r>
-        <w:rPr>
-          <w:rFonts w:ascii="Calibri" w:eastAsia="Calibri" w:hAnsi="Calibri" w:cs="Calibri"/>
-          <w:color w:val="000000" w:themeColor="text1"/>
-        </w:rPr>
-        <w:t>.</w:t>
+        <w:t>Gestión de usuarios: registro, autenticación y verificación de credenciales con contraseñas cifradas mediante hashing.</w:t>
       </w:r>
     </w:p>
     <w:p>
@@ -1890,39 +1874,7 @@
           <w:rFonts w:ascii="Calibri" w:eastAsia="Calibri" w:hAnsi="Calibri" w:cs="Calibri"/>
           <w:color w:val="000000" w:themeColor="text1"/>
         </w:rPr>
-        <w:t>Estructura modular: código separado por archivos (</w:t>
-      </w:r>
-      <w:proofErr w:type="spellStart"/>
-      <w:r>
-        <w:rPr>
-          <w:rFonts w:ascii="Calibri" w:eastAsia="Calibri" w:hAnsi="Calibri" w:cs="Calibri"/>
-          <w:color w:val="000000" w:themeColor="text1"/>
-        </w:rPr>
-        <w:t>main</w:t>
-      </w:r>
-      <w:proofErr w:type="spellEnd"/>
-      <w:r>
-        <w:rPr>
-          <w:rFonts w:ascii="Calibri" w:eastAsia="Calibri" w:hAnsi="Calibri" w:cs="Calibri"/>
-          <w:color w:val="000000" w:themeColor="text1"/>
-        </w:rPr>
-        <w:t xml:space="preserve">, controladores, </w:t>
-      </w:r>
-      <w:proofErr w:type="spellStart"/>
-      <w:r>
-        <w:rPr>
-          <w:rFonts w:ascii="Calibri" w:eastAsia="Calibri" w:hAnsi="Calibri" w:cs="Calibri"/>
-          <w:color w:val="000000" w:themeColor="text1"/>
-        </w:rPr>
-        <w:t>sg_veterinaria</w:t>
-      </w:r>
-      <w:proofErr w:type="spellEnd"/>
-      <w:r>
-        <w:rPr>
-          <w:rFonts w:ascii="Calibri" w:eastAsia="Calibri" w:hAnsi="Calibri" w:cs="Calibri"/>
-          <w:color w:val="000000" w:themeColor="text1"/>
-        </w:rPr>
-        <w:t>, etc.) y comentado adecuadamente.</w:t>
+        <w:t>Estructura modular: código separado por archivos (main, controladores, sg_veterinaria, etc.) y comentado adecuadamente.</w:t>
       </w:r>
     </w:p>
     <w:p>
@@ -4516,19 +4468,11 @@
           <w:rFonts w:ascii="Calibri" w:eastAsia="Calibri" w:hAnsi="Calibri" w:cs="Calibri"/>
         </w:rPr>
       </w:pPr>
-      <w:proofErr w:type="spellStart"/>
-      <w:r>
-        <w:rPr>
-          <w:rFonts w:ascii="Calibri" w:eastAsia="Calibri" w:hAnsi="Calibri" w:cs="Calibri"/>
-        </w:rPr>
-        <w:t>registrar_nueva_mascota</w:t>
-      </w:r>
-      <w:proofErr w:type="spellEnd"/>
-      <w:r>
-        <w:rPr>
-          <w:rFonts w:ascii="Calibri" w:eastAsia="Calibri" w:hAnsi="Calibri" w:cs="Calibri"/>
-        </w:rPr>
-        <w:t>()</w:t>
+      <w:r>
+        <w:rPr>
+          <w:rFonts w:ascii="Calibri" w:eastAsia="Calibri" w:hAnsi="Calibri" w:cs="Calibri"/>
+        </w:rPr>
+        <w:t>registrar_nueva_mascota()</w:t>
       </w:r>
     </w:p>
     <w:p>
@@ -4542,14 +4486,12 @@
           <w:rFonts w:ascii="Calibri" w:eastAsia="Calibri" w:hAnsi="Calibri" w:cs="Calibri"/>
         </w:rPr>
       </w:pPr>
-      <w:proofErr w:type="spellStart"/>
       <w:r>
         <w:rPr>
           <w:rFonts w:ascii="Calibri" w:eastAsia="Calibri" w:hAnsi="Calibri" w:cs="Calibri"/>
         </w:rPr>
         <w:t>listar_mascotas</w:t>
       </w:r>
-      <w:proofErr w:type="spellEnd"/>
       <w:r>
         <w:rPr>
           <w:rFonts w:ascii="Calibri" w:eastAsia="Calibri" w:hAnsi="Calibri" w:cs="Calibri"/>
@@ -4568,14 +4510,12 @@
           <w:rFonts w:ascii="Calibri" w:eastAsia="Calibri" w:hAnsi="Calibri" w:cs="Calibri"/>
         </w:rPr>
       </w:pPr>
-      <w:proofErr w:type="spellStart"/>
       <w:r>
         <w:rPr>
           <w:rFonts w:ascii="Calibri" w:eastAsia="Calibri" w:hAnsi="Calibri" w:cs="Calibri"/>
         </w:rPr>
         <w:t>eliminar_mascota</w:t>
       </w:r>
-      <w:proofErr w:type="spellEnd"/>
       <w:r>
         <w:rPr>
           <w:rFonts w:ascii="Calibri" w:eastAsia="Calibri" w:hAnsi="Calibri" w:cs="Calibri"/>
@@ -4594,14 +4534,12 @@
           <w:rFonts w:ascii="Calibri" w:eastAsia="Calibri" w:hAnsi="Calibri" w:cs="Calibri"/>
         </w:rPr>
       </w:pPr>
-      <w:proofErr w:type="spellStart"/>
       <w:r>
         <w:rPr>
           <w:rFonts w:ascii="Calibri" w:eastAsia="Calibri" w:hAnsi="Calibri" w:cs="Calibri"/>
         </w:rPr>
         <w:t>actualizar_mascota</w:t>
       </w:r>
-      <w:proofErr w:type="spellEnd"/>
       <w:r>
         <w:rPr>
           <w:rFonts w:ascii="Calibri" w:eastAsia="Calibri" w:hAnsi="Calibri" w:cs="Calibri"/>
@@ -4625,7 +4563,13 @@
         <w:rPr>
           <w:rFonts w:ascii="Calibri" w:eastAsia="Calibri" w:hAnsi="Calibri" w:cs="Calibri"/>
         </w:rPr>
-        <w:t>buscar_mascotas_por_propietario</w:t>
+        <w:t>buscar_mascotas_por_</w:t>
+      </w:r>
+      <w:r>
+        <w:rPr>
+          <w:rFonts w:ascii="Calibri" w:eastAsia="Calibri" w:hAnsi="Calibri" w:cs="Calibri"/>
+        </w:rPr>
+        <w:t>responsable</w:t>
       </w:r>
       <w:proofErr w:type="spellEnd"/>
       <w:r>
@@ -4646,14 +4590,12 @@
           <w:rFonts w:ascii="Calibri" w:eastAsia="Calibri" w:hAnsi="Calibri" w:cs="Calibri"/>
         </w:rPr>
       </w:pPr>
-      <w:proofErr w:type="spellStart"/>
       <w:r>
         <w:rPr>
           <w:rFonts w:ascii="Calibri" w:eastAsia="Calibri" w:hAnsi="Calibri" w:cs="Calibri"/>
         </w:rPr>
         <w:t>buscar_mascotas_por_especie</w:t>
       </w:r>
-      <w:proofErr w:type="spellEnd"/>
       <w:r>
         <w:rPr>
           <w:rFonts w:ascii="Calibri" w:eastAsia="Calibri" w:hAnsi="Calibri" w:cs="Calibri"/>
@@ -4672,14 +4614,12 @@
           <w:rFonts w:ascii="Calibri" w:eastAsia="Calibri" w:hAnsi="Calibri" w:cs="Calibri"/>
         </w:rPr>
       </w:pPr>
-      <w:proofErr w:type="spellStart"/>
       <w:r>
         <w:rPr>
           <w:rFonts w:ascii="Calibri" w:eastAsia="Calibri" w:hAnsi="Calibri" w:cs="Calibri"/>
         </w:rPr>
         <w:t>contar_mascotas</w:t>
       </w:r>
-      <w:proofErr w:type="spellEnd"/>
       <w:r>
         <w:rPr>
           <w:rFonts w:ascii="Calibri" w:eastAsia="Calibri" w:hAnsi="Calibri" w:cs="Calibri"/>
@@ -4747,14 +4687,12 @@
           <w:rFonts w:ascii="Calibri" w:eastAsia="Calibri" w:hAnsi="Calibri" w:cs="Calibri"/>
         </w:rPr>
       </w:pPr>
-      <w:proofErr w:type="spellStart"/>
       <w:r>
         <w:rPr>
           <w:rFonts w:ascii="Calibri" w:eastAsia="Calibri" w:hAnsi="Calibri" w:cs="Calibri"/>
         </w:rPr>
         <w:t>crear_reserva</w:t>
       </w:r>
-      <w:proofErr w:type="spellEnd"/>
       <w:r>
         <w:rPr>
           <w:rFonts w:ascii="Calibri" w:eastAsia="Calibri" w:hAnsi="Calibri" w:cs="Calibri"/>
@@ -4773,14 +4711,12 @@
           <w:rFonts w:ascii="Calibri" w:eastAsia="Calibri" w:hAnsi="Calibri" w:cs="Calibri"/>
         </w:rPr>
       </w:pPr>
-      <w:proofErr w:type="spellStart"/>
       <w:r>
         <w:rPr>
           <w:rFonts w:ascii="Calibri" w:eastAsia="Calibri" w:hAnsi="Calibri" w:cs="Calibri"/>
         </w:rPr>
         <w:t>mostrar_reservas</w:t>
       </w:r>
-      <w:proofErr w:type="spellEnd"/>
       <w:r>
         <w:rPr>
           <w:rFonts w:ascii="Calibri" w:eastAsia="Calibri" w:hAnsi="Calibri" w:cs="Calibri"/>
@@ -4799,14 +4735,12 @@
           <w:rFonts w:ascii="Calibri" w:eastAsia="Calibri" w:hAnsi="Calibri" w:cs="Calibri"/>
         </w:rPr>
       </w:pPr>
-      <w:proofErr w:type="spellStart"/>
       <w:r>
         <w:rPr>
           <w:rFonts w:ascii="Calibri" w:eastAsia="Calibri" w:hAnsi="Calibri" w:cs="Calibri"/>
         </w:rPr>
         <w:t>modificar_reserva</w:t>
       </w:r>
-      <w:proofErr w:type="spellEnd"/>
       <w:r>
         <w:rPr>
           <w:rFonts w:ascii="Calibri" w:eastAsia="Calibri" w:hAnsi="Calibri" w:cs="Calibri"/>
@@ -4825,14 +4759,12 @@
           <w:rFonts w:ascii="Calibri" w:eastAsia="Calibri" w:hAnsi="Calibri" w:cs="Calibri"/>
         </w:rPr>
       </w:pPr>
-      <w:proofErr w:type="spellStart"/>
       <w:r>
         <w:rPr>
           <w:rFonts w:ascii="Calibri" w:eastAsia="Calibri" w:hAnsi="Calibri" w:cs="Calibri"/>
         </w:rPr>
         <w:t>eliminar_reserva</w:t>
       </w:r>
-      <w:proofErr w:type="spellEnd"/>
       <w:r>
         <w:rPr>
           <w:rFonts w:ascii="Calibri" w:eastAsia="Calibri" w:hAnsi="Calibri" w:cs="Calibri"/>
@@ -4883,14 +4815,12 @@
           <w:rFonts w:ascii="Calibri" w:eastAsia="Calibri" w:hAnsi="Calibri" w:cs="Calibri"/>
         </w:rPr>
       </w:pPr>
-      <w:proofErr w:type="spellStart"/>
       <w:r>
         <w:rPr>
           <w:rFonts w:ascii="Calibri" w:eastAsia="Calibri" w:hAnsi="Calibri" w:cs="Calibri"/>
         </w:rPr>
         <w:t>registrar_nuevo_veterinario</w:t>
       </w:r>
-      <w:proofErr w:type="spellEnd"/>
       <w:r>
         <w:rPr>
           <w:rFonts w:ascii="Calibri" w:eastAsia="Calibri" w:hAnsi="Calibri" w:cs="Calibri"/>
@@ -4909,14 +4839,12 @@
           <w:rFonts w:ascii="Calibri" w:eastAsia="Calibri" w:hAnsi="Calibri" w:cs="Calibri"/>
         </w:rPr>
       </w:pPr>
-      <w:proofErr w:type="spellStart"/>
       <w:r>
         <w:rPr>
           <w:rFonts w:ascii="Calibri" w:eastAsia="Calibri" w:hAnsi="Calibri" w:cs="Calibri"/>
         </w:rPr>
         <w:t>listar_veterinarios</w:t>
       </w:r>
-      <w:proofErr w:type="spellEnd"/>
       <w:r>
         <w:rPr>
           <w:rFonts w:ascii="Calibri" w:eastAsia="Calibri" w:hAnsi="Calibri" w:cs="Calibri"/>
@@ -4935,14 +4863,12 @@
           <w:rFonts w:ascii="Calibri" w:eastAsia="Calibri" w:hAnsi="Calibri" w:cs="Calibri"/>
         </w:rPr>
       </w:pPr>
-      <w:proofErr w:type="spellStart"/>
       <w:r>
         <w:rPr>
           <w:rFonts w:ascii="Calibri" w:eastAsia="Calibri" w:hAnsi="Calibri" w:cs="Calibri"/>
         </w:rPr>
         <w:t>eliminar_veterinario</w:t>
       </w:r>
-      <w:proofErr w:type="spellEnd"/>
       <w:r>
         <w:rPr>
           <w:rFonts w:ascii="Calibri" w:eastAsia="Calibri" w:hAnsi="Calibri" w:cs="Calibri"/>
@@ -4961,14 +4887,12 @@
           <w:rFonts w:ascii="Calibri" w:eastAsia="Calibri" w:hAnsi="Calibri" w:cs="Calibri"/>
         </w:rPr>
       </w:pPr>
-      <w:proofErr w:type="spellStart"/>
       <w:r>
         <w:rPr>
           <w:rFonts w:ascii="Calibri" w:eastAsia="Calibri" w:hAnsi="Calibri" w:cs="Calibri"/>
         </w:rPr>
         <w:t>actualizar_veterinario</w:t>
       </w:r>
-      <w:proofErr w:type="spellEnd"/>
       <w:r>
         <w:rPr>
           <w:rFonts w:ascii="Calibri" w:eastAsia="Calibri" w:hAnsi="Calibri" w:cs="Calibri"/>
@@ -4987,14 +4911,12 @@
           <w:rFonts w:ascii="Calibri" w:eastAsia="Calibri" w:hAnsi="Calibri" w:cs="Calibri"/>
         </w:rPr>
       </w:pPr>
-      <w:proofErr w:type="spellStart"/>
       <w:r>
         <w:rPr>
           <w:rFonts w:ascii="Calibri" w:eastAsia="Calibri" w:hAnsi="Calibri" w:cs="Calibri"/>
         </w:rPr>
         <w:t>buscar_veterinarios_por_especialidad</w:t>
       </w:r>
-      <w:proofErr w:type="spellEnd"/>
       <w:r>
         <w:rPr>
           <w:rFonts w:ascii="Calibri" w:eastAsia="Calibri" w:hAnsi="Calibri" w:cs="Calibri"/>
@@ -5013,14 +4935,12 @@
           <w:rFonts w:ascii="Calibri" w:eastAsia="Calibri" w:hAnsi="Calibri" w:cs="Calibri"/>
         </w:rPr>
       </w:pPr>
-      <w:proofErr w:type="spellStart"/>
       <w:r>
         <w:rPr>
           <w:rFonts w:ascii="Calibri" w:eastAsia="Calibri" w:hAnsi="Calibri" w:cs="Calibri"/>
         </w:rPr>
         <w:t>buscar_veterinarios_por_nombre</w:t>
       </w:r>
-      <w:proofErr w:type="spellEnd"/>
       <w:r>
         <w:rPr>
           <w:rFonts w:ascii="Calibri" w:eastAsia="Calibri" w:hAnsi="Calibri" w:cs="Calibri"/>
@@ -5039,14 +4959,12 @@
           <w:rFonts w:ascii="Calibri" w:eastAsia="Calibri" w:hAnsi="Calibri" w:cs="Calibri"/>
         </w:rPr>
       </w:pPr>
-      <w:proofErr w:type="spellStart"/>
       <w:r>
         <w:rPr>
           <w:rFonts w:ascii="Calibri" w:eastAsia="Calibri" w:hAnsi="Calibri" w:cs="Calibri"/>
         </w:rPr>
         <w:t>contar_veterinarios</w:t>
       </w:r>
-      <w:proofErr w:type="spellEnd"/>
       <w:r>
         <w:rPr>
           <w:rFonts w:ascii="Calibri" w:eastAsia="Calibri" w:hAnsi="Calibri" w:cs="Calibri"/>
@@ -5212,14 +5130,12 @@
           <w:rFonts w:ascii="Calibri" w:eastAsia="Calibri" w:hAnsi="Calibri" w:cs="Calibri"/>
         </w:rPr>
       </w:pPr>
-      <w:proofErr w:type="spellStart"/>
       <w:r>
         <w:rPr>
           <w:rFonts w:ascii="Calibri" w:eastAsia="Calibri" w:hAnsi="Calibri" w:cs="Calibri"/>
         </w:rPr>
         <w:t>reporte_resumen_general</w:t>
       </w:r>
-      <w:proofErr w:type="spellEnd"/>
       <w:r>
         <w:rPr>
           <w:rFonts w:ascii="Calibri" w:eastAsia="Calibri" w:hAnsi="Calibri" w:cs="Calibri"/>
@@ -5238,14 +5154,12 @@
           <w:rFonts w:ascii="Calibri" w:eastAsia="Calibri" w:hAnsi="Calibri" w:cs="Calibri"/>
         </w:rPr>
       </w:pPr>
-      <w:proofErr w:type="spellStart"/>
       <w:r>
         <w:rPr>
           <w:rFonts w:ascii="Calibri" w:eastAsia="Calibri" w:hAnsi="Calibri" w:cs="Calibri"/>
         </w:rPr>
         <w:t>exportar_resumen_general_txt</w:t>
       </w:r>
-      <w:proofErr w:type="spellEnd"/>
       <w:r>
         <w:rPr>
           <w:rFonts w:ascii="Calibri" w:eastAsia="Calibri" w:hAnsi="Calibri" w:cs="Calibri"/>
@@ -5655,7 +5569,21 @@
         <w:rPr>
           <w:szCs w:val="22"/>
         </w:rPr>
-        <w:t>: maneja el cifrado seguro de contraseñas mediante la función scrypt, garantizando que los datos sensibles estén protegidos.</w:t>
+        <w:t xml:space="preserve">: maneja el cifrado seguro de contraseñas mediante la función </w:t>
+      </w:r>
+      <w:proofErr w:type="spellStart"/>
+      <w:r>
+        <w:rPr>
+          <w:szCs w:val="22"/>
+        </w:rPr>
+        <w:t>scrypt</w:t>
+      </w:r>
+      <w:proofErr w:type="spellEnd"/>
+      <w:r>
+        <w:rPr>
+          <w:szCs w:val="22"/>
+        </w:rPr>
+        <w:t>, garantizando que los datos sensibles estén protegidos.</w:t>
       </w:r>
     </w:p>
     <w:p>
@@ -5835,7 +5763,35 @@
         <w:rPr>
           <w:rFonts w:eastAsiaTheme="minorEastAsia"/>
         </w:rPr>
-        <w:t>Cada clase incluye un constructor (__init__) y un método __str__ para su representación textual, útil al momento de imprimir información.</w:t>
+        <w:t>Cada clase incluye un constructor (__</w:t>
+      </w:r>
+      <w:proofErr w:type="spellStart"/>
+      <w:r>
+        <w:rPr>
+          <w:rFonts w:eastAsiaTheme="minorEastAsia"/>
+        </w:rPr>
+        <w:t>init</w:t>
+      </w:r>
+      <w:proofErr w:type="spellEnd"/>
+      <w:r>
+        <w:rPr>
+          <w:rFonts w:eastAsiaTheme="minorEastAsia"/>
+        </w:rPr>
+        <w:t>__) y un método __</w:t>
+      </w:r>
+      <w:proofErr w:type="spellStart"/>
+      <w:r>
+        <w:rPr>
+          <w:rFonts w:eastAsiaTheme="minorEastAsia"/>
+        </w:rPr>
+        <w:t>str</w:t>
+      </w:r>
+      <w:proofErr w:type="spellEnd"/>
+      <w:r>
+        <w:rPr>
+          <w:rFonts w:eastAsiaTheme="minorEastAsia"/>
+        </w:rPr>
+        <w:t>__ para su representación textual, útil al momento de imprimir información.</w:t>
       </w:r>
     </w:p>
     <w:p>
@@ -9547,7 +9503,7 @@
             </wp:anchor>
           </w:drawing>
         </mc:Choice>
-        <mc:Fallback xmlns:pic="http://schemas.openxmlformats.org/drawingml/2006/picture" xmlns:a14="http://schemas.microsoft.com/office/drawing/2010/main" xmlns:a="http://schemas.openxmlformats.org/drawingml/2006/main" xmlns:arto="http://schemas.microsoft.com/office/word/2006/arto">
+        <mc:Fallback xmlns:arto="http://schemas.microsoft.com/office/word/2006/arto" xmlns:a="http://schemas.openxmlformats.org/drawingml/2006/main" xmlns:a14="http://schemas.microsoft.com/office/drawing/2010/main" xmlns:pic="http://schemas.openxmlformats.org/drawingml/2006/picture">
           <w:pict w14:anchorId="2C8376CE">
             <v:group id="Grupo 145" style="position:absolute;margin-left:.4pt;margin-top:5.85pt;width:567.8pt;height:119.55pt;z-index:-251658240;mso-position-horizontal-relative:page;mso-position-vertical-relative:page" alt="Header" coordsize="11356,2391" coordorigin="441,444" o:spid="_x0000_s1026" w14:anchorId="34E62EB5" o:gfxdata="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">
               <v:group id="Group 13" style="position:absolute;left:9765;top:454;width:2021;height:266" coordsize="2021,266" coordorigin="9765,454" o:spid="_x0000_s1027" o:gfxdata="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">
@@ -14845,19 +14801,6 @@
 </file>
 
 <file path=customXml/item2.xml><?xml version="1.0" encoding="utf-8"?>
-<?mso-contentType ?>
-<FormTemplates xmlns="http://schemas.microsoft.com/sharepoint/v3/contenttype/forms">
-  <Display>DocumentLibraryForm</Display>
-  <Edit>DocumentLibraryForm</Edit>
-  <New>DocumentLibraryForm</New>
-</FormTemplates>
-</file>
-
-<file path=customXml/item3.xml><?xml version="1.0" encoding="utf-8"?>
-<b:Sources xmlns:b="http://schemas.openxmlformats.org/officeDocument/2006/bibliography" xmlns="http://schemas.openxmlformats.org/officeDocument/2006/bibliography" SelectedStyle="\APASixthEditionOfficeOnline.xsl" StyleName="APA" Version="6"/>
-</file>
-
-<file path=customXml/item4.xml><?xml version="1.0" encoding="utf-8"?>
 <p:properties xmlns:p="http://schemas.microsoft.com/office/2006/metadata/properties" xmlns:xsi="http://www.w3.org/2001/XMLSchema-instance" xmlns:pc="http://schemas.microsoft.com/office/infopath/2007/PartnerControls">
   <documentManagement>
     <TaxCatchAll xmlns="23344052-d9a3-4b36-9edb-0ae78bbc2704" xsi:nil="true"/>
@@ -14866,6 +14809,19 @@
     </lcf76f155ced4ddcb4097134ff3c332f>
   </documentManagement>
 </p:properties>
+</file>
+
+<file path=customXml/item3.xml><?xml version="1.0" encoding="utf-8"?>
+<b:Sources xmlns:b="http://schemas.openxmlformats.org/officeDocument/2006/bibliography" xmlns="http://schemas.openxmlformats.org/officeDocument/2006/bibliography" SelectedStyle="\APASixthEditionOfficeOnline.xsl" StyleName="APA" Version="6"/>
+</file>
+
+<file path=customXml/item4.xml><?xml version="1.0" encoding="utf-8"?>
+<?mso-contentType ?>
+<FormTemplates xmlns="http://schemas.microsoft.com/sharepoint/v3/contenttype/forms">
+  <Display>DocumentLibraryForm</Display>
+  <Edit>DocumentLibraryForm</Edit>
+  <New>DocumentLibraryForm</New>
+</FormTemplates>
 </file>
 
 <file path=customXml/itemProps1.xml><?xml version="1.0" encoding="utf-8"?>
@@ -14888,9 +14844,12 @@
 </file>
 
 <file path=customXml/itemProps2.xml><?xml version="1.0" encoding="utf-8"?>
-<ds:datastoreItem xmlns:ds="http://schemas.openxmlformats.org/officeDocument/2006/customXml" ds:itemID="{49709B3A-932F-4849-B873-2A1178BABAC3}">
+<ds:datastoreItem xmlns:ds="http://schemas.openxmlformats.org/officeDocument/2006/customXml" ds:itemID="{1BEFC227-36E9-4590-8FCB-F7124DB486A6}">
   <ds:schemaRefs>
-    <ds:schemaRef ds:uri="http://schemas.microsoft.com/sharepoint/v3/contenttype/forms"/>
+    <ds:schemaRef ds:uri="http://schemas.microsoft.com/office/2006/metadata/properties"/>
+    <ds:schemaRef ds:uri="http://schemas.microsoft.com/office/infopath/2007/PartnerControls"/>
+    <ds:schemaRef ds:uri="23344052-d9a3-4b36-9edb-0ae78bbc2704"/>
+    <ds:schemaRef ds:uri="1374cf84-b68a-4fc7-8de0-cfaceb33d913"/>
   </ds:schemaRefs>
 </ds:datastoreItem>
 </file>
@@ -14904,12 +14863,9 @@
 </file>
 
 <file path=customXml/itemProps4.xml><?xml version="1.0" encoding="utf-8"?>
-<ds:datastoreItem xmlns:ds="http://schemas.openxmlformats.org/officeDocument/2006/customXml" ds:itemID="{1BEFC227-36E9-4590-8FCB-F7124DB486A6}">
+<ds:datastoreItem xmlns:ds="http://schemas.openxmlformats.org/officeDocument/2006/customXml" ds:itemID="{49709B3A-932F-4849-B873-2A1178BABAC3}">
   <ds:schemaRefs>
-    <ds:schemaRef ds:uri="http://schemas.microsoft.com/office/2006/metadata/properties"/>
-    <ds:schemaRef ds:uri="http://schemas.microsoft.com/office/infopath/2007/PartnerControls"/>
-    <ds:schemaRef ds:uri="23344052-d9a3-4b36-9edb-0ae78bbc2704"/>
-    <ds:schemaRef ds:uri="1374cf84-b68a-4fc7-8de0-cfaceb33d913"/>
+    <ds:schemaRef ds:uri="http://schemas.microsoft.com/sharepoint/v3/contenttype/forms"/>
   </ds:schemaRefs>
 </ds:datastoreItem>
 </file>
</xml_diff>

<commit_message>
Se evidencian pruebas funcionales y se finaliza tanto informe técnico como proyecto funcional para ser entregado.
</commit_message>
<xml_diff>
--- a/Documentación/EVA03_SmartService_Veterinaria.docx
+++ b/Documentación/EVA03_SmartService_Veterinaria.docx
@@ -45,904 +45,19 @@
         </w:rPr>
       </w:pPr>
     </w:p>
-    <w:p>
-      <w:pPr>
-        <w:spacing w:after="160" w:line="259" w:lineRule="auto"/>
-        <w:rPr>
-          <w:b/>
-          <w:color w:val="404040" w:themeColor="text1" w:themeTint="BF"/>
-          <w:sz w:val="28"/>
-          <w:szCs w:val="28"/>
-        </w:rPr>
-      </w:pPr>
-      <w:r>
-        <w:rPr>
-          <w:b/>
-          <w:noProof/>
-          <w:color w:val="404040" w:themeColor="text1" w:themeTint="BF"/>
-          <w:sz w:val="28"/>
-          <w:lang w:val="en-US"/>
-        </w:rPr>
-        <mc:AlternateContent>
-          <mc:Choice Requires="wps">
-            <w:drawing>
-              <wp:anchor distT="0" distB="0" distL="114300" distR="114300" simplePos="0" relativeHeight="251658241" behindDoc="0" locked="0" layoutInCell="1" allowOverlap="1" wp14:anchorId="2D03947C" wp14:editId="2AE91ACB">
-                <wp:simplePos x="0" y="0"/>
-                <wp:positionH relativeFrom="margin">
-                  <wp:posOffset>3155103</wp:posOffset>
-                </wp:positionH>
-                <wp:positionV relativeFrom="paragraph">
-                  <wp:posOffset>4199255</wp:posOffset>
-                </wp:positionV>
-                <wp:extent cx="5913755" cy="3362325"/>
-                <wp:effectExtent l="0" t="0" r="0" b="0"/>
-                <wp:wrapNone/>
-                <wp:docPr id="19" name="Cuadro de texto 2"/>
-                <wp:cNvGraphicFramePr>
-                  <a:graphicFrameLocks xmlns:a="http://schemas.openxmlformats.org/drawingml/2006/main"/>
-                </wp:cNvGraphicFramePr>
-                <a:graphic xmlns:a="http://schemas.openxmlformats.org/drawingml/2006/main">
-                  <a:graphicData uri="http://schemas.microsoft.com/office/word/2010/wordprocessingShape">
-                    <wps:wsp>
-                      <wps:cNvSpPr txBox="1">
-                        <a:spLocks noChangeArrowheads="1"/>
-                      </wps:cNvSpPr>
-                      <wps:spPr bwMode="auto">
-                        <a:xfrm>
-                          <a:off x="0" y="0"/>
-                          <a:ext cx="5913755" cy="3362325"/>
-                        </a:xfrm>
-                        <a:prstGeom prst="rect">
-                          <a:avLst/>
-                        </a:prstGeom>
-                        <a:noFill/>
-                        <a:ln w="9525">
-                          <a:noFill/>
-                          <a:miter lim="800000"/>
-                          <a:headEnd/>
-                          <a:tailEnd/>
-                        </a:ln>
-                      </wps:spPr>
-                      <wps:txbx>
-                        <w:txbxContent>
-                          <w:p>
-                            <w:pPr>
-                              <w:pStyle w:val="PARRAFO"/>
-                              <w:rPr>
-                                <w:b/>
-                                <w:color w:val="404040" w:themeColor="text1" w:themeTint="BF"/>
-                                <w:lang w:eastAsia="es-CL"/>
-                              </w:rPr>
-                            </w:pPr>
-                            <w:r>
-                              <w:rPr>
-                                <w:b/>
-                                <w:color w:val="404040" w:themeColor="text1" w:themeTint="BF"/>
-                                <w:lang w:eastAsia="es-CL"/>
-                              </w:rPr>
-                              <w:t xml:space="preserve">Asignatura: </w:t>
-                            </w:r>
-                            <w:r>
-                              <w:rPr>
-                                <w:b/>
-                                <w:color w:val="404040" w:themeColor="text1" w:themeTint="BF"/>
-                                <w:lang w:eastAsia="es-CL"/>
-                              </w:rPr>
-                              <w:t xml:space="preserve"> </w:t>
-                            </w:r>
-                            <w:r>
-                              <w:rPr>
-                                <w:bCs/>
-                                <w:color w:val="404040" w:themeColor="text1" w:themeTint="BF"/>
-                                <w:lang w:val="es-CL" w:eastAsia="es-CL"/>
-                              </w:rPr>
-                              <w:t>Programación Orientada a Objeto Seguro</w:t>
-                            </w:r>
-                            <w:r>
-                              <w:rPr>
-                                <w:b/>
-                                <w:color w:val="404040" w:themeColor="text1" w:themeTint="BF"/>
-                                <w:lang w:eastAsia="es-CL"/>
-                              </w:rPr>
-                              <w:tab/>
-                            </w:r>
-                          </w:p>
-                          <w:p>
-                            <w:pPr>
-                              <w:pStyle w:val="PARRAFO"/>
-                              <w:rPr>
-                                <w:b/>
-                                <w:color w:val="404040" w:themeColor="text1" w:themeTint="BF"/>
-                                <w:lang w:eastAsia="es-CL"/>
-                              </w:rPr>
-                            </w:pPr>
-                            <w:r>
-                              <w:rPr>
-                                <w:b/>
-                                <w:color w:val="404040" w:themeColor="text1" w:themeTint="BF"/>
-                                <w:lang w:eastAsia="es-CL"/>
-                              </w:rPr>
-                              <w:t xml:space="preserve">Sección: </w:t>
-                            </w:r>
-                            <w:r>
-                              <w:rPr>
-                                <w:bCs/>
-                                <w:color w:val="404040" w:themeColor="text1" w:themeTint="BF"/>
-                                <w:lang w:val="es-CL" w:eastAsia="es-CL"/>
-                              </w:rPr>
-                              <w:t>TI3V21/V-IEI-N2-P3-C1/V Valparaíso IEI</w:t>
-                            </w:r>
-                          </w:p>
-                          <w:p>
-                            <w:pPr>
-                              <w:pStyle w:val="PARRAFO"/>
-                              <w:rPr>
-                                <w:color w:val="404040" w:themeColor="text1" w:themeTint="BF"/>
-                                <w:lang w:eastAsia="es-CL"/>
-                              </w:rPr>
-                            </w:pPr>
-                            <w:r>
-                              <w:rPr>
-                                <w:b/>
-                                <w:color w:val="404040" w:themeColor="text1" w:themeTint="BF"/>
-                                <w:lang w:eastAsia="es-CL"/>
-                              </w:rPr>
-                              <w:t>Docente</w:t>
-                            </w:r>
-                            <w:r>
-                              <w:rPr>
-                                <w:b/>
-                                <w:color w:val="404040" w:themeColor="text1" w:themeTint="BF"/>
-                                <w:lang w:eastAsia="es-CL"/>
-                              </w:rPr>
-                              <w:t>:</w:t>
-                            </w:r>
-                            <w:r>
-                              <w:rPr>
-                                <w:color w:val="404040" w:themeColor="text1" w:themeTint="BF"/>
-                                <w:lang w:eastAsia="es-CL"/>
-                              </w:rPr>
-                              <w:t xml:space="preserve"> </w:t>
-                            </w:r>
-                            <w:r>
-                              <w:rPr>
-                                <w:color w:val="404040" w:themeColor="text1" w:themeTint="BF"/>
-                                <w:lang w:val="es-CL" w:eastAsia="es-CL"/>
-                              </w:rPr>
-                              <w:t xml:space="preserve">Miguel </w:t>
-                            </w:r>
-                            <w:r>
-                              <w:rPr>
-                                <w:color w:val="404040" w:themeColor="text1" w:themeTint="BF"/>
-                                <w:lang w:val="es-CL" w:eastAsia="es-CL"/>
-                              </w:rPr>
-                              <w:t>Ángel</w:t>
-                            </w:r>
-                            <w:r>
-                              <w:rPr>
-                                <w:color w:val="404040" w:themeColor="text1" w:themeTint="BF"/>
-                                <w:lang w:val="es-CL" w:eastAsia="es-CL"/>
-                              </w:rPr>
-                              <w:t xml:space="preserve"> Chacana González</w:t>
-                            </w:r>
-                          </w:p>
-                          <w:p>
-                            <w:pPr>
-                              <w:pStyle w:val="PARRAFO"/>
-                              <w:rPr>
-                                <w:b/>
-                                <w:color w:val="404040" w:themeColor="text1" w:themeTint="BF"/>
-                                <w:lang w:eastAsia="es-CL"/>
-                              </w:rPr>
-                            </w:pPr>
-                            <w:r>
-                              <w:rPr>
-                                <w:b/>
-                                <w:color w:val="404040" w:themeColor="text1" w:themeTint="BF"/>
-                                <w:lang w:eastAsia="es-CL"/>
-                              </w:rPr>
-                              <w:t>I</w:t>
-                            </w:r>
-                            <w:r>
-                              <w:rPr>
-                                <w:b/>
-                                <w:color w:val="404040" w:themeColor="text1" w:themeTint="BF"/>
-                                <w:lang w:eastAsia="es-CL"/>
-                              </w:rPr>
-                              <w:t>ntegrantes del grupo:</w:t>
-                            </w:r>
-                            <w:r>
-                              <w:rPr>
-                                <w:b/>
-                                <w:color w:val="404040" w:themeColor="text1" w:themeTint="BF"/>
-                                <w:lang w:eastAsia="es-CL"/>
-                              </w:rPr>
-                              <w:t xml:space="preserve"> </w:t>
-                            </w:r>
-                          </w:p>
-                          <w:p>
-                            <w:pPr>
-                              <w:pStyle w:val="PARRAFO"/>
-                              <w:numPr>
-                                <w:ilvl w:val="0"/>
-                                <w:numId w:val="15"/>
-                              </w:numPr>
-                              <w:rPr>
-                                <w:bCs/>
-                                <w:color w:val="404040" w:themeColor="text1" w:themeTint="BF"/>
-                                <w:lang w:eastAsia="es-CL"/>
-                              </w:rPr>
-                            </w:pPr>
-                            <w:r>
-                              <w:rPr>
-                                <w:bCs/>
-                                <w:color w:val="404040" w:themeColor="text1" w:themeTint="BF"/>
-                                <w:lang w:eastAsia="es-CL"/>
-                              </w:rPr>
-                              <w:t>José</w:t>
-                            </w:r>
-                            <w:r>
-                              <w:rPr>
-                                <w:bCs/>
-                                <w:color w:val="404040" w:themeColor="text1" w:themeTint="BF"/>
-                                <w:lang w:eastAsia="es-CL"/>
-                              </w:rPr>
-                              <w:t xml:space="preserve"> Miguel Astudillo Aguirre</w:t>
-                            </w:r>
-                            <w:r>
-                              <w:rPr>
-                                <w:bCs/>
-                                <w:color w:val="404040" w:themeColor="text1" w:themeTint="BF"/>
-                                <w:lang w:eastAsia="es-CL"/>
-                              </w:rPr>
-                              <w:t xml:space="preserve"> (Desarrollador)</w:t>
-                            </w:r>
-                          </w:p>
-                          <w:p>
-                            <w:pPr>
-                              <w:pStyle w:val="PARRAFO"/>
-                              <w:numPr>
-                                <w:ilvl w:val="0"/>
-                                <w:numId w:val="15"/>
-                              </w:numPr>
-                              <w:rPr>
-                                <w:bCs/>
-                                <w:color w:val="404040" w:themeColor="text1" w:themeTint="BF"/>
-                                <w:lang w:eastAsia="es-CL"/>
-                              </w:rPr>
-                            </w:pPr>
-                            <w:r>
-                              <w:rPr>
-                                <w:bCs/>
-                                <w:color w:val="404040" w:themeColor="text1" w:themeTint="BF"/>
-                                <w:lang w:val="es-CL" w:eastAsia="es-CL"/>
-                              </w:rPr>
-                              <w:t>Michele Andrea Barriga Carrasco</w:t>
-                            </w:r>
-                            <w:r>
-                              <w:rPr>
-                                <w:bCs/>
-                                <w:color w:val="404040" w:themeColor="text1" w:themeTint="BF"/>
-                                <w:lang w:val="es-CL" w:eastAsia="es-CL"/>
-                              </w:rPr>
-                              <w:t xml:space="preserve"> (Product Owner)</w:t>
-                            </w:r>
-                          </w:p>
-                          <w:p>
-                            <w:pPr>
-                              <w:pStyle w:val="PARRAFO"/>
-                              <w:numPr>
-                                <w:ilvl w:val="0"/>
-                                <w:numId w:val="15"/>
-                              </w:numPr>
-                              <w:rPr>
-                                <w:bCs/>
-                                <w:color w:val="404040" w:themeColor="text1" w:themeTint="BF"/>
-                                <w:lang w:eastAsia="es-CL"/>
-                              </w:rPr>
-                            </w:pPr>
-                            <w:r>
-                              <w:rPr>
-                                <w:bCs/>
-                                <w:color w:val="404040" w:themeColor="text1" w:themeTint="BF"/>
-                                <w:lang w:eastAsia="es-CL"/>
-                              </w:rPr>
-                              <w:t xml:space="preserve">Patricia </w:t>
-                            </w:r>
-                            <w:r>
-                              <w:rPr>
-                                <w:bCs/>
-                                <w:color w:val="404040" w:themeColor="text1" w:themeTint="BF"/>
-                                <w:lang w:eastAsia="es-CL"/>
-                              </w:rPr>
-                              <w:t xml:space="preserve">Catalina </w:t>
-                            </w:r>
-                            <w:r>
-                              <w:rPr>
-                                <w:bCs/>
-                                <w:color w:val="404040" w:themeColor="text1" w:themeTint="BF"/>
-                                <w:lang w:eastAsia="es-CL"/>
-                              </w:rPr>
-                              <w:t>Riveros</w:t>
-                            </w:r>
-                            <w:r>
-                              <w:rPr>
-                                <w:bCs/>
-                                <w:color w:val="404040" w:themeColor="text1" w:themeTint="BF"/>
-                                <w:lang w:eastAsia="es-CL"/>
-                              </w:rPr>
-                              <w:t xml:space="preserve"> Estay</w:t>
-                            </w:r>
-                            <w:r>
-                              <w:rPr>
-                                <w:bCs/>
-                                <w:color w:val="404040" w:themeColor="text1" w:themeTint="BF"/>
-                                <w:lang w:eastAsia="es-CL"/>
-                              </w:rPr>
-                              <w:t xml:space="preserve"> (Scrum Master)</w:t>
-                            </w:r>
-                          </w:p>
-                          <w:p>
-                            <w:pPr>
-                              <w:pStyle w:val="PARRAFO"/>
-                              <w:rPr>
-                                <w:b/>
-                                <w:color w:val="404040" w:themeColor="text1" w:themeTint="BF"/>
-                                <w:lang w:eastAsia="es-CL"/>
-                              </w:rPr>
-                            </w:pPr>
-                          </w:p>
-                          <w:p>
-                            <w:pPr>
-                              <w:tabs>
-                                <w:tab w:val="left" w:pos="355"/>
-                              </w:tabs>
-                              <w:spacing w:line="24" w:lineRule="atLeast"/>
-                              <w:jc w:val="center"/>
-                              <w:rPr>
-                                <w:rFonts w:cs="Arial"/>
-                                <w:b/>
-                                <w:color w:val="404040" w:themeColor="text1" w:themeTint="BF"/>
-                                <w:lang w:eastAsia="es-CL"/>
-                              </w:rPr>
-                            </w:pPr>
-                          </w:p>
-                          <w:p>
-                            <w:pPr>
-                              <w:pStyle w:val="Piedepgina"/>
-                              <w:rPr>
-                                <w:color w:val="404040" w:themeColor="text1" w:themeTint="BF"/>
-                              </w:rPr>
-                            </w:pPr>
-                          </w:p>
-                        </w:txbxContent>
-                      </wps:txbx>
-                      <wps:bodyPr rot="0" vert="horz" wrap="square" lIns="91440" tIns="45720" rIns="91440" bIns="45720" anchor="t" anchorCtr="0">
-                        <a:noAutofit/>
-                      </wps:bodyPr>
-                    </wps:wsp>
-                  </a:graphicData>
-                </a:graphic>
-                <wp14:sizeRelH relativeFrom="margin">
-                  <wp14:pctWidth>0</wp14:pctWidth>
-                </wp14:sizeRelH>
-                <wp14:sizeRelV relativeFrom="margin">
-                  <wp14:pctHeight>0</wp14:pctHeight>
-                </wp14:sizeRelV>
-              </wp:anchor>
-            </w:drawing>
-          </mc:Choice>
-          <mc:Fallback>
-            <w:pict>
-              <v:shapetype w14:anchorId="2D03947C" id="_x0000_t202" coordsize="21600,21600" o:spt="202" path="m,l,21600r21600,l21600,xe">
-                <v:stroke joinstyle="miter"/>
-                <v:path gradientshapeok="t" o:connecttype="rect"/>
-              </v:shapetype>
-              <v:shape id="Cuadro de texto 2" o:spid="_x0000_s1026" type="#_x0000_t202" style="position:absolute;margin-left:248.45pt;margin-top:330.65pt;width:465.65pt;height:264.75pt;z-index:251658241;visibility:visible;mso-wrap-style:square;mso-width-percent:0;mso-height-percent:0;mso-wrap-distance-left:9pt;mso-wrap-distance-top:0;mso-wrap-distance-right:9pt;mso-wrap-distance-bottom:0;mso-position-horizontal:absolute;mso-position-horizontal-relative:margin;mso-position-vertical:absolute;mso-position-vertical-relative:text;mso-width-percent:0;mso-height-percent:0;mso-width-relative:margin;mso-height-relative:margin;v-text-anchor:top" o:gfxdata="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" filled="f" stroked="f">
-                <v:textbox>
-                  <w:txbxContent>
-                    <w:p>
-                      <w:pPr>
-                        <w:pStyle w:val="PARRAFO"/>
-                        <w:rPr>
-                          <w:b/>
-                          <w:color w:val="404040" w:themeColor="text1" w:themeTint="BF"/>
-                          <w:lang w:eastAsia="es-CL"/>
-                        </w:rPr>
-                      </w:pPr>
-                      <w:r>
-                        <w:rPr>
-                          <w:b/>
-                          <w:color w:val="404040" w:themeColor="text1" w:themeTint="BF"/>
-                          <w:lang w:eastAsia="es-CL"/>
-                        </w:rPr>
-                        <w:t xml:space="preserve">Asignatura: </w:t>
-                      </w:r>
-                      <w:r>
-                        <w:rPr>
-                          <w:b/>
-                          <w:color w:val="404040" w:themeColor="text1" w:themeTint="BF"/>
-                          <w:lang w:eastAsia="es-CL"/>
-                        </w:rPr>
-                        <w:t xml:space="preserve"> </w:t>
-                      </w:r>
-                      <w:r>
-                        <w:rPr>
-                          <w:bCs/>
-                          <w:color w:val="404040" w:themeColor="text1" w:themeTint="BF"/>
-                          <w:lang w:val="es-CL" w:eastAsia="es-CL"/>
-                        </w:rPr>
-                        <w:t>Programación Orientada a Objeto Seguro</w:t>
-                      </w:r>
-                      <w:r>
-                        <w:rPr>
-                          <w:b/>
-                          <w:color w:val="404040" w:themeColor="text1" w:themeTint="BF"/>
-                          <w:lang w:eastAsia="es-CL"/>
-                        </w:rPr>
-                        <w:tab/>
-                      </w:r>
-                    </w:p>
-                    <w:p>
-                      <w:pPr>
-                        <w:pStyle w:val="PARRAFO"/>
-                        <w:rPr>
-                          <w:b/>
-                          <w:color w:val="404040" w:themeColor="text1" w:themeTint="BF"/>
-                          <w:lang w:eastAsia="es-CL"/>
-                        </w:rPr>
-                      </w:pPr>
-                      <w:r>
-                        <w:rPr>
-                          <w:b/>
-                          <w:color w:val="404040" w:themeColor="text1" w:themeTint="BF"/>
-                          <w:lang w:eastAsia="es-CL"/>
-                        </w:rPr>
-                        <w:t xml:space="preserve">Sección: </w:t>
-                      </w:r>
-                      <w:r>
-                        <w:rPr>
-                          <w:bCs/>
-                          <w:color w:val="404040" w:themeColor="text1" w:themeTint="BF"/>
-                          <w:lang w:val="es-CL" w:eastAsia="es-CL"/>
-                        </w:rPr>
-                        <w:t>TI3V21/V-IEI-N2-P3-C1/V Valparaíso IEI</w:t>
-                      </w:r>
-                    </w:p>
-                    <w:p>
-                      <w:pPr>
-                        <w:pStyle w:val="PARRAFO"/>
-                        <w:rPr>
-                          <w:color w:val="404040" w:themeColor="text1" w:themeTint="BF"/>
-                          <w:lang w:eastAsia="es-CL"/>
-                        </w:rPr>
-                      </w:pPr>
-                      <w:r>
-                        <w:rPr>
-                          <w:b/>
-                          <w:color w:val="404040" w:themeColor="text1" w:themeTint="BF"/>
-                          <w:lang w:eastAsia="es-CL"/>
-                        </w:rPr>
-                        <w:t>Docente</w:t>
-                      </w:r>
-                      <w:r>
-                        <w:rPr>
-                          <w:b/>
-                          <w:color w:val="404040" w:themeColor="text1" w:themeTint="BF"/>
-                          <w:lang w:eastAsia="es-CL"/>
-                        </w:rPr>
-                        <w:t>:</w:t>
-                      </w:r>
-                      <w:r>
-                        <w:rPr>
-                          <w:color w:val="404040" w:themeColor="text1" w:themeTint="BF"/>
-                          <w:lang w:eastAsia="es-CL"/>
-                        </w:rPr>
-                        <w:t xml:space="preserve"> </w:t>
-                      </w:r>
-                      <w:r>
-                        <w:rPr>
-                          <w:color w:val="404040" w:themeColor="text1" w:themeTint="BF"/>
-                          <w:lang w:val="es-CL" w:eastAsia="es-CL"/>
-                        </w:rPr>
-                        <w:t xml:space="preserve">Miguel </w:t>
-                      </w:r>
-                      <w:r>
-                        <w:rPr>
-                          <w:color w:val="404040" w:themeColor="text1" w:themeTint="BF"/>
-                          <w:lang w:val="es-CL" w:eastAsia="es-CL"/>
-                        </w:rPr>
-                        <w:t>Ángel</w:t>
-                      </w:r>
-                      <w:r>
-                        <w:rPr>
-                          <w:color w:val="404040" w:themeColor="text1" w:themeTint="BF"/>
-                          <w:lang w:val="es-CL" w:eastAsia="es-CL"/>
-                        </w:rPr>
-                        <w:t xml:space="preserve"> Chacana González</w:t>
-                      </w:r>
-                    </w:p>
-                    <w:p>
-                      <w:pPr>
-                        <w:pStyle w:val="PARRAFO"/>
-                        <w:rPr>
-                          <w:b/>
-                          <w:color w:val="404040" w:themeColor="text1" w:themeTint="BF"/>
-                          <w:lang w:eastAsia="es-CL"/>
-                        </w:rPr>
-                      </w:pPr>
-                      <w:r>
-                        <w:rPr>
-                          <w:b/>
-                          <w:color w:val="404040" w:themeColor="text1" w:themeTint="BF"/>
-                          <w:lang w:eastAsia="es-CL"/>
-                        </w:rPr>
-                        <w:t>I</w:t>
-                      </w:r>
-                      <w:r>
-                        <w:rPr>
-                          <w:b/>
-                          <w:color w:val="404040" w:themeColor="text1" w:themeTint="BF"/>
-                          <w:lang w:eastAsia="es-CL"/>
-                        </w:rPr>
-                        <w:t>ntegrantes del grupo:</w:t>
-                      </w:r>
-                      <w:r>
-                        <w:rPr>
-                          <w:b/>
-                          <w:color w:val="404040" w:themeColor="text1" w:themeTint="BF"/>
-                          <w:lang w:eastAsia="es-CL"/>
-                        </w:rPr>
-                        <w:t xml:space="preserve"> </w:t>
-                      </w:r>
-                    </w:p>
-                    <w:p>
-                      <w:pPr>
-                        <w:pStyle w:val="PARRAFO"/>
-                        <w:numPr>
-                          <w:ilvl w:val="0"/>
-                          <w:numId w:val="15"/>
-                        </w:numPr>
-                        <w:rPr>
-                          <w:bCs/>
-                          <w:color w:val="404040" w:themeColor="text1" w:themeTint="BF"/>
-                          <w:lang w:eastAsia="es-CL"/>
-                        </w:rPr>
-                      </w:pPr>
-                      <w:r>
-                        <w:rPr>
-                          <w:bCs/>
-                          <w:color w:val="404040" w:themeColor="text1" w:themeTint="BF"/>
-                          <w:lang w:eastAsia="es-CL"/>
-                        </w:rPr>
-                        <w:t>José</w:t>
-                      </w:r>
-                      <w:r>
-                        <w:rPr>
-                          <w:bCs/>
-                          <w:color w:val="404040" w:themeColor="text1" w:themeTint="BF"/>
-                          <w:lang w:eastAsia="es-CL"/>
-                        </w:rPr>
-                        <w:t xml:space="preserve"> Miguel Astudillo Aguirre</w:t>
-                      </w:r>
-                      <w:r>
-                        <w:rPr>
-                          <w:bCs/>
-                          <w:color w:val="404040" w:themeColor="text1" w:themeTint="BF"/>
-                          <w:lang w:eastAsia="es-CL"/>
-                        </w:rPr>
-                        <w:t xml:space="preserve"> (Desarrollador)</w:t>
-                      </w:r>
-                    </w:p>
-                    <w:p>
-                      <w:pPr>
-                        <w:pStyle w:val="PARRAFO"/>
-                        <w:numPr>
-                          <w:ilvl w:val="0"/>
-                          <w:numId w:val="15"/>
-                        </w:numPr>
-                        <w:rPr>
-                          <w:bCs/>
-                          <w:color w:val="404040" w:themeColor="text1" w:themeTint="BF"/>
-                          <w:lang w:eastAsia="es-CL"/>
-                        </w:rPr>
-                      </w:pPr>
-                      <w:r>
-                        <w:rPr>
-                          <w:bCs/>
-                          <w:color w:val="404040" w:themeColor="text1" w:themeTint="BF"/>
-                          <w:lang w:val="es-CL" w:eastAsia="es-CL"/>
-                        </w:rPr>
-                        <w:t>Michele Andrea Barriga Carrasco</w:t>
-                      </w:r>
-                      <w:r>
-                        <w:rPr>
-                          <w:bCs/>
-                          <w:color w:val="404040" w:themeColor="text1" w:themeTint="BF"/>
-                          <w:lang w:val="es-CL" w:eastAsia="es-CL"/>
-                        </w:rPr>
-                        <w:t xml:space="preserve"> (Product Owner)</w:t>
-                      </w:r>
-                    </w:p>
-                    <w:p>
-                      <w:pPr>
-                        <w:pStyle w:val="PARRAFO"/>
-                        <w:numPr>
-                          <w:ilvl w:val="0"/>
-                          <w:numId w:val="15"/>
-                        </w:numPr>
-                        <w:rPr>
-                          <w:bCs/>
-                          <w:color w:val="404040" w:themeColor="text1" w:themeTint="BF"/>
-                          <w:lang w:eastAsia="es-CL"/>
-                        </w:rPr>
-                      </w:pPr>
-                      <w:r>
-                        <w:rPr>
-                          <w:bCs/>
-                          <w:color w:val="404040" w:themeColor="text1" w:themeTint="BF"/>
-                          <w:lang w:eastAsia="es-CL"/>
-                        </w:rPr>
-                        <w:t xml:space="preserve">Patricia </w:t>
-                      </w:r>
-                      <w:r>
-                        <w:rPr>
-                          <w:bCs/>
-                          <w:color w:val="404040" w:themeColor="text1" w:themeTint="BF"/>
-                          <w:lang w:eastAsia="es-CL"/>
-                        </w:rPr>
-                        <w:t xml:space="preserve">Catalina </w:t>
-                      </w:r>
-                      <w:r>
-                        <w:rPr>
-                          <w:bCs/>
-                          <w:color w:val="404040" w:themeColor="text1" w:themeTint="BF"/>
-                          <w:lang w:eastAsia="es-CL"/>
-                        </w:rPr>
-                        <w:t>Riveros</w:t>
-                      </w:r>
-                      <w:r>
-                        <w:rPr>
-                          <w:bCs/>
-                          <w:color w:val="404040" w:themeColor="text1" w:themeTint="BF"/>
-                          <w:lang w:eastAsia="es-CL"/>
-                        </w:rPr>
-                        <w:t xml:space="preserve"> Estay</w:t>
-                      </w:r>
-                      <w:r>
-                        <w:rPr>
-                          <w:bCs/>
-                          <w:color w:val="404040" w:themeColor="text1" w:themeTint="BF"/>
-                          <w:lang w:eastAsia="es-CL"/>
-                        </w:rPr>
-                        <w:t xml:space="preserve"> (Scrum Master)</w:t>
-                      </w:r>
-                    </w:p>
-                    <w:p>
-                      <w:pPr>
-                        <w:pStyle w:val="PARRAFO"/>
-                        <w:rPr>
-                          <w:b/>
-                          <w:color w:val="404040" w:themeColor="text1" w:themeTint="BF"/>
-                          <w:lang w:eastAsia="es-CL"/>
-                        </w:rPr>
-                      </w:pPr>
-                    </w:p>
-                    <w:p>
-                      <w:pPr>
-                        <w:tabs>
-                          <w:tab w:val="left" w:pos="355"/>
-                        </w:tabs>
-                        <w:spacing w:line="24" w:lineRule="atLeast"/>
-                        <w:jc w:val="center"/>
-                        <w:rPr>
-                          <w:rFonts w:cs="Arial"/>
-                          <w:b/>
-                          <w:color w:val="404040" w:themeColor="text1" w:themeTint="BF"/>
-                          <w:lang w:eastAsia="es-CL"/>
-                        </w:rPr>
-                      </w:pPr>
-                    </w:p>
-                    <w:p>
-                      <w:pPr>
-                        <w:pStyle w:val="Piedepgina"/>
-                        <w:rPr>
-                          <w:color w:val="404040" w:themeColor="text1" w:themeTint="BF"/>
-                        </w:rPr>
-                      </w:pPr>
-                    </w:p>
-                  </w:txbxContent>
-                </v:textbox>
-                <w10:wrap anchorx="margin"/>
-              </v:shape>
-            </w:pict>
-          </mc:Fallback>
-        </mc:AlternateContent>
-      </w:r>
-      <w:r>
-        <w:rPr>
-          <w:b/>
-          <w:noProof/>
-          <w:color w:val="404040" w:themeColor="text1" w:themeTint="BF"/>
-          <w:sz w:val="28"/>
-          <w:lang w:val="en-US"/>
-        </w:rPr>
-        <mc:AlternateContent>
-          <mc:Choice Requires="wps">
-            <w:drawing>
-              <wp:anchor distT="0" distB="0" distL="114300" distR="114300" simplePos="0" relativeHeight="251658240" behindDoc="0" locked="0" layoutInCell="1" allowOverlap="1" wp14:anchorId="2D03947E" wp14:editId="16929E08">
-                <wp:simplePos x="0" y="0"/>
-                <wp:positionH relativeFrom="margin">
-                  <wp:align>center</wp:align>
-                </wp:positionH>
-                <wp:positionV relativeFrom="paragraph">
-                  <wp:posOffset>1051232</wp:posOffset>
-                </wp:positionV>
-                <wp:extent cx="5129530" cy="1981200"/>
-                <wp:effectExtent l="0" t="0" r="0" b="0"/>
-                <wp:wrapNone/>
-                <wp:docPr id="307" name="Cuadro de texto 2"/>
-                <wp:cNvGraphicFramePr>
-                  <a:graphicFrameLocks xmlns:a="http://schemas.openxmlformats.org/drawingml/2006/main"/>
-                </wp:cNvGraphicFramePr>
-                <a:graphic xmlns:a="http://schemas.openxmlformats.org/drawingml/2006/main">
-                  <a:graphicData uri="http://schemas.microsoft.com/office/word/2010/wordprocessingShape">
-                    <wps:wsp>
-                      <wps:cNvSpPr txBox="1">
-                        <a:spLocks noChangeArrowheads="1"/>
-                      </wps:cNvSpPr>
-                      <wps:spPr bwMode="auto">
-                        <a:xfrm>
-                          <a:off x="0" y="0"/>
-                          <a:ext cx="5129530" cy="1981200"/>
-                        </a:xfrm>
-                        <a:prstGeom prst="rect">
-                          <a:avLst/>
-                        </a:prstGeom>
-                        <a:noFill/>
-                        <a:ln w="9525">
-                          <a:noFill/>
-                          <a:miter lim="800000"/>
-                          <a:headEnd/>
-                          <a:tailEnd/>
-                        </a:ln>
-                      </wps:spPr>
-                      <wps:txbx>
-                        <w:txbxContent>
-                          <w:p>
-                            <w:pPr>
-                              <w:jc w:val="center"/>
-                              <w:rPr>
-                                <w:b/>
-                                <w:color w:val="404040" w:themeColor="text1" w:themeTint="BF"/>
-                                <w:sz w:val="44"/>
-                                <w:szCs w:val="44"/>
-                                <w14:textOutline w14:w="0" w14:cap="flat" w14:cmpd="sng" w14:algn="ctr">
-                                  <w14:noFill/>
-                                  <w14:prstDash w14:val="solid"/>
-                                  <w14:round/>
-                                </w14:textOutline>
-                              </w:rPr>
-                            </w:pPr>
-                            <w:r>
-                              <w:rPr>
-                                <w:b/>
-                                <w:color w:val="404040" w:themeColor="text1" w:themeTint="BF"/>
-                                <w:sz w:val="44"/>
-                                <w:szCs w:val="44"/>
-                                <w14:textOutline w14:w="0" w14:cap="flat" w14:cmpd="sng" w14:algn="ctr">
-                                  <w14:noFill/>
-                                  <w14:prstDash w14:val="solid"/>
-                                  <w14:round/>
-                                </w14:textOutline>
-                              </w:rPr>
-                              <w:t>EVA03_SmartService_Veterinaria</w:t>
-                            </w:r>
-                          </w:p>
-                        </w:txbxContent>
-                      </wps:txbx>
-                      <wps:bodyPr rot="0" vert="horz" wrap="square" lIns="91440" tIns="45720" rIns="91440" bIns="45720" anchor="t" anchorCtr="0">
-                        <a:noAutofit/>
-                      </wps:bodyPr>
-                    </wps:wsp>
-                  </a:graphicData>
-                </a:graphic>
-                <wp14:sizeRelH relativeFrom="margin">
-                  <wp14:pctWidth>0</wp14:pctWidth>
-                </wp14:sizeRelH>
-                <wp14:sizeRelV relativeFrom="margin">
-                  <wp14:pctHeight>0</wp14:pctHeight>
-                </wp14:sizeRelV>
-              </wp:anchor>
-            </w:drawing>
-          </mc:Choice>
-          <mc:Fallback>
-            <w:pict>
-              <v:shape w14:anchorId="2D03947E" id="_x0000_s1027" type="#_x0000_t202" style="position:absolute;margin-left:0;margin-top:82.75pt;width:403.9pt;height:156pt;z-index:251658240;visibility:visible;mso-wrap-style:square;mso-width-percent:0;mso-height-percent:0;mso-wrap-distance-left:9pt;mso-wrap-distance-top:0;mso-wrap-distance-right:9pt;mso-wrap-distance-bottom:0;mso-position-horizontal:center;mso-position-horizontal-relative:margin;mso-position-vertical:absolute;mso-position-vertical-relative:text;mso-width-percent:0;mso-height-percent:0;mso-width-relative:margin;mso-height-relative:margin;v-text-anchor:top" o:gfxdata="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" filled="f" stroked="f">
-                <v:textbox>
-                  <w:txbxContent>
-                    <w:p>
-                      <w:pPr>
-                        <w:jc w:val="center"/>
-                        <w:rPr>
-                          <w:b/>
-                          <w:color w:val="404040" w:themeColor="text1" w:themeTint="BF"/>
-                          <w:sz w:val="44"/>
-                          <w:szCs w:val="44"/>
-                          <w14:textOutline w14:w="0" w14:cap="flat" w14:cmpd="sng" w14:algn="ctr">
-                            <w14:noFill/>
-                            <w14:prstDash w14:val="solid"/>
-                            <w14:round/>
-                          </w14:textOutline>
-                        </w:rPr>
-                      </w:pPr>
-                      <w:r>
-                        <w:rPr>
-                          <w:b/>
-                          <w:color w:val="404040" w:themeColor="text1" w:themeTint="BF"/>
-                          <w:sz w:val="44"/>
-                          <w:szCs w:val="44"/>
-                          <w14:textOutline w14:w="0" w14:cap="flat" w14:cmpd="sng" w14:algn="ctr">
-                            <w14:noFill/>
-                            <w14:prstDash w14:val="solid"/>
-                            <w14:round/>
-                          </w14:textOutline>
-                        </w:rPr>
-                        <w:t>EVA03_SmartService_Veterinaria</w:t>
-                      </w:r>
-                    </w:p>
-                  </w:txbxContent>
-                </v:textbox>
-                <w10:wrap anchorx="margin"/>
-              </v:shape>
-            </w:pict>
-          </mc:Fallback>
-        </mc:AlternateContent>
-      </w:r>
-      <w:r>
-        <w:rPr>
-          <w:b/>
-          <w:bCs/>
-          <w:color w:val="404040" w:themeColor="text1" w:themeTint="BF"/>
-          <w:sz w:val="28"/>
-          <w:szCs w:val="28"/>
-        </w:rPr>
-        <w:br w:type="page"/>
-      </w:r>
-    </w:p>
     <w:sdt>
       <w:sdtPr>
         <w:rPr>
-          <w:rFonts w:asciiTheme="minorHAnsi" w:eastAsiaTheme="minorEastAsia" w:hAnsiTheme="minorHAnsi" w:cstheme="minorBidi"/>
-          <w:color w:val="auto"/>
-          <w:sz w:val="22"/>
-          <w:szCs w:val="22"/>
-          <w:lang w:val="es-ES" w:eastAsia="en-US"/>
-        </w:rPr>
-        <w:id w:val="509258361"/>
+          <w:rFonts w:eastAsiaTheme="minorEastAsia"/>
+        </w:rPr>
+        <w:id w:val="1537578410"/>
         <w:docPartObj>
           <w:docPartGallery w:val="Table of Contents"/>
           <w:docPartUnique/>
         </w:docPartObj>
       </w:sdtPr>
-      <w:sdtEndPr>
-        <w:rPr>
-          <w:b/>
-          <w:bCs/>
-        </w:rPr>
-      </w:sdtEndPr>
+      <w:sdtEndPr/>
       <w:sdtContent>
-        <w:p>
-          <w:pPr>
-            <w:pStyle w:val="TtuloTDC"/>
-          </w:pPr>
-          <w:r>
-            <w:rPr>
-              <w:lang w:val="es-ES"/>
-            </w:rPr>
-            <w:t>Contenido</w:t>
-          </w:r>
-        </w:p>
         <w:p>
           <w:pPr>
             <w:pStyle w:val="TDC1"/>
@@ -958,21 +73,29 @@
           <w:r>
             <w:rPr>
               <w:rFonts w:eastAsiaTheme="minorEastAsia"/>
-              <w:color w:val="auto"/>
-              <w:lang w:val="es-ES"/>
+              <w:b/>
+              <w:bCs/>
+              <w:sz w:val="36"/>
+              <w:szCs w:val="36"/>
             </w:rPr>
+            <w:t>Contenido:</w:t>
+          </w:r>
+          <w:r>
+            <w:br/>
+          </w:r>
+          <w:r>
             <w:br/>
           </w:r>
           <w:r>
             <w:fldChar w:fldCharType="begin"/>
           </w:r>
           <w:r>
-            <w:instrText xml:space="preserve"> TOC \o "1-3" \h \z \u </w:instrText>
+            <w:instrText>TOC \o "1-3" \z \u \h</w:instrText>
           </w:r>
           <w:r>
             <w:fldChar w:fldCharType="separate"/>
           </w:r>
-          <w:hyperlink w:anchor="_Toc210943319">
+          <w:hyperlink w:anchor="_Toc211422070">
             <w:r>
               <w:rPr>
                 <w:rStyle w:val="Hipervnculo"/>
@@ -993,7 +116,7 @@
               <w:rPr>
                 <w:noProof/>
               </w:rPr>
-              <w:instrText xml:space="preserve"> PAGEREF _Toc210943319 \h </w:instrText>
+              <w:instrText xml:space="preserve"> PAGEREF _Toc211422070 \h </w:instrText>
             </w:r>
             <w:r>
               <w:rPr>
@@ -1032,7 +155,7 @@
               <w:lang w:eastAsia="ja-JP"/>
             </w:rPr>
           </w:pPr>
-          <w:hyperlink w:anchor="_Toc210943320">
+          <w:hyperlink w:anchor="_Toc211422071">
             <w:r>
               <w:rPr>
                 <w:rStyle w:val="Hipervnculo"/>
@@ -1053,7 +176,7 @@
               <w:rPr>
                 <w:noProof/>
               </w:rPr>
-              <w:instrText xml:space="preserve"> PAGEREF _Toc210943320 \h </w:instrText>
+              <w:instrText xml:space="preserve"> PAGEREF _Toc211422071 \h </w:instrText>
             </w:r>
             <w:r>
               <w:rPr>
@@ -1092,7 +215,7 @@
               <w:lang w:eastAsia="ja-JP"/>
             </w:rPr>
           </w:pPr>
-          <w:hyperlink w:anchor="_Toc210943321">
+          <w:hyperlink w:anchor="_Toc211422072">
             <w:r>
               <w:rPr>
                 <w:rStyle w:val="Hipervnculo"/>
@@ -1113,7 +236,7 @@
               <w:rPr>
                 <w:noProof/>
               </w:rPr>
-              <w:instrText xml:space="preserve"> PAGEREF _Toc210943321 \h </w:instrText>
+              <w:instrText xml:space="preserve"> PAGEREF _Toc211422072 \h </w:instrText>
             </w:r>
             <w:r>
               <w:rPr>
@@ -1152,7 +275,7 @@
               <w:lang w:eastAsia="ja-JP"/>
             </w:rPr>
           </w:pPr>
-          <w:hyperlink w:anchor="_Toc210943322">
+          <w:hyperlink w:anchor="_Toc211422073">
             <w:r>
               <w:rPr>
                 <w:rStyle w:val="Hipervnculo"/>
@@ -1173,7 +296,7 @@
               <w:rPr>
                 <w:noProof/>
               </w:rPr>
-              <w:instrText xml:space="preserve"> PAGEREF _Toc210943322 \h </w:instrText>
+              <w:instrText xml:space="preserve"> PAGEREF _Toc211422073 \h </w:instrText>
             </w:r>
             <w:r>
               <w:rPr>
@@ -1211,7 +334,7 @@
               <w:lang w:eastAsia="ja-JP"/>
             </w:rPr>
           </w:pPr>
-          <w:hyperlink w:anchor="_Toc210943323">
+          <w:hyperlink w:anchor="_Toc211422074">
             <w:r>
               <w:rPr>
                 <w:rStyle w:val="Hipervnculo"/>
@@ -1233,7 +356,7 @@
               <w:rPr>
                 <w:noProof/>
               </w:rPr>
-              <w:instrText xml:space="preserve"> PAGEREF _Toc210943323 \h </w:instrText>
+              <w:instrText xml:space="preserve"> PAGEREF _Toc211422074 \h </w:instrText>
             </w:r>
             <w:r>
               <w:rPr>
@@ -1271,7 +394,7 @@
               <w:lang w:eastAsia="ja-JP"/>
             </w:rPr>
           </w:pPr>
-          <w:hyperlink w:anchor="_Toc210943324">
+          <w:hyperlink w:anchor="_Toc211422075">
             <w:r>
               <w:rPr>
                 <w:rStyle w:val="Hipervnculo"/>
@@ -1293,7 +416,7 @@
               <w:rPr>
                 <w:noProof/>
               </w:rPr>
-              <w:instrText xml:space="preserve"> PAGEREF _Toc210943324 \h </w:instrText>
+              <w:instrText xml:space="preserve"> PAGEREF _Toc211422075 \h </w:instrText>
             </w:r>
             <w:r>
               <w:rPr>
@@ -1310,7 +433,7 @@
               <w:rPr>
                 <w:noProof/>
               </w:rPr>
-              <w:t>3</w:t>
+              <w:t>4</w:t>
             </w:r>
             <w:r>
               <w:rPr>
@@ -1331,7 +454,7 @@
               <w:lang w:eastAsia="ja-JP"/>
             </w:rPr>
           </w:pPr>
-          <w:hyperlink w:anchor="_Toc210943325">
+          <w:hyperlink w:anchor="_Toc211422076">
             <w:r>
               <w:rPr>
                 <w:rStyle w:val="Hipervnculo"/>
@@ -1353,7 +476,7 @@
               <w:rPr>
                 <w:noProof/>
               </w:rPr>
-              <w:instrText xml:space="preserve"> PAGEREF _Toc210943325 \h </w:instrText>
+              <w:instrText xml:space="preserve"> PAGEREF _Toc211422076 \h </w:instrText>
             </w:r>
             <w:r>
               <w:rPr>
@@ -1392,7 +515,7 @@
               <w:lang w:eastAsia="ja-JP"/>
             </w:rPr>
           </w:pPr>
-          <w:hyperlink w:anchor="_Toc210943326">
+          <w:hyperlink w:anchor="_Toc211422077">
             <w:r>
               <w:rPr>
                 <w:rStyle w:val="Hipervnculo"/>
@@ -1413,7 +536,7 @@
               <w:rPr>
                 <w:noProof/>
               </w:rPr>
-              <w:instrText xml:space="preserve"> PAGEREF _Toc210943326 \h </w:instrText>
+              <w:instrText xml:space="preserve"> PAGEREF _Toc211422077 \h </w:instrText>
             </w:r>
             <w:r>
               <w:rPr>
@@ -1430,7 +553,7 @@
               <w:rPr>
                 <w:noProof/>
               </w:rPr>
-              <w:t>6</w:t>
+              <w:t>9</w:t>
             </w:r>
             <w:r>
               <w:rPr>
@@ -1452,7 +575,7 @@
               <w:lang w:eastAsia="ja-JP"/>
             </w:rPr>
           </w:pPr>
-          <w:hyperlink w:anchor="_Toc210943327">
+          <w:hyperlink w:anchor="_Toc211422078">
             <w:r>
               <w:rPr>
                 <w:rStyle w:val="Hipervnculo"/>
@@ -1473,7 +596,7 @@
               <w:rPr>
                 <w:noProof/>
               </w:rPr>
-              <w:instrText xml:space="preserve"> PAGEREF _Toc210943327 \h </w:instrText>
+              <w:instrText xml:space="preserve"> PAGEREF _Toc211422078 \h </w:instrText>
             </w:r>
             <w:r>
               <w:rPr>
@@ -1490,7 +613,7 @@
               <w:rPr>
                 <w:noProof/>
               </w:rPr>
-              <w:t>7</w:t>
+              <w:t>15</w:t>
             </w:r>
             <w:r>
               <w:rPr>
@@ -1512,7 +635,7 @@
               <w:lang w:eastAsia="ja-JP"/>
             </w:rPr>
           </w:pPr>
-          <w:hyperlink w:anchor="_Toc210943328">
+          <w:hyperlink w:anchor="_Toc211422079">
             <w:r>
               <w:rPr>
                 <w:rStyle w:val="Hipervnculo"/>
@@ -1533,7 +656,7 @@
               <w:rPr>
                 <w:noProof/>
               </w:rPr>
-              <w:instrText xml:space="preserve"> PAGEREF _Toc210943328 \h </w:instrText>
+              <w:instrText xml:space="preserve"> PAGEREF _Toc211422079 \h </w:instrText>
             </w:r>
             <w:r>
               <w:rPr>
@@ -1550,7 +673,7 @@
               <w:rPr>
                 <w:noProof/>
               </w:rPr>
-              <w:t>7</w:t>
+              <w:t>16</w:t>
             </w:r>
             <w:r>
               <w:rPr>
@@ -1572,7 +695,7 @@
               <w:lang w:eastAsia="ja-JP"/>
             </w:rPr>
           </w:pPr>
-          <w:hyperlink w:anchor="_Toc210943329">
+          <w:hyperlink w:anchor="_Toc211422080">
             <w:r>
               <w:rPr>
                 <w:rStyle w:val="Hipervnculo"/>
@@ -1593,7 +716,7 @@
               <w:rPr>
                 <w:noProof/>
               </w:rPr>
-              <w:instrText xml:space="preserve"> PAGEREF _Toc210943329 \h </w:instrText>
+              <w:instrText xml:space="preserve"> PAGEREF _Toc211422080 \h </w:instrText>
             </w:r>
             <w:r>
               <w:rPr>
@@ -1610,7 +733,7 @@
               <w:rPr>
                 <w:noProof/>
               </w:rPr>
-              <w:t>7</w:t>
+              <w:t>25</w:t>
             </w:r>
             <w:r>
               <w:rPr>
@@ -1622,21 +745,890 @@
         </w:p>
         <w:p>
           <w:pPr>
-            <w:pStyle w:val="TtuloTDC"/>
+            <w:spacing w:after="160" w:line="259" w:lineRule="auto"/>
+            <w:rPr>
+              <w:b/>
+              <w:bCs/>
+              <w:color w:val="404040" w:themeColor="text1" w:themeTint="BF"/>
+              <w:sz w:val="28"/>
+              <w:szCs w:val="28"/>
+            </w:rPr>
           </w:pPr>
-        </w:p>
-        <w:p>
+          <w:r>
+            <w:rPr>
+              <w:b/>
+              <w:noProof/>
+              <w:color w:val="404040" w:themeColor="text1" w:themeTint="BF"/>
+              <w:sz w:val="28"/>
+              <w:lang w:val="en-US"/>
+            </w:rPr>
+            <mc:AlternateContent>
+              <mc:Choice Requires="wps">
+                <w:drawing>
+                  <wp:anchor distT="0" distB="0" distL="114300" distR="114300" simplePos="0" relativeHeight="251658241" behindDoc="0" locked="0" layoutInCell="1" allowOverlap="1" wp14:anchorId="2D03947C" wp14:editId="2AE91ACB">
+                    <wp:simplePos x="0" y="0"/>
+                    <wp:positionH relativeFrom="margin">
+                      <wp:posOffset>3155103</wp:posOffset>
+                    </wp:positionH>
+                    <wp:positionV relativeFrom="paragraph">
+                      <wp:posOffset>4199255</wp:posOffset>
+                    </wp:positionV>
+                    <wp:extent cx="5913755" cy="3362325"/>
+                    <wp:effectExtent l="0" t="0" r="0" b="0"/>
+                    <wp:wrapNone/>
+                    <wp:docPr id="19" name="Cuadro de texto 2"/>
+                    <wp:cNvGraphicFramePr>
+                      <a:graphicFrameLocks xmlns:a="http://schemas.openxmlformats.org/drawingml/2006/main"/>
+                    </wp:cNvGraphicFramePr>
+                    <a:graphic xmlns:a="http://schemas.openxmlformats.org/drawingml/2006/main">
+                      <a:graphicData uri="http://schemas.microsoft.com/office/word/2010/wordprocessingShape">
+                        <wps:wsp>
+                          <wps:cNvSpPr txBox="1">
+                            <a:spLocks noChangeArrowheads="1"/>
+                          </wps:cNvSpPr>
+                          <wps:spPr bwMode="auto">
+                            <a:xfrm>
+                              <a:off x="0" y="0"/>
+                              <a:ext cx="5913755" cy="3362325"/>
+                            </a:xfrm>
+                            <a:prstGeom prst="rect">
+                              <a:avLst/>
+                            </a:prstGeom>
+                            <a:noFill/>
+                            <a:ln w="9525">
+                              <a:noFill/>
+                              <a:miter lim="800000"/>
+                              <a:headEnd/>
+                              <a:tailEnd/>
+                            </a:ln>
+                          </wps:spPr>
+                          <wps:txbx>
+                            <w:txbxContent>
+                              <w:p>
+                                <w:pPr>
+                                  <w:pStyle w:val="PARRAFO"/>
+                                  <w:rPr>
+                                    <w:b/>
+                                    <w:color w:val="404040" w:themeColor="text1" w:themeTint="BF"/>
+                                    <w:lang w:eastAsia="es-CL"/>
+                                  </w:rPr>
+                                </w:pPr>
+                                <w:r>
+                                  <w:rPr>
+                                    <w:b/>
+                                    <w:color w:val="404040" w:themeColor="text1" w:themeTint="BF"/>
+                                    <w:lang w:eastAsia="es-CL"/>
+                                  </w:rPr>
+                                  <w:t xml:space="preserve">Asignatura: </w:t>
+                                </w:r>
+                                <w:r>
+                                  <w:rPr>
+                                    <w:b/>
+                                    <w:color w:val="404040" w:themeColor="text1" w:themeTint="BF"/>
+                                    <w:lang w:eastAsia="es-CL"/>
+                                  </w:rPr>
+                                  <w:t xml:space="preserve"> </w:t>
+                                </w:r>
+                                <w:r>
+                                  <w:rPr>
+                                    <w:bCs/>
+                                    <w:color w:val="404040" w:themeColor="text1" w:themeTint="BF"/>
+                                    <w:lang w:val="es-CL" w:eastAsia="es-CL"/>
+                                  </w:rPr>
+                                  <w:t>Programación Orientada a Objeto Seguro</w:t>
+                                </w:r>
+                                <w:r>
+                                  <w:rPr>
+                                    <w:b/>
+                                    <w:color w:val="404040" w:themeColor="text1" w:themeTint="BF"/>
+                                    <w:lang w:eastAsia="es-CL"/>
+                                  </w:rPr>
+                                  <w:tab/>
+                                </w:r>
+                              </w:p>
+                              <w:p>
+                                <w:pPr>
+                                  <w:pStyle w:val="PARRAFO"/>
+                                  <w:rPr>
+                                    <w:b/>
+                                    <w:color w:val="404040" w:themeColor="text1" w:themeTint="BF"/>
+                                    <w:lang w:eastAsia="es-CL"/>
+                                  </w:rPr>
+                                </w:pPr>
+                                <w:r>
+                                  <w:rPr>
+                                    <w:b/>
+                                    <w:color w:val="404040" w:themeColor="text1" w:themeTint="BF"/>
+                                    <w:lang w:eastAsia="es-CL"/>
+                                  </w:rPr>
+                                  <w:t xml:space="preserve">Sección: </w:t>
+                                </w:r>
+                                <w:r>
+                                  <w:rPr>
+                                    <w:bCs/>
+                                    <w:color w:val="404040" w:themeColor="text1" w:themeTint="BF"/>
+                                    <w:lang w:val="es-CL" w:eastAsia="es-CL"/>
+                                  </w:rPr>
+                                  <w:t>TI3V21/V-IEI-N2-P3-C1/V Valparaíso IEI</w:t>
+                                </w:r>
+                              </w:p>
+                              <w:p>
+                                <w:pPr>
+                                  <w:pStyle w:val="PARRAFO"/>
+                                  <w:rPr>
+                                    <w:color w:val="404040" w:themeColor="text1" w:themeTint="BF"/>
+                                    <w:lang w:eastAsia="es-CL"/>
+                                  </w:rPr>
+                                </w:pPr>
+                                <w:r>
+                                  <w:rPr>
+                                    <w:b/>
+                                    <w:color w:val="404040" w:themeColor="text1" w:themeTint="BF"/>
+                                    <w:lang w:eastAsia="es-CL"/>
+                                  </w:rPr>
+                                  <w:t>Docente</w:t>
+                                </w:r>
+                                <w:r>
+                                  <w:rPr>
+                                    <w:b/>
+                                    <w:color w:val="404040" w:themeColor="text1" w:themeTint="BF"/>
+                                    <w:lang w:eastAsia="es-CL"/>
+                                  </w:rPr>
+                                  <w:t>:</w:t>
+                                </w:r>
+                                <w:r>
+                                  <w:rPr>
+                                    <w:color w:val="404040" w:themeColor="text1" w:themeTint="BF"/>
+                                    <w:lang w:eastAsia="es-CL"/>
+                                  </w:rPr>
+                                  <w:t xml:space="preserve"> </w:t>
+                                </w:r>
+                                <w:r>
+                                  <w:rPr>
+                                    <w:color w:val="404040" w:themeColor="text1" w:themeTint="BF"/>
+                                    <w:lang w:val="es-CL" w:eastAsia="es-CL"/>
+                                  </w:rPr>
+                                  <w:t xml:space="preserve">Miguel </w:t>
+                                </w:r>
+                                <w:r>
+                                  <w:rPr>
+                                    <w:color w:val="404040" w:themeColor="text1" w:themeTint="BF"/>
+                                    <w:lang w:val="es-CL" w:eastAsia="es-CL"/>
+                                  </w:rPr>
+                                  <w:t>Ángel</w:t>
+                                </w:r>
+                                <w:r>
+                                  <w:rPr>
+                                    <w:color w:val="404040" w:themeColor="text1" w:themeTint="BF"/>
+                                    <w:lang w:val="es-CL" w:eastAsia="es-CL"/>
+                                  </w:rPr>
+                                  <w:t xml:space="preserve"> Chacana González</w:t>
+                                </w:r>
+                              </w:p>
+                              <w:p>
+                                <w:pPr>
+                                  <w:pStyle w:val="PARRAFO"/>
+                                  <w:rPr>
+                                    <w:b/>
+                                    <w:color w:val="404040" w:themeColor="text1" w:themeTint="BF"/>
+                                    <w:lang w:eastAsia="es-CL"/>
+                                  </w:rPr>
+                                </w:pPr>
+                                <w:r>
+                                  <w:rPr>
+                                    <w:b/>
+                                    <w:color w:val="404040" w:themeColor="text1" w:themeTint="BF"/>
+                                    <w:lang w:eastAsia="es-CL"/>
+                                  </w:rPr>
+                                  <w:t>I</w:t>
+                                </w:r>
+                                <w:r>
+                                  <w:rPr>
+                                    <w:b/>
+                                    <w:color w:val="404040" w:themeColor="text1" w:themeTint="BF"/>
+                                    <w:lang w:eastAsia="es-CL"/>
+                                  </w:rPr>
+                                  <w:t>ntegrantes del grupo:</w:t>
+                                </w:r>
+                                <w:r>
+                                  <w:rPr>
+                                    <w:b/>
+                                    <w:color w:val="404040" w:themeColor="text1" w:themeTint="BF"/>
+                                    <w:lang w:eastAsia="es-CL"/>
+                                  </w:rPr>
+                                  <w:t xml:space="preserve"> </w:t>
+                                </w:r>
+                              </w:p>
+                              <w:p>
+                                <w:pPr>
+                                  <w:pStyle w:val="PARRAFO"/>
+                                  <w:numPr>
+                                    <w:ilvl w:val="0"/>
+                                    <w:numId w:val="15"/>
+                                  </w:numPr>
+                                  <w:rPr>
+                                    <w:bCs/>
+                                    <w:color w:val="404040" w:themeColor="text1" w:themeTint="BF"/>
+                                    <w:lang w:eastAsia="es-CL"/>
+                                  </w:rPr>
+                                </w:pPr>
+                                <w:r>
+                                  <w:rPr>
+                                    <w:bCs/>
+                                    <w:color w:val="404040" w:themeColor="text1" w:themeTint="BF"/>
+                                    <w:lang w:eastAsia="es-CL"/>
+                                  </w:rPr>
+                                  <w:t>José</w:t>
+                                </w:r>
+                                <w:r>
+                                  <w:rPr>
+                                    <w:bCs/>
+                                    <w:color w:val="404040" w:themeColor="text1" w:themeTint="BF"/>
+                                    <w:lang w:eastAsia="es-CL"/>
+                                  </w:rPr>
+                                  <w:t xml:space="preserve"> Miguel Astudillo Aguirre</w:t>
+                                </w:r>
+                                <w:r>
+                                  <w:rPr>
+                                    <w:bCs/>
+                                    <w:color w:val="404040" w:themeColor="text1" w:themeTint="BF"/>
+                                    <w:lang w:eastAsia="es-CL"/>
+                                  </w:rPr>
+                                  <w:t xml:space="preserve"> (Desarrollador)</w:t>
+                                </w:r>
+                              </w:p>
+                              <w:p>
+                                <w:pPr>
+                                  <w:pStyle w:val="PARRAFO"/>
+                                  <w:numPr>
+                                    <w:ilvl w:val="0"/>
+                                    <w:numId w:val="15"/>
+                                  </w:numPr>
+                                  <w:rPr>
+                                    <w:bCs/>
+                                    <w:color w:val="404040" w:themeColor="text1" w:themeTint="BF"/>
+                                    <w:lang w:eastAsia="es-CL"/>
+                                  </w:rPr>
+                                </w:pPr>
+                                <w:r>
+                                  <w:rPr>
+                                    <w:bCs/>
+                                    <w:color w:val="404040" w:themeColor="text1" w:themeTint="BF"/>
+                                    <w:lang w:val="es-CL" w:eastAsia="es-CL"/>
+                                  </w:rPr>
+                                  <w:t>Michele Andrea Barriga Carrasco</w:t>
+                                </w:r>
+                                <w:r>
+                                  <w:rPr>
+                                    <w:bCs/>
+                                    <w:color w:val="404040" w:themeColor="text1" w:themeTint="BF"/>
+                                    <w:lang w:val="es-CL" w:eastAsia="es-CL"/>
+                                  </w:rPr>
+                                  <w:t xml:space="preserve"> (Product Owner)</w:t>
+                                </w:r>
+                              </w:p>
+                              <w:p>
+                                <w:pPr>
+                                  <w:pStyle w:val="PARRAFO"/>
+                                  <w:numPr>
+                                    <w:ilvl w:val="0"/>
+                                    <w:numId w:val="15"/>
+                                  </w:numPr>
+                                  <w:rPr>
+                                    <w:bCs/>
+                                    <w:color w:val="404040" w:themeColor="text1" w:themeTint="BF"/>
+                                    <w:lang w:eastAsia="es-CL"/>
+                                  </w:rPr>
+                                </w:pPr>
+                                <w:r>
+                                  <w:rPr>
+                                    <w:bCs/>
+                                    <w:color w:val="404040" w:themeColor="text1" w:themeTint="BF"/>
+                                    <w:lang w:eastAsia="es-CL"/>
+                                  </w:rPr>
+                                  <w:t xml:space="preserve">Patricia </w:t>
+                                </w:r>
+                                <w:r>
+                                  <w:rPr>
+                                    <w:bCs/>
+                                    <w:color w:val="404040" w:themeColor="text1" w:themeTint="BF"/>
+                                    <w:lang w:eastAsia="es-CL"/>
+                                  </w:rPr>
+                                  <w:t xml:space="preserve">Catalina </w:t>
+                                </w:r>
+                                <w:r>
+                                  <w:rPr>
+                                    <w:bCs/>
+                                    <w:color w:val="404040" w:themeColor="text1" w:themeTint="BF"/>
+                                    <w:lang w:eastAsia="es-CL"/>
+                                  </w:rPr>
+                                  <w:t>Riveros</w:t>
+                                </w:r>
+                                <w:r>
+                                  <w:rPr>
+                                    <w:bCs/>
+                                    <w:color w:val="404040" w:themeColor="text1" w:themeTint="BF"/>
+                                    <w:lang w:eastAsia="es-CL"/>
+                                  </w:rPr>
+                                  <w:t xml:space="preserve"> Estay</w:t>
+                                </w:r>
+                                <w:r>
+                                  <w:rPr>
+                                    <w:bCs/>
+                                    <w:color w:val="404040" w:themeColor="text1" w:themeTint="BF"/>
+                                    <w:lang w:eastAsia="es-CL"/>
+                                  </w:rPr>
+                                  <w:t xml:space="preserve"> (Scrum Master)</w:t>
+                                </w:r>
+                              </w:p>
+                              <w:p>
+                                <w:pPr>
+                                  <w:pStyle w:val="PARRAFO"/>
+                                  <w:rPr>
+                                    <w:b/>
+                                    <w:color w:val="404040" w:themeColor="text1" w:themeTint="BF"/>
+                                    <w:lang w:eastAsia="es-CL"/>
+                                  </w:rPr>
+                                </w:pPr>
+                              </w:p>
+                              <w:p>
+                                <w:pPr>
+                                  <w:tabs>
+                                    <w:tab w:val="left" w:pos="355"/>
+                                  </w:tabs>
+                                  <w:spacing w:line="24" w:lineRule="atLeast"/>
+                                  <w:jc w:val="center"/>
+                                  <w:rPr>
+                                    <w:rFonts w:cs="Arial"/>
+                                    <w:b/>
+                                    <w:color w:val="404040" w:themeColor="text1" w:themeTint="BF"/>
+                                    <w:lang w:eastAsia="es-CL"/>
+                                  </w:rPr>
+                                </w:pPr>
+                              </w:p>
+                              <w:p>
+                                <w:pPr>
+                                  <w:pStyle w:val="Piedepgina"/>
+                                  <w:rPr>
+                                    <w:color w:val="404040" w:themeColor="text1" w:themeTint="BF"/>
+                                  </w:rPr>
+                                </w:pPr>
+                              </w:p>
+                            </w:txbxContent>
+                          </wps:txbx>
+                          <wps:bodyPr rot="0" vert="horz" wrap="square" lIns="91440" tIns="45720" rIns="91440" bIns="45720" anchor="t" anchorCtr="0">
+                            <a:noAutofit/>
+                          </wps:bodyPr>
+                        </wps:wsp>
+                      </a:graphicData>
+                    </a:graphic>
+                    <wp14:sizeRelH relativeFrom="margin">
+                      <wp14:pctWidth>0</wp14:pctWidth>
+                    </wp14:sizeRelH>
+                    <wp14:sizeRelV relativeFrom="margin">
+                      <wp14:pctHeight>0</wp14:pctHeight>
+                    </wp14:sizeRelV>
+                  </wp:anchor>
+                </w:drawing>
+              </mc:Choice>
+              <mc:Fallback>
+                <w:pict>
+                  <v:shapetype w14:anchorId="2D03947C" id="_x0000_t202" coordsize="21600,21600" o:spt="202" path="m,l,21600r21600,l21600,xe">
+                    <v:stroke joinstyle="miter"/>
+                    <v:path gradientshapeok="t" o:connecttype="rect"/>
+                  </v:shapetype>
+                  <v:shape id="Cuadro de texto 2" o:spid="_x0000_s1026" type="#_x0000_t202" style="position:absolute;margin-left:248.45pt;margin-top:330.65pt;width:465.65pt;height:264.75pt;z-index:251658241;visibility:visible;mso-wrap-style:square;mso-width-percent:0;mso-height-percent:0;mso-wrap-distance-left:9pt;mso-wrap-distance-top:0;mso-wrap-distance-right:9pt;mso-wrap-distance-bottom:0;mso-position-horizontal:absolute;mso-position-horizontal-relative:margin;mso-position-vertical:absolute;mso-position-vertical-relative:text;mso-width-percent:0;mso-height-percent:0;mso-width-relative:margin;mso-height-relative:margin;v-text-anchor:top" o:gfxdata="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" filled="f" stroked="f">
+                    <v:textbox>
+                      <w:txbxContent>
+                        <w:p>
+                          <w:pPr>
+                            <w:pStyle w:val="PARRAFO"/>
+                            <w:rPr>
+                              <w:b/>
+                              <w:color w:val="404040" w:themeColor="text1" w:themeTint="BF"/>
+                              <w:lang w:eastAsia="es-CL"/>
+                            </w:rPr>
+                          </w:pPr>
+                          <w:r>
+                            <w:rPr>
+                              <w:b/>
+                              <w:color w:val="404040" w:themeColor="text1" w:themeTint="BF"/>
+                              <w:lang w:eastAsia="es-CL"/>
+                            </w:rPr>
+                            <w:t xml:space="preserve">Asignatura: </w:t>
+                          </w:r>
+                          <w:r>
+                            <w:rPr>
+                              <w:b/>
+                              <w:color w:val="404040" w:themeColor="text1" w:themeTint="BF"/>
+                              <w:lang w:eastAsia="es-CL"/>
+                            </w:rPr>
+                            <w:t xml:space="preserve"> </w:t>
+                          </w:r>
+                          <w:r>
+                            <w:rPr>
+                              <w:bCs/>
+                              <w:color w:val="404040" w:themeColor="text1" w:themeTint="BF"/>
+                              <w:lang w:val="es-CL" w:eastAsia="es-CL"/>
+                            </w:rPr>
+                            <w:t>Programación Orientada a Objeto Seguro</w:t>
+                          </w:r>
+                          <w:r>
+                            <w:rPr>
+                              <w:b/>
+                              <w:color w:val="404040" w:themeColor="text1" w:themeTint="BF"/>
+                              <w:lang w:eastAsia="es-CL"/>
+                            </w:rPr>
+                            <w:tab/>
+                          </w:r>
+                        </w:p>
+                        <w:p>
+                          <w:pPr>
+                            <w:pStyle w:val="PARRAFO"/>
+                            <w:rPr>
+                              <w:b/>
+                              <w:color w:val="404040" w:themeColor="text1" w:themeTint="BF"/>
+                              <w:lang w:eastAsia="es-CL"/>
+                            </w:rPr>
+                          </w:pPr>
+                          <w:r>
+                            <w:rPr>
+                              <w:b/>
+                              <w:color w:val="404040" w:themeColor="text1" w:themeTint="BF"/>
+                              <w:lang w:eastAsia="es-CL"/>
+                            </w:rPr>
+                            <w:t xml:space="preserve">Sección: </w:t>
+                          </w:r>
+                          <w:r>
+                            <w:rPr>
+                              <w:bCs/>
+                              <w:color w:val="404040" w:themeColor="text1" w:themeTint="BF"/>
+                              <w:lang w:val="es-CL" w:eastAsia="es-CL"/>
+                            </w:rPr>
+                            <w:t>TI3V21/V-IEI-N2-P3-C1/V Valparaíso IEI</w:t>
+                          </w:r>
+                        </w:p>
+                        <w:p>
+                          <w:pPr>
+                            <w:pStyle w:val="PARRAFO"/>
+                            <w:rPr>
+                              <w:color w:val="404040" w:themeColor="text1" w:themeTint="BF"/>
+                              <w:lang w:eastAsia="es-CL"/>
+                            </w:rPr>
+                          </w:pPr>
+                          <w:r>
+                            <w:rPr>
+                              <w:b/>
+                              <w:color w:val="404040" w:themeColor="text1" w:themeTint="BF"/>
+                              <w:lang w:eastAsia="es-CL"/>
+                            </w:rPr>
+                            <w:t>Docente</w:t>
+                          </w:r>
+                          <w:r>
+                            <w:rPr>
+                              <w:b/>
+                              <w:color w:val="404040" w:themeColor="text1" w:themeTint="BF"/>
+                              <w:lang w:eastAsia="es-CL"/>
+                            </w:rPr>
+                            <w:t>:</w:t>
+                          </w:r>
+                          <w:r>
+                            <w:rPr>
+                              <w:color w:val="404040" w:themeColor="text1" w:themeTint="BF"/>
+                              <w:lang w:eastAsia="es-CL"/>
+                            </w:rPr>
+                            <w:t xml:space="preserve"> </w:t>
+                          </w:r>
+                          <w:r>
+                            <w:rPr>
+                              <w:color w:val="404040" w:themeColor="text1" w:themeTint="BF"/>
+                              <w:lang w:val="es-CL" w:eastAsia="es-CL"/>
+                            </w:rPr>
+                            <w:t xml:space="preserve">Miguel </w:t>
+                          </w:r>
+                          <w:r>
+                            <w:rPr>
+                              <w:color w:val="404040" w:themeColor="text1" w:themeTint="BF"/>
+                              <w:lang w:val="es-CL" w:eastAsia="es-CL"/>
+                            </w:rPr>
+                            <w:t>Ángel</w:t>
+                          </w:r>
+                          <w:r>
+                            <w:rPr>
+                              <w:color w:val="404040" w:themeColor="text1" w:themeTint="BF"/>
+                              <w:lang w:val="es-CL" w:eastAsia="es-CL"/>
+                            </w:rPr>
+                            <w:t xml:space="preserve"> Chacana González</w:t>
+                          </w:r>
+                        </w:p>
+                        <w:p>
+                          <w:pPr>
+                            <w:pStyle w:val="PARRAFO"/>
+                            <w:rPr>
+                              <w:b/>
+                              <w:color w:val="404040" w:themeColor="text1" w:themeTint="BF"/>
+                              <w:lang w:eastAsia="es-CL"/>
+                            </w:rPr>
+                          </w:pPr>
+                          <w:r>
+                            <w:rPr>
+                              <w:b/>
+                              <w:color w:val="404040" w:themeColor="text1" w:themeTint="BF"/>
+                              <w:lang w:eastAsia="es-CL"/>
+                            </w:rPr>
+                            <w:t>I</w:t>
+                          </w:r>
+                          <w:r>
+                            <w:rPr>
+                              <w:b/>
+                              <w:color w:val="404040" w:themeColor="text1" w:themeTint="BF"/>
+                              <w:lang w:eastAsia="es-CL"/>
+                            </w:rPr>
+                            <w:t>ntegrantes del grupo:</w:t>
+                          </w:r>
+                          <w:r>
+                            <w:rPr>
+                              <w:b/>
+                              <w:color w:val="404040" w:themeColor="text1" w:themeTint="BF"/>
+                              <w:lang w:eastAsia="es-CL"/>
+                            </w:rPr>
+                            <w:t xml:space="preserve"> </w:t>
+                          </w:r>
+                        </w:p>
+                        <w:p>
+                          <w:pPr>
+                            <w:pStyle w:val="PARRAFO"/>
+                            <w:numPr>
+                              <w:ilvl w:val="0"/>
+                              <w:numId w:val="15"/>
+                            </w:numPr>
+                            <w:rPr>
+                              <w:bCs/>
+                              <w:color w:val="404040" w:themeColor="text1" w:themeTint="BF"/>
+                              <w:lang w:eastAsia="es-CL"/>
+                            </w:rPr>
+                          </w:pPr>
+                          <w:r>
+                            <w:rPr>
+                              <w:bCs/>
+                              <w:color w:val="404040" w:themeColor="text1" w:themeTint="BF"/>
+                              <w:lang w:eastAsia="es-CL"/>
+                            </w:rPr>
+                            <w:t>José</w:t>
+                          </w:r>
+                          <w:r>
+                            <w:rPr>
+                              <w:bCs/>
+                              <w:color w:val="404040" w:themeColor="text1" w:themeTint="BF"/>
+                              <w:lang w:eastAsia="es-CL"/>
+                            </w:rPr>
+                            <w:t xml:space="preserve"> Miguel Astudillo Aguirre</w:t>
+                          </w:r>
+                          <w:r>
+                            <w:rPr>
+                              <w:bCs/>
+                              <w:color w:val="404040" w:themeColor="text1" w:themeTint="BF"/>
+                              <w:lang w:eastAsia="es-CL"/>
+                            </w:rPr>
+                            <w:t xml:space="preserve"> (Desarrollador)</w:t>
+                          </w:r>
+                        </w:p>
+                        <w:p>
+                          <w:pPr>
+                            <w:pStyle w:val="PARRAFO"/>
+                            <w:numPr>
+                              <w:ilvl w:val="0"/>
+                              <w:numId w:val="15"/>
+                            </w:numPr>
+                            <w:rPr>
+                              <w:bCs/>
+                              <w:color w:val="404040" w:themeColor="text1" w:themeTint="BF"/>
+                              <w:lang w:eastAsia="es-CL"/>
+                            </w:rPr>
+                          </w:pPr>
+                          <w:r>
+                            <w:rPr>
+                              <w:bCs/>
+                              <w:color w:val="404040" w:themeColor="text1" w:themeTint="BF"/>
+                              <w:lang w:val="es-CL" w:eastAsia="es-CL"/>
+                            </w:rPr>
+                            <w:t>Michele Andrea Barriga Carrasco</w:t>
+                          </w:r>
+                          <w:r>
+                            <w:rPr>
+                              <w:bCs/>
+                              <w:color w:val="404040" w:themeColor="text1" w:themeTint="BF"/>
+                              <w:lang w:val="es-CL" w:eastAsia="es-CL"/>
+                            </w:rPr>
+                            <w:t xml:space="preserve"> (Product Owner)</w:t>
+                          </w:r>
+                        </w:p>
+                        <w:p>
+                          <w:pPr>
+                            <w:pStyle w:val="PARRAFO"/>
+                            <w:numPr>
+                              <w:ilvl w:val="0"/>
+                              <w:numId w:val="15"/>
+                            </w:numPr>
+                            <w:rPr>
+                              <w:bCs/>
+                              <w:color w:val="404040" w:themeColor="text1" w:themeTint="BF"/>
+                              <w:lang w:eastAsia="es-CL"/>
+                            </w:rPr>
+                          </w:pPr>
+                          <w:r>
+                            <w:rPr>
+                              <w:bCs/>
+                              <w:color w:val="404040" w:themeColor="text1" w:themeTint="BF"/>
+                              <w:lang w:eastAsia="es-CL"/>
+                            </w:rPr>
+                            <w:t xml:space="preserve">Patricia </w:t>
+                          </w:r>
+                          <w:r>
+                            <w:rPr>
+                              <w:bCs/>
+                              <w:color w:val="404040" w:themeColor="text1" w:themeTint="BF"/>
+                              <w:lang w:eastAsia="es-CL"/>
+                            </w:rPr>
+                            <w:t xml:space="preserve">Catalina </w:t>
+                          </w:r>
+                          <w:r>
+                            <w:rPr>
+                              <w:bCs/>
+                              <w:color w:val="404040" w:themeColor="text1" w:themeTint="BF"/>
+                              <w:lang w:eastAsia="es-CL"/>
+                            </w:rPr>
+                            <w:t>Riveros</w:t>
+                          </w:r>
+                          <w:r>
+                            <w:rPr>
+                              <w:bCs/>
+                              <w:color w:val="404040" w:themeColor="text1" w:themeTint="BF"/>
+                              <w:lang w:eastAsia="es-CL"/>
+                            </w:rPr>
+                            <w:t xml:space="preserve"> Estay</w:t>
+                          </w:r>
+                          <w:r>
+                            <w:rPr>
+                              <w:bCs/>
+                              <w:color w:val="404040" w:themeColor="text1" w:themeTint="BF"/>
+                              <w:lang w:eastAsia="es-CL"/>
+                            </w:rPr>
+                            <w:t xml:space="preserve"> (Scrum Master)</w:t>
+                          </w:r>
+                        </w:p>
+                        <w:p>
+                          <w:pPr>
+                            <w:pStyle w:val="PARRAFO"/>
+                            <w:rPr>
+                              <w:b/>
+                              <w:color w:val="404040" w:themeColor="text1" w:themeTint="BF"/>
+                              <w:lang w:eastAsia="es-CL"/>
+                            </w:rPr>
+                          </w:pPr>
+                        </w:p>
+                        <w:p>
+                          <w:pPr>
+                            <w:tabs>
+                              <w:tab w:val="left" w:pos="355"/>
+                            </w:tabs>
+                            <w:spacing w:line="24" w:lineRule="atLeast"/>
+                            <w:jc w:val="center"/>
+                            <w:rPr>
+                              <w:rFonts w:cs="Arial"/>
+                              <w:b/>
+                              <w:color w:val="404040" w:themeColor="text1" w:themeTint="BF"/>
+                              <w:lang w:eastAsia="es-CL"/>
+                            </w:rPr>
+                          </w:pPr>
+                        </w:p>
+                        <w:p>
+                          <w:pPr>
+                            <w:pStyle w:val="Piedepgina"/>
+                            <w:rPr>
+                              <w:color w:val="404040" w:themeColor="text1" w:themeTint="BF"/>
+                            </w:rPr>
+                          </w:pPr>
+                        </w:p>
+                      </w:txbxContent>
+                    </v:textbox>
+                    <w10:wrap anchorx="margin"/>
+                  </v:shape>
+                </w:pict>
+              </mc:Fallback>
+            </mc:AlternateContent>
+          </w:r>
+          <w:r>
+            <w:rPr>
+              <w:b/>
+              <w:noProof/>
+              <w:color w:val="404040" w:themeColor="text1" w:themeTint="BF"/>
+              <w:sz w:val="28"/>
+              <w:lang w:val="en-US"/>
+            </w:rPr>
+            <mc:AlternateContent>
+              <mc:Choice Requires="wps">
+                <w:drawing>
+                  <wp:anchor distT="0" distB="0" distL="114300" distR="114300" simplePos="0" relativeHeight="251658240" behindDoc="0" locked="0" layoutInCell="1" allowOverlap="1" wp14:anchorId="2D03947E" wp14:editId="16929E08">
+                    <wp:simplePos x="0" y="0"/>
+                    <wp:positionH relativeFrom="margin">
+                      <wp:align>center</wp:align>
+                    </wp:positionH>
+                    <wp:positionV relativeFrom="paragraph">
+                      <wp:posOffset>1051232</wp:posOffset>
+                    </wp:positionV>
+                    <wp:extent cx="5129530" cy="1981200"/>
+                    <wp:effectExtent l="0" t="0" r="0" b="0"/>
+                    <wp:wrapNone/>
+                    <wp:docPr id="307" name="Cuadro de texto 2"/>
+                    <wp:cNvGraphicFramePr>
+                      <a:graphicFrameLocks xmlns:a="http://schemas.openxmlformats.org/drawingml/2006/main"/>
+                    </wp:cNvGraphicFramePr>
+                    <a:graphic xmlns:a="http://schemas.openxmlformats.org/drawingml/2006/main">
+                      <a:graphicData uri="http://schemas.microsoft.com/office/word/2010/wordprocessingShape">
+                        <wps:wsp>
+                          <wps:cNvSpPr txBox="1">
+                            <a:spLocks noChangeArrowheads="1"/>
+                          </wps:cNvSpPr>
+                          <wps:spPr bwMode="auto">
+                            <a:xfrm>
+                              <a:off x="0" y="0"/>
+                              <a:ext cx="5129530" cy="1981200"/>
+                            </a:xfrm>
+                            <a:prstGeom prst="rect">
+                              <a:avLst/>
+                            </a:prstGeom>
+                            <a:noFill/>
+                            <a:ln w="9525">
+                              <a:noFill/>
+                              <a:miter lim="800000"/>
+                              <a:headEnd/>
+                              <a:tailEnd/>
+                            </a:ln>
+                          </wps:spPr>
+                          <wps:txbx>
+                            <w:txbxContent>
+                              <w:p>
+                                <w:pPr>
+                                  <w:jc w:val="center"/>
+                                  <w:rPr>
+                                    <w:b/>
+                                    <w:color w:val="404040" w:themeColor="text1" w:themeTint="BF"/>
+                                    <w:sz w:val="44"/>
+                                    <w:szCs w:val="44"/>
+                                    <w14:textOutline w14:w="0" w14:cap="flat" w14:cmpd="sng" w14:algn="ctr">
+                                      <w14:noFill/>
+                                      <w14:prstDash w14:val="solid"/>
+                                      <w14:round/>
+                                    </w14:textOutline>
+                                  </w:rPr>
+                                </w:pPr>
+                                <w:r>
+                                  <w:rPr>
+                                    <w:b/>
+                                    <w:color w:val="404040" w:themeColor="text1" w:themeTint="BF"/>
+                                    <w:sz w:val="44"/>
+                                    <w:szCs w:val="44"/>
+                                    <w14:textOutline w14:w="0" w14:cap="flat" w14:cmpd="sng" w14:algn="ctr">
+                                      <w14:noFill/>
+                                      <w14:prstDash w14:val="solid"/>
+                                      <w14:round/>
+                                    </w14:textOutline>
+                                  </w:rPr>
+                                  <w:t>EVA03_SmartService_Veterinaria</w:t>
+                                </w:r>
+                              </w:p>
+                            </w:txbxContent>
+                          </wps:txbx>
+                          <wps:bodyPr rot="0" vert="horz" wrap="square" lIns="91440" tIns="45720" rIns="91440" bIns="45720" anchor="t" anchorCtr="0">
+                            <a:noAutofit/>
+                          </wps:bodyPr>
+                        </wps:wsp>
+                      </a:graphicData>
+                    </a:graphic>
+                    <wp14:sizeRelH relativeFrom="margin">
+                      <wp14:pctWidth>0</wp14:pctWidth>
+                    </wp14:sizeRelH>
+                    <wp14:sizeRelV relativeFrom="margin">
+                      <wp14:pctHeight>0</wp14:pctHeight>
+                    </wp14:sizeRelV>
+                  </wp:anchor>
+                </w:drawing>
+              </mc:Choice>
+              <mc:Fallback>
+                <w:pict>
+                  <v:shape w14:anchorId="2D03947E" id="_x0000_s1027" type="#_x0000_t202" style="position:absolute;margin-left:0;margin-top:82.75pt;width:403.9pt;height:156pt;z-index:251658240;visibility:visible;mso-wrap-style:square;mso-width-percent:0;mso-height-percent:0;mso-wrap-distance-left:9pt;mso-wrap-distance-top:0;mso-wrap-distance-right:9pt;mso-wrap-distance-bottom:0;mso-position-horizontal:center;mso-position-horizontal-relative:margin;mso-position-vertical:absolute;mso-position-vertical-relative:text;mso-width-percent:0;mso-height-percent:0;mso-width-relative:margin;mso-height-relative:margin;v-text-anchor:top" o:gfxdata="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" filled="f" stroked="f">
+                    <v:textbox>
+                      <w:txbxContent>
+                        <w:p>
+                          <w:pPr>
+                            <w:jc w:val="center"/>
+                            <w:rPr>
+                              <w:b/>
+                              <w:color w:val="404040" w:themeColor="text1" w:themeTint="BF"/>
+                              <w:sz w:val="44"/>
+                              <w:szCs w:val="44"/>
+                              <w14:textOutline w14:w="0" w14:cap="flat" w14:cmpd="sng" w14:algn="ctr">
+                                <w14:noFill/>
+                                <w14:prstDash w14:val="solid"/>
+                                <w14:round/>
+                              </w14:textOutline>
+                            </w:rPr>
+                          </w:pPr>
+                          <w:r>
+                            <w:rPr>
+                              <w:b/>
+                              <w:color w:val="404040" w:themeColor="text1" w:themeTint="BF"/>
+                              <w:sz w:val="44"/>
+                              <w:szCs w:val="44"/>
+                              <w14:textOutline w14:w="0" w14:cap="flat" w14:cmpd="sng" w14:algn="ctr">
+                                <w14:noFill/>
+                                <w14:prstDash w14:val="solid"/>
+                                <w14:round/>
+                              </w14:textOutline>
+                            </w:rPr>
+                            <w:t>EVA03_SmartService_Veterinaria</w:t>
+                          </w:r>
+                        </w:p>
+                      </w:txbxContent>
+                    </v:textbox>
+                    <w10:wrap anchorx="margin"/>
+                  </v:shape>
+                </w:pict>
+              </mc:Fallback>
+            </mc:AlternateContent>
+          </w:r>
           <w:r>
             <w:rPr>
               <w:b/>
               <w:bCs/>
-              <w:lang w:val="es-ES"/>
+              <w:color w:val="404040" w:themeColor="text1" w:themeTint="BF"/>
+              <w:sz w:val="28"/>
+              <w:szCs w:val="28"/>
             </w:rPr>
+            <w:br w:type="page"/>
+          </w:r>
+        </w:p>
+        <w:p>
+          <w:pPr>
+            <w:pStyle w:val="TDC1"/>
+            <w:tabs>
+              <w:tab w:val="clear" w:pos="10490"/>
+              <w:tab w:val="right" w:leader="dot" w:pos="10485"/>
+            </w:tabs>
+            <w:rPr>
+              <w:rStyle w:val="Hipervnculo"/>
+              <w:noProof/>
+              <w:lang w:eastAsia="ja-JP"/>
+            </w:rPr>
+          </w:pPr>
+          <w:r>
             <w:fldChar w:fldCharType="end"/>
           </w:r>
         </w:p>
       </w:sdtContent>
     </w:sdt>
+    <w:p/>
     <w:p>
       <w:pPr>
         <w:spacing w:after="160" w:line="259" w:lineRule="auto"/>
@@ -1649,9 +1641,8 @@
       <w:pPr>
         <w:pStyle w:val="Ttulo10"/>
       </w:pPr>
-      <w:bookmarkStart w:id="0" w:name="_Toc210943319"/>
-      <w:r>
-        <w:lastRenderedPageBreak/>
+      <w:bookmarkStart w:id="0" w:name="_Toc211422070"/>
+      <w:r>
         <w:t>Introducción</w:t>
       </w:r>
       <w:bookmarkEnd w:id="0"/>
@@ -1677,7 +1668,7 @@
       <w:pPr>
         <w:pStyle w:val="Ttulo10"/>
       </w:pPr>
-      <w:bookmarkStart w:id="1" w:name="_Toc210943320"/>
+      <w:bookmarkStart w:id="1" w:name="_Toc211422071"/>
       <w:r>
         <w:t>Descripción del problema</w:t>
       </w:r>
@@ -1736,7 +1727,7 @@
       <w:pPr>
         <w:pStyle w:val="Ttulo10"/>
       </w:pPr>
-      <w:bookmarkStart w:id="2" w:name="_Toc210943321"/>
+      <w:bookmarkStart w:id="2" w:name="_Toc211422072"/>
       <w:r>
         <w:t>Objetivos</w:t>
       </w:r>
@@ -1901,12 +1892,9 @@
       <w:pPr>
         <w:pStyle w:val="Ttulo10"/>
       </w:pPr>
-      <w:bookmarkStart w:id="3" w:name="_Toc210943322"/>
-      <w:r>
-        <w:t>Metodología</w:t>
-      </w:r>
-      <w:r>
-        <w:t xml:space="preserve"> y Evidencias</w:t>
+      <w:bookmarkStart w:id="3" w:name="_Toc211422073"/>
+      <w:r>
+        <w:t>Metodología y Evidencias</w:t>
       </w:r>
       <w:bookmarkEnd w:id="3"/>
     </w:p>
@@ -1923,7 +1911,7 @@
           <w:lang w:val="es-CL"/>
         </w:rPr>
       </w:pPr>
-      <w:bookmarkStart w:id="4" w:name="_Toc210943323"/>
+      <w:bookmarkStart w:id="4" w:name="_Toc211422074"/>
       <w:r>
         <w:rPr>
           <w:rFonts w:asciiTheme="majorHAnsi" w:eastAsiaTheme="majorEastAsia" w:hAnsiTheme="majorHAnsi" w:cstheme="majorBidi"/>
@@ -1971,7 +1959,23 @@
           <w:b/>
           <w:bCs/>
         </w:rPr>
-        <w:t>micro-sprints diarios</w:t>
+        <w:t xml:space="preserve">micro-sprints </w:t>
+      </w:r>
+      <w:r>
+        <w:rPr>
+          <w:rFonts w:ascii="Calibri" w:eastAsia="Calibri" w:hAnsi="Calibri" w:cs="Calibri"/>
+          <w:b/>
+          <w:bCs/>
+        </w:rPr>
+        <w:t xml:space="preserve">casi </w:t>
+      </w:r>
+      <w:r>
+        <w:rPr>
+          <w:rFonts w:ascii="Calibri" w:eastAsia="Calibri" w:hAnsi="Calibri" w:cs="Calibri"/>
+          <w:b/>
+          <w:bCs/>
+        </w:rPr>
+        <w:t>diarios</w:t>
       </w:r>
       <w:r>
         <w:rPr>
@@ -2071,7 +2075,6 @@
           <w:b/>
           <w:color w:val="auto"/>
         </w:rPr>
-        <w:lastRenderedPageBreak/>
         <w:t>Desarrollador(es):</w:t>
       </w:r>
       <w:r>
@@ -2095,7 +2098,7 @@
           <w:lang w:val="es-CL"/>
         </w:rPr>
       </w:pPr>
-      <w:bookmarkStart w:id="5" w:name="_Toc210943324"/>
+      <w:bookmarkStart w:id="5" w:name="_Toc211422075"/>
       <w:r>
         <w:rPr>
           <w:rFonts w:asciiTheme="majorHAnsi" w:eastAsiaTheme="majorEastAsia" w:hAnsiTheme="majorHAnsi" w:cstheme="majorBidi"/>
@@ -2128,7 +2131,31 @@
           <w:b/>
           <w:bCs/>
         </w:rPr>
-        <w:t>siete sprints diarios</w:t>
+        <w:t>seis</w:t>
+      </w:r>
+      <w:r>
+        <w:rPr>
+          <w:rFonts w:ascii="Calibri" w:eastAsia="Calibri" w:hAnsi="Calibri" w:cs="Calibri"/>
+          <w:b/>
+          <w:bCs/>
+        </w:rPr>
+        <w:t xml:space="preserve"> sprints </w:t>
+      </w:r>
+      <w:r>
+        <w:rPr>
+          <w:rFonts w:ascii="Calibri" w:eastAsia="Calibri" w:hAnsi="Calibri" w:cs="Calibri"/>
+          <w:b/>
+          <w:bCs/>
+        </w:rPr>
+        <w:t xml:space="preserve">casi </w:t>
+      </w:r>
+      <w:r>
+        <w:rPr>
+          <w:rFonts w:ascii="Calibri" w:eastAsia="Calibri" w:hAnsi="Calibri" w:cs="Calibri"/>
+          <w:b/>
+          <w:bCs/>
+        </w:rPr>
+        <w:t>diarios</w:t>
       </w:r>
       <w:r>
         <w:rPr>
@@ -2696,7 +2723,6 @@
           <w:rFonts w:ascii="Calibri" w:eastAsia="Calibri" w:hAnsi="Calibri" w:cs="Calibri"/>
           <w:color w:val="auto"/>
         </w:rPr>
-        <w:lastRenderedPageBreak/>
         <w:t>Documentar flujo de autenticación</w:t>
       </w:r>
     </w:p>
@@ -2724,7 +2750,23 @@
           <w:b/>
           <w:bCs/>
         </w:rPr>
-        <w:t>Sprint 4 – CRUD y Reportes (12 oct)</w:t>
+        <w:t>Sprint 4 – CRUD y Reportes (12 oct</w:t>
+      </w:r>
+      <w:r>
+        <w:rPr>
+          <w:rFonts w:ascii="Calibri" w:eastAsia="Calibri" w:hAnsi="Calibri" w:cs="Calibri"/>
+          <w:b/>
+          <w:bCs/>
+        </w:rPr>
+        <w:t xml:space="preserve"> y 13 oct</w:t>
+      </w:r>
+      <w:r>
+        <w:rPr>
+          <w:rFonts w:ascii="Calibri" w:eastAsia="Calibri" w:hAnsi="Calibri" w:cs="Calibri"/>
+          <w:b/>
+          <w:bCs/>
+        </w:rPr>
+        <w:t>)</w:t>
       </w:r>
     </w:p>
     <w:p>
@@ -2868,14 +2910,12 @@
         <w:rPr>
           <w:rFonts w:ascii="Calibri" w:eastAsia="Calibri" w:hAnsi="Calibri" w:cs="Calibri"/>
           <w:color w:val="auto"/>
-          <w:szCs w:val="22"/>
         </w:rPr>
       </w:pPr>
       <w:r>
         <w:rPr>
           <w:rFonts w:ascii="Calibri" w:eastAsia="Calibri" w:hAnsi="Calibri" w:cs="Calibri"/>
           <w:color w:val="auto"/>
-          <w:szCs w:val="22"/>
         </w:rPr>
         <w:t>Validar manejo de errores</w:t>
       </w:r>
@@ -2890,14 +2930,12 @@
         <w:rPr>
           <w:rFonts w:ascii="Calibri" w:eastAsia="Calibri" w:hAnsi="Calibri" w:cs="Calibri"/>
           <w:color w:val="auto"/>
-          <w:szCs w:val="22"/>
         </w:rPr>
       </w:pPr>
       <w:r>
         <w:rPr>
           <w:rFonts w:ascii="Calibri" w:eastAsia="Calibri" w:hAnsi="Calibri" w:cs="Calibri"/>
           <w:color w:val="auto"/>
-          <w:szCs w:val="22"/>
         </w:rPr>
         <w:t>Pruebas funcionales del CRUD</w:t>
       </w:r>
@@ -2908,177 +2946,40 @@
         <w:rPr>
           <w:rFonts w:ascii="Calibri" w:eastAsia="Calibri" w:hAnsi="Calibri" w:cs="Calibri"/>
           <w:color w:val="auto"/>
-          <w:szCs w:val="22"/>
-        </w:rPr>
-      </w:pPr>
-    </w:p>
-    <w:p>
-      <w:pPr>
-        <w:rPr>
-          <w:rFonts w:ascii="Calibri" w:eastAsia="Calibri" w:hAnsi="Calibri" w:cs="Calibri"/>
-          <w:b/>
-          <w:bCs/>
-        </w:rPr>
-      </w:pPr>
-      <w:r>
-        <w:rPr>
-          <w:rFonts w:ascii="Calibri" w:eastAsia="Calibri" w:hAnsi="Calibri" w:cs="Calibri"/>
-          <w:b/>
-          <w:bCs/>
-        </w:rPr>
-        <w:t>Sprint 5 – POO (13 oct)</w:t>
-      </w:r>
-    </w:p>
-    <w:p>
-      <w:pPr>
-        <w:rPr>
-          <w:rFonts w:ascii="Calibri" w:eastAsia="Calibri" w:hAnsi="Calibri" w:cs="Calibri"/>
-        </w:rPr>
-      </w:pPr>
-      <w:r>
-        <w:rPr>
-          <w:rFonts w:ascii="Calibri" w:eastAsia="Calibri" w:hAnsi="Calibri" w:cs="Calibri"/>
-        </w:rPr>
-        <w:t>Objetivo: Agregar funcionalidad orientada a objetos con clases, atributos y herencias.</w:t>
-      </w:r>
-      <w:r>
-        <w:rPr>
-          <w:rFonts w:ascii="Calibri" w:eastAsia="Calibri" w:hAnsi="Calibri" w:cs="Calibri"/>
-        </w:rPr>
-        <w:br/>
-        <w:t xml:space="preserve">Entregables: </w:t>
-      </w:r>
-      <w:r>
-        <w:rPr>
-          <w:rFonts w:ascii="Calibri" w:eastAsia="Calibri" w:hAnsi="Calibri" w:cs="Calibri"/>
-        </w:rPr>
-        <w:t xml:space="preserve">Lista de </w:t>
-      </w:r>
-      <w:r>
-        <w:rPr>
-          <w:rFonts w:ascii="Calibri" w:eastAsia="Calibri" w:hAnsi="Calibri" w:cs="Calibri"/>
-        </w:rPr>
-        <w:t>Clases</w:t>
-      </w:r>
-      <w:r>
-        <w:rPr>
-          <w:rFonts w:ascii="Calibri" w:eastAsia="Calibri" w:hAnsi="Calibri" w:cs="Calibri"/>
-        </w:rPr>
-        <w:t xml:space="preserve"> creadas.</w:t>
-      </w:r>
-    </w:p>
-    <w:p>
-      <w:pPr>
-        <w:rPr>
-          <w:rFonts w:ascii="Calibri" w:eastAsia="Calibri" w:hAnsi="Calibri" w:cs="Calibri"/>
-        </w:rPr>
-      </w:pPr>
-      <w:r>
-        <w:rPr>
-          <w:rFonts w:ascii="Calibri" w:eastAsia="Calibri" w:hAnsi="Calibri" w:cs="Calibri"/>
-        </w:rPr>
-        <w:t>Tareas:</w:t>
-      </w:r>
-    </w:p>
-    <w:p>
-      <w:pPr>
-        <w:pStyle w:val="Prrafodelista"/>
-        <w:numPr>
-          <w:ilvl w:val="0"/>
-          <w:numId w:val="22"/>
-        </w:numPr>
-        <w:rPr>
-          <w:rFonts w:ascii="Calibri" w:eastAsia="Calibri" w:hAnsi="Calibri" w:cs="Calibri"/>
-          <w:color w:val="auto"/>
-          <w:szCs w:val="22"/>
-        </w:rPr>
-      </w:pPr>
-      <w:r>
-        <w:rPr>
-          <w:rFonts w:ascii="Calibri" w:eastAsia="Calibri" w:hAnsi="Calibri" w:cs="Calibri"/>
-          <w:color w:val="auto"/>
-          <w:szCs w:val="22"/>
-        </w:rPr>
-        <w:t>Aplicar clases, atributos y herencias</w:t>
-      </w:r>
-    </w:p>
-    <w:p>
-      <w:pPr>
-        <w:pStyle w:val="Prrafodelista"/>
-        <w:numPr>
-          <w:ilvl w:val="0"/>
-          <w:numId w:val="22"/>
-        </w:numPr>
-        <w:rPr>
-          <w:rFonts w:ascii="Calibri" w:eastAsia="Calibri" w:hAnsi="Calibri" w:cs="Calibri"/>
-          <w:color w:val="auto"/>
-          <w:szCs w:val="22"/>
-        </w:rPr>
-      </w:pPr>
-      <w:r>
-        <w:rPr>
-          <w:rFonts w:ascii="Calibri" w:eastAsia="Calibri" w:hAnsi="Calibri" w:cs="Calibri"/>
-          <w:color w:val="auto"/>
-          <w:szCs w:val="22"/>
-        </w:rPr>
-        <w:t>Validar manejo de errores</w:t>
-      </w:r>
-    </w:p>
-    <w:p>
-      <w:pPr>
-        <w:pStyle w:val="Prrafodelista"/>
-        <w:numPr>
-          <w:ilvl w:val="0"/>
-          <w:numId w:val="22"/>
-        </w:numPr>
-        <w:rPr>
-          <w:rFonts w:ascii="Calibri" w:eastAsia="Calibri" w:hAnsi="Calibri" w:cs="Calibri"/>
-          <w:color w:val="auto"/>
-          <w:szCs w:val="22"/>
-        </w:rPr>
-      </w:pPr>
-      <w:r>
-        <w:rPr>
-          <w:rFonts w:ascii="Calibri" w:eastAsia="Calibri" w:hAnsi="Calibri" w:cs="Calibri"/>
-          <w:color w:val="auto"/>
-          <w:szCs w:val="22"/>
-        </w:rPr>
-        <w:t>Pruebas</w:t>
-      </w:r>
-      <w:r>
-        <w:rPr>
-          <w:rFonts w:ascii="Calibri" w:eastAsia="Calibri" w:hAnsi="Calibri" w:cs="Calibri"/>
-          <w:color w:val="auto"/>
-          <w:szCs w:val="22"/>
-        </w:rPr>
-        <w:t xml:space="preserve"> funcionales con clases implementadas</w:t>
-      </w:r>
-    </w:p>
-    <w:p>
-      <w:pPr>
-        <w:pStyle w:val="Prrafodelista"/>
-        <w:rPr>
-          <w:rFonts w:ascii="Calibri" w:eastAsia="Calibri" w:hAnsi="Calibri" w:cs="Calibri"/>
-          <w:color w:val="auto"/>
-          <w:szCs w:val="22"/>
-        </w:rPr>
-      </w:pPr>
-    </w:p>
-    <w:p>
-      <w:pPr>
-        <w:rPr>
-          <w:rFonts w:ascii="Calibri" w:eastAsia="Calibri" w:hAnsi="Calibri" w:cs="Calibri"/>
-          <w:b/>
-          <w:bCs/>
-        </w:rPr>
-      </w:pPr>
-      <w:r>
-        <w:rPr>
-          <w:rFonts w:ascii="Calibri" w:eastAsia="Calibri" w:hAnsi="Calibri" w:cs="Calibri"/>
-          <w:b/>
-          <w:bCs/>
-        </w:rPr>
-        <w:t>Sprint 6 – Integración y Pruebas Generales (14 oct)</w:t>
+        </w:rPr>
+      </w:pPr>
+    </w:p>
+    <w:p>
+      <w:pPr>
+        <w:rPr>
+          <w:rFonts w:ascii="Calibri" w:eastAsia="Calibri" w:hAnsi="Calibri" w:cs="Calibri"/>
+          <w:b/>
+          <w:bCs/>
+        </w:rPr>
+      </w:pPr>
+      <w:r>
+        <w:rPr>
+          <w:rFonts w:ascii="Calibri" w:eastAsia="Calibri" w:hAnsi="Calibri" w:cs="Calibri"/>
+          <w:b/>
+          <w:bCs/>
+        </w:rPr>
+        <w:t xml:space="preserve">Sprint </w:t>
+      </w:r>
+      <w:r>
+        <w:rPr>
+          <w:rFonts w:ascii="Calibri" w:eastAsia="Calibri" w:hAnsi="Calibri" w:cs="Calibri"/>
+          <w:b/>
+          <w:bCs/>
+        </w:rPr>
+        <w:t>5</w:t>
+      </w:r>
+      <w:r>
+        <w:rPr>
+          <w:rFonts w:ascii="Calibri" w:eastAsia="Calibri" w:hAnsi="Calibri" w:cs="Calibri"/>
+          <w:b/>
+          <w:bCs/>
+        </w:rPr>
+        <w:t xml:space="preserve"> – Integración y Pruebas Generales (14 oct)</w:t>
       </w:r>
     </w:p>
     <w:p>
@@ -3149,14 +3050,6 @@
         </w:rPr>
         <w:t>Integrar autenticación + CRUDs</w:t>
       </w:r>
-      <w:r>
-        <w:rPr>
-          <w:rFonts w:ascii="Calibri" w:eastAsia="Calibri" w:hAnsi="Calibri" w:cs="Calibri"/>
-          <w:color w:val="auto"/>
-          <w:szCs w:val="22"/>
-        </w:rPr>
-        <w:t xml:space="preserve"> + POO</w:t>
-      </w:r>
     </w:p>
     <w:p>
       <w:pPr>
@@ -3264,13 +3157,30 @@
           <w:bCs/>
         </w:rPr>
       </w:pPr>
-      <w:r>
-        <w:rPr>
-          <w:rFonts w:ascii="Calibri" w:eastAsia="Calibri" w:hAnsi="Calibri" w:cs="Calibri"/>
-          <w:b/>
-          <w:bCs/>
-        </w:rPr>
-        <w:t>Sprint 7 – Documentación y Entrega (15 oct)</w:t>
+      <w:bookmarkStart w:id="6" w:name="_Hlk211420893"/>
+      <w:r>
+        <w:rPr>
+          <w:rFonts w:ascii="Calibri" w:eastAsia="Calibri" w:hAnsi="Calibri" w:cs="Calibri"/>
+          <w:b/>
+          <w:bCs/>
+        </w:rPr>
+        <w:t xml:space="preserve">Sprint </w:t>
+      </w:r>
+      <w:r>
+        <w:rPr>
+          <w:rFonts w:ascii="Calibri" w:eastAsia="Calibri" w:hAnsi="Calibri" w:cs="Calibri"/>
+          <w:b/>
+          <w:bCs/>
+        </w:rPr>
+        <w:t>6</w:t>
+      </w:r>
+      <w:r>
+        <w:rPr>
+          <w:rFonts w:ascii="Calibri" w:eastAsia="Calibri" w:hAnsi="Calibri" w:cs="Calibri"/>
+          <w:b/>
+          <w:bCs/>
+        </w:rPr>
+        <w:t xml:space="preserve"> – Documentación y Entrega (15 oct)</w:t>
       </w:r>
     </w:p>
     <w:p>
@@ -3302,6 +3212,7 @@
         <w:t>Finalizar informe técnico y proyecto funcional para ser entregado.</w:t>
       </w:r>
     </w:p>
+    <w:bookmarkEnd w:id="6"/>
     <w:p>
       <w:pPr>
         <w:rPr>
@@ -3334,7 +3245,6 @@
           <w:color w:val="auto"/>
           <w:szCs w:val="22"/>
         </w:rPr>
-        <w:lastRenderedPageBreak/>
         <w:t>Finalizar informe técnico completando ítems faltantes</w:t>
       </w:r>
     </w:p>
@@ -3394,6 +3304,7 @@
           <w:lang w:val="es-CL"/>
         </w:rPr>
       </w:pPr>
+      <w:bookmarkStart w:id="7" w:name="_Toc211422076"/>
       <w:r>
         <w:rPr>
           <w:rFonts w:asciiTheme="majorHAnsi" w:eastAsiaTheme="majorEastAsia" w:hAnsiTheme="majorHAnsi" w:cstheme="majorBidi"/>
@@ -3418,6 +3329,7 @@
         </w:rPr>
         <w:t>idencias</w:t>
       </w:r>
+      <w:bookmarkEnd w:id="7"/>
     </w:p>
     <w:p>
       <w:pPr>
@@ -3611,6 +3523,26 @@
         </w:rPr>
         <w:t>Repositorio:</w:t>
       </w:r>
+    </w:p>
+    <w:p>
+      <w:pPr>
+        <w:rPr>
+          <w:rFonts w:ascii="Calibri" w:eastAsia="Calibri" w:hAnsi="Calibri" w:cs="Calibri"/>
+          <w:b/>
+          <w:bCs/>
+        </w:rPr>
+      </w:pPr>
+      <w:hyperlink r:id="rId11" w:tgtFrame="_blank" w:tooltip="https://github.com/Anyaspycat/EVA03_SmartService_Veterinaria/tree/main" w:history="1">
+        <w:r>
+          <w:rPr>
+            <w:rStyle w:val="Hipervnculo"/>
+            <w:rFonts w:ascii="Calibri" w:eastAsia="Calibri" w:hAnsi="Calibri" w:cs="Calibri"/>
+            <w:b/>
+            <w:bCs/>
+          </w:rPr>
+          <w:t>https://github.com/Anyaspycat/EVA03_SmartService_Veterinaria/tree/main</w:t>
+        </w:r>
+      </w:hyperlink>
     </w:p>
     <w:p>
       <w:pPr>
@@ -3640,7 +3572,7 @@
                     <pic:cNvPicPr/>
                   </pic:nvPicPr>
                   <pic:blipFill>
-                    <a:blip r:embed="rId11"/>
+                    <a:blip r:embed="rId12"/>
                     <a:stretch>
                       <a:fillRect/>
                     </a:stretch>
@@ -3686,6 +3618,26 @@
           <w:bCs/>
         </w:rPr>
       </w:pPr>
+      <w:hyperlink r:id="rId13">
+        <w:r>
+          <w:rPr>
+            <w:rStyle w:val="Hipervnculo"/>
+            <w:rFonts w:ascii="Calibri" w:eastAsia="Calibri" w:hAnsi="Calibri" w:cs="Calibri"/>
+            <w:b/>
+            <w:bCs/>
+          </w:rPr>
+          <w:t>https://github.com/users/Anyaspycat/projects/1</w:t>
+        </w:r>
+      </w:hyperlink>
+    </w:p>
+    <w:p>
+      <w:pPr>
+        <w:rPr>
+          <w:rFonts w:ascii="Calibri" w:eastAsia="Calibri" w:hAnsi="Calibri" w:cs="Calibri"/>
+          <w:b/>
+          <w:bCs/>
+        </w:rPr>
+      </w:pPr>
       <w:r>
         <w:rPr>
           <w:noProof/>
@@ -3706,7 +3658,7 @@
                     <pic:cNvPicPr/>
                   </pic:nvPicPr>
                   <pic:blipFill>
-                    <a:blip r:embed="rId12"/>
+                    <a:blip r:embed="rId14"/>
                     <a:stretch>
                       <a:fillRect/>
                     </a:stretch>
@@ -3741,7 +3693,6 @@
           <w:b/>
           <w:bCs/>
         </w:rPr>
-        <w:lastRenderedPageBreak/>
         <w:t xml:space="preserve">Evidencias </w:t>
       </w:r>
       <w:r>
@@ -3842,7 +3793,7 @@
                     <pic:cNvPicPr/>
                   </pic:nvPicPr>
                   <pic:blipFill>
-                    <a:blip r:embed="rId13"/>
+                    <a:blip r:embed="rId15"/>
                     <a:stretch>
                       <a:fillRect/>
                     </a:stretch>
@@ -3960,7 +3911,7 @@
                     <pic:cNvPicPr/>
                   </pic:nvPicPr>
                   <pic:blipFill>
-                    <a:blip r:embed="rId14"/>
+                    <a:blip r:embed="rId16"/>
                     <a:stretch>
                       <a:fillRect/>
                     </a:stretch>
@@ -4011,7 +3962,7 @@
                     <pic:cNvPicPr/>
                   </pic:nvPicPr>
                   <pic:blipFill>
-                    <a:blip r:embed="rId15"/>
+                    <a:blip r:embed="rId17"/>
                     <a:stretch>
                       <a:fillRect/>
                     </a:stretch>
@@ -4046,7 +3997,6 @@
           <w:b/>
           <w:bCs/>
         </w:rPr>
-        <w:lastRenderedPageBreak/>
         <w:t>Validación correcta del registro con hash:</w:t>
       </w:r>
       <w:r>
@@ -4080,7 +4030,7 @@
                     <pic:cNvPicPr/>
                   </pic:nvPicPr>
                   <pic:blipFill>
-                    <a:blip r:embed="rId16"/>
+                    <a:blip r:embed="rId18"/>
                     <a:stretch>
                       <a:fillRect/>
                     </a:stretch>
@@ -4372,6 +4322,7 @@
     </w:p>
     <w:p>
       <w:pPr>
+        <w:pStyle w:val="Prrafodelista"/>
         <w:rPr>
           <w:rFonts w:ascii="Calibri" w:eastAsia="Calibri" w:hAnsi="Calibri" w:cs="Calibri"/>
         </w:rPr>
@@ -4558,7 +4509,6 @@
           <w:rFonts w:ascii="Calibri" w:eastAsia="Calibri" w:hAnsi="Calibri" w:cs="Calibri"/>
         </w:rPr>
       </w:pPr>
-      <w:proofErr w:type="spellStart"/>
       <w:r>
         <w:rPr>
           <w:rFonts w:ascii="Calibri" w:eastAsia="Calibri" w:hAnsi="Calibri" w:cs="Calibri"/>
@@ -4571,7 +4521,6 @@
         </w:rPr>
         <w:t>responsable</w:t>
       </w:r>
-      <w:proofErr w:type="spellEnd"/>
       <w:r>
         <w:rPr>
           <w:rFonts w:ascii="Calibri" w:eastAsia="Calibri" w:hAnsi="Calibri" w:cs="Calibri"/>
@@ -4800,7 +4749,6 @@
           <w:b/>
           <w:bCs/>
         </w:rPr>
-        <w:lastRenderedPageBreak/>
         <w:t>Tabla “veterinarios”:</w:t>
       </w:r>
     </w:p>
@@ -5177,13 +5125,202 @@
     </w:p>
     <w:p>
       <w:pPr>
+        <w:rPr>
+          <w:rFonts w:ascii="Calibri" w:eastAsia="Calibri" w:hAnsi="Calibri" w:cs="Calibri"/>
+          <w:b/>
+          <w:bCs/>
+        </w:rPr>
+      </w:pPr>
+      <w:r>
+        <w:rPr>
+          <w:rFonts w:ascii="Calibri" w:eastAsia="Calibri" w:hAnsi="Calibri" w:cs="Calibri"/>
+          <w:b/>
+          <w:bCs/>
+        </w:rPr>
+        <w:t xml:space="preserve">Evidencias Sprint </w:t>
+      </w:r>
+      <w:r>
+        <w:rPr>
+          <w:rFonts w:ascii="Calibri" w:eastAsia="Calibri" w:hAnsi="Calibri" w:cs="Calibri"/>
+          <w:b/>
+          <w:bCs/>
+        </w:rPr>
+        <w:t>5</w:t>
+      </w:r>
+      <w:r>
+        <w:rPr>
+          <w:rFonts w:ascii="Calibri" w:eastAsia="Calibri" w:hAnsi="Calibri" w:cs="Calibri"/>
+          <w:b/>
+          <w:bCs/>
+        </w:rPr>
+        <w:t xml:space="preserve"> </w:t>
+      </w:r>
+      <w:r>
+        <w:rPr>
+          <w:rFonts w:ascii="Calibri" w:eastAsia="Calibri" w:hAnsi="Calibri" w:cs="Calibri"/>
+          <w:b/>
+          <w:bCs/>
+        </w:rPr>
+        <w:t xml:space="preserve">– </w:t>
+      </w:r>
+      <w:r>
+        <w:rPr>
+          <w:rFonts w:ascii="Calibri" w:eastAsia="Calibri" w:hAnsi="Calibri" w:cs="Calibri"/>
+          <w:b/>
+          <w:bCs/>
+        </w:rPr>
+        <w:t>Integración y Pruebas Generales</w:t>
+      </w:r>
+      <w:r>
+        <w:rPr>
+          <w:rFonts w:ascii="Calibri" w:eastAsia="Calibri" w:hAnsi="Calibri" w:cs="Calibri"/>
+          <w:b/>
+          <w:bCs/>
+        </w:rPr>
+        <w:t>:</w:t>
+      </w:r>
+    </w:p>
+    <w:p>
+      <w:pPr>
+        <w:rPr>
+          <w:rFonts w:ascii="Calibri" w:eastAsia="Calibri" w:hAnsi="Calibri" w:cs="Calibri"/>
+          <w:b/>
+          <w:bCs/>
+        </w:rPr>
+      </w:pPr>
+      <w:r>
+        <w:rPr>
+          <w:rFonts w:ascii="Calibri" w:eastAsia="Calibri" w:hAnsi="Calibri" w:cs="Calibri"/>
+          <w:b/>
+          <w:bCs/>
+        </w:rPr>
+        <w:t>Evidenciar sistema integrado y estable: Véase página “</w:t>
+      </w:r>
+      <w:r>
+        <w:rPr>
+          <w:rFonts w:ascii="Calibri" w:eastAsia="Calibri" w:hAnsi="Calibri" w:cs="Calibri"/>
+          <w:b/>
+          <w:bCs/>
+        </w:rPr>
+        <w:t>Capturas de pantalla del funcionamiento</w:t>
+      </w:r>
+      <w:r>
+        <w:rPr>
+          <w:rFonts w:ascii="Calibri" w:eastAsia="Calibri" w:hAnsi="Calibri" w:cs="Calibri"/>
+          <w:b/>
+          <w:bCs/>
+        </w:rPr>
+        <w:t>”</w:t>
+      </w:r>
+      <w:r>
+        <w:rPr>
+          <w:rFonts w:ascii="Calibri" w:eastAsia="Calibri" w:hAnsi="Calibri" w:cs="Calibri"/>
+          <w:b/>
+          <w:bCs/>
+        </w:rPr>
+        <w:t>.</w:t>
+      </w:r>
+    </w:p>
+    <w:p>
+      <w:pPr>
+        <w:pStyle w:val="Prrafodelista"/>
+        <w:rPr>
+          <w:rFonts w:ascii="Calibri" w:eastAsia="Calibri" w:hAnsi="Calibri" w:cs="Calibri"/>
+        </w:rPr>
+      </w:pPr>
+    </w:p>
+    <w:p>
+      <w:pPr>
+        <w:rPr>
+          <w:rFonts w:ascii="Calibri" w:eastAsia="Calibri" w:hAnsi="Calibri" w:cs="Calibri"/>
+          <w:b/>
+          <w:bCs/>
+        </w:rPr>
+      </w:pPr>
+      <w:r>
+        <w:rPr>
+          <w:rFonts w:ascii="Calibri" w:eastAsia="Calibri" w:hAnsi="Calibri" w:cs="Calibri"/>
+          <w:b/>
+          <w:bCs/>
+        </w:rPr>
+        <w:t xml:space="preserve">Evidencias </w:t>
+      </w:r>
+      <w:r>
+        <w:rPr>
+          <w:rFonts w:ascii="Calibri" w:eastAsia="Calibri" w:hAnsi="Calibri" w:cs="Calibri"/>
+          <w:b/>
+          <w:bCs/>
+        </w:rPr>
+        <w:t xml:space="preserve">Sprint </w:t>
+      </w:r>
+      <w:r>
+        <w:rPr>
+          <w:rFonts w:ascii="Calibri" w:eastAsia="Calibri" w:hAnsi="Calibri" w:cs="Calibri"/>
+          <w:b/>
+          <w:bCs/>
+        </w:rPr>
+        <w:t>6</w:t>
+      </w:r>
+      <w:r>
+        <w:rPr>
+          <w:rFonts w:ascii="Calibri" w:eastAsia="Calibri" w:hAnsi="Calibri" w:cs="Calibri"/>
+          <w:b/>
+          <w:bCs/>
+        </w:rPr>
+        <w:t xml:space="preserve"> – Documentación y Entrega</w:t>
+      </w:r>
+      <w:r>
+        <w:rPr>
+          <w:rFonts w:ascii="Calibri" w:eastAsia="Calibri" w:hAnsi="Calibri" w:cs="Calibri"/>
+          <w:b/>
+          <w:bCs/>
+        </w:rPr>
+        <w:t>:</w:t>
+      </w:r>
+    </w:p>
+    <w:p>
+      <w:pPr>
+        <w:rPr>
+          <w:rFonts w:ascii="Calibri" w:eastAsia="Calibri" w:hAnsi="Calibri" w:cs="Calibri"/>
+          <w:b/>
+          <w:bCs/>
+          <w:u w:val="single"/>
+        </w:rPr>
+      </w:pPr>
+      <w:r>
+        <w:rPr>
+          <w:rFonts w:ascii="Calibri" w:eastAsia="Calibri" w:hAnsi="Calibri" w:cs="Calibri"/>
+          <w:b/>
+          <w:bCs/>
+        </w:rPr>
+        <w:t xml:space="preserve">Se finaliza informe técnico y proyecto funcional, </w:t>
+      </w:r>
+      <w:r>
+        <w:rPr>
+          <w:rFonts w:ascii="Calibri" w:eastAsia="Calibri" w:hAnsi="Calibri" w:cs="Calibri"/>
+          <w:b/>
+          <w:bCs/>
+        </w:rPr>
+        <w:t>enviándose</w:t>
+      </w:r>
+      <w:r>
+        <w:rPr>
+          <w:rFonts w:ascii="Calibri" w:eastAsia="Calibri" w:hAnsi="Calibri" w:cs="Calibri"/>
+          <w:b/>
+          <w:bCs/>
+        </w:rPr>
+        <w:t xml:space="preserve"> para ser entregado.</w:t>
+      </w:r>
+    </w:p>
+    <w:p>
+      <w:pPr>
         <w:pStyle w:val="Ttulo10"/>
       </w:pPr>
-      <w:bookmarkStart w:id="6" w:name="_Toc210943326"/>
+      <w:bookmarkStart w:id="8" w:name="_Toc211422077"/>
       <w:r>
         <w:t>Diagramas UML</w:t>
       </w:r>
-      <w:bookmarkEnd w:id="6"/>
+      <w:bookmarkEnd w:id="8"/>
     </w:p>
     <w:p>
       <w:pPr>
@@ -5193,7 +5330,7 @@
         <w:rPr>
           <w:rFonts w:ascii="Calibri" w:eastAsia="Calibri" w:hAnsi="Calibri" w:cs="Calibri"/>
         </w:rPr>
-        <w:t>El diagrama UML de clases que se presenta a continuación modela la estructura principal del sistema de gestión de reservas desarrollado para la veterinaria “SmartService”. Este diagrama constituye una herramienta fundamental para representar las entidades del sistema, sus atributos, métodos y las relaciones que existen entre ellas, permitiendo una comprensión clara y detallada de cómo está organizado el software a nivel lógico y orientado a objetos.</w:t>
+        <w:t>El diagrama UML de clases que se presenta a continuación modela la estructura principal del sistema de gestión de reservas desarrollado para la veterinaria “SmartService”. Este diagrama constituye una herramienta fundamental para representar las entidades del sistema, sus atributos, métodos y las relaciones que existen entre ellas, permitiendo una comprensión clara y detallada de cómo está organizado el software a nivel lógico.</w:t>
       </w:r>
     </w:p>
     <w:p>
@@ -5286,14 +5423,7 @@
         <w:rPr>
           <w:rFonts w:ascii="Calibri" w:eastAsia="Calibri" w:hAnsi="Calibri" w:cs="Calibri"/>
         </w:rPr>
-        <w:t xml:space="preserve">, la cual abstrae las operaciones de almacenamiento y recuperación de información desde una base de datos SQLite. Para garantizar la </w:t>
-      </w:r>
-      <w:r>
-        <w:rPr>
-          <w:rFonts w:ascii="Calibri" w:eastAsia="Calibri" w:hAnsi="Calibri" w:cs="Calibri"/>
-        </w:rPr>
-        <w:lastRenderedPageBreak/>
-        <w:t xml:space="preserve">seguridad del sistema, se incluye la clase </w:t>
+        <w:t xml:space="preserve">, la cual abstrae las operaciones de almacenamiento y recuperación de información desde una base de datos SQLite. Para garantizar la seguridad del sistema, se incluye la clase </w:t>
       </w:r>
       <w:r>
         <w:rPr>
@@ -5309,7 +5439,17 @@
       </w:r>
     </w:p>
     <w:p>
-      <w:r>
+      <w:pPr>
+        <w:rPr>
+          <w:b/>
+          <w:bCs/>
+        </w:rPr>
+      </w:pPr>
+      <w:r>
+        <w:rPr>
+          <w:b/>
+          <w:bCs/>
+        </w:rPr>
         <w:t>Diagrama de Clases:</w:t>
       </w:r>
     </w:p>
@@ -5334,7 +5474,7 @@
                     <pic:cNvPicPr/>
                   </pic:nvPicPr>
                   <pic:blipFill>
-                    <a:blip r:embed="rId17">
+                    <a:blip r:embed="rId19">
                       <a:extLst>
                         <a:ext uri="{28A0092B-C50C-407E-A947-70E740481C1C}">
                           <a14:useLocalDpi xmlns:a14="http://schemas.microsoft.com/office/drawing/2010/main" val="0"/>
@@ -5362,7 +5502,17 @@
       </w:r>
     </w:p>
     <w:p>
-      <w:r>
+      <w:pPr>
+        <w:rPr>
+          <w:b/>
+          <w:bCs/>
+        </w:rPr>
+      </w:pPr>
+      <w:r>
+        <w:rPr>
+          <w:b/>
+          <w:bCs/>
+        </w:rPr>
         <w:t>Diagrama de Casos de Uso:</w:t>
       </w:r>
     </w:p>
@@ -5387,7 +5537,7 @@
                     <pic:cNvPicPr/>
                   </pic:nvPicPr>
                   <pic:blipFill>
-                    <a:blip r:embed="rId18"/>
+                    <a:blip r:embed="rId20"/>
                     <a:stretch>
                       <a:fillRect/>
                     </a:stretch>
@@ -5410,14 +5560,442 @@
     </w:p>
     <w:p>
       <w:pPr>
+        <w:rPr>
+          <w:b/>
+          <w:bCs/>
+        </w:rPr>
+      </w:pPr>
+      <w:r>
+        <w:rPr>
+          <w:b/>
+          <w:bCs/>
+        </w:rPr>
+        <w:t>Diagramas de Secuencia:</w:t>
+      </w:r>
+    </w:p>
+    <w:p>
+      <w:r>
+        <w:rPr>
+          <w:b/>
+          <w:bCs/>
+        </w:rPr>
+        <w:t>A) Inicio y Login:</w:t>
+      </w:r>
+      <w:r>
+        <w:br/>
+      </w:r>
+      <w:r>
+        <w:rPr>
+          <w:noProof/>
+        </w:rPr>
+        <w:drawing>
+          <wp:inline distT="0" distB="0" distL="0" distR="0" wp14:anchorId="6AFA1042" wp14:editId="43DC3C15">
+            <wp:extent cx="5971540" cy="5852160"/>
+            <wp:effectExtent l="0" t="0" r="0" b="0"/>
+            <wp:docPr id="813574922" name="Imagen 22" descr="Inicio y Login"/>
+            <wp:cNvGraphicFramePr>
+              <a:graphicFrameLocks xmlns:a="http://schemas.openxmlformats.org/drawingml/2006/main" noChangeAspect="1"/>
+            </wp:cNvGraphicFramePr>
+            <a:graphic xmlns:a="http://schemas.openxmlformats.org/drawingml/2006/main">
+              <a:graphicData uri="http://schemas.openxmlformats.org/drawingml/2006/picture">
+                <pic:pic xmlns:pic="http://schemas.openxmlformats.org/drawingml/2006/picture">
+                  <pic:nvPicPr>
+                    <pic:cNvPr id="813574922" name="Imagen 22" descr="Inicio y Login"/>
+                    <pic:cNvPicPr>
+                      <a:picLocks noChangeAspect="1" noChangeArrowheads="1"/>
+                    </pic:cNvPicPr>
+                  </pic:nvPicPr>
+                  <pic:blipFill>
+                    <a:blip r:embed="rId21">
+                      <a:extLst>
+                        <a:ext uri="{28A0092B-C50C-407E-A947-70E740481C1C}">
+                          <a14:useLocalDpi xmlns:a14="http://schemas.microsoft.com/office/drawing/2010/main" val="0"/>
+                        </a:ext>
+                      </a:extLst>
+                    </a:blip>
+                    <a:srcRect/>
+                    <a:stretch>
+                      <a:fillRect/>
+                    </a:stretch>
+                  </pic:blipFill>
+                  <pic:spPr bwMode="auto">
+                    <a:xfrm>
+                      <a:off x="0" y="0"/>
+                      <a:ext cx="5971540" cy="5852160"/>
+                    </a:xfrm>
+                    <a:prstGeom prst="rect">
+                      <a:avLst/>
+                    </a:prstGeom>
+                    <a:noFill/>
+                    <a:ln>
+                      <a:noFill/>
+                    </a:ln>
+                  </pic:spPr>
+                </pic:pic>
+              </a:graphicData>
+            </a:graphic>
+          </wp:inline>
+        </w:drawing>
+      </w:r>
+    </w:p>
+    <w:p>
+      <w:r>
+        <w:rPr>
+          <w:b/>
+          <w:bCs/>
+        </w:rPr>
+        <w:t>B) Usuarios: hashing y verificación</w:t>
+      </w:r>
+      <w:r>
+        <w:br/>
+      </w:r>
+      <w:r>
+        <w:rPr>
+          <w:noProof/>
+        </w:rPr>
+        <w:drawing>
+          <wp:inline distT="0" distB="0" distL="0" distR="0" wp14:anchorId="6D22C572" wp14:editId="6C8339FF">
+            <wp:extent cx="5971540" cy="4249420"/>
+            <wp:effectExtent l="0" t="0" r="0" b="0"/>
+            <wp:docPr id="1484300315" name="Imagen 23" descr="Usuarios: hashing y verificación"/>
+            <wp:cNvGraphicFramePr>
+              <a:graphicFrameLocks xmlns:a="http://schemas.openxmlformats.org/drawingml/2006/main" noChangeAspect="1"/>
+            </wp:cNvGraphicFramePr>
+            <a:graphic xmlns:a="http://schemas.openxmlformats.org/drawingml/2006/main">
+              <a:graphicData uri="http://schemas.openxmlformats.org/drawingml/2006/picture">
+                <pic:pic xmlns:pic="http://schemas.openxmlformats.org/drawingml/2006/picture">
+                  <pic:nvPicPr>
+                    <pic:cNvPr id="1484300315" name="Imagen 23" descr="Usuarios: hashing y verificación"/>
+                    <pic:cNvPicPr>
+                      <a:picLocks noChangeAspect="1" noChangeArrowheads="1"/>
+                    </pic:cNvPicPr>
+                  </pic:nvPicPr>
+                  <pic:blipFill>
+                    <a:blip r:embed="rId22">
+                      <a:extLst>
+                        <a:ext uri="{28A0092B-C50C-407E-A947-70E740481C1C}">
+                          <a14:useLocalDpi xmlns:a14="http://schemas.microsoft.com/office/drawing/2010/main" val="0"/>
+                        </a:ext>
+                      </a:extLst>
+                    </a:blip>
+                    <a:srcRect/>
+                    <a:stretch>
+                      <a:fillRect/>
+                    </a:stretch>
+                  </pic:blipFill>
+                  <pic:spPr bwMode="auto">
+                    <a:xfrm>
+                      <a:off x="0" y="0"/>
+                      <a:ext cx="5971540" cy="4249420"/>
+                    </a:xfrm>
+                    <a:prstGeom prst="rect">
+                      <a:avLst/>
+                    </a:prstGeom>
+                    <a:noFill/>
+                    <a:ln>
+                      <a:noFill/>
+                    </a:ln>
+                  </pic:spPr>
+                </pic:pic>
+              </a:graphicData>
+            </a:graphic>
+          </wp:inline>
+        </w:drawing>
+      </w:r>
+    </w:p>
+    <w:p>
+      <w:pPr>
+        <w:rPr>
+          <w:b/>
+          <w:bCs/>
+        </w:rPr>
+      </w:pPr>
+      <w:r>
+        <w:rPr>
+          <w:b/>
+          <w:bCs/>
+        </w:rPr>
+        <w:t>C) Veterinarios: CRUD, búsquedas y conteo</w:t>
+      </w:r>
+      <w:r>
+        <w:br/>
+      </w:r>
+      <w:r>
+        <w:rPr>
+          <w:noProof/>
+        </w:rPr>
+        <w:drawing>
+          <wp:inline distT="0" distB="0" distL="0" distR="0" wp14:anchorId="033F5D85" wp14:editId="08C9EC9A">
+            <wp:extent cx="5519278" cy="7943850"/>
+            <wp:effectExtent l="0" t="0" r="5715" b="0"/>
+            <wp:docPr id="949567670" name="Imagen 24" descr="Veterinarios: CRUD, búsquedas y conteo"/>
+            <wp:cNvGraphicFramePr>
+              <a:graphicFrameLocks xmlns:a="http://schemas.openxmlformats.org/drawingml/2006/main" noChangeAspect="1"/>
+            </wp:cNvGraphicFramePr>
+            <a:graphic xmlns:a="http://schemas.openxmlformats.org/drawingml/2006/main">
+              <a:graphicData uri="http://schemas.openxmlformats.org/drawingml/2006/picture">
+                <pic:pic xmlns:pic="http://schemas.openxmlformats.org/drawingml/2006/picture">
+                  <pic:nvPicPr>
+                    <pic:cNvPr id="949567670" name="Imagen 24" descr="Veterinarios: CRUD, búsquedas y conteo"/>
+                    <pic:cNvPicPr>
+                      <a:picLocks noChangeAspect="1" noChangeArrowheads="1"/>
+                    </pic:cNvPicPr>
+                  </pic:nvPicPr>
+                  <pic:blipFill>
+                    <a:blip r:embed="rId23">
+                      <a:extLst>
+                        <a:ext uri="{28A0092B-C50C-407E-A947-70E740481C1C}">
+                          <a14:useLocalDpi xmlns:a14="http://schemas.microsoft.com/office/drawing/2010/main" val="0"/>
+                        </a:ext>
+                      </a:extLst>
+                    </a:blip>
+                    <a:srcRect/>
+                    <a:stretch>
+                      <a:fillRect/>
+                    </a:stretch>
+                  </pic:blipFill>
+                  <pic:spPr bwMode="auto">
+                    <a:xfrm>
+                      <a:off x="0" y="0"/>
+                      <a:ext cx="5522222" cy="7948088"/>
+                    </a:xfrm>
+                    <a:prstGeom prst="rect">
+                      <a:avLst/>
+                    </a:prstGeom>
+                    <a:noFill/>
+                    <a:ln>
+                      <a:noFill/>
+                    </a:ln>
+                  </pic:spPr>
+                </pic:pic>
+              </a:graphicData>
+            </a:graphic>
+          </wp:inline>
+        </w:drawing>
+      </w:r>
+    </w:p>
+    <w:p>
+      <w:pPr>
+        <w:rPr>
+          <w:b/>
+          <w:bCs/>
+        </w:rPr>
+      </w:pPr>
+      <w:r>
+        <w:rPr>
+          <w:b/>
+          <w:bCs/>
+        </w:rPr>
+        <w:t>D) Mascotas: CRUD, filtros y conteo</w:t>
+      </w:r>
+      <w:r>
+        <w:br/>
+      </w:r>
+      <w:r>
+        <w:rPr>
+          <w:noProof/>
+        </w:rPr>
+        <w:drawing>
+          <wp:inline distT="0" distB="0" distL="0" distR="0" wp14:anchorId="3BCBA277" wp14:editId="7713D795">
+            <wp:extent cx="5971540" cy="7799070"/>
+            <wp:effectExtent l="0" t="0" r="0" b="0"/>
+            <wp:docPr id="1583113832" name="Imagen 25" descr="Mascotas: CRUD, filtros y conteo"/>
+            <wp:cNvGraphicFramePr>
+              <a:graphicFrameLocks xmlns:a="http://schemas.openxmlformats.org/drawingml/2006/main" noChangeAspect="1"/>
+            </wp:cNvGraphicFramePr>
+            <a:graphic xmlns:a="http://schemas.openxmlformats.org/drawingml/2006/main">
+              <a:graphicData uri="http://schemas.openxmlformats.org/drawingml/2006/picture">
+                <pic:pic xmlns:pic="http://schemas.openxmlformats.org/drawingml/2006/picture">
+                  <pic:nvPicPr>
+                    <pic:cNvPr id="1583113832" name="Imagen 25" descr="Mascotas: CRUD, filtros y conteo"/>
+                    <pic:cNvPicPr>
+                      <a:picLocks noChangeAspect="1" noChangeArrowheads="1"/>
+                    </pic:cNvPicPr>
+                  </pic:nvPicPr>
+                  <pic:blipFill>
+                    <a:blip r:embed="rId24">
+                      <a:extLst>
+                        <a:ext uri="{28A0092B-C50C-407E-A947-70E740481C1C}">
+                          <a14:useLocalDpi xmlns:a14="http://schemas.microsoft.com/office/drawing/2010/main" val="0"/>
+                        </a:ext>
+                      </a:extLst>
+                    </a:blip>
+                    <a:srcRect/>
+                    <a:stretch>
+                      <a:fillRect/>
+                    </a:stretch>
+                  </pic:blipFill>
+                  <pic:spPr bwMode="auto">
+                    <a:xfrm>
+                      <a:off x="0" y="0"/>
+                      <a:ext cx="5971540" cy="7799070"/>
+                    </a:xfrm>
+                    <a:prstGeom prst="rect">
+                      <a:avLst/>
+                    </a:prstGeom>
+                    <a:noFill/>
+                    <a:ln>
+                      <a:noFill/>
+                    </a:ln>
+                  </pic:spPr>
+                </pic:pic>
+              </a:graphicData>
+            </a:graphic>
+          </wp:inline>
+        </w:drawing>
+      </w:r>
+    </w:p>
+    <w:p>
+      <w:pPr>
+        <w:rPr>
+          <w:b/>
+          <w:bCs/>
+        </w:rPr>
+      </w:pPr>
+      <w:r>
+        <w:rPr>
+          <w:b/>
+          <w:bCs/>
+        </w:rPr>
+        <w:t>E) Reservas: crear, listar, modificar, eliminar con validaciones</w:t>
+      </w:r>
+      <w:r>
+        <w:br/>
+      </w:r>
+      <w:r>
+        <w:rPr>
+          <w:noProof/>
+        </w:rPr>
+        <w:drawing>
+          <wp:inline distT="0" distB="0" distL="0" distR="0" wp14:anchorId="5D7DB0DE" wp14:editId="47283CC2">
+            <wp:extent cx="5733805" cy="8020050"/>
+            <wp:effectExtent l="0" t="0" r="635" b="0"/>
+            <wp:docPr id="1527602405" name="Imagen 26" descr="Reservas: crear, listar, modificar, eliminar con validaciones"/>
+            <wp:cNvGraphicFramePr>
+              <a:graphicFrameLocks xmlns:a="http://schemas.openxmlformats.org/drawingml/2006/main" noChangeAspect="1"/>
+            </wp:cNvGraphicFramePr>
+            <a:graphic xmlns:a="http://schemas.openxmlformats.org/drawingml/2006/main">
+              <a:graphicData uri="http://schemas.openxmlformats.org/drawingml/2006/picture">
+                <pic:pic xmlns:pic="http://schemas.openxmlformats.org/drawingml/2006/picture">
+                  <pic:nvPicPr>
+                    <pic:cNvPr id="1527602405" name="Imagen 26" descr="Reservas: crear, listar, modificar, eliminar con validaciones"/>
+                    <pic:cNvPicPr>
+                      <a:picLocks noChangeAspect="1" noChangeArrowheads="1"/>
+                    </pic:cNvPicPr>
+                  </pic:nvPicPr>
+                  <pic:blipFill>
+                    <a:blip r:embed="rId25">
+                      <a:extLst>
+                        <a:ext uri="{28A0092B-C50C-407E-A947-70E740481C1C}">
+                          <a14:useLocalDpi xmlns:a14="http://schemas.microsoft.com/office/drawing/2010/main" val="0"/>
+                        </a:ext>
+                      </a:extLst>
+                    </a:blip>
+                    <a:srcRect/>
+                    <a:stretch>
+                      <a:fillRect/>
+                    </a:stretch>
+                  </pic:blipFill>
+                  <pic:spPr bwMode="auto">
+                    <a:xfrm>
+                      <a:off x="0" y="0"/>
+                      <a:ext cx="5734869" cy="8021538"/>
+                    </a:xfrm>
+                    <a:prstGeom prst="rect">
+                      <a:avLst/>
+                    </a:prstGeom>
+                    <a:noFill/>
+                    <a:ln>
+                      <a:noFill/>
+                    </a:ln>
+                  </pic:spPr>
+                </pic:pic>
+              </a:graphicData>
+            </a:graphic>
+          </wp:inline>
+        </w:drawing>
+      </w:r>
+    </w:p>
+    <w:p>
+      <w:pPr>
+        <w:rPr>
+          <w:b/>
+          <w:bCs/>
+        </w:rPr>
+      </w:pPr>
+      <w:r>
+        <w:rPr>
+          <w:b/>
+          <w:bCs/>
+        </w:rPr>
+        <w:t>F) Reportes: resumen y exportación a TXT</w:t>
+      </w:r>
+      <w:r>
+        <w:br/>
+      </w:r>
+      <w:r>
+        <w:rPr>
+          <w:noProof/>
+        </w:rPr>
+        <w:drawing>
+          <wp:inline distT="0" distB="0" distL="0" distR="0" wp14:anchorId="13491BDA" wp14:editId="1FE8FF00">
+            <wp:extent cx="5971540" cy="4119880"/>
+            <wp:effectExtent l="0" t="0" r="0" b="0"/>
+            <wp:docPr id="1865199167" name="Imagen 27" descr="Reportes: resumen y exportacion a TXT"/>
+            <wp:cNvGraphicFramePr>
+              <a:graphicFrameLocks xmlns:a="http://schemas.openxmlformats.org/drawingml/2006/main" noChangeAspect="1"/>
+            </wp:cNvGraphicFramePr>
+            <a:graphic xmlns:a="http://schemas.openxmlformats.org/drawingml/2006/main">
+              <a:graphicData uri="http://schemas.openxmlformats.org/drawingml/2006/picture">
+                <pic:pic xmlns:pic="http://schemas.openxmlformats.org/drawingml/2006/picture">
+                  <pic:nvPicPr>
+                    <pic:cNvPr id="1865199167" name="Imagen 27" descr="Reportes: resumen y exportacion a TXT"/>
+                    <pic:cNvPicPr>
+                      <a:picLocks noChangeAspect="1" noChangeArrowheads="1"/>
+                    </pic:cNvPicPr>
+                  </pic:nvPicPr>
+                  <pic:blipFill>
+                    <a:blip r:embed="rId26">
+                      <a:extLst>
+                        <a:ext uri="{28A0092B-C50C-407E-A947-70E740481C1C}">
+                          <a14:useLocalDpi xmlns:a14="http://schemas.microsoft.com/office/drawing/2010/main" val="0"/>
+                        </a:ext>
+                      </a:extLst>
+                    </a:blip>
+                    <a:srcRect/>
+                    <a:stretch>
+                      <a:fillRect/>
+                    </a:stretch>
+                  </pic:blipFill>
+                  <pic:spPr bwMode="auto">
+                    <a:xfrm>
+                      <a:off x="0" y="0"/>
+                      <a:ext cx="5971540" cy="4119880"/>
+                    </a:xfrm>
+                    <a:prstGeom prst="rect">
+                      <a:avLst/>
+                    </a:prstGeom>
+                    <a:noFill/>
+                    <a:ln>
+                      <a:noFill/>
+                    </a:ln>
+                  </pic:spPr>
+                </pic:pic>
+              </a:graphicData>
+            </a:graphic>
+          </wp:inline>
+        </w:drawing>
+      </w:r>
+    </w:p>
+    <w:p>
+      <w:pPr>
         <w:pStyle w:val="Ttulo10"/>
       </w:pPr>
-      <w:bookmarkStart w:id="7" w:name="_Toc210943327"/>
-      <w:r>
-        <w:lastRenderedPageBreak/>
+      <w:bookmarkStart w:id="9" w:name="_Toc211422078"/>
+      <w:r>
         <w:t>Diseño y estructura del sistema</w:t>
       </w:r>
-      <w:bookmarkEnd w:id="7"/>
+      <w:bookmarkEnd w:id="9"/>
     </w:p>
     <w:p>
       <w:pPr>
@@ -5429,7 +6007,7 @@
         <w:rPr>
           <w:rFonts w:eastAsiaTheme="minorEastAsia"/>
         </w:rPr>
-        <w:t>El sistema de gestión de reservas para la veterinaria fue diseñado bajo un enfoque modular y orientado a objetos, lo que permite una organización clara del código, facilidad de mantenimiento y escalabilidad futura. La estructura del sistema se apoya en tres pilares principales: diseño UML, arquitectura en capas, y uso de base de datos relacional (SQLite).</w:t>
+        <w:t>El sistema de gestión de reservas para la veterinaria fue diseñado bajo un enfoque modular, lo que permite una organización clara del código, facilidad de mantenimiento y escalabilidad futura. La estructura del sistema se apoya en tres pilares principales: diseño UML, arquitectura en capas, y uso de base de datos relacional (SQLite).</w:t>
       </w:r>
     </w:p>
     <w:p>
@@ -5569,21 +6147,7 @@
         <w:rPr>
           <w:szCs w:val="22"/>
         </w:rPr>
-        <w:t xml:space="preserve">: maneja el cifrado seguro de contraseñas mediante la función </w:t>
-      </w:r>
-      <w:proofErr w:type="spellStart"/>
-      <w:r>
-        <w:rPr>
-          <w:szCs w:val="22"/>
-        </w:rPr>
-        <w:t>scrypt</w:t>
-      </w:r>
-      <w:proofErr w:type="spellEnd"/>
-      <w:r>
-        <w:rPr>
-          <w:szCs w:val="22"/>
-        </w:rPr>
-        <w:t>, garantizando que los datos sensibles estén protegidos.</w:t>
+        <w:t>: maneja el cifrado seguro de contraseñas mediante la función scrypt, garantizando que los datos sensibles estén protegidos.</w:t>
       </w:r>
     </w:p>
     <w:p>
@@ -5615,187 +6179,6 @@
     </w:p>
     <w:p>
       <w:pPr>
-        <w:rPr>
-          <w:rFonts w:eastAsiaTheme="minorEastAsia"/>
-          <w:b/>
-          <w:bCs/>
-        </w:rPr>
-      </w:pPr>
-      <w:r>
-        <w:rPr>
-          <w:rFonts w:eastAsiaTheme="minorEastAsia"/>
-          <w:b/>
-          <w:bCs/>
-        </w:rPr>
-        <w:t>Modelo orientado a objeto</w:t>
-      </w:r>
-    </w:p>
-    <w:p>
-      <w:pPr>
-        <w:spacing w:before="240" w:after="240"/>
-        <w:rPr>
-          <w:rFonts w:eastAsiaTheme="minorEastAsia"/>
-        </w:rPr>
-      </w:pPr>
-      <w:r>
-        <w:rPr>
-          <w:rFonts w:eastAsiaTheme="minorEastAsia"/>
-        </w:rPr>
-        <w:t>Para aplicar los principios de la Programación Orientada a Objetos (POO), se definieron clases para representar las entidades principales del dominio:</w:t>
-      </w:r>
-    </w:p>
-    <w:p>
-      <w:pPr>
-        <w:pStyle w:val="Prrafodelista"/>
-        <w:numPr>
-          <w:ilvl w:val="0"/>
-          <w:numId w:val="6"/>
-        </w:numPr>
-        <w:spacing w:before="240" w:after="240"/>
-        <w:rPr>
-          <w:szCs w:val="22"/>
-        </w:rPr>
-      </w:pPr>
-      <w:r>
-        <w:rPr>
-          <w:b/>
-          <w:bCs/>
-          <w:szCs w:val="22"/>
-        </w:rPr>
-        <w:t>Clase Usuario</w:t>
-      </w:r>
-      <w:r>
-        <w:rPr>
-          <w:szCs w:val="22"/>
-        </w:rPr>
-        <w:t>: representa a los usuarios del sistema, incluyendo atributos como ID, nombre, email, contraseña cifrada y rol.</w:t>
-      </w:r>
-    </w:p>
-    <w:p>
-      <w:pPr>
-        <w:pStyle w:val="Prrafodelista"/>
-        <w:numPr>
-          <w:ilvl w:val="0"/>
-          <w:numId w:val="6"/>
-        </w:numPr>
-        <w:spacing w:before="240" w:after="240"/>
-        <w:rPr>
-          <w:szCs w:val="22"/>
-        </w:rPr>
-      </w:pPr>
-      <w:r>
-        <w:rPr>
-          <w:b/>
-          <w:bCs/>
-          <w:szCs w:val="22"/>
-        </w:rPr>
-        <w:t>Clase Mascota</w:t>
-      </w:r>
-      <w:r>
-        <w:rPr>
-          <w:szCs w:val="22"/>
-        </w:rPr>
-        <w:t>: modela las mascotas con atributos como ID, nombre, especie, raza, edad y propietario.</w:t>
-      </w:r>
-    </w:p>
-    <w:p>
-      <w:pPr>
-        <w:pStyle w:val="Prrafodelista"/>
-        <w:numPr>
-          <w:ilvl w:val="0"/>
-          <w:numId w:val="6"/>
-        </w:numPr>
-        <w:spacing w:before="240" w:after="240"/>
-        <w:rPr>
-          <w:szCs w:val="22"/>
-        </w:rPr>
-      </w:pPr>
-      <w:r>
-        <w:rPr>
-          <w:b/>
-          <w:bCs/>
-          <w:szCs w:val="22"/>
-        </w:rPr>
-        <w:t>Clase Veterinario</w:t>
-      </w:r>
-      <w:r>
-        <w:rPr>
-          <w:szCs w:val="22"/>
-        </w:rPr>
-        <w:t>: representa al personal clínico con nombre y especialidad médica.</w:t>
-      </w:r>
-    </w:p>
-    <w:p>
-      <w:pPr>
-        <w:pStyle w:val="Prrafodelista"/>
-        <w:numPr>
-          <w:ilvl w:val="0"/>
-          <w:numId w:val="6"/>
-        </w:numPr>
-        <w:spacing w:before="240" w:after="240"/>
-        <w:rPr>
-          <w:szCs w:val="22"/>
-        </w:rPr>
-      </w:pPr>
-      <w:r>
-        <w:rPr>
-          <w:b/>
-          <w:bCs/>
-          <w:szCs w:val="22"/>
-        </w:rPr>
-        <w:t>Clase Reserva</w:t>
-      </w:r>
-      <w:r>
-        <w:rPr>
-          <w:szCs w:val="22"/>
-        </w:rPr>
-        <w:t>: encapsula los datos necesarios para agendar una cita veterinaria (usuario, mascota, veterinario, fecha, hora, motivo y estado de la mascota).</w:t>
-      </w:r>
-    </w:p>
-    <w:p>
-      <w:pPr>
-        <w:spacing w:before="240" w:after="240"/>
-        <w:rPr>
-          <w:rFonts w:eastAsiaTheme="minorEastAsia"/>
-        </w:rPr>
-      </w:pPr>
-      <w:r>
-        <w:rPr>
-          <w:rFonts w:eastAsiaTheme="minorEastAsia"/>
-        </w:rPr>
-        <w:t>Cada clase incluye un constructor (__</w:t>
-      </w:r>
-      <w:proofErr w:type="spellStart"/>
-      <w:r>
-        <w:rPr>
-          <w:rFonts w:eastAsiaTheme="minorEastAsia"/>
-        </w:rPr>
-        <w:t>init</w:t>
-      </w:r>
-      <w:proofErr w:type="spellEnd"/>
-      <w:r>
-        <w:rPr>
-          <w:rFonts w:eastAsiaTheme="minorEastAsia"/>
-        </w:rPr>
-        <w:t>__) y un método __</w:t>
-      </w:r>
-      <w:proofErr w:type="spellStart"/>
-      <w:r>
-        <w:rPr>
-          <w:rFonts w:eastAsiaTheme="minorEastAsia"/>
-        </w:rPr>
-        <w:t>str</w:t>
-      </w:r>
-      <w:proofErr w:type="spellEnd"/>
-      <w:r>
-        <w:rPr>
-          <w:rFonts w:eastAsiaTheme="minorEastAsia"/>
-        </w:rPr>
-        <w:t>__ para su representación textual, útil al momento de imprimir información.</w:t>
-      </w:r>
-    </w:p>
-    <w:p>
-      <w:pPr>
         <w:spacing w:before="240" w:after="240"/>
         <w:rPr>
           <w:rFonts w:eastAsiaTheme="minorEastAsia"/>
@@ -5929,7 +6312,6 @@
           <w:b/>
           <w:bCs/>
         </w:rPr>
-        <w:lastRenderedPageBreak/>
         <w:t>Base de datos</w:t>
       </w:r>
     </w:p>
@@ -6064,37 +6446,705 @@
       <w:pPr>
         <w:pStyle w:val="Ttulo10"/>
       </w:pPr>
-      <w:bookmarkStart w:id="8" w:name="_Toc210943328"/>
+      <w:bookmarkStart w:id="10" w:name="_Toc211422079"/>
       <w:r>
         <w:t>Capturas de pantalla del funcionamiento.</w:t>
       </w:r>
-      <w:bookmarkEnd w:id="8"/>
+      <w:bookmarkEnd w:id="10"/>
+    </w:p>
+    <w:p>
+      <w:pPr>
+        <w:rPr>
+          <w:b/>
+          <w:bCs/>
+        </w:rPr>
+      </w:pPr>
+      <w:r>
+        <w:br/>
+      </w:r>
+      <w:r>
+        <w:rPr>
+          <w:b/>
+          <w:bCs/>
+        </w:rPr>
+        <w:t>Funcionamiento de Inicio de sesion al Sistema de gestión de Veterinaria</w:t>
+      </w:r>
+    </w:p>
+    <w:p>
+      <w:r>
+        <w:rPr>
+          <w:noProof/>
+        </w:rPr>
+        <w:drawing>
+          <wp:inline distT="0" distB="0" distL="0" distR="0" wp14:anchorId="1833B57D" wp14:editId="463D48FB">
+            <wp:extent cx="5981700" cy="4629150"/>
+            <wp:effectExtent l="0" t="0" r="0" b="0"/>
+            <wp:docPr id="1925694772" name="drawing" descr="Inicio Sesion"/>
+            <wp:cNvGraphicFramePr>
+              <a:graphicFrameLocks xmlns:a="http://schemas.openxmlformats.org/drawingml/2006/main" noChangeAspect="1"/>
+            </wp:cNvGraphicFramePr>
+            <a:graphic xmlns:a="http://schemas.openxmlformats.org/drawingml/2006/main">
+              <a:graphicData uri="http://schemas.openxmlformats.org/drawingml/2006/picture">
+                <pic:pic xmlns:pic="http://schemas.openxmlformats.org/drawingml/2006/picture">
+                  <pic:nvPicPr>
+                    <pic:cNvPr id="1925694772" name="drawing" descr="Inicio Sesion"/>
+                    <pic:cNvPicPr/>
+                  </pic:nvPicPr>
+                  <pic:blipFill>
+                    <a:blip r:embed="rId27">
+                      <a:extLst>
+                        <a:ext uri="{28A0092B-C50C-407E-A947-70E740481C1C}">
+                          <a14:useLocalDpi xmlns:a14="http://schemas.microsoft.com/office/drawing/2010/main" val="0"/>
+                        </a:ext>
+                      </a:extLst>
+                    </a:blip>
+                    <a:stretch>
+                      <a:fillRect/>
+                    </a:stretch>
+                  </pic:blipFill>
+                  <pic:spPr>
+                    <a:xfrm>
+                      <a:off x="0" y="0"/>
+                      <a:ext cx="5981700" cy="4629150"/>
+                    </a:xfrm>
+                    <a:prstGeom prst="rect">
+                      <a:avLst/>
+                    </a:prstGeom>
+                  </pic:spPr>
+                </pic:pic>
+              </a:graphicData>
+            </a:graphic>
+          </wp:inline>
+        </w:drawing>
+      </w:r>
     </w:p>
     <w:p/>
     <w:p>
       <w:pPr>
+        <w:rPr>
+          <w:b/>
+          <w:bCs/>
+        </w:rPr>
+      </w:pPr>
+      <w:r>
+        <w:rPr>
+          <w:b/>
+          <w:bCs/>
+        </w:rPr>
+        <w:t xml:space="preserve">Funcionamiento de Sistema – Veterinarios -- </w:t>
+      </w:r>
+    </w:p>
+    <w:p>
+      <w:r>
+        <w:rPr>
+          <w:noProof/>
+        </w:rPr>
+        <w:drawing>
+          <wp:inline distT="0" distB="0" distL="0" distR="0" wp14:anchorId="4AF6638D" wp14:editId="7358F285">
+            <wp:extent cx="3096057" cy="5696745"/>
+            <wp:effectExtent l="0" t="0" r="0" b="0"/>
+            <wp:docPr id="1962010647" name="drawing" descr="Veterinarios"/>
+            <wp:cNvGraphicFramePr>
+              <a:graphicFrameLocks xmlns:a="http://schemas.openxmlformats.org/drawingml/2006/main" noChangeAspect="1"/>
+            </wp:cNvGraphicFramePr>
+            <a:graphic xmlns:a="http://schemas.openxmlformats.org/drawingml/2006/main">
+              <a:graphicData uri="http://schemas.openxmlformats.org/drawingml/2006/picture">
+                <pic:pic xmlns:pic="http://schemas.openxmlformats.org/drawingml/2006/picture">
+                  <pic:nvPicPr>
+                    <pic:cNvPr id="1962010647" name="drawing" descr="Veterinarios"/>
+                    <pic:cNvPicPr/>
+                  </pic:nvPicPr>
+                  <pic:blipFill>
+                    <a:blip r:embed="rId28">
+                      <a:extLst>
+                        <a:ext uri="{28A0092B-C50C-407E-A947-70E740481C1C}">
+                          <a14:useLocalDpi xmlns:a14="http://schemas.microsoft.com/office/drawing/2010/main" val="0"/>
+                        </a:ext>
+                      </a:extLst>
+                    </a:blip>
+                    <a:stretch>
+                      <a:fillRect/>
+                    </a:stretch>
+                  </pic:blipFill>
+                  <pic:spPr>
+                    <a:xfrm>
+                      <a:off x="0" y="0"/>
+                      <a:ext cx="3096057" cy="5696745"/>
+                    </a:xfrm>
+                    <a:prstGeom prst="rect">
+                      <a:avLst/>
+                    </a:prstGeom>
+                  </pic:spPr>
+                </pic:pic>
+              </a:graphicData>
+            </a:graphic>
+          </wp:inline>
+        </w:drawing>
+      </w:r>
+    </w:p>
+    <w:p>
+      <w:r>
+        <w:rPr>
+          <w:noProof/>
+        </w:rPr>
+        <w:drawing>
+          <wp:inline distT="0" distB="0" distL="0" distR="0" wp14:anchorId="619C214F" wp14:editId="66AB2CED">
+            <wp:extent cx="2972215" cy="5363323"/>
+            <wp:effectExtent l="0" t="0" r="0" b="0"/>
+            <wp:docPr id="2002227439" name="drawing" descr="Veterinarios_2"/>
+            <wp:cNvGraphicFramePr>
+              <a:graphicFrameLocks xmlns:a="http://schemas.openxmlformats.org/drawingml/2006/main" noChangeAspect="1"/>
+            </wp:cNvGraphicFramePr>
+            <a:graphic xmlns:a="http://schemas.openxmlformats.org/drawingml/2006/main">
+              <a:graphicData uri="http://schemas.openxmlformats.org/drawingml/2006/picture">
+                <pic:pic xmlns:pic="http://schemas.openxmlformats.org/drawingml/2006/picture">
+                  <pic:nvPicPr>
+                    <pic:cNvPr id="2002227439" name="drawing" descr="Veterinarios_2"/>
+                    <pic:cNvPicPr/>
+                  </pic:nvPicPr>
+                  <pic:blipFill>
+                    <a:blip r:embed="rId29">
+                      <a:extLst>
+                        <a:ext uri="{28A0092B-C50C-407E-A947-70E740481C1C}">
+                          <a14:useLocalDpi xmlns:a14="http://schemas.microsoft.com/office/drawing/2010/main" val="0"/>
+                        </a:ext>
+                      </a:extLst>
+                    </a:blip>
+                    <a:stretch>
+                      <a:fillRect/>
+                    </a:stretch>
+                  </pic:blipFill>
+                  <pic:spPr>
+                    <a:xfrm>
+                      <a:off x="0" y="0"/>
+                      <a:ext cx="2972215" cy="5363323"/>
+                    </a:xfrm>
+                    <a:prstGeom prst="rect">
+                      <a:avLst/>
+                    </a:prstGeom>
+                  </pic:spPr>
+                </pic:pic>
+              </a:graphicData>
+            </a:graphic>
+          </wp:inline>
+        </w:drawing>
+      </w:r>
+    </w:p>
+    <w:p>
+      <w:r>
+        <w:rPr>
+          <w:noProof/>
+        </w:rPr>
+        <w:drawing>
+          <wp:inline distT="0" distB="0" distL="0" distR="0" wp14:anchorId="32F27712" wp14:editId="50D67148">
+            <wp:extent cx="2238687" cy="3896269"/>
+            <wp:effectExtent l="0" t="0" r="0" b="0"/>
+            <wp:docPr id="1985448478" name="drawing" descr="Veterinarios_3"/>
+            <wp:cNvGraphicFramePr>
+              <a:graphicFrameLocks xmlns:a="http://schemas.openxmlformats.org/drawingml/2006/main" noChangeAspect="1"/>
+            </wp:cNvGraphicFramePr>
+            <a:graphic xmlns:a="http://schemas.openxmlformats.org/drawingml/2006/main">
+              <a:graphicData uri="http://schemas.openxmlformats.org/drawingml/2006/picture">
+                <pic:pic xmlns:pic="http://schemas.openxmlformats.org/drawingml/2006/picture">
+                  <pic:nvPicPr>
+                    <pic:cNvPr id="1985448478" name="drawing" descr="Veterinarios_3"/>
+                    <pic:cNvPicPr/>
+                  </pic:nvPicPr>
+                  <pic:blipFill>
+                    <a:blip r:embed="rId30">
+                      <a:extLst>
+                        <a:ext uri="{28A0092B-C50C-407E-A947-70E740481C1C}">
+                          <a14:useLocalDpi xmlns:a14="http://schemas.microsoft.com/office/drawing/2010/main" val="0"/>
+                        </a:ext>
+                      </a:extLst>
+                    </a:blip>
+                    <a:stretch>
+                      <a:fillRect/>
+                    </a:stretch>
+                  </pic:blipFill>
+                  <pic:spPr>
+                    <a:xfrm>
+                      <a:off x="0" y="0"/>
+                      <a:ext cx="2238687" cy="3896269"/>
+                    </a:xfrm>
+                    <a:prstGeom prst="rect">
+                      <a:avLst/>
+                    </a:prstGeom>
+                  </pic:spPr>
+                </pic:pic>
+              </a:graphicData>
+            </a:graphic>
+          </wp:inline>
+        </w:drawing>
+      </w:r>
+    </w:p>
+    <w:p>
+      <w:r>
+        <w:rPr>
+          <w:noProof/>
+        </w:rPr>
+        <w:drawing>
+          <wp:inline distT="0" distB="0" distL="0" distR="0" wp14:anchorId="27BEC954" wp14:editId="65F46026">
+            <wp:extent cx="2333951" cy="2953162"/>
+            <wp:effectExtent l="0" t="0" r="0" b="0"/>
+            <wp:docPr id="1908217046" name="drawing" descr="Veterinarios_4"/>
+            <wp:cNvGraphicFramePr>
+              <a:graphicFrameLocks xmlns:a="http://schemas.openxmlformats.org/drawingml/2006/main" noChangeAspect="1"/>
+            </wp:cNvGraphicFramePr>
+            <a:graphic xmlns:a="http://schemas.openxmlformats.org/drawingml/2006/main">
+              <a:graphicData uri="http://schemas.openxmlformats.org/drawingml/2006/picture">
+                <pic:pic xmlns:pic="http://schemas.openxmlformats.org/drawingml/2006/picture">
+                  <pic:nvPicPr>
+                    <pic:cNvPr id="1908217046" name="drawing" descr="Veterinarios_4"/>
+                    <pic:cNvPicPr/>
+                  </pic:nvPicPr>
+                  <pic:blipFill>
+                    <a:blip r:embed="rId31">
+                      <a:extLst>
+                        <a:ext uri="{28A0092B-C50C-407E-A947-70E740481C1C}">
+                          <a14:useLocalDpi xmlns:a14="http://schemas.microsoft.com/office/drawing/2010/main" val="0"/>
+                        </a:ext>
+                      </a:extLst>
+                    </a:blip>
+                    <a:stretch>
+                      <a:fillRect/>
+                    </a:stretch>
+                  </pic:blipFill>
+                  <pic:spPr>
+                    <a:xfrm>
+                      <a:off x="0" y="0"/>
+                      <a:ext cx="2333951" cy="2953162"/>
+                    </a:xfrm>
+                    <a:prstGeom prst="rect">
+                      <a:avLst/>
+                    </a:prstGeom>
+                  </pic:spPr>
+                </pic:pic>
+              </a:graphicData>
+            </a:graphic>
+          </wp:inline>
+        </w:drawing>
+      </w:r>
+    </w:p>
+    <w:p/>
+    <w:p>
+      <w:pPr>
+        <w:rPr>
+          <w:b/>
+          <w:bCs/>
+        </w:rPr>
+      </w:pPr>
+      <w:r>
+        <w:rPr>
+          <w:b/>
+          <w:bCs/>
+        </w:rPr>
+        <w:t>Funcionamiento de Sistema – Mascotas --</w:t>
+      </w:r>
+    </w:p>
+    <w:p>
+      <w:r>
+        <w:rPr>
+          <w:noProof/>
+        </w:rPr>
+        <w:drawing>
+          <wp:inline distT="0" distB="0" distL="0" distR="0" wp14:anchorId="24BB6069" wp14:editId="61609CB5">
+            <wp:extent cx="4857750" cy="5981700"/>
+            <wp:effectExtent l="0" t="0" r="0" b="0"/>
+            <wp:docPr id="1887517345" name="drawing" descr="Mascotas"/>
+            <wp:cNvGraphicFramePr>
+              <a:graphicFrameLocks xmlns:a="http://schemas.openxmlformats.org/drawingml/2006/main" noChangeAspect="1"/>
+            </wp:cNvGraphicFramePr>
+            <a:graphic xmlns:a="http://schemas.openxmlformats.org/drawingml/2006/main">
+              <a:graphicData uri="http://schemas.openxmlformats.org/drawingml/2006/picture">
+                <pic:pic xmlns:pic="http://schemas.openxmlformats.org/drawingml/2006/picture">
+                  <pic:nvPicPr>
+                    <pic:cNvPr id="1887517345" name="drawing" descr="Mascotas"/>
+                    <pic:cNvPicPr/>
+                  </pic:nvPicPr>
+                  <pic:blipFill>
+                    <a:blip r:embed="rId32">
+                      <a:extLst>
+                        <a:ext uri="{28A0092B-C50C-407E-A947-70E740481C1C}">
+                          <a14:useLocalDpi xmlns:a14="http://schemas.microsoft.com/office/drawing/2010/main" val="0"/>
+                        </a:ext>
+                      </a:extLst>
+                    </a:blip>
+                    <a:stretch>
+                      <a:fillRect/>
+                    </a:stretch>
+                  </pic:blipFill>
+                  <pic:spPr>
+                    <a:xfrm>
+                      <a:off x="0" y="0"/>
+                      <a:ext cx="4857750" cy="5981700"/>
+                    </a:xfrm>
+                    <a:prstGeom prst="rect">
+                      <a:avLst/>
+                    </a:prstGeom>
+                  </pic:spPr>
+                </pic:pic>
+              </a:graphicData>
+            </a:graphic>
+          </wp:inline>
+        </w:drawing>
+      </w:r>
+    </w:p>
+    <w:p>
+      <w:r>
+        <w:rPr>
+          <w:noProof/>
+        </w:rPr>
+        <w:drawing>
+          <wp:inline distT="0" distB="0" distL="0" distR="0" wp14:anchorId="638BD6C8" wp14:editId="5494AE74">
+            <wp:extent cx="5106113" cy="5249008"/>
+            <wp:effectExtent l="0" t="0" r="0" b="0"/>
+            <wp:docPr id="1742599287" name="drawing" descr="Mascotas_2"/>
+            <wp:cNvGraphicFramePr>
+              <a:graphicFrameLocks xmlns:a="http://schemas.openxmlformats.org/drawingml/2006/main" noChangeAspect="1"/>
+            </wp:cNvGraphicFramePr>
+            <a:graphic xmlns:a="http://schemas.openxmlformats.org/drawingml/2006/main">
+              <a:graphicData uri="http://schemas.openxmlformats.org/drawingml/2006/picture">
+                <pic:pic xmlns:pic="http://schemas.openxmlformats.org/drawingml/2006/picture">
+                  <pic:nvPicPr>
+                    <pic:cNvPr id="1742599287" name="drawing" descr="Mascotas_2"/>
+                    <pic:cNvPicPr/>
+                  </pic:nvPicPr>
+                  <pic:blipFill>
+                    <a:blip r:embed="rId33">
+                      <a:extLst>
+                        <a:ext uri="{28A0092B-C50C-407E-A947-70E740481C1C}">
+                          <a14:useLocalDpi xmlns:a14="http://schemas.microsoft.com/office/drawing/2010/main" val="0"/>
+                        </a:ext>
+                      </a:extLst>
+                    </a:blip>
+                    <a:stretch>
+                      <a:fillRect/>
+                    </a:stretch>
+                  </pic:blipFill>
+                  <pic:spPr>
+                    <a:xfrm>
+                      <a:off x="0" y="0"/>
+                      <a:ext cx="5106113" cy="5249008"/>
+                    </a:xfrm>
+                    <a:prstGeom prst="rect">
+                      <a:avLst/>
+                    </a:prstGeom>
+                  </pic:spPr>
+                </pic:pic>
+              </a:graphicData>
+            </a:graphic>
+          </wp:inline>
+        </w:drawing>
+      </w:r>
+    </w:p>
+    <w:p>
+      <w:r>
+        <w:rPr>
+          <w:noProof/>
+        </w:rPr>
+        <w:drawing>
+          <wp:inline distT="0" distB="0" distL="0" distR="0" wp14:anchorId="5599F207" wp14:editId="21F4B712">
+            <wp:extent cx="4315427" cy="5906324"/>
+            <wp:effectExtent l="0" t="0" r="0" b="0"/>
+            <wp:docPr id="127913142" name="drawing" descr="Mascotas_3"/>
+            <wp:cNvGraphicFramePr>
+              <a:graphicFrameLocks xmlns:a="http://schemas.openxmlformats.org/drawingml/2006/main" noChangeAspect="1"/>
+            </wp:cNvGraphicFramePr>
+            <a:graphic xmlns:a="http://schemas.openxmlformats.org/drawingml/2006/main">
+              <a:graphicData uri="http://schemas.openxmlformats.org/drawingml/2006/picture">
+                <pic:pic xmlns:pic="http://schemas.openxmlformats.org/drawingml/2006/picture">
+                  <pic:nvPicPr>
+                    <pic:cNvPr id="127913142" name="drawing" descr="Mascotas_3"/>
+                    <pic:cNvPicPr/>
+                  </pic:nvPicPr>
+                  <pic:blipFill>
+                    <a:blip r:embed="rId34">
+                      <a:extLst>
+                        <a:ext uri="{28A0092B-C50C-407E-A947-70E740481C1C}">
+                          <a14:useLocalDpi xmlns:a14="http://schemas.microsoft.com/office/drawing/2010/main" val="0"/>
+                        </a:ext>
+                      </a:extLst>
+                    </a:blip>
+                    <a:stretch>
+                      <a:fillRect/>
+                    </a:stretch>
+                  </pic:blipFill>
+                  <pic:spPr>
+                    <a:xfrm>
+                      <a:off x="0" y="0"/>
+                      <a:ext cx="4315427" cy="5906324"/>
+                    </a:xfrm>
+                    <a:prstGeom prst="rect">
+                      <a:avLst/>
+                    </a:prstGeom>
+                  </pic:spPr>
+                </pic:pic>
+              </a:graphicData>
+            </a:graphic>
+          </wp:inline>
+        </w:drawing>
+      </w:r>
+    </w:p>
+    <w:p/>
+    <w:p>
+      <w:pPr>
+        <w:rPr>
+          <w:b/>
+          <w:bCs/>
+        </w:rPr>
+      </w:pPr>
+      <w:r>
+        <w:rPr>
+          <w:b/>
+          <w:bCs/>
+        </w:rPr>
+        <w:t>Funcionamiento de Sistema – Reservas --</w:t>
+      </w:r>
+    </w:p>
+    <w:p>
+      <w:r>
+        <w:rPr>
+          <w:noProof/>
+        </w:rPr>
+        <w:drawing>
+          <wp:inline distT="0" distB="0" distL="0" distR="0" wp14:anchorId="71FEDBA9" wp14:editId="203BDB7F">
+            <wp:extent cx="5756226" cy="4133850"/>
+            <wp:effectExtent l="0" t="0" r="0" b="0"/>
+            <wp:docPr id="1305018813" name="drawing" descr="Reservas_1"/>
+            <wp:cNvGraphicFramePr>
+              <a:graphicFrameLocks xmlns:a="http://schemas.openxmlformats.org/drawingml/2006/main" noChangeAspect="1"/>
+            </wp:cNvGraphicFramePr>
+            <a:graphic xmlns:a="http://schemas.openxmlformats.org/drawingml/2006/main">
+              <a:graphicData uri="http://schemas.openxmlformats.org/drawingml/2006/picture">
+                <pic:pic xmlns:pic="http://schemas.openxmlformats.org/drawingml/2006/picture">
+                  <pic:nvPicPr>
+                    <pic:cNvPr id="1305018813" name="drawing" descr="Reservas_1"/>
+                    <pic:cNvPicPr/>
+                  </pic:nvPicPr>
+                  <pic:blipFill>
+                    <a:blip r:embed="rId35">
+                      <a:extLst>
+                        <a:ext uri="{28A0092B-C50C-407E-A947-70E740481C1C}">
+                          <a14:useLocalDpi xmlns:a14="http://schemas.microsoft.com/office/drawing/2010/main"/>
+                        </a:ext>
+                      </a:extLst>
+                    </a:blip>
+                    <a:stretch>
+                      <a:fillRect/>
+                    </a:stretch>
+                  </pic:blipFill>
+                  <pic:spPr>
+                    <a:xfrm>
+                      <a:off x="0" y="0"/>
+                      <a:ext cx="5756226" cy="4133850"/>
+                    </a:xfrm>
+                    <a:prstGeom prst="rect">
+                      <a:avLst/>
+                    </a:prstGeom>
+                  </pic:spPr>
+                </pic:pic>
+              </a:graphicData>
+            </a:graphic>
+          </wp:inline>
+        </w:drawing>
+      </w:r>
+    </w:p>
+    <w:p>
+      <w:r>
+        <w:rPr>
+          <w:noProof/>
+        </w:rPr>
+        <w:drawing>
+          <wp:inline distT="0" distB="0" distL="0" distR="0" wp14:anchorId="689A1B4F" wp14:editId="28B0C673">
+            <wp:extent cx="5648723" cy="4524375"/>
+            <wp:effectExtent l="0" t="0" r="0" b="0"/>
+            <wp:docPr id="1689101158" name="drawing" descr="Reservas_2"/>
+            <wp:cNvGraphicFramePr>
+              <a:graphicFrameLocks xmlns:a="http://schemas.openxmlformats.org/drawingml/2006/main" noChangeAspect="1"/>
+            </wp:cNvGraphicFramePr>
+            <a:graphic xmlns:a="http://schemas.openxmlformats.org/drawingml/2006/main">
+              <a:graphicData uri="http://schemas.openxmlformats.org/drawingml/2006/picture">
+                <pic:pic xmlns:pic="http://schemas.openxmlformats.org/drawingml/2006/picture">
+                  <pic:nvPicPr>
+                    <pic:cNvPr id="1689101158" name="drawing" descr="Reservas_2"/>
+                    <pic:cNvPicPr/>
+                  </pic:nvPicPr>
+                  <pic:blipFill>
+                    <a:blip r:embed="rId36">
+                      <a:extLst>
+                        <a:ext uri="{28A0092B-C50C-407E-A947-70E740481C1C}">
+                          <a14:useLocalDpi xmlns:a14="http://schemas.microsoft.com/office/drawing/2010/main"/>
+                        </a:ext>
+                      </a:extLst>
+                    </a:blip>
+                    <a:stretch>
+                      <a:fillRect/>
+                    </a:stretch>
+                  </pic:blipFill>
+                  <pic:spPr>
+                    <a:xfrm>
+                      <a:off x="0" y="0"/>
+                      <a:ext cx="5648723" cy="4524375"/>
+                    </a:xfrm>
+                    <a:prstGeom prst="rect">
+                      <a:avLst/>
+                    </a:prstGeom>
+                  </pic:spPr>
+                </pic:pic>
+              </a:graphicData>
+            </a:graphic>
+          </wp:inline>
+        </w:drawing>
+      </w:r>
+    </w:p>
+    <w:p/>
+    <w:p>
+      <w:pPr>
+        <w:rPr>
+          <w:b/>
+          <w:bCs/>
+        </w:rPr>
+      </w:pPr>
+      <w:r>
+        <w:rPr>
+          <w:b/>
+          <w:bCs/>
+        </w:rPr>
+        <w:t>Funcionamiento de Sistema – Reportes --</w:t>
+      </w:r>
+    </w:p>
+    <w:p>
+      <w:r>
+        <w:rPr>
+          <w:noProof/>
+        </w:rPr>
+        <w:drawing>
+          <wp:inline distT="0" distB="0" distL="0" distR="0" wp14:anchorId="79DED5D7" wp14:editId="1451055B">
+            <wp:extent cx="3477110" cy="5944430"/>
+            <wp:effectExtent l="0" t="0" r="0" b="0"/>
+            <wp:docPr id="2122772672" name="drawing" descr="Reportes_1"/>
+            <wp:cNvGraphicFramePr>
+              <a:graphicFrameLocks xmlns:a="http://schemas.openxmlformats.org/drawingml/2006/main" noChangeAspect="1"/>
+            </wp:cNvGraphicFramePr>
+            <a:graphic xmlns:a="http://schemas.openxmlformats.org/drawingml/2006/main">
+              <a:graphicData uri="http://schemas.openxmlformats.org/drawingml/2006/picture">
+                <pic:pic xmlns:pic="http://schemas.openxmlformats.org/drawingml/2006/picture">
+                  <pic:nvPicPr>
+                    <pic:cNvPr id="2122772672" name="drawing" descr="Reportes_1"/>
+                    <pic:cNvPicPr/>
+                  </pic:nvPicPr>
+                  <pic:blipFill>
+                    <a:blip r:embed="rId37">
+                      <a:extLst>
+                        <a:ext uri="{28A0092B-C50C-407E-A947-70E740481C1C}">
+                          <a14:useLocalDpi xmlns:a14="http://schemas.microsoft.com/office/drawing/2010/main" val="0"/>
+                        </a:ext>
+                      </a:extLst>
+                    </a:blip>
+                    <a:stretch>
+                      <a:fillRect/>
+                    </a:stretch>
+                  </pic:blipFill>
+                  <pic:spPr>
+                    <a:xfrm>
+                      <a:off x="0" y="0"/>
+                      <a:ext cx="3477110" cy="5944430"/>
+                    </a:xfrm>
+                    <a:prstGeom prst="rect">
+                      <a:avLst/>
+                    </a:prstGeom>
+                  </pic:spPr>
+                </pic:pic>
+              </a:graphicData>
+            </a:graphic>
+          </wp:inline>
+        </w:drawing>
+      </w:r>
+    </w:p>
+    <w:p>
+      <w:r>
+        <w:drawing>
+          <wp:inline distT="0" distB="0" distL="0" distR="0" wp14:anchorId="455FF5F7" wp14:editId="3630A898">
+            <wp:extent cx="3552825" cy="1942375"/>
+            <wp:effectExtent l="0" t="0" r="0" b="1270"/>
+            <wp:docPr id="1674811937" name="Imagen 1" descr="Reportes_2"/>
+            <wp:cNvGraphicFramePr>
+              <a:graphicFrameLocks xmlns:a="http://schemas.openxmlformats.org/drawingml/2006/main" noChangeAspect="1"/>
+            </wp:cNvGraphicFramePr>
+            <a:graphic xmlns:a="http://schemas.openxmlformats.org/drawingml/2006/main">
+              <a:graphicData uri="http://schemas.openxmlformats.org/drawingml/2006/picture">
+                <pic:pic xmlns:pic="http://schemas.openxmlformats.org/drawingml/2006/picture">
+                  <pic:nvPicPr>
+                    <pic:cNvPr id="1674811937" name="Imagen 1" descr="Reportes_2"/>
+                    <pic:cNvPicPr/>
+                  </pic:nvPicPr>
+                  <pic:blipFill>
+                    <a:blip r:embed="rId38"/>
+                    <a:stretch>
+                      <a:fillRect/>
+                    </a:stretch>
+                  </pic:blipFill>
+                  <pic:spPr>
+                    <a:xfrm>
+                      <a:off x="0" y="0"/>
+                      <a:ext cx="3556091" cy="1944161"/>
+                    </a:xfrm>
+                    <a:prstGeom prst="rect">
+                      <a:avLst/>
+                    </a:prstGeom>
+                  </pic:spPr>
+                </pic:pic>
+              </a:graphicData>
+            </a:graphic>
+          </wp:inline>
+        </w:drawing>
+      </w:r>
+    </w:p>
+    <w:p>
+      <w:pPr>
         <w:pStyle w:val="Ttulo10"/>
       </w:pPr>
-      <w:bookmarkStart w:id="9" w:name="_Toc210943329"/>
+      <w:bookmarkStart w:id="11" w:name="_Toc211422080"/>
       <w:r>
         <w:t>Conclusiones y aprendizajes.</w:t>
       </w:r>
-      <w:bookmarkEnd w:id="9"/>
+      <w:bookmarkEnd w:id="11"/>
     </w:p>
     <w:p>
       <w:pPr>
         <w:spacing w:before="240" w:after="240"/>
-      </w:pPr>
-      <w:r>
-        <w:rPr>
-          <w:rFonts w:ascii="Calibri" w:eastAsia="Calibri" w:hAnsi="Calibri" w:cs="Calibri"/>
-        </w:rPr>
-        <w:t>El desarrollo del sistema de gestión de reservas para la veterinaria permitió aplicar de forma práctica los conocimientos adquiridos en programación con Python, diseño de bases de datos, programación orientada a objetos (POO) y metodologías ágiles. El proyecto cumplió con todos los requerimientos establecidos por el cliente simulado, entregando un sistema funcional, modular, seguro y fácil de mantener.</w:t>
-      </w:r>
-    </w:p>
-    <w:p>
-      <w:r>
-        <w:t>Desde el punto de vista técnico, se logró implementar un sistema completo que incluye autenticación de usuarios con contraseñas cifradas, operaciones CRUD sobre entidades clave (usuarios, mascotas, veterinarios y reservas), generación de reportes y persistencia de datos mediante SQLite. Además, la estructuración del sistema en módulos y el uso de clases permitieron mantener el código limpio, organizado y reutilizable.</w:t>
+        <w:rPr>
+          <w:rFonts w:ascii="Calibri" w:eastAsia="Calibri" w:hAnsi="Calibri" w:cs="Calibri"/>
+        </w:rPr>
+      </w:pPr>
+      <w:r>
+        <w:rPr>
+          <w:rFonts w:ascii="Calibri" w:eastAsia="Calibri" w:hAnsi="Calibri" w:cs="Calibri"/>
+        </w:rPr>
+        <w:t xml:space="preserve">El desarrollo del sistema de gestión de reservas para la veterinaria permitió aplicar de forma práctica los conocimientos adquiridos en programación con Python, diseño de bases de datos, y metodologías ágiles. </w:t>
+      </w:r>
+    </w:p>
+    <w:p>
+      <w:pPr>
+        <w:spacing w:before="240" w:after="240"/>
+      </w:pPr>
+      <w:r>
+        <w:rPr>
+          <w:rFonts w:ascii="Calibri" w:eastAsia="Calibri" w:hAnsi="Calibri" w:cs="Calibri"/>
+        </w:rPr>
+        <w:t>El proyecto cumplió con todos los requerimientos establecidos por el cliente simulado, entregando un sistema funcional, modular, seguro y fácil de mantener.</w:t>
+      </w:r>
+    </w:p>
+    <w:p>
+      <w:r>
+        <w:t xml:space="preserve">Desde el punto de vista técnico, se logró implementar un sistema completo que incluye autenticación de usuarios con contraseñas cifradas, operaciones CRUD sobre entidades clave (usuarios, mascotas, veterinarios y reservas), generación de reportes y persistencia de datos mediante SQLite. Además, </w:t>
+      </w:r>
+      <w:r>
+        <w:t>la estructuración del sistema en módulos permitió</w:t>
+      </w:r>
+      <w:r>
+        <w:t xml:space="preserve"> mantener el código limpio, organizado y reutilizable.</w:t>
       </w:r>
     </w:p>
     <w:p>
@@ -6115,7 +7165,7 @@
         </w:rPr>
       </w:pPr>
       <w:r>
-        <w:t>El uso de la programación orientada a objetos como herramienta para modelar sistemas del mundo real.</w:t>
+        <w:t>La importancia de diseñar previamente los diagramas UML antes de codificar.</w:t>
       </w:r>
     </w:p>
     <w:p>
@@ -6131,7 +7181,7 @@
         </w:rPr>
       </w:pPr>
       <w:r>
-        <w:t>La importancia de diseñar previamente los diagramas UML antes de codificar.</w:t>
+        <w:t>El valor de una base de datos bien estructurada y normalizada para garantizar la integridad de los datos.</w:t>
       </w:r>
     </w:p>
     <w:p>
@@ -6147,7 +7197,7 @@
         </w:rPr>
       </w:pPr>
       <w:r>
-        <w:t>El valor de una base de datos bien estructurada y normalizada para garantizar la integridad de los datos.</w:t>
+        <w:t>La necesidad de validar entradas y manejar errores para mejorar la experiencia del usuario y la estabilidad del sistema.</w:t>
       </w:r>
     </w:p>
     <w:p>
@@ -6159,32 +7209,22 @@
         </w:numPr>
         <w:rPr>
           <w:rFonts w:ascii="Calibri" w:eastAsia="Calibri" w:hAnsi="Calibri" w:cs="Calibri"/>
-          <w:szCs w:val="22"/>
-        </w:rPr>
-      </w:pPr>
-      <w:r>
-        <w:t>La necesidad de validar entradas y manejar errores para mejorar la experiencia del usuario y la estabilidad del sistema.</w:t>
+        </w:rPr>
+      </w:pPr>
+      <w:r>
+        <w:t>El uso de herramientas de control de versiones y documentación para mantener un proyecto ordenado y profesional.</w:t>
       </w:r>
     </w:p>
     <w:p>
       <w:pPr>
         <w:pStyle w:val="Prrafodelista"/>
-        <w:numPr>
-          <w:ilvl w:val="0"/>
-          <w:numId w:val="1"/>
-        </w:numPr>
-        <w:rPr>
-          <w:rFonts w:ascii="Calibri" w:eastAsia="Calibri" w:hAnsi="Calibri" w:cs="Calibri"/>
-          <w:szCs w:val="22"/>
-        </w:rPr>
-      </w:pPr>
-      <w:r>
-        <w:t>El uso de herramientas de control de versiones y documentación para mantener un proyecto ordenado y profesional.</w:t>
-      </w:r>
-    </w:p>
-    <w:p>
-      <w:r>
-        <w:lastRenderedPageBreak/>
+        <w:rPr>
+          <w:rFonts w:ascii="Calibri" w:eastAsia="Calibri" w:hAnsi="Calibri" w:cs="Calibri"/>
+        </w:rPr>
+      </w:pPr>
+    </w:p>
+    <w:p>
+      <w:r>
         <w:t>Este proyecto no solo permitió desarrollar una solución concreta a una necesidad empresarial simulada, sino que también ofreció una experiencia completa de trabajo profesional en equipo, preparando al grupo para enfrentar desafíos reales en el desarrollo de software.</w:t>
       </w:r>
     </w:p>
@@ -6196,12 +7236,16 @@
         <w:t>El trabajo en equipo fue un pilar fundamental durante todo el desarrollo del proyecto. Guiados por la metodología Scrum adaptada a micro-sprints diarios, logramos mantener una organización efectiva, con una comunicación fluida y una retroalimentación constante entre todos los integrantes. Como grupo, conformamos un equipo comprometido: Patricia en el rol de Scrum Master, Michele como Product Owner y José como desarrollador. Destacamos la colaboración, la responsabilidad y la disposición que cada uno mostró para adaptarse, aportar ideas, superar desafíos y cumplir con los objetivos definidos. Esta dinámica de trabajo nos permitió avanzar de forma ordenada, eficiente y con un enfoque claro en la calidad del sistema entregado.</w:t>
       </w:r>
     </w:p>
-    <w:p/>
+    <w:p>
+      <w:pPr>
+        <w:ind w:left="708" w:hanging="708"/>
+      </w:pPr>
+    </w:p>
     <w:sectPr>
-      <w:headerReference w:type="default" r:id="rId19"/>
-      <w:footerReference w:type="default" r:id="rId20"/>
-      <w:headerReference w:type="first" r:id="rId21"/>
-      <w:footerReference w:type="first" r:id="rId22"/>
+      <w:headerReference w:type="default" r:id="rId39"/>
+      <w:footerReference w:type="default" r:id="rId40"/>
+      <w:headerReference w:type="first" r:id="rId41"/>
+      <w:footerReference w:type="first" r:id="rId42"/>
       <w:pgSz w:w="12240" w:h="15840" w:code="1"/>
       <w:pgMar w:top="1418" w:right="1418" w:bottom="1418" w:left="1418" w:header="448" w:footer="544" w:gutter="0"/>
       <w:cols w:space="708"/>

</xml_diff>

<commit_message>
Correccion de formato en documento
</commit_message>
<xml_diff>
--- a/Documentación/EVA03_SmartService_Veterinaria.docx
+++ b/Documentación/EVA03_SmartService_Veterinaria.docx
@@ -34,110 +34,896 @@
         </w:rPr>
       </w:pPr>
     </w:p>
+    <w:p/>
     <w:p>
       <w:pPr>
         <w:spacing w:after="160" w:line="259" w:lineRule="auto"/>
-        <w:rPr>
-          <w:b/>
+      </w:pPr>
+      <w:r>
+        <w:rPr>
+          <w:b/>
+          <w:noProof/>
           <w:color w:val="404040" w:themeColor="text1" w:themeTint="BF"/>
           <w:sz w:val="28"/>
-          <w:lang w:eastAsia="es-CL"/>
-        </w:rPr>
-      </w:pPr>
-    </w:p>
+          <w:lang w:val="en-US"/>
+        </w:rPr>
+        <mc:AlternateContent>
+          <mc:Choice Requires="wps">
+            <w:drawing>
+              <wp:anchor distT="0" distB="0" distL="114300" distR="114300" simplePos="0" relativeHeight="251658241" behindDoc="0" locked="0" layoutInCell="1" allowOverlap="1" wp14:anchorId="33DF5FE7" wp14:editId="64942B1F">
+                <wp:simplePos x="0" y="0"/>
+                <wp:positionH relativeFrom="margin">
+                  <wp:posOffset>3223895</wp:posOffset>
+                </wp:positionH>
+                <wp:positionV relativeFrom="paragraph">
+                  <wp:posOffset>4373245</wp:posOffset>
+                </wp:positionV>
+                <wp:extent cx="3562350" cy="2381250"/>
+                <wp:effectExtent l="0" t="0" r="0" b="0"/>
+                <wp:wrapNone/>
+                <wp:docPr id="19" name="Cuadro de texto 2"/>
+                <wp:cNvGraphicFramePr>
+                  <a:graphicFrameLocks xmlns:a="http://schemas.openxmlformats.org/drawingml/2006/main"/>
+                </wp:cNvGraphicFramePr>
+                <a:graphic xmlns:a="http://schemas.openxmlformats.org/drawingml/2006/main">
+                  <a:graphicData uri="http://schemas.microsoft.com/office/word/2010/wordprocessingShape">
+                    <wps:wsp>
+                      <wps:cNvSpPr txBox="1">
+                        <a:spLocks noChangeArrowheads="1"/>
+                      </wps:cNvSpPr>
+                      <wps:spPr bwMode="auto">
+                        <a:xfrm>
+                          <a:off x="0" y="0"/>
+                          <a:ext cx="3562350" cy="2381250"/>
+                        </a:xfrm>
+                        <a:prstGeom prst="rect">
+                          <a:avLst/>
+                        </a:prstGeom>
+                        <a:noFill/>
+                        <a:ln w="9525">
+                          <a:noFill/>
+                          <a:miter lim="800000"/>
+                          <a:headEnd/>
+                          <a:tailEnd/>
+                        </a:ln>
+                      </wps:spPr>
+                      <wps:txbx>
+                        <w:txbxContent>
+                          <w:p>
+                            <w:pPr>
+                              <w:pStyle w:val="PARRAFO"/>
+                              <w:rPr>
+                                <w:b/>
+                                <w:color w:val="404040" w:themeColor="text1" w:themeTint="BF"/>
+                                <w:lang w:eastAsia="es-CL"/>
+                              </w:rPr>
+                            </w:pPr>
+                            <w:r>
+                              <w:rPr>
+                                <w:b/>
+                                <w:color w:val="404040" w:themeColor="text1" w:themeTint="BF"/>
+                                <w:lang w:eastAsia="es-CL"/>
+                              </w:rPr>
+                              <w:t xml:space="preserve">Asignatura: </w:t>
+                            </w:r>
+                            <w:r>
+                              <w:rPr>
+                                <w:b/>
+                                <w:color w:val="404040" w:themeColor="text1" w:themeTint="BF"/>
+                                <w:lang w:eastAsia="es-CL"/>
+                              </w:rPr>
+                              <w:t xml:space="preserve"> </w:t>
+                            </w:r>
+                            <w:r>
+                              <w:rPr>
+                                <w:bCs/>
+                                <w:color w:val="404040" w:themeColor="text1" w:themeTint="BF"/>
+                                <w:lang w:val="es-CL" w:eastAsia="es-CL"/>
+                              </w:rPr>
+                              <w:t>Programación Orientada a Objeto Seguro</w:t>
+                            </w:r>
+                            <w:r>
+                              <w:rPr>
+                                <w:b/>
+                                <w:color w:val="404040" w:themeColor="text1" w:themeTint="BF"/>
+                                <w:lang w:eastAsia="es-CL"/>
+                              </w:rPr>
+                              <w:tab/>
+                            </w:r>
+                          </w:p>
+                          <w:p>
+                            <w:pPr>
+                              <w:pStyle w:val="PARRAFO"/>
+                              <w:rPr>
+                                <w:b/>
+                                <w:color w:val="404040" w:themeColor="text1" w:themeTint="BF"/>
+                                <w:lang w:eastAsia="es-CL"/>
+                              </w:rPr>
+                            </w:pPr>
+                            <w:r>
+                              <w:rPr>
+                                <w:b/>
+                                <w:color w:val="404040" w:themeColor="text1" w:themeTint="BF"/>
+                                <w:lang w:eastAsia="es-CL"/>
+                              </w:rPr>
+                              <w:t xml:space="preserve">Sección: </w:t>
+                            </w:r>
+                            <w:r>
+                              <w:rPr>
+                                <w:bCs/>
+                                <w:color w:val="404040" w:themeColor="text1" w:themeTint="BF"/>
+                                <w:lang w:val="es-CL" w:eastAsia="es-CL"/>
+                              </w:rPr>
+                              <w:t>TI3V21/V-IEI-N2-P3-C1/V Valparaíso IEI</w:t>
+                            </w:r>
+                          </w:p>
+                          <w:p>
+                            <w:pPr>
+                              <w:pStyle w:val="PARRAFO"/>
+                              <w:rPr>
+                                <w:color w:val="404040" w:themeColor="text1" w:themeTint="BF"/>
+                                <w:lang w:eastAsia="es-CL"/>
+                              </w:rPr>
+                            </w:pPr>
+                            <w:r>
+                              <w:rPr>
+                                <w:b/>
+                                <w:color w:val="404040" w:themeColor="text1" w:themeTint="BF"/>
+                                <w:lang w:eastAsia="es-CL"/>
+                              </w:rPr>
+                              <w:t>Docente</w:t>
+                            </w:r>
+                            <w:r>
+                              <w:rPr>
+                                <w:b/>
+                                <w:color w:val="404040" w:themeColor="text1" w:themeTint="BF"/>
+                                <w:lang w:eastAsia="es-CL"/>
+                              </w:rPr>
+                              <w:t>:</w:t>
+                            </w:r>
+                            <w:r>
+                              <w:rPr>
+                                <w:color w:val="404040" w:themeColor="text1" w:themeTint="BF"/>
+                                <w:lang w:eastAsia="es-CL"/>
+                              </w:rPr>
+                              <w:t xml:space="preserve"> </w:t>
+                            </w:r>
+                            <w:r>
+                              <w:rPr>
+                                <w:color w:val="404040" w:themeColor="text1" w:themeTint="BF"/>
+                                <w:lang w:val="es-CL" w:eastAsia="es-CL"/>
+                              </w:rPr>
+                              <w:t>Miguel Ángel Chacana González</w:t>
+                            </w:r>
+                          </w:p>
+                          <w:p>
+                            <w:pPr>
+                              <w:pStyle w:val="PARRAFO"/>
+                              <w:rPr>
+                                <w:b/>
+                                <w:color w:val="404040" w:themeColor="text1" w:themeTint="BF"/>
+                                <w:lang w:eastAsia="es-CL"/>
+                              </w:rPr>
+                            </w:pPr>
+                            <w:r>
+                              <w:rPr>
+                                <w:b/>
+                                <w:color w:val="404040" w:themeColor="text1" w:themeTint="BF"/>
+                                <w:lang w:eastAsia="es-CL"/>
+                              </w:rPr>
+                              <w:t>I</w:t>
+                            </w:r>
+                            <w:r>
+                              <w:rPr>
+                                <w:b/>
+                                <w:color w:val="404040" w:themeColor="text1" w:themeTint="BF"/>
+                                <w:lang w:eastAsia="es-CL"/>
+                              </w:rPr>
+                              <w:t>ntegrantes del grupo:</w:t>
+                            </w:r>
+                            <w:r>
+                              <w:rPr>
+                                <w:b/>
+                                <w:color w:val="404040" w:themeColor="text1" w:themeTint="BF"/>
+                                <w:lang w:eastAsia="es-CL"/>
+                              </w:rPr>
+                              <w:t xml:space="preserve"> </w:t>
+                            </w:r>
+                          </w:p>
+                          <w:p>
+                            <w:pPr>
+                              <w:pStyle w:val="PARRAFO"/>
+                              <w:numPr>
+                                <w:ilvl w:val="0"/>
+                                <w:numId w:val="15"/>
+                              </w:numPr>
+                              <w:rPr>
+                                <w:bCs/>
+                                <w:color w:val="404040" w:themeColor="text1" w:themeTint="BF"/>
+                                <w:lang w:eastAsia="es-CL"/>
+                              </w:rPr>
+                            </w:pPr>
+                            <w:r>
+                              <w:rPr>
+                                <w:bCs/>
+                                <w:color w:val="404040" w:themeColor="text1" w:themeTint="BF"/>
+                                <w:lang w:eastAsia="es-CL"/>
+                              </w:rPr>
+                              <w:t>José Miguel Astudillo Aguirre (Desarrollador)</w:t>
+                            </w:r>
+                          </w:p>
+                          <w:p>
+                            <w:pPr>
+                              <w:pStyle w:val="PARRAFO"/>
+                              <w:numPr>
+                                <w:ilvl w:val="0"/>
+                                <w:numId w:val="15"/>
+                              </w:numPr>
+                              <w:rPr>
+                                <w:bCs/>
+                                <w:color w:val="404040" w:themeColor="text1" w:themeTint="BF"/>
+                                <w:lang w:eastAsia="es-CL"/>
+                              </w:rPr>
+                            </w:pPr>
+                            <w:r>
+                              <w:rPr>
+                                <w:bCs/>
+                                <w:color w:val="404040" w:themeColor="text1" w:themeTint="BF"/>
+                                <w:lang w:val="es-CL" w:eastAsia="es-CL"/>
+                              </w:rPr>
+                              <w:t>Michele Andrea Barriga Carrasco</w:t>
+                            </w:r>
+                            <w:r>
+                              <w:rPr>
+                                <w:bCs/>
+                                <w:color w:val="404040" w:themeColor="text1" w:themeTint="BF"/>
+                                <w:lang w:val="es-CL" w:eastAsia="es-CL"/>
+                              </w:rPr>
+                              <w:t xml:space="preserve"> (Product Owner)</w:t>
+                            </w:r>
+                          </w:p>
+                          <w:p>
+                            <w:pPr>
+                              <w:pStyle w:val="PARRAFO"/>
+                              <w:numPr>
+                                <w:ilvl w:val="0"/>
+                                <w:numId w:val="15"/>
+                              </w:numPr>
+                              <w:rPr>
+                                <w:bCs/>
+                                <w:color w:val="404040" w:themeColor="text1" w:themeTint="BF"/>
+                                <w:lang w:eastAsia="es-CL"/>
+                              </w:rPr>
+                            </w:pPr>
+                            <w:r>
+                              <w:rPr>
+                                <w:bCs/>
+                                <w:color w:val="404040" w:themeColor="text1" w:themeTint="BF"/>
+                                <w:lang w:eastAsia="es-CL"/>
+                              </w:rPr>
+                              <w:t>Patricia Catalina Riveros Estay</w:t>
+                            </w:r>
+                            <w:r>
+                              <w:rPr>
+                                <w:bCs/>
+                                <w:color w:val="404040" w:themeColor="text1" w:themeTint="BF"/>
+                                <w:lang w:eastAsia="es-CL"/>
+                              </w:rPr>
+                              <w:t xml:space="preserve"> (Scrum Master)</w:t>
+                            </w:r>
+                          </w:p>
+                          <w:p>
+                            <w:pPr>
+                              <w:pStyle w:val="PARRAFO"/>
+                              <w:rPr>
+                                <w:b/>
+                                <w:color w:val="404040" w:themeColor="text1" w:themeTint="BF"/>
+                                <w:lang w:eastAsia="es-CL"/>
+                              </w:rPr>
+                            </w:pPr>
+                          </w:p>
+                          <w:p>
+                            <w:pPr>
+                              <w:tabs>
+                                <w:tab w:val="left" w:pos="355"/>
+                              </w:tabs>
+                              <w:spacing w:line="24" w:lineRule="atLeast"/>
+                              <w:jc w:val="center"/>
+                              <w:rPr>
+                                <w:rFonts w:cs="Arial"/>
+                                <w:b/>
+                                <w:color w:val="404040" w:themeColor="text1" w:themeTint="BF"/>
+                                <w:lang w:eastAsia="es-CL"/>
+                              </w:rPr>
+                            </w:pPr>
+                          </w:p>
+                          <w:p>
+                            <w:pPr>
+                              <w:pStyle w:val="Footer"/>
+                              <w:rPr>
+                                <w:color w:val="404040" w:themeColor="text1" w:themeTint="BF"/>
+                              </w:rPr>
+                            </w:pPr>
+                          </w:p>
+                        </w:txbxContent>
+                      </wps:txbx>
+                      <wps:bodyPr rot="0" vert="horz" wrap="square" lIns="91440" tIns="45720" rIns="91440" bIns="45720" anchor="t" anchorCtr="0">
+                        <a:noAutofit/>
+                      </wps:bodyPr>
+                    </wps:wsp>
+                  </a:graphicData>
+                </a:graphic>
+                <wp14:sizeRelH relativeFrom="margin">
+                  <wp14:pctWidth>0</wp14:pctWidth>
+                </wp14:sizeRelH>
+                <wp14:sizeRelV relativeFrom="margin">
+                  <wp14:pctHeight>0</wp14:pctHeight>
+                </wp14:sizeRelV>
+              </wp:anchor>
+            </w:drawing>
+          </mc:Choice>
+          <mc:Fallback>
+            <w:pict>
+              <v:shapetype w14:anchorId="33DF5FE7" id="_x0000_t202" coordsize="21600,21600" o:spt="202" path="m,l,21600r21600,l21600,xe">
+                <v:stroke joinstyle="miter"/>
+                <v:path gradientshapeok="t" o:connecttype="rect"/>
+              </v:shapetype>
+              <v:shape id="Cuadro de texto 2" o:spid="_x0000_s1026" type="#_x0000_t202" style="position:absolute;margin-left:253.85pt;margin-top:344.35pt;width:280.5pt;height:187.5pt;z-index:251658241;visibility:visible;mso-wrap-style:square;mso-width-percent:0;mso-height-percent:0;mso-wrap-distance-left:9pt;mso-wrap-distance-top:0;mso-wrap-distance-right:9pt;mso-wrap-distance-bottom:0;mso-position-horizontal:absolute;mso-position-horizontal-relative:margin;mso-position-vertical:absolute;mso-position-vertical-relative:text;mso-width-percent:0;mso-height-percent:0;mso-width-relative:margin;mso-height-relative:margin;v-text-anchor:top" o:gfxdata="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" filled="f" stroked="f">
+                <v:textbox>
+                  <w:txbxContent>
+                    <w:p>
+                      <w:pPr>
+                        <w:pStyle w:val="PARRAFO"/>
+                        <w:rPr>
+                          <w:b/>
+                          <w:color w:val="404040" w:themeColor="text1" w:themeTint="BF"/>
+                          <w:lang w:eastAsia="es-CL"/>
+                        </w:rPr>
+                      </w:pPr>
+                      <w:r>
+                        <w:rPr>
+                          <w:b/>
+                          <w:color w:val="404040" w:themeColor="text1" w:themeTint="BF"/>
+                          <w:lang w:eastAsia="es-CL"/>
+                        </w:rPr>
+                        <w:t xml:space="preserve">Asignatura: </w:t>
+                      </w:r>
+                      <w:r>
+                        <w:rPr>
+                          <w:b/>
+                          <w:color w:val="404040" w:themeColor="text1" w:themeTint="BF"/>
+                          <w:lang w:eastAsia="es-CL"/>
+                        </w:rPr>
+                        <w:t xml:space="preserve"> </w:t>
+                      </w:r>
+                      <w:r>
+                        <w:rPr>
+                          <w:bCs/>
+                          <w:color w:val="404040" w:themeColor="text1" w:themeTint="BF"/>
+                          <w:lang w:val="es-CL" w:eastAsia="es-CL"/>
+                        </w:rPr>
+                        <w:t>Programación Orientada a Objeto Seguro</w:t>
+                      </w:r>
+                      <w:r>
+                        <w:rPr>
+                          <w:b/>
+                          <w:color w:val="404040" w:themeColor="text1" w:themeTint="BF"/>
+                          <w:lang w:eastAsia="es-CL"/>
+                        </w:rPr>
+                        <w:tab/>
+                      </w:r>
+                    </w:p>
+                    <w:p>
+                      <w:pPr>
+                        <w:pStyle w:val="PARRAFO"/>
+                        <w:rPr>
+                          <w:b/>
+                          <w:color w:val="404040" w:themeColor="text1" w:themeTint="BF"/>
+                          <w:lang w:eastAsia="es-CL"/>
+                        </w:rPr>
+                      </w:pPr>
+                      <w:r>
+                        <w:rPr>
+                          <w:b/>
+                          <w:color w:val="404040" w:themeColor="text1" w:themeTint="BF"/>
+                          <w:lang w:eastAsia="es-CL"/>
+                        </w:rPr>
+                        <w:t xml:space="preserve">Sección: </w:t>
+                      </w:r>
+                      <w:r>
+                        <w:rPr>
+                          <w:bCs/>
+                          <w:color w:val="404040" w:themeColor="text1" w:themeTint="BF"/>
+                          <w:lang w:val="es-CL" w:eastAsia="es-CL"/>
+                        </w:rPr>
+                        <w:t>TI3V21/V-IEI-N2-P3-C1/V Valparaíso IEI</w:t>
+                      </w:r>
+                    </w:p>
+                    <w:p>
+                      <w:pPr>
+                        <w:pStyle w:val="PARRAFO"/>
+                        <w:rPr>
+                          <w:color w:val="404040" w:themeColor="text1" w:themeTint="BF"/>
+                          <w:lang w:eastAsia="es-CL"/>
+                        </w:rPr>
+                      </w:pPr>
+                      <w:r>
+                        <w:rPr>
+                          <w:b/>
+                          <w:color w:val="404040" w:themeColor="text1" w:themeTint="BF"/>
+                          <w:lang w:eastAsia="es-CL"/>
+                        </w:rPr>
+                        <w:t>Docente</w:t>
+                      </w:r>
+                      <w:r>
+                        <w:rPr>
+                          <w:b/>
+                          <w:color w:val="404040" w:themeColor="text1" w:themeTint="BF"/>
+                          <w:lang w:eastAsia="es-CL"/>
+                        </w:rPr>
+                        <w:t>:</w:t>
+                      </w:r>
+                      <w:r>
+                        <w:rPr>
+                          <w:color w:val="404040" w:themeColor="text1" w:themeTint="BF"/>
+                          <w:lang w:eastAsia="es-CL"/>
+                        </w:rPr>
+                        <w:t xml:space="preserve"> </w:t>
+                      </w:r>
+                      <w:r>
+                        <w:rPr>
+                          <w:color w:val="404040" w:themeColor="text1" w:themeTint="BF"/>
+                          <w:lang w:val="es-CL" w:eastAsia="es-CL"/>
+                        </w:rPr>
+                        <w:t>Miguel Ángel Chacana González</w:t>
+                      </w:r>
+                    </w:p>
+                    <w:p>
+                      <w:pPr>
+                        <w:pStyle w:val="PARRAFO"/>
+                        <w:rPr>
+                          <w:b/>
+                          <w:color w:val="404040" w:themeColor="text1" w:themeTint="BF"/>
+                          <w:lang w:eastAsia="es-CL"/>
+                        </w:rPr>
+                      </w:pPr>
+                      <w:r>
+                        <w:rPr>
+                          <w:b/>
+                          <w:color w:val="404040" w:themeColor="text1" w:themeTint="BF"/>
+                          <w:lang w:eastAsia="es-CL"/>
+                        </w:rPr>
+                        <w:t>I</w:t>
+                      </w:r>
+                      <w:r>
+                        <w:rPr>
+                          <w:b/>
+                          <w:color w:val="404040" w:themeColor="text1" w:themeTint="BF"/>
+                          <w:lang w:eastAsia="es-CL"/>
+                        </w:rPr>
+                        <w:t>ntegrantes del grupo:</w:t>
+                      </w:r>
+                      <w:r>
+                        <w:rPr>
+                          <w:b/>
+                          <w:color w:val="404040" w:themeColor="text1" w:themeTint="BF"/>
+                          <w:lang w:eastAsia="es-CL"/>
+                        </w:rPr>
+                        <w:t xml:space="preserve"> </w:t>
+                      </w:r>
+                    </w:p>
+                    <w:p>
+                      <w:pPr>
+                        <w:pStyle w:val="PARRAFO"/>
+                        <w:numPr>
+                          <w:ilvl w:val="0"/>
+                          <w:numId w:val="15"/>
+                        </w:numPr>
+                        <w:rPr>
+                          <w:bCs/>
+                          <w:color w:val="404040" w:themeColor="text1" w:themeTint="BF"/>
+                          <w:lang w:eastAsia="es-CL"/>
+                        </w:rPr>
+                      </w:pPr>
+                      <w:r>
+                        <w:rPr>
+                          <w:bCs/>
+                          <w:color w:val="404040" w:themeColor="text1" w:themeTint="BF"/>
+                          <w:lang w:eastAsia="es-CL"/>
+                        </w:rPr>
+                        <w:t>José Miguel Astudillo Aguirre (Desarrollador)</w:t>
+                      </w:r>
+                    </w:p>
+                    <w:p>
+                      <w:pPr>
+                        <w:pStyle w:val="PARRAFO"/>
+                        <w:numPr>
+                          <w:ilvl w:val="0"/>
+                          <w:numId w:val="15"/>
+                        </w:numPr>
+                        <w:rPr>
+                          <w:bCs/>
+                          <w:color w:val="404040" w:themeColor="text1" w:themeTint="BF"/>
+                          <w:lang w:eastAsia="es-CL"/>
+                        </w:rPr>
+                      </w:pPr>
+                      <w:r>
+                        <w:rPr>
+                          <w:bCs/>
+                          <w:color w:val="404040" w:themeColor="text1" w:themeTint="BF"/>
+                          <w:lang w:val="es-CL" w:eastAsia="es-CL"/>
+                        </w:rPr>
+                        <w:t>Michele Andrea Barriga Carrasco</w:t>
+                      </w:r>
+                      <w:r>
+                        <w:rPr>
+                          <w:bCs/>
+                          <w:color w:val="404040" w:themeColor="text1" w:themeTint="BF"/>
+                          <w:lang w:val="es-CL" w:eastAsia="es-CL"/>
+                        </w:rPr>
+                        <w:t xml:space="preserve"> (Product Owner)</w:t>
+                      </w:r>
+                    </w:p>
+                    <w:p>
+                      <w:pPr>
+                        <w:pStyle w:val="PARRAFO"/>
+                        <w:numPr>
+                          <w:ilvl w:val="0"/>
+                          <w:numId w:val="15"/>
+                        </w:numPr>
+                        <w:rPr>
+                          <w:bCs/>
+                          <w:color w:val="404040" w:themeColor="text1" w:themeTint="BF"/>
+                          <w:lang w:eastAsia="es-CL"/>
+                        </w:rPr>
+                      </w:pPr>
+                      <w:r>
+                        <w:rPr>
+                          <w:bCs/>
+                          <w:color w:val="404040" w:themeColor="text1" w:themeTint="BF"/>
+                          <w:lang w:eastAsia="es-CL"/>
+                        </w:rPr>
+                        <w:t>Patricia Catalina Riveros Estay</w:t>
+                      </w:r>
+                      <w:r>
+                        <w:rPr>
+                          <w:bCs/>
+                          <w:color w:val="404040" w:themeColor="text1" w:themeTint="BF"/>
+                          <w:lang w:eastAsia="es-CL"/>
+                        </w:rPr>
+                        <w:t xml:space="preserve"> (Scrum Master)</w:t>
+                      </w:r>
+                    </w:p>
+                    <w:p>
+                      <w:pPr>
+                        <w:pStyle w:val="PARRAFO"/>
+                        <w:rPr>
+                          <w:b/>
+                          <w:color w:val="404040" w:themeColor="text1" w:themeTint="BF"/>
+                          <w:lang w:eastAsia="es-CL"/>
+                        </w:rPr>
+                      </w:pPr>
+                    </w:p>
+                    <w:p>
+                      <w:pPr>
+                        <w:tabs>
+                          <w:tab w:val="left" w:pos="355"/>
+                        </w:tabs>
+                        <w:spacing w:line="24" w:lineRule="atLeast"/>
+                        <w:jc w:val="center"/>
+                        <w:rPr>
+                          <w:rFonts w:cs="Arial"/>
+                          <w:b/>
+                          <w:color w:val="404040" w:themeColor="text1" w:themeTint="BF"/>
+                          <w:lang w:eastAsia="es-CL"/>
+                        </w:rPr>
+                      </w:pPr>
+                    </w:p>
+                    <w:p>
+                      <w:pPr>
+                        <w:pStyle w:val="Footer"/>
+                        <w:rPr>
+                          <w:color w:val="404040" w:themeColor="text1" w:themeTint="BF"/>
+                        </w:rPr>
+                      </w:pPr>
+                    </w:p>
+                  </w:txbxContent>
+                </v:textbox>
+                <w10:wrap anchorx="margin"/>
+              </v:shape>
+            </w:pict>
+          </mc:Fallback>
+        </mc:AlternateContent>
+      </w:r>
+      <w:r>
+        <w:rPr>
+          <w:b/>
+          <w:noProof/>
+          <w:color w:val="404040" w:themeColor="text1" w:themeTint="BF"/>
+          <w:sz w:val="28"/>
+          <w:lang w:val="en-US"/>
+        </w:rPr>
+        <mc:AlternateContent>
+          <mc:Choice Requires="wps">
+            <w:drawing>
+              <wp:anchor distT="0" distB="0" distL="114300" distR="114300" simplePos="0" relativeHeight="251658240" behindDoc="0" locked="0" layoutInCell="1" allowOverlap="1" wp14:anchorId="5BEA0BD3" wp14:editId="6AD9A0D3">
+                <wp:simplePos x="0" y="0"/>
+                <wp:positionH relativeFrom="margin">
+                  <wp:align>center</wp:align>
+                </wp:positionH>
+                <wp:positionV relativeFrom="paragraph">
+                  <wp:posOffset>276225</wp:posOffset>
+                </wp:positionV>
+                <wp:extent cx="5129530" cy="1981200"/>
+                <wp:effectExtent l="0" t="0" r="0" b="0"/>
+                <wp:wrapNone/>
+                <wp:docPr id="307" name="Cuadro de texto 2"/>
+                <wp:cNvGraphicFramePr>
+                  <a:graphicFrameLocks xmlns:a="http://schemas.openxmlformats.org/drawingml/2006/main"/>
+                </wp:cNvGraphicFramePr>
+                <a:graphic xmlns:a="http://schemas.openxmlformats.org/drawingml/2006/main">
+                  <a:graphicData uri="http://schemas.microsoft.com/office/word/2010/wordprocessingShape">
+                    <wps:wsp>
+                      <wps:cNvSpPr txBox="1">
+                        <a:spLocks noChangeArrowheads="1"/>
+                      </wps:cNvSpPr>
+                      <wps:spPr bwMode="auto">
+                        <a:xfrm>
+                          <a:off x="0" y="0"/>
+                          <a:ext cx="5129530" cy="1981200"/>
+                        </a:xfrm>
+                        <a:prstGeom prst="rect">
+                          <a:avLst/>
+                        </a:prstGeom>
+                        <a:noFill/>
+                        <a:ln w="9525">
+                          <a:noFill/>
+                          <a:miter lim="800000"/>
+                          <a:headEnd/>
+                          <a:tailEnd/>
+                        </a:ln>
+                      </wps:spPr>
+                      <wps:txbx>
+                        <w:txbxContent>
+                          <w:p>
+                            <w:pPr>
+                              <w:jc w:val="center"/>
+                              <w:rPr>
+                                <w:b/>
+                                <w:color w:val="404040" w:themeColor="text1" w:themeTint="BF"/>
+                                <w:sz w:val="44"/>
+                                <w:szCs w:val="44"/>
+                                <w14:textOutline w14:w="0" w14:cap="flat" w14:cmpd="sng" w14:algn="ctr">
+                                  <w14:noFill/>
+                                  <w14:prstDash w14:val="solid"/>
+                                  <w14:round/>
+                                </w14:textOutline>
+                              </w:rPr>
+                            </w:pPr>
+                            <w:r>
+                              <w:rPr>
+                                <w:b/>
+                                <w:color w:val="404040" w:themeColor="text1" w:themeTint="BF"/>
+                                <w:sz w:val="44"/>
+                                <w:szCs w:val="44"/>
+                                <w14:textOutline w14:w="0" w14:cap="flat" w14:cmpd="sng" w14:algn="ctr">
+                                  <w14:noFill/>
+                                  <w14:prstDash w14:val="solid"/>
+                                  <w14:round/>
+                                </w14:textOutline>
+                              </w:rPr>
+                              <w:br/>
+                            </w:r>
+                            <w:r>
+                              <w:rPr>
+                                <w:b/>
+                                <w:color w:val="404040" w:themeColor="text1" w:themeTint="BF"/>
+                                <w:sz w:val="44"/>
+                                <w:szCs w:val="44"/>
+                                <w14:textOutline w14:w="0" w14:cap="flat" w14:cmpd="sng" w14:algn="ctr">
+                                  <w14:noFill/>
+                                  <w14:prstDash w14:val="solid"/>
+                                  <w14:round/>
+                                </w14:textOutline>
+                              </w:rPr>
+                              <w:t>EVA03_SmartService_Veterinaria</w:t>
+                            </w:r>
+                          </w:p>
+                        </w:txbxContent>
+                      </wps:txbx>
+                      <wps:bodyPr rot="0" vert="horz" wrap="square" lIns="91440" tIns="45720" rIns="91440" bIns="45720" anchor="t" anchorCtr="0">
+                        <a:noAutofit/>
+                      </wps:bodyPr>
+                    </wps:wsp>
+                  </a:graphicData>
+                </a:graphic>
+                <wp14:sizeRelH relativeFrom="margin">
+                  <wp14:pctWidth>0</wp14:pctWidth>
+                </wp14:sizeRelH>
+                <wp14:sizeRelV relativeFrom="margin">
+                  <wp14:pctHeight>0</wp14:pctHeight>
+                </wp14:sizeRelV>
+              </wp:anchor>
+            </w:drawing>
+          </mc:Choice>
+          <mc:Fallback>
+            <w:pict>
+              <v:shape w14:anchorId="5BEA0BD3" id="_x0000_s1027" type="#_x0000_t202" style="position:absolute;margin-left:0;margin-top:21.75pt;width:403.9pt;height:156pt;z-index:251658240;visibility:visible;mso-wrap-style:square;mso-width-percent:0;mso-height-percent:0;mso-wrap-distance-left:9pt;mso-wrap-distance-top:0;mso-wrap-distance-right:9pt;mso-wrap-distance-bottom:0;mso-position-horizontal:center;mso-position-horizontal-relative:margin;mso-position-vertical:absolute;mso-position-vertical-relative:text;mso-width-percent:0;mso-height-percent:0;mso-width-relative:margin;mso-height-relative:margin;v-text-anchor:top" o:gfxdata="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" filled="f" stroked="f">
+                <v:textbox>
+                  <w:txbxContent>
+                    <w:p>
+                      <w:pPr>
+                        <w:jc w:val="center"/>
+                        <w:rPr>
+                          <w:b/>
+                          <w:color w:val="404040" w:themeColor="text1" w:themeTint="BF"/>
+                          <w:sz w:val="44"/>
+                          <w:szCs w:val="44"/>
+                          <w14:textOutline w14:w="0" w14:cap="flat" w14:cmpd="sng" w14:algn="ctr">
+                            <w14:noFill/>
+                            <w14:prstDash w14:val="solid"/>
+                            <w14:round/>
+                          </w14:textOutline>
+                        </w:rPr>
+                      </w:pPr>
+                      <w:r>
+                        <w:rPr>
+                          <w:b/>
+                          <w:color w:val="404040" w:themeColor="text1" w:themeTint="BF"/>
+                          <w:sz w:val="44"/>
+                          <w:szCs w:val="44"/>
+                          <w14:textOutline w14:w="0" w14:cap="flat" w14:cmpd="sng" w14:algn="ctr">
+                            <w14:noFill/>
+                            <w14:prstDash w14:val="solid"/>
+                            <w14:round/>
+                          </w14:textOutline>
+                        </w:rPr>
+                        <w:br/>
+                      </w:r>
+                      <w:r>
+                        <w:rPr>
+                          <w:b/>
+                          <w:color w:val="404040" w:themeColor="text1" w:themeTint="BF"/>
+                          <w:sz w:val="44"/>
+                          <w:szCs w:val="44"/>
+                          <w14:textOutline w14:w="0" w14:cap="flat" w14:cmpd="sng" w14:algn="ctr">
+                            <w14:noFill/>
+                            <w14:prstDash w14:val="solid"/>
+                            <w14:round/>
+                          </w14:textOutline>
+                        </w:rPr>
+                        <w:t>EVA03_SmartService_Veterinaria</w:t>
+                      </w:r>
+                    </w:p>
+                  </w:txbxContent>
+                </v:textbox>
+                <w10:wrap anchorx="margin"/>
+              </v:shape>
+            </w:pict>
+          </mc:Fallback>
+        </mc:AlternateContent>
+      </w:r>
+      <w:r>
+        <w:br w:type="page"/>
+      </w:r>
+    </w:p>
+    <w:bookmarkStart w:id="0" w:name="_Toc211422070" w:displacedByCustomXml="next"/>
     <w:sdt>
       <w:sdtPr>
         <w:rPr>
-          <w:rFonts w:eastAsiaTheme="minorEastAsia"/>
-        </w:rPr>
-        <w:id w:val="1537578410"/>
+          <w:lang w:val="es-ES"/>
+        </w:rPr>
+        <w:id w:val="-1936982726"/>
         <w:docPartObj>
           <w:docPartGallery w:val="Table of Contents"/>
           <w:docPartUnique/>
         </w:docPartObj>
       </w:sdtPr>
-      <w:sdtEndPr/>
+      <w:sdtEndPr>
+        <w:rPr>
+          <w:rFonts w:asciiTheme="minorHAnsi" w:eastAsiaTheme="minorHAnsi" w:hAnsiTheme="minorHAnsi" w:cstheme="minorBidi"/>
+          <w:b/>
+          <w:bCs/>
+          <w:color w:val="auto"/>
+          <w:sz w:val="22"/>
+          <w:szCs w:val="22"/>
+          <w:lang w:eastAsia="en-US"/>
+        </w:rPr>
+      </w:sdtEndPr>
       <w:sdtContent>
         <w:p>
           <w:pPr>
-            <w:pStyle w:val="TDC1"/>
+            <w:pStyle w:val="TOCHeading"/>
+          </w:pPr>
+          <w:r>
+            <w:rPr>
+              <w:lang w:val="es-ES"/>
+            </w:rPr>
+            <w:t>Contenido</w:t>
+          </w:r>
+          <w:r>
+            <w:rPr>
+              <w:lang w:val="es-ES"/>
+            </w:rPr>
+            <w:br/>
+          </w:r>
+        </w:p>
+        <w:p>
+          <w:pPr>
+            <w:pStyle w:val="TOC1"/>
             <w:rPr>
               <w:rFonts w:eastAsiaTheme="minorEastAsia"/>
               <w:noProof/>
               <w:color w:val="auto"/>
+              <w:kern w:val="2"/>
               <w:sz w:val="24"/>
               <w:szCs w:val="24"/>
               <w:lang w:eastAsia="ja-JP"/>
+              <w14:ligatures w14:val="standardContextual"/>
             </w:rPr>
           </w:pPr>
-          <w:r>
-            <w:rPr>
-              <w:rFonts w:eastAsiaTheme="minorEastAsia"/>
-              <w:b/>
-              <w:bCs/>
-              <w:sz w:val="36"/>
-              <w:szCs w:val="36"/>
-            </w:rPr>
-            <w:t>Contenido:</w:t>
-          </w:r>
-          <w:r>
-            <w:br/>
-          </w:r>
-          <w:r>
-            <w:br/>
-          </w:r>
           <w:r>
             <w:fldChar w:fldCharType="begin"/>
           </w:r>
           <w:r>
-            <w:instrText>TOC \o "1-3" \z \u \h</w:instrText>
+            <w:instrText xml:space="preserve"> TOC \o "1-3" \h \z \u </w:instrText>
           </w:r>
           <w:r>
             <w:fldChar w:fldCharType="separate"/>
           </w:r>
-          <w:hyperlink w:anchor="_Toc211422070">
+          <w:hyperlink w:anchor="_Toc211423157" w:history="1">
             <w:r>
               <w:rPr>
-                <w:rStyle w:val="Hipervnculo"/>
+                <w:rStyle w:val="Hyperlink"/>
                 <w:noProof/>
               </w:rPr>
               <w:t>Introducción</w:t>
             </w:r>
             <w:r>
+              <w:rPr>
+                <w:noProof/>
+                <w:webHidden/>
+              </w:rPr>
               <w:tab/>
             </w:r>
             <w:r>
               <w:rPr>
                 <w:noProof/>
+                <w:webHidden/>
               </w:rPr>
               <w:fldChar w:fldCharType="begin"/>
             </w:r>
             <w:r>
               <w:rPr>
                 <w:noProof/>
+                <w:webHidden/>
               </w:rPr>
-              <w:instrText xml:space="preserve"> PAGEREF _Toc211422070 \h </w:instrText>
+              <w:instrText xml:space="preserve"> PAGEREF _Toc211423157 \h </w:instrText>
             </w:r>
             <w:r>
               <w:rPr>
                 <w:noProof/>
+                <w:webHidden/>
               </w:rPr>
             </w:r>
             <w:r>
               <w:rPr>
                 <w:noProof/>
+                <w:webHidden/>
               </w:rPr>
               <w:fldChar w:fldCharType="separate"/>
             </w:r>
             <w:r>
               <w:rPr>
                 <w:noProof/>
+                <w:webHidden/>
               </w:rPr>
-              <w:t>3</w:t>
+              <w:t>2</w:t>
             </w:r>
             <w:r>
               <w:rPr>
                 <w:noProof/>
+                <w:webHidden/>
               </w:rPr>
               <w:fldChar w:fldCharType="end"/>
             </w:r>
@@ -145,59 +931,71 @@
         </w:p>
         <w:p>
           <w:pPr>
-            <w:pStyle w:val="TDC1"/>
+            <w:pStyle w:val="TOC1"/>
             <w:rPr>
               <w:rFonts w:eastAsiaTheme="minorEastAsia"/>
               <w:noProof/>
               <w:color w:val="auto"/>
+              <w:kern w:val="2"/>
               <w:sz w:val="24"/>
               <w:szCs w:val="24"/>
               <w:lang w:eastAsia="ja-JP"/>
+              <w14:ligatures w14:val="standardContextual"/>
             </w:rPr>
           </w:pPr>
-          <w:hyperlink w:anchor="_Toc211422071">
+          <w:hyperlink w:anchor="_Toc211423158" w:history="1">
             <w:r>
               <w:rPr>
-                <w:rStyle w:val="Hipervnculo"/>
+                <w:rStyle w:val="Hyperlink"/>
                 <w:noProof/>
               </w:rPr>
               <w:t>Descripción del problema</w:t>
             </w:r>
             <w:r>
+              <w:rPr>
+                <w:noProof/>
+                <w:webHidden/>
+              </w:rPr>
               <w:tab/>
             </w:r>
             <w:r>
               <w:rPr>
                 <w:noProof/>
+                <w:webHidden/>
               </w:rPr>
               <w:fldChar w:fldCharType="begin"/>
             </w:r>
             <w:r>
               <w:rPr>
                 <w:noProof/>
+                <w:webHidden/>
               </w:rPr>
-              <w:instrText xml:space="preserve"> PAGEREF _Toc211422071 \h </w:instrText>
+              <w:instrText xml:space="preserve"> PAGEREF _Toc211423158 \h </w:instrText>
             </w:r>
             <w:r>
               <w:rPr>
                 <w:noProof/>
+                <w:webHidden/>
               </w:rPr>
             </w:r>
             <w:r>
               <w:rPr>
                 <w:noProof/>
+                <w:webHidden/>
               </w:rPr>
               <w:fldChar w:fldCharType="separate"/>
             </w:r>
             <w:r>
               <w:rPr>
                 <w:noProof/>
+                <w:webHidden/>
               </w:rPr>
-              <w:t>3</w:t>
+              <w:t>2</w:t>
             </w:r>
             <w:r>
               <w:rPr>
                 <w:noProof/>
+                <w:webHidden/>
               </w:rPr>
               <w:fldChar w:fldCharType="end"/>
             </w:r>
@@ -205,59 +1003,71 @@
         </w:p>
         <w:p>
           <w:pPr>
-            <w:pStyle w:val="TDC1"/>
+            <w:pStyle w:val="TOC1"/>
             <w:rPr>
               <w:rFonts w:eastAsiaTheme="minorEastAsia"/>
               <w:noProof/>
               <w:color w:val="auto"/>
+              <w:kern w:val="2"/>
               <w:sz w:val="24"/>
               <w:szCs w:val="24"/>
               <w:lang w:eastAsia="ja-JP"/>
+              <w14:ligatures w14:val="standardContextual"/>
             </w:rPr>
           </w:pPr>
-          <w:hyperlink w:anchor="_Toc211422072">
+          <w:hyperlink w:anchor="_Toc211423159" w:history="1">
             <w:r>
               <w:rPr>
-                <w:rStyle w:val="Hipervnculo"/>
+                <w:rStyle w:val="Hyperlink"/>
                 <w:noProof/>
               </w:rPr>
               <w:t>Objetivos</w:t>
             </w:r>
             <w:r>
+              <w:rPr>
+                <w:noProof/>
+                <w:webHidden/>
+              </w:rPr>
               <w:tab/>
             </w:r>
             <w:r>
               <w:rPr>
                 <w:noProof/>
+                <w:webHidden/>
               </w:rPr>
               <w:fldChar w:fldCharType="begin"/>
             </w:r>
             <w:r>
               <w:rPr>
                 <w:noProof/>
+                <w:webHidden/>
               </w:rPr>
-              <w:instrText xml:space="preserve"> PAGEREF _Toc211422072 \h </w:instrText>
+              <w:instrText xml:space="preserve"> PAGEREF _Toc211423159 \h </w:instrText>
             </w:r>
             <w:r>
               <w:rPr>
                 <w:noProof/>
+                <w:webHidden/>
               </w:rPr>
             </w:r>
             <w:r>
               <w:rPr>
                 <w:noProof/>
+                <w:webHidden/>
               </w:rPr>
               <w:fldChar w:fldCharType="separate"/>
             </w:r>
             <w:r>
               <w:rPr>
                 <w:noProof/>
+                <w:webHidden/>
               </w:rPr>
-              <w:t>3</w:t>
+              <w:t>2</w:t>
             </w:r>
             <w:r>
               <w:rPr>
                 <w:noProof/>
+                <w:webHidden/>
               </w:rPr>
               <w:fldChar w:fldCharType="end"/>
             </w:r>
@@ -265,59 +1075,71 @@
         </w:p>
         <w:p>
           <w:pPr>
-            <w:pStyle w:val="TDC1"/>
+            <w:pStyle w:val="TOC1"/>
             <w:rPr>
               <w:rFonts w:eastAsiaTheme="minorEastAsia"/>
               <w:noProof/>
               <w:color w:val="auto"/>
+              <w:kern w:val="2"/>
               <w:sz w:val="24"/>
               <w:szCs w:val="24"/>
               <w:lang w:eastAsia="ja-JP"/>
+              <w14:ligatures w14:val="standardContextual"/>
             </w:rPr>
           </w:pPr>
-          <w:hyperlink w:anchor="_Toc211422073">
+          <w:hyperlink w:anchor="_Toc211423160" w:history="1">
             <w:r>
               <w:rPr>
-                <w:rStyle w:val="Hipervnculo"/>
+                <w:rStyle w:val="Hyperlink"/>
                 <w:noProof/>
               </w:rPr>
               <w:t>Metodología y Evidencias</w:t>
             </w:r>
             <w:r>
+              <w:rPr>
+                <w:noProof/>
+                <w:webHidden/>
+              </w:rPr>
               <w:tab/>
             </w:r>
             <w:r>
               <w:rPr>
                 <w:noProof/>
+                <w:webHidden/>
               </w:rPr>
               <w:fldChar w:fldCharType="begin"/>
             </w:r>
             <w:r>
               <w:rPr>
                 <w:noProof/>
+                <w:webHidden/>
               </w:rPr>
-              <w:instrText xml:space="preserve"> PAGEREF _Toc211422073 \h </w:instrText>
+              <w:instrText xml:space="preserve"> PAGEREF _Toc211423160 \h </w:instrText>
             </w:r>
             <w:r>
               <w:rPr>
                 <w:noProof/>
+                <w:webHidden/>
               </w:rPr>
             </w:r>
             <w:r>
               <w:rPr>
                 <w:noProof/>
+                <w:webHidden/>
               </w:rPr>
               <w:fldChar w:fldCharType="separate"/>
             </w:r>
             <w:r>
               <w:rPr>
                 <w:noProof/>
+                <w:webHidden/>
               </w:rPr>
               <w:t>3</w:t>
             </w:r>
             <w:r>
               <w:rPr>
                 <w:noProof/>
+                <w:webHidden/>
               </w:rPr>
               <w:fldChar w:fldCharType="end"/>
             </w:r>
@@ -325,59 +1147,71 @@
         </w:p>
         <w:p>
           <w:pPr>
-            <w:pStyle w:val="TDC2"/>
+            <w:pStyle w:val="TOC2"/>
             <w:rPr>
               <w:rFonts w:eastAsiaTheme="minorEastAsia"/>
               <w:noProof/>
+              <w:kern w:val="2"/>
               <w:sz w:val="24"/>
               <w:szCs w:val="24"/>
               <w:lang w:eastAsia="ja-JP"/>
+              <w14:ligatures w14:val="standardContextual"/>
             </w:rPr>
           </w:pPr>
-          <w:hyperlink w:anchor="_Toc211422074">
+          <w:hyperlink w:anchor="_Toc211423161" w:history="1">
             <w:r>
               <w:rPr>
-                <w:rStyle w:val="Hipervnculo"/>
+                <w:rStyle w:val="Hyperlink"/>
                 <w:rFonts w:asciiTheme="majorHAnsi" w:eastAsiaTheme="majorEastAsia" w:hAnsiTheme="majorHAnsi" w:cstheme="majorBidi"/>
                 <w:noProof/>
               </w:rPr>
               <w:t>Metodología</w:t>
             </w:r>
             <w:r>
+              <w:rPr>
+                <w:noProof/>
+                <w:webHidden/>
+              </w:rPr>
               <w:tab/>
             </w:r>
             <w:r>
               <w:rPr>
                 <w:noProof/>
+                <w:webHidden/>
               </w:rPr>
               <w:fldChar w:fldCharType="begin"/>
             </w:r>
             <w:r>
               <w:rPr>
                 <w:noProof/>
+                <w:webHidden/>
               </w:rPr>
-              <w:instrText xml:space="preserve"> PAGEREF _Toc211422074 \h </w:instrText>
+              <w:instrText xml:space="preserve"> PAGEREF _Toc211423161 \h </w:instrText>
             </w:r>
             <w:r>
               <w:rPr>
                 <w:noProof/>
+                <w:webHidden/>
               </w:rPr>
             </w:r>
             <w:r>
               <w:rPr>
                 <w:noProof/>
+                <w:webHidden/>
               </w:rPr>
               <w:fldChar w:fldCharType="separate"/>
             </w:r>
             <w:r>
               <w:rPr>
                 <w:noProof/>
+                <w:webHidden/>
               </w:rPr>
               <w:t>3</w:t>
             </w:r>
             <w:r>
               <w:rPr>
                 <w:noProof/>
+                <w:webHidden/>
               </w:rPr>
               <w:fldChar w:fldCharType="end"/>
             </w:r>
@@ -385,59 +1219,71 @@
         </w:p>
         <w:p>
           <w:pPr>
-            <w:pStyle w:val="TDC2"/>
+            <w:pStyle w:val="TOC2"/>
             <w:rPr>
               <w:rFonts w:eastAsiaTheme="minorEastAsia"/>
               <w:noProof/>
+              <w:kern w:val="2"/>
               <w:sz w:val="24"/>
               <w:szCs w:val="24"/>
               <w:lang w:eastAsia="ja-JP"/>
+              <w14:ligatures w14:val="standardContextual"/>
             </w:rPr>
           </w:pPr>
-          <w:hyperlink w:anchor="_Toc211422075">
+          <w:hyperlink w:anchor="_Toc211423162" w:history="1">
             <w:r>
               <w:rPr>
-                <w:rStyle w:val="Hipervnculo"/>
+                <w:rStyle w:val="Hyperlink"/>
                 <w:rFonts w:asciiTheme="majorHAnsi" w:eastAsiaTheme="majorEastAsia" w:hAnsiTheme="majorHAnsi" w:cstheme="majorBidi"/>
                 <w:noProof/>
               </w:rPr>
               <w:t>Sprints</w:t>
             </w:r>
             <w:r>
+              <w:rPr>
+                <w:noProof/>
+                <w:webHidden/>
+              </w:rPr>
               <w:tab/>
             </w:r>
             <w:r>
               <w:rPr>
                 <w:noProof/>
+                <w:webHidden/>
               </w:rPr>
               <w:fldChar w:fldCharType="begin"/>
             </w:r>
             <w:r>
               <w:rPr>
                 <w:noProof/>
+                <w:webHidden/>
               </w:rPr>
-              <w:instrText xml:space="preserve"> PAGEREF _Toc211422075 \h </w:instrText>
+              <w:instrText xml:space="preserve"> PAGEREF _Toc211423162 \h </w:instrText>
             </w:r>
             <w:r>
               <w:rPr>
                 <w:noProof/>
+                <w:webHidden/>
               </w:rPr>
             </w:r>
             <w:r>
               <w:rPr>
                 <w:noProof/>
+                <w:webHidden/>
               </w:rPr>
               <w:fldChar w:fldCharType="separate"/>
             </w:r>
             <w:r>
               <w:rPr>
                 <w:noProof/>
+                <w:webHidden/>
               </w:rPr>
-              <w:t>4</w:t>
+              <w:t>3</w:t>
             </w:r>
             <w:r>
               <w:rPr>
                 <w:noProof/>
+                <w:webHidden/>
               </w:rPr>
               <w:fldChar w:fldCharType="end"/>
             </w:r>
@@ -445,59 +1291,71 @@
         </w:p>
         <w:p>
           <w:pPr>
-            <w:pStyle w:val="TDC2"/>
+            <w:pStyle w:val="TOC2"/>
             <w:rPr>
               <w:rFonts w:eastAsiaTheme="minorEastAsia"/>
               <w:noProof/>
+              <w:kern w:val="2"/>
               <w:sz w:val="24"/>
               <w:szCs w:val="24"/>
               <w:lang w:eastAsia="ja-JP"/>
+              <w14:ligatures w14:val="standardContextual"/>
             </w:rPr>
           </w:pPr>
-          <w:hyperlink w:anchor="_Toc211422076">
+          <w:hyperlink w:anchor="_Toc211423163" w:history="1">
             <w:r>
               <w:rPr>
-                <w:rStyle w:val="Hipervnculo"/>
+                <w:rStyle w:val="Hyperlink"/>
                 <w:rFonts w:asciiTheme="majorHAnsi" w:eastAsiaTheme="majorEastAsia" w:hAnsiTheme="majorHAnsi" w:cstheme="majorBidi"/>
                 <w:noProof/>
               </w:rPr>
               <w:t>Evidencias</w:t>
             </w:r>
             <w:r>
+              <w:rPr>
+                <w:noProof/>
+                <w:webHidden/>
+              </w:rPr>
               <w:tab/>
             </w:r>
             <w:r>
               <w:rPr>
                 <w:noProof/>
+                <w:webHidden/>
               </w:rPr>
               <w:fldChar w:fldCharType="begin"/>
             </w:r>
             <w:r>
               <w:rPr>
                 <w:noProof/>
+                <w:webHidden/>
               </w:rPr>
-              <w:instrText xml:space="preserve"> PAGEREF _Toc211422076 \h </w:instrText>
+              <w:instrText xml:space="preserve"> PAGEREF _Toc211423163 \h </w:instrText>
             </w:r>
             <w:r>
               <w:rPr>
                 <w:noProof/>
+                <w:webHidden/>
               </w:rPr>
             </w:r>
             <w:r>
               <w:rPr>
                 <w:noProof/>
+                <w:webHidden/>
               </w:rPr>
               <w:fldChar w:fldCharType="separate"/>
             </w:r>
             <w:r>
               <w:rPr>
                 <w:noProof/>
+                <w:webHidden/>
               </w:rPr>
               <w:t>5</w:t>
             </w:r>
             <w:r>
               <w:rPr>
                 <w:noProof/>
+                <w:webHidden/>
               </w:rPr>
               <w:fldChar w:fldCharType="end"/>
             </w:r>
@@ -505,59 +1363,71 @@
         </w:p>
         <w:p>
           <w:pPr>
-            <w:pStyle w:val="TDC1"/>
+            <w:pStyle w:val="TOC1"/>
             <w:rPr>
               <w:rFonts w:eastAsiaTheme="minorEastAsia"/>
               <w:noProof/>
               <w:color w:val="auto"/>
+              <w:kern w:val="2"/>
               <w:sz w:val="24"/>
               <w:szCs w:val="24"/>
               <w:lang w:eastAsia="ja-JP"/>
+              <w14:ligatures w14:val="standardContextual"/>
             </w:rPr>
           </w:pPr>
-          <w:hyperlink w:anchor="_Toc211422077">
+          <w:hyperlink w:anchor="_Toc211423164" w:history="1">
             <w:r>
               <w:rPr>
-                <w:rStyle w:val="Hipervnculo"/>
+                <w:rStyle w:val="Hyperlink"/>
                 <w:noProof/>
               </w:rPr>
               <w:t>Diagramas UML</w:t>
             </w:r>
             <w:r>
+              <w:rPr>
+                <w:noProof/>
+                <w:webHidden/>
+              </w:rPr>
               <w:tab/>
             </w:r>
             <w:r>
               <w:rPr>
                 <w:noProof/>
+                <w:webHidden/>
               </w:rPr>
               <w:fldChar w:fldCharType="begin"/>
             </w:r>
             <w:r>
               <w:rPr>
                 <w:noProof/>
+                <w:webHidden/>
               </w:rPr>
-              <w:instrText xml:space="preserve"> PAGEREF _Toc211422077 \h </w:instrText>
+              <w:instrText xml:space="preserve"> PAGEREF _Toc211423164 \h </w:instrText>
             </w:r>
             <w:r>
               <w:rPr>
                 <w:noProof/>
+                <w:webHidden/>
               </w:rPr>
             </w:r>
             <w:r>
               <w:rPr>
                 <w:noProof/>
+                <w:webHidden/>
               </w:rPr>
               <w:fldChar w:fldCharType="separate"/>
             </w:r>
             <w:r>
               <w:rPr>
                 <w:noProof/>
+                <w:webHidden/>
               </w:rPr>
               <w:t>9</w:t>
             </w:r>
             <w:r>
               <w:rPr>
                 <w:noProof/>
+                <w:webHidden/>
               </w:rPr>
               <w:fldChar w:fldCharType="end"/>
             </w:r>
@@ -565,59 +1435,71 @@
         </w:p>
         <w:p>
           <w:pPr>
-            <w:pStyle w:val="TDC1"/>
+            <w:pStyle w:val="TOC1"/>
             <w:rPr>
               <w:rFonts w:eastAsiaTheme="minorEastAsia"/>
               <w:noProof/>
               <w:color w:val="auto"/>
+              <w:kern w:val="2"/>
               <w:sz w:val="24"/>
               <w:szCs w:val="24"/>
               <w:lang w:eastAsia="ja-JP"/>
+              <w14:ligatures w14:val="standardContextual"/>
             </w:rPr>
           </w:pPr>
-          <w:hyperlink w:anchor="_Toc211422078">
+          <w:hyperlink w:anchor="_Toc211423165" w:history="1">
             <w:r>
               <w:rPr>
-                <w:rStyle w:val="Hipervnculo"/>
+                <w:rStyle w:val="Hyperlink"/>
                 <w:noProof/>
               </w:rPr>
               <w:t>Diseño y estructura del sistema</w:t>
             </w:r>
             <w:r>
+              <w:rPr>
+                <w:noProof/>
+                <w:webHidden/>
+              </w:rPr>
               <w:tab/>
             </w:r>
             <w:r>
               <w:rPr>
                 <w:noProof/>
+                <w:webHidden/>
               </w:rPr>
               <w:fldChar w:fldCharType="begin"/>
             </w:r>
             <w:r>
               <w:rPr>
                 <w:noProof/>
+                <w:webHidden/>
               </w:rPr>
-              <w:instrText xml:space="preserve"> PAGEREF _Toc211422078 \h </w:instrText>
+              <w:instrText xml:space="preserve"> PAGEREF _Toc211423165 \h </w:instrText>
             </w:r>
             <w:r>
               <w:rPr>
                 <w:noProof/>
+                <w:webHidden/>
               </w:rPr>
             </w:r>
             <w:r>
               <w:rPr>
                 <w:noProof/>
+                <w:webHidden/>
               </w:rPr>
               <w:fldChar w:fldCharType="separate"/>
             </w:r>
             <w:r>
               <w:rPr>
                 <w:noProof/>
+                <w:webHidden/>
               </w:rPr>
-              <w:t>15</w:t>
+              <w:t>16</w:t>
             </w:r>
             <w:r>
               <w:rPr>
                 <w:noProof/>
+                <w:webHidden/>
               </w:rPr>
               <w:fldChar w:fldCharType="end"/>
             </w:r>
@@ -625,59 +1507,71 @@
         </w:p>
         <w:p>
           <w:pPr>
-            <w:pStyle w:val="TDC1"/>
+            <w:pStyle w:val="TOC1"/>
             <w:rPr>
               <w:rFonts w:eastAsiaTheme="minorEastAsia"/>
               <w:noProof/>
               <w:color w:val="auto"/>
+              <w:kern w:val="2"/>
               <w:sz w:val="24"/>
               <w:szCs w:val="24"/>
               <w:lang w:eastAsia="ja-JP"/>
+              <w14:ligatures w14:val="standardContextual"/>
             </w:rPr>
           </w:pPr>
-          <w:hyperlink w:anchor="_Toc211422079">
+          <w:hyperlink w:anchor="_Toc211423166" w:history="1">
             <w:r>
               <w:rPr>
-                <w:rStyle w:val="Hipervnculo"/>
+                <w:rStyle w:val="Hyperlink"/>
                 <w:noProof/>
               </w:rPr>
               <w:t>Capturas de pantalla del funcionamiento.</w:t>
             </w:r>
             <w:r>
+              <w:rPr>
+                <w:noProof/>
+                <w:webHidden/>
+              </w:rPr>
               <w:tab/>
             </w:r>
             <w:r>
               <w:rPr>
                 <w:noProof/>
+                <w:webHidden/>
               </w:rPr>
               <w:fldChar w:fldCharType="begin"/>
             </w:r>
             <w:r>
               <w:rPr>
                 <w:noProof/>
+                <w:webHidden/>
               </w:rPr>
-              <w:instrText xml:space="preserve"> PAGEREF _Toc211422079 \h </w:instrText>
+              <w:instrText xml:space="preserve"> PAGEREF _Toc211423166 \h </w:instrText>
             </w:r>
             <w:r>
               <w:rPr>
                 <w:noProof/>
+                <w:webHidden/>
               </w:rPr>
             </w:r>
             <w:r>
               <w:rPr>
                 <w:noProof/>
+                <w:webHidden/>
               </w:rPr>
               <w:fldChar w:fldCharType="separate"/>
             </w:r>
             <w:r>
               <w:rPr>
                 <w:noProof/>
+                <w:webHidden/>
               </w:rPr>
-              <w:t>16</w:t>
+              <w:t>17</w:t>
             </w:r>
             <w:r>
               <w:rPr>
                 <w:noProof/>
+                <w:webHidden/>
               </w:rPr>
               <w:fldChar w:fldCharType="end"/>
             </w:r>
@@ -685,59 +1579,71 @@
         </w:p>
         <w:p>
           <w:pPr>
-            <w:pStyle w:val="TDC1"/>
+            <w:pStyle w:val="TOC1"/>
             <w:rPr>
               <w:rFonts w:eastAsiaTheme="minorEastAsia"/>
               <w:noProof/>
               <w:color w:val="auto"/>
+              <w:kern w:val="2"/>
               <w:sz w:val="24"/>
               <w:szCs w:val="24"/>
               <w:lang w:eastAsia="ja-JP"/>
+              <w14:ligatures w14:val="standardContextual"/>
             </w:rPr>
           </w:pPr>
-          <w:hyperlink w:anchor="_Toc211422080">
+          <w:hyperlink w:anchor="_Toc211423167" w:history="1">
             <w:r>
               <w:rPr>
-                <w:rStyle w:val="Hipervnculo"/>
+                <w:rStyle w:val="Hyperlink"/>
                 <w:noProof/>
               </w:rPr>
               <w:t>Conclusiones y aprendizajes.</w:t>
             </w:r>
             <w:r>
+              <w:rPr>
+                <w:noProof/>
+                <w:webHidden/>
+              </w:rPr>
               <w:tab/>
             </w:r>
             <w:r>
               <w:rPr>
                 <w:noProof/>
+                <w:webHidden/>
               </w:rPr>
               <w:fldChar w:fldCharType="begin"/>
             </w:r>
             <w:r>
               <w:rPr>
                 <w:noProof/>
+                <w:webHidden/>
               </w:rPr>
-              <w:instrText xml:space="preserve"> PAGEREF _Toc211422080 \h </w:instrText>
+              <w:instrText xml:space="preserve"> PAGEREF _Toc211423167 \h </w:instrText>
             </w:r>
             <w:r>
               <w:rPr>
                 <w:noProof/>
+                <w:webHidden/>
               </w:rPr>
             </w:r>
             <w:r>
               <w:rPr>
                 <w:noProof/>
+                <w:webHidden/>
               </w:rPr>
               <w:fldChar w:fldCharType="separate"/>
             </w:r>
             <w:r>
               <w:rPr>
                 <w:noProof/>
+                <w:webHidden/>
               </w:rPr>
-              <w:t>25</w:t>
+              <w:t>28</w:t>
             </w:r>
             <w:r>
               <w:rPr>
                 <w:noProof/>
+                <w:webHidden/>
               </w:rPr>
               <w:fldChar w:fldCharType="end"/>
             </w:r>
@@ -745,890 +1651,23 @@
         </w:p>
         <w:p>
           <w:pPr>
-            <w:spacing w:after="160" w:line="259" w:lineRule="auto"/>
             <w:rPr>
               <w:b/>
               <w:bCs/>
-              <w:color w:val="404040" w:themeColor="text1" w:themeTint="BF"/>
-              <w:sz w:val="28"/>
-              <w:szCs w:val="28"/>
+              <w:lang w:val="es-ES"/>
             </w:rPr>
           </w:pPr>
           <w:r>
             <w:rPr>
               <w:b/>
-              <w:noProof/>
-              <w:color w:val="404040" w:themeColor="text1" w:themeTint="BF"/>
-              <w:sz w:val="28"/>
-              <w:lang w:val="en-US"/>
+              <w:bCs/>
+              <w:lang w:val="es-ES"/>
             </w:rPr>
-            <mc:AlternateContent>
-              <mc:Choice Requires="wps">
-                <w:drawing>
-                  <wp:anchor distT="0" distB="0" distL="114300" distR="114300" simplePos="0" relativeHeight="251658241" behindDoc="0" locked="0" layoutInCell="1" allowOverlap="1" wp14:anchorId="2D03947C" wp14:editId="2AE91ACB">
-                    <wp:simplePos x="0" y="0"/>
-                    <wp:positionH relativeFrom="margin">
-                      <wp:posOffset>3155103</wp:posOffset>
-                    </wp:positionH>
-                    <wp:positionV relativeFrom="paragraph">
-                      <wp:posOffset>4199255</wp:posOffset>
-                    </wp:positionV>
-                    <wp:extent cx="5913755" cy="3362325"/>
-                    <wp:effectExtent l="0" t="0" r="0" b="0"/>
-                    <wp:wrapNone/>
-                    <wp:docPr id="19" name="Cuadro de texto 2"/>
-                    <wp:cNvGraphicFramePr>
-                      <a:graphicFrameLocks xmlns:a="http://schemas.openxmlformats.org/drawingml/2006/main"/>
-                    </wp:cNvGraphicFramePr>
-                    <a:graphic xmlns:a="http://schemas.openxmlformats.org/drawingml/2006/main">
-                      <a:graphicData uri="http://schemas.microsoft.com/office/word/2010/wordprocessingShape">
-                        <wps:wsp>
-                          <wps:cNvSpPr txBox="1">
-                            <a:spLocks noChangeArrowheads="1"/>
-                          </wps:cNvSpPr>
-                          <wps:spPr bwMode="auto">
-                            <a:xfrm>
-                              <a:off x="0" y="0"/>
-                              <a:ext cx="5913755" cy="3362325"/>
-                            </a:xfrm>
-                            <a:prstGeom prst="rect">
-                              <a:avLst/>
-                            </a:prstGeom>
-                            <a:noFill/>
-                            <a:ln w="9525">
-                              <a:noFill/>
-                              <a:miter lim="800000"/>
-                              <a:headEnd/>
-                              <a:tailEnd/>
-                            </a:ln>
-                          </wps:spPr>
-                          <wps:txbx>
-                            <w:txbxContent>
-                              <w:p>
-                                <w:pPr>
-                                  <w:pStyle w:val="PARRAFO"/>
-                                  <w:rPr>
-                                    <w:b/>
-                                    <w:color w:val="404040" w:themeColor="text1" w:themeTint="BF"/>
-                                    <w:lang w:eastAsia="es-CL"/>
-                                  </w:rPr>
-                                </w:pPr>
-                                <w:r>
-                                  <w:rPr>
-                                    <w:b/>
-                                    <w:color w:val="404040" w:themeColor="text1" w:themeTint="BF"/>
-                                    <w:lang w:eastAsia="es-CL"/>
-                                  </w:rPr>
-                                  <w:t xml:space="preserve">Asignatura: </w:t>
-                                </w:r>
-                                <w:r>
-                                  <w:rPr>
-                                    <w:b/>
-                                    <w:color w:val="404040" w:themeColor="text1" w:themeTint="BF"/>
-                                    <w:lang w:eastAsia="es-CL"/>
-                                  </w:rPr>
-                                  <w:t xml:space="preserve"> </w:t>
-                                </w:r>
-                                <w:r>
-                                  <w:rPr>
-                                    <w:bCs/>
-                                    <w:color w:val="404040" w:themeColor="text1" w:themeTint="BF"/>
-                                    <w:lang w:val="es-CL" w:eastAsia="es-CL"/>
-                                  </w:rPr>
-                                  <w:t>Programación Orientada a Objeto Seguro</w:t>
-                                </w:r>
-                                <w:r>
-                                  <w:rPr>
-                                    <w:b/>
-                                    <w:color w:val="404040" w:themeColor="text1" w:themeTint="BF"/>
-                                    <w:lang w:eastAsia="es-CL"/>
-                                  </w:rPr>
-                                  <w:tab/>
-                                </w:r>
-                              </w:p>
-                              <w:p>
-                                <w:pPr>
-                                  <w:pStyle w:val="PARRAFO"/>
-                                  <w:rPr>
-                                    <w:b/>
-                                    <w:color w:val="404040" w:themeColor="text1" w:themeTint="BF"/>
-                                    <w:lang w:eastAsia="es-CL"/>
-                                  </w:rPr>
-                                </w:pPr>
-                                <w:r>
-                                  <w:rPr>
-                                    <w:b/>
-                                    <w:color w:val="404040" w:themeColor="text1" w:themeTint="BF"/>
-                                    <w:lang w:eastAsia="es-CL"/>
-                                  </w:rPr>
-                                  <w:t xml:space="preserve">Sección: </w:t>
-                                </w:r>
-                                <w:r>
-                                  <w:rPr>
-                                    <w:bCs/>
-                                    <w:color w:val="404040" w:themeColor="text1" w:themeTint="BF"/>
-                                    <w:lang w:val="es-CL" w:eastAsia="es-CL"/>
-                                  </w:rPr>
-                                  <w:t>TI3V21/V-IEI-N2-P3-C1/V Valparaíso IEI</w:t>
-                                </w:r>
-                              </w:p>
-                              <w:p>
-                                <w:pPr>
-                                  <w:pStyle w:val="PARRAFO"/>
-                                  <w:rPr>
-                                    <w:color w:val="404040" w:themeColor="text1" w:themeTint="BF"/>
-                                    <w:lang w:eastAsia="es-CL"/>
-                                  </w:rPr>
-                                </w:pPr>
-                                <w:r>
-                                  <w:rPr>
-                                    <w:b/>
-                                    <w:color w:val="404040" w:themeColor="text1" w:themeTint="BF"/>
-                                    <w:lang w:eastAsia="es-CL"/>
-                                  </w:rPr>
-                                  <w:t>Docente</w:t>
-                                </w:r>
-                                <w:r>
-                                  <w:rPr>
-                                    <w:b/>
-                                    <w:color w:val="404040" w:themeColor="text1" w:themeTint="BF"/>
-                                    <w:lang w:eastAsia="es-CL"/>
-                                  </w:rPr>
-                                  <w:t>:</w:t>
-                                </w:r>
-                                <w:r>
-                                  <w:rPr>
-                                    <w:color w:val="404040" w:themeColor="text1" w:themeTint="BF"/>
-                                    <w:lang w:eastAsia="es-CL"/>
-                                  </w:rPr>
-                                  <w:t xml:space="preserve"> </w:t>
-                                </w:r>
-                                <w:r>
-                                  <w:rPr>
-                                    <w:color w:val="404040" w:themeColor="text1" w:themeTint="BF"/>
-                                    <w:lang w:val="es-CL" w:eastAsia="es-CL"/>
-                                  </w:rPr>
-                                  <w:t xml:space="preserve">Miguel </w:t>
-                                </w:r>
-                                <w:r>
-                                  <w:rPr>
-                                    <w:color w:val="404040" w:themeColor="text1" w:themeTint="BF"/>
-                                    <w:lang w:val="es-CL" w:eastAsia="es-CL"/>
-                                  </w:rPr>
-                                  <w:t>Ángel</w:t>
-                                </w:r>
-                                <w:r>
-                                  <w:rPr>
-                                    <w:color w:val="404040" w:themeColor="text1" w:themeTint="BF"/>
-                                    <w:lang w:val="es-CL" w:eastAsia="es-CL"/>
-                                  </w:rPr>
-                                  <w:t xml:space="preserve"> Chacana González</w:t>
-                                </w:r>
-                              </w:p>
-                              <w:p>
-                                <w:pPr>
-                                  <w:pStyle w:val="PARRAFO"/>
-                                  <w:rPr>
-                                    <w:b/>
-                                    <w:color w:val="404040" w:themeColor="text1" w:themeTint="BF"/>
-                                    <w:lang w:eastAsia="es-CL"/>
-                                  </w:rPr>
-                                </w:pPr>
-                                <w:r>
-                                  <w:rPr>
-                                    <w:b/>
-                                    <w:color w:val="404040" w:themeColor="text1" w:themeTint="BF"/>
-                                    <w:lang w:eastAsia="es-CL"/>
-                                  </w:rPr>
-                                  <w:t>I</w:t>
-                                </w:r>
-                                <w:r>
-                                  <w:rPr>
-                                    <w:b/>
-                                    <w:color w:val="404040" w:themeColor="text1" w:themeTint="BF"/>
-                                    <w:lang w:eastAsia="es-CL"/>
-                                  </w:rPr>
-                                  <w:t>ntegrantes del grupo:</w:t>
-                                </w:r>
-                                <w:r>
-                                  <w:rPr>
-                                    <w:b/>
-                                    <w:color w:val="404040" w:themeColor="text1" w:themeTint="BF"/>
-                                    <w:lang w:eastAsia="es-CL"/>
-                                  </w:rPr>
-                                  <w:t xml:space="preserve"> </w:t>
-                                </w:r>
-                              </w:p>
-                              <w:p>
-                                <w:pPr>
-                                  <w:pStyle w:val="PARRAFO"/>
-                                  <w:numPr>
-                                    <w:ilvl w:val="0"/>
-                                    <w:numId w:val="15"/>
-                                  </w:numPr>
-                                  <w:rPr>
-                                    <w:bCs/>
-                                    <w:color w:val="404040" w:themeColor="text1" w:themeTint="BF"/>
-                                    <w:lang w:eastAsia="es-CL"/>
-                                  </w:rPr>
-                                </w:pPr>
-                                <w:r>
-                                  <w:rPr>
-                                    <w:bCs/>
-                                    <w:color w:val="404040" w:themeColor="text1" w:themeTint="BF"/>
-                                    <w:lang w:eastAsia="es-CL"/>
-                                  </w:rPr>
-                                  <w:t>José</w:t>
-                                </w:r>
-                                <w:r>
-                                  <w:rPr>
-                                    <w:bCs/>
-                                    <w:color w:val="404040" w:themeColor="text1" w:themeTint="BF"/>
-                                    <w:lang w:eastAsia="es-CL"/>
-                                  </w:rPr>
-                                  <w:t xml:space="preserve"> Miguel Astudillo Aguirre</w:t>
-                                </w:r>
-                                <w:r>
-                                  <w:rPr>
-                                    <w:bCs/>
-                                    <w:color w:val="404040" w:themeColor="text1" w:themeTint="BF"/>
-                                    <w:lang w:eastAsia="es-CL"/>
-                                  </w:rPr>
-                                  <w:t xml:space="preserve"> (Desarrollador)</w:t>
-                                </w:r>
-                              </w:p>
-                              <w:p>
-                                <w:pPr>
-                                  <w:pStyle w:val="PARRAFO"/>
-                                  <w:numPr>
-                                    <w:ilvl w:val="0"/>
-                                    <w:numId w:val="15"/>
-                                  </w:numPr>
-                                  <w:rPr>
-                                    <w:bCs/>
-                                    <w:color w:val="404040" w:themeColor="text1" w:themeTint="BF"/>
-                                    <w:lang w:eastAsia="es-CL"/>
-                                  </w:rPr>
-                                </w:pPr>
-                                <w:r>
-                                  <w:rPr>
-                                    <w:bCs/>
-                                    <w:color w:val="404040" w:themeColor="text1" w:themeTint="BF"/>
-                                    <w:lang w:val="es-CL" w:eastAsia="es-CL"/>
-                                  </w:rPr>
-                                  <w:t>Michele Andrea Barriga Carrasco</w:t>
-                                </w:r>
-                                <w:r>
-                                  <w:rPr>
-                                    <w:bCs/>
-                                    <w:color w:val="404040" w:themeColor="text1" w:themeTint="BF"/>
-                                    <w:lang w:val="es-CL" w:eastAsia="es-CL"/>
-                                  </w:rPr>
-                                  <w:t xml:space="preserve"> (Product Owner)</w:t>
-                                </w:r>
-                              </w:p>
-                              <w:p>
-                                <w:pPr>
-                                  <w:pStyle w:val="PARRAFO"/>
-                                  <w:numPr>
-                                    <w:ilvl w:val="0"/>
-                                    <w:numId w:val="15"/>
-                                  </w:numPr>
-                                  <w:rPr>
-                                    <w:bCs/>
-                                    <w:color w:val="404040" w:themeColor="text1" w:themeTint="BF"/>
-                                    <w:lang w:eastAsia="es-CL"/>
-                                  </w:rPr>
-                                </w:pPr>
-                                <w:r>
-                                  <w:rPr>
-                                    <w:bCs/>
-                                    <w:color w:val="404040" w:themeColor="text1" w:themeTint="BF"/>
-                                    <w:lang w:eastAsia="es-CL"/>
-                                  </w:rPr>
-                                  <w:t xml:space="preserve">Patricia </w:t>
-                                </w:r>
-                                <w:r>
-                                  <w:rPr>
-                                    <w:bCs/>
-                                    <w:color w:val="404040" w:themeColor="text1" w:themeTint="BF"/>
-                                    <w:lang w:eastAsia="es-CL"/>
-                                  </w:rPr>
-                                  <w:t xml:space="preserve">Catalina </w:t>
-                                </w:r>
-                                <w:r>
-                                  <w:rPr>
-                                    <w:bCs/>
-                                    <w:color w:val="404040" w:themeColor="text1" w:themeTint="BF"/>
-                                    <w:lang w:eastAsia="es-CL"/>
-                                  </w:rPr>
-                                  <w:t>Riveros</w:t>
-                                </w:r>
-                                <w:r>
-                                  <w:rPr>
-                                    <w:bCs/>
-                                    <w:color w:val="404040" w:themeColor="text1" w:themeTint="BF"/>
-                                    <w:lang w:eastAsia="es-CL"/>
-                                  </w:rPr>
-                                  <w:t xml:space="preserve"> Estay</w:t>
-                                </w:r>
-                                <w:r>
-                                  <w:rPr>
-                                    <w:bCs/>
-                                    <w:color w:val="404040" w:themeColor="text1" w:themeTint="BF"/>
-                                    <w:lang w:eastAsia="es-CL"/>
-                                  </w:rPr>
-                                  <w:t xml:space="preserve"> (Scrum Master)</w:t>
-                                </w:r>
-                              </w:p>
-                              <w:p>
-                                <w:pPr>
-                                  <w:pStyle w:val="PARRAFO"/>
-                                  <w:rPr>
-                                    <w:b/>
-                                    <w:color w:val="404040" w:themeColor="text1" w:themeTint="BF"/>
-                                    <w:lang w:eastAsia="es-CL"/>
-                                  </w:rPr>
-                                </w:pPr>
-                              </w:p>
-                              <w:p>
-                                <w:pPr>
-                                  <w:tabs>
-                                    <w:tab w:val="left" w:pos="355"/>
-                                  </w:tabs>
-                                  <w:spacing w:line="24" w:lineRule="atLeast"/>
-                                  <w:jc w:val="center"/>
-                                  <w:rPr>
-                                    <w:rFonts w:cs="Arial"/>
-                                    <w:b/>
-                                    <w:color w:val="404040" w:themeColor="text1" w:themeTint="BF"/>
-                                    <w:lang w:eastAsia="es-CL"/>
-                                  </w:rPr>
-                                </w:pPr>
-                              </w:p>
-                              <w:p>
-                                <w:pPr>
-                                  <w:pStyle w:val="Piedepgina"/>
-                                  <w:rPr>
-                                    <w:color w:val="404040" w:themeColor="text1" w:themeTint="BF"/>
-                                  </w:rPr>
-                                </w:pPr>
-                              </w:p>
-                            </w:txbxContent>
-                          </wps:txbx>
-                          <wps:bodyPr rot="0" vert="horz" wrap="square" lIns="91440" tIns="45720" rIns="91440" bIns="45720" anchor="t" anchorCtr="0">
-                            <a:noAutofit/>
-                          </wps:bodyPr>
-                        </wps:wsp>
-                      </a:graphicData>
-                    </a:graphic>
-                    <wp14:sizeRelH relativeFrom="margin">
-                      <wp14:pctWidth>0</wp14:pctWidth>
-                    </wp14:sizeRelH>
-                    <wp14:sizeRelV relativeFrom="margin">
-                      <wp14:pctHeight>0</wp14:pctHeight>
-                    </wp14:sizeRelV>
-                  </wp:anchor>
-                </w:drawing>
-              </mc:Choice>
-              <mc:Fallback>
-                <w:pict>
-                  <v:shapetype w14:anchorId="2D03947C" id="_x0000_t202" coordsize="21600,21600" o:spt="202" path="m,l,21600r21600,l21600,xe">
-                    <v:stroke joinstyle="miter"/>
-                    <v:path gradientshapeok="t" o:connecttype="rect"/>
-                  </v:shapetype>
-                  <v:shape id="Cuadro de texto 2" o:spid="_x0000_s1026" type="#_x0000_t202" style="position:absolute;margin-left:248.45pt;margin-top:330.65pt;width:465.65pt;height:264.75pt;z-index:251658241;visibility:visible;mso-wrap-style:square;mso-width-percent:0;mso-height-percent:0;mso-wrap-distance-left:9pt;mso-wrap-distance-top:0;mso-wrap-distance-right:9pt;mso-wrap-distance-bottom:0;mso-position-horizontal:absolute;mso-position-horizontal-relative:margin;mso-position-vertical:absolute;mso-position-vertical-relative:text;mso-width-percent:0;mso-height-percent:0;mso-width-relative:margin;mso-height-relative:margin;v-text-anchor:top" o:gfxdata="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" filled="f" stroked="f">
-                    <v:textbox>
-                      <w:txbxContent>
-                        <w:p>
-                          <w:pPr>
-                            <w:pStyle w:val="PARRAFO"/>
-                            <w:rPr>
-                              <w:b/>
-                              <w:color w:val="404040" w:themeColor="text1" w:themeTint="BF"/>
-                              <w:lang w:eastAsia="es-CL"/>
-                            </w:rPr>
-                          </w:pPr>
-                          <w:r>
-                            <w:rPr>
-                              <w:b/>
-                              <w:color w:val="404040" w:themeColor="text1" w:themeTint="BF"/>
-                              <w:lang w:eastAsia="es-CL"/>
-                            </w:rPr>
-                            <w:t xml:space="preserve">Asignatura: </w:t>
-                          </w:r>
-                          <w:r>
-                            <w:rPr>
-                              <w:b/>
-                              <w:color w:val="404040" w:themeColor="text1" w:themeTint="BF"/>
-                              <w:lang w:eastAsia="es-CL"/>
-                            </w:rPr>
-                            <w:t xml:space="preserve"> </w:t>
-                          </w:r>
-                          <w:r>
-                            <w:rPr>
-                              <w:bCs/>
-                              <w:color w:val="404040" w:themeColor="text1" w:themeTint="BF"/>
-                              <w:lang w:val="es-CL" w:eastAsia="es-CL"/>
-                            </w:rPr>
-                            <w:t>Programación Orientada a Objeto Seguro</w:t>
-                          </w:r>
-                          <w:r>
-                            <w:rPr>
-                              <w:b/>
-                              <w:color w:val="404040" w:themeColor="text1" w:themeTint="BF"/>
-                              <w:lang w:eastAsia="es-CL"/>
-                            </w:rPr>
-                            <w:tab/>
-                          </w:r>
-                        </w:p>
-                        <w:p>
-                          <w:pPr>
-                            <w:pStyle w:val="PARRAFO"/>
-                            <w:rPr>
-                              <w:b/>
-                              <w:color w:val="404040" w:themeColor="text1" w:themeTint="BF"/>
-                              <w:lang w:eastAsia="es-CL"/>
-                            </w:rPr>
-                          </w:pPr>
-                          <w:r>
-                            <w:rPr>
-                              <w:b/>
-                              <w:color w:val="404040" w:themeColor="text1" w:themeTint="BF"/>
-                              <w:lang w:eastAsia="es-CL"/>
-                            </w:rPr>
-                            <w:t xml:space="preserve">Sección: </w:t>
-                          </w:r>
-                          <w:r>
-                            <w:rPr>
-                              <w:bCs/>
-                              <w:color w:val="404040" w:themeColor="text1" w:themeTint="BF"/>
-                              <w:lang w:val="es-CL" w:eastAsia="es-CL"/>
-                            </w:rPr>
-                            <w:t>TI3V21/V-IEI-N2-P3-C1/V Valparaíso IEI</w:t>
-                          </w:r>
-                        </w:p>
-                        <w:p>
-                          <w:pPr>
-                            <w:pStyle w:val="PARRAFO"/>
-                            <w:rPr>
-                              <w:color w:val="404040" w:themeColor="text1" w:themeTint="BF"/>
-                              <w:lang w:eastAsia="es-CL"/>
-                            </w:rPr>
-                          </w:pPr>
-                          <w:r>
-                            <w:rPr>
-                              <w:b/>
-                              <w:color w:val="404040" w:themeColor="text1" w:themeTint="BF"/>
-                              <w:lang w:eastAsia="es-CL"/>
-                            </w:rPr>
-                            <w:t>Docente</w:t>
-                          </w:r>
-                          <w:r>
-                            <w:rPr>
-                              <w:b/>
-                              <w:color w:val="404040" w:themeColor="text1" w:themeTint="BF"/>
-                              <w:lang w:eastAsia="es-CL"/>
-                            </w:rPr>
-                            <w:t>:</w:t>
-                          </w:r>
-                          <w:r>
-                            <w:rPr>
-                              <w:color w:val="404040" w:themeColor="text1" w:themeTint="BF"/>
-                              <w:lang w:eastAsia="es-CL"/>
-                            </w:rPr>
-                            <w:t xml:space="preserve"> </w:t>
-                          </w:r>
-                          <w:r>
-                            <w:rPr>
-                              <w:color w:val="404040" w:themeColor="text1" w:themeTint="BF"/>
-                              <w:lang w:val="es-CL" w:eastAsia="es-CL"/>
-                            </w:rPr>
-                            <w:t xml:space="preserve">Miguel </w:t>
-                          </w:r>
-                          <w:r>
-                            <w:rPr>
-                              <w:color w:val="404040" w:themeColor="text1" w:themeTint="BF"/>
-                              <w:lang w:val="es-CL" w:eastAsia="es-CL"/>
-                            </w:rPr>
-                            <w:t>Ángel</w:t>
-                          </w:r>
-                          <w:r>
-                            <w:rPr>
-                              <w:color w:val="404040" w:themeColor="text1" w:themeTint="BF"/>
-                              <w:lang w:val="es-CL" w:eastAsia="es-CL"/>
-                            </w:rPr>
-                            <w:t xml:space="preserve"> Chacana González</w:t>
-                          </w:r>
-                        </w:p>
-                        <w:p>
-                          <w:pPr>
-                            <w:pStyle w:val="PARRAFO"/>
-                            <w:rPr>
-                              <w:b/>
-                              <w:color w:val="404040" w:themeColor="text1" w:themeTint="BF"/>
-                              <w:lang w:eastAsia="es-CL"/>
-                            </w:rPr>
-                          </w:pPr>
-                          <w:r>
-                            <w:rPr>
-                              <w:b/>
-                              <w:color w:val="404040" w:themeColor="text1" w:themeTint="BF"/>
-                              <w:lang w:eastAsia="es-CL"/>
-                            </w:rPr>
-                            <w:t>I</w:t>
-                          </w:r>
-                          <w:r>
-                            <w:rPr>
-                              <w:b/>
-                              <w:color w:val="404040" w:themeColor="text1" w:themeTint="BF"/>
-                              <w:lang w:eastAsia="es-CL"/>
-                            </w:rPr>
-                            <w:t>ntegrantes del grupo:</w:t>
-                          </w:r>
-                          <w:r>
-                            <w:rPr>
-                              <w:b/>
-                              <w:color w:val="404040" w:themeColor="text1" w:themeTint="BF"/>
-                              <w:lang w:eastAsia="es-CL"/>
-                            </w:rPr>
-                            <w:t xml:space="preserve"> </w:t>
-                          </w:r>
-                        </w:p>
-                        <w:p>
-                          <w:pPr>
-                            <w:pStyle w:val="PARRAFO"/>
-                            <w:numPr>
-                              <w:ilvl w:val="0"/>
-                              <w:numId w:val="15"/>
-                            </w:numPr>
-                            <w:rPr>
-                              <w:bCs/>
-                              <w:color w:val="404040" w:themeColor="text1" w:themeTint="BF"/>
-                              <w:lang w:eastAsia="es-CL"/>
-                            </w:rPr>
-                          </w:pPr>
-                          <w:r>
-                            <w:rPr>
-                              <w:bCs/>
-                              <w:color w:val="404040" w:themeColor="text1" w:themeTint="BF"/>
-                              <w:lang w:eastAsia="es-CL"/>
-                            </w:rPr>
-                            <w:t>José</w:t>
-                          </w:r>
-                          <w:r>
-                            <w:rPr>
-                              <w:bCs/>
-                              <w:color w:val="404040" w:themeColor="text1" w:themeTint="BF"/>
-                              <w:lang w:eastAsia="es-CL"/>
-                            </w:rPr>
-                            <w:t xml:space="preserve"> Miguel Astudillo Aguirre</w:t>
-                          </w:r>
-                          <w:r>
-                            <w:rPr>
-                              <w:bCs/>
-                              <w:color w:val="404040" w:themeColor="text1" w:themeTint="BF"/>
-                              <w:lang w:eastAsia="es-CL"/>
-                            </w:rPr>
-                            <w:t xml:space="preserve"> (Desarrollador)</w:t>
-                          </w:r>
-                        </w:p>
-                        <w:p>
-                          <w:pPr>
-                            <w:pStyle w:val="PARRAFO"/>
-                            <w:numPr>
-                              <w:ilvl w:val="0"/>
-                              <w:numId w:val="15"/>
-                            </w:numPr>
-                            <w:rPr>
-                              <w:bCs/>
-                              <w:color w:val="404040" w:themeColor="text1" w:themeTint="BF"/>
-                              <w:lang w:eastAsia="es-CL"/>
-                            </w:rPr>
-                          </w:pPr>
-                          <w:r>
-                            <w:rPr>
-                              <w:bCs/>
-                              <w:color w:val="404040" w:themeColor="text1" w:themeTint="BF"/>
-                              <w:lang w:val="es-CL" w:eastAsia="es-CL"/>
-                            </w:rPr>
-                            <w:t>Michele Andrea Barriga Carrasco</w:t>
-                          </w:r>
-                          <w:r>
-                            <w:rPr>
-                              <w:bCs/>
-                              <w:color w:val="404040" w:themeColor="text1" w:themeTint="BF"/>
-                              <w:lang w:val="es-CL" w:eastAsia="es-CL"/>
-                            </w:rPr>
-                            <w:t xml:space="preserve"> (Product Owner)</w:t>
-                          </w:r>
-                        </w:p>
-                        <w:p>
-                          <w:pPr>
-                            <w:pStyle w:val="PARRAFO"/>
-                            <w:numPr>
-                              <w:ilvl w:val="0"/>
-                              <w:numId w:val="15"/>
-                            </w:numPr>
-                            <w:rPr>
-                              <w:bCs/>
-                              <w:color w:val="404040" w:themeColor="text1" w:themeTint="BF"/>
-                              <w:lang w:eastAsia="es-CL"/>
-                            </w:rPr>
-                          </w:pPr>
-                          <w:r>
-                            <w:rPr>
-                              <w:bCs/>
-                              <w:color w:val="404040" w:themeColor="text1" w:themeTint="BF"/>
-                              <w:lang w:eastAsia="es-CL"/>
-                            </w:rPr>
-                            <w:t xml:space="preserve">Patricia </w:t>
-                          </w:r>
-                          <w:r>
-                            <w:rPr>
-                              <w:bCs/>
-                              <w:color w:val="404040" w:themeColor="text1" w:themeTint="BF"/>
-                              <w:lang w:eastAsia="es-CL"/>
-                            </w:rPr>
-                            <w:t xml:space="preserve">Catalina </w:t>
-                          </w:r>
-                          <w:r>
-                            <w:rPr>
-                              <w:bCs/>
-                              <w:color w:val="404040" w:themeColor="text1" w:themeTint="BF"/>
-                              <w:lang w:eastAsia="es-CL"/>
-                            </w:rPr>
-                            <w:t>Riveros</w:t>
-                          </w:r>
-                          <w:r>
-                            <w:rPr>
-                              <w:bCs/>
-                              <w:color w:val="404040" w:themeColor="text1" w:themeTint="BF"/>
-                              <w:lang w:eastAsia="es-CL"/>
-                            </w:rPr>
-                            <w:t xml:space="preserve"> Estay</w:t>
-                          </w:r>
-                          <w:r>
-                            <w:rPr>
-                              <w:bCs/>
-                              <w:color w:val="404040" w:themeColor="text1" w:themeTint="BF"/>
-                              <w:lang w:eastAsia="es-CL"/>
-                            </w:rPr>
-                            <w:t xml:space="preserve"> (Scrum Master)</w:t>
-                          </w:r>
-                        </w:p>
-                        <w:p>
-                          <w:pPr>
-                            <w:pStyle w:val="PARRAFO"/>
-                            <w:rPr>
-                              <w:b/>
-                              <w:color w:val="404040" w:themeColor="text1" w:themeTint="BF"/>
-                              <w:lang w:eastAsia="es-CL"/>
-                            </w:rPr>
-                          </w:pPr>
-                        </w:p>
-                        <w:p>
-                          <w:pPr>
-                            <w:tabs>
-                              <w:tab w:val="left" w:pos="355"/>
-                            </w:tabs>
-                            <w:spacing w:line="24" w:lineRule="atLeast"/>
-                            <w:jc w:val="center"/>
-                            <w:rPr>
-                              <w:rFonts w:cs="Arial"/>
-                              <w:b/>
-                              <w:color w:val="404040" w:themeColor="text1" w:themeTint="BF"/>
-                              <w:lang w:eastAsia="es-CL"/>
-                            </w:rPr>
-                          </w:pPr>
-                        </w:p>
-                        <w:p>
-                          <w:pPr>
-                            <w:pStyle w:val="Piedepgina"/>
-                            <w:rPr>
-                              <w:color w:val="404040" w:themeColor="text1" w:themeTint="BF"/>
-                            </w:rPr>
-                          </w:pPr>
-                        </w:p>
-                      </w:txbxContent>
-                    </v:textbox>
-                    <w10:wrap anchorx="margin"/>
-                  </v:shape>
-                </w:pict>
-              </mc:Fallback>
-            </mc:AlternateContent>
-          </w:r>
-          <w:r>
-            <w:rPr>
-              <w:b/>
-              <w:noProof/>
-              <w:color w:val="404040" w:themeColor="text1" w:themeTint="BF"/>
-              <w:sz w:val="28"/>
-              <w:lang w:val="en-US"/>
-            </w:rPr>
-            <mc:AlternateContent>
-              <mc:Choice Requires="wps">
-                <w:drawing>
-                  <wp:anchor distT="0" distB="0" distL="114300" distR="114300" simplePos="0" relativeHeight="251658240" behindDoc="0" locked="0" layoutInCell="1" allowOverlap="1" wp14:anchorId="2D03947E" wp14:editId="16929E08">
-                    <wp:simplePos x="0" y="0"/>
-                    <wp:positionH relativeFrom="margin">
-                      <wp:align>center</wp:align>
-                    </wp:positionH>
-                    <wp:positionV relativeFrom="paragraph">
-                      <wp:posOffset>1051232</wp:posOffset>
-                    </wp:positionV>
-                    <wp:extent cx="5129530" cy="1981200"/>
-                    <wp:effectExtent l="0" t="0" r="0" b="0"/>
-                    <wp:wrapNone/>
-                    <wp:docPr id="307" name="Cuadro de texto 2"/>
-                    <wp:cNvGraphicFramePr>
-                      <a:graphicFrameLocks xmlns:a="http://schemas.openxmlformats.org/drawingml/2006/main"/>
-                    </wp:cNvGraphicFramePr>
-                    <a:graphic xmlns:a="http://schemas.openxmlformats.org/drawingml/2006/main">
-                      <a:graphicData uri="http://schemas.microsoft.com/office/word/2010/wordprocessingShape">
-                        <wps:wsp>
-                          <wps:cNvSpPr txBox="1">
-                            <a:spLocks noChangeArrowheads="1"/>
-                          </wps:cNvSpPr>
-                          <wps:spPr bwMode="auto">
-                            <a:xfrm>
-                              <a:off x="0" y="0"/>
-                              <a:ext cx="5129530" cy="1981200"/>
-                            </a:xfrm>
-                            <a:prstGeom prst="rect">
-                              <a:avLst/>
-                            </a:prstGeom>
-                            <a:noFill/>
-                            <a:ln w="9525">
-                              <a:noFill/>
-                              <a:miter lim="800000"/>
-                              <a:headEnd/>
-                              <a:tailEnd/>
-                            </a:ln>
-                          </wps:spPr>
-                          <wps:txbx>
-                            <w:txbxContent>
-                              <w:p>
-                                <w:pPr>
-                                  <w:jc w:val="center"/>
-                                  <w:rPr>
-                                    <w:b/>
-                                    <w:color w:val="404040" w:themeColor="text1" w:themeTint="BF"/>
-                                    <w:sz w:val="44"/>
-                                    <w:szCs w:val="44"/>
-                                    <w14:textOutline w14:w="0" w14:cap="flat" w14:cmpd="sng" w14:algn="ctr">
-                                      <w14:noFill/>
-                                      <w14:prstDash w14:val="solid"/>
-                                      <w14:round/>
-                                    </w14:textOutline>
-                                  </w:rPr>
-                                </w:pPr>
-                                <w:r>
-                                  <w:rPr>
-                                    <w:b/>
-                                    <w:color w:val="404040" w:themeColor="text1" w:themeTint="BF"/>
-                                    <w:sz w:val="44"/>
-                                    <w:szCs w:val="44"/>
-                                    <w14:textOutline w14:w="0" w14:cap="flat" w14:cmpd="sng" w14:algn="ctr">
-                                      <w14:noFill/>
-                                      <w14:prstDash w14:val="solid"/>
-                                      <w14:round/>
-                                    </w14:textOutline>
-                                  </w:rPr>
-                                  <w:t>EVA03_SmartService_Veterinaria</w:t>
-                                </w:r>
-                              </w:p>
-                            </w:txbxContent>
-                          </wps:txbx>
-                          <wps:bodyPr rot="0" vert="horz" wrap="square" lIns="91440" tIns="45720" rIns="91440" bIns="45720" anchor="t" anchorCtr="0">
-                            <a:noAutofit/>
-                          </wps:bodyPr>
-                        </wps:wsp>
-                      </a:graphicData>
-                    </a:graphic>
-                    <wp14:sizeRelH relativeFrom="margin">
-                      <wp14:pctWidth>0</wp14:pctWidth>
-                    </wp14:sizeRelH>
-                    <wp14:sizeRelV relativeFrom="margin">
-                      <wp14:pctHeight>0</wp14:pctHeight>
-                    </wp14:sizeRelV>
-                  </wp:anchor>
-                </w:drawing>
-              </mc:Choice>
-              <mc:Fallback>
-                <w:pict>
-                  <v:shape w14:anchorId="2D03947E" id="_x0000_s1027" type="#_x0000_t202" style="position:absolute;margin-left:0;margin-top:82.75pt;width:403.9pt;height:156pt;z-index:251658240;visibility:visible;mso-wrap-style:square;mso-width-percent:0;mso-height-percent:0;mso-wrap-distance-left:9pt;mso-wrap-distance-top:0;mso-wrap-distance-right:9pt;mso-wrap-distance-bottom:0;mso-position-horizontal:center;mso-position-horizontal-relative:margin;mso-position-vertical:absolute;mso-position-vertical-relative:text;mso-width-percent:0;mso-height-percent:0;mso-width-relative:margin;mso-height-relative:margin;v-text-anchor:top" o:gfxdata="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" filled="f" stroked="f">
-                    <v:textbox>
-                      <w:txbxContent>
-                        <w:p>
-                          <w:pPr>
-                            <w:jc w:val="center"/>
-                            <w:rPr>
-                              <w:b/>
-                              <w:color w:val="404040" w:themeColor="text1" w:themeTint="BF"/>
-                              <w:sz w:val="44"/>
-                              <w:szCs w:val="44"/>
-                              <w14:textOutline w14:w="0" w14:cap="flat" w14:cmpd="sng" w14:algn="ctr">
-                                <w14:noFill/>
-                                <w14:prstDash w14:val="solid"/>
-                                <w14:round/>
-                              </w14:textOutline>
-                            </w:rPr>
-                          </w:pPr>
-                          <w:r>
-                            <w:rPr>
-                              <w:b/>
-                              <w:color w:val="404040" w:themeColor="text1" w:themeTint="BF"/>
-                              <w:sz w:val="44"/>
-                              <w:szCs w:val="44"/>
-                              <w14:textOutline w14:w="0" w14:cap="flat" w14:cmpd="sng" w14:algn="ctr">
-                                <w14:noFill/>
-                                <w14:prstDash w14:val="solid"/>
-                                <w14:round/>
-                              </w14:textOutline>
-                            </w:rPr>
-                            <w:t>EVA03_SmartService_Veterinaria</w:t>
-                          </w:r>
-                        </w:p>
-                      </w:txbxContent>
-                    </v:textbox>
-                    <w10:wrap anchorx="margin"/>
-                  </v:shape>
-                </w:pict>
-              </mc:Fallback>
-            </mc:AlternateContent>
-          </w:r>
-          <w:r>
-            <w:rPr>
-              <w:b/>
-              <w:bCs/>
-              <w:color w:val="404040" w:themeColor="text1" w:themeTint="BF"/>
-              <w:sz w:val="28"/>
-              <w:szCs w:val="28"/>
-            </w:rPr>
-            <w:br w:type="page"/>
-          </w:r>
-        </w:p>
-        <w:p>
-          <w:pPr>
-            <w:pStyle w:val="TDC1"/>
-            <w:tabs>
-              <w:tab w:val="clear" w:pos="10490"/>
-              <w:tab w:val="right" w:leader="dot" w:pos="10485"/>
-            </w:tabs>
-            <w:rPr>
-              <w:rStyle w:val="Hipervnculo"/>
-              <w:noProof/>
-              <w:lang w:eastAsia="ja-JP"/>
-            </w:rPr>
-          </w:pPr>
-          <w:r>
             <w:fldChar w:fldCharType="end"/>
           </w:r>
         </w:p>
       </w:sdtContent>
     </w:sdt>
-    <w:p/>
     <w:p>
       <w:pPr>
         <w:spacing w:after="160" w:line="259" w:lineRule="auto"/>
@@ -1639,13 +1678,14 @@
     </w:p>
     <w:p>
       <w:pPr>
-        <w:pStyle w:val="Ttulo10"/>
-      </w:pPr>
-      <w:bookmarkStart w:id="0" w:name="_Toc211422070"/>
+        <w:pStyle w:val="Heading1"/>
+      </w:pPr>
+      <w:bookmarkStart w:id="1" w:name="_Toc211423157"/>
       <w:r>
         <w:t>Introducción</w:t>
       </w:r>
       <w:bookmarkEnd w:id="0"/>
+      <w:bookmarkEnd w:id="1"/>
       <w:r>
         <w:t xml:space="preserve"> </w:t>
       </w:r>
@@ -1666,13 +1706,15 @@
     </w:p>
     <w:p>
       <w:pPr>
-        <w:pStyle w:val="Ttulo10"/>
-      </w:pPr>
-      <w:bookmarkStart w:id="1" w:name="_Toc211422071"/>
+        <w:pStyle w:val="Heading1"/>
+      </w:pPr>
+      <w:bookmarkStart w:id="2" w:name="_Toc211422071"/>
+      <w:bookmarkStart w:id="3" w:name="_Toc211423158"/>
       <w:r>
         <w:t>Descripción del problema</w:t>
       </w:r>
-      <w:bookmarkEnd w:id="1"/>
+      <w:bookmarkEnd w:id="2"/>
+      <w:bookmarkEnd w:id="3"/>
     </w:p>
     <w:p>
       <w:pPr>
@@ -1725,13 +1767,15 @@
     </w:p>
     <w:p>
       <w:pPr>
-        <w:pStyle w:val="Ttulo10"/>
-      </w:pPr>
-      <w:bookmarkStart w:id="2" w:name="_Toc211422072"/>
+        <w:pStyle w:val="Heading1"/>
+      </w:pPr>
+      <w:bookmarkStart w:id="4" w:name="_Toc211422072"/>
+      <w:bookmarkStart w:id="5" w:name="_Toc211423159"/>
       <w:r>
         <w:t>Objetivos</w:t>
       </w:r>
-      <w:bookmarkEnd w:id="2"/>
+      <w:bookmarkEnd w:id="4"/>
+      <w:bookmarkEnd w:id="5"/>
     </w:p>
     <w:p>
       <w:pPr>
@@ -1750,7 +1794,7 @@
     </w:p>
     <w:p>
       <w:pPr>
-        <w:pStyle w:val="Prrafodelista"/>
+        <w:pStyle w:val="ListParagraph"/>
         <w:numPr>
           <w:ilvl w:val="0"/>
           <w:numId w:val="28"/>
@@ -1770,7 +1814,7 @@
     </w:p>
     <w:p>
       <w:pPr>
-        <w:pStyle w:val="Prrafodelista"/>
+        <w:pStyle w:val="ListParagraph"/>
         <w:numPr>
           <w:ilvl w:val="0"/>
           <w:numId w:val="28"/>
@@ -1790,7 +1834,7 @@
     </w:p>
     <w:p>
       <w:pPr>
-        <w:pStyle w:val="Prrafodelista"/>
+        <w:pStyle w:val="ListParagraph"/>
         <w:numPr>
           <w:ilvl w:val="0"/>
           <w:numId w:val="28"/>
@@ -1810,7 +1854,7 @@
     </w:p>
     <w:p>
       <w:pPr>
-        <w:pStyle w:val="Prrafodelista"/>
+        <w:pStyle w:val="ListParagraph"/>
         <w:numPr>
           <w:ilvl w:val="0"/>
           <w:numId w:val="28"/>
@@ -1830,7 +1874,7 @@
     </w:p>
     <w:p>
       <w:pPr>
-        <w:pStyle w:val="Prrafodelista"/>
+        <w:pStyle w:val="ListParagraph"/>
         <w:numPr>
           <w:ilvl w:val="0"/>
           <w:numId w:val="28"/>
@@ -1850,7 +1894,7 @@
     </w:p>
     <w:p>
       <w:pPr>
-        <w:pStyle w:val="Prrafodelista"/>
+        <w:pStyle w:val="ListParagraph"/>
         <w:numPr>
           <w:ilvl w:val="0"/>
           <w:numId w:val="28"/>
@@ -1870,7 +1914,7 @@
     </w:p>
     <w:p>
       <w:pPr>
-        <w:pStyle w:val="Prrafodelista"/>
+        <w:pStyle w:val="ListParagraph"/>
         <w:numPr>
           <w:ilvl w:val="0"/>
           <w:numId w:val="28"/>
@@ -1890,17 +1934,19 @@
     </w:p>
     <w:p>
       <w:pPr>
-        <w:pStyle w:val="Ttulo10"/>
-      </w:pPr>
-      <w:bookmarkStart w:id="3" w:name="_Toc211422073"/>
+        <w:pStyle w:val="Heading1"/>
+      </w:pPr>
+      <w:bookmarkStart w:id="6" w:name="_Toc211422073"/>
+      <w:bookmarkStart w:id="7" w:name="_Toc211423160"/>
       <w:r>
         <w:t>Metodología y Evidencias</w:t>
       </w:r>
-      <w:bookmarkEnd w:id="3"/>
-    </w:p>
-    <w:p>
-      <w:pPr>
-        <w:pStyle w:val="Ttulo2"/>
+      <w:bookmarkEnd w:id="6"/>
+      <w:bookmarkEnd w:id="7"/>
+    </w:p>
+    <w:p>
+      <w:pPr>
+        <w:pStyle w:val="Heading2"/>
         <w:rPr>
           <w:rFonts w:asciiTheme="majorHAnsi" w:eastAsiaTheme="majorEastAsia" w:hAnsiTheme="majorHAnsi" w:cstheme="majorBidi"/>
           <w:b w:val="0"/>
@@ -1911,7 +1957,8 @@
           <w:lang w:val="es-CL"/>
         </w:rPr>
       </w:pPr>
-      <w:bookmarkStart w:id="4" w:name="_Toc211422074"/>
+      <w:bookmarkStart w:id="8" w:name="_Toc211422074"/>
+      <w:bookmarkStart w:id="9" w:name="_Toc211423161"/>
       <w:r>
         <w:rPr>
           <w:rFonts w:asciiTheme="majorHAnsi" w:eastAsiaTheme="majorEastAsia" w:hAnsiTheme="majorHAnsi" w:cstheme="majorBidi"/>
@@ -1924,7 +1971,8 @@
         </w:rPr>
         <w:t>Metodología</w:t>
       </w:r>
-      <w:bookmarkEnd w:id="4"/>
+      <w:bookmarkEnd w:id="8"/>
+      <w:bookmarkEnd w:id="9"/>
     </w:p>
     <w:p>
       <w:pPr>
@@ -2000,7 +2048,7 @@
     </w:p>
     <w:p>
       <w:pPr>
-        <w:pStyle w:val="Prrafodelista"/>
+        <w:pStyle w:val="ListParagraph"/>
         <w:numPr>
           <w:ilvl w:val="0"/>
           <w:numId w:val="19"/>
@@ -2029,7 +2077,7 @@
     </w:p>
     <w:p>
       <w:pPr>
-        <w:pStyle w:val="Prrafodelista"/>
+        <w:pStyle w:val="ListParagraph"/>
         <w:numPr>
           <w:ilvl w:val="0"/>
           <w:numId w:val="19"/>
@@ -2058,7 +2106,7 @@
     </w:p>
     <w:p>
       <w:pPr>
-        <w:pStyle w:val="Prrafodelista"/>
+        <w:pStyle w:val="ListParagraph"/>
         <w:numPr>
           <w:ilvl w:val="0"/>
           <w:numId w:val="19"/>
@@ -2087,7 +2135,7 @@
     </w:p>
     <w:p>
       <w:pPr>
-        <w:pStyle w:val="Ttulo2"/>
+        <w:pStyle w:val="Heading2"/>
         <w:rPr>
           <w:rFonts w:asciiTheme="majorHAnsi" w:eastAsiaTheme="majorEastAsia" w:hAnsiTheme="majorHAnsi" w:cstheme="majorBidi"/>
           <w:b w:val="0"/>
@@ -2098,7 +2146,8 @@
           <w:lang w:val="es-CL"/>
         </w:rPr>
       </w:pPr>
-      <w:bookmarkStart w:id="5" w:name="_Toc211422075"/>
+      <w:bookmarkStart w:id="10" w:name="_Toc211422075"/>
+      <w:bookmarkStart w:id="11" w:name="_Toc211423162"/>
       <w:r>
         <w:rPr>
           <w:rFonts w:asciiTheme="majorHAnsi" w:eastAsiaTheme="majorEastAsia" w:hAnsiTheme="majorHAnsi" w:cstheme="majorBidi"/>
@@ -2111,7 +2160,8 @@
         </w:rPr>
         <w:t>Sprints</w:t>
       </w:r>
-      <w:bookmarkEnd w:id="5"/>
+      <w:bookmarkEnd w:id="10"/>
+      <w:bookmarkEnd w:id="11"/>
     </w:p>
     <w:p>
       <w:pPr>
@@ -2294,7 +2344,7 @@
     </w:p>
     <w:p>
       <w:pPr>
-        <w:pStyle w:val="Prrafodelista"/>
+        <w:pStyle w:val="ListParagraph"/>
         <w:numPr>
           <w:ilvl w:val="0"/>
           <w:numId w:val="10"/>
@@ -2315,7 +2365,7 @@
     </w:p>
     <w:p>
       <w:pPr>
-        <w:pStyle w:val="Prrafodelista"/>
+        <w:pStyle w:val="ListParagraph"/>
         <w:numPr>
           <w:ilvl w:val="0"/>
           <w:numId w:val="10"/>
@@ -2335,7 +2385,7 @@
     </w:p>
     <w:p>
       <w:pPr>
-        <w:pStyle w:val="Prrafodelista"/>
+        <w:pStyle w:val="ListParagraph"/>
         <w:numPr>
           <w:ilvl w:val="0"/>
           <w:numId w:val="10"/>
@@ -2362,7 +2412,7 @@
     </w:p>
     <w:p>
       <w:pPr>
-        <w:pStyle w:val="Prrafodelista"/>
+        <w:pStyle w:val="ListParagraph"/>
         <w:numPr>
           <w:ilvl w:val="0"/>
           <w:numId w:val="10"/>
@@ -2382,7 +2432,7 @@
     </w:p>
     <w:p>
       <w:pPr>
-        <w:pStyle w:val="Prrafodelista"/>
+        <w:pStyle w:val="ListParagraph"/>
         <w:rPr>
           <w:rFonts w:ascii="Calibri" w:eastAsia="Calibri" w:hAnsi="Calibri" w:cs="Calibri"/>
           <w:color w:val="auto"/>
@@ -2465,7 +2515,7 @@
     </w:p>
     <w:p>
       <w:pPr>
-        <w:pStyle w:val="Prrafodelista"/>
+        <w:pStyle w:val="ListParagraph"/>
         <w:numPr>
           <w:ilvl w:val="0"/>
           <w:numId w:val="9"/>
@@ -2487,7 +2537,7 @@
     </w:p>
     <w:p>
       <w:pPr>
-        <w:pStyle w:val="Prrafodelista"/>
+        <w:pStyle w:val="ListParagraph"/>
         <w:numPr>
           <w:ilvl w:val="0"/>
           <w:numId w:val="9"/>
@@ -2509,7 +2559,7 @@
     </w:p>
     <w:p>
       <w:pPr>
-        <w:pStyle w:val="Prrafodelista"/>
+        <w:pStyle w:val="ListParagraph"/>
         <w:numPr>
           <w:ilvl w:val="0"/>
           <w:numId w:val="9"/>
@@ -2531,7 +2581,7 @@
     </w:p>
     <w:p>
       <w:pPr>
-        <w:pStyle w:val="Prrafodelista"/>
+        <w:pStyle w:val="ListParagraph"/>
         <w:numPr>
           <w:ilvl w:val="0"/>
           <w:numId w:val="9"/>
@@ -2551,7 +2601,7 @@
     </w:p>
     <w:p>
       <w:pPr>
-        <w:pStyle w:val="Prrafodelista"/>
+        <w:pStyle w:val="ListParagraph"/>
         <w:numPr>
           <w:ilvl w:val="0"/>
           <w:numId w:val="9"/>
@@ -2571,7 +2621,7 @@
     </w:p>
     <w:p>
       <w:pPr>
-        <w:pStyle w:val="Prrafodelista"/>
+        <w:pStyle w:val="ListParagraph"/>
         <w:rPr>
           <w:rFonts w:ascii="Calibri" w:eastAsia="Calibri" w:hAnsi="Calibri" w:cs="Calibri"/>
           <w:color w:val="auto"/>
@@ -2644,7 +2694,7 @@
     </w:p>
     <w:p>
       <w:pPr>
-        <w:pStyle w:val="Prrafodelista"/>
+        <w:pStyle w:val="ListParagraph"/>
         <w:numPr>
           <w:ilvl w:val="0"/>
           <w:numId w:val="24"/>
@@ -2665,7 +2715,7 @@
     </w:p>
     <w:p>
       <w:pPr>
-        <w:pStyle w:val="Prrafodelista"/>
+        <w:pStyle w:val="ListParagraph"/>
         <w:numPr>
           <w:ilvl w:val="0"/>
           <w:numId w:val="24"/>
@@ -2686,7 +2736,7 @@
     </w:p>
     <w:p>
       <w:pPr>
-        <w:pStyle w:val="Prrafodelista"/>
+        <w:pStyle w:val="ListParagraph"/>
         <w:numPr>
           <w:ilvl w:val="0"/>
           <w:numId w:val="24"/>
@@ -2707,7 +2757,7 @@
     </w:p>
     <w:p>
       <w:pPr>
-        <w:pStyle w:val="Prrafodelista"/>
+        <w:pStyle w:val="ListParagraph"/>
         <w:numPr>
           <w:ilvl w:val="0"/>
           <w:numId w:val="24"/>
@@ -2728,7 +2778,7 @@
     </w:p>
     <w:p>
       <w:pPr>
-        <w:pStyle w:val="Prrafodelista"/>
+        <w:pStyle w:val="ListParagraph"/>
         <w:rPr>
           <w:rFonts w:ascii="Calibri" w:eastAsia="Calibri" w:hAnsi="Calibri" w:cs="Calibri"/>
           <w:color w:val="auto"/>
@@ -2804,7 +2854,7 @@
     </w:p>
     <w:p>
       <w:pPr>
-        <w:pStyle w:val="Prrafodelista"/>
+        <w:pStyle w:val="ListParagraph"/>
         <w:numPr>
           <w:ilvl w:val="0"/>
           <w:numId w:val="23"/>
@@ -2842,7 +2892,7 @@
     </w:p>
     <w:p>
       <w:pPr>
-        <w:pStyle w:val="Prrafodelista"/>
+        <w:pStyle w:val="ListParagraph"/>
         <w:numPr>
           <w:ilvl w:val="0"/>
           <w:numId w:val="23"/>
@@ -2880,7 +2930,7 @@
     </w:p>
     <w:p>
       <w:pPr>
-        <w:pStyle w:val="Prrafodelista"/>
+        <w:pStyle w:val="ListParagraph"/>
         <w:numPr>
           <w:ilvl w:val="0"/>
           <w:numId w:val="23"/>
@@ -2902,7 +2952,7 @@
     </w:p>
     <w:p>
       <w:pPr>
-        <w:pStyle w:val="Prrafodelista"/>
+        <w:pStyle w:val="ListParagraph"/>
         <w:numPr>
           <w:ilvl w:val="0"/>
           <w:numId w:val="23"/>
@@ -2922,7 +2972,7 @@
     </w:p>
     <w:p>
       <w:pPr>
-        <w:pStyle w:val="Prrafodelista"/>
+        <w:pStyle w:val="ListParagraph"/>
         <w:numPr>
           <w:ilvl w:val="0"/>
           <w:numId w:val="23"/>
@@ -2942,7 +2992,7 @@
     </w:p>
     <w:p>
       <w:pPr>
-        <w:pStyle w:val="Prrafodelista"/>
+        <w:pStyle w:val="ListParagraph"/>
         <w:rPr>
           <w:rFonts w:ascii="Calibri" w:eastAsia="Calibri" w:hAnsi="Calibri" w:cs="Calibri"/>
           <w:color w:val="auto"/>
@@ -3031,7 +3081,7 @@
     </w:p>
     <w:p>
       <w:pPr>
-        <w:pStyle w:val="Prrafodelista"/>
+        <w:pStyle w:val="ListParagraph"/>
         <w:numPr>
           <w:ilvl w:val="0"/>
           <w:numId w:val="21"/>
@@ -3053,7 +3103,7 @@
     </w:p>
     <w:p>
       <w:pPr>
-        <w:pStyle w:val="Prrafodelista"/>
+        <w:pStyle w:val="ListParagraph"/>
         <w:numPr>
           <w:ilvl w:val="0"/>
           <w:numId w:val="21"/>
@@ -3075,7 +3125,7 @@
     </w:p>
     <w:p>
       <w:pPr>
-        <w:pStyle w:val="Prrafodelista"/>
+        <w:pStyle w:val="ListParagraph"/>
         <w:numPr>
           <w:ilvl w:val="0"/>
           <w:numId w:val="21"/>
@@ -3097,7 +3147,7 @@
     </w:p>
     <w:p>
       <w:pPr>
-        <w:pStyle w:val="Prrafodelista"/>
+        <w:pStyle w:val="ListParagraph"/>
         <w:numPr>
           <w:ilvl w:val="0"/>
           <w:numId w:val="21"/>
@@ -3119,7 +3169,7 @@
     </w:p>
     <w:p>
       <w:pPr>
-        <w:pStyle w:val="Prrafodelista"/>
+        <w:pStyle w:val="ListParagraph"/>
         <w:numPr>
           <w:ilvl w:val="0"/>
           <w:numId w:val="21"/>
@@ -3141,7 +3191,7 @@
     </w:p>
     <w:p>
       <w:pPr>
-        <w:pStyle w:val="Prrafodelista"/>
+        <w:pStyle w:val="ListParagraph"/>
         <w:rPr>
           <w:rFonts w:ascii="Calibri" w:eastAsia="Calibri" w:hAnsi="Calibri" w:cs="Calibri"/>
           <w:color w:val="auto"/>
@@ -3157,7 +3207,7 @@
           <w:bCs/>
         </w:rPr>
       </w:pPr>
-      <w:bookmarkStart w:id="6" w:name="_Hlk211420893"/>
+      <w:bookmarkStart w:id="12" w:name="_Hlk211420893"/>
       <w:r>
         <w:rPr>
           <w:rFonts w:ascii="Calibri" w:eastAsia="Calibri" w:hAnsi="Calibri" w:cs="Calibri"/>
@@ -3212,7 +3262,7 @@
         <w:t>Finalizar informe técnico y proyecto funcional para ser entregado.</w:t>
       </w:r>
     </w:p>
-    <w:bookmarkEnd w:id="6"/>
+    <w:bookmarkEnd w:id="12"/>
     <w:p>
       <w:pPr>
         <w:rPr>
@@ -3228,7 +3278,7 @@
     </w:p>
     <w:p>
       <w:pPr>
-        <w:pStyle w:val="Prrafodelista"/>
+        <w:pStyle w:val="ListParagraph"/>
         <w:numPr>
           <w:ilvl w:val="0"/>
           <w:numId w:val="20"/>
@@ -3250,7 +3300,7 @@
     </w:p>
     <w:p>
       <w:pPr>
-        <w:pStyle w:val="Prrafodelista"/>
+        <w:pStyle w:val="ListParagraph"/>
         <w:numPr>
           <w:ilvl w:val="0"/>
           <w:numId w:val="20"/>
@@ -3272,7 +3322,7 @@
     </w:p>
     <w:p>
       <w:pPr>
-        <w:pStyle w:val="Prrafodelista"/>
+        <w:pStyle w:val="ListParagraph"/>
         <w:numPr>
           <w:ilvl w:val="0"/>
           <w:numId w:val="20"/>
@@ -3293,7 +3343,7 @@
     </w:p>
     <w:p>
       <w:pPr>
-        <w:pStyle w:val="Ttulo2"/>
+        <w:pStyle w:val="Heading2"/>
         <w:rPr>
           <w:rFonts w:asciiTheme="majorHAnsi" w:eastAsiaTheme="majorEastAsia" w:hAnsiTheme="majorHAnsi" w:cstheme="majorBidi"/>
           <w:b w:val="0"/>
@@ -3304,7 +3354,8 @@
           <w:lang w:val="es-CL"/>
         </w:rPr>
       </w:pPr>
-      <w:bookmarkStart w:id="7" w:name="_Toc211422076"/>
+      <w:bookmarkStart w:id="13" w:name="_Toc211422076"/>
+      <w:bookmarkStart w:id="14" w:name="_Toc211423163"/>
       <w:r>
         <w:rPr>
           <w:rFonts w:asciiTheme="majorHAnsi" w:eastAsiaTheme="majorEastAsia" w:hAnsiTheme="majorHAnsi" w:cstheme="majorBidi"/>
@@ -3329,7 +3380,8 @@
         </w:rPr>
         <w:t>idencias</w:t>
       </w:r>
-      <w:bookmarkEnd w:id="7"/>
+      <w:bookmarkEnd w:id="13"/>
+      <w:bookmarkEnd w:id="14"/>
     </w:p>
     <w:p>
       <w:pPr>
@@ -3440,7 +3492,7 @@
     </w:p>
     <w:p>
       <w:pPr>
-        <w:pStyle w:val="Prrafodelista"/>
+        <w:pStyle w:val="ListParagraph"/>
         <w:numPr>
           <w:ilvl w:val="0"/>
           <w:numId w:val="20"/>
@@ -3460,7 +3512,7 @@
     </w:p>
     <w:p>
       <w:pPr>
-        <w:pStyle w:val="Prrafodelista"/>
+        <w:pStyle w:val="ListParagraph"/>
         <w:numPr>
           <w:ilvl w:val="0"/>
           <w:numId w:val="20"/>
@@ -3480,7 +3532,7 @@
     </w:p>
     <w:p>
       <w:pPr>
-        <w:pStyle w:val="Prrafodelista"/>
+        <w:pStyle w:val="ListParagraph"/>
         <w:numPr>
           <w:ilvl w:val="0"/>
           <w:numId w:val="20"/>
@@ -3500,7 +3552,7 @@
     </w:p>
     <w:p>
       <w:pPr>
-        <w:pStyle w:val="Prrafodelista"/>
+        <w:pStyle w:val="ListParagraph"/>
         <w:rPr>
           <w:rFonts w:ascii="Calibri" w:eastAsia="Calibri" w:hAnsi="Calibri" w:cs="Calibri"/>
           <w:color w:val="auto"/>
@@ -3535,7 +3587,7 @@
       <w:hyperlink r:id="rId11" w:tgtFrame="_blank" w:tooltip="https://github.com/Anyaspycat/EVA03_SmartService_Veterinaria/tree/main" w:history="1">
         <w:r>
           <w:rPr>
-            <w:rStyle w:val="Hipervnculo"/>
+            <w:rStyle w:val="Hyperlink"/>
             <w:rFonts w:ascii="Calibri" w:eastAsia="Calibri" w:hAnsi="Calibri" w:cs="Calibri"/>
             <w:b/>
             <w:bCs/>
@@ -3621,7 +3673,7 @@
       <w:hyperlink r:id="rId13">
         <w:r>
           <w:rPr>
-            <w:rStyle w:val="Hipervnculo"/>
+            <w:rStyle w:val="Hyperlink"/>
             <w:rFonts w:ascii="Calibri" w:eastAsia="Calibri" w:hAnsi="Calibri" w:cs="Calibri"/>
             <w:b/>
             <w:bCs/>
@@ -4070,7 +4122,7 @@
     </w:p>
     <w:p>
       <w:pPr>
-        <w:pStyle w:val="Prrafodelista"/>
+        <w:pStyle w:val="ListParagraph"/>
         <w:numPr>
           <w:ilvl w:val="0"/>
           <w:numId w:val="25"/>
@@ -4088,7 +4140,7 @@
     </w:p>
     <w:p>
       <w:pPr>
-        <w:pStyle w:val="Prrafodelista"/>
+        <w:pStyle w:val="ListParagraph"/>
         <w:numPr>
           <w:ilvl w:val="0"/>
           <w:numId w:val="25"/>
@@ -4106,7 +4158,7 @@
     </w:p>
     <w:p>
       <w:pPr>
-        <w:pStyle w:val="Prrafodelista"/>
+        <w:pStyle w:val="ListParagraph"/>
         <w:numPr>
           <w:ilvl w:val="0"/>
           <w:numId w:val="25"/>
@@ -4202,7 +4254,7 @@
     </w:p>
     <w:p>
       <w:pPr>
-        <w:pStyle w:val="Prrafodelista"/>
+        <w:pStyle w:val="ListParagraph"/>
         <w:numPr>
           <w:ilvl w:val="0"/>
           <w:numId w:val="25"/>
@@ -4226,7 +4278,7 @@
     </w:p>
     <w:p>
       <w:pPr>
-        <w:pStyle w:val="Prrafodelista"/>
+        <w:pStyle w:val="ListParagraph"/>
         <w:numPr>
           <w:ilvl w:val="0"/>
           <w:numId w:val="25"/>
@@ -4244,7 +4296,7 @@
     </w:p>
     <w:p>
       <w:pPr>
-        <w:pStyle w:val="Prrafodelista"/>
+        <w:pStyle w:val="ListParagraph"/>
         <w:numPr>
           <w:ilvl w:val="0"/>
           <w:numId w:val="25"/>
@@ -4298,7 +4350,7 @@
     </w:p>
     <w:p>
       <w:pPr>
-        <w:pStyle w:val="Prrafodelista"/>
+        <w:pStyle w:val="ListParagraph"/>
         <w:numPr>
           <w:ilvl w:val="0"/>
           <w:numId w:val="25"/>
@@ -4322,7 +4374,7 @@
     </w:p>
     <w:p>
       <w:pPr>
-        <w:pStyle w:val="Prrafodelista"/>
+        <w:pStyle w:val="ListParagraph"/>
         <w:rPr>
           <w:rFonts w:ascii="Calibri" w:eastAsia="Calibri" w:hAnsi="Calibri" w:cs="Calibri"/>
         </w:rPr>
@@ -4364,7 +4416,7 @@
     </w:p>
     <w:p>
       <w:pPr>
-        <w:pStyle w:val="Prrafodelista"/>
+        <w:pStyle w:val="ListParagraph"/>
         <w:numPr>
           <w:ilvl w:val="0"/>
           <w:numId w:val="26"/>
@@ -4410,7 +4462,7 @@
     </w:p>
     <w:p>
       <w:pPr>
-        <w:pStyle w:val="Prrafodelista"/>
+        <w:pStyle w:val="ListParagraph"/>
         <w:numPr>
           <w:ilvl w:val="1"/>
           <w:numId w:val="26"/>
@@ -4428,7 +4480,7 @@
     </w:p>
     <w:p>
       <w:pPr>
-        <w:pStyle w:val="Prrafodelista"/>
+        <w:pStyle w:val="ListParagraph"/>
         <w:numPr>
           <w:ilvl w:val="1"/>
           <w:numId w:val="26"/>
@@ -4452,7 +4504,7 @@
     </w:p>
     <w:p>
       <w:pPr>
-        <w:pStyle w:val="Prrafodelista"/>
+        <w:pStyle w:val="ListParagraph"/>
         <w:numPr>
           <w:ilvl w:val="1"/>
           <w:numId w:val="26"/>
@@ -4476,7 +4528,7 @@
     </w:p>
     <w:p>
       <w:pPr>
-        <w:pStyle w:val="Prrafodelista"/>
+        <w:pStyle w:val="ListParagraph"/>
         <w:numPr>
           <w:ilvl w:val="1"/>
           <w:numId w:val="26"/>
@@ -4500,7 +4552,7 @@
     </w:p>
     <w:p>
       <w:pPr>
-        <w:pStyle w:val="Prrafodelista"/>
+        <w:pStyle w:val="ListParagraph"/>
         <w:numPr>
           <w:ilvl w:val="1"/>
           <w:numId w:val="26"/>
@@ -4530,7 +4582,7 @@
     </w:p>
     <w:p>
       <w:pPr>
-        <w:pStyle w:val="Prrafodelista"/>
+        <w:pStyle w:val="ListParagraph"/>
         <w:numPr>
           <w:ilvl w:val="1"/>
           <w:numId w:val="26"/>
@@ -4554,7 +4606,7 @@
     </w:p>
     <w:p>
       <w:pPr>
-        <w:pStyle w:val="Prrafodelista"/>
+        <w:pStyle w:val="ListParagraph"/>
         <w:numPr>
           <w:ilvl w:val="1"/>
           <w:numId w:val="26"/>
@@ -4578,7 +4630,7 @@
     </w:p>
     <w:p>
       <w:pPr>
-        <w:pStyle w:val="Prrafodelista"/>
+        <w:pStyle w:val="ListParagraph"/>
         <w:ind w:left="1440"/>
         <w:rPr>
           <w:rFonts w:ascii="Calibri" w:eastAsia="Calibri" w:hAnsi="Calibri" w:cs="Calibri"/>
@@ -4589,7 +4641,7 @@
     </w:p>
     <w:p>
       <w:pPr>
-        <w:pStyle w:val="Prrafodelista"/>
+        <w:pStyle w:val="ListParagraph"/>
         <w:numPr>
           <w:ilvl w:val="0"/>
           <w:numId w:val="26"/>
@@ -4627,7 +4679,7 @@
     </w:p>
     <w:p>
       <w:pPr>
-        <w:pStyle w:val="Prrafodelista"/>
+        <w:pStyle w:val="ListParagraph"/>
         <w:numPr>
           <w:ilvl w:val="1"/>
           <w:numId w:val="26"/>
@@ -4651,7 +4703,7 @@
     </w:p>
     <w:p>
       <w:pPr>
-        <w:pStyle w:val="Prrafodelista"/>
+        <w:pStyle w:val="ListParagraph"/>
         <w:numPr>
           <w:ilvl w:val="1"/>
           <w:numId w:val="26"/>
@@ -4675,7 +4727,7 @@
     </w:p>
     <w:p>
       <w:pPr>
-        <w:pStyle w:val="Prrafodelista"/>
+        <w:pStyle w:val="ListParagraph"/>
         <w:numPr>
           <w:ilvl w:val="1"/>
           <w:numId w:val="26"/>
@@ -4699,7 +4751,7 @@
     </w:p>
     <w:p>
       <w:pPr>
-        <w:pStyle w:val="Prrafodelista"/>
+        <w:pStyle w:val="ListParagraph"/>
         <w:numPr>
           <w:ilvl w:val="1"/>
           <w:numId w:val="26"/>
@@ -4723,7 +4775,7 @@
     </w:p>
     <w:p>
       <w:pPr>
-        <w:pStyle w:val="Prrafodelista"/>
+        <w:pStyle w:val="ListParagraph"/>
         <w:ind w:left="1440"/>
         <w:rPr>
           <w:rFonts w:ascii="Calibri" w:eastAsia="Calibri" w:hAnsi="Calibri" w:cs="Calibri"/>
@@ -4732,7 +4784,7 @@
     </w:p>
     <w:p>
       <w:pPr>
-        <w:pStyle w:val="Prrafodelista"/>
+        <w:pStyle w:val="ListParagraph"/>
         <w:numPr>
           <w:ilvl w:val="0"/>
           <w:numId w:val="26"/>
@@ -4754,7 +4806,7 @@
     </w:p>
     <w:p>
       <w:pPr>
-        <w:pStyle w:val="Prrafodelista"/>
+        <w:pStyle w:val="ListParagraph"/>
         <w:numPr>
           <w:ilvl w:val="1"/>
           <w:numId w:val="26"/>
@@ -4778,7 +4830,7 @@
     </w:p>
     <w:p>
       <w:pPr>
-        <w:pStyle w:val="Prrafodelista"/>
+        <w:pStyle w:val="ListParagraph"/>
         <w:numPr>
           <w:ilvl w:val="1"/>
           <w:numId w:val="26"/>
@@ -4802,7 +4854,7 @@
     </w:p>
     <w:p>
       <w:pPr>
-        <w:pStyle w:val="Prrafodelista"/>
+        <w:pStyle w:val="ListParagraph"/>
         <w:numPr>
           <w:ilvl w:val="1"/>
           <w:numId w:val="26"/>
@@ -4826,7 +4878,7 @@
     </w:p>
     <w:p>
       <w:pPr>
-        <w:pStyle w:val="Prrafodelista"/>
+        <w:pStyle w:val="ListParagraph"/>
         <w:numPr>
           <w:ilvl w:val="1"/>
           <w:numId w:val="26"/>
@@ -4850,7 +4902,7 @@
     </w:p>
     <w:p>
       <w:pPr>
-        <w:pStyle w:val="Prrafodelista"/>
+        <w:pStyle w:val="ListParagraph"/>
         <w:numPr>
           <w:ilvl w:val="1"/>
           <w:numId w:val="26"/>
@@ -4874,7 +4926,7 @@
     </w:p>
     <w:p>
       <w:pPr>
-        <w:pStyle w:val="Prrafodelista"/>
+        <w:pStyle w:val="ListParagraph"/>
         <w:numPr>
           <w:ilvl w:val="1"/>
           <w:numId w:val="26"/>
@@ -4898,7 +4950,7 @@
     </w:p>
     <w:p>
       <w:pPr>
-        <w:pStyle w:val="Prrafodelista"/>
+        <w:pStyle w:val="ListParagraph"/>
         <w:numPr>
           <w:ilvl w:val="1"/>
           <w:numId w:val="26"/>
@@ -4922,7 +4974,7 @@
     </w:p>
     <w:p>
       <w:pPr>
-        <w:pStyle w:val="Prrafodelista"/>
+        <w:pStyle w:val="ListParagraph"/>
         <w:ind w:left="1440"/>
         <w:rPr>
           <w:rFonts w:ascii="Calibri" w:eastAsia="Calibri" w:hAnsi="Calibri" w:cs="Calibri"/>
@@ -4933,7 +4985,7 @@
     </w:p>
     <w:p>
       <w:pPr>
-        <w:pStyle w:val="Prrafodelista"/>
+        <w:pStyle w:val="ListParagraph"/>
         <w:numPr>
           <w:ilvl w:val="0"/>
           <w:numId w:val="26"/>
@@ -4971,7 +5023,7 @@
     </w:p>
     <w:p>
       <w:pPr>
-        <w:pStyle w:val="Prrafodelista"/>
+        <w:pStyle w:val="ListParagraph"/>
         <w:numPr>
           <w:ilvl w:val="1"/>
           <w:numId w:val="26"/>
@@ -4995,7 +5047,7 @@
     </w:p>
     <w:p>
       <w:pPr>
-        <w:pStyle w:val="Prrafodelista"/>
+        <w:pStyle w:val="ListParagraph"/>
         <w:numPr>
           <w:ilvl w:val="1"/>
           <w:numId w:val="26"/>
@@ -5019,7 +5071,7 @@
     </w:p>
     <w:p>
       <w:pPr>
-        <w:pStyle w:val="Prrafodelista"/>
+        <w:pStyle w:val="ListParagraph"/>
         <w:numPr>
           <w:ilvl w:val="1"/>
           <w:numId w:val="26"/>
@@ -5043,7 +5095,7 @@
     </w:p>
     <w:p>
       <w:pPr>
-        <w:pStyle w:val="Prrafodelista"/>
+        <w:pStyle w:val="ListParagraph"/>
         <w:ind w:left="1440"/>
         <w:rPr>
           <w:rFonts w:ascii="Calibri" w:eastAsia="Calibri" w:hAnsi="Calibri" w:cs="Calibri"/>
@@ -5069,7 +5121,7 @@
     </w:p>
     <w:p>
       <w:pPr>
-        <w:pStyle w:val="Prrafodelista"/>
+        <w:pStyle w:val="ListParagraph"/>
         <w:numPr>
           <w:ilvl w:val="0"/>
           <w:numId w:val="27"/>
@@ -5093,7 +5145,7 @@
     </w:p>
     <w:p>
       <w:pPr>
-        <w:pStyle w:val="Prrafodelista"/>
+        <w:pStyle w:val="ListParagraph"/>
         <w:numPr>
           <w:ilvl w:val="0"/>
           <w:numId w:val="27"/>
@@ -5117,7 +5169,7 @@
     </w:p>
     <w:p>
       <w:pPr>
-        <w:pStyle w:val="Prrafodelista"/>
+        <w:pStyle w:val="ListParagraph"/>
         <w:rPr>
           <w:rFonts w:ascii="Calibri" w:eastAsia="Calibri" w:hAnsi="Calibri" w:cs="Calibri"/>
         </w:rPr>
@@ -5223,7 +5275,7 @@
     </w:p>
     <w:p>
       <w:pPr>
-        <w:pStyle w:val="Prrafodelista"/>
+        <w:pStyle w:val="ListParagraph"/>
         <w:rPr>
           <w:rFonts w:ascii="Calibri" w:eastAsia="Calibri" w:hAnsi="Calibri" w:cs="Calibri"/>
         </w:rPr>
@@ -5314,13 +5366,15 @@
     </w:p>
     <w:p>
       <w:pPr>
-        <w:pStyle w:val="Ttulo10"/>
-      </w:pPr>
-      <w:bookmarkStart w:id="8" w:name="_Toc211422077"/>
+        <w:pStyle w:val="Heading1"/>
+      </w:pPr>
+      <w:bookmarkStart w:id="15" w:name="_Toc211422077"/>
+      <w:bookmarkStart w:id="16" w:name="_Toc211423164"/>
       <w:r>
         <w:t>Diagramas UML</w:t>
       </w:r>
-      <w:bookmarkEnd w:id="8"/>
+      <w:bookmarkEnd w:id="15"/>
+      <w:bookmarkEnd w:id="16"/>
     </w:p>
     <w:p>
       <w:pPr>
@@ -5989,13 +6043,15 @@
     </w:p>
     <w:p>
       <w:pPr>
-        <w:pStyle w:val="Ttulo10"/>
-      </w:pPr>
-      <w:bookmarkStart w:id="9" w:name="_Toc211422078"/>
+        <w:pStyle w:val="Heading1"/>
+      </w:pPr>
+      <w:bookmarkStart w:id="17" w:name="_Toc211422078"/>
+      <w:bookmarkStart w:id="18" w:name="_Toc211423165"/>
       <w:r>
         <w:t>Diseño y estructura del sistema</w:t>
       </w:r>
-      <w:bookmarkEnd w:id="9"/>
+      <w:bookmarkEnd w:id="17"/>
+      <w:bookmarkEnd w:id="18"/>
     </w:p>
     <w:p>
       <w:pPr>
@@ -6044,7 +6100,7 @@
     </w:p>
     <w:p>
       <w:pPr>
-        <w:pStyle w:val="Prrafodelista"/>
+        <w:pStyle w:val="ListParagraph"/>
         <w:numPr>
           <w:ilvl w:val="0"/>
           <w:numId w:val="7"/>
@@ -6071,7 +6127,7 @@
     </w:p>
     <w:p>
       <w:pPr>
-        <w:pStyle w:val="Prrafodelista"/>
+        <w:pStyle w:val="ListParagraph"/>
         <w:numPr>
           <w:ilvl w:val="0"/>
           <w:numId w:val="7"/>
@@ -6098,7 +6154,7 @@
     </w:p>
     <w:p>
       <w:pPr>
-        <w:pStyle w:val="Prrafodelista"/>
+        <w:pStyle w:val="ListParagraph"/>
         <w:numPr>
           <w:ilvl w:val="0"/>
           <w:numId w:val="7"/>
@@ -6125,7 +6181,7 @@
     </w:p>
     <w:p>
       <w:pPr>
-        <w:pStyle w:val="Prrafodelista"/>
+        <w:pStyle w:val="ListParagraph"/>
         <w:numPr>
           <w:ilvl w:val="0"/>
           <w:numId w:val="7"/>
@@ -6152,7 +6208,7 @@
     </w:p>
     <w:p>
       <w:pPr>
-        <w:pStyle w:val="Prrafodelista"/>
+        <w:pStyle w:val="ListParagraph"/>
         <w:numPr>
           <w:ilvl w:val="0"/>
           <w:numId w:val="7"/>
@@ -6211,7 +6267,7 @@
     </w:p>
     <w:p>
       <w:pPr>
-        <w:pStyle w:val="Prrafodelista"/>
+        <w:pStyle w:val="ListParagraph"/>
         <w:numPr>
           <w:ilvl w:val="0"/>
           <w:numId w:val="5"/>
@@ -6236,7 +6292,7 @@
     </w:p>
     <w:p>
       <w:pPr>
-        <w:pStyle w:val="Prrafodelista"/>
+        <w:pStyle w:val="ListParagraph"/>
         <w:numPr>
           <w:ilvl w:val="0"/>
           <w:numId w:val="5"/>
@@ -6331,7 +6387,7 @@
     </w:p>
     <w:p>
       <w:pPr>
-        <w:pStyle w:val="Prrafodelista"/>
+        <w:pStyle w:val="ListParagraph"/>
         <w:numPr>
           <w:ilvl w:val="0"/>
           <w:numId w:val="4"/>
@@ -6350,7 +6406,7 @@
     </w:p>
     <w:p>
       <w:pPr>
-        <w:pStyle w:val="Prrafodelista"/>
+        <w:pStyle w:val="ListParagraph"/>
         <w:numPr>
           <w:ilvl w:val="0"/>
           <w:numId w:val="4"/>
@@ -6369,7 +6425,7 @@
     </w:p>
     <w:p>
       <w:pPr>
-        <w:pStyle w:val="Prrafodelista"/>
+        <w:pStyle w:val="ListParagraph"/>
         <w:numPr>
           <w:ilvl w:val="0"/>
           <w:numId w:val="4"/>
@@ -6388,7 +6444,7 @@
     </w:p>
     <w:p>
       <w:pPr>
-        <w:pStyle w:val="Prrafodelista"/>
+        <w:pStyle w:val="ListParagraph"/>
         <w:numPr>
           <w:ilvl w:val="0"/>
           <w:numId w:val="4"/>
@@ -6444,13 +6500,15 @@
     </w:p>
     <w:p>
       <w:pPr>
-        <w:pStyle w:val="Ttulo10"/>
-      </w:pPr>
-      <w:bookmarkStart w:id="10" w:name="_Toc211422079"/>
+        <w:pStyle w:val="Heading1"/>
+      </w:pPr>
+      <w:bookmarkStart w:id="19" w:name="_Toc211422079"/>
+      <w:bookmarkStart w:id="20" w:name="_Toc211423166"/>
       <w:r>
         <w:t>Capturas de pantalla del funcionamiento.</w:t>
       </w:r>
-      <w:bookmarkEnd w:id="10"/>
+      <w:bookmarkEnd w:id="19"/>
+      <w:bookmarkEnd w:id="20"/>
     </w:p>
     <w:p>
       <w:pPr>
@@ -7064,6 +7122,9 @@
     </w:p>
     <w:p>
       <w:r>
+        <w:rPr>
+          <w:noProof/>
+        </w:rPr>
         <w:drawing>
           <wp:inline distT="0" distB="0" distL="0" distR="0" wp14:anchorId="455FF5F7" wp14:editId="3630A898">
             <wp:extent cx="3552825" cy="1942375"/>
@@ -7103,13 +7164,15 @@
     </w:p>
     <w:p>
       <w:pPr>
-        <w:pStyle w:val="Ttulo10"/>
-      </w:pPr>
-      <w:bookmarkStart w:id="11" w:name="_Toc211422080"/>
+        <w:pStyle w:val="Heading1"/>
+      </w:pPr>
+      <w:bookmarkStart w:id="21" w:name="_Toc211422080"/>
+      <w:bookmarkStart w:id="22" w:name="_Toc211423167"/>
       <w:r>
         <w:t>Conclusiones y aprendizajes.</w:t>
       </w:r>
-      <w:bookmarkEnd w:id="11"/>
+      <w:bookmarkEnd w:id="21"/>
+      <w:bookmarkEnd w:id="22"/>
     </w:p>
     <w:p>
       <w:pPr>
@@ -7154,7 +7217,7 @@
     </w:p>
     <w:p>
       <w:pPr>
-        <w:pStyle w:val="Prrafodelista"/>
+        <w:pStyle w:val="ListParagraph"/>
         <w:numPr>
           <w:ilvl w:val="0"/>
           <w:numId w:val="1"/>
@@ -7170,7 +7233,7 @@
     </w:p>
     <w:p>
       <w:pPr>
-        <w:pStyle w:val="Prrafodelista"/>
+        <w:pStyle w:val="ListParagraph"/>
         <w:numPr>
           <w:ilvl w:val="0"/>
           <w:numId w:val="1"/>
@@ -7186,7 +7249,7 @@
     </w:p>
     <w:p>
       <w:pPr>
-        <w:pStyle w:val="Prrafodelista"/>
+        <w:pStyle w:val="ListParagraph"/>
         <w:numPr>
           <w:ilvl w:val="0"/>
           <w:numId w:val="1"/>
@@ -7202,7 +7265,7 @@
     </w:p>
     <w:p>
       <w:pPr>
-        <w:pStyle w:val="Prrafodelista"/>
+        <w:pStyle w:val="ListParagraph"/>
         <w:numPr>
           <w:ilvl w:val="0"/>
           <w:numId w:val="1"/>
@@ -7217,7 +7280,7 @@
     </w:p>
     <w:p>
       <w:pPr>
-        <w:pStyle w:val="Prrafodelista"/>
+        <w:pStyle w:val="ListParagraph"/>
         <w:rPr>
           <w:rFonts w:ascii="Calibri" w:eastAsia="Calibri" w:hAnsi="Calibri" w:cs="Calibri"/>
         </w:rPr>
@@ -7294,7 +7357,7 @@
     <w:sdtContent>
       <w:p>
         <w:pPr>
-          <w:pStyle w:val="Piedepgina"/>
+          <w:pStyle w:val="Footer"/>
           <w:jc w:val="right"/>
         </w:pPr>
         <w:r>
@@ -7321,7 +7384,7 @@
   </w:sdt>
   <w:p>
     <w:pPr>
-      <w:pStyle w:val="Piedepgina"/>
+      <w:pStyle w:val="Footer"/>
       <w:jc w:val="center"/>
     </w:pPr>
   </w:p>
@@ -7332,7 +7395,7 @@
 <w:ftr xmlns:wpc="http://schemas.microsoft.com/office/word/2010/wordprocessingCanvas" xmlns:cx="http://schemas.microsoft.com/office/drawing/2014/chartex" xmlns:cx1="http://schemas.microsoft.com/office/drawing/2015/9/8/chartex" xmlns:cx2="http://schemas.microsoft.com/office/drawing/2015/10/21/chartex" xmlns:cx3="http://schemas.microsoft.com/office/drawing/2016/5/9/chartex" xmlns:cx4="http://schemas.microsoft.com/office/drawing/2016/5/10/chartex" xmlns:cx5="http://schemas.microsoft.com/office/drawing/2016/5/11/chartex" xmlns:cx6="http://schemas.microsoft.com/office/drawing/2016/5/12/chartex" xmlns:cx7="http://schemas.microsoft.com/office/drawing/2016/5/13/chartex" xmlns:cx8="http://schemas.microsoft.com/office/drawing/2016/5/14/chartex" xmlns:mc="http://schemas.openxmlformats.org/markup-compatibility/2006" xmlns:aink="http://schemas.microsoft.com/office/drawing/2016/ink" xmlns:am3d="http://schemas.microsoft.com/office/drawing/2017/model3d" xmlns:o="urn:schemas-microsoft-com:office:office" xmlns:oel="http://schemas.microsoft.com/office/2019/extlst" xmlns:r="http://schemas.openxmlformats.org/officeDocument/2006/relationships" xmlns:m="http://schemas.openxmlformats.org/officeDocument/2006/math" xmlns:v="urn:schemas-microsoft-com:vml" xmlns:wp14="http://schemas.microsoft.com/office/word/2010/wordprocessingDrawing" xmlns:wp="http://schemas.openxmlformats.org/drawingml/2006/wordprocessingDrawing" xmlns:w10="urn:schemas-microsoft-com:office:word" xmlns:w="http://schemas.openxmlformats.org/wordprocessingml/2006/main" xmlns:w14="http://schemas.microsoft.com/office/word/2010/wordml" xmlns:w15="http://schemas.microsoft.com/office/word/2012/wordml" xmlns:w16cex="http://schemas.microsoft.com/office/word/2018/wordml/cex" xmlns:w16cid="http://schemas.microsoft.com/office/word/2016/wordml/cid" xmlns:w16="http://schemas.microsoft.com/office/word/2018/wordml" xmlns:w16du="http://schemas.microsoft.com/office/word/2023/wordml/word16du" xmlns:w16sdtdh="http://schemas.microsoft.com/office/word/2020/wordml/sdtdatahash" xmlns:w16sdtfl="http://schemas.microsoft.com/office/word/2024/wordml/sdtformatlock" xmlns:w16se="http://schemas.microsoft.com/office/word/2015/wordml/symex" xmlns:wpg="http://schemas.microsoft.com/office/word/2010/wordprocessingGroup" xmlns:wpi="http://schemas.microsoft.com/office/word/2010/wordprocessingInk" xmlns:wne="http://schemas.microsoft.com/office/word/2006/wordml" xmlns:wps="http://schemas.microsoft.com/office/word/2010/wordprocessingShape" mc:Ignorable="w14 w15 w16se w16cid w16 w16cex w16sdtdh w16sdtfl w16du wp14">
   <w:p>
     <w:pPr>
-      <w:pStyle w:val="Piedepgina"/>
+      <w:pStyle w:val="Footer"/>
     </w:pPr>
     <w:r>
       <w:rPr>
@@ -7432,7 +7495,7 @@
 <w:hdr xmlns:wpc="http://schemas.microsoft.com/office/word/2010/wordprocessingCanvas" xmlns:cx="http://schemas.microsoft.com/office/drawing/2014/chartex" xmlns:cx1="http://schemas.microsoft.com/office/drawing/2015/9/8/chartex" xmlns:cx2="http://schemas.microsoft.com/office/drawing/2015/10/21/chartex" xmlns:cx3="http://schemas.microsoft.com/office/drawing/2016/5/9/chartex" xmlns:cx4="http://schemas.microsoft.com/office/drawing/2016/5/10/chartex" xmlns:cx5="http://schemas.microsoft.com/office/drawing/2016/5/11/chartex" xmlns:cx6="http://schemas.microsoft.com/office/drawing/2016/5/12/chartex" xmlns:cx7="http://schemas.microsoft.com/office/drawing/2016/5/13/chartex" xmlns:cx8="http://schemas.microsoft.com/office/drawing/2016/5/14/chartex" xmlns:mc="http://schemas.openxmlformats.org/markup-compatibility/2006" xmlns:aink="http://schemas.microsoft.com/office/drawing/2016/ink" xmlns:am3d="http://schemas.microsoft.com/office/drawing/2017/model3d" xmlns:o="urn:schemas-microsoft-com:office:office" xmlns:oel="http://schemas.microsoft.com/office/2019/extlst" xmlns:r="http://schemas.openxmlformats.org/officeDocument/2006/relationships" xmlns:m="http://schemas.openxmlformats.org/officeDocument/2006/math" xmlns:v="urn:schemas-microsoft-com:vml" xmlns:wp14="http://schemas.microsoft.com/office/word/2010/wordprocessingDrawing" xmlns:wp="http://schemas.openxmlformats.org/drawingml/2006/wordprocessingDrawing" xmlns:w10="urn:schemas-microsoft-com:office:word" xmlns:w="http://schemas.openxmlformats.org/wordprocessingml/2006/main" xmlns:w14="http://schemas.microsoft.com/office/word/2010/wordml" xmlns:w15="http://schemas.microsoft.com/office/word/2012/wordml" xmlns:w16cex="http://schemas.microsoft.com/office/word/2018/wordml/cex" xmlns:w16cid="http://schemas.microsoft.com/office/word/2016/wordml/cid" xmlns:w16="http://schemas.microsoft.com/office/word/2018/wordml" xmlns:w16du="http://schemas.microsoft.com/office/word/2023/wordml/word16du" xmlns:w16sdtdh="http://schemas.microsoft.com/office/word/2020/wordml/sdtdatahash" xmlns:w16sdtfl="http://schemas.microsoft.com/office/word/2024/wordml/sdtformatlock" xmlns:w16se="http://schemas.microsoft.com/office/word/2015/wordml/symex" xmlns:wpg="http://schemas.microsoft.com/office/word/2010/wordprocessingGroup" xmlns:wpi="http://schemas.microsoft.com/office/word/2010/wordprocessingInk" xmlns:wne="http://schemas.microsoft.com/office/word/2006/wordml" xmlns:wps="http://schemas.microsoft.com/office/word/2010/wordprocessingShape" mc:Ignorable="w14 w15 w16se w16cid w16 w16cex w16sdtdh w16sdtfl w16du wp14">
   <w:p>
     <w:pPr>
-      <w:pStyle w:val="Encabezado"/>
+      <w:pStyle w:val="Header"/>
       <w:tabs>
         <w:tab w:val="clear" w:pos="4419"/>
         <w:tab w:val="clear" w:pos="8838"/>
@@ -7475,7 +7538,7 @@
   </w:p>
   <w:p>
     <w:pPr>
-      <w:pStyle w:val="Encabezado"/>
+      <w:pStyle w:val="Header"/>
       <w:tabs>
         <w:tab w:val="clear" w:pos="4419"/>
         <w:tab w:val="clear" w:pos="8838"/>
@@ -7576,7 +7639,7 @@
   </w:p>
   <w:p>
     <w:pPr>
-      <w:pStyle w:val="Encabezado"/>
+      <w:pStyle w:val="Header"/>
     </w:pPr>
     <w:r>
       <w:rPr>
@@ -14297,11 +14360,11 @@
       <w:spacing w:after="200" w:line="276" w:lineRule="auto"/>
     </w:pPr>
   </w:style>
-  <w:style w:type="paragraph" w:styleId="Ttulo10">
+  <w:style w:type="paragraph" w:styleId="Heading1">
     <w:name w:val="heading 1"/>
     <w:basedOn w:val="Normal"/>
     <w:next w:val="Normal"/>
-    <w:link w:val="Ttulo1Car"/>
+    <w:link w:val="Heading1Char"/>
     <w:uiPriority w:val="9"/>
     <w:qFormat/>
     <w:rsid w:val="005059CB"/>
@@ -14318,10 +14381,10 @@
       <w:szCs w:val="32"/>
     </w:rPr>
   </w:style>
-  <w:style w:type="paragraph" w:styleId="Ttulo2">
+  <w:style w:type="paragraph" w:styleId="Heading2">
     <w:name w:val="heading 2"/>
     <w:basedOn w:val="Normal"/>
-    <w:link w:val="Ttulo2Car1"/>
+    <w:link w:val="Heading2Char"/>
     <w:uiPriority w:val="9"/>
     <w:qFormat/>
     <w:rsid w:val="005059CB"/>
@@ -14338,7 +14401,7 @@
       <w:lang w:val="en-US"/>
     </w:rPr>
   </w:style>
-  <w:style w:type="paragraph" w:styleId="Ttulo3">
+  <w:style w:type="paragraph" w:styleId="Heading3">
     <w:name w:val="heading 3"/>
     <w:basedOn w:val="Normal"/>
     <w:next w:val="Normal"/>
@@ -14359,13 +14422,13 @@
       <w:szCs w:val="28"/>
     </w:rPr>
   </w:style>
-  <w:style w:type="character" w:default="1" w:styleId="Fuentedeprrafopredeter">
+  <w:style w:type="character" w:default="1" w:styleId="DefaultParagraphFont">
     <w:name w:val="Default Paragraph Font"/>
     <w:uiPriority w:val="1"/>
     <w:semiHidden/>
     <w:unhideWhenUsed/>
   </w:style>
-  <w:style w:type="table" w:default="1" w:styleId="Tablanormal">
+  <w:style w:type="table" w:default="1" w:styleId="TableNormal">
     <w:name w:val="Normal Table"/>
     <w:uiPriority w:val="99"/>
     <w:semiHidden/>
@@ -14380,7 +14443,7 @@
       </w:tblCellMar>
     </w:tblPr>
   </w:style>
-  <w:style w:type="numbering" w:default="1" w:styleId="Sinlista">
+  <w:style w:type="numbering" w:default="1" w:styleId="NoList">
     <w:name w:val="No List"/>
     <w:uiPriority w:val="99"/>
     <w:semiHidden/>
@@ -14417,7 +14480,7 @@
   </w:style>
   <w:style w:type="character" w:customStyle="1" w:styleId="TITULO1Car">
     <w:name w:val="TITULO 1 Car"/>
-    <w:basedOn w:val="Fuentedeprrafopredeter"/>
+    <w:basedOn w:val="DefaultParagraphFont"/>
     <w:link w:val="TITULO1"/>
     <w:rsid w:val="006D2E34"/>
     <w:rPr>
@@ -14451,7 +14514,7 @@
   </w:style>
   <w:style w:type="character" w:customStyle="1" w:styleId="TITULO2Car">
     <w:name w:val="TITULO 2 Car"/>
-    <w:basedOn w:val="Fuentedeprrafopredeter"/>
+    <w:basedOn w:val="DefaultParagraphFont"/>
     <w:link w:val="TITULO2"/>
     <w:uiPriority w:val="1"/>
     <w:rsid w:val="006D2E34"/>
@@ -14513,7 +14576,7 @@
   </w:style>
   <w:style w:type="character" w:customStyle="1" w:styleId="PARRAFOCar">
     <w:name w:val="PARRAFO Car"/>
-    <w:basedOn w:val="Fuentedeprrafopredeter"/>
+    <w:basedOn w:val="DefaultParagraphFont"/>
     <w:link w:val="PARRAFO"/>
     <w:uiPriority w:val="3"/>
     <w:rsid w:val="006D2E34"/>
@@ -14538,7 +14601,7 @@
   </w:style>
   <w:style w:type="character" w:customStyle="1" w:styleId="NOTAALPIECar">
     <w:name w:val="NOTA AL PIE Car"/>
-    <w:basedOn w:val="Fuentedeprrafopredeter"/>
+    <w:basedOn w:val="DefaultParagraphFont"/>
     <w:link w:val="NOTAALPIE"/>
     <w:uiPriority w:val="5"/>
     <w:rsid w:val="006D2E34"/>
@@ -14568,7 +14631,7 @@
   </w:style>
   <w:style w:type="character" w:customStyle="1" w:styleId="PIEDEFOTOCar">
     <w:name w:val="PIE DE FOTO Car"/>
-    <w:basedOn w:val="Fuentedeprrafopredeter"/>
+    <w:basedOn w:val="DefaultParagraphFont"/>
     <w:link w:val="PIEDEFOTO"/>
     <w:uiPriority w:val="6"/>
     <w:rsid w:val="006D2E34"/>
@@ -14721,7 +14784,7 @@
   </w:style>
   <w:style w:type="character" w:customStyle="1" w:styleId="PORTADA-TITULOCar">
     <w:name w:val="PORTADA-TITULO Car"/>
-    <w:basedOn w:val="Fuentedeprrafopredeter"/>
+    <w:basedOn w:val="DefaultParagraphFont"/>
     <w:link w:val="PORTADA-TITULO"/>
     <w:uiPriority w:val="11"/>
     <w:rsid w:val="006D2E34"/>
@@ -14732,10 +14795,10 @@
       <w:szCs w:val="60"/>
     </w:rPr>
   </w:style>
-  <w:style w:type="paragraph" w:styleId="Encabezado">
+  <w:style w:type="paragraph" w:styleId="Header">
     <w:name w:val="header"/>
     <w:basedOn w:val="Normal"/>
-    <w:link w:val="EncabezadoCar1"/>
+    <w:link w:val="HeaderChar"/>
     <w:uiPriority w:val="99"/>
     <w:unhideWhenUsed/>
     <w:rsid w:val="0079300B"/>
@@ -14747,17 +14810,17 @@
       <w:spacing w:after="0" w:line="240" w:lineRule="auto"/>
     </w:pPr>
   </w:style>
-  <w:style w:type="character" w:customStyle="1" w:styleId="EncabezadoCar1">
-    <w:name w:val="Encabezado Car1"/>
-    <w:basedOn w:val="Fuentedeprrafopredeter"/>
-    <w:link w:val="Encabezado"/>
+  <w:style w:type="character" w:customStyle="1" w:styleId="HeaderChar">
+    <w:name w:val="Header Char"/>
+    <w:basedOn w:val="DefaultParagraphFont"/>
+    <w:link w:val="Header"/>
     <w:uiPriority w:val="99"/>
     <w:rsid w:val="0079300B"/>
   </w:style>
-  <w:style w:type="paragraph" w:styleId="Piedepgina">
+  <w:style w:type="paragraph" w:styleId="Footer">
     <w:name w:val="footer"/>
     <w:basedOn w:val="Normal"/>
-    <w:link w:val="PiedepginaCar1"/>
+    <w:link w:val="FooterChar"/>
     <w:uiPriority w:val="99"/>
     <w:unhideWhenUsed/>
     <w:rsid w:val="0079300B"/>
@@ -14769,14 +14832,14 @@
       <w:spacing w:after="0" w:line="240" w:lineRule="auto"/>
     </w:pPr>
   </w:style>
-  <w:style w:type="character" w:customStyle="1" w:styleId="PiedepginaCar1">
-    <w:name w:val="Pie de página Car1"/>
-    <w:basedOn w:val="Fuentedeprrafopredeter"/>
-    <w:link w:val="Piedepgina"/>
+  <w:style w:type="character" w:customStyle="1" w:styleId="FooterChar">
+    <w:name w:val="Footer Char"/>
+    <w:basedOn w:val="DefaultParagraphFont"/>
+    <w:link w:val="Footer"/>
     <w:uiPriority w:val="99"/>
     <w:rsid w:val="0079300B"/>
   </w:style>
-  <w:style w:type="paragraph" w:styleId="TDC1">
+  <w:style w:type="paragraph" w:styleId="TOC1">
     <w:name w:val="toc 1"/>
     <w:basedOn w:val="Normal"/>
     <w:next w:val="Normal"/>
@@ -14795,7 +14858,7 @@
       <w:color w:val="404040" w:themeColor="text1" w:themeTint="BF"/>
     </w:rPr>
   </w:style>
-  <w:style w:type="paragraph" w:styleId="TDC2">
+  <w:style w:type="paragraph" w:styleId="TOC2">
     <w:name w:val="toc 2"/>
     <w:basedOn w:val="Normal"/>
     <w:next w:val="Normal"/>
@@ -14811,9 +14874,9 @@
       <w:ind w:left="220"/>
     </w:pPr>
   </w:style>
-  <w:style w:type="character" w:styleId="Hipervnculo">
+  <w:style w:type="character" w:styleId="Hyperlink">
     <w:name w:val="Hyperlink"/>
-    <w:basedOn w:val="Fuentedeprrafopredeter"/>
+    <w:basedOn w:val="DefaultParagraphFont"/>
     <w:uiPriority w:val="99"/>
     <w:unhideWhenUsed/>
     <w:rsid w:val="0079300B"/>
@@ -14822,7 +14885,7 @@
       <w:u w:val="single"/>
     </w:rPr>
   </w:style>
-  <w:style w:type="paragraph" w:styleId="Prrafodelista">
+  <w:style w:type="paragraph" w:styleId="ListParagraph">
     <w:name w:val="List Paragraph"/>
     <w:basedOn w:val="Normal"/>
     <w:uiPriority w:val="34"/>
@@ -14911,7 +14974,7 @@
   <w:style w:type="paragraph" w:customStyle="1" w:styleId="Ttulo1">
     <w:name w:val="Título1"/>
     <w:next w:val="Estilo4"/>
-    <w:link w:val="Ttulo1Car0"/>
+    <w:link w:val="Ttulo1Car"/>
     <w:autoRedefine/>
     <w:qFormat/>
     <w:rsid w:val="003B5DCD"/>
@@ -14947,9 +15010,9 @@
       <w:lang w:eastAsia="es-CL"/>
     </w:rPr>
   </w:style>
-  <w:style w:type="character" w:customStyle="1" w:styleId="Ttulo1Car0">
+  <w:style w:type="character" w:customStyle="1" w:styleId="Ttulo1Car">
     <w:name w:val="Título1 Car"/>
-    <w:basedOn w:val="Fuentedeprrafopredeter"/>
+    <w:basedOn w:val="DefaultParagraphFont"/>
     <w:link w:val="Ttulo1"/>
     <w:rsid w:val="003B5DCD"/>
     <w:rPr>
@@ -14964,7 +15027,7 @@
   </w:style>
   <w:style w:type="character" w:customStyle="1" w:styleId="Estilo4Car">
     <w:name w:val="Estilo4 Car"/>
-    <w:basedOn w:val="Fuentedeprrafopredeter"/>
+    <w:basedOn w:val="DefaultParagraphFont"/>
     <w:link w:val="Estilo4"/>
     <w:rsid w:val="0079300B"/>
     <w:rPr>
@@ -15026,9 +15089,9 @@
       </w14:textFill>
     </w:rPr>
   </w:style>
-  <w:style w:type="character" w:styleId="Refdecomentario">
+  <w:style w:type="character" w:styleId="CommentReference">
     <w:name w:val="annotation reference"/>
-    <w:basedOn w:val="Fuentedeprrafopredeter"/>
+    <w:basedOn w:val="DefaultParagraphFont"/>
     <w:uiPriority w:val="99"/>
     <w:semiHidden/>
     <w:unhideWhenUsed/>
@@ -15038,10 +15101,10 @@
       <w:szCs w:val="16"/>
     </w:rPr>
   </w:style>
-  <w:style w:type="paragraph" w:styleId="Textocomentario">
+  <w:style w:type="paragraph" w:styleId="CommentText">
     <w:name w:val="annotation text"/>
     <w:basedOn w:val="Normal"/>
-    <w:link w:val="TextocomentarioCar1"/>
+    <w:link w:val="CommentTextChar"/>
     <w:uiPriority w:val="99"/>
     <w:semiHidden/>
     <w:unhideWhenUsed/>
@@ -15054,10 +15117,10 @@
       <w:szCs w:val="20"/>
     </w:rPr>
   </w:style>
-  <w:style w:type="character" w:customStyle="1" w:styleId="TextocomentarioCar1">
-    <w:name w:val="Texto comentario Car1"/>
-    <w:basedOn w:val="Fuentedeprrafopredeter"/>
-    <w:link w:val="Textocomentario"/>
+  <w:style w:type="character" w:customStyle="1" w:styleId="CommentTextChar">
+    <w:name w:val="Comment Text Char"/>
+    <w:basedOn w:val="DefaultParagraphFont"/>
+    <w:link w:val="CommentText"/>
     <w:uiPriority w:val="99"/>
     <w:semiHidden/>
     <w:rsid w:val="0079300B"/>
@@ -15066,10 +15129,10 @@
       <w:szCs w:val="20"/>
     </w:rPr>
   </w:style>
-  <w:style w:type="paragraph" w:styleId="Textodeglobo">
+  <w:style w:type="paragraph" w:styleId="BalloonText">
     <w:name w:val="Balloon Text"/>
     <w:basedOn w:val="Normal"/>
-    <w:link w:val="TextodegloboCar1"/>
+    <w:link w:val="BalloonTextChar"/>
     <w:uiPriority w:val="99"/>
     <w:semiHidden/>
     <w:unhideWhenUsed/>
@@ -15083,10 +15146,10 @@
       <w:szCs w:val="18"/>
     </w:rPr>
   </w:style>
-  <w:style w:type="character" w:customStyle="1" w:styleId="TextodegloboCar1">
-    <w:name w:val="Texto de globo Car1"/>
-    <w:basedOn w:val="Fuentedeprrafopredeter"/>
-    <w:link w:val="Textodeglobo"/>
+  <w:style w:type="character" w:customStyle="1" w:styleId="BalloonTextChar">
+    <w:name w:val="Balloon Text Char"/>
+    <w:basedOn w:val="DefaultParagraphFont"/>
+    <w:link w:val="BalloonText"/>
     <w:uiPriority w:val="99"/>
     <w:semiHidden/>
     <w:rsid w:val="0079300B"/>
@@ -15096,11 +15159,11 @@
       <w:szCs w:val="18"/>
     </w:rPr>
   </w:style>
-  <w:style w:type="paragraph" w:styleId="Asuntodelcomentario">
+  <w:style w:type="paragraph" w:styleId="CommentSubject">
     <w:name w:val="annotation subject"/>
-    <w:basedOn w:val="Textocomentario"/>
-    <w:next w:val="Textocomentario"/>
-    <w:link w:val="AsuntodelcomentarioCar1"/>
+    <w:basedOn w:val="CommentText"/>
+    <w:next w:val="CommentText"/>
+    <w:link w:val="CommentSubjectChar"/>
     <w:uiPriority w:val="99"/>
     <w:semiHidden/>
     <w:unhideWhenUsed/>
@@ -15110,10 +15173,10 @@
       <w:bCs/>
     </w:rPr>
   </w:style>
-  <w:style w:type="character" w:customStyle="1" w:styleId="AsuntodelcomentarioCar1">
-    <w:name w:val="Asunto del comentario Car1"/>
-    <w:basedOn w:val="TextocomentarioCar1"/>
-    <w:link w:val="Asuntodelcomentario"/>
+  <w:style w:type="character" w:customStyle="1" w:styleId="CommentSubjectChar">
+    <w:name w:val="Comment Subject Char"/>
+    <w:basedOn w:val="CommentTextChar"/>
+    <w:link w:val="CommentSubject"/>
     <w:uiPriority w:val="99"/>
     <w:semiHidden/>
     <w:rsid w:val="004C10E6"/>
@@ -15124,7 +15187,7 @@
       <w:szCs w:val="20"/>
     </w:rPr>
   </w:style>
-  <w:style w:type="paragraph" w:styleId="Revisin">
+  <w:style w:type="paragraph" w:styleId="Revision">
     <w:name w:val="Revision"/>
     <w:hidden/>
     <w:uiPriority w:val="99"/>
@@ -15134,9 +15197,9 @@
       <w:spacing w:after="0" w:line="240" w:lineRule="auto"/>
     </w:pPr>
   </w:style>
-  <w:style w:type="character" w:styleId="Hipervnculovisitado">
+  <w:style w:type="character" w:styleId="FollowedHyperlink">
     <w:name w:val="FollowedHyperlink"/>
-    <w:basedOn w:val="Fuentedeprrafopredeter"/>
+    <w:basedOn w:val="DefaultParagraphFont"/>
     <w:uiPriority w:val="99"/>
     <w:semiHidden/>
     <w:unhideWhenUsed/>
@@ -15148,7 +15211,7 @@
   </w:style>
   <w:style w:type="table" w:customStyle="1" w:styleId="Cuadrculadetablaclara1">
     <w:name w:val="Cuadrícula de tabla clara1"/>
-    <w:basedOn w:val="Tablanormal"/>
+    <w:basedOn w:val="TableNormal"/>
     <w:uiPriority w:val="40"/>
     <w:rsid w:val="003E2AE1"/>
     <w:pPr>
@@ -15173,7 +15236,7 @@
   </w:style>
   <w:style w:type="character" w:customStyle="1" w:styleId="Mencinsinresolver1">
     <w:name w:val="Mención sin resolver1"/>
-    <w:basedOn w:val="Fuentedeprrafopredeter"/>
+    <w:basedOn w:val="DefaultParagraphFont"/>
     <w:uiPriority w:val="99"/>
     <w:semiHidden/>
     <w:unhideWhenUsed/>
@@ -15183,10 +15246,10 @@
       <w:shd w:val="clear" w:color="auto" w:fill="E1DFDD"/>
     </w:rPr>
   </w:style>
-  <w:style w:type="character" w:customStyle="1" w:styleId="Ttulo2Car1">
-    <w:name w:val="Título 2 Car1"/>
-    <w:basedOn w:val="Fuentedeprrafopredeter"/>
-    <w:link w:val="Ttulo2"/>
+  <w:style w:type="character" w:customStyle="1" w:styleId="Heading2Char">
+    <w:name w:val="Heading 2 Char"/>
+    <w:basedOn w:val="DefaultParagraphFont"/>
+    <w:link w:val="Heading2"/>
     <w:uiPriority w:val="9"/>
     <w:rsid w:val="005059CB"/>
     <w:rPr>
@@ -15198,10 +15261,10 @@
       <w:lang w:val="en-US"/>
     </w:rPr>
   </w:style>
-  <w:style w:type="character" w:customStyle="1" w:styleId="Ttulo1Car">
-    <w:name w:val="Título 1 Car"/>
-    <w:basedOn w:val="Fuentedeprrafopredeter"/>
-    <w:link w:val="Ttulo10"/>
+  <w:style w:type="character" w:customStyle="1" w:styleId="Heading1Char">
+    <w:name w:val="Heading 1 Char"/>
+    <w:basedOn w:val="DefaultParagraphFont"/>
+    <w:link w:val="Heading1"/>
     <w:uiPriority w:val="9"/>
     <w:rsid w:val="005059CB"/>
     <w:rPr>
@@ -15225,9 +15288,9 @@
       <w:lang w:val="en-US"/>
     </w:rPr>
   </w:style>
-  <w:style w:type="character" w:styleId="Textoennegrita">
+  <w:style w:type="character" w:styleId="Strong">
     <w:name w:val="Strong"/>
-    <w:basedOn w:val="Fuentedeprrafopredeter"/>
+    <w:basedOn w:val="DefaultParagraphFont"/>
     <w:uiPriority w:val="22"/>
     <w:qFormat/>
     <w:rsid w:val="00C501C4"/>
@@ -15236,9 +15299,9 @@
       <w:bCs/>
     </w:rPr>
   </w:style>
-  <w:style w:type="table" w:styleId="Tablaconcuadrcula">
+  <w:style w:type="table" w:styleId="TableGrid">
     <w:name w:val="Table Grid"/>
-    <w:basedOn w:val="Tablanormal"/>
+    <w:basedOn w:val="TableNormal"/>
     <w:uiPriority w:val="39"/>
     <w:rsid w:val="004B4A95"/>
     <w:pPr>
@@ -15255,9 +15318,9 @@
       </w:tblBorders>
     </w:tblPr>
   </w:style>
-  <w:style w:type="character" w:styleId="Mencinsinresolver">
+  <w:style w:type="character" w:styleId="UnresolvedMention">
     <w:name w:val="Unresolved Mention"/>
-    <w:basedOn w:val="Fuentedeprrafopredeter"/>
+    <w:basedOn w:val="DefaultParagraphFont"/>
     <w:uiPriority w:val="99"/>
     <w:semiHidden/>
     <w:unhideWhenUsed/>
@@ -15267,9 +15330,9 @@
       <w:shd w:val="clear" w:color="auto" w:fill="E1DFDD"/>
     </w:rPr>
   </w:style>
-  <w:style w:type="paragraph" w:styleId="TtuloTDC">
+  <w:style w:type="paragraph" w:styleId="TOCHeading">
     <w:name w:val="TOC Heading"/>
-    <w:basedOn w:val="Ttulo10"/>
+    <w:basedOn w:val="Heading1"/>
     <w:next w:val="Normal"/>
     <w:uiPriority w:val="39"/>
     <w:unhideWhenUsed/>
@@ -15285,19 +15348,19 @@
   </w:style>
   <w:style w:type="character" w:customStyle="1" w:styleId="EncabezadoCar">
     <w:name w:val="Encabezado Car"/>
-    <w:basedOn w:val="Fuentedeprrafopredeter"/>
+    <w:basedOn w:val="DefaultParagraphFont"/>
     <w:uiPriority w:val="99"/>
     <w:rsid w:val="786F9786"/>
   </w:style>
   <w:style w:type="character" w:customStyle="1" w:styleId="PiedepginaCar">
     <w:name w:val="Pie de página Car"/>
-    <w:basedOn w:val="Fuentedeprrafopredeter"/>
+    <w:basedOn w:val="DefaultParagraphFont"/>
     <w:uiPriority w:val="99"/>
     <w:rsid w:val="786F9786"/>
   </w:style>
   <w:style w:type="character" w:customStyle="1" w:styleId="TextocomentarioCar">
     <w:name w:val="Texto comentario Car"/>
-    <w:basedOn w:val="Fuentedeprrafopredeter"/>
+    <w:basedOn w:val="DefaultParagraphFont"/>
     <w:uiPriority w:val="99"/>
     <w:semiHidden/>
     <w:rsid w:val="786F9786"/>
@@ -15308,7 +15371,7 @@
   </w:style>
   <w:style w:type="character" w:customStyle="1" w:styleId="TextodegloboCar">
     <w:name w:val="Texto de globo Car"/>
-    <w:basedOn w:val="Fuentedeprrafopredeter"/>
+    <w:basedOn w:val="DefaultParagraphFont"/>
     <w:uiPriority w:val="99"/>
     <w:semiHidden/>
     <w:rsid w:val="786F9786"/>
@@ -15333,7 +15396,7 @@
   </w:style>
   <w:style w:type="character" w:customStyle="1" w:styleId="Ttulo2Car">
     <w:name w:val="Título 2 Car"/>
-    <w:basedOn w:val="Fuentedeprrafopredeter"/>
+    <w:basedOn w:val="DefaultParagraphFont"/>
     <w:uiPriority w:val="9"/>
     <w:rsid w:val="786F9786"/>
     <w:rPr>

</xml_diff>